<commit_message>
arrange plots for email requests, article survey, cowplot is great for this
</commit_message>
<xml_diff>
--- a/analysis/paper/paper.docx
+++ b/analysis/paper/paper.docx
@@ -179,7 +179,19 @@
         <w:pStyle w:val="FirstParagraph"/>
       </w:pPr>
       <w:r>
-        <w:t xml:space="preserve">Defining what data are is an ongoing research problem for information scientists (Leonelli 2016; Borgman 2012). Table X summarises some of the definitions debated in the philosophy of science literature. A more concrete starting point is this definition from the National Academies of Sciences:</w:t>
+        <w:t xml:space="preserve">Defining what data are is an ongoing research problem for information scientists (Leonelli 2016; Borgman 2012). Table</w:t>
+      </w:r>
+      <w:r>
+        <w:t xml:space="preserve"> </w:t>
+      </w:r>
+      <w:r>
+        <w:t xml:space="preserve">1</w:t>
+      </w:r>
+      <w:r>
+        <w:t xml:space="preserve"> </w:t>
+      </w:r>
+      <w:r>
+        <w:t xml:space="preserve">summarises some of the definitions debated in the philosophy of science literature. A more concrete starting point is this definition from the National Academies of Sciences:</w:t>
       </w:r>
     </w:p>
     <w:p>
@@ -192,12 +204,388 @@
     </w:p>
     <w:p>
       <w:pPr>
-        <w:pStyle w:val="BodyText"/>
-      </w:pPr>
-      <w:r>
-        <w:t xml:space="preserve">This is a useful definition because it emphasizes data as digital manifestations, and so suitable for transmission, storage and retrieval using the internet. Physical objects (such as samples, collections, hard copies of notes, etc.) are data also, but they are out of scope of this discussion because of the different requirements for access, archiving, and so on. For many archaeologists, data are the contents of the files we use to generate visualisations, summary tables, and qualitative statements that appear in, and support the claims we make in, our scholarly publications and reports. The categories shown in Table X are useful as a rough guide to what data can be, although this table is not comprehensive, and does not represent the full diversity of data used by archaeologists. Ultimately, data are whatever the community decides, as the The National Science Foundation notes in their commentary on Data Management Plans: “What constitutes such data will be determined by the community of interest through the process of peer review and program management. This may include, but is not limited to: data, publications, samples, physical collections, software and models.” This is a highly pragmatic approach to defining data, but is also consistent with the relational account of data in philosophy of science scholarship, which holds that what data are is dependant on who uses it, how and for what purpose (Leonelli 2015; Daston and Galison 1992). It implies that the answer to the question of what counts as data is mostly emergent from our professional interactions, such as the materials we request when we do peer review of manuscripts and grant proposals, or when we make an informal request for more information by email. Our citation standard imposes no constraints on what data can be, but we propose a few minimal qualities for how data should be organised that will help ground our discussion. Table X summarises some desirable minimum qualities for archaeological data that optimise its discovery and reuse.</w:t>
-      </w:r>
-    </w:p>
+        <w:pStyle w:val="TableCaption"/>
+      </w:pPr>
+      <w:r>
+        <w:t xml:space="preserve">Table 1 A selection of defintions of research data</w:t>
+      </w:r>
+    </w:p>
+    <w:tbl>
+      <w:tblPr>
+        <w:tblStyle w:val="TableNormal"/>
+        <w:tblW w:type="pct" w:w="0.0"/>
+        <w:tblLook w:firstRow="1"/>
+        <w:tblCaption w:val="Table 1 A selection of defintions of research data"/>
+      </w:tblPr>
+      <w:tblGrid/>
+      <w:tr>
+        <w:trPr>
+          <w:cnfStyle w:firstRow="1"/>
+        </w:trPr>
+        <w:tc>
+          <w:tcPr>
+            <w:tcBorders>
+              <w:bottom w:val="single"/>
+            </w:tcBorders>
+            <w:vAlign w:val="bottom"/>
+          </w:tcPr>
+          <w:p>
+            <w:pPr>
+              <w:pStyle w:val="Compact"/>
+              <w:jc w:val="left"/>
+            </w:pPr>
+            <w:r>
+              <w:t xml:space="preserve">Definition of data</w:t>
+            </w:r>
+          </w:p>
+        </w:tc>
+        <w:tc>
+          <w:tcPr>
+            <w:tcBorders>
+              <w:bottom w:val="single"/>
+            </w:tcBorders>
+            <w:vAlign w:val="bottom"/>
+          </w:tcPr>
+          <w:p>
+            <w:pPr>
+              <w:pStyle w:val="Compact"/>
+              <w:jc w:val="left"/>
+            </w:pPr>
+            <w:r>
+              <w:t xml:space="preserve">Source</w:t>
+            </w:r>
+          </w:p>
+        </w:tc>
+      </w:tr>
+      <w:tr>
+        <w:tc>
+          <w:p>
+            <w:pPr>
+              <w:pStyle w:val="Compact"/>
+              <w:jc w:val="left"/>
+            </w:pPr>
+            <w:r>
+              <w:t xml:space="preserve">Anything portable thing that is treated as potential evidence for one or more claims about phenomena</w:t>
+            </w:r>
+          </w:p>
+        </w:tc>
+        <w:tc>
+          <w:p>
+            <w:pPr>
+              <w:pStyle w:val="Compact"/>
+              <w:jc w:val="left"/>
+            </w:pPr>
+            <w:r>
+              <w:t xml:space="preserve">Leonelli 2015</w:t>
+            </w:r>
+          </w:p>
+        </w:tc>
+      </w:tr>
+      <w:tr>
+        <w:tc>
+          <w:p>
+            <w:pPr>
+              <w:pStyle w:val="Compact"/>
+              <w:jc w:val="left"/>
+            </w:pPr>
+            <w:r>
+              <w:t xml:space="preserve">A lack of uniformity in the real world</w:t>
+            </w:r>
+          </w:p>
+        </w:tc>
+        <w:tc>
+          <w:p>
+            <w:pPr>
+              <w:pStyle w:val="Compact"/>
+              <w:jc w:val="left"/>
+            </w:pPr>
+            <w:r>
+              <w:t xml:space="preserve">Floridi 2011</w:t>
+            </w:r>
+          </w:p>
+        </w:tc>
+      </w:tr>
+      <w:tr>
+        <w:tc>
+          <w:p>
+            <w:pPr>
+              <w:pStyle w:val="Compact"/>
+              <w:jc w:val="left"/>
+            </w:pPr>
+            <w:r>
+              <w:t xml:space="preserve">Traces or signals that have been manipulated so that the can be stored and retrieved</w:t>
+            </w:r>
+          </w:p>
+        </w:tc>
+        <w:tc>
+          <w:p>
+            <w:pPr>
+              <w:pStyle w:val="Compact"/>
+              <w:jc w:val="left"/>
+            </w:pPr>
+            <w:r>
+              <w:t xml:space="preserve">Rheinberger 2011</w:t>
+            </w:r>
+          </w:p>
+        </w:tc>
+      </w:tr>
+      <w:tr>
+        <w:tc>
+          <w:p>
+            <w:pPr>
+              <w:pStyle w:val="Compact"/>
+              <w:jc w:val="left"/>
+            </w:pPr>
+            <w:r>
+              <w:t xml:space="preserve">Anchors of knowledge claims that are stable across different contexts</w:t>
+            </w:r>
+          </w:p>
+        </w:tc>
+        <w:tc>
+          <w:p>
+            <w:pPr>
+              <w:pStyle w:val="Compact"/>
+              <w:jc w:val="left"/>
+            </w:pPr>
+            <w:r>
+              <w:t xml:space="preserve">Latour 1999</w:t>
+            </w:r>
+          </w:p>
+        </w:tc>
+      </w:tr>
+      <w:tr>
+        <w:tc>
+          <w:p>
+            <w:pPr>
+              <w:pStyle w:val="Compact"/>
+              <w:jc w:val="left"/>
+            </w:pPr>
+            <w:r>
+              <w:t xml:space="preserve">Marks or traces produced by human interactions with research instruments</w:t>
+            </w:r>
+          </w:p>
+        </w:tc>
+        <w:tc>
+          <w:p>
+            <w:pPr>
+              <w:pStyle w:val="Compact"/>
+              <w:jc w:val="left"/>
+            </w:pPr>
+            <w:r>
+              <w:t xml:space="preserve">Hacking 1992</w:t>
+            </w:r>
+          </w:p>
+        </w:tc>
+      </w:tr>
+      <w:tr>
+        <w:tc>
+          <w:p>
+            <w:pPr>
+              <w:pStyle w:val="Compact"/>
+              <w:jc w:val="left"/>
+            </w:pPr>
+            <w:r>
+              <w:t xml:space="preserve">Evidence for the identification and characterisation of phenomena</w:t>
+            </w:r>
+          </w:p>
+        </w:tc>
+        <w:tc>
+          <w:p>
+            <w:pPr>
+              <w:pStyle w:val="Compact"/>
+              <w:jc w:val="left"/>
+            </w:pPr>
+            <w:r>
+              <w:t xml:space="preserve">Bogen and Woodward 1988</w:t>
+            </w:r>
+          </w:p>
+        </w:tc>
+      </w:tr>
+    </w:tbl>
+    <w:p>
+      <w:pPr>
+        <w:pStyle w:val="BodyText"/>
+      </w:pPr>
+      <w:r>
+        <w:t xml:space="preserve">This is a useful definition because it emphasizes data as digital manifestations, and so suitable for transmission, storage and retrieval using the internet. Physical objects (such as samples, collections, hard copies of notes, etc.) are data also, but they are out of scope of this discussion because of the different requirements for access, archiving, and so on. For many archaeologists, data are the contents of the files we use to generate visualisations, summary tables, and qualitative statements that appear in, and support the claims we make in, our scholarly publications and reports. The categories shown in Table</w:t>
+      </w:r>
+      <w:r>
+        <w:t xml:space="preserve"> </w:t>
+      </w:r>
+      <w:r>
+        <w:t xml:space="preserve">2</w:t>
+      </w:r>
+      <w:r>
+        <w:t xml:space="preserve"> </w:t>
+      </w:r>
+      <w:r>
+        <w:t xml:space="preserve">are useful as a rough guide to what data can be, although this table is not comprehensive, and does not represent the full diversity of data used by archaeologists. Ultimately, data are whatever the community decides, as the The National Science Foundation notes in their commentary on Data Management Plans: "What constitutes such data will be determined by the community of interest through the process of peer review and program management. This may include, but is not limited to: data, publications, samples, physical collections, software and models." This is a highly pragmatic approach to defining data, but is also consistent with the relational account of data in philosophy of science scholarship, which holds that what data are is dependant on who uses it, how and for what purpose (Leonelli 2015; Daston and Galison 1992). It implies that the answer to the question of what counts as data is mostly emergent from our professional interactions, such as the materials we request when we do peer review of manuscripts and grant proposals, or when we make an informal request for more information by email. Our citation standard imposes no constraints on what data can be, but we propose a few minimal qualities for how data should be organised that will help ground our discussion. Table</w:t>
+      </w:r>
+      <w:r>
+        <w:t xml:space="preserve"> </w:t>
+      </w:r>
+      <w:r>
+        <w:t xml:space="preserve">??</w:t>
+      </w:r>
+      <w:r>
+        <w:t xml:space="preserve"> </w:t>
+      </w:r>
+      <w:r>
+        <w:t xml:space="preserve">summarises some desirable minimum qualities for archaeological data that optimise its discovery and reuse.</w:t>
+      </w:r>
+    </w:p>
+    <w:p>
+      <w:pPr>
+        <w:pStyle w:val="TableCaption"/>
+      </w:pPr>
+      <w:r>
+        <w:t xml:space="preserve">Table 2 A selection of types of data encountereed by archaeologists.</w:t>
+      </w:r>
+    </w:p>
+    <w:tbl>
+      <w:tblPr>
+        <w:tblStyle w:val="TableNormal"/>
+        <w:tblW w:type="pct" w:w="0.0"/>
+        <w:tblLook w:firstRow="1"/>
+        <w:tblCaption w:val="Table 2 A selection of types of data encountereed by archaeologists."/>
+      </w:tblPr>
+      <w:tblGrid/>
+      <w:tr>
+        <w:trPr>
+          <w:cnfStyle w:firstRow="1"/>
+        </w:trPr>
+        <w:tc>
+          <w:tcPr>
+            <w:tcBorders>
+              <w:bottom w:val="single"/>
+            </w:tcBorders>
+            <w:vAlign w:val="bottom"/>
+          </w:tcPr>
+          <w:p>
+            <w:pPr>
+              <w:pStyle w:val="Compact"/>
+              <w:jc w:val="left"/>
+            </w:pPr>
+            <w:r>
+              <w:t xml:space="preserve">Type of data</w:t>
+            </w:r>
+          </w:p>
+        </w:tc>
+        <w:tc>
+          <w:tcPr>
+            <w:tcBorders>
+              <w:bottom w:val="single"/>
+            </w:tcBorders>
+            <w:vAlign w:val="bottom"/>
+          </w:tcPr>
+          <w:p>
+            <w:pPr>
+              <w:pStyle w:val="Compact"/>
+              <w:jc w:val="left"/>
+            </w:pPr>
+            <w:r>
+              <w:t xml:space="preserve">Description</w:t>
+            </w:r>
+          </w:p>
+        </w:tc>
+      </w:tr>
+      <w:tr>
+        <w:tc>
+          <w:p>
+            <w:pPr>
+              <w:pStyle w:val="Compact"/>
+              <w:jc w:val="left"/>
+            </w:pPr>
+            <w:r>
+              <w:t xml:space="preserve">Observational</w:t>
+            </w:r>
+          </w:p>
+        </w:tc>
+        <w:tc>
+          <w:p>
+            <w:pPr>
+              <w:pStyle w:val="Compact"/>
+              <w:jc w:val="left"/>
+            </w:pPr>
+            <w:r>
+              <w:t xml:space="preserve">Includes site descriptions and artefact measurements, which may be associated with specific places and times, or multiple places and times, also ethnoarchaeological observations.</w:t>
+            </w:r>
+          </w:p>
+        </w:tc>
+      </w:tr>
+      <w:tr>
+        <w:tc>
+          <w:p>
+            <w:pPr>
+              <w:pStyle w:val="Compact"/>
+              <w:jc w:val="left"/>
+            </w:pPr>
+            <w:r>
+              <w:t xml:space="preserve">Computational</w:t>
+            </w:r>
+          </w:p>
+        </w:tc>
+        <w:tc>
+          <w:p>
+            <w:pPr>
+              <w:pStyle w:val="Compact"/>
+              <w:jc w:val="left"/>
+            </w:pPr>
+            <w:r>
+              <w:t xml:space="preserve">Includes the results of simulations and computer models, such as agent-based models or virtual reality models, hypothesis tests, regression models.</w:t>
+            </w:r>
+          </w:p>
+        </w:tc>
+      </w:tr>
+      <w:tr>
+        <w:tc>
+          <w:p>
+            <w:pPr>
+              <w:pStyle w:val="Compact"/>
+              <w:jc w:val="left"/>
+            </w:pPr>
+            <w:r>
+              <w:t xml:space="preserve">Experimental</w:t>
+            </w:r>
+          </w:p>
+        </w:tc>
+        <w:tc>
+          <w:p>
+            <w:pPr>
+              <w:pStyle w:val="Compact"/>
+              <w:jc w:val="left"/>
+            </w:pPr>
+            <w:r>
+              <w:t xml:space="preserve">Includes results from laboratory procedures, such as instrumental analyses and chemical reactions to determine artefact composition, or field experiments such as knapping, trampling and taphonomic studies</w:t>
+            </w:r>
+          </w:p>
+        </w:tc>
+      </w:tr>
+      <w:tr>
+        <w:tc>
+          <w:p>
+            <w:pPr>
+              <w:pStyle w:val="Compact"/>
+              <w:jc w:val="left"/>
+            </w:pPr>
+            <w:r>
+              <w:t xml:space="preserve">Records</w:t>
+            </w:r>
+          </w:p>
+        </w:tc>
+        <w:tc>
+          <w:p>
+            <w:pPr>
+              <w:pStyle w:val="Compact"/>
+              <w:jc w:val="left"/>
+            </w:pPr>
+            <w:r>
+              <w:t xml:space="preserve">Includes government, business, public and private documents</w:t>
+            </w:r>
+          </w:p>
+        </w:tc>
+      </w:tr>
+    </w:tbl>
     <w:p>
       <w:pPr>
         <w:pStyle w:val="Heading1"/>
@@ -213,9 +601,841 @@
         <w:pStyle w:val="FirstParagraph"/>
       </w:pPr>
       <w:r>
-        <w:t xml:space="preserve">While public and community benefits are well-rehearsed and widely agreed on (Table X), they offer no, or only weak, tangible incentives to the individual researcher (Rowhani-Farid et al. 2017). Previous work has identified citation advantages as a tangible benefit to individual researchers who share data with publications, although the magnitude of the advantage varies greatly (see Table X for a summary). Increased publication productivity also appeared to be associated with data sharing behaviours. Across over 7,000 NSF and NIH awards, Pienta et al. (2010) reported that research projects with archived data produced a median of 10 publications, versus only 5 for projects without archived data.</w:t>
-      </w:r>
-    </w:p>
+        <w:t xml:space="preserve">While public and community benefits and costs are well-rehearsed and widely agreed on (Table</w:t>
+      </w:r>
+      <w:r>
+        <w:t xml:space="preserve"> </w:t>
+      </w:r>
+      <w:r>
+        <w:t xml:space="preserve">3</w:t>
+      </w:r>
+      <w:r>
+        <w:t xml:space="preserve">), they offer no, or only weak, tangible incentives to the individual researcher (Rowhani-Farid et al. 2017). Previous work has identified citation advantages as a tangible benefit to individual researchers who share data with publications, although the magnitude of the advantage varies greatly (see Table</w:t>
+      </w:r>
+      <w:r>
+        <w:t xml:space="preserve"> </w:t>
+      </w:r>
+      <w:r>
+        <w:t xml:space="preserve">4</w:t>
+      </w:r>
+      <w:r>
+        <w:t xml:space="preserve"> </w:t>
+      </w:r>
+      <w:r>
+        <w:t xml:space="preserve">for a summary). Increased publication productivity also appeared to be associated with data sharing behaviours. Across over 7,000 NSF and NIH awards, Pienta et al. (2010) reported that research projects with archived data produced a median of 10 publications, versus only five for projects without archived data.</w:t>
+      </w:r>
+    </w:p>
+    <w:p>
+      <w:pPr>
+        <w:pStyle w:val="TableCaption"/>
+      </w:pPr>
+      <w:r>
+        <w:t xml:space="preserve">Table 3 Summary of public and community benefits and costs of data sharing</w:t>
+      </w:r>
+    </w:p>
+    <w:tbl>
+      <w:tblPr>
+        <w:tblStyle w:val="TableNormal"/>
+        <w:tblW w:type="pct" w:w="0.0"/>
+        <w:tblLook w:firstRow="1"/>
+        <w:tblCaption w:val="Table 3 Summary of public and community benefits and costs of data sharing"/>
+      </w:tblPr>
+      <w:tblGrid/>
+      <w:tr>
+        <w:trPr>
+          <w:cnfStyle w:firstRow="1"/>
+        </w:trPr>
+        <w:tc>
+          <w:tcPr>
+            <w:tcBorders>
+              <w:bottom w:val="single"/>
+            </w:tcBorders>
+            <w:vAlign w:val="bottom"/>
+          </w:tcPr>
+          <w:p>
+            <w:pPr>
+              <w:pStyle w:val="Compact"/>
+              <w:jc w:val="left"/>
+            </w:pPr>
+            <w:r>
+              <w:t xml:space="preserve">Reasons to share</w:t>
+            </w:r>
+          </w:p>
+        </w:tc>
+        <w:tc>
+          <w:tcPr>
+            <w:tcBorders>
+              <w:bottom w:val="single"/>
+            </w:tcBorders>
+            <w:vAlign w:val="bottom"/>
+          </w:tcPr>
+          <w:p>
+            <w:pPr>
+              <w:pStyle w:val="Compact"/>
+              <w:jc w:val="left"/>
+            </w:pPr>
+            <w:r>
+              <w:t xml:space="preserve">Reasons not to share</w:t>
+            </w:r>
+          </w:p>
+        </w:tc>
+        <w:tc>
+          <w:tcPr>
+            <w:tcBorders>
+              <w:bottom w:val="single"/>
+            </w:tcBorders>
+            <w:vAlign w:val="bottom"/>
+          </w:tcPr>
+          <w:p>
+            <w:pPr>
+              <w:pStyle w:val="Compact"/>
+              <w:jc w:val="left"/>
+            </w:pPr>
+            <w:r>
+              <w:t xml:space="preserve">Source</w:t>
+            </w:r>
+          </w:p>
+        </w:tc>
+      </w:tr>
+      <w:tr>
+        <w:tc>
+          <w:p>
+            <w:pPr>
+              <w:pStyle w:val="Compact"/>
+              <w:jc w:val="left"/>
+            </w:pPr>
+            <w:r>
+              <w:t xml:space="preserve">Encouraging scientific advancement</w:t>
+            </w:r>
+          </w:p>
+        </w:tc>
+        <w:tc>
+          <w:p>
+            <w:pPr>
+              <w:pStyle w:val="Compact"/>
+              <w:jc w:val="left"/>
+            </w:pPr>
+            <w:r>
+              <w:t xml:space="preserve">The time it takes to clean up and document for release</w:t>
+            </w:r>
+          </w:p>
+        </w:tc>
+        <w:tc>
+          <w:p>
+            <w:pPr>
+              <w:pStyle w:val="Compact"/>
+              <w:jc w:val="left"/>
+            </w:pPr>
+            <w:r>
+              <w:t xml:space="preserve">Stodden</w:t>
+            </w:r>
+          </w:p>
+        </w:tc>
+      </w:tr>
+      <w:tr>
+        <w:tc>
+          <w:p>
+            <w:pPr>
+              <w:pStyle w:val="Compact"/>
+              <w:jc w:val="left"/>
+            </w:pPr>
+            <w:r>
+              <w:t xml:space="preserve">Being a good community member</w:t>
+            </w:r>
+          </w:p>
+        </w:tc>
+        <w:tc>
+          <w:p>
+            <w:pPr>
+              <w:pStyle w:val="Compact"/>
+              <w:jc w:val="left"/>
+            </w:pPr>
+            <w:r>
+              <w:t xml:space="preserve">The possibility that your data may be used without citation</w:t>
+            </w:r>
+          </w:p>
+        </w:tc>
+        <w:tc>
+          <w:p>
+            <w:pPr>
+              <w:pStyle w:val="Compact"/>
+              <w:jc w:val="left"/>
+            </w:pPr>
+            <w:r>
+              <w:t xml:space="preserve">Stodden</w:t>
+            </w:r>
+          </w:p>
+        </w:tc>
+      </w:tr>
+      <w:tr>
+        <w:tc>
+          <w:p>
+            <w:pPr>
+              <w:pStyle w:val="Compact"/>
+              <w:jc w:val="left"/>
+            </w:pPr>
+            <w:r>
+              <w:t xml:space="preserve">Potential to encourage others to work on the problem</w:t>
+            </w:r>
+          </w:p>
+        </w:tc>
+        <w:tc>
+          <w:p>
+            <w:pPr>
+              <w:pStyle w:val="Compact"/>
+              <w:jc w:val="left"/>
+            </w:pPr>
+            <w:r>
+              <w:t xml:space="preserve">Legal barriers, such as copyright</w:t>
+            </w:r>
+          </w:p>
+        </w:tc>
+        <w:tc>
+          <w:p>
+            <w:pPr>
+              <w:pStyle w:val="Compact"/>
+              <w:jc w:val="left"/>
+            </w:pPr>
+            <w:r>
+              <w:t xml:space="preserve">Stodden</w:t>
+            </w:r>
+          </w:p>
+        </w:tc>
+      </w:tr>
+      <w:tr>
+        <w:tc>
+          <w:p>
+            <w:pPr>
+              <w:pStyle w:val="Compact"/>
+              <w:jc w:val="left"/>
+            </w:pPr>
+            <w:r>
+              <w:t xml:space="preserve">Encouraging sharing and having others share with you</w:t>
+            </w:r>
+          </w:p>
+        </w:tc>
+        <w:tc>
+          <w:p>
+            <w:pPr>
+              <w:pStyle w:val="Compact"/>
+              <w:jc w:val="left"/>
+            </w:pPr>
+            <w:r>
+              <w:t xml:space="preserve">Time to verify privacy or other administrative data concerns</w:t>
+            </w:r>
+          </w:p>
+        </w:tc>
+        <w:tc>
+          <w:p>
+            <w:pPr>
+              <w:pStyle w:val="Compact"/>
+              <w:jc w:val="left"/>
+            </w:pPr>
+            <w:r>
+              <w:t xml:space="preserve">Stodden</w:t>
+            </w:r>
+          </w:p>
+        </w:tc>
+      </w:tr>
+      <w:tr>
+        <w:tc>
+          <w:p>
+            <w:pPr>
+              <w:pStyle w:val="Compact"/>
+              <w:jc w:val="left"/>
+            </w:pPr>
+            <w:r>
+              <w:t xml:space="preserve">The potential to set a standard for the field</w:t>
+            </w:r>
+          </w:p>
+        </w:tc>
+        <w:tc>
+          <w:p>
+            <w:pPr>
+              <w:pStyle w:val="Compact"/>
+              <w:jc w:val="left"/>
+            </w:pPr>
+            <w:r>
+              <w:t xml:space="preserve">The potential loss of future publications using this data</w:t>
+            </w:r>
+          </w:p>
+        </w:tc>
+        <w:tc>
+          <w:p>
+            <w:pPr>
+              <w:pStyle w:val="Compact"/>
+              <w:jc w:val="left"/>
+            </w:pPr>
+            <w:r>
+              <w:t xml:space="preserve">Stodden</w:t>
+            </w:r>
+          </w:p>
+        </w:tc>
+      </w:tr>
+      <w:tr>
+        <w:tc>
+          <w:p>
+            <w:pPr>
+              <w:pStyle w:val="Compact"/>
+              <w:jc w:val="left"/>
+            </w:pPr>
+            <w:r>
+              <w:t xml:space="preserve">Improvement in the caliber of research</w:t>
+            </w:r>
+          </w:p>
+        </w:tc>
+        <w:tc>
+          <w:p>
+            <w:pPr>
+              <w:pStyle w:val="Compact"/>
+              <w:jc w:val="left"/>
+            </w:pPr>
+            <w:r>
+              <w:t xml:space="preserve">Competitors may get an advantage</w:t>
+            </w:r>
+          </w:p>
+        </w:tc>
+        <w:tc>
+          <w:p>
+            <w:pPr>
+              <w:pStyle w:val="Compact"/>
+              <w:jc w:val="left"/>
+            </w:pPr>
+            <w:r>
+              <w:t xml:space="preserve">Stodden</w:t>
+            </w:r>
+          </w:p>
+        </w:tc>
+      </w:tr>
+      <w:tr>
+        <w:tc>
+          <w:p>
+            <w:pPr>
+              <w:pStyle w:val="Compact"/>
+              <w:jc w:val="left"/>
+            </w:pPr>
+            <w:r>
+              <w:t xml:space="preserve">Increase in publicity</w:t>
+            </w:r>
+          </w:p>
+        </w:tc>
+        <w:tc>
+          <w:p>
+            <w:pPr>
+              <w:pStyle w:val="Compact"/>
+              <w:jc w:val="left"/>
+            </w:pPr>
+            <w:r>
+              <w:t xml:space="preserve">Dealing with questions from users about the data</w:t>
+            </w:r>
+          </w:p>
+        </w:tc>
+        <w:tc>
+          <w:p>
+            <w:pPr>
+              <w:pStyle w:val="Compact"/>
+              <w:jc w:val="left"/>
+            </w:pPr>
+            <w:r>
+              <w:t xml:space="preserve">Stodden</w:t>
+            </w:r>
+          </w:p>
+        </w:tc>
+      </w:tr>
+      <w:tr>
+        <w:tc>
+          <w:p>
+            <w:pPr>
+              <w:pStyle w:val="Compact"/>
+              <w:jc w:val="left"/>
+            </w:pPr>
+            <w:r>
+              <w:t xml:space="preserve">Opportunity to get feedback on your work</w:t>
+            </w:r>
+          </w:p>
+        </w:tc>
+        <w:tc>
+          <w:p>
+            <w:pPr>
+              <w:pStyle w:val="Compact"/>
+              <w:jc w:val="left"/>
+            </w:pPr>
+            <w:r>
+              <w:t xml:space="preserve">Technical limitations, ie. webspace platform space constraints</w:t>
+            </w:r>
+          </w:p>
+        </w:tc>
+        <w:tc>
+          <w:p>
+            <w:pPr>
+              <w:pStyle w:val="Compact"/>
+              <w:jc w:val="left"/>
+            </w:pPr>
+            <w:r>
+              <w:t xml:space="preserve">Stodden</w:t>
+            </w:r>
+          </w:p>
+        </w:tc>
+      </w:tr>
+      <w:tr>
+        <w:tc>
+          <w:p>
+            <w:pPr>
+              <w:pStyle w:val="Compact"/>
+              <w:jc w:val="left"/>
+            </w:pPr>
+            <w:r>
+              <w:t xml:space="preserve">Potential for finding collaborators</w:t>
+            </w:r>
+          </w:p>
+        </w:tc>
+        <w:tc>
+          <w:p>
+            <w:pPr>
+              <w:pStyle w:val="Compact"/>
+              <w:jc w:val="left"/>
+            </w:pPr>
+            <w:r>
+              <w:t xml:space="preserve">Whether there is intense competition in the topic</w:t>
+            </w:r>
+          </w:p>
+        </w:tc>
+        <w:tc>
+          <w:p>
+            <w:pPr>
+              <w:pStyle w:val="Compact"/>
+              <w:jc w:val="left"/>
+            </w:pPr>
+            <w:r>
+              <w:t xml:space="preserve">Stodden</w:t>
+            </w:r>
+          </w:p>
+        </w:tc>
+      </w:tr>
+      <w:tr>
+        <w:tc>
+          <w:p>
+            <w:pPr>
+              <w:pStyle w:val="Compact"/>
+              <w:jc w:val="left"/>
+            </w:pPr>
+            <w:r>
+              <w:t xml:space="preserve">Normalizing understanding in a field</w:t>
+            </w:r>
+          </w:p>
+        </w:tc>
+        <w:tc>
+          <w:p>
+            <w:pPr>
+              <w:pStyle w:val="Compact"/>
+              <w:jc w:val="left"/>
+            </w:pPr>
+            <w:r>
+              <w:t xml:space="preserve">Whether you put in a large amount of work building the dataset</w:t>
+            </w:r>
+          </w:p>
+        </w:tc>
+        <w:tc>
+          <w:p>
+            <w:pPr>
+              <w:pStyle w:val="Compact"/>
+              <w:jc w:val="left"/>
+            </w:pPr>
+            <w:r>
+              <w:t xml:space="preserve">Stodden</w:t>
+            </w:r>
+          </w:p>
+        </w:tc>
+      </w:tr>
+      <w:tr>
+        <w:tc>
+          <w:p>
+            <w:pPr>
+              <w:pStyle w:val="Compact"/>
+              <w:jc w:val="left"/>
+            </w:pPr>
+            <w:r>
+              <w:t xml:space="preserve">To reproduce or to verify research</w:t>
+            </w:r>
+          </w:p>
+        </w:tc>
+        <w:tc>
+          <w:p>
+            <w:pPr>
+              <w:pStyle w:val="Compact"/>
+              <w:jc w:val="left"/>
+            </w:pPr>
+            <w:r>
+              <w:t xml:space="preserve">Insufficient perceived reward, such as promotion or subsequent citation</w:t>
+            </w:r>
+          </w:p>
+        </w:tc>
+        <w:tc>
+          <w:p>
+            <w:pPr>
+              <w:pStyle w:val="Compact"/>
+              <w:jc w:val="left"/>
+            </w:pPr>
+            <w:r>
+              <w:t xml:space="preserve">Borgman</w:t>
+            </w:r>
+          </w:p>
+        </w:tc>
+      </w:tr>
+      <w:tr>
+        <w:tc>
+          <w:p>
+            <w:pPr>
+              <w:pStyle w:val="Compact"/>
+              <w:jc w:val="left"/>
+            </w:pPr>
+            <w:r>
+              <w:t xml:space="preserve">To make the results of publicly funded research available to the public</w:t>
+            </w:r>
+          </w:p>
+        </w:tc>
+        <w:tc>
+          <w:p>
+            <w:pPr>
+              <w:pStyle w:val="Compact"/>
+              <w:jc w:val="left"/>
+            </w:pPr>
+            <w:r>
+              <w:t xml:space="preserve">Effort in documenting</w:t>
+            </w:r>
+          </w:p>
+        </w:tc>
+        <w:tc>
+          <w:p>
+            <w:pPr>
+              <w:pStyle w:val="Compact"/>
+              <w:jc w:val="left"/>
+            </w:pPr>
+            <w:r>
+              <w:t xml:space="preserve">Borgman</w:t>
+            </w:r>
+          </w:p>
+        </w:tc>
+      </w:tr>
+      <w:tr>
+        <w:tc>
+          <w:p>
+            <w:pPr>
+              <w:pStyle w:val="Compact"/>
+              <w:jc w:val="left"/>
+            </w:pPr>
+            <w:r>
+              <w:t xml:space="preserve">To enable others to ask new questions of extant data</w:t>
+            </w:r>
+          </w:p>
+        </w:tc>
+        <w:tc>
+          <w:p>
+            <w:pPr>
+              <w:pStyle w:val="Compact"/>
+              <w:jc w:val="left"/>
+            </w:pPr>
+            <w:r>
+              <w:t xml:space="preserve">Concerns for priority, including control of results and sources</w:t>
+            </w:r>
+          </w:p>
+        </w:tc>
+        <w:tc>
+          <w:p>
+            <w:pPr>
+              <w:pStyle w:val="Compact"/>
+              <w:jc w:val="left"/>
+            </w:pPr>
+            <w:r>
+              <w:t xml:space="preserve">Borgman</w:t>
+            </w:r>
+          </w:p>
+        </w:tc>
+      </w:tr>
+      <w:tr>
+        <w:tc>
+          <w:p>
+            <w:pPr>
+              <w:pStyle w:val="Compact"/>
+              <w:jc w:val="left"/>
+            </w:pPr>
+            <w:r>
+              <w:t xml:space="preserve">To advance the state of research and innovation</w:t>
+            </w:r>
+          </w:p>
+        </w:tc>
+        <w:tc>
+          <w:p>
+            <w:pPr>
+              <w:pStyle w:val="Compact"/>
+              <w:jc w:val="left"/>
+            </w:pPr>
+            <w:r>
+              <w:t xml:space="preserve">Intellectual property issues</w:t>
+            </w:r>
+          </w:p>
+        </w:tc>
+        <w:tc>
+          <w:p>
+            <w:pPr>
+              <w:pStyle w:val="Compact"/>
+              <w:jc w:val="left"/>
+            </w:pPr>
+            <w:r>
+              <w:t xml:space="preserve">Borgman</w:t>
+            </w:r>
+          </w:p>
+        </w:tc>
+      </w:tr>
+    </w:tbl>
+    <w:p>
+      <w:pPr>
+        <w:pStyle w:val="TableCaption"/>
+      </w:pPr>
+      <w:r>
+        <w:t xml:space="preserve">Table 4 Summary of individual benefits to data sharing</w:t>
+      </w:r>
+    </w:p>
+    <w:tbl>
+      <w:tblPr>
+        <w:tblStyle w:val="TableNormal"/>
+        <w:tblW w:type="pct" w:w="0.0"/>
+        <w:tblLook w:firstRow="1"/>
+        <w:tblCaption w:val="Table 4 Summary of individual benefits to data sharing"/>
+      </w:tblPr>
+      <w:tblGrid/>
+      <w:tr>
+        <w:trPr>
+          <w:cnfStyle w:firstRow="1"/>
+        </w:trPr>
+        <w:tc>
+          <w:tcPr>
+            <w:tcBorders>
+              <w:bottom w:val="single"/>
+            </w:tcBorders>
+            <w:vAlign w:val="bottom"/>
+          </w:tcPr>
+          <w:p>
+            <w:pPr>
+              <w:pStyle w:val="Compact"/>
+              <w:jc w:val="left"/>
+            </w:pPr>
+            <w:r>
+              <w:t xml:space="preserve">Research area</w:t>
+            </w:r>
+          </w:p>
+        </w:tc>
+        <w:tc>
+          <w:tcPr>
+            <w:tcBorders>
+              <w:bottom w:val="single"/>
+            </w:tcBorders>
+            <w:vAlign w:val="bottom"/>
+          </w:tcPr>
+          <w:p>
+            <w:pPr>
+              <w:pStyle w:val="Compact"/>
+              <w:jc w:val="right"/>
+            </w:pPr>
+            <w:r>
+              <w:t xml:space="preserve">Citation advantage (%)</w:t>
+            </w:r>
+          </w:p>
+        </w:tc>
+        <w:tc>
+          <w:tcPr>
+            <w:tcBorders>
+              <w:bottom w:val="single"/>
+            </w:tcBorders>
+            <w:vAlign w:val="bottom"/>
+          </w:tcPr>
+          <w:p>
+            <w:pPr>
+              <w:pStyle w:val="Compact"/>
+              <w:jc w:val="left"/>
+            </w:pPr>
+            <w:r>
+              <w:t xml:space="preserve">Source</w:t>
+            </w:r>
+          </w:p>
+        </w:tc>
+      </w:tr>
+      <w:tr>
+        <w:tc>
+          <w:p>
+            <w:pPr>
+              <w:pStyle w:val="Compact"/>
+              <w:jc w:val="left"/>
+            </w:pPr>
+            <w:r>
+              <w:t xml:space="preserve">Genetics</w:t>
+            </w:r>
+          </w:p>
+        </w:tc>
+        <w:tc>
+          <w:p>
+            <w:pPr>
+              <w:pStyle w:val="Compact"/>
+              <w:jc w:val="right"/>
+            </w:pPr>
+            <w:r>
+              <w:t xml:space="preserve">9</w:t>
+            </w:r>
+          </w:p>
+        </w:tc>
+        <w:tc>
+          <w:p>
+            <w:pPr>
+              <w:pStyle w:val="Compact"/>
+              <w:jc w:val="left"/>
+            </w:pPr>
+            <w:r>
+              <w:t xml:space="preserve">Piwowar and Vision (2013)</w:t>
+            </w:r>
+          </w:p>
+        </w:tc>
+      </w:tr>
+      <w:tr>
+        <w:tc>
+          <w:p>
+            <w:pPr>
+              <w:pStyle w:val="Compact"/>
+              <w:jc w:val="left"/>
+            </w:pPr>
+            <w:r>
+              <w:t xml:space="preserve">Astronomy</w:t>
+            </w:r>
+          </w:p>
+        </w:tc>
+        <w:tc>
+          <w:p>
+            <w:pPr>
+              <w:pStyle w:val="Compact"/>
+              <w:jc w:val="right"/>
+            </w:pPr>
+            <w:r>
+              <w:t xml:space="preserve">20</w:t>
+            </w:r>
+          </w:p>
+        </w:tc>
+        <w:tc>
+          <w:p>
+            <w:pPr>
+              <w:pStyle w:val="Compact"/>
+              <w:jc w:val="left"/>
+            </w:pPr>
+            <w:r>
+              <w:t xml:space="preserve">Henneken and Accomazzi (2011)</w:t>
+            </w:r>
+          </w:p>
+        </w:tc>
+      </w:tr>
+      <w:tr>
+        <w:tc>
+          <w:p>
+            <w:pPr>
+              <w:pStyle w:val="Compact"/>
+              <w:jc w:val="left"/>
+            </w:pPr>
+            <w:r>
+              <w:t xml:space="preserve">Astrophysics</w:t>
+            </w:r>
+          </w:p>
+        </w:tc>
+        <w:tc>
+          <w:p>
+            <w:pPr>
+              <w:pStyle w:val="Compact"/>
+              <w:jc w:val="right"/>
+            </w:pPr>
+            <w:r>
+              <w:t xml:space="preserve">28</w:t>
+            </w:r>
+          </w:p>
+        </w:tc>
+        <w:tc>
+          <w:p>
+            <w:pPr>
+              <w:pStyle w:val="Compact"/>
+              <w:jc w:val="left"/>
+            </w:pPr>
+            <w:r>
+              <w:t xml:space="preserve">Dorch et al., 2015</w:t>
+            </w:r>
+          </w:p>
+        </w:tc>
+      </w:tr>
+      <w:tr>
+        <w:tc>
+          <w:p>
+            <w:pPr>
+              <w:pStyle w:val="Compact"/>
+              <w:jc w:val="left"/>
+            </w:pPr>
+            <w:r>
+              <w:t xml:space="preserve">Palaeocenography</w:t>
+            </w:r>
+          </w:p>
+        </w:tc>
+        <w:tc>
+          <w:p>
+            <w:pPr>
+              <w:pStyle w:val="Compact"/>
+              <w:jc w:val="right"/>
+            </w:pPr>
+            <w:r>
+              <w:t xml:space="preserve">35</w:t>
+            </w:r>
+          </w:p>
+        </w:tc>
+        <w:tc>
+          <w:p>
+            <w:pPr>
+              <w:pStyle w:val="Compact"/>
+              <w:jc w:val="left"/>
+            </w:pPr>
+            <w:r>
+              <w:t xml:space="preserve">Sears (2011)</w:t>
+            </w:r>
+          </w:p>
+        </w:tc>
+      </w:tr>
+      <w:tr>
+        <w:tc>
+          <w:p>
+            <w:pPr>
+              <w:pStyle w:val="Compact"/>
+              <w:jc w:val="left"/>
+            </w:pPr>
+            <w:r>
+              <w:t xml:space="preserve">Peace Research</w:t>
+            </w:r>
+          </w:p>
+        </w:tc>
+        <w:tc>
+          <w:p>
+            <w:pPr>
+              <w:pStyle w:val="Compact"/>
+              <w:jc w:val="right"/>
+            </w:pPr>
+            <w:r>
+              <w:t xml:space="preserve">100</w:t>
+            </w:r>
+          </w:p>
+        </w:tc>
+        <w:tc>
+          <w:p>
+            <w:pPr>
+              <w:pStyle w:val="Compact"/>
+              <w:jc w:val="left"/>
+            </w:pPr>
+            <w:r>
+              <w:t xml:space="preserve">Gleditsch et al., 2003</w:t>
+            </w:r>
+          </w:p>
+        </w:tc>
+      </w:tr>
+    </w:tbl>
     <w:p>
       <w:pPr>
         <w:pStyle w:val="Heading1"/>
@@ -231,148 +1451,36 @@
         <w:pStyle w:val="FirstParagraph"/>
       </w:pPr>
       <w:r>
-        <w:t xml:space="preserve">Sharing of data is a quality that is fundamental to the definition of science (cf. Merton’s (1942) communalism norm, where intellectual property rights are normally given up in exchange for recognition and esteem) and to data both as an abstract quality (cf. the definitions in Table X that mention data as ‘portable’, ‘stable across different domains’) and as a concrete detail to be managed with policy. For example, for over a decade the National Science Foundation (2016) has had a data sharing policy that states “Investigators are expected to share with other researchers, at no more than incremental cost and within a reasonable time, the primary data, samples, physical collections and other supporting materials created or gathered in the course of work under NSF grants. Grantees are expected to encourage and facilitate such sharing.” Surveys of researchers across different domains repeatedly show that people value the ideal of data sharing (Kratz and Strasser 2015). However, data sharing is not widespread in many disciplines, raising questions about why researchers do or do not share their data. Three recent studies have attempted to answer these questions, in the search for strategies to encourage sharing.</w:t>
-      </w:r>
-    </w:p>
-    <w:p>
-      <w:pPr>
-        <w:pStyle w:val="BodyText"/>
-      </w:pPr>
-      <w:r>
-        <w:t xml:space="preserve">Stodden (2010) surveyed registrants at a top machine learning conference (the Neural Information Processing Systems (NIPS) conference) to identify the factors that affect researchers’ decisions to reveal data (Table X). Stodden found that communitarian factors influence scientists to share their data, but private incentives determine when scientists choose not to share their code and data. In the top three reasons not to share, we see a lack of incentives to invest time in data sharing (however, there are many other time-consuming tasks in research, and they get done because clear reward structures are in place); a lack of faith in data citation (which we hope this paper will help with); and a lack of an efficient copyright process. On this last point, Table X shows some of the current norms on this, based on Stodden’s (2009a) detailed legal discussion. See also Stodden’s (2009b) ‘Reproducible Research Standard’, summarised in Figure X for a convenient and robust copyright schema for typical research products.</w:t>
-      </w:r>
-    </w:p>
-    <w:p>
-      <w:pPr>
-        <w:pStyle w:val="BodyText"/>
-      </w:pPr>
-      <w:r>
-        <w:t xml:space="preserve">Other surveys have found similar results. Tenopir et al. (2011) received 1,329 responses to a survey conducted by the research team of the National Science Foundation-funded DataONE project. They found that when researchers did not share data it was due to reasons that include: insufficient time (54%), a lack of funding (40%), having no place to put the data (24%), a lack of standards (20%), and because their sponsor did not require it (17%). A remarkable observation by Tenopir et al. is that while 75% of respondents say they share data, only 36% of those respondents say their data are easy to access, while only 6% say they make all their data available. This suggests that most data sharing occurs in private directly between individual researchers, rather than in public via open repositories. A similar focus on private, peer-to-peer sharing is evident in interviews conducted by Wallis et al. (2013) with 43 researchers at the Center for Embedded Networked Sensing. They found that the most commonly cited conditions for sharing data were (1) first rights to publish results, (2) proper attribution to the data source, (3) familiarity between sharer and recipient, (4) funding agency expectations, and (5) the amount of effort required to share.</w:t>
-      </w:r>
-    </w:p>
-    <w:p>
-      <w:pPr>
-        <w:pStyle w:val="Heading1"/>
-      </w:pPr>
-      <w:bookmarkStart w:id="25" w:name="what-are-the-current-norms-of-data-sharing"/>
-      <w:bookmarkEnd w:id="25"/>
-      <w:r>
-        <w:t xml:space="preserve">What are the current norms of data sharing?</w:t>
-      </w:r>
-    </w:p>
-    <w:p>
-      <w:pPr>
-        <w:pStyle w:val="FirstParagraph"/>
-      </w:pPr>
-      <w:r>
-        <w:t xml:space="preserve">The surveys above show that data sharing practices tend to be a private activity, but where public sharing does occur, what forms does it take, and how to these vary across different fields of research? Wouters and Haak (2017) surveyed 1,200 researchers about data sharing behaviours and found a spectrum from ‘intensive data-sharing fields’ to ‘restricted data-sharing fields’. Intensive data-sharing fields often depend on access to global databases, for example human genetics, while restricted data-sharing fields depend mostly on data collected by the individual researcher or their immediate collaborators, such as digital humanities. These differences in disciplinary norms have implications for data ownership (intensive: collectively owned, willing to share; restrictive: owned by the individual, reluctant to share) and the effort required to share (intensive: low effort because data are prepared for sharing as an integral part of the research process, restrictive: high effort because data are prepared for sharing after the research, or apart from it, in response to a request from another researcher). Archaeologists can be found all over this spectrum because of the diversity of archaeological research, however, our view is that archaeology is for the most part a restricted data-sharing field. There are few standardised and widely used methods for sharing and citing data, a challenge for archaeological data sharing that we hope this paper will help to address.</w:t>
-      </w:r>
-    </w:p>
-    <w:p>
-      <w:pPr>
-        <w:pStyle w:val="BodyText"/>
-      </w:pPr>
-      <w:r>
-        <w:t xml:space="preserve">Even though there is a wide spectrum of data sharing behaviours, from intensive to restrictive, overall rates of data sharing are very low in many fields. Wicherts et al. (2006) emailed authors of 141 empirical articles recently published by the American Psychological Association (APA) journals to request a copy of the original data reported in the articles. They received 64 of the 249 datasets they requested, resulting in a data sharing rate of about 26%, despite all the authors of the articles in their study being bound to the APA’s Ethical Principles, which state authors must ‘not withhold the data on which their conclusions are based from other competent professionals who seek to verify the substantive claims’ (American Psychological Association, 2001, p. 396). Valpaemel et al. (2015) similarly requested data from 394 papers, published in all issues of four APA journals in 2012 and found that 38% of authors responded with their data. They concluded that although the data sharing rate increased as compared to the study by Wicherts et al., their findings are ‘worrisome’ and indicate a ‘poor availability of data’.</w:t>
-      </w:r>
-    </w:p>
-    <w:p>
-      <w:pPr>
-        <w:pStyle w:val="BodyText"/>
-      </w:pPr>
-      <w:r>
-        <w:t xml:space="preserve">Savage and Vickers (2009) requested data from authors of ten papers published in PLOS journals, and received only one reply. Although this is a very small sample, it is notable because PLOS journals require authors to share data as a condition of publication: “PLOS journals require authors to make all data underlying the findings described in their manuscript fully available without restriction, with rare exception.” (PLoS Medicine Editorial and Publishing Policies nd), and yet only one out of the ten authors actually complied with this requirement. Alsheikh-Ali et al. (2011) inspected 500 articles published in high-impact science journals in 2009 and found that only 47 papers (9%) deposited full primary raw data online. Similarly, Womak (2015) inspected 4,370 articles published in high-impact science journals in 2014 and found that 13% of articles with original data published make the data available to others.</w:t>
-      </w:r>
-    </w:p>
-    <w:p>
-      <w:pPr>
-        <w:pStyle w:val="BodyText"/>
-      </w:pPr>
-      <w:r>
-        <w:t xml:space="preserve">The absence of a standardised and sustainable approach to data sharing is starkly demonstrated by Vines et al.’s (2014) study of data availability over time in biology publications. They examined the availability of data from 516 studies of plants or animal morphology between 2 and 22 years old. Vines et al. found that odds of a data set referred to in a publication being available fell by 17% per year. The found that the key factors responsible for the unavailability of data was that the data were lost or on inaccessible storage media.</w:t>
-      </w:r>
-    </w:p>
-    <w:p>
-      <w:pPr>
-        <w:pStyle w:val="Heading1"/>
-      </w:pPr>
-      <w:bookmarkStart w:id="26" w:name="do-archaeologists-share-data"/>
-      <w:bookmarkEnd w:id="26"/>
-      <w:r>
-        <w:t xml:space="preserve">Do archaeologists share data?</w:t>
-      </w:r>
-    </w:p>
-    <w:p>
-      <w:pPr>
-        <w:pStyle w:val="FirstParagraph"/>
-      </w:pPr>
-      <w:r>
-        <w:t xml:space="preserve">Here we present the results of three small pilot studies aimed at understanding how archaeologists share their data. First, we emailed a sample of authors of research publications to request access to the data behind their publication. Second, we surveyed a sample of journal articles to see what data was available. Third, we analysed information about archaeological data files in online repositories tracked by DataCite (an organisation that provides persistent identifiers, or DOIs for research data).</w:t>
-      </w:r>
-    </w:p>
-    <w:p>
-      <w:pPr>
-        <w:pStyle w:val="Heading2"/>
-      </w:pPr>
-      <w:bookmarkStart w:id="27" w:name="email-requests-for-data-in-a-published-article"/>
-      <w:bookmarkEnd w:id="27"/>
-      <w:r>
-        <w:t xml:space="preserve">Email requests for data in a published article</w:t>
-      </w:r>
-    </w:p>
-    <w:p>
-      <w:pPr>
-        <w:pStyle w:val="FirstParagraph"/>
-      </w:pPr>
-      <w:r>
-        <w:t xml:space="preserve">Our sample of authors that we wrote email to focused on Journal of Archaeological Science articles on experiments with stone artefacts that were published during 2009 and 2015. We focused on stone artefact experiments because the all research materials in these projects are generated by the researcher, so there are no other stakeholders to consider when determining how to share the data: the researcher has complete control over the data. There are also no risks of damage to people or property in sharing these data because they do not include archaeological sites or human subjects. In contacting the authors, we requested the datasets for use in a graduate seminar with the aim of reproducing the published results and further exploring the data (this stage is still in progress). We promised to contact the authors if we discovered anything new, and not to share the data further without their permission. The data included with this paper is anonymised so the specific authors we contacted are not identifiable.</w:t>
-      </w:r>
-    </w:p>
-    <w:p>
-      <w:pPr>
-        <w:pStyle w:val="BodyText"/>
-      </w:pPr>
-      <w:r>
-        <w:t xml:space="preserve">Our sample focused on</w:t>
-      </w:r>
-      <w:r>
-        <w:t xml:space="preserve"> </w:t>
-      </w:r>
-      <w:r>
-        <w:rPr>
-          <w:i/>
-        </w:rPr>
-        <w:t xml:space="preserve">Journal of Archaeological Science</w:t>
-      </w:r>
-      <w:r>
-        <w:t xml:space="preserve"> </w:t>
-      </w:r>
-      <w:r>
-        <w:t xml:space="preserve">articles on experiments with stone artefacts that were published during 2009 and 2015. We focused on stone artefact experiments because the all research materials in these projects are generated by the researcher, so there are no other stakeholders to consider when determining how to share the data: the researcher has complete control over the data. There are also no risks of damage to people or property in sharing these data because they do not include archaeological sites or human subjects. In contacting the authors, we requested the datasets for use in a graduate seminar with the aim of reproducing the published results and further exploring the data (this stage is still in progress). We promised to contact the authors if we discovered anything new, and not to share the data further without their permission. The data included with this paper is anonymised so the specific authors we contacted are not identifiable.</w:t>
-      </w:r>
-    </w:p>
-    <w:p>
-      <w:pPr>
-        <w:pStyle w:val="BodyText"/>
-      </w:pPr>
-      <w:r>
-        <w:t xml:space="preserve">We sent out emails to the first authors of 23 stone artefact experiment papers, and recieved 15 replies, resulting in a 70% response rate. We recieved 5 responses that included data files, giving an overall sharing rate of 20%. Our small sample size limits the robustness of our analysis, but points to some observations that may be worth following up in a larger study. We found no clear relationship of data sharing and date of publication. We do not have any insights into why authors of older papers decline to share, but three of the six responses for papers published in 2014-2015 said they declined to share data because they intend to use these data in a future publication. Other noteworthy reasons provided by respondents for declining to share include the author about to defend their thesis or about to go on vacation. We interpret these to mean that the author does not have time to prepare their data for sharing, perhaps because the data are not already in a well-organised for ready for distribution. We found no effect on the author's student status at time of publication on data sharing behaviours, with roughly equal proportions of students and non-students sharing and not sharing.</w:t>
-      </w:r>
-    </w:p>
-    <w:p>
-      <w:pPr>
-        <w:pStyle w:val="BodyText"/>
-      </w:pPr>
-      <w:r>
-        <w:t xml:space="preserve">Similarly there are no clear patterns data sharing of among different journals. It is remarkable that the authors of the one PLOS One paper we contacted declined to share because that refusal violates the policy of that journal at the time of publication of that paper (early 2014): "Publication is conditional upon the agreement of the authors to make freely available any materials and information described in their publication that may be reasonably requested by others for the purpose of academic, non-commercial research." Chambers' (2017) examined 50 PLOS One papers on brain images published in November 2014 - May 2015 and found that only 38% of these papers archived their data in an open repository. Similarly, Nuijten et al. (2017) found that of 462 PLOS One articles that promised data availability, 29% of these did not have any available data. Unfulfilled promised to share data are not unique to PLOS One (Kidwell et al. 2016), but these studies highlight the need to resolve ambiguity among authors about what counts as data, and for editors and peer reviwers to more critically assess whether an author has been made their data openly available.</w:t>
-      </w:r>
-    </w:p>
-    <w:p>
-      <w:pPr>
-        <w:pStyle w:val="BodyText"/>
-      </w:pPr>
-      <w:r>
-        <w:t xml:space="preserve">We see similar rates of sharing in response to email requests among archaeologist to what have been described in other disciplines (Tenopir et al. 2015; Vanpaemel et al. 2015). However, our result may overestimate the true rate because our sample did not include datasets that authors might not be able or willing to share because they contain sensitive location or cultural information. Analysis of the qualitative responses suggests two key reasons why author are reluctant to share: they are fearful that they will lose the opportunity to produce further publications from those data, and that their data is not in a form suitable for sharing and the task of organising those data is not a high priority. These reasons not to share have also been documented in other research areas. The absence of patterns in the date of the paper, student status of the author and other variables may relate to more to our small sample size than a real absence of relationships in data sharing behaviour.</w:t>
+        <w:t xml:space="preserve">Sharing of data is a quality that is fundamental to the definition of science (cf. Merton’s (1942) communalism norm, where intellectual property rights are normally given up in exchange for recognition and esteem) and to data both as an abstract quality (cf. the definitions in Table</w:t>
+      </w:r>
+      <w:r>
+        <w:t xml:space="preserve"> </w:t>
+      </w:r>
+      <w:r>
+        <w:t xml:space="preserve">1</w:t>
+      </w:r>
+      <w:r>
+        <w:t xml:space="preserve"> </w:t>
+      </w:r>
+      <w:r>
+        <w:t xml:space="preserve">that mention data as ‘portable’, ‘stable across different domains’) and as a concrete detail to be managed with policy. For example, for over a decade the National Science Foundation (2016) has had a data sharing policy that states "Investigators are expected to share with other researchers, at no more than incremental cost and within a reasonable time, the primary data, samples, physical collections and other supporting materials created or gathered in the course of work under NSF grants. Grantees are expected to encourage and facilitate such sharing." Surveys of researchers across different domains repeatedly show that people value the ideal of data sharing (Kratz and Strasser 2015). However, data sharing is not widespread in many disciplines, raising questions about why researchers do or do not share their data. Three recent studies have attempted to answer these questions, in the search for strategies to encourage sharing.</w:t>
+      </w:r>
+    </w:p>
+    <w:p>
+      <w:pPr>
+        <w:pStyle w:val="BodyText"/>
+      </w:pPr>
+      <w:r>
+        <w:t xml:space="preserve">Stodden (2010) surveyed registrants at a top machine learning conference (the Neural Information Processing Systems (NIPS) conference) to identify the factors that affect researchers’ decisions to reveal data (Table</w:t>
+      </w:r>
+      <w:r>
+        <w:t xml:space="preserve"> </w:t>
+      </w:r>
+      <w:r>
+        <w:t xml:space="preserve">3</w:t>
+      </w:r>
+      <w:r>
+        <w:t xml:space="preserve">). Stodden found that communitarian factors influence scientists to share their data, but private incentives determine when scientists choose not to share their code and data. In the top three reasons not to share, we see a lack of incentives to invest time in data sharing (however, there are many other time-consuming tasks in research, and they get done because clear reward structures are in place); a lack of faith in data citation (which we hope this paper will help with); and a lack of an efficient copyright process. On this last point, Table X shows some of the current norms on this, based on Stodden’s (2009a) detailed legal discussion. See also Stodden’s (2009b) ‘Reproducible Research Standard’, summarised in Figure @(ref:stodden-rrs) for a convenient and robust copyright schema for typical research products.</w:t>
       </w:r>
     </w:p>
     <w:p>
@@ -382,20 +1490,20 @@
       <w:r>
         <w:drawing>
           <wp:inline>
-            <wp:extent cx="4620126" cy="3696101"/>
+            <wp:extent cx="5334000" cy="2193342"/>
             <wp:effectExtent b="0" l="0" r="0" t="0"/>
-            <wp:docPr descr="Figure 1 There is no obvious trend in data sharing becavious and date of publication" id="1" name="Picture"/>
+            <wp:docPr descr="Figure 1 Summary of Stodden’s (2009b) 'Reproducible Research Standard'" id="1" name="Picture"/>
             <a:graphic>
               <a:graphicData uri="http://schemas.openxmlformats.org/drawingml/2006/picture">
                 <pic:pic>
                   <pic:nvPicPr>
-                    <pic:cNvPr descr="../figures/date-and-sharing-1.png" id="0" name="Picture"/>
+                    <pic:cNvPr descr="../figures/fig1_rrs.png" id="0" name="Picture"/>
                     <pic:cNvPicPr>
                       <a:picLocks noChangeArrowheads="1" noChangeAspect="1"/>
                     </pic:cNvPicPr>
                   </pic:nvPicPr>
                   <pic:blipFill>
-                    <a:blip r:embed="rId28"/>
+                    <a:blip r:embed="rId25"/>
                     <a:stretch>
                       <a:fillRect/>
                     </a:stretch>
@@ -403,7 +1511,7 @@
                   <pic:spPr bwMode="auto">
                     <a:xfrm>
                       <a:off x="0" y="0"/>
-                      <a:ext cx="4620126" cy="3696101"/>
+                      <a:ext cx="5334000" cy="2193342"/>
                     </a:xfrm>
                     <a:prstGeom prst="rect">
                       <a:avLst/>
@@ -427,7 +1535,140 @@
         <w:pStyle w:val="ImageCaption"/>
       </w:pPr>
       <w:r>
-        <w:t xml:space="preserve">Figure 1 There is no obvious trend in data sharing becavious and date of publication</w:t>
+        <w:t xml:space="preserve">Figure 1 Summary of Stodden’s (2009b) 'Reproducible Research Standard'</w:t>
+      </w:r>
+    </w:p>
+    <w:p>
+      <w:pPr>
+        <w:pStyle w:val="BodyText"/>
+      </w:pPr>
+      <w:r>
+        <w:t xml:space="preserve">Other surveys have found similar results. Tenopir et al. (2011) received 1,329 responses to a survey conducted by the research team of the National Science Foundation-funded DataONE project. They found that when researchers did not share data it was due to reasons that include: insufficient time (54%), a lack of funding (40%), having no place to put the data (24%), a lack of standards (20%), and because their sponsor did not require it (17%). A remarkable observation by Tenopir et al. is that while 75% of respondents say they share data, only 36% of those respondents say their data are easy to access, while only 6% say they make all their data available. This suggests that most data sharing occurs in private directly between individual researchers, rather than in public via open repositories. A similar focus on private, peer-to-peer sharing is evident in interviews conducted by Wallis et al. (2013) with 43 researchers at the Center for Embedded Networked Sensing. They found that the most commonly cited conditions for sharing data were (1) first rights to publish results, (2) proper attribution to the data source, (3) familiarity between sharer and recipient, (4) funding agency expectations, and (5) the amount of effort required to share.</w:t>
+      </w:r>
+    </w:p>
+    <w:p>
+      <w:pPr>
+        <w:pStyle w:val="Heading1"/>
+      </w:pPr>
+      <w:bookmarkStart w:id="26" w:name="what-are-the-current-norms-of-data-sharing"/>
+      <w:bookmarkEnd w:id="26"/>
+      <w:r>
+        <w:t xml:space="preserve">What are the current norms of data sharing?</w:t>
+      </w:r>
+    </w:p>
+    <w:p>
+      <w:pPr>
+        <w:pStyle w:val="FirstParagraph"/>
+      </w:pPr>
+      <w:r>
+        <w:t xml:space="preserve">The surveys above show that data sharing practices tend to be a private activity, but where public sharing does occur, what forms does it take, and how to these vary across different fields of research? Wouters and Haak (2017) surveyed 1,200 researchers about data sharing behaviours and found a spectrum from ‘intensive data-sharing fields’ to ‘restricted data-sharing fields’. Intensive data-sharing fields often depend on access to global databases, for example human genetics, while restricted data-sharing fields depend mostly on data collected by the individual researcher or their immediate collaborators, such as digital humanities. These differences in disciplinary norms have implications for data ownership (intensive: collectively owned, willing to share; restrictive: owned by the individual, reluctant to share) and the effort required to share (intensive: low effort because data are prepared for sharing as an integral part of the research process, restrictive: high effort because data are prepared for sharing after the research, or apart from it, in response to a request from another researcher). Archaeologists can be found all over this spectrum because of the diversity of archaeological research, however, our view is that archaeology is for the most part a restricted data-sharing field. There are few standardised and widely used methods for sharing and citing data, a challenge for archaeological data sharing that we hope this paper will help to address.</w:t>
+      </w:r>
+    </w:p>
+    <w:p>
+      <w:pPr>
+        <w:pStyle w:val="BodyText"/>
+      </w:pPr>
+      <w:r>
+        <w:t xml:space="preserve">Even though there is a wide spectrum of data sharing behaviours, from intensive to restrictive, overall rates of data sharing are very low in many fields. Wicherts et al. (2006) emailed authors of 141 empirical articles recently published by the American Psychological Association (APA) journals to request a copy of the original data reported in the articles. They received 64 of the 249 datasets they requested, resulting in a data sharing rate of about 26%, despite all the authors of the articles in their study being bound to the APA's Ethical Principles, which state authors must ‘not withhold the data on which their conclusions are based from other competent professionals who seek to verify the substantive claims’ (American Psychological Association, 2001, p. 396). Valpaemel et al. (2015) similarly requested data from 394 papers, published in all issues of four APA journals in 2012 and found that 38% of authors responded with their data. They concluded that although the data sharing rate increased as compared to the study by Wicherts et al., their findings are ‘worrisome’ and indicate a 'poor availability of data'.</w:t>
+      </w:r>
+    </w:p>
+    <w:p>
+      <w:pPr>
+        <w:pStyle w:val="BodyText"/>
+      </w:pPr>
+      <w:r>
+        <w:t xml:space="preserve">Savage and Vickers (2009) requested data from authors of ten papers published in PLOS journals, and received only one reply. Although this is a very small sample, it is notable because PLOS journals require authors to share data as a condition of publication: "PLOS journals require authors to make all data underlying the findings described in their manuscript fully available without restriction, with rare exception." (PLoS Medicine Editorial and Publishing Policies nd), and yet only one out of the ten authors actually complied with this requirement. Alsheikh-Ali et al. (2011) inspected 500 articles published in high-impact science journals in 2009 and found that only 47 papers (9%) deposited full primary raw data online. Similarly, Womak (2015) inspected 4,370 articles published in high-impact science journals in 2014 and found that 13% of articles with original data published make the data available to others.</w:t>
+      </w:r>
+    </w:p>
+    <w:p>
+      <w:pPr>
+        <w:pStyle w:val="BodyText"/>
+      </w:pPr>
+      <w:r>
+        <w:t xml:space="preserve">The absence of a standardised and sustainable approach to data sharing is starkly demonstrated by Vines et al.’s (2014) study of data availability over time in biology publications. They examined the availability of data from 516 studies of plants or animal morphology between 2 and 22 years old. Vines et al. found that odds of a data set referred to in a publication being available fell by 17% per year. The found that the key factors responsible for the unavailability of data was that the data were lost or on inaccessible storage media.</w:t>
+      </w:r>
+    </w:p>
+    <w:p>
+      <w:pPr>
+        <w:pStyle w:val="Heading1"/>
+      </w:pPr>
+      <w:bookmarkStart w:id="27" w:name="do-archaeologists-share-data"/>
+      <w:bookmarkEnd w:id="27"/>
+      <w:r>
+        <w:t xml:space="preserve">Do archaeologists share data?</w:t>
+      </w:r>
+    </w:p>
+    <w:p>
+      <w:pPr>
+        <w:pStyle w:val="FirstParagraph"/>
+      </w:pPr>
+      <w:r>
+        <w:t xml:space="preserve">Here we present the results of three small pilot studies aimed at understanding how archaeologists share their data. First, we emailed a sample of authors of research publications to request access to the data behind their publication. Second, we surveyed a sample of journal articles to see what data was available. Third, we analysed information about archaeological data files in online repositories tracked by DataCite (an organisation that provides persistent identifiers, or DOIs for research data). The small sample sizes of the first two of these pilot studies limit how generalisable the results are, but as the first of their kind for archaeology, they are valuable for proposing hypotheses for larger-scale investigations.</w:t>
+      </w:r>
+    </w:p>
+    <w:p>
+      <w:pPr>
+        <w:pStyle w:val="Heading2"/>
+      </w:pPr>
+      <w:bookmarkStart w:id="28" w:name="email-requests-for-data-in-a-published-article"/>
+      <w:bookmarkEnd w:id="28"/>
+      <w:r>
+        <w:t xml:space="preserve">Email requests for data in a published article</w:t>
+      </w:r>
+    </w:p>
+    <w:p>
+      <w:pPr>
+        <w:pStyle w:val="FirstParagraph"/>
+      </w:pPr>
+      <w:r>
+        <w:t xml:space="preserve">Our sample of authors that we wrote email to focused on Journal of Archaeological Science articles on experiments with stone artefacts that were published during 2009 and 2015. We focused on stone artefact experiments because the all research materials in these projects are generated by the researcher, so there are no other stakeholders to consider when determining how to share the data: the researcher has complete control over the data. There are also no risks of damage to people or property in sharing these data because they do not include archaeological sites or human subjects. In contacting the authors, we requested the datasets for use in a graduate seminar with the aim of reproducing the published results and further exploring the data (this stage is still in progress). We promised to contact the authors if we discovered anything new, and not to share the data further without their permission. The data included with this paper is anonymised so the specific authors we contacted are not identifiable.</w:t>
+      </w:r>
+    </w:p>
+    <w:p>
+      <w:pPr>
+        <w:pStyle w:val="BodyText"/>
+      </w:pPr>
+      <w:r>
+        <w:t xml:space="preserve">Our sample focused on</w:t>
+      </w:r>
+      <w:r>
+        <w:t xml:space="preserve"> </w:t>
+      </w:r>
+      <w:r>
+        <w:rPr>
+          <w:i/>
+        </w:rPr>
+        <w:t xml:space="preserve">Journal of Archaeological Science</w:t>
+      </w:r>
+      <w:r>
+        <w:t xml:space="preserve"> </w:t>
+      </w:r>
+      <w:r>
+        <w:t xml:space="preserve">articles on experiments with stone artefacts that were published during 2009 and 2015. We focused on stone artefact experiments because the all research materials in these projects are generated by the researcher, so there are no other stakeholders to consider when determining how to share the data: the researcher has complete control over the data. There are also no risks of damage to people or property in sharing these data because they do not include archaeological sites or human subjects. In contacting the authors, we requested the datasets for use in a graduate seminar with the aim of reproducing the published results and further exploring the data (this stage is still in progress). We promised to contact the authors if we discovered anything new, and not to share the data further without their permission. The data included with this paper is anonymised so the specific authors we contacted are not identifiable.</w:t>
+      </w:r>
+    </w:p>
+    <w:p>
+      <w:pPr>
+        <w:pStyle w:val="BodyText"/>
+      </w:pPr>
+      <w:r>
+        <w:t xml:space="preserve">We sent out emails to the first authors of 23 stone artefact experiment papers, and recieved 15 replies, resulting in a 70% response rate. We recieved 5 responses that included data files, giving an overall sharing rate of 20%. Our small sample size limits the robustness of our analysis, but points to some observations that may be worth following up in a larger study. We found no clear relationship of data sharing and date of publication. We do not have any insights into why authors of older papers decline to share, but three of the six responses for papers published in 2014-2015 said they declined to share data because they intend to use these data in a future publication. Other noteworthy reasons provided by respondents for declining to share include the author about to defend their thesis or about to go on vacation. We interpret these to mean that the author does not have time to prepare their data for sharing, perhaps because the data are not already in a well-organised for ready for distribution. We found no effect on the author's student status at time of publication on data sharing behaviours, with roughly equal proportions of students and non-students sharing and not sharing.</w:t>
+      </w:r>
+    </w:p>
+    <w:p>
+      <w:pPr>
+        <w:pStyle w:val="BodyText"/>
+      </w:pPr>
+      <w:r>
+        <w:t xml:space="preserve">Similarly there are no clear patterns data sharing of among different journals. It is remarkable that the authors of the one PLOS One paper we contacted declined to share because that refusal violates the policy of that journal at the time of publication of that paper (early 2014): "Publication is conditional upon the agreement of the authors to make freely available any materials and information described in their publication that may be reasonably requested by others for the purpose of academic, non-commercial research." Chambers' (2017) examined 50 PLOS One papers on brain images published in November 2014 - May 2015 and found that only 38% of these papers archived their data in an open repository. Similarly, Nuijten et al. (2017) found that of 462 PLOS One articles that promised data availability, 29% of these did not have any available data. Unfulfilled promises to share data are not unique to PLOS One (Kidwell et al. 2016), but these studies highlight the need to resolve ambiguity among authors about what counts as data, and for editors and peer reviwers to more critically assess whether an author has been made their data openly available.</w:t>
+      </w:r>
+    </w:p>
+    <w:p>
+      <w:pPr>
+        <w:pStyle w:val="BodyText"/>
+      </w:pPr>
+      <w:r>
+        <w:t xml:space="preserve">We see similar rates of sharing in response to email requests among archaeologist to what have been described in other disciplines (Tenopir et al. 2015; Vanpaemel et al. 2015). However, our result may overestimate the true rate because our sample did not include datasets that authors might not be able or willing to share because they contain sensitive location or cultural information. Analysis of the qualitative responses suggests two key reasons why author are reluctant to share: they are fearful that they will lose the opportunity to produce further publications from those data, and that their data is not in a form suitable for sharing and the task of organising those data is not a high priority. These reasons not to share have also been documented in other research areas. The absence of patterns in the date of the paper, student status of the author and other variables may relate to more to our small sample size than a real absence of relationships in data sharing behaviour.</w:t>
       </w:r>
     </w:p>
     <w:p>
@@ -437,14 +1678,14 @@
       <w:r>
         <w:drawing>
           <wp:inline>
-            <wp:extent cx="4620126" cy="3696101"/>
+            <wp:extent cx="5334000" cy="3518277"/>
             <wp:effectExtent b="0" l="0" r="0" t="0"/>
-            <wp:docPr descr="Figure 2 No relationship between student status and data sharing behaviour" id="1" name="Picture"/>
+            <wp:docPr descr="Figure 2 Summary of results of email requests for data" id="1" name="Picture"/>
             <a:graphic>
               <a:graphicData uri="http://schemas.openxmlformats.org/drawingml/2006/picture">
                 <pic:pic>
                   <pic:nvPicPr>
-                    <pic:cNvPr descr="../figures/student-1.png" id="0" name="Picture"/>
+                    <pic:cNvPr descr="../figures/email_sharing_plots_hand_edit.png" id="0" name="Picture"/>
                     <pic:cNvPicPr>
                       <a:picLocks noChangeArrowheads="1" noChangeAspect="1"/>
                     </pic:cNvPicPr>
@@ -458,7 +1699,7 @@
                   <pic:spPr bwMode="auto">
                     <a:xfrm>
                       <a:off x="0" y="0"/>
-                      <a:ext cx="4620126" cy="3696101"/>
+                      <a:ext cx="5334000" cy="3518277"/>
                     </a:xfrm>
                     <a:prstGeom prst="rect">
                       <a:avLst/>
@@ -482,71 +1723,89 @@
         <w:pStyle w:val="ImageCaption"/>
       </w:pPr>
       <w:r>
-        <w:t xml:space="preserve">Figure 2 No relationship between student status and data sharing behaviour</w:t>
-      </w:r>
-    </w:p>
-    <w:p>
-      <w:pPr>
-        <w:pStyle w:val="BodyText"/>
+        <w:t xml:space="preserve">Figure 2 Summary of results of email requests for data</w:t>
+      </w:r>
+    </w:p>
+    <w:p>
+      <w:pPr>
+        <w:pStyle w:val="Heading2"/>
+      </w:pPr>
+      <w:bookmarkStart w:id="30" w:name="survey-of-articles-published-in-the-journal-of-archaeological-science"/>
+      <w:bookmarkEnd w:id="30"/>
+      <w:r>
+        <w:t xml:space="preserve">Survey of articles published in the</w:t>
+      </w:r>
+      <w:r>
+        <w:t xml:space="preserve"> </w:t>
+      </w:r>
+      <w:r>
+        <w:rPr>
+          <w:i/>
+        </w:rPr>
+        <w:t xml:space="preserve">Journal of Archaeological Science</w:t>
+      </w:r>
+    </w:p>
+    <w:p>
+      <w:pPr>
+        <w:pStyle w:val="FirstParagraph"/>
+      </w:pPr>
+      <w:r>
+        <w:t xml:space="preserve">In addition to our email survey, we also conducted a pilot study of a random sample of 34 articles published during 2016-2017 in the</w:t>
+      </w:r>
+      <w:r>
+        <w:t xml:space="preserve"> </w:t>
+      </w:r>
+      <w:r>
+        <w:rPr>
+          <w:i/>
+        </w:rPr>
+        <w:t xml:space="preserve">Journal of Archaeological Science</w:t>
+      </w:r>
+      <w:r>
+        <w:t xml:space="preserve"> </w:t>
+      </w:r>
+      <w:r>
+        <w:t xml:space="preserve">to investigate data sharing behaviours. In this sample we found openly available raw data in 18 papers (53%), even though only 7 articles (21%) include a data availability statement. For papers where data was available, 9 papers (50%) have data contained in supplementary files published with the paper, 6 (33%) have all the raw data in tables in the text of the paper, and 3 (17%) have data in an online repository. The most frequently shared type of data is compositional (e.g. element concentrations, n = 9, 28.1%), followed by radiocarbon and luminescence age data (where the dates are the primary object of analysis, n = 5, 15.6%) and DNA sequences (n = 4, 12.5%). Generally, compositional data is presented in tables in the text, dating data is presented in supplementary files, and DNA data are in repositories (as is typical for DNA data). Data shared in supplementary files and online repositories were most often in Microsoft Excel format (n = 5, 38.5% of the files in supplements files and repositories), followed by CSV (comma separated variables, a open source plain text spreadsheet format, n = 4, 30.8%), and tables embedded in Microsoft Word or PDF documents (n = 4, 30.8%). When a scripting language such as R, Python, MATLAB or OxCal was used as the analysis software for a paper (n = 7, 53.9% of the papers where would identify the software), only 2 papers also provided the script with the paper.</w:t>
+      </w:r>
+    </w:p>
+    <w:p>
+      <w:pPr>
+        <w:pStyle w:val="BodyText"/>
+      </w:pPr>
+      <w:r>
+        <w:t xml:space="preserve">The</w:t>
+      </w:r>
+      <w:r>
+        <w:t xml:space="preserve"> </w:t>
+      </w:r>
+      <w:r>
+        <w:rPr>
+          <w:i/>
+        </w:rPr>
+        <w:t xml:space="preserve">Journal of Archaeological Science</w:t>
+      </w:r>
+      <w:r>
+        <w:t xml:space="preserve"> </w:t>
+      </w:r>
+      <w:r>
+        <w:t xml:space="preserve">has had a ‘data disclosure’ policy since at least 2013 (Editors, 2013) which states that “All data relating to the article must be made available in Supplementary files or deposited in external repositories and linked to within the article”. The data availability rate of 53% reported in our pilot study reflects either weak enforcement of this policy or an incomplete understanding among editors and authors of how to interpret and implement this policy. The prominence of compositional and dating data among the shared data types suggests a least effort strategy by authors sharing data that do not require extensive cleaning and tidying (because the data are generated by instrumented rather than entered by hand, such as artefact attribute data). The size of compositional and dating datasets means that they mostly fit easily into tables in the text or supplementary files, and do not require much effort to organise (e.g. very little metadata is required for others to use these data). The small proportion of papers in our sample using or sharing a scripting language suggests that unlike other fields (Eglen et al. 2017), archaeologists do not appear to recognise code for data analysis as a primary research object to share with the research community.</w:t>
+      </w:r>
+    </w:p>
+    <w:p>
+      <w:pPr>
+        <w:pStyle w:val="FigureWithCaption"/>
       </w:pPr>
       <w:r>
         <w:drawing>
           <wp:inline>
             <wp:extent cx="4620126" cy="3696101"/>
             <wp:effectExtent b="0" l="0" r="0" t="0"/>
-            <wp:docPr descr="" id="1" name="Picture"/>
+            <wp:docPr descr="Figure 3 Summary of relationships between file types, data types, and data locations" id="1" name="Picture"/>
             <a:graphic>
               <a:graphicData uri="http://schemas.openxmlformats.org/drawingml/2006/picture">
                 <pic:pic>
                   <pic:nvPicPr>
-                    <pic:cNvPr descr="../figures/author-country-1.png" id="0" name="Picture"/>
-                    <pic:cNvPicPr>
-                      <a:picLocks noChangeArrowheads="1" noChangeAspect="1"/>
-                    </pic:cNvPicPr>
-                  </pic:nvPicPr>
-                  <pic:blipFill>
-                    <a:blip r:embed="rId30"/>
-                    <a:stretch>
-                      <a:fillRect/>
-                    </a:stretch>
-                  </pic:blipFill>
-                  <pic:spPr bwMode="auto">
-                    <a:xfrm>
-                      <a:off x="0" y="0"/>
-                      <a:ext cx="4620126" cy="3696101"/>
-                    </a:xfrm>
-                    <a:prstGeom prst="rect">
-                      <a:avLst/>
-                    </a:prstGeom>
-                    <a:noFill/>
-                    <a:ln w="9525">
-                      <a:noFill/>
-                      <a:headEnd/>
-                      <a:tailEnd/>
-                    </a:ln>
-                  </pic:spPr>
-                </pic:pic>
-              </a:graphicData>
-            </a:graphic>
-          </wp:inline>
-        </w:drawing>
-      </w:r>
-    </w:p>
-    <w:p>
-      <w:pPr>
-        <w:pStyle w:val="FigureWithCaption"/>
-      </w:pPr>
-      <w:r>
-        <w:drawing>
-          <wp:inline>
-            <wp:extent cx="4620126" cy="3696101"/>
-            <wp:effectExtent b="0" l="0" r="0" t="0"/>
-            <wp:docPr descr="Figure 3 No relationship between sharing behaviour and journal." id="1" name="Picture"/>
-            <a:graphic>
-              <a:graphicData uri="http://schemas.openxmlformats.org/drawingml/2006/picture">
-                <pic:pic>
-                  <pic:nvPicPr>
-                    <pic:cNvPr descr="../figures/journals-1.png" id="0" name="Picture"/>
+                    <pic:cNvPr descr="../figures/unnamed-chunk-6-1.png" id="0" name="Picture"/>
                     <pic:cNvPicPr>
                       <a:picLocks noChangeArrowheads="1" noChangeAspect="1"/>
                     </pic:cNvPicPr>
@@ -584,89 +1843,34 @@
         <w:pStyle w:val="ImageCaption"/>
       </w:pPr>
       <w:r>
-        <w:t xml:space="preserve">Figure 3 No relationship between sharing behaviour and journal.</w:t>
+        <w:t xml:space="preserve">Figure 3 Summary of relationships between file types, data types, and data locations</w:t>
       </w:r>
     </w:p>
     <w:p>
       <w:pPr>
         <w:pStyle w:val="Heading2"/>
       </w:pPr>
-      <w:bookmarkStart w:id="32" w:name="survey-of-articles-published-in-the-journal-of-archaeological-science"/>
+      <w:bookmarkStart w:id="32" w:name="data-sets-in-repositories-tracked-by-datacite"/>
       <w:bookmarkEnd w:id="32"/>
       <w:r>
-        <w:t xml:space="preserve">Survey of articles published in the</w:t>
-      </w:r>
-      <w:r>
-        <w:t xml:space="preserve"> </w:t>
-      </w:r>
-      <w:r>
-        <w:rPr>
-          <w:i/>
-        </w:rPr>
-        <w:t xml:space="preserve">Journal of Archaeological Science</w:t>
+        <w:t xml:space="preserve">Data sets in repositories tracked by DataCite</w:t>
       </w:r>
     </w:p>
     <w:p>
       <w:pPr>
         <w:pStyle w:val="FirstParagraph"/>
-      </w:pPr>
-      <w:r>
-        <w:t xml:space="preserve">In addition to our email survey, we also conducted a pilot study of a random sample of 34 articles published during 2016-2017 in the</w:t>
-      </w:r>
-      <w:r>
-        <w:t xml:space="preserve"> </w:t>
-      </w:r>
-      <w:r>
-        <w:rPr>
-          <w:i/>
-        </w:rPr>
-        <w:t xml:space="preserve">Journal of Archaeological Science</w:t>
-      </w:r>
-      <w:r>
-        <w:t xml:space="preserve"> </w:t>
-      </w:r>
-      <w:r>
-        <w:t xml:space="preserve">to investigate data sharing behaviours. In this sample we found openly available raw data in 18 papers (53%), even though only 7 articles (21%) include a data availability statement. For papers where data was available, 9 papers (50%) have data contained in supplementary files published with the paper, 6 (33%) have all the raw data in tables in the text of the paper, and 3 (17%) have data in an online repository. The most frequently shared type of data is compositional (e.g. element concentrations, n = 9, 28.1%), followed by radiocarbon and luminescence age data (where the dates are the primary object of analysis, n = 5, 15.6%) and DNA sequences (n = 4, 12.5%). Generally, compositional data is presented in tables in the text, dating data is presented in supplementary files, and DNA data are in repositories (as is typical for DNA data). Data shared in supplementary files and online repositories were most often in Microsoft Excel format (n = 5, 38.5% of the files in supplements files and repositories), followed by CSV (comma separated variables, a open source plain text spreadsheet format, n = 4, 30.8%), and tables embedded in Microsoft Word or PDF documents (n = 4, 30.8%). When a scripting language such as R, Python, MATLAB or OxCal was used as the analysis software for a paper (n = 7, 53.9% of the papers where would identify the software), only 2 papers also provided the script with the paper.</w:t>
-      </w:r>
-    </w:p>
-    <w:p>
-      <w:pPr>
-        <w:pStyle w:val="BodyText"/>
-      </w:pPr>
-      <w:r>
-        <w:t xml:space="preserve">The</w:t>
-      </w:r>
-      <w:r>
-        <w:t xml:space="preserve"> </w:t>
-      </w:r>
-      <w:r>
-        <w:rPr>
-          <w:i/>
-        </w:rPr>
-        <w:t xml:space="preserve">Journal of Archaeological Science</w:t>
-      </w:r>
-      <w:r>
-        <w:t xml:space="preserve"> </w:t>
-      </w:r>
-      <w:r>
-        <w:t xml:space="preserve">has had a ‘data disclosure’ policy since at least 2013 (Editors, 2013) which states that “All data relating to the article must be made available in Supplementary files or deposited in external repositories and linked to within the article”. The data availability rate of 53% reported in our pilot study reflects either weak enforcement of this policy or an incomplete understanding among editors and authors of how to interpret and implement this policy. The prominence of compositional and dating data among the shared data types suggests a least effort strategy by authors sharing data that do not require extensive cleaning and tidying (because the data are generated by instrumented rather than entered by hand, such as artefact attribute data). The size of compositional and dating datasets means that they mostly fit easily into tables in the text or supplementary files, and do not require much effort to organise (e.g. very little metadata is required for others to use these data). The small proportion of papers in our sample using or sharing a scripting language suggests that unlike other fields (Eglen et al. 2017), archaeologists do not appear to recognise code for data analysis as a primary research object to share with the research community.</w:t>
-      </w:r>
-    </w:p>
-    <w:p>
-      <w:pPr>
-        <w:pStyle w:val="FigureWithCaption"/>
       </w:pPr>
       <w:r>
         <w:drawing>
           <wp:inline>
             <wp:extent cx="4620126" cy="3696101"/>
             <wp:effectExtent b="0" l="0" r="0" t="0"/>
-            <wp:docPr descr="Figure 4 No relationship between data file type and data sharing location" id="1" name="Picture"/>
+            <wp:docPr descr="" id="1" name="Picture"/>
             <a:graphic>
               <a:graphicData uri="http://schemas.openxmlformats.org/drawingml/2006/picture">
                 <pic:pic>
                   <pic:nvPicPr>
-                    <pic:cNvPr descr="../figures/unnamed-chunk-2-1.png" id="0" name="Picture"/>
+                    <pic:cNvPr descr="../figures/first-dates-1.png" id="0" name="Picture"/>
                     <pic:cNvPicPr>
                       <a:picLocks noChangeArrowheads="1" noChangeAspect="1"/>
                     </pic:cNvPicPr>
@@ -698,30 +1902,17 @@
           </wp:inline>
         </w:drawing>
       </w:r>
-    </w:p>
-    <w:p>
-      <w:pPr>
-        <w:pStyle w:val="ImageCaption"/>
-      </w:pPr>
-      <w:r>
-        <w:t xml:space="preserve">Figure 4 No relationship between data file type and data sharing location</w:t>
-      </w:r>
-    </w:p>
-    <w:p>
-      <w:pPr>
-        <w:pStyle w:val="FigureWithCaption"/>
-      </w:pPr>
       <w:r>
         <w:drawing>
           <wp:inline>
             <wp:extent cx="4620126" cy="3696101"/>
             <wp:effectExtent b="0" l="0" r="0" t="0"/>
-            <wp:docPr descr="Figure 5 Plot of the relationship between data type and location where it is shared." id="1" name="Picture"/>
+            <wp:docPr descr="" id="1" name="Picture"/>
             <a:graphic>
               <a:graphicData uri="http://schemas.openxmlformats.org/drawingml/2006/picture">
                 <pic:pic>
                   <pic:nvPicPr>
-                    <pic:cNvPr descr="../figures/unnamed-chunk-3-1.png" id="0" name="Picture"/>
+                    <pic:cNvPr descr="../figures/first-dates-2.png" id="0" name="Picture"/>
                     <pic:cNvPicPr>
                       <a:picLocks noChangeArrowheads="1" noChangeAspect="1"/>
                     </pic:cNvPicPr>
@@ -756,25 +1947,69 @@
     </w:p>
     <w:p>
       <w:pPr>
-        <w:pStyle w:val="ImageCaption"/>
-      </w:pPr>
-      <w:r>
-        <w:t xml:space="preserve">Figure 5 Plot of the relationship between data type and location where it is shared.</w:t>
-      </w:r>
-    </w:p>
-    <w:p>
-      <w:pPr>
-        <w:pStyle w:val="Heading2"/>
-      </w:pPr>
-      <w:bookmarkStart w:id="35" w:name="data-sets-in-repositories-tracked-by-datacite"/>
-      <w:bookmarkEnd w:id="35"/>
-      <w:r>
-        <w:t xml:space="preserve">Data sets in repositories tracked by DataCite</w:t>
-      </w:r>
-    </w:p>
-    <w:p>
-      <w:pPr>
-        <w:pStyle w:val="FirstParagraph"/>
+        <w:pStyle w:val="BodyText"/>
+      </w:pPr>
+      <w:r>
+        <w:t xml:space="preserve">Our third investigation of archaeologists' data sharing behaviours is an analysis of all records (n = 118,311, as of August 2017) of archaeological data files in online repositories tracked by DataCite (an organisation that provides persistent identifiers, or DOIs for research data). The majority of records come from the Archaeology Data Service (ADS) in the UK, followed by the Dutch Archiving and Network Services (DANS-EASY). Although the earliest data dates to 1640, file deposition started and steadily increased during 1990-2008, as personal computers become more affordable and data easier to digitize. There is a substantial increase in 2009 when the DANS-EASY repository saw in influx of records from Dutch CRM firms. This relates to the introduction of Dutch archaeology legislation, the</w:t>
+      </w:r>
+      <w:r>
+        <w:t xml:space="preserve"> </w:t>
+      </w:r>
+      <w:r>
+        <w:rPr>
+          <w:i/>
+        </w:rPr>
+        <w:t xml:space="preserve">Wet op de archeologische monumentenzorg</w:t>
+      </w:r>
+      <w:r>
+        <w:t xml:space="preserve"> </w:t>
+      </w:r>
+      <w:r>
+        <w:t xml:space="preserve">(Wamz), in 2007 that formally obligated archaeologists in the Netherlands to archive their data via DANS within two years of completion of their projects (Keers et al. 2011). Anothe spike occurs in 2012 when tDAR had a large increate in deposits, likley due to them waiving their deposit fees for that year (Ellison 2012). After 2009 the volume of deposits declined in many repositories, with the exception of generic repositories such as Figshare, Zenodo and ResearchGate, which continued to grow.</w:t>
+      </w:r>
+    </w:p>
+    <w:p>
+      <w:pPr>
+        <w:pStyle w:val="BodyText"/>
+      </w:pPr>
+      <w:r>
+        <w:t xml:space="preserve">Of the 75,632 records with copyright information, the majority are released under the ADS conditions of use (n = 43,661, 58%), which is broadly similar to the CC-BY-NC (Moore and Richards 2015). The next most frequently used condition is the EU Open Access licence (n = 22,198, 29%), similar to the CC-BY licence. Creative Commons licenses such as CC-BY, CC-0 and others are used by less than 3% of records.</w:t>
+      </w:r>
+    </w:p>
+    <w:p>
+      <w:pPr>
+        <w:pStyle w:val="BodyText"/>
+      </w:pPr>
+      <w:r>
+        <w:t xml:space="preserve">Many of the records are grey literature such as unpublished reports, produced by commercial consultants or research projects. Of the 66,121 (56%) records that include information about the file types in the deposit, 86% (n = 56,935) contain only PDFs. Structured data files such as spreadsheets, databases or shapefiles are found either alone or together with other file types (typically PDFs) in 7% (n = 4,481) records. The highest proportion of records with structured data files are found in the DANS-EASY repository (n = 4,304, 14%), followed by the ADS with 0.4% (n = 174). Note that we do not have any file format information for all the records from some smaller repositories in this sample, so it is possible that the true proportion of structured files in these records is higher.</w:t>
+      </w:r>
+    </w:p>
+    <w:p>
+      <w:pPr>
+        <w:pStyle w:val="BodyText"/>
+      </w:pPr>
+      <w:r>
+        <w:t xml:space="preserve">From this pilot study of repository data we see that policy mandates in the UK and the Netherlands have been effective in populating repositories with archaeological data. With the 2012 spike in records deposited in tDAR we also see that archaeologists are sensitive to the price of sharing data. Nearly all records are made available under conditions that permit others to use the data while requiring that the original author of the data receive credit in reuse. In most cases this is because the repository hosting the data requires the author to choose one of these permissive licenses as a condition of making the deposit. However, although many items are</w:t>
+      </w:r>
+      <w:r>
+        <w:t xml:space="preserve"> </w:t>
+      </w:r>
+      <w:r>
+        <w:rPr>
+          <w:i/>
+        </w:rPr>
+        <w:t xml:space="preserve">able</w:t>
+      </w:r>
+      <w:r>
+        <w:t xml:space="preserve"> </w:t>
+      </w:r>
+      <w:r>
+        <w:t xml:space="preserve">to be reused because of the licenses, then ease of reuse of these items is low. Only a small fraction of the items deposited are machine-readable structured data files. The majority of items are PDFs, which require extensive manual handling to extract tablular data for convenient reuse and combination with other datasets.</w:t>
+      </w:r>
+    </w:p>
+    <w:p>
+      <w:pPr>
+        <w:pStyle w:val="BodyText"/>
       </w:pPr>
       <w:r>
         <w:drawing>
@@ -786,7 +2021,49 @@
               <a:graphicData uri="http://schemas.openxmlformats.org/drawingml/2006/picture">
                 <pic:pic>
                   <pic:nvPicPr>
-                    <pic:cNvPr descr="../figures/first-dates-1.png" id="0" name="Picture"/>
+                    <pic:cNvPr descr="../figures/datacite-plots-1.png" id="0" name="Picture"/>
+                    <pic:cNvPicPr>
+                      <a:picLocks noChangeArrowheads="1" noChangeAspect="1"/>
+                    </pic:cNvPicPr>
+                  </pic:nvPicPr>
+                  <pic:blipFill>
+                    <a:blip r:embed="rId35"/>
+                    <a:stretch>
+                      <a:fillRect/>
+                    </a:stretch>
+                  </pic:blipFill>
+                  <pic:spPr bwMode="auto">
+                    <a:xfrm>
+                      <a:off x="0" y="0"/>
+                      <a:ext cx="4620126" cy="3696101"/>
+                    </a:xfrm>
+                    <a:prstGeom prst="rect">
+                      <a:avLst/>
+                    </a:prstGeom>
+                    <a:noFill/>
+                    <a:ln w="9525">
+                      <a:noFill/>
+                      <a:headEnd/>
+                      <a:tailEnd/>
+                    </a:ln>
+                  </pic:spPr>
+                </pic:pic>
+              </a:graphicData>
+            </a:graphic>
+          </wp:inline>
+        </w:drawing>
+      </w:r>
+      <w:r>
+        <w:drawing>
+          <wp:inline>
+            <wp:extent cx="4620126" cy="3696101"/>
+            <wp:effectExtent b="0" l="0" r="0" t="0"/>
+            <wp:docPr descr="" id="1" name="Picture"/>
+            <a:graphic>
+              <a:graphicData uri="http://schemas.openxmlformats.org/drawingml/2006/picture">
+                <pic:pic>
+                  <pic:nvPicPr>
+                    <pic:cNvPr descr="../figures/datacite-plots-2.png" id="0" name="Picture"/>
                     <pic:cNvPicPr>
                       <a:picLocks noChangeArrowheads="1" noChangeAspect="1"/>
                     </pic:cNvPicPr>
@@ -828,7 +2105,7 @@
               <a:graphicData uri="http://schemas.openxmlformats.org/drawingml/2006/picture">
                 <pic:pic>
                   <pic:nvPicPr>
-                    <pic:cNvPr descr="../figures/first-dates-2.png" id="0" name="Picture"/>
+                    <pic:cNvPr descr="../figures/datacite-plots-3.png" id="0" name="Picture"/>
                     <pic:cNvPicPr>
                       <a:picLocks noChangeArrowheads="1" noChangeAspect="1"/>
                     </pic:cNvPicPr>
@@ -866,68 +2143,6 @@
         <w:pStyle w:val="BodyText"/>
       </w:pPr>
       <w:r>
-        <w:t xml:space="preserve">Our third investigation of archaeologists' data sharing behaviours is an analysis of all records (n = 118,311, as of August 2017) of archaeological data files in online repositories tracked by DataCite (an organisation that provides persistent identifiers, or DOIs for research data). The majority of records come from the Archaeology Data Service (ADS) in the UK, followed by the Dutch Archiving and Network Services (DANS-EASY). Although the earliest data dates to 1640, file deposition started and steadily increased during 1990-2008, as personal computers become more affordable and data easier to digitize. There is a substantial increase in 2009 when the DANS-EASY repository saw in influx of records from Dutch CRM firms. This relates to the introduction of Dutch archaeology legislation, the</w:t>
-      </w:r>
-      <w:r>
-        <w:t xml:space="preserve"> </w:t>
-      </w:r>
-      <w:r>
-        <w:rPr>
-          <w:i/>
-        </w:rPr>
-        <w:t xml:space="preserve">Wet op de archeologische monumentenzorg</w:t>
-      </w:r>
-      <w:r>
-        <w:t xml:space="preserve"> </w:t>
-      </w:r>
-      <w:r>
-        <w:t xml:space="preserve">(Wamz), in 2007 that formally obligated archaeologists in the Netherlands to archive their data via DANS within two years of completion of their projects (Keers et al. 2011). Anothe spike occurs in 2012 when tDAR had a large increate in deposits, likley due to them waiving their deposit fees for that year (Ellison 2012). After 2009 the volume of deposits declined in many repositories, with the exception of generic repositories such as Figshare, Zenodo and ResearchGate, which continued to grow.</w:t>
-      </w:r>
-    </w:p>
-    <w:p>
-      <w:pPr>
-        <w:pStyle w:val="BodyText"/>
-      </w:pPr>
-      <w:r>
-        <w:t xml:space="preserve">Of the 75,632 records with copyright information, the majority are released under the ADS conditions of use (n = 43,661, 58%), which is broadly similar to the CC-BY-NC (Moore and Richards 2015). The next most frequently used condition is the EU Open Access licence (n = 22,198, 29%), similar to the CC-BY licence. Creative Commons licenses such as CC-BY, CC-0 and others are used by less than 3% of records.</w:t>
-      </w:r>
-    </w:p>
-    <w:p>
-      <w:pPr>
-        <w:pStyle w:val="BodyText"/>
-      </w:pPr>
-      <w:r>
-        <w:t xml:space="preserve">Many of the records are grey literature such as unpublished reports, produced by commercial consultants or research projects. Of the 66,121 (56%) records that include information about the file types in the deposit, 86% (n = 56,935) contain only PDFs. Structured data files such as spreadsheets, databases or shapefiles are found either alone or together with other file types (typically PDFs) in 7% (n = 4,481) records. The highest proportion of records with structured data files are found in the DANS-EASY repository (n = 4,304, 14%), followed by the ADS with 0.4% (n = 174). Note that we do not have any file format information for all the records from some smaller repositories in this sample, so it is possible that the true proportion of structured files in these records is higher.</w:t>
-      </w:r>
-    </w:p>
-    <w:p>
-      <w:pPr>
-        <w:pStyle w:val="BodyText"/>
-      </w:pPr>
-      <w:r>
-        <w:t xml:space="preserve">From this pilot study of repository data we see that policy mandates in the UK and the Netherlands have been effective in populating repositories with archaeological data. With the 2012 spike in records deposited in tDAR we also see that archaeologists are sensitive to the price of sharing data. Nearly all records are made available under conditions that permit others to use the data while requiring that the original author of the data receive credit in reuse. In most cases this is because the repository hosting the data requires the author to choose one of these permissive licenses as a condition of making the deposit. However, although many items are</w:t>
-      </w:r>
-      <w:r>
-        <w:t xml:space="preserve"> </w:t>
-      </w:r>
-      <w:r>
-        <w:rPr>
-          <w:i/>
-        </w:rPr>
-        <w:t xml:space="preserve">able</w:t>
-      </w:r>
-      <w:r>
-        <w:t xml:space="preserve"> </w:t>
-      </w:r>
-      <w:r>
-        <w:t xml:space="preserve">to be reused because of the licenses, then ease of reuse of these items is low. Only a small fraction of the items deposited are machine-readable structured data files. The majority of items are PDFs, which require extensive manual handling to extract tablular data for convenient reuse and combination with other datasets.</w:t>
-      </w:r>
-    </w:p>
-    <w:p>
-      <w:pPr>
-        <w:pStyle w:val="BodyText"/>
-      </w:pPr>
-      <w:r>
         <w:drawing>
           <wp:inline>
             <wp:extent cx="4620126" cy="3696101"/>
@@ -937,7 +2152,7 @@
               <a:graphicData uri="http://schemas.openxmlformats.org/drawingml/2006/picture">
                 <pic:pic>
                   <pic:nvPicPr>
-                    <pic:cNvPr descr="../figures/datacite-plots-1.png" id="0" name="Picture"/>
+                    <pic:cNvPr descr="../figures/unnamed-chunk-11-1.png" id="0" name="Picture"/>
                     <pic:cNvPicPr>
                       <a:picLocks noChangeArrowheads="1" noChangeAspect="1"/>
                     </pic:cNvPicPr>
@@ -979,7 +2194,7 @@
               <a:graphicData uri="http://schemas.openxmlformats.org/drawingml/2006/picture">
                 <pic:pic>
                   <pic:nvPicPr>
-                    <pic:cNvPr descr="../figures/datacite-plots-2.png" id="0" name="Picture"/>
+                    <pic:cNvPr descr="../figures/unnamed-chunk-11-2.png" id="0" name="Picture"/>
                     <pic:cNvPicPr>
                       <a:picLocks noChangeArrowheads="1" noChangeAspect="1"/>
                     </pic:cNvPicPr>
@@ -1011,144 +2226,13 @@
           </wp:inline>
         </w:drawing>
       </w:r>
-      <w:r>
-        <w:drawing>
-          <wp:inline>
-            <wp:extent cx="4620126" cy="3696101"/>
-            <wp:effectExtent b="0" l="0" r="0" t="0"/>
-            <wp:docPr descr="" id="1" name="Picture"/>
-            <a:graphic>
-              <a:graphicData uri="http://schemas.openxmlformats.org/drawingml/2006/picture">
-                <pic:pic>
-                  <pic:nvPicPr>
-                    <pic:cNvPr descr="../figures/datacite-plots-3.png" id="0" name="Picture"/>
-                    <pic:cNvPicPr>
-                      <a:picLocks noChangeArrowheads="1" noChangeAspect="1"/>
-                    </pic:cNvPicPr>
-                  </pic:nvPicPr>
-                  <pic:blipFill>
-                    <a:blip r:embed="rId40"/>
-                    <a:stretch>
-                      <a:fillRect/>
-                    </a:stretch>
-                  </pic:blipFill>
-                  <pic:spPr bwMode="auto">
-                    <a:xfrm>
-                      <a:off x="0" y="0"/>
-                      <a:ext cx="4620126" cy="3696101"/>
-                    </a:xfrm>
-                    <a:prstGeom prst="rect">
-                      <a:avLst/>
-                    </a:prstGeom>
-                    <a:noFill/>
-                    <a:ln w="9525">
-                      <a:noFill/>
-                      <a:headEnd/>
-                      <a:tailEnd/>
-                    </a:ln>
-                  </pic:spPr>
-                </pic:pic>
-              </a:graphicData>
-            </a:graphic>
-          </wp:inline>
-        </w:drawing>
-      </w:r>
-    </w:p>
-    <w:p>
-      <w:pPr>
-        <w:pStyle w:val="BodyText"/>
-      </w:pPr>
-      <w:r>
-        <w:drawing>
-          <wp:inline>
-            <wp:extent cx="4620126" cy="3696101"/>
-            <wp:effectExtent b="0" l="0" r="0" t="0"/>
-            <wp:docPr descr="" id="1" name="Picture"/>
-            <a:graphic>
-              <a:graphicData uri="http://schemas.openxmlformats.org/drawingml/2006/picture">
-                <pic:pic>
-                  <pic:nvPicPr>
-                    <pic:cNvPr descr="../figures/unnamed-chunk-8-1.png" id="0" name="Picture"/>
-                    <pic:cNvPicPr>
-                      <a:picLocks noChangeArrowheads="1" noChangeAspect="1"/>
-                    </pic:cNvPicPr>
-                  </pic:nvPicPr>
-                  <pic:blipFill>
-                    <a:blip r:embed="rId41"/>
-                    <a:stretch>
-                      <a:fillRect/>
-                    </a:stretch>
-                  </pic:blipFill>
-                  <pic:spPr bwMode="auto">
-                    <a:xfrm>
-                      <a:off x="0" y="0"/>
-                      <a:ext cx="4620126" cy="3696101"/>
-                    </a:xfrm>
-                    <a:prstGeom prst="rect">
-                      <a:avLst/>
-                    </a:prstGeom>
-                    <a:noFill/>
-                    <a:ln w="9525">
-                      <a:noFill/>
-                      <a:headEnd/>
-                      <a:tailEnd/>
-                    </a:ln>
-                  </pic:spPr>
-                </pic:pic>
-              </a:graphicData>
-            </a:graphic>
-          </wp:inline>
-        </w:drawing>
-      </w:r>
-      <w:r>
-        <w:drawing>
-          <wp:inline>
-            <wp:extent cx="4620126" cy="3696101"/>
-            <wp:effectExtent b="0" l="0" r="0" t="0"/>
-            <wp:docPr descr="" id="1" name="Picture"/>
-            <a:graphic>
-              <a:graphicData uri="http://schemas.openxmlformats.org/drawingml/2006/picture">
-                <pic:pic>
-                  <pic:nvPicPr>
-                    <pic:cNvPr descr="../figures/unnamed-chunk-8-2.png" id="0" name="Picture"/>
-                    <pic:cNvPicPr>
-                      <a:picLocks noChangeArrowheads="1" noChangeAspect="1"/>
-                    </pic:cNvPicPr>
-                  </pic:nvPicPr>
-                  <pic:blipFill>
-                    <a:blip r:embed="rId42"/>
-                    <a:stretch>
-                      <a:fillRect/>
-                    </a:stretch>
-                  </pic:blipFill>
-                  <pic:spPr bwMode="auto">
-                    <a:xfrm>
-                      <a:off x="0" y="0"/>
-                      <a:ext cx="4620126" cy="3696101"/>
-                    </a:xfrm>
-                    <a:prstGeom prst="rect">
-                      <a:avLst/>
-                    </a:prstGeom>
-                    <a:noFill/>
-                    <a:ln w="9525">
-                      <a:noFill/>
-                      <a:headEnd/>
-                      <a:tailEnd/>
-                    </a:ln>
-                  </pic:spPr>
-                </pic:pic>
-              </a:graphicData>
-            </a:graphic>
-          </wp:inline>
-        </w:drawing>
-      </w:r>
     </w:p>
     <w:p>
       <w:pPr>
         <w:pStyle w:val="Heading1"/>
       </w:pPr>
-      <w:bookmarkStart w:id="43" w:name="how-to-share-archaeological-data"/>
-      <w:bookmarkEnd w:id="43"/>
+      <w:bookmarkStart w:id="40" w:name="how-to-share-archaeological-data"/>
+      <w:bookmarkEnd w:id="40"/>
       <w:r>
         <w:t xml:space="preserve">How to share archaeological data?</w:t>
       </w:r>
@@ -1173,8 +2257,8 @@
       <w:pPr>
         <w:pStyle w:val="Heading1"/>
       </w:pPr>
-      <w:bookmarkStart w:id="44" w:name="how-to-cite-archaeological-data"/>
-      <w:bookmarkEnd w:id="44"/>
+      <w:bookmarkStart w:id="41" w:name="how-to-cite-archaeological-data"/>
+      <w:bookmarkEnd w:id="41"/>
       <w:r>
         <w:t xml:space="preserve">How to cite archaeological data?</w:t>
       </w:r>
@@ -1225,7 +2309,7 @@
       <w:r>
         <w:t xml:space="preserve"> </w:t>
       </w:r>
-      <w:hyperlink r:id="rId45">
+      <w:hyperlink r:id="rId42">
         <w:r>
           <w:rPr>
             <w:rStyle w:val="Hyperlink"/>
@@ -1242,7 +2326,7 @@
       <w:r>
         <w:t xml:space="preserve"> </w:t>
       </w:r>
-      <w:hyperlink r:id="rId46">
+      <w:hyperlink r:id="rId43">
         <w:r>
           <w:rPr>
             <w:rStyle w:val="Hyperlink"/>
@@ -1307,7 +2391,7 @@
       <w:r>
         <w:t xml:space="preserve"> </w:t>
       </w:r>
-      <w:hyperlink r:id="rId47">
+      <w:hyperlink r:id="rId44">
         <w:r>
           <w:rPr>
             <w:rStyle w:val="Hyperlink"/>
@@ -1340,7 +2424,7 @@
       <w:r>
         <w:t xml:space="preserve"> </w:t>
       </w:r>
-      <w:hyperlink r:id="rId48">
+      <w:hyperlink r:id="rId45">
         <w:r>
           <w:rPr>
             <w:rStyle w:val="Hyperlink"/>
@@ -1381,7 +2465,7 @@
       <w:r>
         <w:t xml:space="preserve"> </w:t>
       </w:r>
-      <w:hyperlink r:id="rId49">
+      <w:hyperlink r:id="rId46">
         <w:r>
           <w:rPr>
             <w:rStyle w:val="Hyperlink"/>
@@ -1414,7 +2498,7 @@
       <w:r>
         <w:t xml:space="preserve"> </w:t>
       </w:r>
-      <w:hyperlink r:id="rId48">
+      <w:hyperlink r:id="rId45">
         <w:r>
           <w:rPr>
             <w:rStyle w:val="Hyperlink"/>
@@ -1430,10 +2514,87 @@
       <w:pPr>
         <w:pStyle w:val="Heading1"/>
       </w:pPr>
-      <w:bookmarkStart w:id="50" w:name="ethics-and-data-sharing"/>
+      <w:bookmarkStart w:id="47" w:name="ethics-and-data-sharing"/>
+      <w:bookmarkEnd w:id="47"/>
+      <w:r>
+        <w:t xml:space="preserve">Ethics and data sharing</w:t>
+      </w:r>
+    </w:p>
+    <w:p>
+      <w:pPr>
+        <w:pStyle w:val="FirstParagraph"/>
+      </w:pPr>
+      <w:r>
+        <w:t xml:space="preserve">A full treatment of the ethical issues of data sharing is beyond the scope of this paper, but we can highlight some points specifically relevant to the question of when</w:t>
+      </w:r>
+      <w:r>
+        <w:t xml:space="preserve"> </w:t>
+      </w:r>
+      <w:r>
+        <w:rPr>
+          <w:i/>
+        </w:rPr>
+        <w:t xml:space="preserve">not</w:t>
+      </w:r>
+      <w:r>
+        <w:t xml:space="preserve"> </w:t>
+      </w:r>
+      <w:r>
+        <w:t xml:space="preserve">to share archaeological data. Much of the discussion on ethics and data sharing generally relates to appropriate attribution (assigning credit for the data) in data reuse (Duke et al. 2013). The default position for archaeological data, like data from many other sciences, is that they are part of the global human patrimony, and should be accessible to other scholars and the public (Zimmerman et al. 2003; Vitelli &amp; Colwell-Chanthaphonh 2006). However, archaeologists, like other researchers working with local and indigenous communities, governments, and international collaborators, generate research data that is intellectual property with many stakeholders. With diverse stakeholders, archaeological data can become entangled in economics, nationalism, cultural politics, and identity (Nicholas and Wylie 2009). Often, one of these stakeholders is an indigenous community, and archaeologists may find differences between Western and indigenous conceptions of what data are, how they may be generated, used, shared, and 'owned' (Harding et al. 2012).</w:t>
+      </w:r>
+    </w:p>
+    <w:p>
+      <w:pPr>
+        <w:pStyle w:val="BodyText"/>
+      </w:pPr>
+      <w:r>
+        <w:t xml:space="preserve">One of these differences is that Western researchers often have individual autonomy in sharing data, and once data are shared, it is free for all to use. In contrast, within indigenous communities, data are part of the group's identity and property, akin to tangible hertiage (Nicholas 2014), with certain members entrusted to keep that data on behalf of the group, and sometimes it may be inappropriate for these people to share the data with other members of the group, or beyond the group (Tsosie 2007). Differences between Western and indigenous concepts or data are not only cultural - substantial inequalities exist in access to resources for converting archaeological data into economic and political benefit (e.g. graduate degrees, employment, publications, grants, promotions). On one hand, making archaeological data openly available benefits indigenous communities, because it removes some of the financial and technical barriers to accessing that data (e.g. subscription fees to journals). On the other hand, this may be little more than a useless courtesy (Hymes 1972), because simply making data openly available does not give indigenous people access to the contexts where the data can be used to generate economic and political benefits. Thus, open data has different values for Western and indigenous communities, and if archaeologists want to make a compelling case to their indigenous partners for data sharing, they should also make a committement to reducing some of the inequalities in making use of the data, for example, by providing some training in data analysis, or adapting the data into a context that is valued by the indigenous community.</w:t>
+      </w:r>
+    </w:p>
+    <w:p>
+      <w:pPr>
+        <w:pStyle w:val="BodyText"/>
+      </w:pPr>
+      <w:r>
+        <w:t xml:space="preserve">In short, there is more to the ethics of data sharing than avoiding risk of damage. Redacting the locations of archaeological sites to prevent looting as an obvious case of preparing data for sharing to reduce the risk of damage to the sites. However, because of cultural, economic and political differences between Western archaeologists and the communities they work with, an archaeologist cannot consider their own risk assessment to be comprehensive and exhaustive (Nicholas and Wylie 2012). It is crucial for archaeologists to discuss data sharing plans during negotiatations with representatives authorized by the indigenous peoples whose cultural heritage is the subject of investigation. This negotiation process is important because only indigenous peoples themselves can identify potential adverse outcomes to data sharing, and they can do this only if they understand the proposed research and anticipated results. The concrete outcome of this process is often a Memorandum of Understanding between the indigenous community and the archaeologist's employer that documents the ourcome of negotiations about data sharing. If the archaeologist's indigenous partners have reasons not to share data in public, then the archaeologist should respect that position, and note in publication that the data are restricted at the request of the indigenous collaborators.</w:t>
+      </w:r>
+    </w:p>
+    <w:p>
+      <w:pPr>
+        <w:pStyle w:val="Heading1"/>
+      </w:pPr>
+      <w:bookmarkStart w:id="48" w:name="summary"/>
+      <w:bookmarkEnd w:id="48"/>
+      <w:r>
+        <w:t xml:space="preserve">Summary</w:t>
+      </w:r>
+    </w:p>
+    <w:p>
+      <w:pPr>
+        <w:pStyle w:val="Heading1"/>
+      </w:pPr>
+      <w:bookmarkStart w:id="49" w:name="acknowledgements"/>
+      <w:bookmarkEnd w:id="49"/>
+      <w:r>
+        <w:t xml:space="preserve">Acknowledgements</w:t>
+      </w:r>
+    </w:p>
+    <w:p>
+      <w:pPr>
+        <w:pStyle w:val="FirstParagraph"/>
+      </w:pPr>
+      <w:r>
+        <w:t xml:space="preserve">This paper emerged out of discussions at the 2017 SAA meeting, specifically the forum ‘Beyond Data Management: A Conversation about “Digital Data Realities”’, organised by Sarah Kansa and Eric Kansa, and the SAA publications committee meeting.</w:t>
+      </w:r>
+    </w:p>
+    <w:p>
+      <w:pPr>
+        <w:pStyle w:val="Heading1"/>
+      </w:pPr>
+      <w:bookmarkStart w:id="50" w:name="references"/>
       <w:bookmarkEnd w:id="50"/>
       <w:r>
-        <w:t xml:space="preserve">Ethics and data sharing</w:t>
+        <w:t xml:space="preserve">References</w:t>
       </w:r>
     </w:p>
     <w:p>
@@ -1441,74 +2602,12 @@
         <w:pStyle w:val="FirstParagraph"/>
       </w:pPr>
       <w:r>
-        <w:t xml:space="preserve">A full treatment of the ethical issues of data sharing is beyond the scope of this paper, but we can highlight some points specifically relevant to the question of when archaeological data. Much of the discussion on ethics and data sharing generally relates to appropriate attribution (assigning credit for the data) in data reuse (Duke et al. 2013). The default position for archaeological data, like data from many other sciences, is that they are part of the global human patrimony, and should be accessible to other scholars and the public (Zimmerman et al. 2003; Vitelli &amp; Colwell-Chanthaphonh 2006). However, archaeologists, like other researchers working with indigenous communities and governments, generate research data that is intellectual property with many stakeholders. With diverse stakeholders, archaeological data can become entangled in economics, nationalism, cultural politics, and identity (Nicholas and Wylie 2009). Often, one of these stakeholders is an indigenous community, and archaeologists may find differences between Western and indigenous conceptions of what data are, how they may be generated, used, shared, and 'owned' (Harding et al. 2012).</w:t>
-      </w:r>
-    </w:p>
-    <w:p>
-      <w:pPr>
-        <w:pStyle w:val="BodyText"/>
-      </w:pPr>
-      <w:r>
-        <w:t xml:space="preserve">One of these differences is that Western researchers often have individual autonomy in sharing data, and once data are shared, it is free for all to use. In contrast, within indigenous communities, data are part of the group's identity and property, akin to tangible hertiage (Nicholas 2014), with certain members entrusted to keep that data on behalf of the group, and sometimes it may be inappropriate for these people to share the data with other members of the group, or beyond the group (Tsosie 2007). Differences between Western and indigenous concepts or data are not only cultural - substantial inequalities exist in access to resources for converting archaeological data into economic and political benefit (e.g. graduate degrees, employment, publications, grants, promotions). On one hand, making archaeological data openly available benefits indigenous communities, because it removes some of the financial barriers to accessing that data (e.g. subscription fees to journals). On the other hand, this may be little more than a useless courtesy (Hymes 1972), because simply making data openly available does not give indigenous people access to the contexts where the data can be used to generate economic and political benefits. Thus, open data has different values for Western and indigenous communities, and if archaeologists want to make a compelling case to their indigenous partners for data sharing, they should also make a committement to reducing some of the inequalities in making use of the data, for example, by providing some training in data analysis, or adapting the data into a context that is valued by the indigenous community.</w:t>
-      </w:r>
-    </w:p>
-    <w:p>
-      <w:pPr>
-        <w:pStyle w:val="BodyText"/>
-      </w:pPr>
-      <w:r>
-        <w:t xml:space="preserve">In short, there is more to the ethics of data sharing than avoiding risk of damage. Redacting the locations of archaeological sites to prevent looting as an obvious case of preparing data for sharing to reduce the risk of damage to the sites. However, because of cultural, economic and political differences between Western archaeologists and the communities they work with, an archaeologist cannot consider their own risk assessment to be comprehensive (Nicholas and Wylie 2012). It is crucial for archaeologists to discuss data sharing plans during negotiatations with representatives authorized by the indigenous peoples whose cultural heritage is the subject of investigation. This negotiation process is important because only indigenous peoples themselves can identify potential adverse outcomes to data sharing, and they can do this only if they understand the proposed research and anticipated results. The concrete outcome of this process is often a Memorandum of Understanding between the indigenous community and the archaeologist's employer that documents the ourcome of negotiations about data sharing. If the archaeologist's indigenous partners have reasons not to share data in public, then the archaeologist should respect that position, and note in publication that the data are restricted at the request of the indigenous collaborators.</w:t>
-      </w:r>
-    </w:p>
-    <w:p>
-      <w:pPr>
-        <w:pStyle w:val="Heading1"/>
-      </w:pPr>
-      <w:bookmarkStart w:id="51" w:name="summary"/>
-      <w:bookmarkEnd w:id="51"/>
-      <w:r>
-        <w:t xml:space="preserve">Summary</w:t>
-      </w:r>
-    </w:p>
-    <w:p>
-      <w:pPr>
-        <w:pStyle w:val="Heading1"/>
-      </w:pPr>
-      <w:bookmarkStart w:id="52" w:name="acknowledgements"/>
-      <w:bookmarkEnd w:id="52"/>
-      <w:r>
-        <w:t xml:space="preserve">Acknowledgements</w:t>
-      </w:r>
-    </w:p>
-    <w:p>
-      <w:pPr>
-        <w:pStyle w:val="FirstParagraph"/>
-      </w:pPr>
-      <w:r>
-        <w:t xml:space="preserve">This paper emerged out of discussions at the 2017 SAA meeting, specifically the forum ‘Beyond Data Management: A Conversation about “Digital Data Realities”’, organised by Sarah Kansa and Eric Kansa, and the SAA publications committee meeting.</w:t>
-      </w:r>
-    </w:p>
-    <w:p>
-      <w:pPr>
-        <w:pStyle w:val="Heading1"/>
-      </w:pPr>
-      <w:bookmarkStart w:id="53" w:name="references"/>
-      <w:bookmarkEnd w:id="53"/>
-      <w:r>
-        <w:t xml:space="preserve">References</w:t>
-      </w:r>
-    </w:p>
-    <w:p>
-      <w:pPr>
-        <w:pStyle w:val="FirstParagraph"/>
-      </w:pPr>
-      <w:r>
         <w:t xml:space="preserve">Alsheikh-Ali AA, Qureshi W, Al-Mallah MH, Ioannidis JPA (2011) Public Availability of Published Research Data in High-Impact Journals. PLOS ONE 6(9): e24357.</w:t>
       </w:r>
       <w:r>
         <w:t xml:space="preserve"> </w:t>
       </w:r>
-      <w:hyperlink r:id="rId54">
+      <w:hyperlink r:id="rId51">
         <w:r>
           <w:rPr>
             <w:rStyle w:val="Hyperlink"/>
@@ -1535,7 +2634,7 @@
       <w:r>
         <w:t xml:space="preserve"> </w:t>
       </w:r>
-      <w:hyperlink r:id="rId55">
+      <w:hyperlink r:id="rId52">
         <w:r>
           <w:rPr>
             <w:rStyle w:val="Hyperlink"/>
@@ -1562,7 +2661,7 @@
       <w:r>
         <w:t xml:space="preserve"> </w:t>
       </w:r>
-      <w:hyperlink r:id="rId56">
+      <w:hyperlink r:id="rId53">
         <w:r>
           <w:rPr>
             <w:rStyle w:val="Hyperlink"/>
@@ -1613,7 +2712,7 @@
       <w:r>
         <w:t xml:space="preserve"> </w:t>
       </w:r>
-      <w:hyperlink r:id="rId57">
+      <w:hyperlink r:id="rId54">
         <w:r>
           <w:rPr>
             <w:rStyle w:val="Hyperlink"/>
@@ -1632,7 +2731,7 @@
       <w:r>
         <w:t xml:space="preserve"> </w:t>
       </w:r>
-      <w:hyperlink r:id="rId58">
+      <w:hyperlink r:id="rId55">
         <w:r>
           <w:rPr>
             <w:rStyle w:val="Hyperlink"/>
@@ -1651,7 +2750,7 @@
       <w:r>
         <w:t xml:space="preserve"> </w:t>
       </w:r>
-      <w:hyperlink r:id="rId59">
+      <w:hyperlink r:id="rId56">
         <w:r>
           <w:rPr>
             <w:rStyle w:val="Hyperlink"/>
@@ -1670,7 +2769,7 @@
       <w:r>
         <w:t xml:space="preserve"> </w:t>
       </w:r>
-      <w:hyperlink r:id="rId60">
+      <w:hyperlink r:id="rId57">
         <w:r>
           <w:rPr>
             <w:rStyle w:val="Hyperlink"/>
@@ -1692,8 +2791,19 @@
         <w:pStyle w:val="BodyText"/>
       </w:pPr>
       <w:r>
-        <w:t xml:space="preserve">Hart EM, Barmby P, LeBauer D, Michonneau F, Mount S, et al. (2016) Ten Simple Rules for Digital Data Storage. PLOS Computational Biology 12(10): e1005097. doi: 10.1371/journal.pcbi.1005097</w:t>
-      </w:r>
+        <w:t xml:space="preserve">Hart, E. M., Barmby, P., LeBauer, D., Michonneau, F., Mount, S., Mulrooney, P., Hollister, J. W. (2016). Ten Simple Rules for Digital Data Storage. PLOS Computational Biology, 12(10), e1005097.</w:t>
+      </w:r>
+      <w:r>
+        <w:t xml:space="preserve"> </w:t>
+      </w:r>
+      <w:hyperlink r:id="rId58">
+        <w:r>
+          <w:rPr>
+            <w:rStyle w:val="Hyperlink"/>
+          </w:rPr>
+          <w:t xml:space="preserve">https://doi.org/10.1371/journal.pcbi.1005097</w:t>
+        </w:r>
+      </w:hyperlink>
     </w:p>
     <w:p>
       <w:pPr>
@@ -1713,7 +2823,7 @@
       <w:r>
         <w:t xml:space="preserve"> </w:t>
       </w:r>
-      <w:hyperlink r:id="rId61">
+      <w:hyperlink r:id="rId59">
         <w:r>
           <w:rPr>
             <w:rStyle w:val="Hyperlink"/>
@@ -1788,7 +2898,7 @@
       <w:r>
         <w:t xml:space="preserve"> </w:t>
       </w:r>
-      <w:hyperlink r:id="rId62">
+      <w:hyperlink r:id="rId60">
         <w:r>
           <w:rPr>
             <w:rStyle w:val="Hyperlink"/>
@@ -1863,7 +2973,7 @@
       <w:r>
         <w:t xml:space="preserve"> </w:t>
       </w:r>
-      <w:hyperlink r:id="rId63">
+      <w:hyperlink r:id="rId61">
         <w:r>
           <w:rPr>
             <w:rStyle w:val="Hyperlink"/>
@@ -1882,7 +2992,7 @@
       <w:r>
         <w:t xml:space="preserve"> </w:t>
       </w:r>
-      <w:hyperlink r:id="rId64">
+      <w:hyperlink r:id="rId62">
         <w:r>
           <w:rPr>
             <w:rStyle w:val="Hyperlink"/>
@@ -1901,7 +3011,7 @@
       <w:r>
         <w:t xml:space="preserve"> </w:t>
       </w:r>
-      <w:hyperlink r:id="rId65">
+      <w:hyperlink r:id="rId63">
         <w:r>
           <w:rPr>
             <w:rStyle w:val="Hyperlink"/>
@@ -1920,7 +3030,7 @@
       <w:r>
         <w:t xml:space="preserve"> </w:t>
       </w:r>
-      <w:hyperlink r:id="rId66">
+      <w:hyperlink r:id="rId64">
         <w:r>
           <w:rPr>
             <w:rStyle w:val="Hyperlink"/>
@@ -1939,7 +3049,7 @@
       <w:r>
         <w:t xml:space="preserve"> </w:t>
       </w:r>
-      <w:hyperlink r:id="rId67">
+      <w:hyperlink r:id="rId65">
         <w:r>
           <w:rPr>
             <w:rStyle w:val="Hyperlink"/>
@@ -1966,7 +3076,7 @@
       <w:r>
         <w:t xml:space="preserve"> </w:t>
       </w:r>
-      <w:hyperlink r:id="rId68">
+      <w:hyperlink r:id="rId66">
         <w:r>
           <w:rPr>
             <w:rStyle w:val="Hyperlink"/>
@@ -1988,7 +3098,7 @@
       <w:r>
         <w:t xml:space="preserve"> </w:t>
       </w:r>
-      <w:hyperlink r:id="rId69">
+      <w:hyperlink r:id="rId67">
         <w:r>
           <w:rPr>
             <w:rStyle w:val="Hyperlink"/>
@@ -2007,7 +3117,7 @@
       <w:r>
         <w:t xml:space="preserve"> </w:t>
       </w:r>
-      <w:hyperlink r:id="rId70">
+      <w:hyperlink r:id="rId68">
         <w:r>
           <w:rPr>
             <w:rStyle w:val="Hyperlink"/>
@@ -2026,7 +3136,7 @@
       <w:r>
         <w:t xml:space="preserve"> </w:t>
       </w:r>
-      <w:hyperlink r:id="rId71">
+      <w:hyperlink r:id="rId69">
         <w:r>
           <w:rPr>
             <w:rStyle w:val="Hyperlink"/>
@@ -2053,7 +3163,7 @@
       <w:r>
         <w:t xml:space="preserve"> </w:t>
       </w:r>
-      <w:hyperlink r:id="rId72">
+      <w:hyperlink r:id="rId70">
         <w:r>
           <w:rPr>
             <w:rStyle w:val="Hyperlink"/>
@@ -2072,7 +3182,7 @@
       <w:r>
         <w:t xml:space="preserve"> </w:t>
       </w:r>
-      <w:hyperlink r:id="rId73">
+      <w:hyperlink r:id="rId71">
         <w:r>
           <w:rPr>
             <w:rStyle w:val="Hyperlink"/>
@@ -2094,7 +3204,7 @@
       <w:r>
         <w:t xml:space="preserve"> </w:t>
       </w:r>
-      <w:hyperlink r:id="rId74">
+      <w:hyperlink r:id="rId72">
         <w:r>
           <w:rPr>
             <w:rStyle w:val="Hyperlink"/>
@@ -2113,7 +3223,7 @@
       <w:r>
         <w:t xml:space="preserve"> </w:t>
       </w:r>
-      <w:hyperlink r:id="rId75">
+      <w:hyperlink r:id="rId73">
         <w:r>
           <w:rPr>
             <w:rStyle w:val="Hyperlink"/>
@@ -2140,7 +3250,7 @@
       <w:r>
         <w:t xml:space="preserve"> </w:t>
       </w:r>
-      <w:hyperlink r:id="rId76">
+      <w:hyperlink r:id="rId74">
         <w:r>
           <w:rPr>
             <w:rStyle w:val="Hyperlink"/>
@@ -2159,7 +3269,7 @@
       <w:r>
         <w:t xml:space="preserve"> </w:t>
       </w:r>
-      <w:hyperlink r:id="rId77">
+      <w:hyperlink r:id="rId75">
         <w:r>
           <w:rPr>
             <w:rStyle w:val="Hyperlink"/>
@@ -2194,7 +3304,7 @@
       <w:r>
         <w:t xml:space="preserve"> </w:t>
       </w:r>
-      <w:hyperlink r:id="rId78">
+      <w:hyperlink r:id="rId76">
         <w:r>
           <w:rPr>
             <w:rStyle w:val="Hyperlink"/>
@@ -2229,7 +3339,7 @@
       <w:r>
         <w:t xml:space="preserve"> </w:t>
       </w:r>
-      <w:hyperlink r:id="rId79">
+      <w:hyperlink r:id="rId77">
         <w:r>
           <w:rPr>
             <w:rStyle w:val="Hyperlink"/>
@@ -2258,8 +3368,8 @@
       <w:pPr>
         <w:pStyle w:val="Heading3"/>
       </w:pPr>
-      <w:bookmarkStart w:id="80" w:name="colophon"/>
-      <w:bookmarkEnd w:id="80"/>
+      <w:bookmarkStart w:id="78" w:name="colophon"/>
+      <w:bookmarkEnd w:id="78"/>
       <w:r>
         <w:t xml:space="preserve">Colophon</w:t>
       </w:r>
@@ -2269,7 +3379,7 @@
         <w:pStyle w:val="FirstParagraph"/>
       </w:pPr>
       <w:r>
-        <w:t xml:space="preserve">This report was generated on 2017-09-12 01:07:56 using the following computational environment and dependencies:</w:t>
+        <w:t xml:space="preserve">This report was generated on 2017-09-12 10:14:09 using the following computational environment and dependencies:</w:t>
       </w:r>
     </w:p>
     <w:p>
@@ -2469,6 +3579,15 @@
         <w:rPr>
           <w:rStyle w:val="VerbatimChar"/>
         </w:rPr>
+        <w:t xml:space="preserve">#&gt;  cowplot      * 0.8.0      2017-07-30 CRAN (R 3.4.1)                     </w:t>
+      </w:r>
+      <w:r>
+        <w:br w:type="textWrapping"/>
+      </w:r>
+      <w:r>
+        <w:rPr>
+          <w:rStyle w:val="VerbatimChar"/>
+        </w:rPr>
         <w:t xml:space="preserve">#&gt;  datacitation * 0.0.0.9000 2017-08-16 local                              </w:t>
       </w:r>
       <w:r>
@@ -2586,25 +3705,25 @@
         <w:rPr>
           <w:rStyle w:val="VerbatimChar"/>
         </w:rPr>
-        <w:t xml:space="preserve">#&gt;  grid           3.4.1      2017-06-30 local                              </w:t>
-      </w:r>
-      <w:r>
-        <w:br w:type="textWrapping"/>
-      </w:r>
-      <w:r>
-        <w:rPr>
-          <w:rStyle w:val="VerbatimChar"/>
-        </w:rPr>
-        <w:t xml:space="preserve">#&gt;  gridExtra      2.2.1      2016-02-29 CRAN (R 3.4.0)                     </w:t>
-      </w:r>
-      <w:r>
-        <w:br w:type="textWrapping"/>
-      </w:r>
-      <w:r>
-        <w:rPr>
-          <w:rStyle w:val="VerbatimChar"/>
-        </w:rPr>
-        <w:t xml:space="preserve">#&gt;  gtable         0.2.0      2016-02-26 CRAN (R 3.4.0)                     </w:t>
+        <w:t xml:space="preserve">#&gt;  grid         * 3.4.1      2017-06-30 local                              </w:t>
+      </w:r>
+      <w:r>
+        <w:br w:type="textWrapping"/>
+      </w:r>
+      <w:r>
+        <w:rPr>
+          <w:rStyle w:val="VerbatimChar"/>
+        </w:rPr>
+        <w:t xml:space="preserve">#&gt;  gridExtra    * 2.2.1      2016-02-29 CRAN (R 3.4.0)                     </w:t>
+      </w:r>
+      <w:r>
+        <w:br w:type="textWrapping"/>
+      </w:r>
+      <w:r>
+        <w:rPr>
+          <w:rStyle w:val="VerbatimChar"/>
+        </w:rPr>
+        <w:t xml:space="preserve">#&gt;  gtable       * 0.2.0      2016-02-26 CRAN (R 3.4.0)                     </w:t>
       </w:r>
       <w:r>
         <w:br w:type="textWrapping"/>
@@ -2802,6 +3921,15 @@
         <w:rPr>
           <w:rStyle w:val="VerbatimChar"/>
         </w:rPr>
+        <w:t xml:space="preserve">#&gt;  png            0.1-7      2013-12-03 CRAN (R 3.4.0)                     </w:t>
+      </w:r>
+      <w:r>
+        <w:br w:type="textWrapping"/>
+      </w:r>
+      <w:r>
+        <w:rPr>
+          <w:rStyle w:val="VerbatimChar"/>
+        </w:rPr>
         <w:t xml:space="preserve">#&gt;  psych          1.7.5      2017-05-03 CRAN (R 3.4.0)                     </w:t>
       </w:r>
       <w:r>
@@ -3073,7 +4201,7 @@
         <w:rPr>
           <w:rStyle w:val="VerbatimChar"/>
         </w:rPr>
-        <w:t xml:space="preserve">#&gt; Head:     [0c92fae] 2017-09-11: writing about ethics</w:t>
+        <w:t xml:space="preserve">#&gt; Head:     [cf11a6b] 2017-09-12: ethics section done for now</w:t>
       </w:r>
     </w:p>
     <w:sectPr/>
@@ -3184,7 +4312,7 @@
     </w:lvl>
   </w:abstractNum>
   <w:abstractNum w:abstractNumId="990">
-    <w:nsid w:val="96280e66"/>
+    <w:nsid w:val="ff7c04c1"/>
     <w:multiLevelType w:val="multilevel"/>
     <w:lvl w:ilvl="0">
       <w:numFmt w:val="bullet"/>
@@ -3265,7 +4393,7 @@
     </w:lvl>
   </w:abstractNum>
   <w:abstractNum w:abstractNumId="991">
-    <w:nsid w:val="538a881d"/>
+    <w:nsid w:val="3f8790ae"/>
     <w:multiLevelType w:val="multilevel"/>
     <w:lvl w:ilvl="0">
       <w:numFmt w:val="bullet"/>

</xml_diff>

<commit_message>
most of the figures looking good now
</commit_message>
<xml_diff>
--- a/analysis/paper/paper.docx
+++ b/analysis/paper/paper.docx
@@ -425,7 +425,7 @@
         <w:t xml:space="preserve"> </w:t>
       </w:r>
       <w:r>
-        <w:t xml:space="preserve">??</w:t>
+        <w:t xml:space="preserve">3</w:t>
       </w:r>
       <w:r>
         <w:t xml:space="preserve"> </w:t>
@@ -588,49 +588,10 @@
     </w:tbl>
     <w:p>
       <w:pPr>
-        <w:pStyle w:val="Heading1"/>
-      </w:pPr>
-      <w:bookmarkStart w:id="23" w:name="what-are-the-benefits-of-data-sharing-to-the-individual-researcher"/>
-      <w:bookmarkEnd w:id="23"/>
-      <w:r>
-        <w:t xml:space="preserve">What are the benefits of data sharing to the individual researcher?</w:t>
-      </w:r>
-    </w:p>
-    <w:p>
-      <w:pPr>
-        <w:pStyle w:val="FirstParagraph"/>
-      </w:pPr>
-      <w:r>
-        <w:t xml:space="preserve">While public and community benefits and costs are well-rehearsed and widely agreed on (Table</w:t>
-      </w:r>
-      <w:r>
-        <w:t xml:space="preserve"> </w:t>
-      </w:r>
-      <w:r>
-        <w:t xml:space="preserve">3</w:t>
-      </w:r>
-      <w:r>
-        <w:t xml:space="preserve">), they offer no, or only weak, tangible incentives to the individual researcher (Rowhani-Farid et al. 2017). Previous work has identified citation advantages as a tangible benefit to individual researchers who share data with publications, although the magnitude of the advantage varies greatly (see Table</w:t>
-      </w:r>
-      <w:r>
-        <w:t xml:space="preserve"> </w:t>
-      </w:r>
-      <w:r>
-        <w:t xml:space="preserve">4</w:t>
-      </w:r>
-      <w:r>
-        <w:t xml:space="preserve"> </w:t>
-      </w:r>
-      <w:r>
-        <w:t xml:space="preserve">for a summary). Increased publication productivity also appeared to be associated with data sharing behaviours. Across over 7,000 NSF and NIH awards, Pienta et al. (2010) reported that research projects with archived data produced a median of 10 publications, versus only five for projects without archived data.</w:t>
-      </w:r>
-    </w:p>
-    <w:p>
-      <w:pPr>
         <w:pStyle w:val="TableCaption"/>
       </w:pPr>
       <w:r>
-        <w:t xml:space="preserve">Table 3 Summary of public and community benefits and costs of data sharing</w:t>
+        <w:t xml:space="preserve">Table 3 Best practices for preparing data for sharing, from Hart et al. (2016)</w:t>
       </w:r>
     </w:p>
     <w:tbl>
@@ -638,7 +599,7 @@
         <w:tblStyle w:val="TableNormal"/>
         <w:tblW w:type="pct" w:w="0.0"/>
         <w:tblLook w:firstRow="1"/>
-        <w:tblCaption w:val="Table 3 Summary of public and community benefits and costs of data sharing"/>
+        <w:tblCaption w:val="Table 3 Best practices for preparing data for sharing, from Hart et al. (2016)"/>
       </w:tblPr>
       <w:tblGrid/>
       <w:tr>
@@ -658,7 +619,7 @@
               <w:jc w:val="left"/>
             </w:pPr>
             <w:r>
-              <w:t xml:space="preserve">Reasons to share</w:t>
+              <w:t xml:space="preserve">Rule</w:t>
             </w:r>
           </w:p>
         </w:tc>
@@ -675,10 +636,287 @@
               <w:jc w:val="left"/>
             </w:pPr>
             <w:r>
-              <w:t xml:space="preserve">Reasons not to share</w:t>
-            </w:r>
-          </w:p>
-        </w:tc>
+              <w:t xml:space="preserve">Details</w:t>
+            </w:r>
+          </w:p>
+        </w:tc>
+      </w:tr>
+      <w:tr>
+        <w:tc>
+          <w:p>
+            <w:pPr>
+              <w:pStyle w:val="Compact"/>
+              <w:jc w:val="left"/>
+            </w:pPr>
+            <w:r>
+              <w:t xml:space="preserve">Anticipate how your data will be used</w:t>
+            </w:r>
+          </w:p>
+        </w:tc>
+        <w:tc>
+          <w:p>
+            <w:pPr>
+              <w:pStyle w:val="Compact"/>
+              <w:jc w:val="left"/>
+            </w:pPr>
+            <w:r>
+              <w:t xml:space="preserve">Before collecting data, decide what formats and metadata schema will be used, how and where the data will be archived, embargoed, released, and what software others are likely to use to work with your data.</w:t>
+            </w:r>
+          </w:p>
+        </w:tc>
+      </w:tr>
+      <w:tr>
+        <w:tc>
+          <w:p>
+            <w:pPr>
+              <w:pStyle w:val="Compact"/>
+              <w:jc w:val="left"/>
+            </w:pPr>
+            <w:r>
+              <w:t xml:space="preserve">Keep raw data raw</w:t>
+            </w:r>
+          </w:p>
+        </w:tc>
+        <w:tc>
+          <w:p>
+            <w:pPr>
+              <w:pStyle w:val="Compact"/>
+              <w:jc w:val="left"/>
+            </w:pPr>
+            <w:r>
+              <w:t xml:space="preserve">Data should be as unprocessed as possible, within practical limitations, to facilitate future analysis with new methods. The line between raw and derived data is not often clear, so the general idea is to provide data that will enable others to to confirm your analytical results, assess the validity of your statistical output, or directly compare findings across other studies.</w:t>
+            </w:r>
+          </w:p>
+        </w:tc>
+      </w:tr>
+      <w:tr>
+        <w:tc>
+          <w:p>
+            <w:pPr>
+              <w:pStyle w:val="Compact"/>
+              <w:jc w:val="left"/>
+            </w:pPr>
+            <w:r>
+              <w:t xml:space="preserve">Store data in open formats</w:t>
+            </w:r>
+          </w:p>
+        </w:tc>
+        <w:tc>
+          <w:p>
+            <w:pPr>
+              <w:pStyle w:val="Compact"/>
+              <w:jc w:val="left"/>
+            </w:pPr>
+            <w:r>
+              <w:t xml:space="preserve">Data should be in a format that is easily readable by computers, without being dependant on specific software. Examples of open data formats include comma-separated values (CSV) for tabular data, portable network graphics (PNG) for images, and KML (or other Open Geospatial Consortium [OGC] format) for spatial data. Examples of closed formats include Photoshop document (PSD) for bitmap images, and Microsoft Excel (XLS) for tabular data. While day-to-day work may require closed formats, the files that are archived should be in open formats.</w:t>
+            </w:r>
+          </w:p>
+        </w:tc>
+      </w:tr>
+      <w:tr>
+        <w:tc>
+          <w:p>
+            <w:pPr>
+              <w:pStyle w:val="Compact"/>
+              <w:jc w:val="left"/>
+            </w:pPr>
+            <w:r>
+              <w:t xml:space="preserve">Data should be structured for analysis</w:t>
+            </w:r>
+          </w:p>
+        </w:tc>
+        <w:tc>
+          <w:p>
+            <w:pPr>
+              <w:pStyle w:val="Compact"/>
+              <w:jc w:val="left"/>
+            </w:pPr>
+            <w:r>
+              <w:t xml:space="preserve">Data should be structured so it is easy analyse with a computer, and easy to combine with other datasets. For tabular data, each variable or measurement should be a single column, each observation or record should be a single row, and each type of observational unit should be a table. Each cell should contain a single value, do not include units, comments or derivative values (such as percentage) in the same cell as the value. Be consistent with capitalisation, abbreviations, naming conventions, and avoid exotic characters such as accents that may not be readable on other systems. Use a good null value such as a blank cell or NA, don't use spaces in column names.</w:t>
+            </w:r>
+          </w:p>
+        </w:tc>
+      </w:tr>
+      <w:tr>
+        <w:tc>
+          <w:p>
+            <w:pPr>
+              <w:pStyle w:val="Compact"/>
+              <w:jc w:val="left"/>
+            </w:pPr>
+            <w:r>
+              <w:t xml:space="preserve">Data should be uniquely identifiable</w:t>
+            </w:r>
+          </w:p>
+        </w:tc>
+        <w:tc>
+          <w:p>
+            <w:pPr>
+              <w:pStyle w:val="Compact"/>
+              <w:jc w:val="left"/>
+            </w:pPr>
+            <w:r>
+              <w:t xml:space="preserve">Data used in a scholarly publication should be archived online at a location that can be uniquely identified by a persistent URL. Types of persistent URLs include Digital Object Identifiers (DOIs), Archival Resource Keys (ARKs), or a persistent URL (PURLs). Individual files should have a distinct names, which includes a version identifier. This identifier could be the date in the ISO 8601 standard (YYYY-MM-DD, i.e. from largest time unit to smallest).</w:t>
+            </w:r>
+          </w:p>
+        </w:tc>
+      </w:tr>
+      <w:tr>
+        <w:tc>
+          <w:p>
+            <w:pPr>
+              <w:pStyle w:val="Compact"/>
+              <w:jc w:val="left"/>
+            </w:pPr>
+            <w:r>
+              <w:t xml:space="preserve">Provide relevant metadata</w:t>
+            </w:r>
+          </w:p>
+        </w:tc>
+        <w:tc>
+          <w:p>
+            <w:pPr>
+              <w:pStyle w:val="Compact"/>
+              <w:jc w:val="left"/>
+            </w:pPr>
+            <w:r>
+              <w:t xml:space="preserve">Include information about what, when, where, and how of the data were collected. For tabular data, this should include descriptions of the column names, units of measurement, warnings about missing or inconsistent data, and information to check that the data are complete (e.g. the number of rows and columns that are in the table when it was created)</w:t>
+            </w:r>
+          </w:p>
+        </w:tc>
+      </w:tr>
+      <w:tr>
+        <w:tc>
+          <w:p>
+            <w:pPr>
+              <w:pStyle w:val="Compact"/>
+              <w:jc w:val="left"/>
+            </w:pPr>
+            <w:r>
+              <w:t xml:space="preserve">Adopt the proper privacy protocols</w:t>
+            </w:r>
+          </w:p>
+        </w:tc>
+        <w:tc>
+          <w:p>
+            <w:pPr>
+              <w:pStyle w:val="Compact"/>
+              <w:jc w:val="left"/>
+            </w:pPr>
+            <w:r>
+              <w:t xml:space="preserve">Take care not to include data that might expose people, places or objects to risk of harm or loss. This might include omitting or degrading location data (e.g. so that site locations are not revealed to the public), removing or anonymising personally identifiable information. Methods for ensuring privacy can be complex and change rapidly, so seeking expert help may be necessary to do this properly.</w:t>
+            </w:r>
+          </w:p>
+        </w:tc>
+      </w:tr>
+      <w:tr>
+        <w:tc>
+          <w:p>
+            <w:pPr>
+              <w:pStyle w:val="Compact"/>
+              <w:jc w:val="left"/>
+            </w:pPr>
+            <w:r>
+              <w:t xml:space="preserve">Use a trustworthy repository</w:t>
+            </w:r>
+          </w:p>
+        </w:tc>
+        <w:tc>
+          <w:p>
+            <w:pPr>
+              <w:pStyle w:val="Compact"/>
+              <w:jc w:val="left"/>
+            </w:pPr>
+            <w:r>
+              <w:t xml:space="preserve">Data should be easy to find and available for a long time. Archive your data in a major well-established repository that provides persistent URLs and has a commitment to sustainability (e.g. participates in the CLOCKSS archive). See table X for more details about specific repositories for archaeological data. Do not use your personal website or a project website, which may change or disappear.</w:t>
+            </w:r>
+          </w:p>
+        </w:tc>
+      </w:tr>
+      <w:tr>
+        <w:tc>
+          <w:p>
+            <w:pPr>
+              <w:pStyle w:val="Compact"/>
+              <w:jc w:val="left"/>
+            </w:pPr>
+            <w:r>
+              <w:t xml:space="preserve">Use an open licence</w:t>
+            </w:r>
+          </w:p>
+        </w:tc>
+        <w:tc>
+          <w:p>
+            <w:pPr>
+              <w:pStyle w:val="Compact"/>
+              <w:jc w:val="left"/>
+            </w:pPr>
+            <w:r>
+              <w:t xml:space="preserve">Data should have an explicit and well-established license to let others know exactly what they can and cannot do with the data you shared. One of the most widely used and frequently recommended license is CC-0 or public domain. This places no restrictions on data use, promoting greater engagement with the data.</w:t>
+            </w:r>
+          </w:p>
+        </w:tc>
+      </w:tr>
+    </w:tbl>
+    <w:p>
+      <w:pPr>
+        <w:pStyle w:val="Heading1"/>
+      </w:pPr>
+      <w:bookmarkStart w:id="23" w:name="what-are-the-benefits-of-data-sharing-to-the-individual-researcher"/>
+      <w:bookmarkEnd w:id="23"/>
+      <w:r>
+        <w:t xml:space="preserve">What are the benefits of data sharing to the individual researcher?</w:t>
+      </w:r>
+    </w:p>
+    <w:p>
+      <w:pPr>
+        <w:pStyle w:val="FirstParagraph"/>
+      </w:pPr>
+      <w:r>
+        <w:t xml:space="preserve">While public and community benefits and costs are well-rehearsed and widely agreed on (Table</w:t>
+      </w:r>
+      <w:r>
+        <w:t xml:space="preserve"> </w:t>
+      </w:r>
+      <w:r>
+        <w:t xml:space="preserve">4</w:t>
+      </w:r>
+      <w:r>
+        <w:t xml:space="preserve">), they offer no, or only weak, tangible incentives to the individual researcher (Rowhani-Farid et al. 2017). Previous work has identified citation advantages as a tangible benefit to individual researchers who share data with publications, although the magnitude of the advantage varies greatly (see Table</w:t>
+      </w:r>
+      <w:r>
+        <w:t xml:space="preserve"> </w:t>
+      </w:r>
+      <w:r>
+        <w:t xml:space="preserve">5</w:t>
+      </w:r>
+      <w:r>
+        <w:t xml:space="preserve"> </w:t>
+      </w:r>
+      <w:r>
+        <w:t xml:space="preserve">for a summary). Increased publication productivity also appeared to be associated with data sharing behaviours. Across over 7,000 NSF and NIH awards, Pienta et al. (2010) reported that research projects with archived data produced a median of 10 publications, versus only five for projects without archived data.</w:t>
+      </w:r>
+    </w:p>
+    <w:p>
+      <w:pPr>
+        <w:pStyle w:val="TableCaption"/>
+      </w:pPr>
+      <w:r>
+        <w:t xml:space="preserve">Table 4 Summary of public and community benefits and costs of data sharing</w:t>
+      </w:r>
+    </w:p>
+    <w:tbl>
+      <w:tblPr>
+        <w:tblStyle w:val="TableNormal"/>
+        <w:tblW w:type="pct" w:w="0.0"/>
+        <w:tblLook w:firstRow="1"/>
+        <w:tblCaption w:val="Table 4 Summary of public and community benefits and costs of data sharing"/>
+      </w:tblPr>
+      <w:tblGrid/>
+      <w:tr>
+        <w:trPr>
+          <w:cnfStyle w:firstRow="1"/>
+        </w:trPr>
         <w:tc>
           <w:tcPr>
             <w:tcBorders>
@@ -692,6 +930,40 @@
               <w:jc w:val="left"/>
             </w:pPr>
             <w:r>
+              <w:t xml:space="preserve">Reasons to share</w:t>
+            </w:r>
+          </w:p>
+        </w:tc>
+        <w:tc>
+          <w:tcPr>
+            <w:tcBorders>
+              <w:bottom w:val="single"/>
+            </w:tcBorders>
+            <w:vAlign w:val="bottom"/>
+          </w:tcPr>
+          <w:p>
+            <w:pPr>
+              <w:pStyle w:val="Compact"/>
+              <w:jc w:val="left"/>
+            </w:pPr>
+            <w:r>
+              <w:t xml:space="preserve">Reasons not to share</w:t>
+            </w:r>
+          </w:p>
+        </w:tc>
+        <w:tc>
+          <w:tcPr>
+            <w:tcBorders>
+              <w:bottom w:val="single"/>
+            </w:tcBorders>
+            <w:vAlign w:val="bottom"/>
+          </w:tcPr>
+          <w:p>
+            <w:pPr>
+              <w:pStyle w:val="Compact"/>
+              <w:jc w:val="left"/>
+            </w:pPr>
+            <w:r>
               <w:t xml:space="preserve">Source</w:t>
             </w:r>
           </w:p>
@@ -1193,7 +1465,7 @@
         <w:pStyle w:val="TableCaption"/>
       </w:pPr>
       <w:r>
-        <w:t xml:space="preserve">Table 4 Summary of individual benefits to data sharing</w:t>
+        <w:t xml:space="preserve">Table 5 Summary of individual benefits to data sharing</w:t>
       </w:r>
     </w:p>
     <w:tbl>
@@ -1201,7 +1473,7 @@
         <w:tblStyle w:val="TableNormal"/>
         <w:tblW w:type="pct" w:w="0.0"/>
         <w:tblLook w:firstRow="1"/>
-        <w:tblCaption w:val="Table 4 Summary of individual benefits to data sharing"/>
+        <w:tblCaption w:val="Table 5 Summary of individual benefits to data sharing"/>
       </w:tblPr>
       <w:tblGrid/>
       <w:tr>
@@ -1477,10 +1749,34 @@
         <w:t xml:space="preserve"> </w:t>
       </w:r>
       <w:r>
+        <w:t xml:space="preserve">4</w:t>
+      </w:r>
+      <w:r>
+        <w:t xml:space="preserve">). Stodden found that communitarian factors influence scientists to share their data, but private incentives determine when scientists choose not to share their code and data. In the top three reasons not to share, we see a lack of incentives to invest time in data sharing (however, there are many other time-consuming tasks in research, and they get done because clear reward structures are in place); a lack of faith in data citation (which we hope this paper will help with); and a lack of an efficient copyright process. On this last point, Table</w:t>
+      </w:r>
+      <w:r>
+        <w:t xml:space="preserve"> </w:t>
+      </w:r>
+      <w:r>
         <w:t xml:space="preserve">3</w:t>
       </w:r>
       <w:r>
-        <w:t xml:space="preserve">). Stodden found that communitarian factors influence scientists to share their data, but private incentives determine when scientists choose not to share their code and data. In the top three reasons not to share, we see a lack of incentives to invest time in data sharing (however, there are many other time-consuming tasks in research, and they get done because clear reward structures are in place); a lack of faith in data citation (which we hope this paper will help with); and a lack of an efficient copyright process. On this last point, Table X shows some of the current norms on this, based on Stodden’s (2009a) detailed legal discussion. See also Stodden’s (2009b) ‘Reproducible Research Standard’, summarised in Figure @(ref:stodden-rrs) for a convenient and robust copyright schema for typical research products.</w:t>
+        <w:t xml:space="preserve"> </w:t>
+      </w:r>
+      <w:r>
+        <w:t xml:space="preserve">shows some of the current norms on this, based on Stodden’s (2009a) detailed legal discussion. See also Stodden’s (2009b) ‘Reproducible Research Standard’, summarised in Figure</w:t>
+      </w:r>
+      <w:r>
+        <w:t xml:space="preserve"> </w:t>
+      </w:r>
+      <w:r>
+        <w:t xml:space="preserve">1</w:t>
+      </w:r>
+      <w:r>
+        <w:t xml:space="preserve"> </w:t>
+      </w:r>
+      <w:r>
+        <w:t xml:space="preserve">for a convenient and robust copyright schema for typical research products.</w:t>
       </w:r>
     </w:p>
     <w:p>
@@ -1680,7 +1976,7 @@
           <wp:inline>
             <wp:extent cx="5334000" cy="3518277"/>
             <wp:effectExtent b="0" l="0" r="0" t="0"/>
-            <wp:docPr descr="Figure 2 Summary of results of email requests for data" id="1" name="Picture"/>
+            <wp:docPr descr="Figure 2 Summary of results of email requests for data. A. Responses by year of journal article publication, B. Student status of first author, C. Country location of first author, D. Journal (AAS = Archaeological and Anthropological Sciences, AMANT = American Antiquity, ARCHMTRY = Archaeometry, JAS = Journal of Archaeological Science, JFA = Journal of Field Archaeology, JHE = Journal of Human Evolution, LT = Lithic Technology, SCI = Science." id="1" name="Picture"/>
             <a:graphic>
               <a:graphicData uri="http://schemas.openxmlformats.org/drawingml/2006/picture">
                 <pic:pic>
@@ -1723,7 +2019,7 @@
         <w:pStyle w:val="ImageCaption"/>
       </w:pPr>
       <w:r>
-        <w:t xml:space="preserve">Figure 2 Summary of results of email requests for data</w:t>
+        <w:t xml:space="preserve">Figure 2 Summary of results of email requests for data. A. Responses by year of journal article publication, B. Student status of first author, C. Country location of first author, D. Journal (AAS = Archaeological and Anthropological Sciences, AMANT = American Antiquity, ARCHMTRY = Archaeometry, JAS = Journal of Archaeological Science, JFA = Journal of Field Archaeology, JHE = Journal of Human Evolution, LT = Lithic Technology, SCI = Science.</w:t>
       </w:r>
     </w:p>
     <w:p>
@@ -1788,7 +2084,7 @@
         <w:t xml:space="preserve"> </w:t>
       </w:r>
       <w:r>
-        <w:t xml:space="preserve">has had a ‘data disclosure’ policy since at least 2013 (Editors, 2013) which states that “All data relating to the article must be made available in Supplementary files or deposited in external repositories and linked to within the article”. The data availability rate of 53% reported in our pilot study reflects either weak enforcement of this policy or an incomplete understanding among editors and authors of how to interpret and implement this policy. The prominence of compositional and dating data among the shared data types suggests a least effort strategy by authors sharing data that do not require extensive cleaning and tidying (because the data are generated by instrumented rather than entered by hand, such as artefact attribute data). The size of compositional and dating datasets means that they mostly fit easily into tables in the text or supplementary files, and do not require much effort to organise (e.g. very little metadata is required for others to use these data). The small proportion of papers in our sample using or sharing a scripting language suggests that unlike other fields (Eglen et al. 2017), archaeologists do not appear to recognise code for data analysis as a primary research object to share with the research community.</w:t>
+        <w:t xml:space="preserve">has had a ‘data disclosure’ policy since at least 2013 (Editors, 2013) which states that “All data relating to the article must be made available in Supplementary files or deposited in external repositories and linked to within the article”. The data availability rate of 53% reported in our pilot study reflects either weak enforcement of this policy or an incomplete understanding among editors and authors of how to interpret and implement this policy. The prominence of compositional and dating data among the shared data types suggests a least effort strategy by authors sharing data that do not require extensive cleaning and tidying (because the data are generated by instrumentes rather than entered by hand, such as artefact attribute data). The size of compositional and dating datasets means that they mostly fit easily into tables in the text or supplementary files, and do not require much effort to organise (e.g. very little metadata is required for others to use these data). The small proportion of papers in our sample using or sharing a scripting language suggests that unlike other fields (Eglen et al. 2017), archaeologists do not appear to recognise code for data analysis as a primary research object to share with the research community.</w:t>
       </w:r>
     </w:p>
     <w:p>
@@ -1800,7 +2096,7 @@
           <wp:inline>
             <wp:extent cx="4620126" cy="3696101"/>
             <wp:effectExtent b="0" l="0" r="0" t="0"/>
-            <wp:docPr descr="Figure 3 Summary of relationships between file types, data types, and data locations" id="1" name="Picture"/>
+            <wp:docPr descr="Figure 3 Summary of relationships between file types, data types, and data locations. A. File types and data locations, B. Data types and data locations." id="1" name="Picture"/>
             <a:graphic>
               <a:graphicData uri="http://schemas.openxmlformats.org/drawingml/2006/picture">
                 <pic:pic>
@@ -1843,7 +2139,7 @@
         <w:pStyle w:val="ImageCaption"/>
       </w:pPr>
       <w:r>
-        <w:t xml:space="preserve">Figure 3 Summary of relationships between file types, data types, and data locations</w:t>
+        <w:t xml:space="preserve">Figure 3 Summary of relationships between file types, data types, and data locations. A. File types and data locations, B. Data types and data locations.</w:t>
       </w:r>
     </w:p>
     <w:p>
@@ -1858,19 +2154,19 @@
     </w:p>
     <w:p>
       <w:pPr>
-        <w:pStyle w:val="FirstParagraph"/>
+        <w:pStyle w:val="FigureWithCaption"/>
       </w:pPr>
       <w:r>
         <w:drawing>
           <wp:inline>
-            <wp:extent cx="4620126" cy="3696101"/>
+            <wp:extent cx="5334000" cy="4849090"/>
             <wp:effectExtent b="0" l="0" r="0" t="0"/>
-            <wp:docPr descr="" id="1" name="Picture"/>
+            <wp:docPr descr="Figure 4 Change over time in archaeology datasets known to DataCite. A. Counts of datasets per year by the major data centres, red lines indicate major increases in the number of datasets in repositories, Note that the date on the horizontal axis indicates when the data was collected, not when it was deposited in the data centre, B. Temporal trends in the number of DOIs at individual data centres." id="1" name="Picture"/>
             <a:graphic>
               <a:graphicData uri="http://schemas.openxmlformats.org/drawingml/2006/picture">
                 <pic:pic>
                   <pic:nvPicPr>
-                    <pic:cNvPr descr="../figures/first-dates-1.png" id="0" name="Picture"/>
+                    <pic:cNvPr descr="../figures/datacite_temporal_plots.png" id="0" name="Picture"/>
                     <pic:cNvPicPr>
                       <a:picLocks noChangeArrowheads="1" noChangeAspect="1"/>
                     </pic:cNvPicPr>
@@ -1884,7 +2180,7 @@
                   <pic:spPr bwMode="auto">
                     <a:xfrm>
                       <a:off x="0" y="0"/>
-                      <a:ext cx="4620126" cy="3696101"/>
+                      <a:ext cx="5334000" cy="4849090"/>
                     </a:xfrm>
                     <a:prstGeom prst="rect">
                       <a:avLst/>
@@ -1902,17 +2198,108 @@
           </wp:inline>
         </w:drawing>
       </w:r>
+    </w:p>
+    <w:p>
+      <w:pPr>
+        <w:pStyle w:val="ImageCaption"/>
+      </w:pPr>
+      <w:r>
+        <w:t xml:space="preserve">Figure 4 Change over time in archaeology datasets known to DataCite. A. Counts of datasets per year by the major data centres, red lines indicate major increases in the number of datasets in repositories, Note that the date on the horizontal axis indicates when the data was collected, not when it was deposited in the data centre, B. Temporal trends in the number of DOIs at individual data centres.</w:t>
+      </w:r>
+    </w:p>
+    <w:p>
+      <w:pPr>
+        <w:pStyle w:val="FigureWithCaption"/>
+      </w:pPr>
+      <w:r>
+        <w:t xml:space="preserve">Figure 5 Relationships between data centres and file formats. The ten most frequently found file formats are shown here, in the data centres with these files from the top ten data centres by number of DOIs. Open file formats for structured data, such as CSV, are not common.</w:t>
+      </w:r>
+    </w:p>
+    <w:p>
+      <w:pPr>
+        <w:pStyle w:val="ImageCaption"/>
+      </w:pPr>
+      <w:r>
+        <w:t xml:space="preserve">Figure 5 Relationships between data centres and file formats. The ten most frequently found file formats are shown here, in the data centres with these files from the top ten data centres by number of DOIs. Open file formats for structured data, such as CSV, are not common.</w:t>
+      </w:r>
+    </w:p>
+    <w:p>
+      <w:pPr>
+        <w:pStyle w:val="BodyText"/>
+      </w:pPr>
+      <w:r>
+        <w:t xml:space="preserve">Our third investigation of archaeologists' data sharing behaviours is an analysis of all records (n = 118,311, as of August 2017) of archaeological data files in online repositories tracked by DataCite (an organisation that provides persistent identifiers, or DOIs for research data). The majority of records come from the Archaeology Data Service (ADS) in the UK, followed by the Dutch Archiving and Network Services (DANS-EASY). Although the earliest data dates to 1640, file deposition started and steadily increased during 1990-2008, as personal computers become more affordable and data easier to digitize. There is a substantial increase in 2009 when the DANS-EASY repository saw in influx of records from Dutch CRM firms. This relates to the introduction of Dutch archaeology legislation, the</w:t>
+      </w:r>
+      <w:r>
+        <w:t xml:space="preserve"> </w:t>
+      </w:r>
+      <w:r>
+        <w:rPr>
+          <w:i/>
+        </w:rPr>
+        <w:t xml:space="preserve">Wet op de archeologische monumentenzorg</w:t>
+      </w:r>
+      <w:r>
+        <w:t xml:space="preserve"> </w:t>
+      </w:r>
+      <w:r>
+        <w:t xml:space="preserve">(Wamz), in 2007 that formally obligated archaeologists in the Netherlands to archive their data via DANS within two years of completion of their projects (Keers et al. 2011). Anothe spike occurs in 2012 when tDAR had a large increate in deposits, likley due to them waiving their deposit fees for that year (Ellison 2012). After 2009 the volume of deposits declined in many repositories, with the exception of generic repositories such as Figshare, Zenodo and ResearchGate, which continued to grow.</w:t>
+      </w:r>
+    </w:p>
+    <w:p>
+      <w:pPr>
+        <w:pStyle w:val="BodyText"/>
+      </w:pPr>
+      <w:r>
+        <w:t xml:space="preserve">Of the 75,632 records with copyright information, the majority are released under the ADS conditions of use (n = 43,661, 58%), which is broadly similar to the CC-BY-NC (Moore and Richards 2015). The next most frequently used condition is the EU Open Access licence (n = 22,198, 29%), similar to the CC-BY licence. Creative Commons licenses such as CC-BY, CC-0 and others are used by less than 3% of records.</w:t>
+      </w:r>
+    </w:p>
+    <w:p>
+      <w:pPr>
+        <w:pStyle w:val="BodyText"/>
+      </w:pPr>
+      <w:r>
+        <w:t xml:space="preserve">Many of the records are grey literature such as unpublished reports, produced by commercial consultants or research projects. Of the 66,121 (56%) records that include information about the file types in the deposit, 86% (n = 56,935) contain only PDFs. Structured data files such as spreadsheets, databases or shapefiles are found either alone or together with other file types (typically PDFs) in 7% (n = 4,481) records. The highest proportion of records with structured data files are found in the DANS-EASY repository (n = 4,304, 14%), followed by the ADS with 0.4% (n = 174). Note that file format information is not present for all records in this sample, and some of the smaller repositories do not supply this information to DataCite at all, so it is possible that the true proportion of structured files in these records is higher than obsevered here.</w:t>
+      </w:r>
+    </w:p>
+    <w:p>
+      <w:pPr>
+        <w:pStyle w:val="BodyText"/>
+      </w:pPr>
+      <w:r>
+        <w:t xml:space="preserve">From this pilot study of repository data we see that policy mandates in the UK and the Netherlands have been effective in populating repositories with archaeological data. With the 2012 spike in records deposited in tDAR we also see that archaeologists are sensitive to the price of sharing data. Nearly all records are made available under conditions that permit others to use the data while requiring that the original author of the data receive credit in reuse. In most cases this is because the repository hosting the data requires the author to choose one of these permissive licenses as a condition of making the deposit. However, although many items are</w:t>
+      </w:r>
+      <w:r>
+        <w:t xml:space="preserve"> </w:t>
+      </w:r>
+      <w:r>
+        <w:rPr>
+          <w:i/>
+        </w:rPr>
+        <w:t xml:space="preserve">able</w:t>
+      </w:r>
+      <w:r>
+        <w:t xml:space="preserve"> </w:t>
+      </w:r>
+      <w:r>
+        <w:t xml:space="preserve">to be reused because of the licenses, then ease of reuse of these items is low. Only a small fraction of the items deposited are machine-readable structured data files. The majority of items are PDFs, which require extensive manual handling to extract tablular data for convenient reuse and combination with other datasets.</w:t>
+      </w:r>
+    </w:p>
+    <w:p>
+      <w:pPr>
+        <w:pStyle w:val="FigureWithCaption"/>
+      </w:pPr>
       <w:r>
         <w:drawing>
           <wp:inline>
-            <wp:extent cx="4620126" cy="3696101"/>
+            <wp:extent cx="5334000" cy="4849090"/>
             <wp:effectExtent b="0" l="0" r="0" t="0"/>
-            <wp:docPr descr="" id="1" name="Picture"/>
+            <wp:docPr descr="Figure 6 Distributions of data centers, languages (en = English, nl = Dutch, swe = Swedish, de = German, it = Italian) and licenses (see text for details) among archaeology datasets known to DataCite. Horizontal axis is the number of DOIs." id="1" name="Picture"/>
             <a:graphic>
               <a:graphicData uri="http://schemas.openxmlformats.org/drawingml/2006/picture">
                 <pic:pic>
                   <pic:nvPicPr>
-                    <pic:cNvPr descr="../figures/first-dates-2.png" id="0" name="Picture"/>
+                    <pic:cNvPr descr="../figures/datacite_plots.png" id="0" name="Picture"/>
                     <pic:cNvPicPr>
                       <a:picLocks noChangeArrowheads="1" noChangeAspect="1"/>
                     </pic:cNvPicPr>
@@ -1926,7 +2313,7 @@
                   <pic:spPr bwMode="auto">
                     <a:xfrm>
                       <a:off x="0" y="0"/>
-                      <a:ext cx="4620126" cy="3696101"/>
+                      <a:ext cx="5334000" cy="4849090"/>
                     </a:xfrm>
                     <a:prstGeom prst="rect">
                       <a:avLst/>
@@ -1947,81 +2334,27 @@
     </w:p>
     <w:p>
       <w:pPr>
-        <w:pStyle w:val="BodyText"/>
-      </w:pPr>
-      <w:r>
-        <w:t xml:space="preserve">Our third investigation of archaeologists' data sharing behaviours is an analysis of all records (n = 118,311, as of August 2017) of archaeological data files in online repositories tracked by DataCite (an organisation that provides persistent identifiers, or DOIs for research data). The majority of records come from the Archaeology Data Service (ADS) in the UK, followed by the Dutch Archiving and Network Services (DANS-EASY). Although the earliest data dates to 1640, file deposition started and steadily increased during 1990-2008, as personal computers become more affordable and data easier to digitize. There is a substantial increase in 2009 when the DANS-EASY repository saw in influx of records from Dutch CRM firms. This relates to the introduction of Dutch archaeology legislation, the</w:t>
-      </w:r>
-      <w:r>
-        <w:t xml:space="preserve"> </w:t>
-      </w:r>
-      <w:r>
-        <w:rPr>
-          <w:i/>
-        </w:rPr>
-        <w:t xml:space="preserve">Wet op de archeologische monumentenzorg</w:t>
-      </w:r>
-      <w:r>
-        <w:t xml:space="preserve"> </w:t>
-      </w:r>
-      <w:r>
-        <w:t xml:space="preserve">(Wamz), in 2007 that formally obligated archaeologists in the Netherlands to archive their data via DANS within two years of completion of their projects (Keers et al. 2011). Anothe spike occurs in 2012 when tDAR had a large increate in deposits, likley due to them waiving their deposit fees for that year (Ellison 2012). After 2009 the volume of deposits declined in many repositories, with the exception of generic repositories such as Figshare, Zenodo and ResearchGate, which continued to grow.</w:t>
-      </w:r>
-    </w:p>
-    <w:p>
-      <w:pPr>
-        <w:pStyle w:val="BodyText"/>
-      </w:pPr>
-      <w:r>
-        <w:t xml:space="preserve">Of the 75,632 records with copyright information, the majority are released under the ADS conditions of use (n = 43,661, 58%), which is broadly similar to the CC-BY-NC (Moore and Richards 2015). The next most frequently used condition is the EU Open Access licence (n = 22,198, 29%), similar to the CC-BY licence. Creative Commons licenses such as CC-BY, CC-0 and others are used by less than 3% of records.</w:t>
-      </w:r>
-    </w:p>
-    <w:p>
-      <w:pPr>
-        <w:pStyle w:val="BodyText"/>
-      </w:pPr>
-      <w:r>
-        <w:t xml:space="preserve">Many of the records are grey literature such as unpublished reports, produced by commercial consultants or research projects. Of the 66,121 (56%) records that include information about the file types in the deposit, 86% (n = 56,935) contain only PDFs. Structured data files such as spreadsheets, databases or shapefiles are found either alone or together with other file types (typically PDFs) in 7% (n = 4,481) records. The highest proportion of records with structured data files are found in the DANS-EASY repository (n = 4,304, 14%), followed by the ADS with 0.4% (n = 174). Note that we do not have any file format information for all the records from some smaller repositories in this sample, so it is possible that the true proportion of structured files in these records is higher.</w:t>
-      </w:r>
-    </w:p>
-    <w:p>
-      <w:pPr>
-        <w:pStyle w:val="BodyText"/>
-      </w:pPr>
-      <w:r>
-        <w:t xml:space="preserve">From this pilot study of repository data we see that policy mandates in the UK and the Netherlands have been effective in populating repositories with archaeological data. With the 2012 spike in records deposited in tDAR we also see that archaeologists are sensitive to the price of sharing data. Nearly all records are made available under conditions that permit others to use the data while requiring that the original author of the data receive credit in reuse. In most cases this is because the repository hosting the data requires the author to choose one of these permissive licenses as a condition of making the deposit. However, although many items are</w:t>
-      </w:r>
-      <w:r>
-        <w:t xml:space="preserve"> </w:t>
-      </w:r>
-      <w:r>
-        <w:rPr>
-          <w:i/>
-        </w:rPr>
-        <w:t xml:space="preserve">able</w:t>
-      </w:r>
-      <w:r>
-        <w:t xml:space="preserve"> </w:t>
-      </w:r>
-      <w:r>
-        <w:t xml:space="preserve">to be reused because of the licenses, then ease of reuse of these items is low. Only a small fraction of the items deposited are machine-readable structured data files. The majority of items are PDFs, which require extensive manual handling to extract tablular data for convenient reuse and combination with other datasets.</w:t>
-      </w:r>
-    </w:p>
-    <w:p>
-      <w:pPr>
-        <w:pStyle w:val="BodyText"/>
+        <w:pStyle w:val="ImageCaption"/>
+      </w:pPr>
+      <w:r>
+        <w:t xml:space="preserve">Figure 6 Distributions of data centers, languages (en = English, nl = Dutch, swe = Swedish, de = German, it = Italian) and licenses (see text for details) among archaeology datasets known to DataCite. Horizontal axis is the number of DOIs.</w:t>
+      </w:r>
+    </w:p>
+    <w:p>
+      <w:pPr>
+        <w:pStyle w:val="FigureWithCaption"/>
       </w:pPr>
       <w:r>
         <w:drawing>
           <wp:inline>
-            <wp:extent cx="4620126" cy="3696101"/>
+            <wp:extent cx="4587290" cy="6422207"/>
             <wp:effectExtent b="0" l="0" r="0" t="0"/>
-            <wp:docPr descr="" id="1" name="Picture"/>
+            <wp:docPr descr="Figure 7 Summary of licenses used by data centers with archaeological data" id="1" name="Picture"/>
             <a:graphic>
               <a:graphicData uri="http://schemas.openxmlformats.org/drawingml/2006/picture">
                 <pic:pic>
                   <pic:nvPicPr>
-                    <pic:cNvPr descr="../figures/datacite-plots-1.png" id="0" name="Picture"/>
+                    <pic:cNvPr descr="../figures/datacentre_rights_table.png" id="0" name="Picture"/>
                     <pic:cNvPicPr>
                       <a:picLocks noChangeArrowheads="1" noChangeAspect="1"/>
                     </pic:cNvPicPr>
@@ -2035,7 +2368,7 @@
                   <pic:spPr bwMode="auto">
                     <a:xfrm>
                       <a:off x="0" y="0"/>
-                      <a:ext cx="4620126" cy="3696101"/>
+                      <a:ext cx="4587290" cy="6422207"/>
                     </a:xfrm>
                     <a:prstGeom prst="rect">
                       <a:avLst/>
@@ -2053,186 +2386,21 @@
           </wp:inline>
         </w:drawing>
       </w:r>
-      <w:r>
-        <w:drawing>
-          <wp:inline>
-            <wp:extent cx="4620126" cy="3696101"/>
-            <wp:effectExtent b="0" l="0" r="0" t="0"/>
-            <wp:docPr descr="" id="1" name="Picture"/>
-            <a:graphic>
-              <a:graphicData uri="http://schemas.openxmlformats.org/drawingml/2006/picture">
-                <pic:pic>
-                  <pic:nvPicPr>
-                    <pic:cNvPr descr="../figures/datacite-plots-2.png" id="0" name="Picture"/>
-                    <pic:cNvPicPr>
-                      <a:picLocks noChangeArrowheads="1" noChangeAspect="1"/>
-                    </pic:cNvPicPr>
-                  </pic:nvPicPr>
-                  <pic:blipFill>
-                    <a:blip r:embed="rId36"/>
-                    <a:stretch>
-                      <a:fillRect/>
-                    </a:stretch>
-                  </pic:blipFill>
-                  <pic:spPr bwMode="auto">
-                    <a:xfrm>
-                      <a:off x="0" y="0"/>
-                      <a:ext cx="4620126" cy="3696101"/>
-                    </a:xfrm>
-                    <a:prstGeom prst="rect">
-                      <a:avLst/>
-                    </a:prstGeom>
-                    <a:noFill/>
-                    <a:ln w="9525">
-                      <a:noFill/>
-                      <a:headEnd/>
-                      <a:tailEnd/>
-                    </a:ln>
-                  </pic:spPr>
-                </pic:pic>
-              </a:graphicData>
-            </a:graphic>
-          </wp:inline>
-        </w:drawing>
-      </w:r>
-      <w:r>
-        <w:drawing>
-          <wp:inline>
-            <wp:extent cx="4620126" cy="3696101"/>
-            <wp:effectExtent b="0" l="0" r="0" t="0"/>
-            <wp:docPr descr="" id="1" name="Picture"/>
-            <a:graphic>
-              <a:graphicData uri="http://schemas.openxmlformats.org/drawingml/2006/picture">
-                <pic:pic>
-                  <pic:nvPicPr>
-                    <pic:cNvPr descr="../figures/datacite-plots-3.png" id="0" name="Picture"/>
-                    <pic:cNvPicPr>
-                      <a:picLocks noChangeArrowheads="1" noChangeAspect="1"/>
-                    </pic:cNvPicPr>
-                  </pic:nvPicPr>
-                  <pic:blipFill>
-                    <a:blip r:embed="rId37"/>
-                    <a:stretch>
-                      <a:fillRect/>
-                    </a:stretch>
-                  </pic:blipFill>
-                  <pic:spPr bwMode="auto">
-                    <a:xfrm>
-                      <a:off x="0" y="0"/>
-                      <a:ext cx="4620126" cy="3696101"/>
-                    </a:xfrm>
-                    <a:prstGeom prst="rect">
-                      <a:avLst/>
-                    </a:prstGeom>
-                    <a:noFill/>
-                    <a:ln w="9525">
-                      <a:noFill/>
-                      <a:headEnd/>
-                      <a:tailEnd/>
-                    </a:ln>
-                  </pic:spPr>
-                </pic:pic>
-              </a:graphicData>
-            </a:graphic>
-          </wp:inline>
-        </w:drawing>
-      </w:r>
-    </w:p>
-    <w:p>
-      <w:pPr>
-        <w:pStyle w:val="BodyText"/>
-      </w:pPr>
-      <w:r>
-        <w:drawing>
-          <wp:inline>
-            <wp:extent cx="4620126" cy="3696101"/>
-            <wp:effectExtent b="0" l="0" r="0" t="0"/>
-            <wp:docPr descr="" id="1" name="Picture"/>
-            <a:graphic>
-              <a:graphicData uri="http://schemas.openxmlformats.org/drawingml/2006/picture">
-                <pic:pic>
-                  <pic:nvPicPr>
-                    <pic:cNvPr descr="../figures/unnamed-chunk-11-1.png" id="0" name="Picture"/>
-                    <pic:cNvPicPr>
-                      <a:picLocks noChangeArrowheads="1" noChangeAspect="1"/>
-                    </pic:cNvPicPr>
-                  </pic:nvPicPr>
-                  <pic:blipFill>
-                    <a:blip r:embed="rId38"/>
-                    <a:stretch>
-                      <a:fillRect/>
-                    </a:stretch>
-                  </pic:blipFill>
-                  <pic:spPr bwMode="auto">
-                    <a:xfrm>
-                      <a:off x="0" y="0"/>
-                      <a:ext cx="4620126" cy="3696101"/>
-                    </a:xfrm>
-                    <a:prstGeom prst="rect">
-                      <a:avLst/>
-                    </a:prstGeom>
-                    <a:noFill/>
-                    <a:ln w="9525">
-                      <a:noFill/>
-                      <a:headEnd/>
-                      <a:tailEnd/>
-                    </a:ln>
-                  </pic:spPr>
-                </pic:pic>
-              </a:graphicData>
-            </a:graphic>
-          </wp:inline>
-        </w:drawing>
-      </w:r>
-      <w:r>
-        <w:drawing>
-          <wp:inline>
-            <wp:extent cx="4620126" cy="3696101"/>
-            <wp:effectExtent b="0" l="0" r="0" t="0"/>
-            <wp:docPr descr="" id="1" name="Picture"/>
-            <a:graphic>
-              <a:graphicData uri="http://schemas.openxmlformats.org/drawingml/2006/picture">
-                <pic:pic>
-                  <pic:nvPicPr>
-                    <pic:cNvPr descr="../figures/unnamed-chunk-11-2.png" id="0" name="Picture"/>
-                    <pic:cNvPicPr>
-                      <a:picLocks noChangeArrowheads="1" noChangeAspect="1"/>
-                    </pic:cNvPicPr>
-                  </pic:nvPicPr>
-                  <pic:blipFill>
-                    <a:blip r:embed="rId39"/>
-                    <a:stretch>
-                      <a:fillRect/>
-                    </a:stretch>
-                  </pic:blipFill>
-                  <pic:spPr bwMode="auto">
-                    <a:xfrm>
-                      <a:off x="0" y="0"/>
-                      <a:ext cx="4620126" cy="3696101"/>
-                    </a:xfrm>
-                    <a:prstGeom prst="rect">
-                      <a:avLst/>
-                    </a:prstGeom>
-                    <a:noFill/>
-                    <a:ln w="9525">
-                      <a:noFill/>
-                      <a:headEnd/>
-                      <a:tailEnd/>
-                    </a:ln>
-                  </pic:spPr>
-                </pic:pic>
-              </a:graphicData>
-            </a:graphic>
-          </wp:inline>
-        </w:drawing>
+    </w:p>
+    <w:p>
+      <w:pPr>
+        <w:pStyle w:val="ImageCaption"/>
+      </w:pPr>
+      <w:r>
+        <w:t xml:space="preserve">Figure 7 Summary of licenses used by data centers with archaeological data</w:t>
       </w:r>
     </w:p>
     <w:p>
       <w:pPr>
         <w:pStyle w:val="Heading1"/>
       </w:pPr>
-      <w:bookmarkStart w:id="40" w:name="how-to-share-archaeological-data"/>
-      <w:bookmarkEnd w:id="40"/>
+      <w:bookmarkStart w:id="36" w:name="how-to-share-archaeological-data"/>
+      <w:bookmarkEnd w:id="36"/>
       <w:r>
         <w:t xml:space="preserve">How to share archaeological data?</w:t>
       </w:r>
@@ -2242,7 +2410,19 @@
         <w:pStyle w:val="FirstParagraph"/>
       </w:pPr>
       <w:r>
-        <w:t xml:space="preserve">In the pilot studies reported above we see three common approaches to sharing data: sending files privately by email, following a personal request; including data as supplementary files submitted for publication with a journal article; and sharing data by depositing files in a trustworthy, public, DOI-issuing repository. The third method, via a public repository, is by far the most widely recommended method both specifically by archaeologists (Kintigh 2006; Kansa et al. 2011; Kansa and Kansa 2013), and in other sciences (cf. Cranston et al. 2014; Penev et al. 2017; Mounce 2014; Thessen &amp; Patterson 2011; Whitlock 2011). There are many guidelines and conventions from other disciplines that are relevant to sharing archaeological data (ICPSR 2012; Strasser et al. 2012; Wilkinson et al. 2016). Table XXX summarises some of these, and recommendations specifically written for archaeologists can be found in UK Archaeology Data Service (n.d.), ARCHES project. (n.d.) [archaeology data service manuals]. Many of these guidelines may create new technical and practical challenges to archaeologists who are not accustomed to sharing data, and many not want to dedicate resources to sharing data. However, we should not let the perfect be the enemy of the good. In our own work we try to follow these guidelines with no dedicated resources for data sharing, and with an incomplete knowledge of some of the technical details of repository operations. While we recognise that our data sharing pracitses fall short of all the guidelines, we still see value in sharing data imperfectly, rather than not at all.</w:t>
+        <w:t xml:space="preserve">In the pilot studies reported above we see three common approaches to sharing data: sending files privately by email, following a personal request; including data as supplementary files submitted for publication with a journal article; and sharing data by depositing files in a trustworthy, public, DOI-issuing repository. The third method, via a public repository, is by far the most widely recommended method both specifically by archaeologists (Kintigh 2006; Kansa et al. 2011; Kansa and Kansa 2013), and in other sciences (cf. Cranston et al. 2014; Penev et al. 2017; Mounce 2014; Thessen &amp; Patterson 2011; Whitlock 2011). There are many guidelines and conventions from other disciplines that are relevant to sharing archaeological data (ICPSR 2012; Strasser et al. 2012; Wilkinson et al. 2016). Table</w:t>
+      </w:r>
+      <w:r>
+        <w:t xml:space="preserve"> </w:t>
+      </w:r>
+      <w:r>
+        <w:t xml:space="preserve">3</w:t>
+      </w:r>
+      <w:r>
+        <w:t xml:space="preserve"> </w:t>
+      </w:r>
+      <w:r>
+        <w:t xml:space="preserve">summarises some of these, and recommendations specifically written for archaeologists can be found in UK Archaeology Data Service (n.d.), ARCHES project. (n.d.) [archaeology data service manuals]. Many of these guidelines may create new technical and practical challenges to archaeologists who are not accustomed to sharing data, and many not want to dedicate resources to sharing data. However, we should not let the perfect be the enemy of the good. In our own work we try to follow these guidelines with no dedicated resources for data sharing, and with an incomplete knowledge of some of the technical details of repository operations. While we recognise that our data sharing pracitses fall short of all the guidelines, we still see value in sharing data imperfectly, rather than not at all.</w:t>
       </w:r>
     </w:p>
     <w:p>
@@ -2257,8 +2437,8 @@
       <w:pPr>
         <w:pStyle w:val="Heading1"/>
       </w:pPr>
-      <w:bookmarkStart w:id="41" w:name="how-to-cite-archaeological-data"/>
-      <w:bookmarkEnd w:id="41"/>
+      <w:bookmarkStart w:id="37" w:name="how-to-cite-archaeological-data"/>
+      <w:bookmarkEnd w:id="37"/>
       <w:r>
         <w:t xml:space="preserve">How to cite archaeological data?</w:t>
       </w:r>
@@ -2309,7 +2489,7 @@
       <w:r>
         <w:t xml:space="preserve"> </w:t>
       </w:r>
-      <w:hyperlink r:id="rId42">
+      <w:hyperlink r:id="rId38">
         <w:r>
           <w:rPr>
             <w:rStyle w:val="Hyperlink"/>
@@ -2326,7 +2506,7 @@
       <w:r>
         <w:t xml:space="preserve"> </w:t>
       </w:r>
-      <w:hyperlink r:id="rId43">
+      <w:hyperlink r:id="rId39">
         <w:r>
           <w:rPr>
             <w:rStyle w:val="Hyperlink"/>
@@ -2391,7 +2571,7 @@
       <w:r>
         <w:t xml:space="preserve"> </w:t>
       </w:r>
-      <w:hyperlink r:id="rId44">
+      <w:hyperlink r:id="rId40">
         <w:r>
           <w:rPr>
             <w:rStyle w:val="Hyperlink"/>
@@ -2424,7 +2604,7 @@
       <w:r>
         <w:t xml:space="preserve"> </w:t>
       </w:r>
-      <w:hyperlink r:id="rId45">
+      <w:hyperlink r:id="rId41">
         <w:r>
           <w:rPr>
             <w:rStyle w:val="Hyperlink"/>
@@ -2465,7 +2645,7 @@
       <w:r>
         <w:t xml:space="preserve"> </w:t>
       </w:r>
-      <w:hyperlink r:id="rId46">
+      <w:hyperlink r:id="rId42">
         <w:r>
           <w:rPr>
             <w:rStyle w:val="Hyperlink"/>
@@ -2498,7 +2678,7 @@
       <w:r>
         <w:t xml:space="preserve"> </w:t>
       </w:r>
-      <w:hyperlink r:id="rId45">
+      <w:hyperlink r:id="rId41">
         <w:r>
           <w:rPr>
             <w:rStyle w:val="Hyperlink"/>
@@ -2514,8 +2694,8 @@
       <w:pPr>
         <w:pStyle w:val="Heading1"/>
       </w:pPr>
-      <w:bookmarkStart w:id="47" w:name="ethics-and-data-sharing"/>
-      <w:bookmarkEnd w:id="47"/>
+      <w:bookmarkStart w:id="43" w:name="ethics-and-data-sharing"/>
+      <w:bookmarkEnd w:id="43"/>
       <w:r>
         <w:t xml:space="preserve">Ethics and data sharing</w:t>
       </w:r>
@@ -2563,8 +2743,8 @@
       <w:pPr>
         <w:pStyle w:val="Heading1"/>
       </w:pPr>
-      <w:bookmarkStart w:id="48" w:name="summary"/>
-      <w:bookmarkEnd w:id="48"/>
+      <w:bookmarkStart w:id="44" w:name="summary"/>
+      <w:bookmarkEnd w:id="44"/>
       <w:r>
         <w:t xml:space="preserve">Summary</w:t>
       </w:r>
@@ -2573,8 +2753,8 @@
       <w:pPr>
         <w:pStyle w:val="Heading1"/>
       </w:pPr>
-      <w:bookmarkStart w:id="49" w:name="acknowledgements"/>
-      <w:bookmarkEnd w:id="49"/>
+      <w:bookmarkStart w:id="45" w:name="acknowledgements"/>
+      <w:bookmarkEnd w:id="45"/>
       <w:r>
         <w:t xml:space="preserve">Acknowledgements</w:t>
       </w:r>
@@ -2591,8 +2771,8 @@
       <w:pPr>
         <w:pStyle w:val="Heading1"/>
       </w:pPr>
-      <w:bookmarkStart w:id="50" w:name="references"/>
-      <w:bookmarkEnd w:id="50"/>
+      <w:bookmarkStart w:id="46" w:name="references"/>
+      <w:bookmarkEnd w:id="46"/>
       <w:r>
         <w:t xml:space="preserve">References</w:t>
       </w:r>
@@ -2607,7 +2787,7 @@
       <w:r>
         <w:t xml:space="preserve"> </w:t>
       </w:r>
-      <w:hyperlink r:id="rId51">
+      <w:hyperlink r:id="rId47">
         <w:r>
           <w:rPr>
             <w:rStyle w:val="Hyperlink"/>
@@ -2634,7 +2814,7 @@
       <w:r>
         <w:t xml:space="preserve"> </w:t>
       </w:r>
-      <w:hyperlink r:id="rId52">
+      <w:hyperlink r:id="rId48">
         <w:r>
           <w:rPr>
             <w:rStyle w:val="Hyperlink"/>
@@ -2661,7 +2841,7 @@
       <w:r>
         <w:t xml:space="preserve"> </w:t>
       </w:r>
-      <w:hyperlink r:id="rId53">
+      <w:hyperlink r:id="rId49">
         <w:r>
           <w:rPr>
             <w:rStyle w:val="Hyperlink"/>
@@ -2712,7 +2892,7 @@
       <w:r>
         <w:t xml:space="preserve"> </w:t>
       </w:r>
-      <w:hyperlink r:id="rId54">
+      <w:hyperlink r:id="rId50">
         <w:r>
           <w:rPr>
             <w:rStyle w:val="Hyperlink"/>
@@ -2731,7 +2911,7 @@
       <w:r>
         <w:t xml:space="preserve"> </w:t>
       </w:r>
-      <w:hyperlink r:id="rId55">
+      <w:hyperlink r:id="rId51">
         <w:r>
           <w:rPr>
             <w:rStyle w:val="Hyperlink"/>
@@ -2750,7 +2930,7 @@
       <w:r>
         <w:t xml:space="preserve"> </w:t>
       </w:r>
-      <w:hyperlink r:id="rId56">
+      <w:hyperlink r:id="rId52">
         <w:r>
           <w:rPr>
             <w:rStyle w:val="Hyperlink"/>
@@ -2769,7 +2949,7 @@
       <w:r>
         <w:t xml:space="preserve"> </w:t>
       </w:r>
-      <w:hyperlink r:id="rId57">
+      <w:hyperlink r:id="rId53">
         <w:r>
           <w:rPr>
             <w:rStyle w:val="Hyperlink"/>
@@ -2796,7 +2976,7 @@
       <w:r>
         <w:t xml:space="preserve"> </w:t>
       </w:r>
-      <w:hyperlink r:id="rId58">
+      <w:hyperlink r:id="rId54">
         <w:r>
           <w:rPr>
             <w:rStyle w:val="Hyperlink"/>
@@ -2823,7 +3003,7 @@
       <w:r>
         <w:t xml:space="preserve"> </w:t>
       </w:r>
-      <w:hyperlink r:id="rId59">
+      <w:hyperlink r:id="rId55">
         <w:r>
           <w:rPr>
             <w:rStyle w:val="Hyperlink"/>
@@ -2898,7 +3078,7 @@
       <w:r>
         <w:t xml:space="preserve"> </w:t>
       </w:r>
-      <w:hyperlink r:id="rId60">
+      <w:hyperlink r:id="rId56">
         <w:r>
           <w:rPr>
             <w:rStyle w:val="Hyperlink"/>
@@ -2973,7 +3153,7 @@
       <w:r>
         <w:t xml:space="preserve"> </w:t>
       </w:r>
-      <w:hyperlink r:id="rId61">
+      <w:hyperlink r:id="rId57">
         <w:r>
           <w:rPr>
             <w:rStyle w:val="Hyperlink"/>
@@ -2992,7 +3172,7 @@
       <w:r>
         <w:t xml:space="preserve"> </w:t>
       </w:r>
-      <w:hyperlink r:id="rId62">
+      <w:hyperlink r:id="rId58">
         <w:r>
           <w:rPr>
             <w:rStyle w:val="Hyperlink"/>
@@ -3011,7 +3191,7 @@
       <w:r>
         <w:t xml:space="preserve"> </w:t>
       </w:r>
-      <w:hyperlink r:id="rId63">
+      <w:hyperlink r:id="rId59">
         <w:r>
           <w:rPr>
             <w:rStyle w:val="Hyperlink"/>
@@ -3030,7 +3210,7 @@
       <w:r>
         <w:t xml:space="preserve"> </w:t>
       </w:r>
-      <w:hyperlink r:id="rId64">
+      <w:hyperlink r:id="rId60">
         <w:r>
           <w:rPr>
             <w:rStyle w:val="Hyperlink"/>
@@ -3049,7 +3229,7 @@
       <w:r>
         <w:t xml:space="preserve"> </w:t>
       </w:r>
-      <w:hyperlink r:id="rId65">
+      <w:hyperlink r:id="rId61">
         <w:r>
           <w:rPr>
             <w:rStyle w:val="Hyperlink"/>
@@ -3076,7 +3256,7 @@
       <w:r>
         <w:t xml:space="preserve"> </w:t>
       </w:r>
-      <w:hyperlink r:id="rId66">
+      <w:hyperlink r:id="rId62">
         <w:r>
           <w:rPr>
             <w:rStyle w:val="Hyperlink"/>
@@ -3098,7 +3278,7 @@
       <w:r>
         <w:t xml:space="preserve"> </w:t>
       </w:r>
-      <w:hyperlink r:id="rId67">
+      <w:hyperlink r:id="rId63">
         <w:r>
           <w:rPr>
             <w:rStyle w:val="Hyperlink"/>
@@ -3117,7 +3297,7 @@
       <w:r>
         <w:t xml:space="preserve"> </w:t>
       </w:r>
-      <w:hyperlink r:id="rId68">
+      <w:hyperlink r:id="rId64">
         <w:r>
           <w:rPr>
             <w:rStyle w:val="Hyperlink"/>
@@ -3136,7 +3316,7 @@
       <w:r>
         <w:t xml:space="preserve"> </w:t>
       </w:r>
-      <w:hyperlink r:id="rId69">
+      <w:hyperlink r:id="rId65">
         <w:r>
           <w:rPr>
             <w:rStyle w:val="Hyperlink"/>
@@ -3163,7 +3343,7 @@
       <w:r>
         <w:t xml:space="preserve"> </w:t>
       </w:r>
-      <w:hyperlink r:id="rId70">
+      <w:hyperlink r:id="rId66">
         <w:r>
           <w:rPr>
             <w:rStyle w:val="Hyperlink"/>
@@ -3182,7 +3362,7 @@
       <w:r>
         <w:t xml:space="preserve"> </w:t>
       </w:r>
-      <w:hyperlink r:id="rId71">
+      <w:hyperlink r:id="rId67">
         <w:r>
           <w:rPr>
             <w:rStyle w:val="Hyperlink"/>
@@ -3204,7 +3384,7 @@
       <w:r>
         <w:t xml:space="preserve"> </w:t>
       </w:r>
-      <w:hyperlink r:id="rId72">
+      <w:hyperlink r:id="rId68">
         <w:r>
           <w:rPr>
             <w:rStyle w:val="Hyperlink"/>
@@ -3223,7 +3403,7 @@
       <w:r>
         <w:t xml:space="preserve"> </w:t>
       </w:r>
-      <w:hyperlink r:id="rId73">
+      <w:hyperlink r:id="rId69">
         <w:r>
           <w:rPr>
             <w:rStyle w:val="Hyperlink"/>
@@ -3250,7 +3430,7 @@
       <w:r>
         <w:t xml:space="preserve"> </w:t>
       </w:r>
-      <w:hyperlink r:id="rId74">
+      <w:hyperlink r:id="rId70">
         <w:r>
           <w:rPr>
             <w:rStyle w:val="Hyperlink"/>
@@ -3269,7 +3449,7 @@
       <w:r>
         <w:t xml:space="preserve"> </w:t>
       </w:r>
-      <w:hyperlink r:id="rId75">
+      <w:hyperlink r:id="rId71">
         <w:r>
           <w:rPr>
             <w:rStyle w:val="Hyperlink"/>
@@ -3304,7 +3484,7 @@
       <w:r>
         <w:t xml:space="preserve"> </w:t>
       </w:r>
-      <w:hyperlink r:id="rId76">
+      <w:hyperlink r:id="rId72">
         <w:r>
           <w:rPr>
             <w:rStyle w:val="Hyperlink"/>
@@ -3339,7 +3519,7 @@
       <w:r>
         <w:t xml:space="preserve"> </w:t>
       </w:r>
-      <w:hyperlink r:id="rId77">
+      <w:hyperlink r:id="rId73">
         <w:r>
           <w:rPr>
             <w:rStyle w:val="Hyperlink"/>
@@ -3368,8 +3548,8 @@
       <w:pPr>
         <w:pStyle w:val="Heading3"/>
       </w:pPr>
-      <w:bookmarkStart w:id="78" w:name="colophon"/>
-      <w:bookmarkEnd w:id="78"/>
+      <w:bookmarkStart w:id="74" w:name="colophon"/>
+      <w:bookmarkEnd w:id="74"/>
       <w:r>
         <w:t xml:space="preserve">Colophon</w:t>
       </w:r>
@@ -3379,7 +3559,7 @@
         <w:pStyle w:val="FirstParagraph"/>
       </w:pPr>
       <w:r>
-        <w:t xml:space="preserve">This report was generated on 2017-09-12 10:14:09 using the following computational environment and dependencies:</w:t>
+        <w:t xml:space="preserve">This report was generated on 2017-09-12 14:03:43 using the following computational environment and dependencies:</w:t>
       </w:r>
     </w:p>
     <w:p>
@@ -3669,15 +3849,6 @@
         <w:rPr>
           <w:rStyle w:val="VerbatimChar"/>
         </w:rPr>
-        <w:t xml:space="preserve">#&gt;  ggrepel      * 0.6.5      2016-11-24 CRAN (R 3.4.1)                     </w:t>
-      </w:r>
-      <w:r>
-        <w:br w:type="textWrapping"/>
-      </w:r>
-      <w:r>
-        <w:rPr>
-          <w:rStyle w:val="VerbatimChar"/>
-        </w:rPr>
         <w:t xml:space="preserve">#&gt;  glue           1.1.1      2017-06-21 CRAN (R 3.4.0)                     </w:t>
       </w:r>
       <w:r>
@@ -4201,7 +4372,7 @@
         <w:rPr>
           <w:rStyle w:val="VerbatimChar"/>
         </w:rPr>
-        <w:t xml:space="preserve">#&gt; Head:     [cf11a6b] 2017-09-12: ethics section done for now</w:t>
+        <w:t xml:space="preserve">#&gt; Head:     [c8766e9] 2017-09-12: arrange plots for email requests, article survey, cowplot is great for this</w:t>
       </w:r>
     </w:p>
     <w:sectPr/>
@@ -4312,7 +4483,7 @@
     </w:lvl>
   </w:abstractNum>
   <w:abstractNum w:abstractNumId="990">
-    <w:nsid w:val="ff7c04c1"/>
+    <w:nsid w:val="9ab0958b"/>
     <w:multiLevelType w:val="multilevel"/>
     <w:lvl w:ilvl="0">
       <w:numFmt w:val="bullet"/>
@@ -4393,7 +4564,7 @@
     </w:lvl>
   </w:abstractNum>
   <w:abstractNum w:abstractNumId="991">
-    <w:nsid w:val="3f8790ae"/>
+    <w:nsid w:val="d5fd1d80"/>
     <w:multiLevelType w:val="multilevel"/>
     <w:lvl w:ilvl="0">
       <w:numFmt w:val="bullet"/>

</xml_diff>

<commit_message>
tidy up the reference list
</commit_message>
<xml_diff>
--- a/analysis/paper/paper.docx
+++ b/analysis/paper/paper.docx
@@ -103,7 +103,7 @@
         <w:pStyle w:val="Date"/>
       </w:pPr>
       <w:r>
-        <w:t xml:space="preserve">12</w:t>
+        <w:t xml:space="preserve">13</w:t>
       </w:r>
       <w:r>
         <w:t xml:space="preserve"> </w:t>
@@ -153,7 +153,7 @@
         <w:pStyle w:val="FirstParagraph"/>
       </w:pPr>
       <w:r>
-        <w:t xml:space="preserve">The goal of this paper is to present a standard for the scholarly citation of archaeological data, akin to the way we cite publications. The need for this has been motivated by Huggert’s (2017) findings of low levels of data citation and reuse in archaeology, and Clarke’s (2015) analysis that digital data preservation and management systems are under-developed in archaeology, despite our obligations as stewards of cultural heritage. A standard for data citation is important because it gives credit to the authors or compilers of the data, and so accords them visibility and recognition for their scholarly contribution in a way that is valued broadly in the discipline. A citation standard is also important for tracking the use of the data, and generating metrics about the impact of the dataset on the discipline. Understanding the use of resources such as datasets is important for allocating resources within the discipline and identifying novel research directions.</w:t>
+        <w:t xml:space="preserve">Data are the building blocks of research, and access to data is necessary to fully understand and extend the work of others (Fienberg et al 1985). Yet archaeological data are often not available for a variety of reasons, including a perceived lack of credit for making data available. The goal of this paper is to present a standard for the scholarly citation of archaeological data, akin to the way we cite publications. The need for this has been motivated by Huggert’s (2017) findings of low levels of data citation and reuse in archaeology, and Clarke’s (2015) analysis that digital data preservation and management systems are under-developed in archaeology, despite our obligations as stewards of cultural heritage. A standard for data citation is important because it gives credit to the authors or compilers of the data, and so accords them visibility and recognition for their scholarly contribution in a way that is valued broadly in the discipline. A citation standard is also important for tracking the use of the data, and generating metrics about the impact of the dataset on the discipline. Understanding the use of resources such as datasets is important for allocating resources within the discipline and identifying novel research directions.</w:t>
       </w:r>
     </w:p>
     <w:p>
@@ -199,7 +199,7 @@
         <w:pStyle w:val="BodyText"/>
       </w:pPr>
       <w:r>
-        <w:t xml:space="preserve">“The term “data” as used in this document is meant to be broadly inclusive. In addition to digital manifestations of literature (including text, sound, still images, moving images, models, games, or simulations), it refers as well to forms of data and databases that generally require the assistance of computational machinery and software in order to be useful, such as various types of laboratory data including spectrographic, genomic sequencing, and electron microscopy data; observational data, such as remote sensing, geospatial, and socioeconomic data; and other forms of data either generated or compiled, by humans or machines.” (Uhlir &amp; Cohen, 2011)</w:t>
+        <w:t xml:space="preserve">"The term “data” as used in this document is meant to be broadly inclusive. In addition to digital manifestations of literature (including text, sound, still images, moving images, models, games, or simulations), it refers as well to forms of data and databases that generally require the assistance of computational machinery and software in order to be useful, such as various types of laboratory data including spectrographic, genomic sequencing, and electron microscopy data; observational data, such as remote sensing, geospatial, and socioeconomic data; and other forms of data either generated or compiled, by humans or machines." (Uhlir &amp; Cohen, 2011, cited in Borgman 2015)</w:t>
       </w:r>
     </w:p>
     <w:p>
@@ -828,7 +828,7 @@
               <w:jc w:val="left"/>
             </w:pPr>
             <w:r>
-              <w:t xml:space="preserve">Data should be easy to find and available for a long time. Archive your data in a major well-established repository that provides persistent URLs and has a commitment to sustainability (e.g. participates in the CLOCKSS archive). See table X for more details about specific repositories for archaeological data. Do not use your personal website or a project website, which may change or disappear.</w:t>
+              <w:t xml:space="preserve">Data should be easy to find and available for a long time. Archive your data in a major well-established repository that provides persistent URLs and has a commitment to sustainability (e.g. participates in the CLOCKSS archive). Do not use your personal website or a project website, which may change or disappear.</w:t>
             </w:r>
           </w:p>
         </w:tc>
@@ -999,7 +999,7 @@
               <w:jc w:val="left"/>
             </w:pPr>
             <w:r>
-              <w:t xml:space="preserve">Stodden</w:t>
+              <w:t xml:space="preserve">Stodden 2010</w:t>
             </w:r>
           </w:p>
         </w:tc>
@@ -1034,7 +1034,7 @@
               <w:jc w:val="left"/>
             </w:pPr>
             <w:r>
-              <w:t xml:space="preserve">Stodden</w:t>
+              <w:t xml:space="preserve">Stodden 2010</w:t>
             </w:r>
           </w:p>
         </w:tc>
@@ -1069,7 +1069,7 @@
               <w:jc w:val="left"/>
             </w:pPr>
             <w:r>
-              <w:t xml:space="preserve">Stodden</w:t>
+              <w:t xml:space="preserve">Stodden 2010</w:t>
             </w:r>
           </w:p>
         </w:tc>
@@ -1104,7 +1104,7 @@
               <w:jc w:val="left"/>
             </w:pPr>
             <w:r>
-              <w:t xml:space="preserve">Stodden</w:t>
+              <w:t xml:space="preserve">Stodden 2010</w:t>
             </w:r>
           </w:p>
         </w:tc>
@@ -1139,7 +1139,7 @@
               <w:jc w:val="left"/>
             </w:pPr>
             <w:r>
-              <w:t xml:space="preserve">Stodden</w:t>
+              <w:t xml:space="preserve">Stodden 2010</w:t>
             </w:r>
           </w:p>
         </w:tc>
@@ -1174,7 +1174,7 @@
               <w:jc w:val="left"/>
             </w:pPr>
             <w:r>
-              <w:t xml:space="preserve">Stodden</w:t>
+              <w:t xml:space="preserve">Stodden 2010</w:t>
             </w:r>
           </w:p>
         </w:tc>
@@ -1209,7 +1209,7 @@
               <w:jc w:val="left"/>
             </w:pPr>
             <w:r>
-              <w:t xml:space="preserve">Stodden</w:t>
+              <w:t xml:space="preserve">Stodden 2010</w:t>
             </w:r>
           </w:p>
         </w:tc>
@@ -1244,7 +1244,7 @@
               <w:jc w:val="left"/>
             </w:pPr>
             <w:r>
-              <w:t xml:space="preserve">Stodden</w:t>
+              <w:t xml:space="preserve">Stodden 2010</w:t>
             </w:r>
           </w:p>
         </w:tc>
@@ -1279,7 +1279,7 @@
               <w:jc w:val="left"/>
             </w:pPr>
             <w:r>
-              <w:t xml:space="preserve">Stodden</w:t>
+              <w:t xml:space="preserve">Stodden 2010</w:t>
             </w:r>
           </w:p>
         </w:tc>
@@ -1314,7 +1314,7 @@
               <w:jc w:val="left"/>
             </w:pPr>
             <w:r>
-              <w:t xml:space="preserve">Stodden</w:t>
+              <w:t xml:space="preserve">Stodden 2010</w:t>
             </w:r>
           </w:p>
         </w:tc>
@@ -1349,7 +1349,7 @@
               <w:jc w:val="left"/>
             </w:pPr>
             <w:r>
-              <w:t xml:space="preserve">Borgman</w:t>
+              <w:t xml:space="preserve">Borgman 2012</w:t>
             </w:r>
           </w:p>
         </w:tc>
@@ -1384,7 +1384,7 @@
               <w:jc w:val="left"/>
             </w:pPr>
             <w:r>
-              <w:t xml:space="preserve">Borgman</w:t>
+              <w:t xml:space="preserve">Borgman 2012</w:t>
             </w:r>
           </w:p>
         </w:tc>
@@ -1419,7 +1419,7 @@
               <w:jc w:val="left"/>
             </w:pPr>
             <w:r>
-              <w:t xml:space="preserve">Borgman</w:t>
+              <w:t xml:space="preserve">Borgman 2012</w:t>
             </w:r>
           </w:p>
         </w:tc>
@@ -1454,7 +1454,7 @@
               <w:jc w:val="left"/>
             </w:pPr>
             <w:r>
-              <w:t xml:space="preserve">Borgman</w:t>
+              <w:t xml:space="preserve">Borgman 2012</w:t>
             </w:r>
           </w:p>
         </w:tc>
@@ -1752,19 +1752,7 @@
         <w:t xml:space="preserve">4</w:t>
       </w:r>
       <w:r>
-        <w:t xml:space="preserve">). Stodden found that communitarian factors influence scientists to share their data, but private incentives determine when scientists choose not to share their code and data. In the top three reasons not to share, we see a lack of incentives to invest time in data sharing (however, there are many other time-consuming tasks in research, and they get done because clear reward structures are in place); a lack of faith in data citation (which we hope this paper will help with); and a lack of an efficient copyright process. On this last point, Table</w:t>
-      </w:r>
-      <w:r>
-        <w:t xml:space="preserve"> </w:t>
-      </w:r>
-      <w:r>
-        <w:t xml:space="preserve">3</w:t>
-      </w:r>
-      <w:r>
-        <w:t xml:space="preserve"> </w:t>
-      </w:r>
-      <w:r>
-        <w:t xml:space="preserve">shows some of the current norms on this, based on Stodden’s (2009a) detailed legal discussion. See also Stodden’s (2009b) ‘Reproducible Research Standard’, summarised in Figure</w:t>
+        <w:t xml:space="preserve">). Stodden found that communitarian factors influence scientists to share their data, but private incentives determine when scientists choose not to share their code and data. In the top three reasons not to share, we see a lack of incentives to invest time in data sharing (however, there are many other time-consuming tasks in research, and they get done because clear reward structures are in place); a lack of faith in data citation (which we hope this paper will help with); and a lack of an efficient copyright process. Stodden’s (2009a, b) ‘Reproducible Research Standard’, summarised in Figure</w:t>
       </w:r>
       <w:r>
         <w:t xml:space="preserve"> </w:t>
@@ -1773,10 +1761,7 @@
         <w:t xml:space="preserve">1</w:t>
       </w:r>
       <w:r>
-        <w:t xml:space="preserve"> </w:t>
-      </w:r>
-      <w:r>
-        <w:t xml:space="preserve">for a convenient and robust copyright schema for typical research products.</w:t>
+        <w:t xml:space="preserve">, is a convenient and robust copyright schema that is in wide use for many typical research projects.</w:t>
       </w:r>
     </w:p>
     <w:p>
@@ -1906,9 +1891,41 @@
       <w:pPr>
         <w:pStyle w:val="Heading2"/>
       </w:pPr>
-      <w:bookmarkStart w:id="28" w:name="email-requests-for-data-in-a-published-article"/>
+      <w:bookmarkStart w:id="28" w:name="reproducibility-and-open-source-materials-for-this-study"/>
       <w:bookmarkEnd w:id="28"/>
       <w:r>
+        <w:t xml:space="preserve">Reproducibility and open source materials for this study</w:t>
+      </w:r>
+    </w:p>
+    <w:p>
+      <w:pPr>
+        <w:pStyle w:val="FirstParagraph"/>
+      </w:pPr>
+      <w:r>
+        <w:t xml:space="preserve">To enable re-use of our materials and improve reproducibility and transparency according to the principles outlined in Marwick (2017), we include the entire R code used for all the analysis and visualizations contained in this paper in our SOM at</w:t>
+      </w:r>
+      <w:r>
+        <w:t xml:space="preserve"> </w:t>
+      </w:r>
+      <w:hyperlink r:id="rId29">
+        <w:r>
+          <w:rPr>
+            <w:rStyle w:val="Hyperlink"/>
+          </w:rPr>
+          <w:t xml:space="preserve">http://dx.doi.org/10.17605/OSF.IO/KSRUZ</w:t>
+        </w:r>
+      </w:hyperlink>
+      <w:r>
+        <w:t xml:space="preserve">. Also in this version-controlled compendium are the raw data for all the tests reported here. All of the figures, tables and statistical test results presented here can be independently reproduced with the code and data in this repository. In our SOM our code is released under the MIT licence, our data as CC-0, and our figures as CC-BY, to enable maximum re-use (for more details, see Marwick 2017).</w:t>
+      </w:r>
+    </w:p>
+    <w:p>
+      <w:pPr>
+        <w:pStyle w:val="Heading2"/>
+      </w:pPr>
+      <w:bookmarkStart w:id="30" w:name="email-requests-for-data-in-a-published-article"/>
+      <w:bookmarkEnd w:id="30"/>
+      <w:r>
         <w:t xml:space="preserve">Email requests for data in a published article</w:t>
       </w:r>
     </w:p>
@@ -1964,9 +1981,581 @@
         <w:pStyle w:val="BodyText"/>
       </w:pPr>
       <w:r>
-        <w:t xml:space="preserve">We see similar rates of sharing in response to email requests among archaeologist to what have been described in other disciplines (Tenopir et al. 2015; Vanpaemel et al. 2015). However, our result may overestimate the true rate because our sample did not include datasets that authors might not be able or willing to share because they contain sensitive location or cultural information. Analysis of the qualitative responses suggests two key reasons why author are reluctant to share: they are fearful that they will lose the opportunity to produce further publications from those data, and that their data is not in a form suitable for sharing and the task of organising those data is not a high priority. These reasons not to share have also been documented in other research areas. The absence of patterns in the date of the paper, student status of the author and other variables may relate to more to our small sample size than a real absence of relationships in data sharing behaviour.</w:t>
-      </w:r>
-    </w:p>
+        <w:t xml:space="preserve">We see similar rates of sharing in response to email requests among archaeologist to what have been described in other disciplines (Table</w:t>
+      </w:r>
+      <w:r>
+        <w:t xml:space="preserve"> </w:t>
+      </w:r>
+      <w:r>
+        <w:t xml:space="preserve">6</w:t>
+      </w:r>
+      <w:r>
+        <w:t xml:space="preserve">, Tenopir et al. 2015; Vanpaemel et al. 2015). However, our result may overestimate the true rate because our sample did not include datasets that authors might not be able or willing to share because they contain sensitive location or cultural information. Analysis of the qualitative responses suggests two key reasons why author are reluctant to share: they are fearful that they will lose the opportunity to produce further publications from those data, and that their data is not in a form suitable for sharing and the task of organising those data is not a high priority. These reasons not to share have also been documented in other research areas. The absence of patterns in the date of the paper, student status of the author and other variables may relate to more to our small sample size than a real absence of relationships in data sharing behaviour.</w:t>
+      </w:r>
+    </w:p>
+    <w:p>
+      <w:pPr>
+        <w:pStyle w:val="TableCaption"/>
+      </w:pPr>
+      <w:r>
+        <w:t xml:space="preserve">Table 6 Summary of a selection of previous studies of data sharing in various fields.</w:t>
+      </w:r>
+    </w:p>
+    <w:tbl>
+      <w:tblPr>
+        <w:tblStyle w:val="TableNormal"/>
+        <w:tblW w:type="pct" w:w="0.0"/>
+        <w:tblLook w:firstRow="1"/>
+        <w:tblCaption w:val="Table 6 Summary of a selection of previous studies of data sharing in various fields."/>
+      </w:tblPr>
+      <w:tblGrid/>
+      <w:tr>
+        <w:trPr>
+          <w:cnfStyle w:firstRow="1"/>
+        </w:trPr>
+        <w:tc>
+          <w:tcPr>
+            <w:tcBorders>
+              <w:bottom w:val="single"/>
+            </w:tcBorders>
+            <w:vAlign w:val="bottom"/>
+          </w:tcPr>
+          <w:p>
+            <w:pPr>
+              <w:pStyle w:val="Compact"/>
+              <w:jc w:val="left"/>
+            </w:pPr>
+            <w:r>
+              <w:t xml:space="preserve">Subject area</w:t>
+            </w:r>
+          </w:p>
+        </w:tc>
+        <w:tc>
+          <w:tcPr>
+            <w:tcBorders>
+              <w:bottom w:val="single"/>
+            </w:tcBorders>
+            <w:vAlign w:val="bottom"/>
+          </w:tcPr>
+          <w:p>
+            <w:pPr>
+              <w:pStyle w:val="Compact"/>
+              <w:jc w:val="right"/>
+            </w:pPr>
+            <w:r>
+              <w:t xml:space="preserve">Requested datasets</w:t>
+            </w:r>
+          </w:p>
+        </w:tc>
+        <w:tc>
+          <w:tcPr>
+            <w:tcBorders>
+              <w:bottom w:val="single"/>
+            </w:tcBorders>
+            <w:vAlign w:val="bottom"/>
+          </w:tcPr>
+          <w:p>
+            <w:pPr>
+              <w:pStyle w:val="Compact"/>
+              <w:jc w:val="left"/>
+            </w:pPr>
+            <w:r>
+              <w:t xml:space="preserve">Available datasets</w:t>
+            </w:r>
+          </w:p>
+        </w:tc>
+        <w:tc>
+          <w:tcPr>
+            <w:tcBorders>
+              <w:bottom w:val="single"/>
+            </w:tcBorders>
+            <w:vAlign w:val="bottom"/>
+          </w:tcPr>
+          <w:p>
+            <w:pPr>
+              <w:pStyle w:val="Compact"/>
+              <w:jc w:val="left"/>
+            </w:pPr>
+            <w:r>
+              <w:t xml:space="preserve">Source journal(s)</w:t>
+            </w:r>
+          </w:p>
+        </w:tc>
+        <w:tc>
+          <w:tcPr>
+            <w:tcBorders>
+              <w:bottom w:val="single"/>
+            </w:tcBorders>
+            <w:vAlign w:val="bottom"/>
+          </w:tcPr>
+          <w:p>
+            <w:pPr>
+              <w:pStyle w:val="Compact"/>
+              <w:jc w:val="left"/>
+            </w:pPr>
+            <w:r>
+              <w:t xml:space="preserve">Study</w:t>
+            </w:r>
+          </w:p>
+        </w:tc>
+      </w:tr>
+      <w:tr>
+        <w:tc>
+          <w:p>
+            <w:pPr>
+              <w:pStyle w:val="Compact"/>
+              <w:jc w:val="left"/>
+            </w:pPr>
+            <w:r>
+              <w:t xml:space="preserve">Cancer</w:t>
+            </w:r>
+          </w:p>
+        </w:tc>
+        <w:tc>
+          <w:p>
+            <w:pPr>
+              <w:pStyle w:val="Compact"/>
+              <w:jc w:val="right"/>
+            </w:pPr>
+            <w:r>
+              <w:t xml:space="preserve">64</w:t>
+            </w:r>
+          </w:p>
+        </w:tc>
+        <w:tc>
+          <w:p>
+            <w:pPr>
+              <w:pStyle w:val="Compact"/>
+              <w:jc w:val="left"/>
+            </w:pPr>
+            <w:r>
+              <w:t xml:space="preserve">42 (66%)</w:t>
+            </w:r>
+          </w:p>
+        </w:tc>
+        <w:tc>
+          <w:p>
+            <w:pPr>
+              <w:pStyle w:val="Compact"/>
+              <w:jc w:val="left"/>
+            </w:pPr>
+            <w:r>
+              <w:t xml:space="preserve">Various</w:t>
+            </w:r>
+          </w:p>
+        </w:tc>
+        <w:tc>
+          <w:p>
+            <w:pPr>
+              <w:pStyle w:val="Compact"/>
+              <w:jc w:val="left"/>
+            </w:pPr>
+            <w:r>
+              <w:t xml:space="preserve">Kyzas et al. (2005)</w:t>
+            </w:r>
+          </w:p>
+        </w:tc>
+      </w:tr>
+      <w:tr>
+        <w:tc>
+          <w:p>
+            <w:pPr>
+              <w:pStyle w:val="Compact"/>
+              <w:jc w:val="left"/>
+            </w:pPr>
+            <w:r>
+              <w:t xml:space="preserve">Medicine, Cancer</w:t>
+            </w:r>
+          </w:p>
+        </w:tc>
+        <w:tc>
+          <w:p>
+            <w:pPr>
+              <w:pStyle w:val="Compact"/>
+              <w:jc w:val="right"/>
+            </w:pPr>
+            <w:r>
+              <w:t xml:space="preserve">85</w:t>
+            </w:r>
+          </w:p>
+        </w:tc>
+        <w:tc>
+          <w:p>
+            <w:pPr>
+              <w:pStyle w:val="Compact"/>
+              <w:jc w:val="left"/>
+            </w:pPr>
+            <w:r>
+              <w:t xml:space="preserve">41 (48%)</w:t>
+            </w:r>
+          </w:p>
+        </w:tc>
+        <w:tc>
+          <w:p>
+            <w:pPr>
+              <w:pStyle w:val="Compact"/>
+              <w:jc w:val="left"/>
+            </w:pPr>
+            <w:r>
+              <w:t xml:space="preserve">Various</w:t>
+            </w:r>
+          </w:p>
+        </w:tc>
+        <w:tc>
+          <w:p>
+            <w:pPr>
+              <w:pStyle w:val="Compact"/>
+              <w:jc w:val="left"/>
+            </w:pPr>
+            <w:r>
+              <w:t xml:space="preserve">Piwowar et al. (2007)</w:t>
+            </w:r>
+          </w:p>
+        </w:tc>
+      </w:tr>
+      <w:tr>
+        <w:tc>
+          <w:p>
+            <w:pPr>
+              <w:pStyle w:val="Compact"/>
+              <w:jc w:val="left"/>
+            </w:pPr>
+            <w:r>
+              <w:t xml:space="preserve">Psychology</w:t>
+            </w:r>
+          </w:p>
+        </w:tc>
+        <w:tc>
+          <w:p>
+            <w:pPr>
+              <w:pStyle w:val="Compact"/>
+              <w:jc w:val="right"/>
+            </w:pPr>
+            <w:r>
+              <w:t xml:space="preserve">141</w:t>
+            </w:r>
+          </w:p>
+        </w:tc>
+        <w:tc>
+          <w:p>
+            <w:pPr>
+              <w:pStyle w:val="Compact"/>
+              <w:jc w:val="left"/>
+            </w:pPr>
+            <w:r>
+              <w:t xml:space="preserve">64 (45%)</w:t>
+            </w:r>
+          </w:p>
+        </w:tc>
+        <w:tc>
+          <w:p>
+            <w:pPr>
+              <w:pStyle w:val="Compact"/>
+              <w:jc w:val="left"/>
+            </w:pPr>
+            <w:r>
+              <w:t xml:space="preserve">Journal of Personality and Social Psychology, Developmental Psychology, Journal of Consulting and Clinical Psychology, Journal of Experimental Psychology: Learning, Memory, and Cognition.</w:t>
+            </w:r>
+          </w:p>
+        </w:tc>
+        <w:tc>
+          <w:p>
+            <w:pPr>
+              <w:pStyle w:val="Compact"/>
+              <w:jc w:val="left"/>
+            </w:pPr>
+            <w:r>
+              <w:t xml:space="preserve">Wicherts et al. (2006)</w:t>
+            </w:r>
+          </w:p>
+        </w:tc>
+      </w:tr>
+      <w:tr>
+        <w:tc>
+          <w:p>
+            <w:pPr>
+              <w:pStyle w:val="Compact"/>
+              <w:jc w:val="left"/>
+            </w:pPr>
+            <w:r>
+              <w:t xml:space="preserve">Economics</w:t>
+            </w:r>
+          </w:p>
+        </w:tc>
+        <w:tc>
+          <w:p>
+            <w:pPr>
+              <w:pStyle w:val="Compact"/>
+              <w:jc w:val="right"/>
+            </w:pPr>
+            <w:r>
+              <w:t xml:space="preserve">15</w:t>
+            </w:r>
+          </w:p>
+        </w:tc>
+        <w:tc>
+          <w:p>
+            <w:pPr>
+              <w:pStyle w:val="Compact"/>
+              <w:jc w:val="left"/>
+            </w:pPr>
+            <w:r>
+              <w:t xml:space="preserve">6 (40%)</w:t>
+            </w:r>
+          </w:p>
+        </w:tc>
+        <w:tc>
+          <w:p>
+            <w:pPr>
+              <w:pStyle w:val="Compact"/>
+              <w:jc w:val="left"/>
+            </w:pPr>
+            <w:r>
+              <w:t xml:space="preserve">American Economic Review, the International Journal of Industrial Organization, and the Journal of International Economics</w:t>
+            </w:r>
+          </w:p>
+        </w:tc>
+        <w:tc>
+          <w:p>
+            <w:pPr>
+              <w:pStyle w:val="Compact"/>
+              <w:jc w:val="left"/>
+            </w:pPr>
+            <w:r>
+              <w:t xml:space="preserve">McCullough and Vinod (2005)</w:t>
+            </w:r>
+          </w:p>
+        </w:tc>
+      </w:tr>
+      <w:tr>
+        <w:tc>
+          <w:p>
+            <w:pPr>
+              <w:pStyle w:val="Compact"/>
+              <w:jc w:val="left"/>
+            </w:pPr>
+            <w:r>
+              <w:t xml:space="preserve">Economics</w:t>
+            </w:r>
+          </w:p>
+        </w:tc>
+        <w:tc>
+          <w:p>
+            <w:pPr>
+              <w:pStyle w:val="Compact"/>
+              <w:jc w:val="right"/>
+            </w:pPr>
+            <w:r>
+              <w:t xml:space="preserve">193</w:t>
+            </w:r>
+          </w:p>
+        </w:tc>
+        <w:tc>
+          <w:p>
+            <w:pPr>
+              <w:pStyle w:val="Compact"/>
+              <w:jc w:val="left"/>
+            </w:pPr>
+            <w:r>
+              <w:t xml:space="preserve">69 (36%)</w:t>
+            </w:r>
+          </w:p>
+        </w:tc>
+        <w:tc>
+          <w:p>
+            <w:pPr>
+              <w:pStyle w:val="Compact"/>
+              <w:jc w:val="left"/>
+            </w:pPr>
+            <w:r>
+              <w:t xml:space="preserve">Jounal of Money, Credit and Banking</w:t>
+            </w:r>
+          </w:p>
+        </w:tc>
+        <w:tc>
+          <w:p>
+            <w:pPr>
+              <w:pStyle w:val="Compact"/>
+              <w:jc w:val="left"/>
+            </w:pPr>
+            <w:r>
+              <w:t xml:space="preserve">McCullough et al. (2006)</w:t>
+            </w:r>
+          </w:p>
+        </w:tc>
+      </w:tr>
+      <w:tr>
+        <w:tc>
+          <w:p>
+            <w:pPr>
+              <w:pStyle w:val="Compact"/>
+              <w:jc w:val="left"/>
+            </w:pPr>
+            <w:r>
+              <w:t xml:space="preserve">Medicine</w:t>
+            </w:r>
+          </w:p>
+        </w:tc>
+        <w:tc>
+          <w:p>
+            <w:pPr>
+              <w:pStyle w:val="Compact"/>
+              <w:jc w:val="right"/>
+            </w:pPr>
+            <w:r>
+              <w:t xml:space="preserve">10</w:t>
+            </w:r>
+          </w:p>
+        </w:tc>
+        <w:tc>
+          <w:p>
+            <w:pPr>
+              <w:pStyle w:val="Compact"/>
+              <w:jc w:val="left"/>
+            </w:pPr>
+            <w:r>
+              <w:t xml:space="preserve">1 (10%)</w:t>
+            </w:r>
+          </w:p>
+        </w:tc>
+        <w:tc>
+          <w:p>
+            <w:pPr>
+              <w:pStyle w:val="Compact"/>
+              <w:jc w:val="left"/>
+            </w:pPr>
+            <w:r>
+              <w:t xml:space="preserve">PLoS Medicine, PLoS Clinical Trials</w:t>
+            </w:r>
+          </w:p>
+        </w:tc>
+        <w:tc>
+          <w:p>
+            <w:pPr>
+              <w:pStyle w:val="Compact"/>
+              <w:jc w:val="left"/>
+            </w:pPr>
+            <w:r>
+              <w:t xml:space="preserve">Savage and Vickers (2009)</w:t>
+            </w:r>
+          </w:p>
+        </w:tc>
+      </w:tr>
+      <w:tr>
+        <w:tc>
+          <w:p>
+            <w:pPr>
+              <w:pStyle w:val="Compact"/>
+              <w:jc w:val="left"/>
+            </w:pPr>
+            <w:r>
+              <w:t xml:space="preserve">Medicine</w:t>
+            </w:r>
+          </w:p>
+        </w:tc>
+        <w:tc>
+          <w:p>
+            <w:pPr>
+              <w:pStyle w:val="Compact"/>
+              <w:jc w:val="right"/>
+            </w:pPr>
+            <w:r>
+              <w:t xml:space="preserve">29</w:t>
+            </w:r>
+          </w:p>
+        </w:tc>
+        <w:tc>
+          <w:p>
+            <w:pPr>
+              <w:pStyle w:val="Compact"/>
+              <w:jc w:val="left"/>
+            </w:pPr>
+            <w:r>
+              <w:t xml:space="preserve">1 (3%)</w:t>
+            </w:r>
+          </w:p>
+        </w:tc>
+        <w:tc>
+          <w:p>
+            <w:pPr>
+              <w:pStyle w:val="Compact"/>
+              <w:jc w:val="left"/>
+            </w:pPr>
+            <w:r>
+              <w:t xml:space="preserve">British Medical Journal</w:t>
+            </w:r>
+          </w:p>
+        </w:tc>
+        <w:tc>
+          <w:p>
+            <w:pPr>
+              <w:pStyle w:val="Compact"/>
+              <w:jc w:val="left"/>
+            </w:pPr>
+            <w:r>
+              <w:t xml:space="preserve">Reidpath and Allotey (2002)</w:t>
+            </w:r>
+          </w:p>
+        </w:tc>
+      </w:tr>
+      <w:tr>
+        <w:tc>
+          <w:p>
+            <w:pPr>
+              <w:pStyle w:val="Compact"/>
+              <w:jc w:val="left"/>
+            </w:pPr>
+            <w:r>
+              <w:t xml:space="preserve">Epidemiology</w:t>
+            </w:r>
+          </w:p>
+        </w:tc>
+        <w:tc>
+          <w:p>
+            <w:pPr>
+              <w:pStyle w:val="Compact"/>
+              <w:jc w:val="right"/>
+            </w:pPr>
+            <w:r>
+              <w:t xml:space="preserve">69</w:t>
+            </w:r>
+          </w:p>
+        </w:tc>
+        <w:tc>
+          <w:p>
+            <w:pPr>
+              <w:pStyle w:val="Compact"/>
+              <w:jc w:val="left"/>
+            </w:pPr>
+            <w:r>
+              <w:t xml:space="preserve">0 (0%)</w:t>
+            </w:r>
+          </w:p>
+        </w:tc>
+        <w:tc>
+          <w:p>
+            <w:pPr>
+              <w:pStyle w:val="Compact"/>
+              <w:jc w:val="left"/>
+            </w:pPr>
+            <w:r>
+              <w:t xml:space="preserve">American Journal of Epidemiology, Journal of the American Medical Association</w:t>
+            </w:r>
+          </w:p>
+        </w:tc>
+        <w:tc>
+          <w:p>
+            <w:pPr>
+              <w:pStyle w:val="Compact"/>
+              <w:jc w:val="left"/>
+            </w:pPr>
+            <w:r>
+              <w:t xml:space="preserve">Peng et al. (2006)</w:t>
+            </w:r>
+          </w:p>
+        </w:tc>
+      </w:tr>
+    </w:tbl>
     <w:p>
       <w:pPr>
         <w:pStyle w:val="FigureWithCaption"/>
@@ -1987,7 +2576,7 @@
                     </pic:cNvPicPr>
                   </pic:nvPicPr>
                   <pic:blipFill>
-                    <a:blip r:embed="rId29"/>
+                    <a:blip r:embed="rId31"/>
                     <a:stretch>
                       <a:fillRect/>
                     </a:stretch>
@@ -2026,8 +2615,8 @@
       <w:pPr>
         <w:pStyle w:val="Heading2"/>
       </w:pPr>
-      <w:bookmarkStart w:id="30" w:name="survey-of-articles-published-in-the-journal-of-archaeological-science"/>
-      <w:bookmarkEnd w:id="30"/>
+      <w:bookmarkStart w:id="32" w:name="survey-of-articles-published-in-the-journal-of-archaeological-science"/>
+      <w:bookmarkEnd w:id="32"/>
       <w:r>
         <w:t xml:space="preserve">Survey of articles published in the</w:t>
       </w:r>
@@ -2084,7 +2673,7 @@
         <w:t xml:space="preserve"> </w:t>
       </w:r>
       <w:r>
-        <w:t xml:space="preserve">has had a ‘data disclosure’ policy since at least 2013 (Editors, 2013) which states that “All data relating to the article must be made available in Supplementary files or deposited in external repositories and linked to within the article”. The data availability rate of 53% reported in our pilot study reflects either weak enforcement of this policy or an incomplete understanding among editors and authors of how to interpret and implement this policy. The prominence of compositional and dating data among the shared data types suggests a least effort strategy by authors sharing data that do not require extensive cleaning and tidying (because the data are generated by instrumentes rather than entered by hand, such as artefact attribute data). The size of compositional and dating datasets means that they mostly fit easily into tables in the text or supplementary files, and do not require much effort to organise (e.g. very little metadata is required for others to use these data). The small proportion of papers in our sample using or sharing a scripting language suggests that unlike other fields (Eglen et al. 2017), archaeologists do not appear to recognise code for data analysis as a primary research object to share with the research community.</w:t>
+        <w:t xml:space="preserve">has had a 'data disclosure' policy since at least 2013 (Editors, 2013) which states that “All data relating to the article must be made available in Supplementary files or deposited in external repositories and linked to within the article”. The data availability rate of 53% reported in our pilot study reflects either weak enforcement of this policy or an incomplete understanding among editors and authors of how to interpret and implement this policy. The prominence of compositional and dating data among the shared data types suggests a least effort strategy by authors sharing data that do not require extensive cleaning and tidying (because the data are generated by instrumentes rather than entered by hand, such as artefact attribute data). The size of compositional and dating datasets means that they mostly fit easily into tables in the text or supplementary files, and do not require much effort to organise (e.g. very little metadata is required for others to use these data). The small proportion of papers in our sample using or sharing a scripting language suggests that unlike other fields (Eglen et al. 2017), archaeologists do not appear to recognise code for data analysis as a primary research object to share with the research community.</w:t>
       </w:r>
     </w:p>
     <w:p>
@@ -2107,7 +2696,7 @@
                     </pic:cNvPicPr>
                   </pic:nvPicPr>
                   <pic:blipFill>
-                    <a:blip r:embed="rId31"/>
+                    <a:blip r:embed="rId33"/>
                     <a:stretch>
                       <a:fillRect/>
                     </a:stretch>
@@ -2146,8 +2735,8 @@
       <w:pPr>
         <w:pStyle w:val="Heading2"/>
       </w:pPr>
-      <w:bookmarkStart w:id="32" w:name="data-sets-in-repositories-tracked-by-datacite"/>
-      <w:bookmarkEnd w:id="32"/>
+      <w:bookmarkStart w:id="34" w:name="data-sets-in-repositories-tracked-by-datacite"/>
+      <w:bookmarkEnd w:id="34"/>
       <w:r>
         <w:t xml:space="preserve">Data sets in repositories tracked by DataCite</w:t>
       </w:r>
@@ -2172,7 +2761,7 @@
                     </pic:cNvPicPr>
                   </pic:nvPicPr>
                   <pic:blipFill>
-                    <a:blip r:embed="rId33"/>
+                    <a:blip r:embed="rId35"/>
                     <a:stretch>
                       <a:fillRect/>
                     </a:stretch>
@@ -2212,7 +2801,46 @@
         <w:pStyle w:val="FigureWithCaption"/>
       </w:pPr>
       <w:r>
-        <w:t xml:space="preserve">Figure 5 Relationships between data centres and file formats. The ten most frequently found file formats are shown here, in the data centres with these files from the top ten data centres by number of DOIs. Open file formats for structured data, such as CSV, are not common.</w:t>
+        <w:drawing>
+          <wp:inline>
+            <wp:extent cx="5334000" cy="2832100"/>
+            <wp:effectExtent b="0" l="0" r="0" t="0"/>
+            <wp:docPr descr="Figure 5 Relationships between data centres and file formats. The ten most frequently found file formats are shown here, in the data centres with these files from the top ten data centres by number of DOIs. Open file formats for structured data, such as CSV, are not common." id="1" name="Picture"/>
+            <a:graphic>
+              <a:graphicData uri="http://schemas.openxmlformats.org/drawingml/2006/picture">
+                <pic:pic>
+                  <pic:nvPicPr>
+                    <pic:cNvPr descr="plot_structured_data_files_per_file_tally.png" id="0" name="Picture"/>
+                    <pic:cNvPicPr>
+                      <a:picLocks noChangeArrowheads="1" noChangeAspect="1"/>
+                    </pic:cNvPicPr>
+                  </pic:nvPicPr>
+                  <pic:blipFill>
+                    <a:blip r:embed="rId36"/>
+                    <a:stretch>
+                      <a:fillRect/>
+                    </a:stretch>
+                  </pic:blipFill>
+                  <pic:spPr bwMode="auto">
+                    <a:xfrm>
+                      <a:off x="0" y="0"/>
+                      <a:ext cx="5334000" cy="2832100"/>
+                    </a:xfrm>
+                    <a:prstGeom prst="rect">
+                      <a:avLst/>
+                    </a:prstGeom>
+                    <a:noFill/>
+                    <a:ln w="9525">
+                      <a:noFill/>
+                      <a:headEnd/>
+                      <a:tailEnd/>
+                    </a:ln>
+                  </pic:spPr>
+                </pic:pic>
+              </a:graphicData>
+            </a:graphic>
+          </wp:inline>
+        </w:drawing>
       </w:r>
     </w:p>
     <w:p>
@@ -2305,7 +2933,7 @@
                     </pic:cNvPicPr>
                   </pic:nvPicPr>
                   <pic:blipFill>
-                    <a:blip r:embed="rId34"/>
+                    <a:blip r:embed="rId37"/>
                     <a:stretch>
                       <a:fillRect/>
                     </a:stretch>
@@ -2360,7 +2988,7 @@
                     </pic:cNvPicPr>
                   </pic:nvPicPr>
                   <pic:blipFill>
-                    <a:blip r:embed="rId35"/>
+                    <a:blip r:embed="rId38"/>
                     <a:stretch>
                       <a:fillRect/>
                     </a:stretch>
@@ -2399,8 +3027,8 @@
       <w:pPr>
         <w:pStyle w:val="Heading1"/>
       </w:pPr>
-      <w:bookmarkStart w:id="36" w:name="how-to-share-archaeological-data"/>
-      <w:bookmarkEnd w:id="36"/>
+      <w:bookmarkStart w:id="39" w:name="how-to-share-archaeological-data"/>
+      <w:bookmarkEnd w:id="39"/>
       <w:r>
         <w:t xml:space="preserve">How to share archaeological data?</w:t>
       </w:r>
@@ -2410,7 +3038,36 @@
         <w:pStyle w:val="FirstParagraph"/>
       </w:pPr>
       <w:r>
-        <w:t xml:space="preserve">In the pilot studies reported above we see three common approaches to sharing data: sending files privately by email, following a personal request; including data as supplementary files submitted for publication with a journal article; and sharing data by depositing files in a trustworthy, public, DOI-issuing repository. The third method, via a public repository, is by far the most widely recommended method both specifically by archaeologists (Kintigh 2006; Kansa et al. 2011; Kansa and Kansa 2013), and in other sciences (cf. Cranston et al. 2014; Penev et al. 2017; Mounce 2014; Thessen &amp; Patterson 2011; Whitlock 2011). There are many guidelines and conventions from other disciplines that are relevant to sharing archaeological data (ICPSR 2012; Strasser et al. 2012; Wilkinson et al. 2016). Table</w:t>
+        <w:t xml:space="preserve">In the pilot studies reported above we see three common approaches to sharing data: sending files privately by email, following a personal request; including data as supplementary files submitted for publication with a journal article; and sharing data by depositing files in a trustworthy, public, DOI-issuing repository. The third method, via a public repository, is by far the most widely recommended method both specifically by archaeologists (Kintigh 2006; Kansa et al. 2011; Kansa and Kansa 2013), and in other sciences (cf. Cranston et al. 2014; Penev et al. 2017; Mounce 2014; Thessen &amp; Patterson 2011; Whitlock 2011). List of turstowrthy repositories are maintained by the editors of the journal</w:t>
+      </w:r>
+      <w:r>
+        <w:t xml:space="preserve"> </w:t>
+      </w:r>
+      <w:r>
+        <w:rPr>
+          <w:i/>
+        </w:rPr>
+        <w:t xml:space="preserve">Scientific Data</w:t>
+      </w:r>
+      <w:r>
+        <w:t xml:space="preserve"> </w:t>
+      </w:r>
+      <w:r>
+        <w:t xml:space="preserve">(n.d) and</w:t>
+      </w:r>
+      <w:r>
+        <w:t xml:space="preserve"> </w:t>
+      </w:r>
+      <w:hyperlink r:id="rId40">
+        <w:r>
+          <w:rPr>
+            <w:rStyle w:val="Hyperlink"/>
+          </w:rPr>
+          <w:t xml:space="preserve">http://www.re3data.org</w:t>
+        </w:r>
+      </w:hyperlink>
+      <w:r>
+        <w:t xml:space="preserve">, a global registry of research data repositories (Pampel et al. 2013). There are many guidelines and conventions from other disciplines that are relevant to sharing archaeological data (ICPSR 2012; Strasser et al. 2012; Wilkinson et al. 2016). Table</w:t>
       </w:r>
       <w:r>
         <w:t xml:space="preserve"> </w:t>
@@ -2422,23 +3079,23 @@
         <w:t xml:space="preserve"> </w:t>
       </w:r>
       <w:r>
-        <w:t xml:space="preserve">summarises some of these, and recommendations specifically written for archaeologists can be found in UK Archaeology Data Service (n.d.), ARCHES project. (n.d.) [archaeology data service manuals]. Many of these guidelines may create new technical and practical challenges to archaeologists who are not accustomed to sharing data, and many not want to dedicate resources to sharing data. However, we should not let the perfect be the enemy of the good. In our own work we try to follow these guidelines with no dedicated resources for data sharing, and with an incomplete knowledge of some of the technical details of repository operations. While we recognise that our data sharing pracitses fall short of all the guidelines, we still see value in sharing data imperfectly, rather than not at all.</w:t>
-      </w:r>
-    </w:p>
-    <w:p>
-      <w:pPr>
-        <w:pStyle w:val="BodyText"/>
-      </w:pPr>
-      <w:r>
-        <w:t xml:space="preserve">Data sharing is a relatively new behaviour for most archaeologists, so it is important to clarify what does not count as data sharing. Making data available on a web site that is not a trustworthy, persistent-identifier-issuing repository is not data sharing. For example, data files hosted on a personal faculty webpage or the web server of a research project is problematic because these files could disappear at any tim, the data can change in untracked ways, and published links to the files are broken when these websites are reorganised, making the files inaccessible. Sharing data via supplementary files attached to a journal article is problematic because the are inaccessible to non-subscribers for paywalled journals, and because publishers often alter the data file formats and and file names during the production process. For example, machine-readable format such as CSV are sometimes presented as PDF or Microsoft Word files in supplementary files. The modification of supplementary file names during the article production process can break scrips that attempt to read files by referring to file names as they were prior to the publisher handling the files. Finally, authors who write in their publications that 'the data are available by request' are not sharing data. Not only are the data not actually available, but there is no way to enforce that the authors will actually honour any requests for their data. A simple strategy for avoiding these pseudo-sharing behaviours is to deposit data files in a trustworthy data reposity, and link to the files in reports and manuscripts.</w:t>
+        <w:t xml:space="preserve">summarises some of these, and recommendations specifically written for archaeologists can be found in UK Archaeology Data Service (n.d.), ARCHES project. (n.d.). Many of these guidelines may create new technical and practical challenges to archaeologists who are not accustomed to sharing data, and many not want to dedicate resources to sharing data. However, we should not let the perfect be the enemy of the good. In our own work we try to follow these guidelines with no dedicated resources for data sharing, and with an incomplete knowledge of some of the technical details of repository operations. While we recognise that our data sharing pracitses fall short of all the guidelines, we still see value in sharing data imperfectly, rather than not at all.</w:t>
+      </w:r>
+    </w:p>
+    <w:p>
+      <w:pPr>
+        <w:pStyle w:val="BodyText"/>
+      </w:pPr>
+      <w:r>
+        <w:t xml:space="preserve">Data sharing is a relatively new behaviour for most archaeologists, so it is important to clarify what does not count as data sharing. Making data available on a web site that is not a trustworthy, persistent-identifier-issuing repository is not data sharing. For example, data files hosted on a personal faculty webpage or the web server of a research project is problematic because these files could disappear at any tim, the data can change in untracked ways, and published links to the files are broken when these websites are reorganised, making the files inaccessible. Sharing data via supplementary files attached to a journal article is problematic because the are inaccessible to non-subscribers for paywalled journals, and because publishers often alter the data file formats and and file names during the production process. For example, machine-readable format such as CSV are sometimes presented as PDF or Microsoft Word files in supplementary files. The modification of supplementary file names during the article production process can break scrips that attempt to read files by referring to file names as they were prior to the publisher handling the files. Finally, authors who write in their publications that 'the data are available by request' are not sharing data. Not only are the data not actually available, but there is no way to enforce that the authors will actually honour any requests for their data. A simple strategy for avoiding these pseudo-sharing behaviours is to deposit data files in a trustworthy data reposity, and use persistent links to the files in reports and manuscripts.</w:t>
       </w:r>
     </w:p>
     <w:p>
       <w:pPr>
         <w:pStyle w:val="Heading1"/>
       </w:pPr>
-      <w:bookmarkStart w:id="37" w:name="how-to-cite-archaeological-data"/>
-      <w:bookmarkEnd w:id="37"/>
+      <w:bookmarkStart w:id="41" w:name="how-to-cite-archaeological-data"/>
+      <w:bookmarkEnd w:id="41"/>
       <w:r>
         <w:t xml:space="preserve">How to cite archaeological data?</w:t>
       </w:r>
@@ -2464,7 +3121,7 @@
         <w:pStyle w:val="BodyText"/>
       </w:pPr>
       <w:r>
-        <w:t xml:space="preserve">The 'PublicationYear', 'Title' and 'Publisher' are familiar from traditional citation formats. 'Creator' is equivalent to the author or primary collector and arranger of the data. The 'Version' and 'Identifier' fields are unique to data citation, and can take a variety of forms. The identifier is a special type of persistent internet address. The identifier must have two important qualities: the address contains some metadata (such as the identity of the publisher), and they remained fixed to a specific file or bundle of files over the lifetime of those objects, even if their location on the internet changes. There are several varieties of these in use, with DOIs (digital object identified) being the most common form. When a data publisher changes the internet address of a data set, the are responsible for informing the DOI-issuing authority so that the DOI resolves to the new location of the files.</w:t>
+        <w:t xml:space="preserve">The 'PublicationYear', 'Title' and 'Publisher' are familiar from traditional citation formats, except that the publisher may not be a traditional book or journal publisher, but a dedicated data repository organisation. 'Creator' is equivalent to the author or primary collector and arranger of the data (e.g. Open Context or tDAR). The 'Version' and 'Identifier' fields are unique to data citation, and can take a variety of forms. The identifier is a special type of persistent internet address. The identifier must have two important qualities: the address contains some metadata (such as the identity of the publisher), and they remained fixed to a specific file or bundle of files over the lifetime of those objects, even if their location on the internet changes. There are several varieties of these in use, with DOIs (digital object identifiers) currently the most common form. When a data publisher changes the internet address of a data set, the are responsible for informing the DOI-issuing authority so that the DOI resolves to the new location of the files.</w:t>
       </w:r>
     </w:p>
     <w:p>
@@ -2489,7 +3146,7 @@
       <w:r>
         <w:t xml:space="preserve"> </w:t>
       </w:r>
-      <w:hyperlink r:id="rId38">
+      <w:hyperlink r:id="rId42">
         <w:r>
           <w:rPr>
             <w:rStyle w:val="Hyperlink"/>
@@ -2506,7 +3163,7 @@
       <w:r>
         <w:t xml:space="preserve"> </w:t>
       </w:r>
-      <w:hyperlink r:id="rId39">
+      <w:hyperlink r:id="rId43">
         <w:r>
           <w:rPr>
             <w:rStyle w:val="Hyperlink"/>
@@ -2571,7 +3228,7 @@
       <w:r>
         <w:t xml:space="preserve"> </w:t>
       </w:r>
-      <w:hyperlink r:id="rId40">
+      <w:hyperlink r:id="rId44">
         <w:r>
           <w:rPr>
             <w:rStyle w:val="Hyperlink"/>
@@ -2604,7 +3261,7 @@
       <w:r>
         <w:t xml:space="preserve"> </w:t>
       </w:r>
-      <w:hyperlink r:id="rId41">
+      <w:hyperlink r:id="rId45">
         <w:r>
           <w:rPr>
             <w:rStyle w:val="Hyperlink"/>
@@ -2632,7 +3289,7 @@
         <w:pStyle w:val="BodyText"/>
       </w:pPr>
       <w:r>
-        <w:t xml:space="preserve">When referring to newly published data in the paper in which these data are first described, the citation statement should be included in the body of the paper, in the Material and Methods section. In addition, the formal data reference should be included in the paper's reference list, using the recommended journal's reference format. For example:</w:t>
+        <w:t xml:space="preserve">In the paper in which these data are first described, the citation statement should be included in the body of the paper, in the Material and Methods section. In addition, the formal data reference should be included in the paper's reference list, using the recommended journal's reference format. For example, here is a statement that would appear in the paper in which the data are first presented:</w:t>
       </w:r>
     </w:p>
     <w:p>
@@ -2645,7 +3302,7 @@
       <w:r>
         <w:t xml:space="preserve"> </w:t>
       </w:r>
-      <w:hyperlink r:id="rId42">
+      <w:hyperlink r:id="rId46">
         <w:r>
           <w:rPr>
             <w:rStyle w:val="Hyperlink"/>
@@ -2678,7 +3335,7 @@
       <w:r>
         <w:t xml:space="preserve"> </w:t>
       </w:r>
-      <w:hyperlink r:id="rId41">
+      <w:hyperlink r:id="rId45">
         <w:r>
           <w:rPr>
             <w:rStyle w:val="Hyperlink"/>
@@ -2687,15 +3344,15 @@
         </w:r>
       </w:hyperlink>
       <w:r>
-        <w:t xml:space="preserve">, Accessed 7 Sept 2017</w:t>
+        <w:t xml:space="preserve">, Open Science Framework, Accessed 7 Sept 2017</w:t>
       </w:r>
     </w:p>
     <w:p>
       <w:pPr>
         <w:pStyle w:val="Heading1"/>
       </w:pPr>
-      <w:bookmarkStart w:id="43" w:name="ethics-and-data-sharing"/>
-      <w:bookmarkEnd w:id="43"/>
+      <w:bookmarkStart w:id="47" w:name="ethics-and-data-sharing"/>
+      <w:bookmarkEnd w:id="47"/>
       <w:r>
         <w:t xml:space="preserve">Ethics and data sharing</w:t>
       </w:r>
@@ -2743,18 +3400,42 @@
       <w:pPr>
         <w:pStyle w:val="Heading1"/>
       </w:pPr>
-      <w:bookmarkStart w:id="44" w:name="summary"/>
-      <w:bookmarkEnd w:id="44"/>
-      <w:r>
-        <w:t xml:space="preserve">Summary</w:t>
+      <w:bookmarkStart w:id="48" w:name="summary-and-conclusion"/>
+      <w:bookmarkEnd w:id="48"/>
+      <w:r>
+        <w:t xml:space="preserve">Summary and Conclusion</w:t>
+      </w:r>
+    </w:p>
+    <w:p>
+      <w:pPr>
+        <w:pStyle w:val="FirstParagraph"/>
+      </w:pPr>
+      <w:r>
+        <w:t xml:space="preserve">The status of research data is slowly changing in many fields from a privately-held commodity traded for co-authorship and other status tokens to part of the public commons, accessible to anyone with an internet connection. This change in status has been fastest in 'big science' fields, such as astronomy, physics, and oceanography, that use expensive instruments that generate data shared with large teams of collaborators to produce new discoveries (Reichman and Uhlir 2003). However, in 'smaller' sciences such as archaeology, where collaborative groups are small, data sharing is still mostly ad hoc and disaggregated. Our pilot studies support this with an overall sharing rate of 20% in responses to private requests for data, and 53% of sampled journal articles with openly available data, in a wide variety of formats and locations. In exmaning archaeological data deposited in repositories, we found that most of the contents are PDF files of reports, and only a very small fraction of the data files are structured data such as spreadsheets. Archaeologists still have a long way to go in making their data easier to reuse by sharing data in plain text structured data formats such as CSV. We found that legislation requiring data sharing resulted in a substantial increase in the rate of data deposition, and that archaeologists are sensitive to fees charged by a respository.</w:t>
+      </w:r>
+    </w:p>
+    <w:p>
+      <w:pPr>
+        <w:pStyle w:val="BodyText"/>
+      </w:pPr>
+      <w:r>
+        <w:t xml:space="preserve">Among the many challenges of increased the rate of data sharing in archaeology other 'small' sciences is that data sharing is unfunded, unrewarded and is only rarely required. The challenge of funding can be addressed by professional societies, such as the Society of American Archaeology, communicating to funding bodies, such as the National Science Foundation, about the importance of allocating funds specifically for data sharing and requesting a chance in policy. The challenge of requiring data sharing can also be addressed by funding bodies, but may be most effectively tackled by journal editors and editorial boards, for example by adopting the Transparency and Openness Protocols of the Centre for Open Science (Nosek et al. 2015). Changes in journal-specific submission guidelines can result in desirable changes in authors’ research practices (Giofrè et al 2017). For example, if archaeology journals require as a condition of publication that submitted articles include in the text a properly formatted citation to the data analysed in the article (or an explanation why the data are not available), authors would quickly adapt to this new requirement to ensure their article will be published. As peer reviewers, we can also communicate to editors that we require the manuscripts that we review to include citations of datasets analysied in the manuscript.</w:t>
+      </w:r>
+    </w:p>
+    <w:p>
+      <w:pPr>
+        <w:pStyle w:val="BodyText"/>
+      </w:pPr>
+      <w:r>
+        <w:t xml:space="preserve">The challenge of data sharing as an unrewarded behaviour was the primary motivation for this article. By specifying a standard for the scholarly citation of archaeological data we provide a method for giving credit to the authors or compilers of the data. This rewards those authors with visibility and recognition for their effort with citations, a currency that is valued broadly in the discipline. The data citation standard outlined above is easy for humans and search engines to understand, and is highly functional, with a full internet address to the data contained in the citation. The standard can accomodate the addition of additional information required by different citation styles and publishers' requirements. The data citation standard is not dependent on any specific choices of software, archive, data producer, publisher, or author and is easy to adapt into existing writing and research workflows.</w:t>
       </w:r>
     </w:p>
     <w:p>
       <w:pPr>
         <w:pStyle w:val="Heading1"/>
       </w:pPr>
-      <w:bookmarkStart w:id="45" w:name="acknowledgements"/>
-      <w:bookmarkEnd w:id="45"/>
+      <w:bookmarkStart w:id="49" w:name="acknowledgements"/>
+      <w:bookmarkEnd w:id="49"/>
       <w:r>
         <w:t xml:space="preserve">Acknowledgements</w:t>
       </w:r>
@@ -2764,15 +3445,15 @@
         <w:pStyle w:val="FirstParagraph"/>
       </w:pPr>
       <w:r>
-        <w:t xml:space="preserve">This paper emerged out of discussions at the 2017 SAA meeting, specifically the forum ‘Beyond Data Management: A Conversation about “Digital Data Realities”’, organised by Sarah Kansa and Eric Kansa, and the SAA publications committee meeting.</w:t>
+        <w:t xml:space="preserve">This paper emerged out of discussions at the 2017 SAA meeting, specifically the forum ‘Beyond Data Management: A Conversation about “Digital Data Realities”’, organised by Sarah Kansa and Eric Kansa, and the SAA publications committee meeting. Thanks to Canan Cakirlar for insights into the history of archaeological data sharing in the Netherlands.</w:t>
       </w:r>
     </w:p>
     <w:p>
       <w:pPr>
         <w:pStyle w:val="Heading1"/>
       </w:pPr>
-      <w:bookmarkStart w:id="46" w:name="references"/>
-      <w:bookmarkEnd w:id="46"/>
+      <w:bookmarkStart w:id="50" w:name="references"/>
+      <w:bookmarkEnd w:id="50"/>
       <w:r>
         <w:t xml:space="preserve">References</w:t>
       </w:r>
@@ -2787,7 +3468,7 @@
       <w:r>
         <w:t xml:space="preserve"> </w:t>
       </w:r>
-      <w:hyperlink r:id="rId47">
+      <w:hyperlink r:id="rId51">
         <w:r>
           <w:rPr>
             <w:rStyle w:val="Hyperlink"/>
@@ -2801,7 +3482,7 @@
         <w:pStyle w:val="BodyText"/>
       </w:pPr>
       <w:r>
-        <w:t xml:space="preserve">American Psychological Association. (2001).Ethical standards for the reporting and publishing of scientiﬁc information. In Publication manual of the American Psychological Association (5th ed., pp. 387–396). Washington, DC</w:t>
+        <w:t xml:space="preserve">American Psychological Association. (2001). Ethical standards for the reporting and publishing of scientiﬁc information. In Publication manual of the American Psychological Association (5th ed., pp. 387–396). Washington, DC</w:t>
       </w:r>
     </w:p>
     <w:p>
@@ -2814,7 +3495,7 @@
       <w:r>
         <w:t xml:space="preserve"> </w:t>
       </w:r>
-      <w:hyperlink r:id="rId48">
+      <w:hyperlink r:id="rId52">
         <w:r>
           <w:rPr>
             <w:rStyle w:val="Hyperlink"/>
@@ -2828,7 +3509,15 @@
         <w:pStyle w:val="BodyText"/>
       </w:pPr>
       <w:r>
-        <w:t xml:space="preserve">Bierer, B.E., Crosas, M., Pierce, H.H., 2017. Data Authorship as an Incentive to Data Sharing, New England Journal of Medicine.</w:t>
+        <w:t xml:space="preserve">Bierer, B.E., Crosas, M., Pierce, H.H., 2017. Data Authorship as an Incentive to Data Sharing, New England Journal of Medicine. 376(17):1684-1687</w:t>
+      </w:r>
+    </w:p>
+    <w:p>
+      <w:pPr>
+        <w:pStyle w:val="BodyText"/>
+      </w:pPr>
+      <w:r>
+        <w:t xml:space="preserve">Borgman, C. L. (2015). Big data, little data, no data: Scholarship in the networked world. MIT press.</w:t>
       </w:r>
     </w:p>
     <w:p>
@@ -2841,7 +3530,7 @@
       <w:r>
         <w:t xml:space="preserve"> </w:t>
       </w:r>
-      <w:hyperlink r:id="rId49">
+      <w:hyperlink r:id="rId53">
         <w:r>
           <w:rPr>
             <w:rStyle w:val="Hyperlink"/>
@@ -2863,7 +3552,7 @@
         <w:pStyle w:val="BodyText"/>
       </w:pPr>
       <w:r>
-        <w:t xml:space="preserve">Clarke, Mary. 2015. “The Digital Dilemma: Preservation and the Digital. Archaeological Record.” Advances in Archaeological Practice. 3(4): 313-330.</w:t>
+        <w:t xml:space="preserve">Clarke, Mary. 2015. The Digital Dilemma: Preservation and the Digital. Archaeological Record. Advances in Archaeological Practice. 3(4): 313-330.</w:t>
       </w:r>
     </w:p>
     <w:p>
@@ -2892,7 +3581,7 @@
       <w:r>
         <w:t xml:space="preserve"> </w:t>
       </w:r>
-      <w:hyperlink r:id="rId50">
+      <w:hyperlink r:id="rId54">
         <w:r>
           <w:rPr>
             <w:rStyle w:val="Hyperlink"/>
@@ -2906,12 +3595,12 @@
         <w:pStyle w:val="BodyText"/>
       </w:pPr>
       <w:r>
-        <w:t xml:space="preserve">Editors, (2013). Guide for Authors. Journal of Archaeological Science. Retrieved from</w:t>
-      </w:r>
-      <w:r>
-        <w:t xml:space="preserve"> </w:t>
-      </w:r>
-      <w:hyperlink r:id="rId51">
+        <w:t xml:space="preserve">Editors, (2013). Guide for Authors. Journal of Archaeological Science. Retrieved September 7, 2017, from</w:t>
+      </w:r>
+      <w:r>
+        <w:t xml:space="preserve"> </w:t>
+      </w:r>
+      <w:hyperlink r:id="rId55">
         <w:r>
           <w:rPr>
             <w:rStyle w:val="Hyperlink"/>
@@ -2930,7 +3619,7 @@
       <w:r>
         <w:t xml:space="preserve"> </w:t>
       </w:r>
-      <w:hyperlink r:id="rId52">
+      <w:hyperlink r:id="rId56">
         <w:r>
           <w:rPr>
             <w:rStyle w:val="Hyperlink"/>
@@ -2949,7 +3638,7 @@
       <w:r>
         <w:t xml:space="preserve"> </w:t>
       </w:r>
-      <w:hyperlink r:id="rId53">
+      <w:hyperlink r:id="rId57">
         <w:r>
           <w:rPr>
             <w:rStyle w:val="Hyperlink"/>
@@ -2963,6 +3652,33 @@
         <w:pStyle w:val="BodyText"/>
       </w:pPr>
       <w:r>
+        <w:t xml:space="preserve">Fienberg, S. E., Martin, M. E., &amp; Straf, M. L. (1985). Sharing research data. National Academy Press, Washington DC.</w:t>
+      </w:r>
+    </w:p>
+    <w:p>
+      <w:pPr>
+        <w:pStyle w:val="BodyText"/>
+      </w:pPr>
+      <w:r>
+        <w:t xml:space="preserve">Giofrè, D., Cumming, G., Fresc, L., Boedker, I., &amp; Tressoldi, P. (2017). The influence of journal submission guidelines on authors’ reporting of statistics and use of open research practices. PLoS ONE, 12(4).</w:t>
+      </w:r>
+      <w:r>
+        <w:t xml:space="preserve"> </w:t>
+      </w:r>
+      <w:hyperlink r:id="rId58">
+        <w:r>
+          <w:rPr>
+            <w:rStyle w:val="Hyperlink"/>
+          </w:rPr>
+          <w:t xml:space="preserve">https://doi.org/10.1371/journal.pone.0175583</w:t>
+        </w:r>
+      </w:hyperlink>
+    </w:p>
+    <w:p>
+      <w:pPr>
+        <w:pStyle w:val="BodyText"/>
+      </w:pPr>
+      <w:r>
         <w:t xml:space="preserve">Gleditsch, N. P., Metelits, C., &amp; Strand, H. (2003). Posting your data: will you be scooped or will you be famous. International Studies Perspectives, 4(1), 89-97.</w:t>
       </w:r>
     </w:p>
@@ -2976,7 +3692,7 @@
       <w:r>
         <w:t xml:space="preserve"> </w:t>
       </w:r>
-      <w:hyperlink r:id="rId54">
+      <w:hyperlink r:id="rId59">
         <w:r>
           <w:rPr>
             <w:rStyle w:val="Hyperlink"/>
@@ -2990,20 +3706,20 @@
         <w:pStyle w:val="BodyText"/>
       </w:pPr>
       <w:r>
-        <w:t xml:space="preserve">Henneken, E. A., &amp; Accomazzi, A. (2011). Linking to data-effect on citation rates in astronomy. arXiv preprint arXiv:1111.3618.</w:t>
-      </w:r>
-    </w:p>
-    <w:p>
-      <w:pPr>
-        <w:pStyle w:val="BodyText"/>
-      </w:pPr>
-      <w:r>
-        <w:t xml:space="preserve">Huggett, J. (2017, May 23). Citing Data Reuse. Retrieved from</w:t>
-      </w:r>
-      <w:r>
-        <w:t xml:space="preserve"> </w:t>
-      </w:r>
-      <w:hyperlink r:id="rId55">
+        <w:t xml:space="preserve">Henneken, E. A., &amp; Accomazzi, A. (2011). Linking to data-effect on citation rates in astronomy. arXiv preprint, arXiv:1111.3618.</w:t>
+      </w:r>
+    </w:p>
+    <w:p>
+      <w:pPr>
+        <w:pStyle w:val="BodyText"/>
+      </w:pPr>
+      <w:r>
+        <w:t xml:space="preserve">Huggett, J. (2017, May 23). Citing Data Reuse. Retrieved September 7, 2017, from</w:t>
+      </w:r>
+      <w:r>
+        <w:t xml:space="preserve"> </w:t>
+      </w:r>
+      <w:hyperlink r:id="rId60">
         <w:r>
           <w:rPr>
             <w:rStyle w:val="Hyperlink"/>
@@ -3017,7 +3733,7 @@
         <w:pStyle w:val="BodyText"/>
       </w:pPr>
       <w:r>
-        <w:t xml:space="preserve">Hymes, D. (1972). 1974. Reinventing anthropology.</w:t>
+        <w:t xml:space="preserve">Hymes, D. (1972). 1974. Reinventing anthropology. New York: Pantheon</w:t>
       </w:r>
     </w:p>
     <w:p>
@@ -3033,7 +3749,7 @@
         <w:pStyle w:val="BodyText"/>
       </w:pPr>
       <w:r>
-        <w:t xml:space="preserve">Kidwell, M. C., Lazarević, L. B., Baranski, E., Hardwicke, T. E., Piechowski, S., Falkenberg, L. S., ... &amp; Errington, T. M. (2016). Badges to acknowledge open practices: A simple, low-cost, effective method for increasing transparency. PLoS Biol, 14(5), e1002456.</w:t>
+        <w:t xml:space="preserve">Kidwell, M. C., Lazarević, L. B., Baranski, E., Hardwicke, T. E., Piechowski, S., Falkenberg, L. S., &amp; Errington, T. M. (2016). Badges to acknowledge open practices: A simple, low-cost, effective method for increasing transparency. PLoS Biol, 14(5), e1002456.</w:t>
       </w:r>
     </w:p>
     <w:p>
@@ -3057,15 +3773,29 @@
         <w:pStyle w:val="BodyText"/>
       </w:pPr>
       <w:r>
-        <w:t xml:space="preserve">Kratz, J., Strasser, C., 2014. Data publication consensus and controversies, F1000Research 3.</w:t>
-      </w:r>
-    </w:p>
-    <w:p>
-      <w:pPr>
-        <w:pStyle w:val="BodyText"/>
-      </w:pPr>
-      <w:r>
-        <w:t xml:space="preserve">Leonelli, S. (2016). The philosophy of data, In Floridi, L. (Ed.) The Routledge Handbook of Philosophy of Information. Routledge.</w:t>
+        <w:t xml:space="preserve">Kratz J and Strasser C. Data publication consensus and controversies [version 1; referees: 1 approved with reservations]. F1000Research 2014, 3:94</w:t>
+      </w:r>
+      <w:r>
+        <w:t xml:space="preserve"> </w:t>
+      </w:r>
+      <w:r>
+        <w:t xml:space="preserve">(doi: 10.12688/f1000research.3979.1)</w:t>
+      </w:r>
+    </w:p>
+    <w:p>
+      <w:pPr>
+        <w:pStyle w:val="BodyText"/>
+      </w:pPr>
+      <w:r>
+        <w:t xml:space="preserve">Leonelli, S. (2016). The philosophy of data, In Floridi, L. (Ed.) The Routledge Handbook of Philosophy of Information. Routledge, NY.</w:t>
+      </w:r>
+    </w:p>
+    <w:p>
+      <w:pPr>
+        <w:pStyle w:val="BodyText"/>
+      </w:pPr>
+      <w:r>
+        <w:t xml:space="preserve">Marwick, B. (2017). Computational reproducibility in archaeological research: Basic principles and a case study of their implementation. Journal of Archaeological Method and Theory, 24(2), 424-450.</w:t>
       </w:r>
     </w:p>
     <w:p>
@@ -3078,7 +3808,7 @@
       <w:r>
         <w:t xml:space="preserve"> </w:t>
       </w:r>
-      <w:hyperlink r:id="rId56">
+      <w:hyperlink r:id="rId61">
         <w:r>
           <w:rPr>
             <w:rStyle w:val="Hyperlink"/>
@@ -3108,15 +3838,15 @@
         <w:pStyle w:val="BodyText"/>
       </w:pPr>
       <w:r>
-        <w:t xml:space="preserve">Nicholas, G. (2014). Indigenous cultural heritage in the age of technological reproducibility: Towards a postcolonial ethic of the public domain. Dynamic Fair Dealing: Creating Canadian Culture Online, 213-24.</w:t>
-      </w:r>
-    </w:p>
-    <w:p>
-      <w:pPr>
-        <w:pStyle w:val="BodyText"/>
-      </w:pPr>
-      <w:r>
-        <w:t xml:space="preserve">Nichols, D.M., Twidale, M.B., 2017. Metrics for openness, Journal of the Association for Information Science and Technology 68, 1048-1060.</w:t>
+        <w:t xml:space="preserve">Nicholas, G. (2014). Indigenous cultural heritage in the age of technological reproducibility: Towards a postcolonial ethic of the public domain. In Coombe, R. J., Wershler, D., &amp; Zeilinger, M. (Eds.) Dynamic fair dealing: creating Canadian culture online. University of Toronto Press. pp. 213-24.</w:t>
+      </w:r>
+    </w:p>
+    <w:p>
+      <w:pPr>
+        <w:pStyle w:val="BodyText"/>
+      </w:pPr>
+      <w:r>
+        <w:t xml:space="preserve">Nichols, D.M., Twidale, M.B., (2017). Metrics for openness, Journal of the Association for Information Science and Technology 68, 1048-1060.</w:t>
       </w:r>
     </w:p>
     <w:p>
@@ -3140,20 +3870,28 @@
         <w:pStyle w:val="BodyText"/>
       </w:pPr>
       <w:r>
-        <w:t xml:space="preserve">Nuijten, M. B., Borghuis, J., Veldkamp, C. L. S., Alvarez, L. D., van Assen, M. A. L. M., &amp; Wicherts, J. M. (2017, July 13). Journal Data Sharing Policies and Statistical Reporting Inconsistencies in Psychology. Retrieved from psyarxiv.com/sgbta</w:t>
-      </w:r>
-    </w:p>
-    <w:p>
-      <w:pPr>
-        <w:pStyle w:val="BodyText"/>
-      </w:pPr>
-      <w:r>
-        <w:t xml:space="preserve">National Science Board. (2005). Long-lived digital data collections. Retrieved from</w:t>
-      </w:r>
-      <w:r>
-        <w:t xml:space="preserve"> </w:t>
-      </w:r>
-      <w:hyperlink r:id="rId57">
+        <w:t xml:space="preserve">Nosek, B. A., Alter, G., Banks, G. C., Borsboom, D., Bowman, S. D., Breckler, S. J., Yarkoni, T. (2015). Promoting an open research culture: Author guidelines for journals could help to promote transparency, openness, and reproducibility. Science, 348, 1422–5.</w:t>
+      </w:r>
+    </w:p>
+    <w:p>
+      <w:pPr>
+        <w:pStyle w:val="BodyText"/>
+      </w:pPr>
+      <w:r>
+        <w:t xml:space="preserve">Nuijten, M. B., Borghuis, J., Veldkamp, C. L. S., Alvarez, L. D., van Assen, M. A. L. M., &amp; Wicherts, J. M. (2017, July 13). Journal Data Sharing Policies and Statistical Reporting Inconsistencies in Psychology. Retrieved September 7, 2017, from psyarxiv.com/sgbta</w:t>
+      </w:r>
+    </w:p>
+    <w:p>
+      <w:pPr>
+        <w:pStyle w:val="BodyText"/>
+      </w:pPr>
+      <w:r>
+        <w:t xml:space="preserve">National Science Board. (2005). Long-lived digital data collections. Retrieved September 7, 2017, from</w:t>
+      </w:r>
+      <w:r>
+        <w:t xml:space="preserve"> </w:t>
+      </w:r>
+      <w:hyperlink r:id="rId62">
         <w:r>
           <w:rPr>
             <w:rStyle w:val="Hyperlink"/>
@@ -3167,12 +3905,12 @@
         <w:pStyle w:val="BodyText"/>
       </w:pPr>
       <w:r>
-        <w:t xml:space="preserve">National Science Foundation. (2010). Data Management &amp; Sharing Frequently Asked Questions (FAQs). Retrieved from</w:t>
-      </w:r>
-      <w:r>
-        <w:t xml:space="preserve"> </w:t>
-      </w:r>
-      <w:hyperlink r:id="rId58">
+        <w:t xml:space="preserve">National Science Foundation. (2010). Data Management &amp; Sharing Frequently Asked Questions (FAQs). Retrieved September 7, 2017, from</w:t>
+      </w:r>
+      <w:r>
+        <w:t xml:space="preserve"> </w:t>
+      </w:r>
+      <w:hyperlink r:id="rId63">
         <w:r>
           <w:rPr>
             <w:rStyle w:val="Hyperlink"/>
@@ -3186,12 +3924,12 @@
         <w:pStyle w:val="BodyText"/>
       </w:pPr>
       <w:r>
-        <w:t xml:space="preserve">National Science Foundation. (2016). Dissemination and Sharing of Research Results. Retrieved from</w:t>
-      </w:r>
-      <w:r>
-        <w:t xml:space="preserve"> </w:t>
-      </w:r>
-      <w:hyperlink r:id="rId59">
+        <w:t xml:space="preserve">National Science Foundation. (2016). Dissemination and Sharing of Research Results. Retrieved September 7, 2017, from</w:t>
+      </w:r>
+      <w:r>
+        <w:t xml:space="preserve"> </w:t>
+      </w:r>
+      <w:hyperlink r:id="rId64">
         <w:r>
           <w:rPr>
             <w:rStyle w:val="Hyperlink"/>
@@ -3205,12 +3943,20 @@
         <w:pStyle w:val="BodyText"/>
       </w:pPr>
       <w:r>
+        <w:t xml:space="preserve">Pampel, H., Vierkant, P., Scholze, F., Bertelmann, R., Kindling, M., Klump, J. &amp; Dierolf, U. (2013). Making research data repositories visible: The re3data.org registry. PloS one, 8(11), e78080.</w:t>
+      </w:r>
+    </w:p>
+    <w:p>
+      <w:pPr>
+        <w:pStyle w:val="BodyText"/>
+      </w:pPr>
+      <w:r>
         <w:t xml:space="preserve">Penev L, Mietchen D, Chavan V, Hagedorn G, Smith V, Shotton D, Ó Tuama É, Senderov V, Georgiev T, Stoev P, Groom Q, Remsen D, Edmunds S (2017) Strategies and guidelines for scholarly publishing of biodiversity data. Research Ideas and Outcomes 3: e12431.</w:t>
       </w:r>
       <w:r>
         <w:t xml:space="preserve"> </w:t>
       </w:r>
-      <w:hyperlink r:id="rId60">
+      <w:hyperlink r:id="rId65">
         <w:r>
           <w:rPr>
             <w:rStyle w:val="Hyperlink"/>
@@ -3229,7 +3975,7 @@
       <w:r>
         <w:t xml:space="preserve"> </w:t>
       </w:r>
-      <w:hyperlink r:id="rId61">
+      <w:hyperlink r:id="rId66">
         <w:r>
           <w:rPr>
             <w:rStyle w:val="Hyperlink"/>
@@ -3245,18 +3991,29 @@
       <w:r>
         <w:t xml:space="preserve">Piwowar, H. A., &amp; Vision, T. J. (2013). Data reuse and the open data citation advantage. PeerJ, 1, e175.</w:t>
       </w:r>
-    </w:p>
-    <w:p>
-      <w:pPr>
-        <w:pStyle w:val="BodyText"/>
-      </w:pPr>
-      <w:r>
-        <w:t xml:space="preserve">PLoS Medicine Editorial and Publishing Policies. 13. Sharing of Materials, Methods and Data. PLoS Medicine Editorial and Publishing Policies. Available from:</w:t>
-      </w:r>
-      <w:r>
-        <w:t xml:space="preserve"> </w:t>
-      </w:r>
-      <w:hyperlink r:id="rId62">
+      <w:r>
+        <w:t xml:space="preserve"> </w:t>
+      </w:r>
+      <w:hyperlink r:id="rId67">
+        <w:r>
+          <w:rPr>
+            <w:rStyle w:val="Hyperlink"/>
+          </w:rPr>
+          <w:t xml:space="preserve">https://doi.org/10.7717/peerj.175</w:t>
+        </w:r>
+      </w:hyperlink>
+    </w:p>
+    <w:p>
+      <w:pPr>
+        <w:pStyle w:val="BodyText"/>
+      </w:pPr>
+      <w:r>
+        <w:t xml:space="preserve">PLoS Medicine Editorial and Publishing Policies. 13. Sharing of Materials, Methods and Data. PLoS Medicine Editorial and Publishing Policies. Retrieved September 7, 2017, from</w:t>
+      </w:r>
+      <w:r>
+        <w:t xml:space="preserve"> </w:t>
+      </w:r>
+      <w:hyperlink r:id="rId68">
         <w:r>
           <w:rPr>
             <w:rStyle w:val="Hyperlink"/>
@@ -3273,12 +4030,20 @@
         <w:pStyle w:val="BodyText"/>
       </w:pPr>
       <w:r>
+        <w:t xml:space="preserve">Reichman, J. H., &amp; Uhlir, P. F. (2003). A contractually reconstructed research commons for scientific data in a highly protectionist intellectual property environment. Law and Contemporary problems, 66(1/2), 315-462.</w:t>
+      </w:r>
+    </w:p>
+    <w:p>
+      <w:pPr>
+        <w:pStyle w:val="BodyText"/>
+      </w:pPr>
+      <w:r>
         <w:t xml:space="preserve">Rowhani-Farid, A., Allen, M., &amp; Barnett, A. G. (2017). What incentives increase data sharing in health and medical research? A systematic review. Research Integrity and Peer Review, 2(1), 4.</w:t>
       </w:r>
       <w:r>
         <w:t xml:space="preserve"> </w:t>
       </w:r>
-      <w:hyperlink r:id="rId63">
+      <w:hyperlink r:id="rId69">
         <w:r>
           <w:rPr>
             <w:rStyle w:val="Hyperlink"/>
@@ -3292,12 +4057,31 @@
         <w:pStyle w:val="BodyText"/>
       </w:pPr>
       <w:r>
-        <w:t xml:space="preserve">Sears, J.R.L (2011) Data sharing effect on article citation rate in paleoceanography. Presented at Fall Meeting of the American Geophysical Union.</w:t>
-      </w:r>
-      <w:r>
-        <w:t xml:space="preserve"> </w:t>
-      </w:r>
-      <w:hyperlink r:id="rId64">
+        <w:t xml:space="preserve">Scientific Data Editors (n.d) Recommended Data Repositories. Retrieved September 13, 2017, from</w:t>
+      </w:r>
+      <w:r>
+        <w:t xml:space="preserve"> </w:t>
+      </w:r>
+      <w:hyperlink r:id="rId70">
+        <w:r>
+          <w:rPr>
+            <w:rStyle w:val="Hyperlink"/>
+          </w:rPr>
+          <w:t xml:space="preserve">https://www.nature.com/sdata/policies/repositories</w:t>
+        </w:r>
+      </w:hyperlink>
+    </w:p>
+    <w:p>
+      <w:pPr>
+        <w:pStyle w:val="BodyText"/>
+      </w:pPr>
+      <w:r>
+        <w:t xml:space="preserve">Sears, J.R.L (2011) Data sharing effect on article citation rate in paleoceanography. Presented at Fall Meeting of the American Geophysical Union. Retrieved September 7, 2017, from</w:t>
+      </w:r>
+      <w:r>
+        <w:t xml:space="preserve"> </w:t>
+      </w:r>
+      <w:hyperlink r:id="rId71">
         <w:r>
           <w:rPr>
             <w:rStyle w:val="Hyperlink"/>
@@ -3311,12 +4095,12 @@
         <w:pStyle w:val="BodyText"/>
       </w:pPr>
       <w:r>
-        <w:t xml:space="preserve">Strasser, C., Cook, R., Michener, W., &amp; Budden, A. (2012). Primer on Data Management: What you always wanted to know. EScholarship.</w:t>
-      </w:r>
-      <w:r>
-        <w:t xml:space="preserve"> </w:t>
-      </w:r>
-      <w:hyperlink r:id="rId65">
+        <w:t xml:space="preserve">Strasser, C., Cook, R., Michener, W., &amp; Budden, A. (2012). Primer on Data Management: What you always wanted to know. EScholarship. Retrieved September 7, 2017, from</w:t>
+      </w:r>
+      <w:r>
+        <w:t xml:space="preserve"> </w:t>
+      </w:r>
+      <w:hyperlink r:id="rId72">
         <w:r>
           <w:rPr>
             <w:rStyle w:val="Hyperlink"/>
@@ -3338,12 +4122,12 @@
         <w:pStyle w:val="BodyText"/>
       </w:pPr>
       <w:r>
-        <w:t xml:space="preserve">Stodden, V. (2009b) Enabling Reproducible Research: Open Licensing for Scientific Innovation. International Journal of Communications Law and Policy. Available at SSRN:</w:t>
-      </w:r>
-      <w:r>
-        <w:t xml:space="preserve"> </w:t>
-      </w:r>
-      <w:hyperlink r:id="rId66">
+        <w:t xml:space="preserve">Stodden, V. (2009b) Enabling Reproducible Research: Open Licensing for Scientific Innovation. International Journal of Communications Law and Policy. Retrieved September 7, 2017, from</w:t>
+      </w:r>
+      <w:r>
+        <w:t xml:space="preserve"> </w:t>
+      </w:r>
+      <w:hyperlink r:id="rId73">
         <w:r>
           <w:rPr>
             <w:rStyle w:val="Hyperlink"/>
@@ -3357,12 +4141,12 @@
         <w:pStyle w:val="BodyText"/>
       </w:pPr>
       <w:r>
-        <w:t xml:space="preserve">Stodden, V. 2010, The Scientific Method in Practice: Reproducibility in the Computational Sciences, Columbia University Academic Commons,</w:t>
-      </w:r>
-      <w:r>
-        <w:t xml:space="preserve"> </w:t>
-      </w:r>
-      <w:hyperlink r:id="rId67">
+        <w:t xml:space="preserve">Stodden, V. 2010, The Scientific Method in Practice: Reproducibility in the Computational Sciences, Columbia University Academic Commons, Retrieved September 7, 2017, from</w:t>
+      </w:r>
+      <w:r>
+        <w:t xml:space="preserve"> </w:t>
+      </w:r>
+      <w:hyperlink r:id="rId74">
         <w:r>
           <w:rPr>
             <w:rStyle w:val="Hyperlink"/>
@@ -3384,7 +4168,7 @@
       <w:r>
         <w:t xml:space="preserve"> </w:t>
       </w:r>
-      <w:hyperlink r:id="rId68">
+      <w:hyperlink r:id="rId75">
         <w:r>
           <w:rPr>
             <w:rStyle w:val="Hyperlink"/>
@@ -3403,7 +4187,7 @@
       <w:r>
         <w:t xml:space="preserve"> </w:t>
       </w:r>
-      <w:hyperlink r:id="rId69">
+      <w:hyperlink r:id="rId76">
         <w:r>
           <w:rPr>
             <w:rStyle w:val="Hyperlink"/>
@@ -3430,7 +4214,7 @@
       <w:r>
         <w:t xml:space="preserve"> </w:t>
       </w:r>
-      <w:hyperlink r:id="rId70">
+      <w:hyperlink r:id="rId77">
         <w:r>
           <w:rPr>
             <w:rStyle w:val="Hyperlink"/>
@@ -3449,7 +4233,7 @@
       <w:r>
         <w:t xml:space="preserve"> </w:t>
       </w:r>
-      <w:hyperlink r:id="rId71">
+      <w:hyperlink r:id="rId78">
         <w:r>
           <w:rPr>
             <w:rStyle w:val="Hyperlink"/>
@@ -3484,7 +4268,7 @@
       <w:r>
         <w:t xml:space="preserve"> </w:t>
       </w:r>
-      <w:hyperlink r:id="rId72">
+      <w:hyperlink r:id="rId79">
         <w:r>
           <w:rPr>
             <w:rStyle w:val="Hyperlink"/>
@@ -3519,7 +4303,7 @@
       <w:r>
         <w:t xml:space="preserve"> </w:t>
       </w:r>
-      <w:hyperlink r:id="rId73">
+      <w:hyperlink r:id="rId80">
         <w:r>
           <w:rPr>
             <w:rStyle w:val="Hyperlink"/>
@@ -3548,8 +4332,8 @@
       <w:pPr>
         <w:pStyle w:val="Heading3"/>
       </w:pPr>
-      <w:bookmarkStart w:id="74" w:name="colophon"/>
-      <w:bookmarkEnd w:id="74"/>
+      <w:bookmarkStart w:id="81" w:name="colophon"/>
+      <w:bookmarkEnd w:id="81"/>
       <w:r>
         <w:t xml:space="preserve">Colophon</w:t>
       </w:r>
@@ -3559,7 +4343,7 @@
         <w:pStyle w:val="FirstParagraph"/>
       </w:pPr>
       <w:r>
-        <w:t xml:space="preserve">This report was generated on 2017-09-12 14:03:43 using the following computational environment and dependencies:</w:t>
+        <w:t xml:space="preserve">This report was generated on 2017-09-13 14:10:48 using the following computational environment and dependencies:</w:t>
       </w:r>
     </w:p>
     <w:p>
@@ -3633,7 +4417,7 @@
         <w:rPr>
           <w:rStyle w:val="VerbatimChar"/>
         </w:rPr>
-        <w:t xml:space="preserve">#&gt;  date     2017-09-12                  </w:t>
+        <w:t xml:space="preserve">#&gt;  date     2017-09-13                  </w:t>
       </w:r>
       <w:r>
         <w:br w:type="textWrapping"/>
@@ -3768,7 +4552,7 @@
         <w:rPr>
           <w:rStyle w:val="VerbatimChar"/>
         </w:rPr>
-        <w:t xml:space="preserve">#&gt;  datacitation * 0.0.0.9000 2017-08-16 local                              </w:t>
+        <w:t xml:space="preserve">#&gt;  datacitation * 0.0.0.9000 2017-09-13 local                              </w:t>
       </w:r>
       <w:r>
         <w:br w:type="textWrapping"/>
@@ -4372,7 +5156,7 @@
         <w:rPr>
           <w:rStyle w:val="VerbatimChar"/>
         </w:rPr>
-        <w:t xml:space="preserve">#&gt; Head:     [c8766e9] 2017-09-12: arrange plots for email requests, article survey, cowplot is great for this</w:t>
+        <w:t xml:space="preserve">#&gt; Head:     [7114850] 2017-09-12: add para on repro and open materials with DOI for this paper</w:t>
       </w:r>
     </w:p>
     <w:sectPr/>
@@ -4483,7 +5267,7 @@
     </w:lvl>
   </w:abstractNum>
   <w:abstractNum w:abstractNumId="990">
-    <w:nsid w:val="9ab0958b"/>
+    <w:nsid w:val="c27e9cad"/>
     <w:multiLevelType w:val="multilevel"/>
     <w:lvl w:ilvl="0">
       <w:numFmt w:val="bullet"/>
@@ -4564,7 +5348,7 @@
     </w:lvl>
   </w:abstractNum>
   <w:abstractNum w:abstractNumId="991">
-    <w:nsid w:val="d5fd1d80"/>
+    <w:nsid w:val="71eef326"/>
     <w:multiLevelType w:val="multilevel"/>
     <w:lvl w:ilvl="0">
       <w:numFmt w:val="bullet"/>

</xml_diff>

<commit_message>
finalised submission to AAP
</commit_message>
<xml_diff>
--- a/analysis/paper/paper.docx
+++ b/analysis/paper/paper.docx
@@ -266,7 +266,7 @@
         <w:pStyle w:val="Date"/>
       </w:pPr>
       <w:r>
-        <w:t xml:space="preserve">15</w:t>
+        <w:t xml:space="preserve">16</w:t>
       </w:r>
       <w:r>
         <w:t xml:space="preserve"> </w:t>
@@ -394,7 +394,7 @@
         <w:t xml:space="preserve"> </w:t>
       </w:r>
       <w:r>
-        <w:t xml:space="preserve">infuential</w:t>
+        <w:t xml:space="preserve">influential</w:t>
       </w:r>
       <w:r>
         <w:t xml:space="preserve"> </w:t>
@@ -634,7 +634,7 @@
         <w:t xml:space="preserve"> </w:t>
       </w:r>
       <w:r>
-        <w:t xml:space="preserve">aviliability</w:t>
+        <w:t xml:space="preserve">availability</w:t>
       </w:r>
       <w:r>
         <w:t xml:space="preserve"> </w:t>
@@ -766,7 +766,7 @@
         <w:t xml:space="preserve"> </w:t>
       </w:r>
       <w:r>
-        <w:t xml:space="preserve">discpline-wide</w:t>
+        <w:t xml:space="preserve">discipline-wide</w:t>
       </w:r>
       <w:r>
         <w:t xml:space="preserve"> </w:t>
@@ -892,7 +892,7 @@
         <w:t xml:space="preserve"> </w:t>
       </w:r>
       <w:r>
-        <w:t xml:space="preserve">adequete</w:t>
+        <w:t xml:space="preserve">adequate</w:t>
       </w:r>
       <w:r>
         <w:t xml:space="preserve"> </w:t>
@@ -5620,7 +5620,7 @@
         <w:pStyle w:val="FirstParagraph"/>
       </w:pPr>
       <w:r>
-        <w:t xml:space="preserve">This report was generated on 2017-09-15 23:39:59 using the following computational environment and dependencies:</w:t>
+        <w:t xml:space="preserve">This report was generated on 2017-09-16 00:36:42 using the following computational environment and dependencies:</w:t>
       </w:r>
     </w:p>
     <w:p>
@@ -5694,7 +5694,7 @@
         <w:rPr>
           <w:rStyle w:val="VerbatimChar"/>
         </w:rPr>
-        <w:t xml:space="preserve">#&gt;  date     2017-09-15                  </w:t>
+        <w:t xml:space="preserve">#&gt;  date     2017-09-16                  </w:t>
       </w:r>
       <w:r>
         <w:br w:type="textWrapping"/>
@@ -6442,7 +6442,7 @@
         <w:rPr>
           <w:rStyle w:val="VerbatimChar"/>
         </w:rPr>
-        <w:t xml:space="preserve">#&gt; Head:     [de2ceea] 2017-09-13: tweaking some figures</w:t>
+        <w:t xml:space="preserve">#&gt; Head:     [0660837] 2017-09-16: submitting to AAP...</w:t>
       </w:r>
     </w:p>
     <w:sectPr/>
@@ -6553,7 +6553,7 @@
     </w:lvl>
   </w:abstractNum>
   <w:abstractNum w:abstractNumId="990">
-    <w:nsid w:val="4aeee12f"/>
+    <w:nsid w:val="639996e6"/>
     <w:multiLevelType w:val="multilevel"/>
     <w:lvl w:ilvl="0">
       <w:numFmt w:val="bullet"/>
@@ -6634,7 +6634,7 @@
     </w:lvl>
   </w:abstractNum>
   <w:abstractNum w:abstractNumId="991">
-    <w:nsid w:val="1ddfee6d"/>
+    <w:nsid w:val="c943d257"/>
     <w:multiLevelType w:val="multilevel"/>
     <w:lvl w:ilvl="0">
       <w:numFmt w:val="bullet"/>

</xml_diff>

<commit_message>
investigate crevents as a source of citations
</commit_message>
<xml_diff>
--- a/analysis/paper/paper.docx
+++ b/analysis/paper/paper.docx
@@ -63,7 +63,7 @@
         <w:pStyle w:val="Datum"/>
       </w:pPr>
       <w:r>
-        <w:t xml:space="preserve">16</w:t>
+        <w:t xml:space="preserve">28</w:t>
       </w:r>
       <w:r>
         <w:t xml:space="preserve"> </w:t>
@@ -336,36 +336,178 @@
     </w:p>
     <w:p>
       <w:pPr>
+        <w:pStyle w:val="FirstParagraph"/>
+      </w:pPr>
+      <w:r>
+        <w:t xml:space="preserve">per mille sign</w:t>
+      </w:r>
+    </w:p>
+    <w:p>
+      <w:pPr>
+        <w:pStyle w:val="Textkrper"/>
+      </w:pPr>
+      <w:r>
+        <w:t xml:space="preserve">plain text: ‰ (doesn't render properly in PDF)</w:t>
+      </w:r>
+      <w:r>
+        <w:t xml:space="preserve"> </w:t>
+      </w:r>
+      <w:r>
+        <w:t xml:space="preserve">HTML: ‰ (renders properly in PDF)</w:t>
+      </w:r>
+      <w:r>
+        <w:t xml:space="preserve"> </w:t>
+      </w:r>
+      <w:r>
+        <w:t xml:space="preserve">LaTeX:</w:t>
+      </w:r>
+      <w:r>
+        <w:t xml:space="preserve"> </w:t>
+      </w:r>
+      <w:r>
+        <w:t xml:space="preserve">$\text{\textperthousand}$</w:t>
+      </w:r>
+      <w:r>
+        <w:t xml:space="preserve"> </w:t>
+      </w:r>
+      <w:r>
+        <w:t xml:space="preserve">(renders properly in PDF)</w:t>
+      </w:r>
+      <w:r>
+        <w:t xml:space="preserve"> </w:t>
+      </w:r>
+      <w:r>
+        <w:t xml:space="preserve">delta sign</w:t>
+      </w:r>
+    </w:p>
+    <w:p>
+      <w:pPr>
+        <w:pStyle w:val="Textkrper"/>
+      </w:pPr>
+      <w:r>
+        <w:t xml:space="preserve">plain text: δ (doesn't render properly in PDF)</w:t>
+      </w:r>
+      <w:r>
+        <w:t xml:space="preserve"> </w:t>
+      </w:r>
+      <w:r>
+        <w:t xml:space="preserve">LaTeX:</w:t>
+      </w:r>
+      <w:r>
+        <w:t xml:space="preserve"> </w:t>
+      </w:r>
+      <m:oMath>
+        <m:r>
+          <m:t>δ</m:t>
+        </m:r>
+      </m:oMath>
+      <w:r>
+        <w:t xml:space="preserve"> </w:t>
+      </w:r>
+      <w:r>
+        <w:t xml:space="preserve">(renders properly in PDF)</w:t>
+      </w:r>
+      <w:r>
+        <w:t xml:space="preserve"> </w:t>
+      </w:r>
+      <w:r>
+        <w:t xml:space="preserve">plus-minus sign</w:t>
+      </w:r>
+    </w:p>
+    <w:p>
+      <w:pPr>
+        <w:pStyle w:val="Textkrper"/>
+      </w:pPr>
+      <w:r>
+        <w:t xml:space="preserve">plain text: ± (doesn't render properly in PDF)</w:t>
+      </w:r>
+      <w:r>
+        <w:t xml:space="preserve"> </w:t>
+      </w:r>
+      <w:r>
+        <w:t xml:space="preserve">HTML: ± (renders properly in PDF)</w:t>
+      </w:r>
+      <w:r>
+        <w:t xml:space="preserve"> </w:t>
+      </w:r>
+      <w:r>
+        <w:t xml:space="preserve">LaTeX:</w:t>
+      </w:r>
+      <w:r>
+        <w:t xml:space="preserve"> </w:t>
+      </w:r>
+      <m:oMath>
+        <m:r>
+          <m:t>±</m:t>
+        </m:r>
+      </m:oMath>
+      <w:r>
+        <w:t xml:space="preserve"> </w:t>
+      </w:r>
+      <w:r>
+        <w:t xml:space="preserve">(renders properly in PDF)</w:t>
+      </w:r>
+      <w:r>
+        <w:t xml:space="preserve"> </w:t>
+      </w:r>
+      <w:r>
+        <w:t xml:space="preserve">degree sign</w:t>
+      </w:r>
+    </w:p>
+    <w:p>
+      <w:pPr>
+        <w:pStyle w:val="Textkrper"/>
+      </w:pPr>
+      <w:r>
+        <w:t xml:space="preserve">plain text: ° (doesn't render properly in PDF)</w:t>
+      </w:r>
+      <w:r>
+        <w:t xml:space="preserve"> </w:t>
+      </w:r>
+      <w:r>
+        <w:t xml:space="preserve">HTML: ° (renders properly in PDF)</w:t>
+      </w:r>
+      <w:r>
+        <w:t xml:space="preserve"> </w:t>
+      </w:r>
+      <w:r>
+        <w:t xml:space="preserve">LaTeX:</w:t>
+      </w:r>
+      <w:r>
+        <w:t xml:space="preserve"> </w:t>
+      </w:r>
+      <w:r>
+        <w:t xml:space="preserve">$\text{\textdegree}$</w:t>
+      </w:r>
+      <w:r>
+        <w:t xml:space="preserve"> </w:t>
+      </w:r>
+      <w:r>
+        <w:t xml:space="preserve">(renders properly in PDF)</w:t>
+      </w:r>
+    </w:p>
+    <w:p>
+      <w:pPr>
+        <w:pStyle w:val="Textkrper"/>
+      </w:pPr>
+      <w:r>
+        <w:t xml:space="preserve">Data are the building blocks of research, and access to data is necessary to fully understand and extend the work of others (Fienberg et al 1985). Yet archaeological data are often not available for a variety of reasons, including a perceived lack of credit for making data available. The goal of this paper is to present a standard for the scholarly citation of archaeological data, akin to the way we cite publications. The need for this has been motivated by Huggert’s (2017) findings of low levels of data citation and reuse in archaeology, and Clarke’s (2015) analysis that digital data preservation and management systems are under-developed in archaeology, despite our obligations as stewards of cultural heritage. A standard for data citation is important because it gives credit to the authors or compilers of the data, and so accords them visibility and recognition for their scholarly contribution in a way that is valued broadly in the discipline. A citation standard is also important for tracking the use of the data, and generating metrics about the impact of the dataset on the discipline. Understanding the use of resources such as datasets is important for allocating resources within archaeology and identifying novel research directions.</w:t>
+      </w:r>
+    </w:p>
+    <w:p>
+      <w:pPr>
+        <w:pStyle w:val="Textkrper"/>
+      </w:pPr>
+      <w:r>
+        <w:t xml:space="preserve">We will start by defining what we mean by ‘data’, and reviewing previous work on researchers’ attitudes to sharing data. We motivate data sharing and citing behaviours by explaining why data sharing is beneficial to archaeology as a discipline, and to individual researchers. Then we will survey some of the data sharing and citing norms that have emerged in other research areas. From these norms we will present a standard suitable for citation of archaeological data. Finally, we will present some basic instructions on how to share archaeological data.</w:t>
+      </w:r>
+    </w:p>
+    <w:p>
+      <w:pPr>
         <w:pStyle w:val="Heading1"/>
       </w:pPr>
-      <w:bookmarkStart w:id="25" w:name="introduction"/>
+      <w:bookmarkStart w:id="25" w:name="what-are-data"/>
       <w:bookmarkEnd w:id="25"/>
-      <w:r>
-        <w:t xml:space="preserve">Introduction</w:t>
-      </w:r>
-    </w:p>
-    <w:p>
-      <w:pPr>
-        <w:pStyle w:val="FirstParagraph"/>
-      </w:pPr>
-      <w:r>
-        <w:t xml:space="preserve">Data are the building blocks of research, and access to data is necessary to fully understand and extend the work of others (Fienberg et al 1985). Yet archaeological data are often not available for a variety of reasons, including a perceived lack of credit for making data available. The goal of this paper is to present a standard for the scholarly citation of archaeological data, akin to the way we cite publications. The need for this has been motivated by Huggert’s (2017) findings of low levels of data citation and reuse in archaeology, and Clarke’s (2015) analysis that digital data preservation and management systems are under-developed in archaeology, despite our obligations as stewards of cultural heritage. A standard for data citation is important because it gives credit to the authors or compilers of the data, and so accords them visibility and recognition for their scholarly contribution in a way that is valued broadly in the discipline. A citation standard is also important for tracking the use of the data, and generating metrics about the impact of the dataset on the discipline. Understanding the use of resources such as datasets is important for allocating resources within archaeology and identifying novel research directions.</w:t>
-      </w:r>
-    </w:p>
-    <w:p>
-      <w:pPr>
-        <w:pStyle w:val="Textkrper"/>
-      </w:pPr>
-      <w:r>
-        <w:t xml:space="preserve">We will start by defining what we mean by ‘data’, and reviewing previous work on researchers’ attitudes to sharing data. We motivate data sharing and citing behaviours by explaining why data sharing is beneficial to archaeology as a discipline, and to individual researchers. Then we will survey some of the data sharing and citing norms that have emerged in other research areas. From these norms we will present a standard suitable for citation of archaeological data. Finally, we will present some basic instructions on how to share archaeological data.</w:t>
-      </w:r>
-    </w:p>
-    <w:p>
-      <w:pPr>
-        <w:pStyle w:val="Heading1"/>
-      </w:pPr>
-      <w:bookmarkStart w:id="26" w:name="what-are-data"/>
-      <w:bookmarkEnd w:id="26"/>
       <w:r>
         <w:t xml:space="preserve">What are data?</w:t>
       </w:r>
@@ -623,7 +765,7 @@
         <w:pStyle w:val="Textkrper"/>
       </w:pPr>
       <w:r>
-        <w:t xml:space="preserve">Pragmatically in our own work, we consider that the main data suitable for sharing as the contents of the computer files (e.g. text, raw structured data, and images) that we analyse or otherwise use to create the figures, tables and quantitative results that we include in our reports and publications. The selection omits materials that could also be considered data accoring to the defintions noted above (e.g. field notes), but we feel our selection represents the most information-dense and meaningful data records that are useful for others wanting to assess the reliability of our work, or resuse our findings in their own work. These are also the items that have been most frequently requested by others writing to us about about our publications. Our citation standard imposes no constraints on what data can be, but we propose a few minimal qualities for how data should be organised that will help ground our discussion. Table</w:t>
+        <w:t xml:space="preserve">Pragmatically in our own work, we consider that the main data suitable for sharing as the contents of the computer files (e.g. text, raw structured data, and images) that we analyse or otherwise use to create the figures, tables and quantitative results that we include in our reports and publications. The selection omits materials that could also be considered data according to the definitions noted above (e.g. field notes), but we feel our selection represents the most information-dense and meaningful data records that are useful for others wanting to assess the reliability of our work, or reuse our findings in their own work. These are also the items that have been most frequently requested by others writing to us about our publications. Our citation standard imposes no constraints on what data can be, but we propose a few minimal qualities for how data should be organised that will help ground our discussion. Table</w:t>
       </w:r>
       <w:r>
         <w:t xml:space="preserve"> </w:t>
@@ -1066,8 +1208,8 @@
       <w:pPr>
         <w:pStyle w:val="Heading1"/>
       </w:pPr>
-      <w:bookmarkStart w:id="27" w:name="what-are-the-benefits-of-data-sharing-to-the-individual-researcher"/>
-      <w:bookmarkEnd w:id="27"/>
+      <w:bookmarkStart w:id="26" w:name="what-are-the-benefits-of-data-sharing-to-the-individual-researcher"/>
+      <w:bookmarkEnd w:id="26"/>
       <w:r>
         <w:t xml:space="preserve">What are the benefits of data sharing to the individual researcher?</w:t>
       </w:r>
@@ -1916,8 +2058,8 @@
       <w:pPr>
         <w:pStyle w:val="Heading1"/>
       </w:pPr>
-      <w:bookmarkStart w:id="28" w:name="what-do-researchers-think-about-sharing-data"/>
-      <w:bookmarkEnd w:id="28"/>
+      <w:bookmarkStart w:id="27" w:name="what-do-researchers-think-about-sharing-data"/>
+      <w:bookmarkEnd w:id="27"/>
       <w:r>
         <w:t xml:space="preserve">What do researchers think about sharing data?</w:t>
       </w:r>
@@ -1988,7 +2130,7 @@
                     </pic:cNvPicPr>
                   </pic:nvPicPr>
                   <pic:blipFill>
-                    <a:blip r:embed="rId29"/>
+                    <a:blip r:embed="rId28"/>
                     <a:stretch>
                       <a:fillRect/>
                     </a:stretch>
@@ -2035,10 +2177,60 @@
       <w:pPr>
         <w:pStyle w:val="Heading1"/>
       </w:pPr>
-      <w:bookmarkStart w:id="30" w:name="what-are-the-current-norms-of-data-sharing"/>
+      <w:bookmarkStart w:id="29" w:name="what-are-the-current-norms-of-data-sharing"/>
+      <w:bookmarkEnd w:id="29"/>
+      <w:r>
+        <w:t xml:space="preserve">What are the current norms of data sharing?</w:t>
+      </w:r>
+    </w:p>
+    <w:p>
+      <w:pPr>
+        <w:pStyle w:val="FirstParagraph"/>
+      </w:pPr>
+      <w:r>
+        <w:t xml:space="preserve">The surveys above show that data sharing practices tend to be a private activity, but where public sharing does occur, what forms does it take, and how do these vary across different fields of research? Wouters and Haak (2017) surveyed 1,200 researchers about data sharing behaviours and found a spectrum from ‘intensive data-sharing fields’ to ‘restricted data-sharing fields’. Intensive data-sharing fields often depend on access to global databases, for example human genetics, while restricted data-sharing fields depend mostly on data collected by the individual researcher or their immediate collaborators, such as digital humanities. These differences in disciplinary norms have implications for data ownership (intensive: collectively owned, willing to share; restrictive: owned by the individual, reluctant to share) and the effort required to share (intensive: low effort because data are prepared for sharing as an integral part of the research process, restrictive: high effort because data are prepared for sharing after the research, or apart from it, in response to a request from another researcher). This intensive-restricted spectrum also maps on to Sawyer's (2008) analysis of data sharing in data-rich fields compared to data-poor fields. Data rich fields, such as astronomy, oceanography, and ecology, are have three common characteristics: pooling and sharing data resources is expected; the cumulative nature of work that builds on common data and common methods reduces the likelihood of alternative data sources and other methods being common; and the number of theoretical choices is limited because there is enough data to adequately test competing theories. Data-poor fields have three common characteristics: data are rare, or hard to get, or both; the types of data available often dictate the methods taken; and theories are relatively easy to generate and more difficult to validate. In data-poor fields, researchers often invest substantial time and resources on gathering their own data. The getting of data, and the quality of the data collected, is often a key determinant of the status of a researcher, leading to hoarding of data as an asset to be traded for professional benefit.</w:t>
+      </w:r>
+    </w:p>
+    <w:p>
+      <w:pPr>
+        <w:pStyle w:val="Textkrper"/>
+      </w:pPr>
+      <w:r>
+        <w:t xml:space="preserve">Archaeologists can be found all over this spectrum because of the diversity of archaeological research. However, our observations of data sharing in archaeology, and the nature of archaeological research generally, is that it is, for the most part, currently a restricted data-sharing and a data-poor field. There are few standardised and widely used methods for sharing and citing data, a challenge for archaeological data sharing that we hope this paper will help to address.</w:t>
+      </w:r>
+    </w:p>
+    <w:p>
+      <w:pPr>
+        <w:pStyle w:val="Textkrper"/>
+      </w:pPr>
+      <w:r>
+        <w:t xml:space="preserve">Even though there is a wide spectrum of data sharing behaviours, overall rates of data sharing by individual researchers are very low in many fields. Wicherts et al. (2006) emailed authors of 141 empirical articles recently published by the American Psychological Association (APA) journals to request a copy of the original data reported in the articles. They received 64 of the 249 datasets they requested, resulting in a data sharing rate of about 26%, despite all the authors of the articles in their study being bound to the APA's Ethical Principles, which state authors must ‘not withhold the data on which their conclusions are based from other competent professionals who seek to verify the substantive claims’ (American Psychological Association, 2001, p. 396). Valpaemel et al. (2015) similarly requested data from 394 papers, published in all issues of four APA journals in 2012 and found that 38% of authors responded with their data. They concluded that although the data sharing rate increased as compared to the study by Wicherts et al., their findings are ‘worrisome’ and indicate a 'poor availability of data'.</w:t>
+      </w:r>
+    </w:p>
+    <w:p>
+      <w:pPr>
+        <w:pStyle w:val="Textkrper"/>
+      </w:pPr>
+      <w:r>
+        <w:t xml:space="preserve">Savage and Vickers (2009) requested data from authors of ten papers published in PLOS journals, and received only one reply. Although this is a very small sample, it is notable because PLOS journals require authors to share data as a condition of publication: "PLOS journals require authors to make all data underlying the findings described in their manuscript fully available without restriction, with rare exception." (PLoS Medicine Editorial and Publishing Policies nd), and yet only one out of the ten authors actually complied with this requirement. Alsheikh-Ali et al. (2011) inspected 500 articles published in high-impact science journals in 2009 and found that only 47 papers (9%) deposited full primary raw data online. Similarly, Womak (2015) inspected 4,370 articles published in high-impact science journals in 2014 and found that 13% of articles with original data published make the data available to others.</w:t>
+      </w:r>
+    </w:p>
+    <w:p>
+      <w:pPr>
+        <w:pStyle w:val="Textkrper"/>
+      </w:pPr>
+      <w:r>
+        <w:t xml:space="preserve">The absence of a standardised and sustainable approach to data sharing is starkly demonstrated by Vines et al.’s (2014) study of data availability over time in biology publications. They examined the availability of data from 516 studies of plants or animal morphology between 2 and 22 years old. Vines et al. found that odds of a data set referred to in a publication being available fell by 17% per year. The found that the key factors responsible for the unavailability of data was that the data were lost or on inaccessible storage media.</w:t>
+      </w:r>
+    </w:p>
+    <w:p>
+      <w:pPr>
+        <w:pStyle w:val="Heading1"/>
+      </w:pPr>
+      <w:bookmarkStart w:id="30" w:name="do-archaeologists-share-data"/>
       <w:bookmarkEnd w:id="30"/>
       <w:r>
-        <w:t xml:space="preserve">What are the current norms of data sharing?</w:t>
+        <w:t xml:space="preserve">Do archaeologists share data?</w:t>
       </w:r>
     </w:p>
     <w:p>
@@ -2046,49 +2238,17 @@
         <w:pStyle w:val="FirstParagraph"/>
       </w:pPr>
       <w:r>
-        <w:t xml:space="preserve">The surveys above show that data sharing practices tend to be a private activity, but where public sharing does occur, what forms does it take, and how do these vary across different fields of research? Wouters and Haak (2017) surveyed 1,200 researchers about data sharing behaviours and found a spectrum from ‘intensive data-sharing fields’ to ‘restricted data-sharing fields’. Intensive data-sharing fields often depend on access to global databases, for example human genetics, while restricted data-sharing fields depend mostly on data collected by the individual researcher or their immediate collaborators, such as digital humanities. These differences in disciplinary norms have implications for data ownership (intensive: collectively owned, willing to share; restrictive: owned by the individual, reluctant to share) and the effort required to share (intensive: low effort because data are prepared for sharing as an integral part of the research process, restrictive: high effort because data are prepared for sharing after the research, or apart from it, in response to a request from another researcher). This intensive-restricted spectrum also maps on to Sawyer's (2008) analysis of data sharing in data-rich fields compared to data-poor fields. Data rich fields, such as astronomy, oceanography, and ecology, are have three common characterics: pooling and sharing data resources is expected; the cumulative nature of work that builds on common data and common methods reduces the likelihood of alternative data sources and other methods being common; and the number of theoretical choices is limited because there is enough data to adequately test competing theories. Data-poor fields have three common characteristics: data are rare, or hard to get, or both; the types of data available often dictate the methods taken; and theories are relatively easy to generate and more difficult to validate. In data-poor fields, researchers often invest substantial time and resources on gathering their own data. The getting of data, and the quality of the data collected, is often a key determinant of the status of a researcher, leading to hoarding of data as an asset to be traded for professional benefit.</w:t>
-      </w:r>
-    </w:p>
-    <w:p>
-      <w:pPr>
-        <w:pStyle w:val="Textkrper"/>
-      </w:pPr>
-      <w:r>
-        <w:t xml:space="preserve">Archaeologists can be found all over this spectrum because of the diversity of archaeological research. However, our observations of data sharing in archaeology, and the nature of archaeological research generally, is that it is, for the most part, currently a restricted data-sharing and a data-poor field. There are few standardised and widely used methods for sharing and citing data, a challenge for archaeological data sharing that we hope this paper will help to address.</w:t>
-      </w:r>
-    </w:p>
-    <w:p>
-      <w:pPr>
-        <w:pStyle w:val="Textkrper"/>
-      </w:pPr>
-      <w:r>
-        <w:t xml:space="preserve">Even though there is a wide spectrum of data sharing behaviours, overall rates of data sharing by individual researchers are very low in many fields. Wicherts et al. (2006) emailed authors of 141 empirical articles recently published by the American Psychological Association (APA) journals to request a copy of the original data reported in the articles. They received 64 of the 249 datasets they requested, resulting in a data sharing rate of about 26%, despite all the authors of the articles in their study being bound to the APA's Ethical Principles, which state authors must ‘not withhold the data on which their conclusions are based from other competent professionals who seek to verify the substantive claims’ (American Psychological Association, 2001, p. 396). Valpaemel et al. (2015) similarly requested data from 394 papers, published in all issues of four APA journals in 2012 and found that 38% of authors responded with their data. They concluded that although the data sharing rate increased as compared to the study by Wicherts et al., their findings are ‘worrisome’ and indicate a 'poor availability of data'.</w:t>
-      </w:r>
-    </w:p>
-    <w:p>
-      <w:pPr>
-        <w:pStyle w:val="Textkrper"/>
-      </w:pPr>
-      <w:r>
-        <w:t xml:space="preserve">Savage and Vickers (2009) requested data from authors of ten papers published in PLOS journals, and received only one reply. Although this is a very small sample, it is notable because PLOS journals require authors to share data as a condition of publication: "PLOS journals require authors to make all data underlying the findings described in their manuscript fully available without restriction, with rare exception." (PLoS Medicine Editorial and Publishing Policies nd), and yet only one out of the ten authors actually complied with this requirement. Alsheikh-Ali et al. (2011) inspected 500 articles published in high-impact science journals in 2009 and found that only 47 papers (9%) deposited full primary raw data online. Similarly, Womak (2015) inspected 4,370 articles published in high-impact science journals in 2014 and found that 13% of articles with original data published make the data available to others.</w:t>
-      </w:r>
-    </w:p>
-    <w:p>
-      <w:pPr>
-        <w:pStyle w:val="Textkrper"/>
-      </w:pPr>
-      <w:r>
-        <w:t xml:space="preserve">The absence of a standardised and sustainable approach to data sharing is starkly demonstrated by Vines et al.’s (2014) study of data availability over time in biology publications. They examined the availability of data from 516 studies of plants or animal morphology between 2 and 22 years old. Vines et al. found that odds of a data set referred to in a publication being available fell by 17% per year. The found that the key factors responsible for the unavailability of data was that the data were lost or on inaccessible storage media.</w:t>
-      </w:r>
-    </w:p>
-    <w:p>
-      <w:pPr>
-        <w:pStyle w:val="Heading1"/>
-      </w:pPr>
-      <w:bookmarkStart w:id="31" w:name="do-archaeologists-share-data"/>
+        <w:t xml:space="preserve">Here we present the results of three small pilot studies aimed at understanding how archaeologists share their data. First, we emailed a sample of authors of research publications to request access to the data behind their publication. Second, we surveyed a sample of journal articles to see what data was available. Third, we analysed information about archaeological data files in online repositories tracked by DataCite (an organisation that provides persistent identifiers, or DOIs for research data). The small sample sizes of the first two of these pilot studies limit how generalisable the results are, but as the first of their kind for archaeology, they are valuable for proposing hypotheses for larger-scale investigations.</w:t>
+      </w:r>
+    </w:p>
+    <w:p>
+      <w:pPr>
+        <w:pStyle w:val="Heading2"/>
+      </w:pPr>
+      <w:bookmarkStart w:id="31" w:name="reproducibility-and-open-source-materials-for-this-study"/>
       <w:bookmarkEnd w:id="31"/>
       <w:r>
-        <w:t xml:space="preserve">Do archaeologists share data?</w:t>
+        <w:t xml:space="preserve">Reproducibility and open source materials for this study</w:t>
       </w:r>
     </w:p>
     <w:p>
@@ -2096,30 +2256,12 @@
         <w:pStyle w:val="FirstParagraph"/>
       </w:pPr>
       <w:r>
-        <w:t xml:space="preserve">Here we present the results of three small pilot studies aimed at understanding how archaeologists share their data. First, we emailed a sample of authors of research publications to request access to the data behind their publication. Second, we surveyed a sample of journal articles to see what data was available. Third, we analysed information about archaeological data files in online repositories tracked by DataCite (an organisation that provides persistent identifiers, or DOIs for research data). The small sample sizes of the first two of these pilot studies limit how generalisable the results are, but as the first of their kind for archaeology, they are valuable for proposing hypotheses for larger-scale investigations.</w:t>
-      </w:r>
-    </w:p>
-    <w:p>
-      <w:pPr>
-        <w:pStyle w:val="Heading2"/>
-      </w:pPr>
-      <w:bookmarkStart w:id="32" w:name="reproducibility-and-open-source-materials-for-this-study"/>
-      <w:bookmarkEnd w:id="32"/>
-      <w:r>
-        <w:t xml:space="preserve">Reproducibility and open source materials for this study</w:t>
-      </w:r>
-    </w:p>
-    <w:p>
-      <w:pPr>
-        <w:pStyle w:val="FirstParagraph"/>
-      </w:pPr>
-      <w:r>
         <w:t xml:space="preserve">To enable re-use of our materials and improve reproducibility and transparency according to the principles outlined in Marwick (2017), we include the entire R code used for all the analysis and visualizations contained in this paper in our compendium at</w:t>
       </w:r>
       <w:r>
         <w:t xml:space="preserve"> </w:t>
       </w:r>
-      <w:hyperlink r:id="rId33">
+      <w:hyperlink r:id="rId32">
         <w:r>
           <w:rPr>
             <w:rStyle w:val="Hyperlink"/>
@@ -2135,8 +2277,8 @@
       <w:pPr>
         <w:pStyle w:val="Heading2"/>
       </w:pPr>
-      <w:bookmarkStart w:id="34" w:name="email-requests-for-data-in-a-published-article"/>
-      <w:bookmarkEnd w:id="34"/>
+      <w:bookmarkStart w:id="33" w:name="email-requests-for-data-in-a-published-article"/>
+      <w:bookmarkEnd w:id="33"/>
       <w:r>
         <w:t xml:space="preserve">Email requests for data in a published article</w:t>
       </w:r>
@@ -2803,7 +2945,7 @@
                     </pic:cNvPicPr>
                   </pic:nvPicPr>
                   <pic:blipFill>
-                    <a:blip r:embed="rId35"/>
+                    <a:blip r:embed="rId34"/>
                     <a:stretch>
                       <a:fillRect/>
                     </a:stretch>
@@ -2842,8 +2984,8 @@
       <w:pPr>
         <w:pStyle w:val="Heading2"/>
       </w:pPr>
-      <w:bookmarkStart w:id="36" w:name="survey-of-articles-published-in-the-journal-of-archaeological-science"/>
-      <w:bookmarkEnd w:id="36"/>
+      <w:bookmarkStart w:id="35" w:name="survey-of-articles-published-in-the-journal-of-archaeological-science"/>
+      <w:bookmarkEnd w:id="35"/>
       <w:r>
         <w:t xml:space="preserve">Survey of articles published in the</w:t>
       </w:r>
@@ -2923,7 +3065,7 @@
                     </pic:cNvPicPr>
                   </pic:nvPicPr>
                   <pic:blipFill>
-                    <a:blip r:embed="rId37"/>
+                    <a:blip r:embed="rId36"/>
                     <a:stretch>
                       <a:fillRect/>
                     </a:stretch>
@@ -2962,8 +3104,8 @@
       <w:pPr>
         <w:pStyle w:val="Heading2"/>
       </w:pPr>
-      <w:bookmarkStart w:id="38" w:name="data-sets-in-repositories-tracked-by-datacite"/>
-      <w:bookmarkEnd w:id="38"/>
+      <w:bookmarkStart w:id="37" w:name="data-sets-in-repositories-tracked-by-datacite"/>
+      <w:bookmarkEnd w:id="37"/>
       <w:r>
         <w:t xml:space="preserve">Data sets in repositories tracked by DataCite</w:t>
       </w:r>
@@ -2988,7 +3130,7 @@
                     </pic:cNvPicPr>
                   </pic:nvPicPr>
                   <pic:blipFill>
-                    <a:blip r:embed="rId39"/>
+                    <a:blip r:embed="rId38"/>
                     <a:stretch>
                       <a:fillRect/>
                     </a:stretch>
@@ -3043,7 +3185,7 @@
                     </pic:cNvPicPr>
                   </pic:nvPicPr>
                   <pic:blipFill>
-                    <a:blip r:embed="rId40"/>
+                    <a:blip r:embed="rId39"/>
                     <a:stretch>
                       <a:fillRect/>
                     </a:stretch>
@@ -3160,7 +3302,7 @@
                     </pic:cNvPicPr>
                   </pic:nvPicPr>
                   <pic:blipFill>
-                    <a:blip r:embed="rId41"/>
+                    <a:blip r:embed="rId40"/>
                     <a:stretch>
                       <a:fillRect/>
                     </a:stretch>
@@ -3215,7 +3357,7 @@
                     </pic:cNvPicPr>
                   </pic:nvPicPr>
                   <pic:blipFill>
-                    <a:blip r:embed="rId42"/>
+                    <a:blip r:embed="rId41"/>
                     <a:stretch>
                       <a:fillRect/>
                     </a:stretch>
@@ -3254,8 +3396,8 @@
       <w:pPr>
         <w:pStyle w:val="Heading1"/>
       </w:pPr>
-      <w:bookmarkStart w:id="43" w:name="how-to-share-archaeological-data"/>
-      <w:bookmarkEnd w:id="43"/>
+      <w:bookmarkStart w:id="42" w:name="how-to-share-archaeological-data"/>
+      <w:bookmarkEnd w:id="42"/>
       <w:r>
         <w:t xml:space="preserve">How to share archaeological data?</w:t>
       </w:r>
@@ -3285,7 +3427,7 @@
       <w:r>
         <w:t xml:space="preserve"> </w:t>
       </w:r>
-      <w:hyperlink r:id="rId44">
+      <w:hyperlink r:id="rId43">
         <w:r>
           <w:rPr>
             <w:rStyle w:val="Hyperlink"/>
@@ -3321,8 +3463,8 @@
       <w:pPr>
         <w:pStyle w:val="Heading1"/>
       </w:pPr>
-      <w:bookmarkStart w:id="45" w:name="how-to-cite-archaeological-data"/>
-      <w:bookmarkEnd w:id="45"/>
+      <w:bookmarkStart w:id="44" w:name="how-to-cite-archaeological-data"/>
+      <w:bookmarkEnd w:id="44"/>
       <w:r>
         <w:t xml:space="preserve">How to cite archaeological data?</w:t>
       </w:r>
@@ -3373,7 +3515,7 @@
       <w:r>
         <w:t xml:space="preserve"> </w:t>
       </w:r>
-      <w:hyperlink r:id="rId46">
+      <w:hyperlink r:id="rId45">
         <w:r>
           <w:rPr>
             <w:rStyle w:val="Hyperlink"/>
@@ -3390,7 +3532,7 @@
       <w:r>
         <w:t xml:space="preserve"> </w:t>
       </w:r>
-      <w:hyperlink r:id="rId47">
+      <w:hyperlink r:id="rId46">
         <w:r>
           <w:rPr>
             <w:rStyle w:val="Hyperlink"/>
@@ -3434,7 +3576,7 @@
         <w:pStyle w:val="FirstParagraph"/>
       </w:pPr>
       <w:r>
-        <w:t xml:space="preserve">A DOI alone is not sufficient for citing a dataset because, like many things onthe internet, the files can change over time. For example we might upload data files to the repository when we submit a paper for peer review, then get a DOI and cite that in our manuscript so the peer reviewers can see them (some services provide a private URL that can be shared with reviewers but is not publicly accessible or discoverable by a search engine). Then when we resubmit our manuscript after peer review, we might update the repository to include additional data files relating to additional analyses requested by the reviewers. We still have the same DOI in our manuscript for this data set, but the files have changed because of the revisions we did in response to the peer reviewers' comments. Most data repositories will keep each version of the files that you upload, so in this scenario there will be at least two versions of the files in our data repository. Even if we do not follow this exact sequence of updating the files, we may still change them in the future, after our paper has been published. Because of this potential to change the files stored at the DOI, it is necessary to identify specific file versions in our citation of the data. A simple method to record the version is to include the date that the data files were accessed, as when citing any other resource found on the internet. Some repositories also provide DOIs that have a version number suffix like '.v2', '.2', '/2'. However this is not formally a functionality of the DOI system, so including the date accessed is a more robust and general method of indicating the version. Technological solutions to issues of transience, permanence and granularity in data citation are still in development.</w:t>
+        <w:t xml:space="preserve">A DOI alone is not sufficient for citing a dataset because, like many things on the internet, the files can change over time. For example we might upload data files to the repository when we submit a paper for peer review, then get a DOI and cite that in our manuscript so the peer reviewers can see them (some services provide a private URL that can be shared with reviewers but is not publicly accessible or discoverable by a search engine). Then when we resubmit our manuscript after peer review, we might update the repository to include additional data files relating to additional analyses requested by the reviewers. We still have the same DOI in our manuscript for this data set, but the files have changed because of the revisions we did in response to the peer reviewers' comments. Most data repositories will keep each version of the files that you upload, so in this scenario there will be at least two versions of the files in our data repository. Even if we do not follow this exact sequence of updating the files, we may still change them in the future, after our paper has been published. Because of this potential to change the files stored at the DOI, it is necessary to identify specific file versions in our citation of the data. A simple method to record the version is to include the date that the data files were accessed, as when citing any other resource found on the internet. Some repositories also provide DOIs that have a version number suffix like '.v2', '.2', '/2'. However this is not formally a functionality of the DOI system, so including the date accessed is a more robust and general method of indicating the version. Technological solutions to issues of transience, permanence and granularity in data citation are still in development.</w:t>
       </w:r>
     </w:p>
     <w:p>
@@ -3455,7 +3597,7 @@
       <w:r>
         <w:t xml:space="preserve"> </w:t>
       </w:r>
-      <w:hyperlink r:id="rId48">
+      <w:hyperlink r:id="rId47">
         <w:r>
           <w:rPr>
             <w:rStyle w:val="Hyperlink"/>
@@ -3488,7 +3630,7 @@
       <w:r>
         <w:t xml:space="preserve"> </w:t>
       </w:r>
-      <w:hyperlink r:id="rId49">
+      <w:hyperlink r:id="rId48">
         <w:r>
           <w:rPr>
             <w:rStyle w:val="Hyperlink"/>
@@ -3529,7 +3671,7 @@
       <w:r>
         <w:t xml:space="preserve"> </w:t>
       </w:r>
-      <w:hyperlink r:id="rId50">
+      <w:hyperlink r:id="rId49">
         <w:r>
           <w:rPr>
             <w:rStyle w:val="Hyperlink"/>
@@ -3562,7 +3704,7 @@
       <w:r>
         <w:t xml:space="preserve"> </w:t>
       </w:r>
-      <w:hyperlink r:id="rId49">
+      <w:hyperlink r:id="rId48">
         <w:r>
           <w:rPr>
             <w:rStyle w:val="Hyperlink"/>
@@ -3578,10 +3720,59 @@
       <w:pPr>
         <w:pStyle w:val="Heading1"/>
       </w:pPr>
-      <w:bookmarkStart w:id="51" w:name="what-are-the-ethics-of-data-sharing"/>
+      <w:bookmarkStart w:id="50" w:name="what-are-the-ethics-of-data-sharing"/>
+      <w:bookmarkEnd w:id="50"/>
+      <w:r>
+        <w:t xml:space="preserve">What are the ethics of data sharing?</w:t>
+      </w:r>
+    </w:p>
+    <w:p>
+      <w:pPr>
+        <w:pStyle w:val="FirstParagraph"/>
+      </w:pPr>
+      <w:r>
+        <w:t xml:space="preserve">A full treatment of the ethical issues of data sharing is beyond the scope of this paper, but we can highlight some points specifically relevant to the question of when</w:t>
+      </w:r>
+      <w:r>
+        <w:t xml:space="preserve"> </w:t>
+      </w:r>
+      <w:r>
+        <w:rPr>
+          <w:i/>
+        </w:rPr>
+        <w:t xml:space="preserve">not</w:t>
+      </w:r>
+      <w:r>
+        <w:t xml:space="preserve"> </w:t>
+      </w:r>
+      <w:r>
+        <w:t xml:space="preserve">to share archaeological data. Much of the discussion on ethics and data sharing generally relates to appropriate attribution (assigning credit for the data) in data reuse (Duke et al. 2013). The default position for archaeological data, like data from many other sciences, is that they are part of the global human patrimony, and should be accessible to other scholars and the public (Zimmerman et al. 2003; Vitelli &amp; Colwell-Chanthaphonh 2006). However, archaeologists, like other researchers working with local and indigenous communities, governments, and international collaborators, generate research data that is intellectual property with many stakeholders. With diverse stakeholders, archaeological data can become entangled in economics, nationalism, cultural politics, and identity (Nicholas and Wylie 2009). Often, one of these stakeholders is an indigenous community, and archaeologists may find differences between Western and indigenous conceptions of what data are, how they may be generated, used, shared, and 'owned' (Harding et al. 2012).</w:t>
+      </w:r>
+    </w:p>
+    <w:p>
+      <w:pPr>
+        <w:pStyle w:val="Textkrper"/>
+      </w:pPr>
+      <w:r>
+        <w:t xml:space="preserve">One of these differences is that Western researchers often have individual autonomy in sharing data, and once data are shared, it is free for all to use. In contrast, within indigenous communities, data are part of the group's identity and property, akin to tangible heritage (Nicholas 2014), with certain members entrusted to keep that data on behalf of the group, and sometimes it may be inappropriate for these people to share the data with other members of the group, or beyond the group (Tsosie 2007). Differences between Western and indigenous concepts or data are not only cultural - substantial inequalities exist in access to resources for converting archaeological data into economic and political benefit (e.g. graduate degrees, employment, publications, grants, promotions). On one hand, making archaeological data openly available benefits indigenous communities, because it removes some of the financial and technical barriers to accessing that data (e.g. subscription fees to journals). On the other hand, this may be little more than a useless courtesy (Hymes 1972), because simply making data openly available does not give indigenous people access to the contexts where the data can be used to generate economic and political benefits. Thus, open data has different values for Western and indigenous communities, and if archaeologists want to make a compelling case to their indigenous partners for data sharing, they should also make a commitment to reducing some of the inequalities in making use of the data, for example, by providing some training in data analysis, or adapting the data into a context that is valued by the indigenous community.</w:t>
+      </w:r>
+    </w:p>
+    <w:p>
+      <w:pPr>
+        <w:pStyle w:val="Textkrper"/>
+      </w:pPr>
+      <w:r>
+        <w:t xml:space="preserve">In short, there is more to the ethics of data sharing than avoiding risk of damage. Redacting the locations of archaeological sites to prevent looting is an obvious case of preparing data for sharing to reduce the risk of damage to the sites (and in some jurisdictions, mandated by law). However, because of cultural, economic and political differences between Western archaeologists and the communities they work with, an archaeologist cannot consider their own risk assessment to be comprehensive and exhaustive (Nicholas and Wylie 2012). It is crucial for archaeologists to discuss data sharing plans during negotiations with representatives authorized by the indigenous peoples whose cultural heritage is the subject of investigation. This negotiation process is important because only indigenous peoples themselves can identify potential adverse outcomes to data sharing, and they can do this only if they understand the proposed research and anticipated results. The concrete outcome of this process is often a Memorandum of Understanding between the indigenous community and the archaeologist's employer that documents the outcome of negotiations about data sharing. If the archaeologist's indigenous partners have reasons not to share data in public, then the archaeologist should respect that position, and note in publication that the data are restricted at the request of the indigenous collaborators.</w:t>
+      </w:r>
+    </w:p>
+    <w:p>
+      <w:pPr>
+        <w:pStyle w:val="Heading1"/>
+      </w:pPr>
+      <w:bookmarkStart w:id="51" w:name="summary-and-conclusion"/>
       <w:bookmarkEnd w:id="51"/>
       <w:r>
-        <w:t xml:space="preserve">What are the ethics of data sharing?</w:t>
+        <w:t xml:space="preserve">Summary and Conclusion</w:t>
       </w:r>
     </w:p>
     <w:p>
@@ -3589,48 +3780,33 @@
         <w:pStyle w:val="FirstParagraph"/>
       </w:pPr>
       <w:r>
-        <w:t xml:space="preserve">A full treatment of the ethical issues of data sharing is beyond the scope of this paper, but we can highlight some points specifically relevant to the question of when</w:t>
-      </w:r>
-      <w:r>
-        <w:t xml:space="preserve"> </w:t>
-      </w:r>
-      <w:r>
-        <w:rPr>
-          <w:i/>
-        </w:rPr>
-        <w:t xml:space="preserve">not</w:t>
-      </w:r>
-      <w:r>
-        <w:t xml:space="preserve"> </w:t>
-      </w:r>
-      <w:r>
-        <w:t xml:space="preserve">to share archaeological data. Much of the discussion on ethics and data sharing generally relates to appropriate attribution (assigning credit for the data) in data reuse (Duke et al. 2013). The default position for archaeological data, like data from many other sciences, is that they are part of the global human patrimony, and should be accessible to other scholars and the public (Zimmerman et al. 2003; Vitelli &amp; Colwell-Chanthaphonh 2006). However, archaeologists, like other researchers working with local and indigenous communities, governments, and international collaborators, generate research data that is intellectual property with many stakeholders. With diverse stakeholders, archaeological data can become entangled in economics, nationalism, cultural politics, and identity (Nicholas and Wylie 2009). Often, one of these stakeholders is an indigenous community, and archaeologists may find differences between Western and indigenous conceptions of what data are, how they may be generated, used, shared, and 'owned' (Harding et al. 2012).</w:t>
-      </w:r>
-    </w:p>
-    <w:p>
-      <w:pPr>
-        <w:pStyle w:val="Textkrper"/>
-      </w:pPr>
-      <w:r>
-        <w:t xml:space="preserve">One of these differences is that Western researchers often have individual autonomy in sharing data, and once data are shared, it is free for all to use. In contrast, within indigenous communities, data are part of the group's identity and property, akin to tangible heritage (Nicholas 2014), with certain members entrusted to keep that data on behalf of the group, and sometimes it may be inappropriate for these people to share the data with other members of the group, or beyond the group (Tsosie 2007). Differences between Western and indigenous concepts or data are not only cultural - substantial inequalities exist in access to resources for converting archaeological data into economic and political benefit (e.g. graduate degrees, employment, publications, grants, promotions). On one hand, making archaeological data openly available benefits indigenous communities, because it removes some of the financial and technical barriers to accessing that data (e.g. subscription fees to journals). On the other hand, this may be little more than a useless courtesy (Hymes 1972), because simply making data openly available does not give indigenous people access to the contexts where the data can be used to generate economic and political benefits. Thus, open data has different values for Western and indigenous communities, and if archaeologists want to make a compelling case to their indigenous partners for data sharing, they should also make a commitment to reducing some of the inequalities in making use of the data, for example, by providing some training in data analysis, or adapting the data into a context that is valued by the indigenous community.</w:t>
-      </w:r>
-    </w:p>
-    <w:p>
-      <w:pPr>
-        <w:pStyle w:val="Textkrper"/>
-      </w:pPr>
-      <w:r>
-        <w:t xml:space="preserve">In short, there is more to the ethics of data sharing than avoiding risk of damage. Redacting the locations of archaeological sites to prevent looting is an obvious case of preparing data for sharing to reduce the risk of damage to the sites (and in some juridictions, mandated by law). However, because of cultural, economic and political differences between Western archaeologists and the communities they work with, an archaeologist cannot consider their own risk assessment to be comprehensive and exhaustive (Nicholas and Wylie 2012). It is crucial for archaeologists to discuss data sharing plans during negotiations with representatives authorized by the indigenous peoples whose cultural heritage is the subject of investigation. This negotiation process is important because only indigenous peoples themselves can identify potential adverse outcomes to data sharing, and they can do this only if they understand the proposed research and anticipated results. The concrete outcome of this process is often a Memorandum of Understanding between the indigenous community and the archaeologist's employer that documents the outcome of negotiations about data sharing. If the archaeologist's indigenous partners have reasons not to share data in public, then the archaeologist should respect that position, and note in publication that the data are restricted at the request of the indigenous collaborators.</w:t>
+        <w:t xml:space="preserve">The status of research data is slowly changing in many fields from a gift-culture where data are privately-held commodities traded for co-authorship, invitations, and other status tokens (Hagstrom 1982; Wallis et al. 2013), to part of the public commons, accessible to anyone with an internet connection. This change has been fastest in data-rich 'big science' fields, such as astronomy, physics, and oceanography, that use expensive instruments that generate data shared with large teams of collaborators to produce new discoveries (Reichman and Uhlir 2003). However, in 'smaller' data-poor sciences such as archaeology, where collaborative groups are small, data sharing is still mostly ad hoc and disaggregated. Our pilot studies, while small and limited in many ways, support this statement with an overall sharing rate of 20% in responses to private requests for data, and 53% of sampled journal articles with openly available data, in a wide variety of formats and locations. In examining archaeological data deposited in repositories, we found that most of the contents are PDF files of reports, and only a very small fraction of the data files are structured data such as spreadsheets. Archaeologists still have a long way to go in making their data easier to reuse by sharing data in plain text structured data formats such as CSV. We found that legislation requiring data sharing resulted in a substantial increase in the rate of data deposition, and that archaeologists are sensitive to fees charged by a repository.</w:t>
+      </w:r>
+    </w:p>
+    <w:p>
+      <w:pPr>
+        <w:pStyle w:val="Textkrper"/>
+      </w:pPr>
+      <w:r>
+        <w:t xml:space="preserve">Among the many challenges of increasing the rate of data sharing in archaeology and other 'small' sciences is that data sharing is unfunded, unrewarded and is only rarely required. The challenge of funding can be addressed by professional societies, such as the Society of American Archaeology, communicating to funding bodies, such as the National Science Foundation, about the importance of allocating funds specifically for data sharing and requesting a chance in policy. The challenge of requiring data sharing can also be addressed by funding bodies, but may be most effectively tackled by journal editors and editorial boards, for example by adopting the Transparency and Openness Protocols of the Centre for Open Science (Nosek et al. 2015). Changes in journal-specific submission guidelines can result in desirable changes in authors’ research practices (Giofrè et al 2017). For example, if archaeology journals adopt incentives such as badging (Kidwell et al. 2016), and require as a condition of publication that submitted articles include in the text a properly formatted citation to the data analysed in the article (or an explanation why the data are not available), authors would quickly adapt to this new requirement to ensure their article will be published. As peer reviewers, we can also communicate to editors that we require the manuscripts that we review to include citations of datasets analysed in the manuscript.</w:t>
+      </w:r>
+    </w:p>
+    <w:p>
+      <w:pPr>
+        <w:pStyle w:val="Textkrper"/>
+      </w:pPr>
+      <w:r>
+        <w:t xml:space="preserve">The challenge of data sharing as an unrewarded behaviour was the primary motivation for this article. By specifying a standard for the scholarly citation of archaeological data we provide a method for giving credit to the authors or compilers of the data. This rewards those authors with visibility and recognition for their effort with citations, a currency that is valued broadly in the discipline. The data citation standard outlined above is easy for humans and search engines to understand, and is highly functional, with a full internet address to the data contained in the citation. The standard can accommodate the addition of additional information required by different citation styles and publishers' requirements. The data citation standard is not dependent on any specific choices of software, archive, data producer, publisher, or author and is easy to adapt into existing writing and research workflows.</w:t>
       </w:r>
     </w:p>
     <w:p>
       <w:pPr>
         <w:pStyle w:val="Heading1"/>
       </w:pPr>
-      <w:bookmarkStart w:id="52" w:name="summary-and-conclusion"/>
+      <w:bookmarkStart w:id="52" w:name="acknowledgements"/>
       <w:bookmarkEnd w:id="52"/>
       <w:r>
-        <w:t xml:space="preserve">Summary and Conclusion</w:t>
+        <w:t xml:space="preserve">Acknowledgements</w:t>
       </w:r>
     </w:p>
     <w:p>
@@ -3638,33 +3814,17 @@
         <w:pStyle w:val="FirstParagraph"/>
       </w:pPr>
       <w:r>
-        <w:t xml:space="preserve">The status of research data is slowly changing in many fields from a gift-culture where data are privately-held commodities traded for co-authorship, invitations, and other status tokens (Hagstrom 1982; Wallis et al. 2013), to part of the public commons, accessible to anyone with an internet connection. This change has been fastest in data-rich 'big science' fields, such as astronomy, physics, and oceanography, that use expensive instruments that generate data shared with large teams of collaborators to produce new discoveries (Reichman and Uhlir 2003). However, in 'smaller' data-poor sciences such as archaeology, where collaborative groups are small, data sharing is still mostly ad hoc and disaggregated. Our pilot studies, while small and limited in many ways, support this statement with an overall sharing rate of 20% in responses to private requests for data, and 53% of sampled journal articles with openly available data, in a wide variety of formats and locations. In examining archaeological data deposited in repositories, we found that most of the contents are PDF files of reports, and only a very small fraction of the data files are structured data such as spreadsheets. Archaeologists still have a long way to go in making their data easier to reuse by sharing data in plain text structured data formats such as CSV. We found that legislation requiring data sharing resulted in a substantial increase in the rate of data deposition, and that archaeologists are sensitive to fees charged by a repository.</w:t>
-      </w:r>
-    </w:p>
-    <w:p>
-      <w:pPr>
-        <w:pStyle w:val="Textkrper"/>
-      </w:pPr>
-      <w:r>
-        <w:t xml:space="preserve">Among the many challenges of increasing the rate of data sharing in archaeology and other 'small' sciences is that data sharing is unfunded, unrewarded and is only rarely required. The challenge of funding can be addressed by professional societies, such as the Society of American Archaeology, communicating to funding bodies, such as the National Science Foundation, about the importance of allocating funds specifically for data sharing and requesting a chance in policy. The challenge of requiring data sharing can also be addressed by funding bodies, but may be most effectively tackled by journal editors and editorial boards, for example by adopting the Transparency and Openness Protocols of the Centre for Open Science (Nosek et al. 2015). Changes in journal-specific submission guidelines can result in desirable changes in authors’ research practices (Giofrè et al 2017). For example, if archaeology journals adopt incentives such as badging (Kidwell et al. 2016), and require as a condition of publication that submitted articles include in the text a properly formatted citation to the data analysed in the article (or an explanation why the data are not available), authors would quickly adapt to this new requirement to ensure their article will be published. As peer reviewers, we can also communicate to editors that we require the manuscripts that we review to include citations of datasets analysied in the manuscript.</w:t>
-      </w:r>
-    </w:p>
-    <w:p>
-      <w:pPr>
-        <w:pStyle w:val="Textkrper"/>
-      </w:pPr>
-      <w:r>
-        <w:t xml:space="preserve">The challenge of data sharing as an unrewarded behaviour was the primary motivation for this article. By specifying a standard for the scholarly citation of archaeological data we provide a method for giving credit to the authors or compilers of the data. This rewards those authors with visibility and recognition for their effort with citations, a currency that is valued broadly in the discipline. The data citation standard outlined above is easy for humans and search engines to understand, and is highly functional, with a full internet address to the data contained in the citation. The standard can accommodate the addition of additional information required by different citation styles and publishers' requirements. The data citation standard is not dependent on any specific choices of software, archive, data producer, publisher, or author and is easy to adapt into existing writing and research workflows.</w:t>
+        <w:t xml:space="preserve">This paper emerged out of discussions at the 2017 SAA meeting, specifically the forum ‘Beyond Data Management: A Conversation about “Digital Data Realities”’, organised by Sarah Kansa and Eric Kansa, and the SAA publications committee meeting. Thanks to Canan Cakirlar for insights into the history of archaeological data sharing in the Netherlands. BM was supported by an Australian Research Council Future Fellowship (FT140100101).</w:t>
       </w:r>
     </w:p>
     <w:p>
       <w:pPr>
         <w:pStyle w:val="Heading1"/>
       </w:pPr>
-      <w:bookmarkStart w:id="53" w:name="acknowledgements"/>
+      <w:bookmarkStart w:id="53" w:name="references"/>
       <w:bookmarkEnd w:id="53"/>
       <w:r>
-        <w:t xml:space="preserve">Acknowledgements</w:t>
+        <w:t xml:space="preserve">References</w:t>
       </w:r>
     </w:p>
     <w:p>
@@ -3672,30 +3832,12 @@
         <w:pStyle w:val="FirstParagraph"/>
       </w:pPr>
       <w:r>
-        <w:t xml:space="preserve">This paper emerged out of discussions at the 2017 SAA meeting, specifically the forum ‘Beyond Data Management: A Conversation about “Digital Data Realities”’, organised by Sarah Kansa and Eric Kansa, and the SAA publications committee meeting. Thanks to Canan Cakirlar for insights into the history of archaeological data sharing in the Netherlands. BM was supported by an Australian Research Council Future Fellowship (FT140100101).</w:t>
-      </w:r>
-    </w:p>
-    <w:p>
-      <w:pPr>
-        <w:pStyle w:val="Heading1"/>
-      </w:pPr>
-      <w:bookmarkStart w:id="54" w:name="references"/>
-      <w:bookmarkEnd w:id="54"/>
-      <w:r>
-        <w:t xml:space="preserve">References</w:t>
-      </w:r>
-    </w:p>
-    <w:p>
-      <w:pPr>
-        <w:pStyle w:val="FirstParagraph"/>
-      </w:pPr>
-      <w:r>
         <w:t xml:space="preserve">Alsheikh-Ali AA, Qureshi W, Al-Mallah MH, Ioannidis JPA (2011) Public Availability of Published Research Data in High-Impact Journals. PLOS ONE 6(9): e24357.</w:t>
       </w:r>
       <w:r>
         <w:t xml:space="preserve"> </w:t>
       </w:r>
-      <w:hyperlink r:id="rId55">
+      <w:hyperlink r:id="rId54">
         <w:r>
           <w:rPr>
             <w:rStyle w:val="Hyperlink"/>
@@ -3722,7 +3864,7 @@
       <w:r>
         <w:t xml:space="preserve"> </w:t>
       </w:r>
-      <w:hyperlink r:id="rId56">
+      <w:hyperlink r:id="rId55">
         <w:r>
           <w:rPr>
             <w:rStyle w:val="Hyperlink"/>
@@ -3757,7 +3899,7 @@
       <w:r>
         <w:t xml:space="preserve"> </w:t>
       </w:r>
-      <w:hyperlink r:id="rId57">
+      <w:hyperlink r:id="rId56">
         <w:r>
           <w:rPr>
             <w:rStyle w:val="Hyperlink"/>
@@ -3808,7 +3950,7 @@
       <w:r>
         <w:t xml:space="preserve"> </w:t>
       </w:r>
-      <w:hyperlink r:id="rId58">
+      <w:hyperlink r:id="rId57">
         <w:r>
           <w:rPr>
             <w:rStyle w:val="Hyperlink"/>
@@ -3827,7 +3969,7 @@
       <w:r>
         <w:t xml:space="preserve"> </w:t>
       </w:r>
-      <w:hyperlink r:id="rId59">
+      <w:hyperlink r:id="rId58">
         <w:r>
           <w:rPr>
             <w:rStyle w:val="Hyperlink"/>
@@ -3846,7 +3988,7 @@
       <w:r>
         <w:t xml:space="preserve"> </w:t>
       </w:r>
-      <w:hyperlink r:id="rId60">
+      <w:hyperlink r:id="rId59">
         <w:r>
           <w:rPr>
             <w:rStyle w:val="Hyperlink"/>
@@ -3865,7 +4007,7 @@
       <w:r>
         <w:t xml:space="preserve"> </w:t>
       </w:r>
-      <w:hyperlink r:id="rId61">
+      <w:hyperlink r:id="rId60">
         <w:r>
           <w:rPr>
             <w:rStyle w:val="Hyperlink"/>
@@ -3892,7 +4034,7 @@
       <w:r>
         <w:t xml:space="preserve"> </w:t>
       </w:r>
-      <w:hyperlink r:id="rId62">
+      <w:hyperlink r:id="rId61">
         <w:r>
           <w:rPr>
             <w:rStyle w:val="Hyperlink"/>
@@ -3927,7 +4069,7 @@
       <w:r>
         <w:t xml:space="preserve"> </w:t>
       </w:r>
-      <w:hyperlink r:id="rId63">
+      <w:hyperlink r:id="rId62">
         <w:r>
           <w:rPr>
             <w:rStyle w:val="Hyperlink"/>
@@ -3954,7 +4096,7 @@
       <w:r>
         <w:t xml:space="preserve"> </w:t>
       </w:r>
-      <w:hyperlink r:id="rId64">
+      <w:hyperlink r:id="rId63">
         <w:r>
           <w:rPr>
             <w:rStyle w:val="Hyperlink"/>
@@ -4051,7 +4193,7 @@
       <w:r>
         <w:t xml:space="preserve"> </w:t>
       </w:r>
-      <w:hyperlink r:id="rId65">
+      <w:hyperlink r:id="rId64">
         <w:r>
           <w:rPr>
             <w:rStyle w:val="Hyperlink"/>
@@ -4078,7 +4220,7 @@
       <w:r>
         <w:t xml:space="preserve"> </w:t>
       </w:r>
-      <w:hyperlink r:id="rId66">
+      <w:hyperlink r:id="rId65">
         <w:r>
           <w:rPr>
             <w:rStyle w:val="Hyperlink"/>
@@ -4161,7 +4303,7 @@
       <w:r>
         <w:t xml:space="preserve"> </w:t>
       </w:r>
-      <w:hyperlink r:id="rId67">
+      <w:hyperlink r:id="rId66">
         <w:r>
           <w:rPr>
             <w:rStyle w:val="Hyperlink"/>
@@ -4180,7 +4322,7 @@
       <w:r>
         <w:t xml:space="preserve"> </w:t>
       </w:r>
-      <w:hyperlink r:id="rId68">
+      <w:hyperlink r:id="rId67">
         <w:r>
           <w:rPr>
             <w:rStyle w:val="Hyperlink"/>
@@ -4199,7 +4341,7 @@
       <w:r>
         <w:t xml:space="preserve"> </w:t>
       </w:r>
-      <w:hyperlink r:id="rId69">
+      <w:hyperlink r:id="rId68">
         <w:r>
           <w:rPr>
             <w:rStyle w:val="Hyperlink"/>
@@ -4234,7 +4376,7 @@
       <w:r>
         <w:t xml:space="preserve"> </w:t>
       </w:r>
-      <w:hyperlink r:id="rId70">
+      <w:hyperlink r:id="rId69">
         <w:r>
           <w:rPr>
             <w:rStyle w:val="Hyperlink"/>
@@ -4253,7 +4395,7 @@
       <w:r>
         <w:t xml:space="preserve"> </w:t>
       </w:r>
-      <w:hyperlink r:id="rId71">
+      <w:hyperlink r:id="rId70">
         <w:r>
           <w:rPr>
             <w:rStyle w:val="Hyperlink"/>
@@ -4272,7 +4414,7 @@
       <w:r>
         <w:t xml:space="preserve"> </w:t>
       </w:r>
-      <w:hyperlink r:id="rId72">
+      <w:hyperlink r:id="rId71">
         <w:r>
           <w:rPr>
             <w:rStyle w:val="Hyperlink"/>
@@ -4291,7 +4433,7 @@
       <w:r>
         <w:t xml:space="preserve"> </w:t>
       </w:r>
-      <w:hyperlink r:id="rId73">
+      <w:hyperlink r:id="rId72">
         <w:r>
           <w:rPr>
             <w:rStyle w:val="Hyperlink"/>
@@ -4329,7 +4471,7 @@
       <w:r>
         <w:t xml:space="preserve"> </w:t>
       </w:r>
-      <w:hyperlink r:id="rId74">
+      <w:hyperlink r:id="rId73">
         <w:r>
           <w:rPr>
             <w:rStyle w:val="Hyperlink"/>
@@ -4348,7 +4490,7 @@
       <w:r>
         <w:t xml:space="preserve"> </w:t>
       </w:r>
-      <w:hyperlink r:id="rId75">
+      <w:hyperlink r:id="rId74">
         <w:r>
           <w:rPr>
             <w:rStyle w:val="Hyperlink"/>
@@ -4375,7 +4517,7 @@
       <w:r>
         <w:t xml:space="preserve"> </w:t>
       </w:r>
-      <w:hyperlink r:id="rId76">
+      <w:hyperlink r:id="rId75">
         <w:r>
           <w:rPr>
             <w:rStyle w:val="Hyperlink"/>
@@ -4394,7 +4536,7 @@
       <w:r>
         <w:t xml:space="preserve"> </w:t>
       </w:r>
-      <w:hyperlink r:id="rId77">
+      <w:hyperlink r:id="rId76">
         <w:r>
           <w:rPr>
             <w:rStyle w:val="Hyperlink"/>
@@ -4419,7 +4561,7 @@
       <w:r>
         <w:t xml:space="preserve"> </w:t>
       </w:r>
-      <w:hyperlink r:id="rId78">
+      <w:hyperlink r:id="rId77">
         <w:r>
           <w:rPr>
             <w:rStyle w:val="Hyperlink"/>
@@ -4438,7 +4580,7 @@
       <w:r>
         <w:t xml:space="preserve"> </w:t>
       </w:r>
-      <w:hyperlink r:id="rId79">
+      <w:hyperlink r:id="rId78">
         <w:r>
           <w:rPr>
             <w:rStyle w:val="Hyperlink"/>
@@ -4465,7 +4607,7 @@
       <w:r>
         <w:t xml:space="preserve"> </w:t>
       </w:r>
-      <w:hyperlink r:id="rId80">
+      <w:hyperlink r:id="rId79">
         <w:r>
           <w:rPr>
             <w:rStyle w:val="Hyperlink"/>
@@ -4484,7 +4626,7 @@
       <w:r>
         <w:t xml:space="preserve"> </w:t>
       </w:r>
-      <w:hyperlink r:id="rId81">
+      <w:hyperlink r:id="rId80">
         <w:r>
           <w:rPr>
             <w:rStyle w:val="Hyperlink"/>
@@ -4506,7 +4648,7 @@
       <w:r>
         <w:t xml:space="preserve"> </w:t>
       </w:r>
-      <w:hyperlink r:id="rId82">
+      <w:hyperlink r:id="rId81">
         <w:r>
           <w:rPr>
             <w:rStyle w:val="Hyperlink"/>
@@ -4525,7 +4667,7 @@
       <w:r>
         <w:t xml:space="preserve"> </w:t>
       </w:r>
-      <w:hyperlink r:id="rId83">
+      <w:hyperlink r:id="rId82">
         <w:r>
           <w:rPr>
             <w:rStyle w:val="Hyperlink"/>
@@ -4552,7 +4694,7 @@
       <w:r>
         <w:t xml:space="preserve"> </w:t>
       </w:r>
-      <w:hyperlink r:id="rId84">
+      <w:hyperlink r:id="rId83">
         <w:r>
           <w:rPr>
             <w:rStyle w:val="Hyperlink"/>
@@ -4571,7 +4713,7 @@
       <w:r>
         <w:t xml:space="preserve"> </w:t>
       </w:r>
-      <w:hyperlink r:id="rId85">
+      <w:hyperlink r:id="rId84">
         <w:r>
           <w:rPr>
             <w:rStyle w:val="Hyperlink"/>
@@ -4606,7 +4748,7 @@
       <w:r>
         <w:t xml:space="preserve"> </w:t>
       </w:r>
-      <w:hyperlink r:id="rId86">
+      <w:hyperlink r:id="rId85">
         <w:r>
           <w:rPr>
             <w:rStyle w:val="Hyperlink"/>
@@ -4641,7 +4783,7 @@
       <w:r>
         <w:t xml:space="preserve"> </w:t>
       </w:r>
-      <w:hyperlink r:id="rId87">
+      <w:hyperlink r:id="rId86">
         <w:r>
           <w:rPr>
             <w:rStyle w:val="Hyperlink"/>
@@ -4670,8 +4812,8 @@
       <w:pPr>
         <w:pStyle w:val="Heading3"/>
       </w:pPr>
-      <w:bookmarkStart w:id="88" w:name="colophon"/>
-      <w:bookmarkEnd w:id="88"/>
+      <w:bookmarkStart w:id="87" w:name="colophon"/>
+      <w:bookmarkEnd w:id="87"/>
       <w:r>
         <w:t xml:space="preserve">Colophon</w:t>
       </w:r>
@@ -4681,7 +4823,7 @@
         <w:pStyle w:val="FirstParagraph"/>
       </w:pPr>
       <w:r>
-        <w:t xml:space="preserve">This document contains 15,684 words and was generated on using the following computational environment and dependencies:</w:t>
+        <w:t xml:space="preserve">This document contains 15,785 words and was generated on using the following computational environment and dependencies:</w:t>
       </w:r>
     </w:p>
     <w:p>
@@ -4755,7 +4897,7 @@
         <w:rPr>
           <w:rStyle w:val="VerbatimChar"/>
         </w:rPr>
-        <w:t xml:space="preserve">#&gt;  date     2017-09-16                  </w:t>
+        <w:t xml:space="preserve">#&gt;  date     2017-09-28                  </w:t>
       </w:r>
       <w:r>
         <w:br w:type="textWrapping"/>
@@ -5025,7 +5167,7 @@
         <w:rPr>
           <w:rStyle w:val="VerbatimChar"/>
         </w:rPr>
-        <w:t xml:space="preserve">#&gt;  gridExtra      * 2.2.1      2016-02-29</w:t>
+        <w:t xml:space="preserve">#&gt;  gridExtra      * 2.3        2017-09-09</w:t>
       </w:r>
       <w:r>
         <w:br w:type="textWrapping"/>
@@ -5763,6 +5905,15 @@
         <w:rPr>
           <w:rStyle w:val="VerbatimChar"/>
         </w:rPr>
+        <w:t xml:space="preserve">#&gt;  CRAN (R 3.4.1)                     </w:t>
+      </w:r>
+      <w:r>
+        <w:br w:type="textWrapping"/>
+      </w:r>
+      <w:r>
+        <w:rPr>
+          <w:rStyle w:val="VerbatimChar"/>
+        </w:rPr>
         <w:t xml:space="preserve">#&gt;  CRAN (R 3.4.0)                     </w:t>
       </w:r>
       <w:r>
@@ -5772,6 +5923,15 @@
         <w:rPr>
           <w:rStyle w:val="VerbatimChar"/>
         </w:rPr>
+        <w:t xml:space="preserve">#&gt;  CRAN (R 3.4.1)                     </w:t>
+      </w:r>
+      <w:r>
+        <w:br w:type="textWrapping"/>
+      </w:r>
+      <w:r>
+        <w:rPr>
+          <w:rStyle w:val="VerbatimChar"/>
+        </w:rPr>
         <w:t xml:space="preserve">#&gt;  CRAN (R 3.4.0)                     </w:t>
       </w:r>
       <w:r>
@@ -5781,6 +5941,24 @@
         <w:rPr>
           <w:rStyle w:val="VerbatimChar"/>
         </w:rPr>
+        <w:t xml:space="preserve">#&gt;  CRAN (R 3.4.0)                     </w:t>
+      </w:r>
+      <w:r>
+        <w:br w:type="textWrapping"/>
+      </w:r>
+      <w:r>
+        <w:rPr>
+          <w:rStyle w:val="VerbatimChar"/>
+        </w:rPr>
+        <w:t xml:space="preserve">#&gt;  CRAN (R 3.4.0)                     </w:t>
+      </w:r>
+      <w:r>
+        <w:br w:type="textWrapping"/>
+      </w:r>
+      <w:r>
+        <w:rPr>
+          <w:rStyle w:val="VerbatimChar"/>
+        </w:rPr>
         <w:t xml:space="preserve">#&gt;  CRAN (R 3.4.1)                     </w:t>
       </w:r>
       <w:r>
@@ -5799,6 +5977,15 @@
         <w:rPr>
           <w:rStyle w:val="VerbatimChar"/>
         </w:rPr>
+        <w:t xml:space="preserve">#&gt;  CRAN (R 3.4.1)                     </w:t>
+      </w:r>
+      <w:r>
+        <w:br w:type="textWrapping"/>
+      </w:r>
+      <w:r>
+        <w:rPr>
+          <w:rStyle w:val="VerbatimChar"/>
+        </w:rPr>
         <w:t xml:space="preserve">#&gt;  CRAN (R 3.4.0)                     </w:t>
       </w:r>
       <w:r>
@@ -5835,6 +6022,51 @@
         <w:rPr>
           <w:rStyle w:val="VerbatimChar"/>
         </w:rPr>
+        <w:t xml:space="preserve">#&gt;  CRAN (R 3.4.0)                     </w:t>
+      </w:r>
+      <w:r>
+        <w:br w:type="textWrapping"/>
+      </w:r>
+      <w:r>
+        <w:rPr>
+          <w:rStyle w:val="VerbatimChar"/>
+        </w:rPr>
+        <w:t xml:space="preserve">#&gt;  CRAN (R 3.4.0)                     </w:t>
+      </w:r>
+      <w:r>
+        <w:br w:type="textWrapping"/>
+      </w:r>
+      <w:r>
+        <w:rPr>
+          <w:rStyle w:val="VerbatimChar"/>
+        </w:rPr>
+        <w:t xml:space="preserve">#&gt;  CRAN (R 3.4.0)                     </w:t>
+      </w:r>
+      <w:r>
+        <w:br w:type="textWrapping"/>
+      </w:r>
+      <w:r>
+        <w:rPr>
+          <w:rStyle w:val="VerbatimChar"/>
+        </w:rPr>
+        <w:t xml:space="preserve">#&gt;  local                              </w:t>
+      </w:r>
+      <w:r>
+        <w:br w:type="textWrapping"/>
+      </w:r>
+      <w:r>
+        <w:rPr>
+          <w:rStyle w:val="VerbatimChar"/>
+        </w:rPr>
+        <w:t xml:space="preserve">#&gt;  CRAN (R 3.4.0)                     </w:t>
+      </w:r>
+      <w:r>
+        <w:br w:type="textWrapping"/>
+      </w:r>
+      <w:r>
+        <w:rPr>
+          <w:rStyle w:val="VerbatimChar"/>
+        </w:rPr>
         <w:t xml:space="preserve">#&gt;  CRAN (R 3.4.1)                     </w:t>
       </w:r>
       <w:r>
@@ -5853,6 +6085,33 @@
         <w:rPr>
           <w:rStyle w:val="VerbatimChar"/>
         </w:rPr>
+        <w:t xml:space="preserve">#&gt;  CRAN (R 3.4.1)                     </w:t>
+      </w:r>
+      <w:r>
+        <w:br w:type="textWrapping"/>
+      </w:r>
+      <w:r>
+        <w:rPr>
+          <w:rStyle w:val="VerbatimChar"/>
+        </w:rPr>
+        <w:t xml:space="preserve">#&gt;  Github (crsh/papaja@ede6845)       </w:t>
+      </w:r>
+      <w:r>
+        <w:br w:type="textWrapping"/>
+      </w:r>
+      <w:r>
+        <w:rPr>
+          <w:rStyle w:val="VerbatimChar"/>
+        </w:rPr>
+        <w:t xml:space="preserve">#&gt;  local                              </w:t>
+      </w:r>
+      <w:r>
+        <w:br w:type="textWrapping"/>
+      </w:r>
+      <w:r>
+        <w:rPr>
+          <w:rStyle w:val="VerbatimChar"/>
+        </w:rPr>
         <w:t xml:space="preserve">#&gt;  CRAN (R 3.4.0)                     </w:t>
       </w:r>
       <w:r>
@@ -5862,6 +6121,33 @@
         <w:rPr>
           <w:rStyle w:val="VerbatimChar"/>
         </w:rPr>
+        <w:t xml:space="preserve">#&gt;  CRAN (R 3.4.0)                     </w:t>
+      </w:r>
+      <w:r>
+        <w:br w:type="textWrapping"/>
+      </w:r>
+      <w:r>
+        <w:rPr>
+          <w:rStyle w:val="VerbatimChar"/>
+        </w:rPr>
+        <w:t xml:space="preserve">#&gt;  CRAN (R 3.4.0)                     </w:t>
+      </w:r>
+      <w:r>
+        <w:br w:type="textWrapping"/>
+      </w:r>
+      <w:r>
+        <w:rPr>
+          <w:rStyle w:val="VerbatimChar"/>
+        </w:rPr>
+        <w:t xml:space="preserve">#&gt;  CRAN (R 3.4.0)                     </w:t>
+      </w:r>
+      <w:r>
+        <w:br w:type="textWrapping"/>
+      </w:r>
+      <w:r>
+        <w:rPr>
+          <w:rStyle w:val="VerbatimChar"/>
+        </w:rPr>
         <w:t xml:space="preserve">#&gt;  CRAN (R 3.4.1)                     </w:t>
       </w:r>
       <w:r>
@@ -5880,6 +6166,15 @@
         <w:rPr>
           <w:rStyle w:val="VerbatimChar"/>
         </w:rPr>
+        <w:t xml:space="preserve">#&gt;  CRAN (R 3.4.1)                     </w:t>
+      </w:r>
+      <w:r>
+        <w:br w:type="textWrapping"/>
+      </w:r>
+      <w:r>
+        <w:rPr>
+          <w:rStyle w:val="VerbatimChar"/>
+        </w:rPr>
         <w:t xml:space="preserve">#&gt;  CRAN (R 3.4.0)                     </w:t>
       </w:r>
       <w:r>
@@ -5907,6 +6202,51 @@
         <w:rPr>
           <w:rStyle w:val="VerbatimChar"/>
         </w:rPr>
+        <w:t xml:space="preserve">#&gt;  CRAN (R 3.4.1)                     </w:t>
+      </w:r>
+      <w:r>
+        <w:br w:type="textWrapping"/>
+      </w:r>
+      <w:r>
+        <w:rPr>
+          <w:rStyle w:val="VerbatimChar"/>
+        </w:rPr>
+        <w:t xml:space="preserve">#&gt;  CRAN (R 3.4.0)                     </w:t>
+      </w:r>
+      <w:r>
+        <w:br w:type="textWrapping"/>
+      </w:r>
+      <w:r>
+        <w:rPr>
+          <w:rStyle w:val="VerbatimChar"/>
+        </w:rPr>
+        <w:t xml:space="preserve">#&gt;  CRAN (R 3.4.0)                     </w:t>
+      </w:r>
+      <w:r>
+        <w:br w:type="textWrapping"/>
+      </w:r>
+      <w:r>
+        <w:rPr>
+          <w:rStyle w:val="VerbatimChar"/>
+        </w:rPr>
+        <w:t xml:space="preserve">#&gt;  CRAN (R 3.4.0)                     </w:t>
+      </w:r>
+      <w:r>
+        <w:br w:type="textWrapping"/>
+      </w:r>
+      <w:r>
+        <w:rPr>
+          <w:rStyle w:val="VerbatimChar"/>
+        </w:rPr>
+        <w:t xml:space="preserve">#&gt;  Github (hadley/scales@d767915)     </w:t>
+      </w:r>
+      <w:r>
+        <w:br w:type="textWrapping"/>
+      </w:r>
+      <w:r>
+        <w:rPr>
+          <w:rStyle w:val="VerbatimChar"/>
+        </w:rPr>
         <w:t xml:space="preserve">#&gt;  local                              </w:t>
       </w:r>
       <w:r>
@@ -5925,6 +6265,15 @@
         <w:rPr>
           <w:rStyle w:val="VerbatimChar"/>
         </w:rPr>
+        <w:t xml:space="preserve">#&gt;  CRAN (R 3.4.0)                     </w:t>
+      </w:r>
+      <w:r>
+        <w:br w:type="textWrapping"/>
+      </w:r>
+      <w:r>
+        <w:rPr>
+          <w:rStyle w:val="VerbatimChar"/>
+        </w:rPr>
         <w:t xml:space="preserve">#&gt;  CRAN (R 3.4.1)                     </w:t>
       </w:r>
       <w:r>
@@ -5934,6 +6283,51 @@
         <w:rPr>
           <w:rStyle w:val="VerbatimChar"/>
         </w:rPr>
+        <w:t xml:space="preserve">#&gt;  CRAN (R 3.4.1)                     </w:t>
+      </w:r>
+      <w:r>
+        <w:br w:type="textWrapping"/>
+      </w:r>
+      <w:r>
+        <w:rPr>
+          <w:rStyle w:val="VerbatimChar"/>
+        </w:rPr>
+        <w:t xml:space="preserve">#&gt;  CRAN (R 3.4.1)                     </w:t>
+      </w:r>
+      <w:r>
+        <w:br w:type="textWrapping"/>
+      </w:r>
+      <w:r>
+        <w:rPr>
+          <w:rStyle w:val="VerbatimChar"/>
+        </w:rPr>
+        <w:t xml:space="preserve">#&gt;  CRAN (R 3.4.1)                     </w:t>
+      </w:r>
+      <w:r>
+        <w:br w:type="textWrapping"/>
+      </w:r>
+      <w:r>
+        <w:rPr>
+          <w:rStyle w:val="VerbatimChar"/>
+        </w:rPr>
+        <w:t xml:space="preserve">#&gt;  local                              </w:t>
+      </w:r>
+      <w:r>
+        <w:br w:type="textWrapping"/>
+      </w:r>
+      <w:r>
+        <w:rPr>
+          <w:rStyle w:val="VerbatimChar"/>
+        </w:rPr>
+        <w:t xml:space="preserve">#&gt;  local                              </w:t>
+      </w:r>
+      <w:r>
+        <w:br w:type="textWrapping"/>
+      </w:r>
+      <w:r>
+        <w:rPr>
+          <w:rStyle w:val="VerbatimChar"/>
+        </w:rPr>
         <w:t xml:space="preserve">#&gt;  CRAN (R 3.4.0)                     </w:t>
       </w:r>
       <w:r>
@@ -5943,6 +6337,33 @@
         <w:rPr>
           <w:rStyle w:val="VerbatimChar"/>
         </w:rPr>
+        <w:t xml:space="preserve">#&gt;  CRAN (R 3.4.0)                     </w:t>
+      </w:r>
+      <w:r>
+        <w:br w:type="textWrapping"/>
+      </w:r>
+      <w:r>
+        <w:rPr>
+          <w:rStyle w:val="VerbatimChar"/>
+        </w:rPr>
+        <w:t xml:space="preserve">#&gt;  Github (jimhester/withr@eff4818)   </w:t>
+      </w:r>
+      <w:r>
+        <w:br w:type="textWrapping"/>
+      </w:r>
+      <w:r>
+        <w:rPr>
+          <w:rStyle w:val="VerbatimChar"/>
+        </w:rPr>
+        <w:t xml:space="preserve">#&gt;  local                              </w:t>
+      </w:r>
+      <w:r>
+        <w:br w:type="textWrapping"/>
+      </w:r>
+      <w:r>
+        <w:rPr>
+          <w:rStyle w:val="VerbatimChar"/>
+        </w:rPr>
         <w:t xml:space="preserve">#&gt;  CRAN (R 3.4.1)                     </w:t>
       </w:r>
       <w:r>
@@ -5952,24 +6373,6 @@
         <w:rPr>
           <w:rStyle w:val="VerbatimChar"/>
         </w:rPr>
-        <w:t xml:space="preserve">#&gt;  Github (crsh/papaja@ede6845)       </w:t>
-      </w:r>
-      <w:r>
-        <w:br w:type="textWrapping"/>
-      </w:r>
-      <w:r>
-        <w:rPr>
-          <w:rStyle w:val="VerbatimChar"/>
-        </w:rPr>
-        <w:t xml:space="preserve">#&gt;  local                              </w:t>
-      </w:r>
-      <w:r>
-        <w:br w:type="textWrapping"/>
-      </w:r>
-      <w:r>
-        <w:rPr>
-          <w:rStyle w:val="VerbatimChar"/>
-        </w:rPr>
         <w:t xml:space="preserve">#&gt;  CRAN (R 3.4.0)                     </w:t>
       </w:r>
       <w:r>
@@ -5979,267 +6382,6 @@
         <w:rPr>
           <w:rStyle w:val="VerbatimChar"/>
         </w:rPr>
-        <w:t xml:space="preserve">#&gt;  CRAN (R 3.4.0)                     </w:t>
-      </w:r>
-      <w:r>
-        <w:br w:type="textWrapping"/>
-      </w:r>
-      <w:r>
-        <w:rPr>
-          <w:rStyle w:val="VerbatimChar"/>
-        </w:rPr>
-        <w:t xml:space="preserve">#&gt;  CRAN (R 3.4.0)                     </w:t>
-      </w:r>
-      <w:r>
-        <w:br w:type="textWrapping"/>
-      </w:r>
-      <w:r>
-        <w:rPr>
-          <w:rStyle w:val="VerbatimChar"/>
-        </w:rPr>
-        <w:t xml:space="preserve">#&gt;  CRAN (R 3.4.0)                     </w:t>
-      </w:r>
-      <w:r>
-        <w:br w:type="textWrapping"/>
-      </w:r>
-      <w:r>
-        <w:rPr>
-          <w:rStyle w:val="VerbatimChar"/>
-        </w:rPr>
-        <w:t xml:space="preserve">#&gt;  CRAN (R 3.4.1)                     </w:t>
-      </w:r>
-      <w:r>
-        <w:br w:type="textWrapping"/>
-      </w:r>
-      <w:r>
-        <w:rPr>
-          <w:rStyle w:val="VerbatimChar"/>
-        </w:rPr>
-        <w:t xml:space="preserve">#&gt;  CRAN (R 3.4.0)                     </w:t>
-      </w:r>
-      <w:r>
-        <w:br w:type="textWrapping"/>
-      </w:r>
-      <w:r>
-        <w:rPr>
-          <w:rStyle w:val="VerbatimChar"/>
-        </w:rPr>
-        <w:t xml:space="preserve">#&gt;  CRAN (R 3.4.1)                     </w:t>
-      </w:r>
-      <w:r>
-        <w:br w:type="textWrapping"/>
-      </w:r>
-      <w:r>
-        <w:rPr>
-          <w:rStyle w:val="VerbatimChar"/>
-        </w:rPr>
-        <w:t xml:space="preserve">#&gt;  CRAN (R 3.4.0)                     </w:t>
-      </w:r>
-      <w:r>
-        <w:br w:type="textWrapping"/>
-      </w:r>
-      <w:r>
-        <w:rPr>
-          <w:rStyle w:val="VerbatimChar"/>
-        </w:rPr>
-        <w:t xml:space="preserve">#&gt;  CRAN (R 3.4.0)                     </w:t>
-      </w:r>
-      <w:r>
-        <w:br w:type="textWrapping"/>
-      </w:r>
-      <w:r>
-        <w:rPr>
-          <w:rStyle w:val="VerbatimChar"/>
-        </w:rPr>
-        <w:t xml:space="preserve">#&gt;  CRAN (R 3.4.0)                     </w:t>
-      </w:r>
-      <w:r>
-        <w:br w:type="textWrapping"/>
-      </w:r>
-      <w:r>
-        <w:rPr>
-          <w:rStyle w:val="VerbatimChar"/>
-        </w:rPr>
-        <w:t xml:space="preserve">#&gt;  CRAN (R 3.4.1)                     </w:t>
-      </w:r>
-      <w:r>
-        <w:br w:type="textWrapping"/>
-      </w:r>
-      <w:r>
-        <w:rPr>
-          <w:rStyle w:val="VerbatimChar"/>
-        </w:rPr>
-        <w:t xml:space="preserve">#&gt;  CRAN (R 3.4.0)                     </w:t>
-      </w:r>
-      <w:r>
-        <w:br w:type="textWrapping"/>
-      </w:r>
-      <w:r>
-        <w:rPr>
-          <w:rStyle w:val="VerbatimChar"/>
-        </w:rPr>
-        <w:t xml:space="preserve">#&gt;  CRAN (R 3.4.0)                     </w:t>
-      </w:r>
-      <w:r>
-        <w:br w:type="textWrapping"/>
-      </w:r>
-      <w:r>
-        <w:rPr>
-          <w:rStyle w:val="VerbatimChar"/>
-        </w:rPr>
-        <w:t xml:space="preserve">#&gt;  CRAN (R 3.4.0)                     </w:t>
-      </w:r>
-      <w:r>
-        <w:br w:type="textWrapping"/>
-      </w:r>
-      <w:r>
-        <w:rPr>
-          <w:rStyle w:val="VerbatimChar"/>
-        </w:rPr>
-        <w:t xml:space="preserve">#&gt;  Github (hadley/scales@d767915)     </w:t>
-      </w:r>
-      <w:r>
-        <w:br w:type="textWrapping"/>
-      </w:r>
-      <w:r>
-        <w:rPr>
-          <w:rStyle w:val="VerbatimChar"/>
-        </w:rPr>
-        <w:t xml:space="preserve">#&gt;  local                              </w:t>
-      </w:r>
-      <w:r>
-        <w:br w:type="textWrapping"/>
-      </w:r>
-      <w:r>
-        <w:rPr>
-          <w:rStyle w:val="VerbatimChar"/>
-        </w:rPr>
-        <w:t xml:space="preserve">#&gt;  CRAN (R 3.4.0)                     </w:t>
-      </w:r>
-      <w:r>
-        <w:br w:type="textWrapping"/>
-      </w:r>
-      <w:r>
-        <w:rPr>
-          <w:rStyle w:val="VerbatimChar"/>
-        </w:rPr>
-        <w:t xml:space="preserve">#&gt;  CRAN (R 3.4.0)                     </w:t>
-      </w:r>
-      <w:r>
-        <w:br w:type="textWrapping"/>
-      </w:r>
-      <w:r>
-        <w:rPr>
-          <w:rStyle w:val="VerbatimChar"/>
-        </w:rPr>
-        <w:t xml:space="preserve">#&gt;  CRAN (R 3.4.1)                     </w:t>
-      </w:r>
-      <w:r>
-        <w:br w:type="textWrapping"/>
-      </w:r>
-      <w:r>
-        <w:rPr>
-          <w:rStyle w:val="VerbatimChar"/>
-        </w:rPr>
-        <w:t xml:space="preserve">#&gt;  CRAN (R 3.4.1)                     </w:t>
-      </w:r>
-      <w:r>
-        <w:br w:type="textWrapping"/>
-      </w:r>
-      <w:r>
-        <w:rPr>
-          <w:rStyle w:val="VerbatimChar"/>
-        </w:rPr>
-        <w:t xml:space="preserve">#&gt;  CRAN (R 3.4.1)                     </w:t>
-      </w:r>
-      <w:r>
-        <w:br w:type="textWrapping"/>
-      </w:r>
-      <w:r>
-        <w:rPr>
-          <w:rStyle w:val="VerbatimChar"/>
-        </w:rPr>
-        <w:t xml:space="preserve">#&gt;  CRAN (R 3.4.1)                     </w:t>
-      </w:r>
-      <w:r>
-        <w:br w:type="textWrapping"/>
-      </w:r>
-      <w:r>
-        <w:rPr>
-          <w:rStyle w:val="VerbatimChar"/>
-        </w:rPr>
-        <w:t xml:space="preserve">#&gt;  local                              </w:t>
-      </w:r>
-      <w:r>
-        <w:br w:type="textWrapping"/>
-      </w:r>
-      <w:r>
-        <w:rPr>
-          <w:rStyle w:val="VerbatimChar"/>
-        </w:rPr>
-        <w:t xml:space="preserve">#&gt;  local                              </w:t>
-      </w:r>
-      <w:r>
-        <w:br w:type="textWrapping"/>
-      </w:r>
-      <w:r>
-        <w:rPr>
-          <w:rStyle w:val="VerbatimChar"/>
-        </w:rPr>
-        <w:t xml:space="preserve">#&gt;  CRAN (R 3.4.0)                     </w:t>
-      </w:r>
-      <w:r>
-        <w:br w:type="textWrapping"/>
-      </w:r>
-      <w:r>
-        <w:rPr>
-          <w:rStyle w:val="VerbatimChar"/>
-        </w:rPr>
-        <w:t xml:space="preserve">#&gt;  CRAN (R 3.4.0)                     </w:t>
-      </w:r>
-      <w:r>
-        <w:br w:type="textWrapping"/>
-      </w:r>
-      <w:r>
-        <w:rPr>
-          <w:rStyle w:val="VerbatimChar"/>
-        </w:rPr>
-        <w:t xml:space="preserve">#&gt;  Github (jimhester/withr@eff4818)   </w:t>
-      </w:r>
-      <w:r>
-        <w:br w:type="textWrapping"/>
-      </w:r>
-      <w:r>
-        <w:rPr>
-          <w:rStyle w:val="VerbatimChar"/>
-        </w:rPr>
-        <w:t xml:space="preserve">#&gt;  local                              </w:t>
-      </w:r>
-      <w:r>
-        <w:br w:type="textWrapping"/>
-      </w:r>
-      <w:r>
-        <w:rPr>
-          <w:rStyle w:val="VerbatimChar"/>
-        </w:rPr>
-        <w:t xml:space="preserve">#&gt;  CRAN (R 3.4.1)                     </w:t>
-      </w:r>
-      <w:r>
-        <w:br w:type="textWrapping"/>
-      </w:r>
-      <w:r>
-        <w:rPr>
-          <w:rStyle w:val="VerbatimChar"/>
-        </w:rPr>
-        <w:t xml:space="preserve">#&gt;  CRAN (R 3.4.0)                     </w:t>
-      </w:r>
-      <w:r>
-        <w:br w:type="textWrapping"/>
-      </w:r>
-      <w:r>
-        <w:rPr>
-          <w:rStyle w:val="VerbatimChar"/>
-        </w:rPr>
         <w:t xml:space="preserve">#&gt;  CRAN (R 3.4.0)</w:t>
       </w:r>
     </w:p>
@@ -6277,7 +6419,7 @@
         <w:rPr>
           <w:rStyle w:val="VerbatimChar"/>
         </w:rPr>
-        <w:t xml:space="preserve">#&gt; Head:     [83531af] 2017-09-16: finalised submission to AAP</w:t>
+        <w:t xml:space="preserve">#&gt; Head:     [7d3c426] 2017-09-16: second submit</w:t>
       </w:r>
     </w:p>
     <w:sectPr>
@@ -6404,7 +6546,7 @@
     </w:lvl>
   </w:abstractNum>
   <w:abstractNum w:abstractNumId="990">
-    <w:nsid w:val="6f121aa4"/>
+    <w:nsid w:val="f99252d5"/>
     <w:multiLevelType w:val="multilevel"/>
     <w:lvl w:ilvl="0">
       <w:numFmt w:val="bullet"/>
@@ -6485,7 +6627,7 @@
     </w:lvl>
   </w:abstractNum>
   <w:abstractNum w:abstractNumId="991">
-    <w:nsid w:val="a2568c66"/>
+    <w:nsid w:val="614ef5e4"/>
     <w:multiLevelType w:val="multilevel"/>
     <w:lvl w:ilvl="0">
       <w:numFmt w:val="bullet"/>

</xml_diff>

<commit_message>
fix some typos spotted by Stefano Costa <steko@iosa.it>
</commit_message>
<xml_diff>
--- a/analysis/paper/paper.docx
+++ b/analysis/paper/paper.docx
@@ -63,13 +63,13 @@
         <w:pStyle w:val="Datum"/>
       </w:pPr>
       <w:r>
-        <w:t xml:space="preserve">28</w:t>
-      </w:r>
-      <w:r>
-        <w:t xml:space="preserve"> </w:t>
-      </w:r>
-      <w:r>
-        <w:t xml:space="preserve">September,</w:t>
+        <w:t xml:space="preserve">06</w:t>
+      </w:r>
+      <w:r>
+        <w:t xml:space="preserve"> </w:t>
+      </w:r>
+      <w:r>
+        <w:t xml:space="preserve">October,</w:t>
       </w:r>
       <w:r>
         <w:t xml:space="preserve"> </w:t>
@@ -337,158 +337,6 @@
     <w:p>
       <w:pPr>
         <w:pStyle w:val="FirstParagraph"/>
-      </w:pPr>
-      <w:r>
-        <w:t xml:space="preserve">per mille sign</w:t>
-      </w:r>
-    </w:p>
-    <w:p>
-      <w:pPr>
-        <w:pStyle w:val="Textkrper"/>
-      </w:pPr>
-      <w:r>
-        <w:t xml:space="preserve">plain text: ‰ (doesn't render properly in PDF)</w:t>
-      </w:r>
-      <w:r>
-        <w:t xml:space="preserve"> </w:t>
-      </w:r>
-      <w:r>
-        <w:t xml:space="preserve">HTML: ‰ (renders properly in PDF)</w:t>
-      </w:r>
-      <w:r>
-        <w:t xml:space="preserve"> </w:t>
-      </w:r>
-      <w:r>
-        <w:t xml:space="preserve">LaTeX:</w:t>
-      </w:r>
-      <w:r>
-        <w:t xml:space="preserve"> </w:t>
-      </w:r>
-      <w:r>
-        <w:t xml:space="preserve">$\text{\textperthousand}$</w:t>
-      </w:r>
-      <w:r>
-        <w:t xml:space="preserve"> </w:t>
-      </w:r>
-      <w:r>
-        <w:t xml:space="preserve">(renders properly in PDF)</w:t>
-      </w:r>
-      <w:r>
-        <w:t xml:space="preserve"> </w:t>
-      </w:r>
-      <w:r>
-        <w:t xml:space="preserve">delta sign</w:t>
-      </w:r>
-    </w:p>
-    <w:p>
-      <w:pPr>
-        <w:pStyle w:val="Textkrper"/>
-      </w:pPr>
-      <w:r>
-        <w:t xml:space="preserve">plain text: δ (doesn't render properly in PDF)</w:t>
-      </w:r>
-      <w:r>
-        <w:t xml:space="preserve"> </w:t>
-      </w:r>
-      <w:r>
-        <w:t xml:space="preserve">LaTeX:</w:t>
-      </w:r>
-      <w:r>
-        <w:t xml:space="preserve"> </w:t>
-      </w:r>
-      <m:oMath>
-        <m:r>
-          <m:t>δ</m:t>
-        </m:r>
-      </m:oMath>
-      <w:r>
-        <w:t xml:space="preserve"> </w:t>
-      </w:r>
-      <w:r>
-        <w:t xml:space="preserve">(renders properly in PDF)</w:t>
-      </w:r>
-      <w:r>
-        <w:t xml:space="preserve"> </w:t>
-      </w:r>
-      <w:r>
-        <w:t xml:space="preserve">plus-minus sign</w:t>
-      </w:r>
-    </w:p>
-    <w:p>
-      <w:pPr>
-        <w:pStyle w:val="Textkrper"/>
-      </w:pPr>
-      <w:r>
-        <w:t xml:space="preserve">plain text: ± (doesn't render properly in PDF)</w:t>
-      </w:r>
-      <w:r>
-        <w:t xml:space="preserve"> </w:t>
-      </w:r>
-      <w:r>
-        <w:t xml:space="preserve">HTML: ± (renders properly in PDF)</w:t>
-      </w:r>
-      <w:r>
-        <w:t xml:space="preserve"> </w:t>
-      </w:r>
-      <w:r>
-        <w:t xml:space="preserve">LaTeX:</w:t>
-      </w:r>
-      <w:r>
-        <w:t xml:space="preserve"> </w:t>
-      </w:r>
-      <m:oMath>
-        <m:r>
-          <m:t>±</m:t>
-        </m:r>
-      </m:oMath>
-      <w:r>
-        <w:t xml:space="preserve"> </w:t>
-      </w:r>
-      <w:r>
-        <w:t xml:space="preserve">(renders properly in PDF)</w:t>
-      </w:r>
-      <w:r>
-        <w:t xml:space="preserve"> </w:t>
-      </w:r>
-      <w:r>
-        <w:t xml:space="preserve">degree sign</w:t>
-      </w:r>
-    </w:p>
-    <w:p>
-      <w:pPr>
-        <w:pStyle w:val="Textkrper"/>
-      </w:pPr>
-      <w:r>
-        <w:t xml:space="preserve">plain text: ° (doesn't render properly in PDF)</w:t>
-      </w:r>
-      <w:r>
-        <w:t xml:space="preserve"> </w:t>
-      </w:r>
-      <w:r>
-        <w:t xml:space="preserve">HTML: ° (renders properly in PDF)</w:t>
-      </w:r>
-      <w:r>
-        <w:t xml:space="preserve"> </w:t>
-      </w:r>
-      <w:r>
-        <w:t xml:space="preserve">LaTeX:</w:t>
-      </w:r>
-      <w:r>
-        <w:t xml:space="preserve"> </w:t>
-      </w:r>
-      <w:r>
-        <w:t xml:space="preserve">$\text{\textdegree}$</w:t>
-      </w:r>
-      <w:r>
-        <w:t xml:space="preserve"> </w:t>
-      </w:r>
-      <w:r>
-        <w:t xml:space="preserve">(renders properly in PDF)</w:t>
-      </w:r>
-    </w:p>
-    <w:p>
-      <w:pPr>
-        <w:pStyle w:val="Textkrper"/>
       </w:pPr>
       <w:r>
         <w:t xml:space="preserve">Data are the building blocks of research, and access to data is necessary to fully understand and extend the work of others (Fienberg et al 1985). Yet archaeological data are often not available for a variety of reasons, including a perceived lack of credit for making data available. The goal of this paper is to present a standard for the scholarly citation of archaeological data, akin to the way we cite publications. The need for this has been motivated by Huggert’s (2017) findings of low levels of data citation and reuse in archaeology, and Clarke’s (2015) analysis that digital data preservation and management systems are under-developed in archaeology, despite our obligations as stewards of cultural heritage. A standard for data citation is important because it gives credit to the authors or compilers of the data, and so accords them visibility and recognition for their scholarly contribution in a way that is valued broadly in the discipline. A citation standard is also important for tracking the use of the data, and generating metrics about the impact of the dataset on the discipline. Understanding the use of resources such as datasets is important for allocating resources within archaeology and identifying novel research directions.</w:t>
@@ -2220,7 +2068,7 @@
         <w:pStyle w:val="Textkrper"/>
       </w:pPr>
       <w:r>
-        <w:t xml:space="preserve">The absence of a standardised and sustainable approach to data sharing is starkly demonstrated by Vines et al.’s (2014) study of data availability over time in biology publications. They examined the availability of data from 516 studies of plants or animal morphology between 2 and 22 years old. Vines et al. found that odds of a data set referred to in a publication being available fell by 17% per year. The found that the key factors responsible for the unavailability of data was that the data were lost or on inaccessible storage media.</w:t>
+        <w:t xml:space="preserve">The absence of a standardised and sustainable approach to data sharing is starkly demonstrated by Vines et al.’s (2014) study of data availability over time in biology publications. They examined the availability of data from 516 studies of plants or animal morphology between 2 and 22 years old. Vines et al. found that odds of a data set referred to in a publication being available fell by 17% per year. They found that the key factors responsible for the unavailability of data was that the data were lost or on inaccessible storage media.</w:t>
       </w:r>
     </w:p>
     <w:p>
@@ -2288,7 +2136,7 @@
         <w:pStyle w:val="FirstParagraph"/>
       </w:pPr>
       <w:r>
-        <w:t xml:space="preserve">Our sample of authors that we wrote email to focused on</w:t>
+        <w:t xml:space="preserve">Our sample focused on</w:t>
       </w:r>
       <w:r>
         <w:t xml:space="preserve"> </w:t>
@@ -2303,38 +2151,15 @@
         <w:t xml:space="preserve"> </w:t>
       </w:r>
       <w:r>
-        <w:t xml:space="preserve">articles on experiments with stone artefacts that were published during 2009 and 2015. We focused on stone artefact experiments because the all research materials in these projects are generated by the researcher, so there are no other stakeholders to consider when determining how to share the data: the researcher has complete control over the data. There are also no risks of damage to people or property in sharing these data because they do not include archaeological sites or human subjects. In contacting the authors, we requested the datasets for use in a graduate seminar with the aim of reproducing the published results and further exploring the data (this stage is still in progress). We promised to contact the authors if we discovered anything new, and not to share the data further without their permission. The data included with this paper is anonymised so the specific authors we contacted are not identifiable.</w:t>
-      </w:r>
-    </w:p>
-    <w:p>
-      <w:pPr>
-        <w:pStyle w:val="Textkrper"/>
-      </w:pPr>
-      <w:r>
-        <w:t xml:space="preserve">Our sample focused on</w:t>
-      </w:r>
-      <w:r>
-        <w:t xml:space="preserve"> </w:t>
-      </w:r>
-      <w:r>
-        <w:rPr>
-          <w:i/>
-        </w:rPr>
-        <w:t xml:space="preserve">Journal of Archaeological Science</w:t>
-      </w:r>
-      <w:r>
-        <w:t xml:space="preserve"> </w:t>
-      </w:r>
-      <w:r>
-        <w:t xml:space="preserve">articles on experiments with stone artefacts that were published during 2009 and 2015. We focused on stone artefact experiments because the all research materials in these projects are generated by the researcher, so there are no other stakeholders to consider when determining how to share the data: the researcher has complete control over the data. There are also no risks of damage to people or property in sharing these data because they do not include archaeological sites or human subjects. In contacting the authors, we requested the datasets for use in a graduate seminar with the aim of reproducing the published results and further exploring the data (this stage is still in progress). We promised to contact the authors if we discovered anything new, and not to share the data further without their permission. The data included with this paper is anonymised so the specific authors we contacted are not identifiable.</w:t>
-      </w:r>
-    </w:p>
-    <w:p>
-      <w:pPr>
-        <w:pStyle w:val="Textkrper"/>
-      </w:pPr>
-      <w:r>
-        <w:t xml:space="preserve">We sent out emails to the first authors of 23 stone artefact experiment papers, and received 15 replies, resulting in a 70% response rate. We received 5 responses that included data files, giving an overall sharing rate of 20%. Our small sample size limits the robustness of our analysis, but points to some observations that may be worth following up in a larger study. We found no clear relationship of data sharing and date of publication. We do not have any insights into why authors of older papers decline to share, but three of the six responses for papers published in 2014-2015 said they declined to share data because they intend to use these data in a future publication. Other noteworthy reasons provided by respondents for declining to share include the author about to defend their thesis or about to go on vacation. We interpret these to mean that the author does not have time to prepare their data for sharing, perhaps because the data are not already in a well-organised for ready for distribution. We found no effect on the author's student status at time of publication on data sharing behaviours, with roughly equal proportions of students and non-students sharing and not sharing.</w:t>
+        <w:t xml:space="preserve">articles on experiments with stone artefacts that were published during 2009 and 2015. We focused on stone artefact experiments because all research materials in these projects are generated by the researcher, so there are no other stakeholders to consider when determining how to share the data: the researcher has complete control over the data. There are also no risks of damage to people or property in sharing these data because they do not include archaeological sites or human subjects. In contacting the authors, we requested the datasets for use in a graduate seminar with the aim of reproducing the published results and further exploring the data (this stage is still in progress). We promised to contact the authors if we discovered anything new, and not to share the data further without their permission. The data included with this paper is anonymised so the specific authors we contacted are not identifiable.</w:t>
+      </w:r>
+    </w:p>
+    <w:p>
+      <w:pPr>
+        <w:pStyle w:val="Textkrper"/>
+      </w:pPr>
+      <w:r>
+        <w:t xml:space="preserve">We sent out emails to the first authors of 23 stone artefact experiment papers, and received 15 replies, resulting in a 70% response rate. We received 5 responses that included data files, giving an overall sharing rate of 20%. Our small sample size limits the robustness of our analysis, but points to some observations that may be worth following up in a larger study. We found no clear relationship of data sharing and date of publication. We do not have any insights into why authors of older papers decline to share, but three of the six responses for papers published in 2014-2015 said they declined to share data because they intend to use these data in a future publication. Other noteworthy reasons provided by respondents for declining to share include the author about to defend their thesis or about to go on vacation. We interpret these to mean that the author does not have time to prepare their data for sharing, perhaps because the data are not already in a well-organised form ready for distribution. We found no effect on the author's student status at time of publication on data sharing behaviours, with roughly equal proportions of students and non-students sharing and not sharing.</w:t>
       </w:r>
     </w:p>
     <w:p>
@@ -3814,7 +3639,7 @@
         <w:pStyle w:val="FirstParagraph"/>
       </w:pPr>
       <w:r>
-        <w:t xml:space="preserve">This paper emerged out of discussions at the 2017 SAA meeting, specifically the forum ‘Beyond Data Management: A Conversation about “Digital Data Realities”’, organised by Sarah Kansa and Eric Kansa, and the SAA publications committee meeting. Thanks to Canan Cakirlar for insights into the history of archaeological data sharing in the Netherlands. BM was supported by an Australian Research Council Future Fellowship (FT140100101).</w:t>
+        <w:t xml:space="preserve">This paper emerged out of discussions at the 2017 SAA meeting, specifically the forum ‘Beyond Data Management: A Conversation about “Digital Data Realities”’, organised by Sarah Kansa and Eric Kansa, and the SAA publications committee meeting. Thanks to Canan Cakirlar for insights into the history of archaeological data sharing in the Netherlands, and Stefano Costa for many helpful suggestions. BM was supported by an Australian Research Council Future Fellowship (FT140100101).</w:t>
       </w:r>
     </w:p>
     <w:p>
@@ -4823,7 +4648,7 @@
         <w:pStyle w:val="FirstParagraph"/>
       </w:pPr>
       <w:r>
-        <w:t xml:space="preserve">This document contains 15,785 words and was generated on using the following computational environment and dependencies:</w:t>
+        <w:t xml:space="preserve">This document contains 15,629 words and was generated on using the following computational environment and dependencies:</w:t>
       </w:r>
     </w:p>
     <w:p>
@@ -4897,7 +4722,7 @@
         <w:rPr>
           <w:rStyle w:val="VerbatimChar"/>
         </w:rPr>
-        <w:t xml:space="preserve">#&gt;  date     2017-09-28                  </w:t>
+        <w:t xml:space="preserve">#&gt;  date     2017-10-06                  </w:t>
       </w:r>
       <w:r>
         <w:br w:type="textWrapping"/>
@@ -6419,7 +6244,7 @@
         <w:rPr>
           <w:rStyle w:val="VerbatimChar"/>
         </w:rPr>
-        <w:t xml:space="preserve">#&gt; Head:     [7d3c426] 2017-09-16: second submit</w:t>
+        <w:t xml:space="preserve">#&gt; Head:     [c2a61b2] 2017-10-03: 2nd go at crevents</w:t>
       </w:r>
     </w:p>
     <w:sectPr>
@@ -6546,7 +6371,7 @@
     </w:lvl>
   </w:abstractNum>
   <w:abstractNum w:abstractNumId="990">
-    <w:nsid w:val="f99252d5"/>
+    <w:nsid w:val="46af7cfb"/>
     <w:multiLevelType w:val="multilevel"/>
     <w:lvl w:ilvl="0">
       <w:numFmt w:val="bullet"/>
@@ -6627,7 +6452,7 @@
     </w:lvl>
   </w:abstractNum>
   <w:abstractNum w:abstractNumId="991">
-    <w:nsid w:val="614ef5e4"/>
+    <w:nsid w:val="ed2a9dc7"/>
     <w:multiLevelType w:val="multilevel"/>
     <w:lvl w:ilvl="0">
       <w:numFmt w:val="bullet"/>

</xml_diff>

<commit_message>
finish working in citation data and discussion
</commit_message>
<xml_diff>
--- a/analysis/paper/paper.docx
+++ b/analysis/paper/paper.docx
@@ -99,7 +99,7 @@
         <w:pStyle w:val="Datum"/>
       </w:pPr>
       <w:r>
-        <w:t xml:space="preserve">10</w:t>
+        <w:t xml:space="preserve">28</w:t>
       </w:r>
       <w:r>
         <w:t xml:space="preserve"> </w:t>
@@ -331,7 +331,7 @@
         <w:pStyle w:val="Textkrper"/>
       </w:pPr>
       <w:r>
-        <w:t xml:space="preserve">Word count: 13560 (includes reference list )</w:t>
+        <w:t xml:space="preserve">Word count: 14630 (includes reference list )</w:t>
       </w:r>
     </w:p>
     <w:p>
@@ -3458,10 +3458,94 @@
     </w:p>
     <w:p>
       <w:pPr>
+        <w:pStyle w:val="Textkrper"/>
+      </w:pPr>
+      <w:r>
+        <w:t xml:space="preserve">We can get some insights into the impact of repository data by querying the Crossref (2017) Events Data service, a freely accessible DOI citation dataset produced by periodic scanning of a variety of online sources. Crossref is an official DOI registration agency, focused on issuing DOIs for scholarly materials such as journal articles, books, ebooks, etc. Another source for data citation data is Thomson Reuters’ Data Citation Index (Pavlech 2016), but this resource is not free, and we did not have access to a subscription. Of the 118,311 DOIs in our sample, we found a total of 366 citations of 80 unique DOIs in the Crossref events data. The majority of these citations were found on Wikipedia</w:t>
+      </w:r>
+      <w:r>
+        <w:t xml:space="preserve"> </w:t>
+      </w:r>
+      <w:r>
+        <w:t xml:space="preserve">7</w:t>
+      </w:r>
+      <w:r>
+        <w:t xml:space="preserve">, followed by other data repositories (i.e. cross-citations from one data set to another in the same repository). The largest source of citations is the Zenodo repository, followed by articles in the journal</w:t>
+      </w:r>
+      <w:r>
+        <w:t xml:space="preserve"> </w:t>
+      </w:r>
+      <w:r>
+        <w:rPr>
+          <w:i/>
+        </w:rPr>
+        <w:t xml:space="preserve">Medieval Archaeology</w:t>
+      </w:r>
+      <w:r>
+        <w:t xml:space="preserve">, which appear here because volumes 1-50 are hosted by the Archaeology Data Service. According to the Crossref data, citation of archaeological data in repositories is a recent phenomena, with the majority in our sample occuring over the last twelve months. We found only one example of a dataset DOI cited in a journal article (McCoy and Codlin 2016). This may be an underestimate, given Huggett’s (2017) finding that 56 of 476 archaeology data sources in Thomson Reuters’ Data Citation Index have citations in Web of Science databases. However, Huggett notes that the Thomson Reuters citation data is unreliable, for example, with incomplete citations, and citations that pre-date the cited dataset. Huggett also shows an example of archaeologists citing datasets but omitting the DOI (e.g. Nugent and Williams 2012), so the citation is not captured by services such as Crossref or Thomson Reuters. These malformed citations add to the difficulty of accurately measuring data citation in archaeology.</w:t>
+      </w:r>
+    </w:p>
+    <w:p>
+      <w:pPr>
+        <w:pStyle w:val="FigureWithCaption"/>
+      </w:pPr>
+      <w:r>
+        <w:drawing>
+          <wp:inline>
+            <wp:extent cx="5753100" cy="4027170"/>
+            <wp:effectExtent b="0" l="0" r="0" t="0"/>
+            <wp:docPr descr="Figure 7 Citation of archaeological data DOIs tracked by the Crossref Events Data service. Inset shows the distribution of these citations over time." title="" id="1" name="Picture"/>
+            <a:graphic>
+              <a:graphicData uri="http://schemas.openxmlformats.org/drawingml/2006/picture">
+                <pic:pic>
+                  <pic:nvPicPr>
+                    <pic:cNvPr descr="../figures/combined_citation_plots.png" id="0" name="Picture"/>
+                    <pic:cNvPicPr>
+                      <a:picLocks noChangeArrowheads="1" noChangeAspect="1"/>
+                    </pic:cNvPicPr>
+                  </pic:nvPicPr>
+                  <pic:blipFill>
+                    <a:blip r:embed="rId42"/>
+                    <a:stretch>
+                      <a:fillRect/>
+                    </a:stretch>
+                  </pic:blipFill>
+                  <pic:spPr bwMode="auto">
+                    <a:xfrm>
+                      <a:off x="0" y="0"/>
+                      <a:ext cx="5753100" cy="4027170"/>
+                    </a:xfrm>
+                    <a:prstGeom prst="rect">
+                      <a:avLst/>
+                    </a:prstGeom>
+                    <a:noFill/>
+                    <a:ln w="9525">
+                      <a:noFill/>
+                      <a:headEnd/>
+                      <a:tailEnd/>
+                    </a:ln>
+                  </pic:spPr>
+                </pic:pic>
+              </a:graphicData>
+            </a:graphic>
+          </wp:inline>
+        </w:drawing>
+      </w:r>
+    </w:p>
+    <w:p>
+      <w:pPr>
+        <w:pStyle w:val="ImageCaption"/>
+      </w:pPr>
+      <w:r>
+        <w:t xml:space="preserve">Figure 7 Citation of archaeological data DOIs tracked by the Crossref Events Data service. Inset shows the distribution of these citations over time.</w:t>
+      </w:r>
+    </w:p>
+    <w:p>
+      <w:pPr>
         <w:pStyle w:val="Heading1"/>
       </w:pPr>
-      <w:bookmarkStart w:id="42" w:name="how-to-share-archaeological-data"/>
-      <w:bookmarkEnd w:id="42"/>
+      <w:bookmarkStart w:id="43" w:name="how-to-share-archaeological-data"/>
+      <w:bookmarkEnd w:id="43"/>
       <w:r>
         <w:t xml:space="preserve">How to share archaeological data?</w:t>
       </w:r>
@@ -3491,7 +3575,7 @@
       <w:r>
         <w:t xml:space="preserve"> </w:t>
       </w:r>
-      <w:hyperlink r:id="rId43">
+      <w:hyperlink r:id="rId44">
         <w:r>
           <w:rPr>
             <w:rStyle w:val="Hyperlink"/>
@@ -3553,8 +3637,8 @@
       <w:pPr>
         <w:pStyle w:val="Heading1"/>
       </w:pPr>
-      <w:bookmarkStart w:id="44" w:name="how-to-cite-archaeological-data"/>
-      <w:bookmarkEnd w:id="44"/>
+      <w:bookmarkStart w:id="45" w:name="how-to-cite-archaeological-data"/>
+      <w:bookmarkEnd w:id="45"/>
       <w:r>
         <w:t xml:space="preserve">How to cite archaeological data?</w:t>
       </w:r>
@@ -3710,7 +3794,7 @@
       <w:r>
         <w:t xml:space="preserve"> </w:t>
       </w:r>
-      <w:hyperlink r:id="rId45">
+      <w:hyperlink r:id="rId46">
         <w:r>
           <w:rPr>
             <w:rStyle w:val="Hyperlink"/>
@@ -3727,7 +3811,7 @@
       <w:r>
         <w:t xml:space="preserve"> </w:t>
       </w:r>
-      <w:hyperlink r:id="rId46">
+      <w:hyperlink r:id="rId47">
         <w:r>
           <w:rPr>
             <w:rStyle w:val="Hyperlink"/>
@@ -3855,7 +3939,7 @@
       <w:r>
         <w:t xml:space="preserve"> </w:t>
       </w:r>
-      <w:hyperlink r:id="rId47">
+      <w:hyperlink r:id="rId48">
         <w:r>
           <w:rPr>
             <w:rStyle w:val="Hyperlink"/>
@@ -3894,7 +3978,7 @@
       <w:r>
         <w:t xml:space="preserve"> </w:t>
       </w:r>
-      <w:hyperlink r:id="rId48">
+      <w:hyperlink r:id="rId49">
         <w:r>
           <w:rPr>
             <w:rStyle w:val="Hyperlink"/>
@@ -3938,7 +4022,7 @@
       <w:r>
         <w:t xml:space="preserve"> </w:t>
       </w:r>
-      <w:hyperlink r:id="rId49">
+      <w:hyperlink r:id="rId50">
         <w:r>
           <w:rPr>
             <w:rStyle w:val="Hyperlink"/>
@@ -3986,7 +4070,7 @@
       <w:r>
         <w:t xml:space="preserve"> </w:t>
       </w:r>
-      <w:hyperlink r:id="rId48">
+      <w:hyperlink r:id="rId49">
         <w:r>
           <w:rPr>
             <w:rStyle w:val="Hyperlink"/>
@@ -4002,8 +4086,8 @@
       <w:pPr>
         <w:pStyle w:val="Heading1"/>
       </w:pPr>
-      <w:bookmarkStart w:id="50" w:name="summary-and-conclusion"/>
-      <w:bookmarkEnd w:id="50"/>
+      <w:bookmarkStart w:id="51" w:name="summary-and-conclusion"/>
+      <w:bookmarkEnd w:id="51"/>
       <w:r>
         <w:t xml:space="preserve">Summary and Conclusion</w:t>
       </w:r>
@@ -4049,7 +4133,7 @@
         <w:t xml:space="preserve"> </w:t>
       </w:r>
       <w:r>
-        <w:t xml:space="preserve">data-poor sciences such as archaeology, where collaborative groups are small, data sharing is still mostly ad hoc and disaggregated. Our pilot studies, while small and limited in many ways, support this statement with an overall sharing rate of 20% in responses to private requests for data, and 53% of sampled journal articles with openly available data, in a wide variety of formats and locations. We found that legislation requiring data sharing resulted in a substantial increase in the rate of data deposition, and that archaeologists are sensitive to repository fees. In examining archaeological data deposited in repositories, we found that most of the contents are PDF files of reports, and only a very small fraction of the data files are structured data such as spreadsheets. Archaeologists still have a long way to go in making their data easier to reuse by sharing data in plain text structured data formats such as CSV. Table</w:t>
+        <w:t xml:space="preserve">data-poor sciences such as archaeology, where collaborative groups are small, data sharing is still mostly ad hoc and disaggregated. Our pilot studies, while small and limited in many ways, support this statement with an overall sharing rate of 20% in responses to private requests for data, and 53% of sampled journal articles with openly available data, in a wide variety of formats and locations. We found that legislation requiring data sharing resulted in a substantial increase in the rate of data deposition, and that archaeologists are sensitive to repository fees. In examining archaeological data deposited in repositories, we found that most of the contents are PDF files of reports, and only a very small fraction of the data files are structured data such as spreadsheets. Archaeologists still have a long way to go in making their data easier to reuse by sharing data in plain text structured data formats such as CSV. We found that citation of datasets, although problematic to measure, appears to be almost non-existant in archaeological literature. Table</w:t>
       </w:r>
       <w:r>
         <w:t xml:space="preserve"> </w:t>
@@ -4359,31 +4443,111 @@
         <w:t xml:space="preserve"> </w:t>
       </w:r>
       <w:r>
-        <w:t xml:space="preserve">sciences is that data sharing is unfunded, unrewarded and is only rarely required. Who is responsible for changing this? There is no simple answer, but we believe the task must be shared between individuals and institutions, with individuals pushing for institutial change. The challenge of funding can be tackled by practical action from members of professional societies. For example, the Society of American Archaeology should communicate to funding bodies, such as the National Science Foundation, about the importance of allocating funds specifically for data sharing, and providing reliable information on how to choose and and use data repositories. The challenge of requiring data sharing can also be addressed by funding bodies and federal agencies, through more rigourous evaluation and enforcement of data mangement plans during the review process. However, changes in the policies of professional societies and other agencies are primarily responses to changes in norms in the community of researchers. In practice, individual researchers are responsible for communicating the value of data sharing to professional societies and funding agencies. Changes in individual practice will demonstrate a change in norms, and motivate our institutions to formalise these new data sharing values through policies and regulations.</w:t>
-      </w:r>
-    </w:p>
-    <w:p>
-      <w:pPr>
-        <w:pStyle w:val="Textkrper"/>
-      </w:pPr>
-      <w:r>
-        <w:t xml:space="preserve">One area where changes in individual practice may be especially effective is among journal editors and editorial boards. For example, editors of archaeology journals should adopt the Transparency and Openness Protocols of the Centre for Open Science (Nosek et al. 2015). Editors should then educate their editorial boards members, peer reviewers, and contributors about their obligations to these protocols. Editors should only accept papers that, minimally, provide the raw data used to produce each table and visualisation in the manuscript. Changes in journal-specific submission guidelines can result in substantial changes in authors’ research practices (Giofrè et al 2017). For example, if archaeology journals adopt incentives such as badging (Kidwell et al. 2016), and require as a condition of publication that submitted articles include in the text a properly formatted citation to the data analysed in the article (or if the data cannot be shared, an explanation why the data are not available), authors would quickly adapt to this new requirement to ensure their article will be published. As peer reviewers, we have a responsibility to communicate to editors that we require data to be available for papers that we read, and that the manuscripts we review must include citations of datasets analysed in the manuscript.</w:t>
-      </w:r>
-    </w:p>
-    <w:p>
-      <w:pPr>
-        <w:pStyle w:val="Textkrper"/>
-      </w:pPr>
-      <w:r>
-        <w:t xml:space="preserve">The challenge of data sharing as an unrewarded behaviour was the primary motivation for this article. By specifying a standard for the scholarly citation of archaeological data we provide a method for giving credit to the authors or compilers of the data. This rewards those authors with visibility and recognition for their effort with citations, a currency that is valued broadly in the discipline. The data citation standard outlined above is easy for humans and search engines to understand, and is highly functional, with a full internet address to the data contained in the citation. The standard can accommodate the addition of additional information required by different citation styles and publishers’ requirements. The data citation standard is not dependent on any specific choices of software, archive, data producer, publisher, or author and is easy to adapt into existing writing and research workflows.</w:t>
+        <w:t xml:space="preserve">sciences is that data sharing is unfunded, unrewarded and is only rarely required. Who is responsible for changing this? There is no simple answer, but we believe the task must be shared between individuals and institutions, with individuals pushing for institutial change. The challenge of funding can be tackled by practical action from members of professional societies. For example, the Society of American Archaeology should communicate to funding bodies, such as the National Science Foundation, about the importance of allocating funds specifically for data sharing, and providing reliable information on how to choose and and use data repositories. The challenge of requiring data sharing can also be addressed by funding bodies and federal agencies, through more rigourous evaluation and enforcement of data mangement plans during the review process. However, changes in the policies of professional societies and other agencies are primarily responses to changes in norms in the community of researchers. In practice, individual researchers are responsible for communicating the value of data sharing to professional societies and funding agencies (e.g. by holding peers to high standards of data sharing during grant reviews). Changes in individual practice will demonstrate a change in norms, and motivate our institutions to formalise these new data sharing values through policies and regulations.</w:t>
+      </w:r>
+    </w:p>
+    <w:p>
+      <w:pPr>
+        <w:pStyle w:val="Textkrper"/>
+      </w:pPr>
+      <w:r>
+        <w:t xml:space="preserve">One area where changes in individual practice may be especially effective is among journal editors and editorial boards. For example, editors of archaeology journals should adopt the Transparency and Openness Protocols of the Centre for Open Science (Nosek et al. 2015). Editors should then educate their editorial boards members, peer reviewers, and contributors about their obligations to these protocols. Editors should only accept papers that, minimally, provide the raw data used to produce each table and visualisation in the manuscript. Changes in journal-specific submission guidelines can result in substantial changes in authors’ research practices (Giofrè et al 2017). For example, if archaeology journals adopt incentives such as badging (Kidwell et al. 2016), and require as a condition of publication that submitted articles include in the text a properly formatted citation to the data analysed in the article (or if the data cannot be shared, an explanation why the data are not available), authors would quickly adapt to this new requirement to ensure their article will be published.</w:t>
+      </w:r>
+    </w:p>
+    <w:p>
+      <w:pPr>
+        <w:pStyle w:val="Textkrper"/>
+      </w:pPr>
+      <w:r>
+        <w:t xml:space="preserve">Individual researchers can also contribute to changing the norms on data sharing via several practical actions suitable for typical day-to-day work:</w:t>
+      </w:r>
+    </w:p>
+    <w:p>
+      <w:pPr>
+        <w:pStyle w:val="Compact"/>
+        <w:numPr>
+          <w:numId w:val="1002"/>
+          <w:ilvl w:val="0"/>
+        </w:numPr>
+      </w:pPr>
+      <w:r>
+        <w:t xml:space="preserve">When preparing research for publication, upload data to a trustworthy repository and cite the data in the manuscript.</w:t>
+      </w:r>
+      <w:r>
+        <w:br w:type="textWrapping"/>
+      </w:r>
+    </w:p>
+    <w:p>
+      <w:pPr>
+        <w:pStyle w:val="Compact"/>
+        <w:numPr>
+          <w:numId w:val="1002"/>
+          <w:ilvl w:val="0"/>
+        </w:numPr>
+      </w:pPr>
+      <w:r>
+        <w:t xml:space="preserve">When writing peer reviews of journal articles, we can tell editors that we require data to be available for papers that we read, and that the manuscripts we review must include citations of datasets analysed in the manuscript. We can write in our peer reviews that data need to be available for us to make a proper assessment of the manuscript.</w:t>
+      </w:r>
+      <w:r>
+        <w:br w:type="textWrapping"/>
+      </w:r>
+    </w:p>
+    <w:p>
+      <w:pPr>
+        <w:pStyle w:val="Compact"/>
+        <w:numPr>
+          <w:numId w:val="1002"/>
+          <w:ilvl w:val="0"/>
+        </w:numPr>
+      </w:pPr>
+      <w:r>
+        <w:t xml:space="preserve">When reviewing grant applications, we can critically evaluate data management plans, and report on the applicants’ past record on data sharing. We can offer helpful suggestions about how to improve data availability.</w:t>
+      </w:r>
+      <w:r>
+        <w:br w:type="textWrapping"/>
+      </w:r>
+    </w:p>
+    <w:p>
+      <w:pPr>
+        <w:pStyle w:val="Compact"/>
+        <w:numPr>
+          <w:numId w:val="1002"/>
+          <w:ilvl w:val="0"/>
+        </w:numPr>
+      </w:pPr>
+      <w:r>
+        <w:t xml:space="preserve">When teaching students, we can teach them how to prepare data for sharing, and how to find and use publicly available datasets to give students experience analysing and writing about shared data, and to cultivate the expectation that data sharing is a normal part of archaeological research.</w:t>
+      </w:r>
+      <w:r>
+        <w:br w:type="textWrapping"/>
+      </w:r>
+    </w:p>
+    <w:p>
+      <w:pPr>
+        <w:pStyle w:val="Compact"/>
+        <w:numPr>
+          <w:numId w:val="1002"/>
+          <w:ilvl w:val="0"/>
+        </w:numPr>
+      </w:pPr>
+      <w:r>
+        <w:t xml:space="preserve">When evaluating candidates for hiring and promotion, ensure that commitments to data sharing are considered.</w:t>
+      </w:r>
+    </w:p>
+    <w:p>
+      <w:pPr>
+        <w:pStyle w:val="FirstParagraph"/>
+      </w:pPr>
+      <w:r>
+        <w:t xml:space="preserve">The challenge of data sharing as an unrewarded behaviour was the primary motivation for this article. By specifying a standard for the scholarly citation of archaeological data we provide a method for giving credit to the authors or compilers of the data. This rewards those authors with visibility and recognition for their effort with citations, a currency that is valued broadly in the discipline. The data citation standard outlined above is easy for humans and search engines to understand, and is highly functional, with a full internet address to the data contained in the citation. The standard can accommodate the addition of additional information required by different citation styles and publishers’ requirements. The data citation standard is not dependent on any specific choices of software, archive, data producer, publisher, or author and is easy to adapt into existing writing and research workflows. There are still many unresolved challenges in data sharing, such as how to manage high volumes of data generated by photogrammetry. However, we are confident that solutions to many of these challenges will emerge as data sharing is increasingly valued by the research community.</w:t>
       </w:r>
     </w:p>
     <w:p>
       <w:pPr>
         <w:pStyle w:val="Heading1"/>
       </w:pPr>
-      <w:bookmarkStart w:id="51" w:name="acknowledgements"/>
-      <w:bookmarkEnd w:id="51"/>
+      <w:bookmarkStart w:id="52" w:name="acknowledgements"/>
+      <w:bookmarkEnd w:id="52"/>
       <w:r>
         <w:t xml:space="preserve">Acknowledgements</w:t>
       </w:r>
@@ -4420,15 +4584,15 @@
         <w:t xml:space="preserve">’</w:t>
       </w:r>
       <w:r>
-        <w:t xml:space="preserve">, organised by Sarah Kansa and Eric Kansa, and the SAA publications committee meeting. Thanks to Canan Cakirlar for insights into the history of archaeological data sharing in the Netherlands, and Stefano Costa for many helpful suggestions. BM was supported by an Australian Research Council Future Fellowship (FT140100101).</w:t>
+        <w:t xml:space="preserve">, organised by Sarah Kansa and Eric Kansa, and the SAA publications committee meeting. Thanks to Canan Cakirlar for insights into the history of archaeological data sharing in the Netherlands, and Stefano Costa for many helpful suggestions. BM was supported by an Australian Research Council Future Fellowship (FT140100101). Thanks to the five peer reviewers for their constructive suggestions.</w:t>
       </w:r>
     </w:p>
     <w:p>
       <w:pPr>
         <w:pStyle w:val="Heading1"/>
       </w:pPr>
-      <w:bookmarkStart w:id="52" w:name="references"/>
-      <w:bookmarkEnd w:id="52"/>
+      <w:bookmarkStart w:id="53" w:name="references"/>
+      <w:bookmarkEnd w:id="53"/>
       <w:r>
         <w:t xml:space="preserve">References</w:t>
       </w:r>
@@ -4443,7 +4607,7 @@
       <w:r>
         <w:t xml:space="preserve"> </w:t>
       </w:r>
-      <w:hyperlink r:id="rId53">
+      <w:hyperlink r:id="rId54">
         <w:r>
           <w:rPr>
             <w:rStyle w:val="Hyperlink"/>
@@ -4470,7 +4634,7 @@
       <w:r>
         <w:t xml:space="preserve"> </w:t>
       </w:r>
-      <w:hyperlink r:id="rId54">
+      <w:hyperlink r:id="rId55">
         <w:r>
           <w:rPr>
             <w:rStyle w:val="Hyperlink"/>
@@ -4505,7 +4669,7 @@
       <w:r>
         <w:t xml:space="preserve"> </w:t>
       </w:r>
-      <w:hyperlink r:id="rId55">
+      <w:hyperlink r:id="rId56">
         <w:r>
           <w:rPr>
             <w:rStyle w:val="Hyperlink"/>
@@ -4527,8 +4691,27 @@
         <w:pStyle w:val="Textkrper"/>
       </w:pPr>
       <w:r>
-        <w:t xml:space="preserve">Clarke, Mary. 2015. The Digital Dilemma: Preservation and the Digital. Archaeological Record. Advances in Archaeological Practice. 3(4): 313-330.</w:t>
-      </w:r>
+        <w:t xml:space="preserve">Clarke, Mary. (2015). The Digital Dilemma: Preservation and the Digital. Archaeological Record. Advances in Archaeological Practice. 3(4): 313-330.</w:t>
+      </w:r>
+    </w:p>
+    <w:p>
+      <w:pPr>
+        <w:pStyle w:val="Textkrper"/>
+      </w:pPr>
+      <w:r>
+        <w:t xml:space="preserve">Crossref (2017). Event Data User Guide, Version 1.0.0 - Beta. Retrieved November 7, 2017, from</w:t>
+      </w:r>
+      <w:r>
+        <w:t xml:space="preserve"> </w:t>
+      </w:r>
+      <w:hyperlink r:id="rId57">
+        <w:r>
+          <w:rPr>
+            <w:rStyle w:val="Hyperlink"/>
+          </w:rPr>
+          <w:t xml:space="preserve">https://www.eventdata.crossref.org/guide/</w:t>
+        </w:r>
+      </w:hyperlink>
     </w:p>
     <w:p>
       <w:pPr>
@@ -4556,7 +4739,7 @@
       <w:r>
         <w:t xml:space="preserve"> </w:t>
       </w:r>
-      <w:hyperlink r:id="rId56">
+      <w:hyperlink r:id="rId58">
         <w:r>
           <w:rPr>
             <w:rStyle w:val="Hyperlink"/>
@@ -4575,7 +4758,7 @@
       <w:r>
         <w:t xml:space="preserve"> </w:t>
       </w:r>
-      <w:hyperlink r:id="rId57">
+      <w:hyperlink r:id="rId59">
         <w:r>
           <w:rPr>
             <w:rStyle w:val="Hyperlink"/>
@@ -4594,7 +4777,7 @@
       <w:r>
         <w:t xml:space="preserve"> </w:t>
       </w:r>
-      <w:hyperlink r:id="rId58">
+      <w:hyperlink r:id="rId60">
         <w:r>
           <w:rPr>
             <w:rStyle w:val="Hyperlink"/>
@@ -4613,7 +4796,7 @@
       <w:r>
         <w:t xml:space="preserve"> </w:t>
       </w:r>
-      <w:hyperlink r:id="rId59">
+      <w:hyperlink r:id="rId61">
         <w:r>
           <w:rPr>
             <w:rStyle w:val="Hyperlink"/>
@@ -4640,7 +4823,7 @@
       <w:r>
         <w:t xml:space="preserve"> </w:t>
       </w:r>
-      <w:hyperlink r:id="rId60">
+      <w:hyperlink r:id="rId62">
         <w:r>
           <w:rPr>
             <w:rStyle w:val="Hyperlink"/>
@@ -4675,7 +4858,7 @@
       <w:r>
         <w:t xml:space="preserve"> </w:t>
       </w:r>
-      <w:hyperlink r:id="rId61">
+      <w:hyperlink r:id="rId63">
         <w:r>
           <w:rPr>
             <w:rStyle w:val="Hyperlink"/>
@@ -4702,7 +4885,7 @@
       <w:r>
         <w:t xml:space="preserve"> </w:t>
       </w:r>
-      <w:hyperlink r:id="rId62">
+      <w:hyperlink r:id="rId64">
         <w:r>
           <w:rPr>
             <w:rStyle w:val="Hyperlink"/>
@@ -4794,12 +4977,20 @@
         <w:pStyle w:val="Textkrper"/>
       </w:pPr>
       <w:r>
+        <w:t xml:space="preserve">McCoy, M. D., and M. C. Codlin. (2016). The Influence of Religious Authority in Everyday Life: A Landscape-Scale Study of Domestic Architecture and Religious Law in Ancient Hawai’i. World Archaeology 48 (3):411–30.</w:t>
+      </w:r>
+    </w:p>
+    <w:p>
+      <w:pPr>
+        <w:pStyle w:val="Textkrper"/>
+      </w:pPr>
+      <w:r>
         <w:t xml:space="preserve">McCullough BD, McGeary KA, Harrison TD. (2006) Lessons from the JMCB Archive. Journal of Money, Credit, and Banking 38(4), 1093-1107.</w:t>
       </w:r>
       <w:r>
         <w:t xml:space="preserve"> </w:t>
       </w:r>
-      <w:hyperlink r:id="rId63">
+      <w:hyperlink r:id="rId65">
         <w:r>
           <w:rPr>
             <w:rStyle w:val="Hyperlink"/>
@@ -4826,7 +5017,7 @@
       <w:r>
         <w:t xml:space="preserve"> </w:t>
       </w:r>
-      <w:hyperlink r:id="rId64">
+      <w:hyperlink r:id="rId66">
         <w:r>
           <w:rPr>
             <w:rStyle w:val="Hyperlink"/>
@@ -4924,7 +5115,7 @@
       <w:r>
         <w:t xml:space="preserve"> </w:t>
       </w:r>
-      <w:hyperlink r:id="rId65">
+      <w:hyperlink r:id="rId67">
         <w:r>
           <w:rPr>
             <w:rStyle w:val="Hyperlink"/>
@@ -4943,7 +5134,7 @@
       <w:r>
         <w:t xml:space="preserve"> </w:t>
       </w:r>
-      <w:hyperlink r:id="rId66">
+      <w:hyperlink r:id="rId68">
         <w:r>
           <w:rPr>
             <w:rStyle w:val="Hyperlink"/>
@@ -4962,7 +5153,7 @@
       <w:r>
         <w:t xml:space="preserve"> </w:t>
       </w:r>
-      <w:hyperlink r:id="rId67">
+      <w:hyperlink r:id="rId69">
         <w:r>
           <w:rPr>
             <w:rStyle w:val="Hyperlink"/>
@@ -4984,6 +5175,14 @@
         <w:pStyle w:val="Textkrper"/>
       </w:pPr>
       <w:r>
+        <w:t xml:space="preserve">Pavlech, L. L. (2016). Data Citation Index. Journal of the Medical Library Association : JMLA, 104(1), 88–90.</w:t>
+      </w:r>
+    </w:p>
+    <w:p>
+      <w:pPr>
+        <w:pStyle w:val="Textkrper"/>
+      </w:pPr>
+      <w:r>
         <w:t xml:space="preserve">Peng RD, Dominici F, and Zeger SL. (2006) Reproducible Epidemiological Research. American Journal of Epidemology 163, 783-789 doi: 10.1093/aje/kwj093</w:t>
       </w:r>
     </w:p>
@@ -4997,7 +5196,7 @@
       <w:r>
         <w:t xml:space="preserve"> </w:t>
       </w:r>
-      <w:hyperlink r:id="rId68">
+      <w:hyperlink r:id="rId70">
         <w:r>
           <w:rPr>
             <w:rStyle w:val="Hyperlink"/>
@@ -5016,7 +5215,7 @@
       <w:r>
         <w:t xml:space="preserve"> </w:t>
       </w:r>
-      <w:hyperlink r:id="rId69">
+      <w:hyperlink r:id="rId71">
         <w:r>
           <w:rPr>
             <w:rStyle w:val="Hyperlink"/>
@@ -5035,7 +5234,7 @@
       <w:r>
         <w:t xml:space="preserve"> </w:t>
       </w:r>
-      <w:hyperlink r:id="rId70">
+      <w:hyperlink r:id="rId72">
         <w:r>
           <w:rPr>
             <w:rStyle w:val="Hyperlink"/>
@@ -5054,7 +5253,7 @@
       <w:r>
         <w:t xml:space="preserve"> </w:t>
       </w:r>
-      <w:hyperlink r:id="rId71">
+      <w:hyperlink r:id="rId73">
         <w:r>
           <w:rPr>
             <w:rStyle w:val="Hyperlink"/>
@@ -5092,7 +5291,7 @@
       <w:r>
         <w:t xml:space="preserve"> </w:t>
       </w:r>
-      <w:hyperlink r:id="rId72">
+      <w:hyperlink r:id="rId74">
         <w:r>
           <w:rPr>
             <w:rStyle w:val="Hyperlink"/>
@@ -5111,7 +5310,7 @@
       <w:r>
         <w:t xml:space="preserve"> </w:t>
       </w:r>
-      <w:hyperlink r:id="rId73">
+      <w:hyperlink r:id="rId75">
         <w:r>
           <w:rPr>
             <w:rStyle w:val="Hyperlink"/>
@@ -5138,7 +5337,7 @@
       <w:r>
         <w:t xml:space="preserve"> </w:t>
       </w:r>
-      <w:hyperlink r:id="rId74">
+      <w:hyperlink r:id="rId76">
         <w:r>
           <w:rPr>
             <w:rStyle w:val="Hyperlink"/>
@@ -5157,7 +5356,7 @@
       <w:r>
         <w:t xml:space="preserve"> </w:t>
       </w:r>
-      <w:hyperlink r:id="rId75">
+      <w:hyperlink r:id="rId77">
         <w:r>
           <w:rPr>
             <w:rStyle w:val="Hyperlink"/>
@@ -5182,7 +5381,7 @@
       <w:r>
         <w:t xml:space="preserve"> </w:t>
       </w:r>
-      <w:hyperlink r:id="rId76">
+      <w:hyperlink r:id="rId78">
         <w:r>
           <w:rPr>
             <w:rStyle w:val="Hyperlink"/>
@@ -5201,7 +5400,7 @@
       <w:r>
         <w:t xml:space="preserve"> </w:t>
       </w:r>
-      <w:hyperlink r:id="rId77">
+      <w:hyperlink r:id="rId79">
         <w:r>
           <w:rPr>
             <w:rStyle w:val="Hyperlink"/>
@@ -5228,7 +5427,7 @@
       <w:r>
         <w:t xml:space="preserve"> </w:t>
       </w:r>
-      <w:hyperlink r:id="rId78">
+      <w:hyperlink r:id="rId80">
         <w:r>
           <w:rPr>
             <w:rStyle w:val="Hyperlink"/>
@@ -5247,7 +5446,7 @@
       <w:r>
         <w:t xml:space="preserve"> </w:t>
       </w:r>
-      <w:hyperlink r:id="rId79">
+      <w:hyperlink r:id="rId81">
         <w:r>
           <w:rPr>
             <w:rStyle w:val="Hyperlink"/>
@@ -5269,7 +5468,7 @@
       <w:r>
         <w:t xml:space="preserve"> </w:t>
       </w:r>
-      <w:hyperlink r:id="rId80">
+      <w:hyperlink r:id="rId82">
         <w:r>
           <w:rPr>
             <w:rStyle w:val="Hyperlink"/>
@@ -5288,7 +5487,7 @@
       <w:r>
         <w:t xml:space="preserve"> </w:t>
       </w:r>
-      <w:hyperlink r:id="rId81">
+      <w:hyperlink r:id="rId83">
         <w:r>
           <w:rPr>
             <w:rStyle w:val="Hyperlink"/>
@@ -5315,7 +5514,7 @@
       <w:r>
         <w:t xml:space="preserve"> </w:t>
       </w:r>
-      <w:hyperlink r:id="rId82">
+      <w:hyperlink r:id="rId84">
         <w:r>
           <w:rPr>
             <w:rStyle w:val="Hyperlink"/>
@@ -5334,7 +5533,7 @@
       <w:r>
         <w:t xml:space="preserve"> </w:t>
       </w:r>
-      <w:hyperlink r:id="rId83">
+      <w:hyperlink r:id="rId85">
         <w:r>
           <w:rPr>
             <w:rStyle w:val="Hyperlink"/>
@@ -5369,7 +5568,7 @@
       <w:r>
         <w:t xml:space="preserve"> </w:t>
       </w:r>
-      <w:hyperlink r:id="rId84">
+      <w:hyperlink r:id="rId86">
         <w:r>
           <w:rPr>
             <w:rStyle w:val="Hyperlink"/>
@@ -5404,7 +5603,7 @@
       <w:r>
         <w:t xml:space="preserve"> </w:t>
       </w:r>
-      <w:hyperlink r:id="rId85">
+      <w:hyperlink r:id="rId87">
         <w:r>
           <w:rPr>
             <w:rStyle w:val="Hyperlink"/>
@@ -5433,8 +5632,8 @@
       <w:pPr>
         <w:pStyle w:val="Heading3"/>
       </w:pPr>
-      <w:bookmarkStart w:id="86" w:name="colophon"/>
-      <w:bookmarkEnd w:id="86"/>
+      <w:bookmarkStart w:id="88" w:name="colophon"/>
+      <w:bookmarkEnd w:id="88"/>
       <w:r>
         <w:t xml:space="preserve">Colophon</w:t>
       </w:r>
@@ -5444,7 +5643,7 @@
         <w:pStyle w:val="FirstParagraph"/>
       </w:pPr>
       <w:r>
-        <w:t xml:space="preserve">This document contains 16,400 words and was generated on using the following computational environment and dependencies:</w:t>
+        <w:t xml:space="preserve">This document contains 17,634 words and was generated on using the following computational environment and dependencies:</w:t>
       </w:r>
     </w:p>
     <w:p>
@@ -5518,7 +5717,7 @@
         <w:rPr>
           <w:rStyle w:val="VerbatimChar"/>
         </w:rPr>
-        <w:t xml:space="preserve">#&gt;  date     2017-11-10                  </w:t>
+        <w:t xml:space="preserve">#&gt;  date     2017-11-28                  </w:t>
       </w:r>
       <w:r>
         <w:br w:type="textWrapping"/>
@@ -5671,6 +5870,15 @@
         <w:rPr>
           <w:rStyle w:val="VerbatimChar"/>
         </w:rPr>
+        <w:t xml:space="preserve">#&gt;  crevents       * 0.0.5.9200 2017-10-01</w:t>
+      </w:r>
+      <w:r>
+        <w:br w:type="textWrapping"/>
+      </w:r>
+      <w:r>
+        <w:rPr>
+          <w:rStyle w:val="VerbatimChar"/>
+        </w:rPr>
         <w:t xml:space="preserve">#&gt;  data.table       1.10.4-3   2017-10-27</w:t>
       </w:r>
       <w:r>
@@ -6112,7 +6320,7 @@
         <w:rPr>
           <w:rStyle w:val="VerbatimChar"/>
         </w:rPr>
-        <w:t xml:space="preserve">#&gt;  rmarkdown        1.7        2017-11-10</w:t>
+        <w:t xml:space="preserve">#&gt;  rmarkdown        1.8        2017-11-17</w:t>
       </w:r>
       <w:r>
         <w:br w:type="textWrapping"/>
@@ -6166,7 +6374,7 @@
         <w:rPr>
           <w:rStyle w:val="VerbatimChar"/>
         </w:rPr>
-        <w:t xml:space="preserve">#&gt;  stringi          1.1.5      2017-04-07</w:t>
+        <w:t xml:space="preserve">#&gt;  stringi          1.1.6      2017-11-17</w:t>
       </w:r>
       <w:r>
         <w:br w:type="textWrapping"/>
@@ -6229,6 +6437,24 @@
         <w:rPr>
           <w:rStyle w:val="VerbatimChar"/>
         </w:rPr>
+        <w:t xml:space="preserve">#&gt;  triebeard        0.3.0      2016-08-04</w:t>
+      </w:r>
+      <w:r>
+        <w:br w:type="textWrapping"/>
+      </w:r>
+      <w:r>
+        <w:rPr>
+          <w:rStyle w:val="VerbatimChar"/>
+        </w:rPr>
+        <w:t xml:space="preserve">#&gt;  urltools       * 1.6.0      2016-10-17</w:t>
+      </w:r>
+      <w:r>
+        <w:br w:type="textWrapping"/>
+      </w:r>
+      <w:r>
+        <w:rPr>
+          <w:rStyle w:val="VerbatimChar"/>
+        </w:rPr>
         <w:t xml:space="preserve">#&gt;  utils          * 3.4.1      2017-06-30</w:t>
       </w:r>
       <w:r>
@@ -6310,763 +6536,790 @@
         <w:rPr>
           <w:rStyle w:val="VerbatimChar"/>
         </w:rPr>
-        <w:t xml:space="preserve">#&gt;  source                             </w:t>
-      </w:r>
-      <w:r>
-        <w:br w:type="textWrapping"/>
-      </w:r>
-      <w:r>
-        <w:rPr>
-          <w:rStyle w:val="VerbatimChar"/>
-        </w:rPr>
-        <w:t xml:space="preserve">#&gt;  CRAN (R 3.4.0)                     </w:t>
-      </w:r>
-      <w:r>
-        <w:br w:type="textWrapping"/>
-      </w:r>
-      <w:r>
-        <w:rPr>
-          <w:rStyle w:val="VerbatimChar"/>
-        </w:rPr>
-        <w:t xml:space="preserve">#&gt;  CRAN (R 3.4.1)                     </w:t>
-      </w:r>
-      <w:r>
-        <w:br w:type="textWrapping"/>
-      </w:r>
-      <w:r>
-        <w:rPr>
-          <w:rStyle w:val="VerbatimChar"/>
-        </w:rPr>
-        <w:t xml:space="preserve">#&gt;  local                              </w:t>
-      </w:r>
-      <w:r>
-        <w:br w:type="textWrapping"/>
-      </w:r>
-      <w:r>
-        <w:rPr>
-          <w:rStyle w:val="VerbatimChar"/>
-        </w:rPr>
-        <w:t xml:space="preserve">#&gt;  CRAN (R 3.4.0)                     </w:t>
-      </w:r>
-      <w:r>
-        <w:br w:type="textWrapping"/>
-      </w:r>
-      <w:r>
-        <w:rPr>
-          <w:rStyle w:val="VerbatimChar"/>
-        </w:rPr>
-        <w:t xml:space="preserve">#&gt;  CRAN (R 3.4.0)                     </w:t>
-      </w:r>
-      <w:r>
-        <w:br w:type="textWrapping"/>
-      </w:r>
-      <w:r>
-        <w:rPr>
-          <w:rStyle w:val="VerbatimChar"/>
-        </w:rPr>
-        <w:t xml:space="preserve">#&gt;  CRAN (R 3.4.1)                     </w:t>
-      </w:r>
-      <w:r>
-        <w:br w:type="textWrapping"/>
-      </w:r>
-      <w:r>
-        <w:rPr>
-          <w:rStyle w:val="VerbatimChar"/>
-        </w:rPr>
-        <w:t xml:space="preserve">#&gt;  CRAN (R 3.4.0)                     </w:t>
-      </w:r>
-      <w:r>
-        <w:br w:type="textWrapping"/>
-      </w:r>
-      <w:r>
-        <w:rPr>
-          <w:rStyle w:val="VerbatimChar"/>
-        </w:rPr>
-        <w:t xml:space="preserve">#&gt;  Github (rsheets/cellranger@024d5ba)</w:t>
-      </w:r>
-      <w:r>
-        <w:br w:type="textWrapping"/>
-      </w:r>
-      <w:r>
-        <w:rPr>
-          <w:rStyle w:val="VerbatimChar"/>
-        </w:rPr>
-        <w:t xml:space="preserve">#&gt;  CRAN (R 3.4.1)                     </w:t>
-      </w:r>
-      <w:r>
-        <w:br w:type="textWrapping"/>
-      </w:r>
-      <w:r>
-        <w:rPr>
-          <w:rStyle w:val="VerbatimChar"/>
-        </w:rPr>
-        <w:t xml:space="preserve">#&gt;  CRAN (R 3.4.2)                     </w:t>
-      </w:r>
-      <w:r>
-        <w:br w:type="textWrapping"/>
-      </w:r>
-      <w:r>
-        <w:rPr>
-          <w:rStyle w:val="VerbatimChar"/>
-        </w:rPr>
-        <w:t xml:space="preserve">#&gt;  CRAN (R 3.4.0)                     </w:t>
-      </w:r>
-      <w:r>
-        <w:br w:type="textWrapping"/>
-      </w:r>
-      <w:r>
-        <w:rPr>
-          <w:rStyle w:val="VerbatimChar"/>
-        </w:rPr>
-        <w:t xml:space="preserve">#&gt;  local                              </w:t>
-      </w:r>
-      <w:r>
-        <w:br w:type="textWrapping"/>
-      </w:r>
-      <w:r>
-        <w:rPr>
-          <w:rStyle w:val="VerbatimChar"/>
-        </w:rPr>
-        <w:t xml:space="preserve">#&gt;  CRAN (R 3.4.1)                     </w:t>
-      </w:r>
-      <w:r>
-        <w:br w:type="textWrapping"/>
-      </w:r>
-      <w:r>
-        <w:rPr>
-          <w:rStyle w:val="VerbatimChar"/>
-        </w:rPr>
-        <w:t xml:space="preserve">#&gt;  Github (gaborcsardi/crayon@b5221ab)</w:t>
-      </w:r>
-      <w:r>
-        <w:br w:type="textWrapping"/>
-      </w:r>
-      <w:r>
-        <w:rPr>
-          <w:rStyle w:val="VerbatimChar"/>
-        </w:rPr>
-        <w:t xml:space="preserve">#&gt;  CRAN (R 3.4.2)                     </w:t>
-      </w:r>
-      <w:r>
-        <w:br w:type="textWrapping"/>
-      </w:r>
-      <w:r>
-        <w:rPr>
-          <w:rStyle w:val="VerbatimChar"/>
-        </w:rPr>
-        <w:t xml:space="preserve">#&gt;  local                              </w:t>
-      </w:r>
-      <w:r>
-        <w:br w:type="textWrapping"/>
-      </w:r>
-      <w:r>
-        <w:rPr>
-          <w:rStyle w:val="VerbatimChar"/>
-        </w:rPr>
-        <w:t xml:space="preserve">#&gt;  local                              </w:t>
-      </w:r>
-      <w:r>
-        <w:br w:type="textWrapping"/>
-      </w:r>
-      <w:r>
-        <w:rPr>
-          <w:rStyle w:val="VerbatimChar"/>
-        </w:rPr>
-        <w:t xml:space="preserve">#&gt;  CRAN (R 3.4.2)                     </w:t>
-      </w:r>
-      <w:r>
-        <w:br w:type="textWrapping"/>
-      </w:r>
-      <w:r>
-        <w:rPr>
-          <w:rStyle w:val="VerbatimChar"/>
-        </w:rPr>
-        <w:t xml:space="preserve">#&gt;  CRAN (R 3.4.0)                     </w:t>
-      </w:r>
-      <w:r>
-        <w:br w:type="textWrapping"/>
-      </w:r>
-      <w:r>
-        <w:rPr>
-          <w:rStyle w:val="VerbatimChar"/>
-        </w:rPr>
-        <w:t xml:space="preserve">#&gt;  CRAN (R 3.4.2)                     </w:t>
-      </w:r>
-      <w:r>
-        <w:br w:type="textWrapping"/>
-      </w:r>
-      <w:r>
-        <w:rPr>
-          <w:rStyle w:val="VerbatimChar"/>
-        </w:rPr>
-        <w:t xml:space="preserve">#&gt;  CRAN (R 3.4.0)                     </w:t>
-      </w:r>
-      <w:r>
-        <w:br w:type="textWrapping"/>
-      </w:r>
-      <w:r>
-        <w:rPr>
-          <w:rStyle w:val="VerbatimChar"/>
-        </w:rPr>
-        <w:t xml:space="preserve">#&gt;  CRAN (R 3.4.0)                     </w:t>
-      </w:r>
-      <w:r>
-        <w:br w:type="textWrapping"/>
-      </w:r>
-      <w:r>
-        <w:rPr>
-          <w:rStyle w:val="VerbatimChar"/>
-        </w:rPr>
-        <w:t xml:space="preserve">#&gt;  CRAN (R 3.4.0)                     </w:t>
-      </w:r>
-      <w:r>
-        <w:br w:type="textWrapping"/>
-      </w:r>
-      <w:r>
-        <w:rPr>
-          <w:rStyle w:val="VerbatimChar"/>
-        </w:rPr>
-        <w:t xml:space="preserve">#&gt;  Github (tidyverse/ggplot2@ffb40f3) </w:t>
-      </w:r>
-      <w:r>
-        <w:br w:type="textWrapping"/>
-      </w:r>
-      <w:r>
-        <w:rPr>
-          <w:rStyle w:val="VerbatimChar"/>
-        </w:rPr>
-        <w:t xml:space="preserve">#&gt;  Github (slowkow/ggrepel@680db17)   </w:t>
-      </w:r>
-      <w:r>
-        <w:br w:type="textWrapping"/>
-      </w:r>
-      <w:r>
-        <w:rPr>
-          <w:rStyle w:val="VerbatimChar"/>
-        </w:rPr>
-        <w:t xml:space="preserve">#&gt;  CRAN (R 3.4.2)                     </w:t>
-      </w:r>
-      <w:r>
-        <w:br w:type="textWrapping"/>
-      </w:r>
-      <w:r>
-        <w:rPr>
-          <w:rStyle w:val="VerbatimChar"/>
-        </w:rPr>
-        <w:t xml:space="preserve">#&gt;  local                              </w:t>
-      </w:r>
-      <w:r>
-        <w:br w:type="textWrapping"/>
-      </w:r>
-      <w:r>
-        <w:rPr>
-          <w:rStyle w:val="VerbatimChar"/>
-        </w:rPr>
-        <w:t xml:space="preserve">#&gt;  local                              </w:t>
-      </w:r>
-      <w:r>
-        <w:br w:type="textWrapping"/>
-      </w:r>
-      <w:r>
-        <w:rPr>
-          <w:rStyle w:val="VerbatimChar"/>
-        </w:rPr>
-        <w:t xml:space="preserve">#&gt;  local                              </w:t>
-      </w:r>
-      <w:r>
-        <w:br w:type="textWrapping"/>
-      </w:r>
-      <w:r>
-        <w:rPr>
-          <w:rStyle w:val="VerbatimChar"/>
-        </w:rPr>
-        <w:t xml:space="preserve">#&gt;  CRAN (R 3.4.1)                     </w:t>
-      </w:r>
-      <w:r>
-        <w:br w:type="textWrapping"/>
-      </w:r>
-      <w:r>
-        <w:rPr>
-          <w:rStyle w:val="VerbatimChar"/>
-        </w:rPr>
-        <w:t xml:space="preserve">#&gt;  CRAN (R 3.4.0)                     </w:t>
-      </w:r>
-      <w:r>
-        <w:br w:type="textWrapping"/>
-      </w:r>
-      <w:r>
-        <w:rPr>
-          <w:rStyle w:val="VerbatimChar"/>
-        </w:rPr>
-        <w:t xml:space="preserve">#&gt;  CRAN (R 3.4.1)                     </w:t>
-      </w:r>
-      <w:r>
-        <w:br w:type="textWrapping"/>
-      </w:r>
-      <w:r>
-        <w:rPr>
-          <w:rStyle w:val="VerbatimChar"/>
-        </w:rPr>
-        <w:t xml:space="preserve">#&gt;  CRAN (R 3.4.0)                     </w:t>
-      </w:r>
-      <w:r>
-        <w:br w:type="textWrapping"/>
-      </w:r>
-      <w:r>
-        <w:rPr>
-          <w:rStyle w:val="VerbatimChar"/>
-        </w:rPr>
-        <w:t xml:space="preserve">#&gt;  CRAN (R 3.4.0)                     </w:t>
-      </w:r>
-      <w:r>
-        <w:br w:type="textWrapping"/>
-      </w:r>
-      <w:r>
-        <w:rPr>
-          <w:rStyle w:val="VerbatimChar"/>
-        </w:rPr>
-        <w:t xml:space="preserve">#&gt;  CRAN (R 3.4.0)                     </w:t>
-      </w:r>
-      <w:r>
-        <w:br w:type="textWrapping"/>
-      </w:r>
-      <w:r>
-        <w:rPr>
-          <w:rStyle w:val="VerbatimChar"/>
-        </w:rPr>
-        <w:t xml:space="preserve">#&gt;  CRAN (R 3.4.1)                     </w:t>
-      </w:r>
-      <w:r>
-        <w:br w:type="textWrapping"/>
-      </w:r>
-      <w:r>
-        <w:rPr>
-          <w:rStyle w:val="VerbatimChar"/>
-        </w:rPr>
-        <w:t xml:space="preserve">#&gt;  CRAN (R 3.4.0)                     </w:t>
-      </w:r>
-      <w:r>
-        <w:br w:type="textWrapping"/>
-      </w:r>
-      <w:r>
-        <w:rPr>
-          <w:rStyle w:val="VerbatimChar"/>
-        </w:rPr>
-        <w:t xml:space="preserve">#&gt;  CRAN (R 3.4.1)                     </w:t>
-      </w:r>
-      <w:r>
-        <w:br w:type="textWrapping"/>
-      </w:r>
-      <w:r>
-        <w:rPr>
-          <w:rStyle w:val="VerbatimChar"/>
-        </w:rPr>
-        <w:t xml:space="preserve">#&gt;  CRAN (R 3.4.0)                     </w:t>
-      </w:r>
-      <w:r>
-        <w:br w:type="textWrapping"/>
-      </w:r>
-      <w:r>
-        <w:rPr>
-          <w:rStyle w:val="VerbatimChar"/>
-        </w:rPr>
-        <w:t xml:space="preserve">#&gt;  CRAN (R 3.4.0)                     </w:t>
-      </w:r>
-      <w:r>
-        <w:br w:type="textWrapping"/>
-      </w:r>
-      <w:r>
-        <w:rPr>
-          <w:rStyle w:val="VerbatimChar"/>
-        </w:rPr>
-        <w:t xml:space="preserve">#&gt;  CRAN (R 3.4.1)                     </w:t>
-      </w:r>
-      <w:r>
-        <w:br w:type="textWrapping"/>
-      </w:r>
-      <w:r>
-        <w:rPr>
-          <w:rStyle w:val="VerbatimChar"/>
-        </w:rPr>
-        <w:t xml:space="preserve">#&gt;  CRAN (R 3.4.2)                     </w:t>
-      </w:r>
-      <w:r>
-        <w:br w:type="textWrapping"/>
-      </w:r>
-      <w:r>
-        <w:rPr>
-          <w:rStyle w:val="VerbatimChar"/>
-        </w:rPr>
-        <w:t xml:space="preserve">#&gt;  CRAN (R 3.4.2)                     </w:t>
-      </w:r>
-      <w:r>
-        <w:br w:type="textWrapping"/>
-      </w:r>
-      <w:r>
-        <w:rPr>
-          <w:rStyle w:val="VerbatimChar"/>
-        </w:rPr>
-        <w:t xml:space="preserve">#&gt;  CRAN (R 3.4.0)                     </w:t>
-      </w:r>
-      <w:r>
-        <w:br w:type="textWrapping"/>
-      </w:r>
-      <w:r>
-        <w:rPr>
-          <w:rStyle w:val="VerbatimChar"/>
-        </w:rPr>
-        <w:t xml:space="preserve">#&gt;  CRAN (R 3.4.0)                     </w:t>
-      </w:r>
-      <w:r>
-        <w:br w:type="textWrapping"/>
-      </w:r>
-      <w:r>
-        <w:rPr>
-          <w:rStyle w:val="VerbatimChar"/>
-        </w:rPr>
-        <w:t xml:space="preserve">#&gt;  local                              </w:t>
-      </w:r>
-      <w:r>
-        <w:br w:type="textWrapping"/>
-      </w:r>
-      <w:r>
-        <w:rPr>
-          <w:rStyle w:val="VerbatimChar"/>
-        </w:rPr>
-        <w:t xml:space="preserve">#&gt;  CRAN (R 3.4.0)                     </w:t>
-      </w:r>
-      <w:r>
-        <w:br w:type="textWrapping"/>
-      </w:r>
-      <w:r>
-        <w:rPr>
-          <w:rStyle w:val="VerbatimChar"/>
-        </w:rPr>
-        <w:t xml:space="preserve">#&gt;  CRAN (R 3.4.1)                     </w:t>
-      </w:r>
-      <w:r>
-        <w:br w:type="textWrapping"/>
-      </w:r>
-      <w:r>
-        <w:rPr>
-          <w:rStyle w:val="VerbatimChar"/>
-        </w:rPr>
-        <w:t xml:space="preserve">#&gt;  CRAN (R 3.4.0)                     </w:t>
-      </w:r>
-      <w:r>
-        <w:br w:type="textWrapping"/>
-      </w:r>
-      <w:r>
-        <w:rPr>
-          <w:rStyle w:val="VerbatimChar"/>
-        </w:rPr>
-        <w:t xml:space="preserve">#&gt;  CRAN (R 3.4.1)                     </w:t>
-      </w:r>
-      <w:r>
-        <w:br w:type="textWrapping"/>
-      </w:r>
-      <w:r>
-        <w:rPr>
-          <w:rStyle w:val="VerbatimChar"/>
-        </w:rPr>
-        <w:t xml:space="preserve">#&gt;  Github (crsh/papaja@ede6845)       </w:t>
-      </w:r>
-      <w:r>
-        <w:br w:type="textWrapping"/>
-      </w:r>
-      <w:r>
-        <w:rPr>
-          <w:rStyle w:val="VerbatimChar"/>
-        </w:rPr>
-        <w:t xml:space="preserve">#&gt;  local                              </w:t>
-      </w:r>
-      <w:r>
-        <w:br w:type="textWrapping"/>
-      </w:r>
-      <w:r>
-        <w:rPr>
-          <w:rStyle w:val="VerbatimChar"/>
-        </w:rPr>
-        <w:t xml:space="preserve">#&gt;  CRAN (R 3.4.0)                     </w:t>
-      </w:r>
-      <w:r>
-        <w:br w:type="textWrapping"/>
-      </w:r>
-      <w:r>
-        <w:rPr>
-          <w:rStyle w:val="VerbatimChar"/>
-        </w:rPr>
-        <w:t xml:space="preserve">#&gt;  CRAN (R 3.4.0)                     </w:t>
-      </w:r>
-      <w:r>
-        <w:br w:type="textWrapping"/>
-      </w:r>
-      <w:r>
-        <w:rPr>
-          <w:rStyle w:val="VerbatimChar"/>
-        </w:rPr>
-        <w:t xml:space="preserve">#&gt;  CRAN (R 3.4.0)                     </w:t>
-      </w:r>
-      <w:r>
-        <w:br w:type="textWrapping"/>
-      </w:r>
-      <w:r>
-        <w:rPr>
-          <w:rStyle w:val="VerbatimChar"/>
-        </w:rPr>
-        <w:t xml:space="preserve">#&gt;  CRAN (R 3.4.2)                     </w:t>
-      </w:r>
-      <w:r>
-        <w:br w:type="textWrapping"/>
-      </w:r>
-      <w:r>
-        <w:rPr>
-          <w:rStyle w:val="VerbatimChar"/>
-        </w:rPr>
-        <w:t xml:space="preserve">#&gt;  CRAN (R 3.4.2)                     </w:t>
-      </w:r>
-      <w:r>
-        <w:br w:type="textWrapping"/>
-      </w:r>
-      <w:r>
-        <w:rPr>
-          <w:rStyle w:val="VerbatimChar"/>
-        </w:rPr>
-        <w:t xml:space="preserve">#&gt;  CRAN (R 3.4.0)                     </w:t>
-      </w:r>
-      <w:r>
-        <w:br w:type="textWrapping"/>
-      </w:r>
-      <w:r>
-        <w:rPr>
-          <w:rStyle w:val="VerbatimChar"/>
-        </w:rPr>
-        <w:t xml:space="preserve">#&gt;  CRAN (R 3.4.2)                     </w:t>
-      </w:r>
-      <w:r>
-        <w:br w:type="textWrapping"/>
-      </w:r>
-      <w:r>
-        <w:rPr>
-          <w:rStyle w:val="VerbatimChar"/>
-        </w:rPr>
-        <w:t xml:space="preserve">#&gt;  CRAN (R 3.4.0)                     </w:t>
-      </w:r>
-      <w:r>
-        <w:br w:type="textWrapping"/>
-      </w:r>
-      <w:r>
-        <w:rPr>
-          <w:rStyle w:val="VerbatimChar"/>
-        </w:rPr>
-        <w:t xml:space="preserve">#&gt;  CRAN (R 3.4.0)                     </w:t>
-      </w:r>
-      <w:r>
-        <w:br w:type="textWrapping"/>
-      </w:r>
-      <w:r>
-        <w:rPr>
-          <w:rStyle w:val="VerbatimChar"/>
-        </w:rPr>
-        <w:t xml:space="preserve">#&gt;  CRAN (R 3.4.0)                     </w:t>
-      </w:r>
-      <w:r>
-        <w:br w:type="textWrapping"/>
-      </w:r>
-      <w:r>
-        <w:rPr>
-          <w:rStyle w:val="VerbatimChar"/>
-        </w:rPr>
-        <w:t xml:space="preserve">#&gt;  CRAN (R 3.4.2)                     </w:t>
-      </w:r>
-      <w:r>
-        <w:br w:type="textWrapping"/>
-      </w:r>
-      <w:r>
-        <w:rPr>
-          <w:rStyle w:val="VerbatimChar"/>
-        </w:rPr>
-        <w:t xml:space="preserve">#&gt;  CRAN (R 3.4.2)                     </w:t>
-      </w:r>
-      <w:r>
-        <w:br w:type="textWrapping"/>
-      </w:r>
-      <w:r>
-        <w:rPr>
-          <w:rStyle w:val="VerbatimChar"/>
-        </w:rPr>
-        <w:t xml:space="preserve">#&gt;  CRAN (R 3.4.0)                     </w:t>
-      </w:r>
-      <w:r>
-        <w:br w:type="textWrapping"/>
-      </w:r>
-      <w:r>
-        <w:rPr>
-          <w:rStyle w:val="VerbatimChar"/>
-        </w:rPr>
-        <w:t xml:space="preserve">#&gt;  Github (rstudio/rstudioapi@335f257)</w:t>
-      </w:r>
-      <w:r>
-        <w:br w:type="textWrapping"/>
-      </w:r>
-      <w:r>
-        <w:rPr>
-          <w:rStyle w:val="VerbatimChar"/>
-        </w:rPr>
-        <w:t xml:space="preserve">#&gt;  CRAN (R 3.4.0)                     </w:t>
-      </w:r>
-      <w:r>
-        <w:br w:type="textWrapping"/>
-      </w:r>
-      <w:r>
-        <w:rPr>
-          <w:rStyle w:val="VerbatimChar"/>
-        </w:rPr>
-        <w:t xml:space="preserve">#&gt;  Github (hadley/scales@d767915)     </w:t>
-      </w:r>
-      <w:r>
-        <w:br w:type="textWrapping"/>
-      </w:r>
-      <w:r>
-        <w:rPr>
-          <w:rStyle w:val="VerbatimChar"/>
-        </w:rPr>
-        <w:t xml:space="preserve">#&gt;  local                              </w:t>
-      </w:r>
-      <w:r>
-        <w:br w:type="textWrapping"/>
-      </w:r>
-      <w:r>
-        <w:rPr>
-          <w:rStyle w:val="VerbatimChar"/>
-        </w:rPr>
-        <w:t xml:space="preserve">#&gt;  CRAN (R 3.4.0)                     </w:t>
-      </w:r>
-      <w:r>
-        <w:br w:type="textWrapping"/>
-      </w:r>
-      <w:r>
-        <w:rPr>
-          <w:rStyle w:val="VerbatimChar"/>
-        </w:rPr>
-        <w:t xml:space="preserve">#&gt;  CRAN (R 3.4.0)                     </w:t>
-      </w:r>
-      <w:r>
-        <w:br w:type="textWrapping"/>
-      </w:r>
-      <w:r>
-        <w:rPr>
-          <w:rStyle w:val="VerbatimChar"/>
-        </w:rPr>
-        <w:t xml:space="preserve">#&gt;  CRAN (R 3.4.1)                     </w:t>
-      </w:r>
-      <w:r>
-        <w:br w:type="textWrapping"/>
-      </w:r>
-      <w:r>
-        <w:rPr>
-          <w:rStyle w:val="VerbatimChar"/>
-        </w:rPr>
-        <w:t xml:space="preserve">#&gt;  CRAN (R 3.4.2)                     </w:t>
-      </w:r>
-      <w:r>
-        <w:br w:type="textWrapping"/>
-      </w:r>
-      <w:r>
-        <w:rPr>
-          <w:rStyle w:val="VerbatimChar"/>
-        </w:rPr>
-        <w:t xml:space="preserve">#&gt;  CRAN (R 3.4.2)                     </w:t>
-      </w:r>
-      <w:r>
-        <w:br w:type="textWrapping"/>
-      </w:r>
-      <w:r>
-        <w:rPr>
-          <w:rStyle w:val="VerbatimChar"/>
-        </w:rPr>
-        <w:t xml:space="preserve">#&gt;  CRAN (R 3.4.2)                     </w:t>
-      </w:r>
-      <w:r>
-        <w:br w:type="textWrapping"/>
-      </w:r>
-      <w:r>
-        <w:rPr>
-          <w:rStyle w:val="VerbatimChar"/>
-        </w:rPr>
-        <w:t xml:space="preserve">#&gt;  local                              </w:t>
-      </w:r>
-      <w:r>
-        <w:br w:type="textWrapping"/>
-      </w:r>
-      <w:r>
-        <w:rPr>
-          <w:rStyle w:val="VerbatimChar"/>
-        </w:rPr>
-        <w:t xml:space="preserve">#&gt;  local                              </w:t>
-      </w:r>
-      <w:r>
-        <w:br w:type="textWrapping"/>
-      </w:r>
-      <w:r>
-        <w:rPr>
-          <w:rStyle w:val="VerbatimChar"/>
-        </w:rPr>
-        <w:t xml:space="preserve">#&gt;  CRAN (R 3.4.0)                     </w:t>
-      </w:r>
-      <w:r>
-        <w:br w:type="textWrapping"/>
-      </w:r>
-      <w:r>
-        <w:rPr>
-          <w:rStyle w:val="VerbatimChar"/>
-        </w:rPr>
-        <w:t xml:space="preserve">#&gt;  CRAN (R 3.4.0)                     </w:t>
-      </w:r>
-      <w:r>
-        <w:br w:type="textWrapping"/>
-      </w:r>
-      <w:r>
-        <w:rPr>
-          <w:rStyle w:val="VerbatimChar"/>
-        </w:rPr>
-        <w:t xml:space="preserve">#&gt;  CRAN (R 3.4.2)                     </w:t>
-      </w:r>
-      <w:r>
-        <w:br w:type="textWrapping"/>
-      </w:r>
-      <w:r>
-        <w:rPr>
-          <w:rStyle w:val="VerbatimChar"/>
-        </w:rPr>
-        <w:t xml:space="preserve">#&gt;  CRAN (R 3.4.2)                     </w:t>
-      </w:r>
-      <w:r>
-        <w:br w:type="textWrapping"/>
-      </w:r>
-      <w:r>
-        <w:rPr>
-          <w:rStyle w:val="VerbatimChar"/>
-        </w:rPr>
-        <w:t xml:space="preserve">#&gt;  local                              </w:t>
-      </w:r>
-      <w:r>
-        <w:br w:type="textWrapping"/>
-      </w:r>
-      <w:r>
-        <w:rPr>
-          <w:rStyle w:val="VerbatimChar"/>
-        </w:rPr>
-        <w:t xml:space="preserve">#&gt;  CRAN (R 3.4.1)                     </w:t>
-      </w:r>
-      <w:r>
-        <w:br w:type="textWrapping"/>
-      </w:r>
-      <w:r>
-        <w:rPr>
-          <w:rStyle w:val="VerbatimChar"/>
-        </w:rPr>
-        <w:t xml:space="preserve">#&gt;  CRAN (R 3.4.0)                     </w:t>
+        <w:t xml:space="preserve">#&gt;  source                                </w:t>
+      </w:r>
+      <w:r>
+        <w:br w:type="textWrapping"/>
+      </w:r>
+      <w:r>
+        <w:rPr>
+          <w:rStyle w:val="VerbatimChar"/>
+        </w:rPr>
+        <w:t xml:space="preserve">#&gt;  CRAN (R 3.4.0)                        </w:t>
+      </w:r>
+      <w:r>
+        <w:br w:type="textWrapping"/>
+      </w:r>
+      <w:r>
+        <w:rPr>
+          <w:rStyle w:val="VerbatimChar"/>
+        </w:rPr>
+        <w:t xml:space="preserve">#&gt;  CRAN (R 3.4.1)                        </w:t>
+      </w:r>
+      <w:r>
+        <w:br w:type="textWrapping"/>
+      </w:r>
+      <w:r>
+        <w:rPr>
+          <w:rStyle w:val="VerbatimChar"/>
+        </w:rPr>
+        <w:t xml:space="preserve">#&gt;  local                                 </w:t>
+      </w:r>
+      <w:r>
+        <w:br w:type="textWrapping"/>
+      </w:r>
+      <w:r>
+        <w:rPr>
+          <w:rStyle w:val="VerbatimChar"/>
+        </w:rPr>
+        <w:t xml:space="preserve">#&gt;  CRAN (R 3.4.0)                        </w:t>
+      </w:r>
+      <w:r>
+        <w:br w:type="textWrapping"/>
+      </w:r>
+      <w:r>
+        <w:rPr>
+          <w:rStyle w:val="VerbatimChar"/>
+        </w:rPr>
+        <w:t xml:space="preserve">#&gt;  CRAN (R 3.4.0)                        </w:t>
+      </w:r>
+      <w:r>
+        <w:br w:type="textWrapping"/>
+      </w:r>
+      <w:r>
+        <w:rPr>
+          <w:rStyle w:val="VerbatimChar"/>
+        </w:rPr>
+        <w:t xml:space="preserve">#&gt;  CRAN (R 3.4.1)                        </w:t>
+      </w:r>
+      <w:r>
+        <w:br w:type="textWrapping"/>
+      </w:r>
+      <w:r>
+        <w:rPr>
+          <w:rStyle w:val="VerbatimChar"/>
+        </w:rPr>
+        <w:t xml:space="preserve">#&gt;  CRAN (R 3.4.0)                        </w:t>
+      </w:r>
+      <w:r>
+        <w:br w:type="textWrapping"/>
+      </w:r>
+      <w:r>
+        <w:rPr>
+          <w:rStyle w:val="VerbatimChar"/>
+        </w:rPr>
+        <w:t xml:space="preserve">#&gt;  Github (rsheets/cellranger@024d5ba)   </w:t>
+      </w:r>
+      <w:r>
+        <w:br w:type="textWrapping"/>
+      </w:r>
+      <w:r>
+        <w:rPr>
+          <w:rStyle w:val="VerbatimChar"/>
+        </w:rPr>
+        <w:t xml:space="preserve">#&gt;  CRAN (R 3.4.1)                        </w:t>
+      </w:r>
+      <w:r>
+        <w:br w:type="textWrapping"/>
+      </w:r>
+      <w:r>
+        <w:rPr>
+          <w:rStyle w:val="VerbatimChar"/>
+        </w:rPr>
+        <w:t xml:space="preserve">#&gt;  CRAN (R 3.4.2)                        </w:t>
+      </w:r>
+      <w:r>
+        <w:br w:type="textWrapping"/>
+      </w:r>
+      <w:r>
+        <w:rPr>
+          <w:rStyle w:val="VerbatimChar"/>
+        </w:rPr>
+        <w:t xml:space="preserve">#&gt;  CRAN (R 3.4.0)                        </w:t>
+      </w:r>
+      <w:r>
+        <w:br w:type="textWrapping"/>
+      </w:r>
+      <w:r>
+        <w:rPr>
+          <w:rStyle w:val="VerbatimChar"/>
+        </w:rPr>
+        <w:t xml:space="preserve">#&gt;  local                                 </w:t>
+      </w:r>
+      <w:r>
+        <w:br w:type="textWrapping"/>
+      </w:r>
+      <w:r>
+        <w:rPr>
+          <w:rStyle w:val="VerbatimChar"/>
+        </w:rPr>
+        <w:t xml:space="preserve">#&gt;  CRAN (R 3.4.1)                        </w:t>
+      </w:r>
+      <w:r>
+        <w:br w:type="textWrapping"/>
+      </w:r>
+      <w:r>
+        <w:rPr>
+          <w:rStyle w:val="VerbatimChar"/>
+        </w:rPr>
+        <w:t xml:space="preserve">#&gt;  Github (gaborcsardi/crayon@b5221ab)   </w:t>
+      </w:r>
+      <w:r>
+        <w:br w:type="textWrapping"/>
+      </w:r>
+      <w:r>
+        <w:rPr>
+          <w:rStyle w:val="VerbatimChar"/>
+        </w:rPr>
+        <w:t xml:space="preserve">#&gt;  Github (ropenscilabs/crevents@2d1fad8)</w:t>
+      </w:r>
+      <w:r>
+        <w:br w:type="textWrapping"/>
+      </w:r>
+      <w:r>
+        <w:rPr>
+          <w:rStyle w:val="VerbatimChar"/>
+        </w:rPr>
+        <w:t xml:space="preserve">#&gt;  CRAN (R 3.4.2)                        </w:t>
+      </w:r>
+      <w:r>
+        <w:br w:type="textWrapping"/>
+      </w:r>
+      <w:r>
+        <w:rPr>
+          <w:rStyle w:val="VerbatimChar"/>
+        </w:rPr>
+        <w:t xml:space="preserve">#&gt;  local                                 </w:t>
+      </w:r>
+      <w:r>
+        <w:br w:type="textWrapping"/>
+      </w:r>
+      <w:r>
+        <w:rPr>
+          <w:rStyle w:val="VerbatimChar"/>
+        </w:rPr>
+        <w:t xml:space="preserve">#&gt;  local                                 </w:t>
+      </w:r>
+      <w:r>
+        <w:br w:type="textWrapping"/>
+      </w:r>
+      <w:r>
+        <w:rPr>
+          <w:rStyle w:val="VerbatimChar"/>
+        </w:rPr>
+        <w:t xml:space="preserve">#&gt;  CRAN (R 3.4.2)                        </w:t>
+      </w:r>
+      <w:r>
+        <w:br w:type="textWrapping"/>
+      </w:r>
+      <w:r>
+        <w:rPr>
+          <w:rStyle w:val="VerbatimChar"/>
+        </w:rPr>
+        <w:t xml:space="preserve">#&gt;  CRAN (R 3.4.0)                        </w:t>
+      </w:r>
+      <w:r>
+        <w:br w:type="textWrapping"/>
+      </w:r>
+      <w:r>
+        <w:rPr>
+          <w:rStyle w:val="VerbatimChar"/>
+        </w:rPr>
+        <w:t xml:space="preserve">#&gt;  CRAN (R 3.4.2)                        </w:t>
+      </w:r>
+      <w:r>
+        <w:br w:type="textWrapping"/>
+      </w:r>
+      <w:r>
+        <w:rPr>
+          <w:rStyle w:val="VerbatimChar"/>
+        </w:rPr>
+        <w:t xml:space="preserve">#&gt;  CRAN (R 3.4.0)                        </w:t>
+      </w:r>
+      <w:r>
+        <w:br w:type="textWrapping"/>
+      </w:r>
+      <w:r>
+        <w:rPr>
+          <w:rStyle w:val="VerbatimChar"/>
+        </w:rPr>
+        <w:t xml:space="preserve">#&gt;  CRAN (R 3.4.0)                        </w:t>
+      </w:r>
+      <w:r>
+        <w:br w:type="textWrapping"/>
+      </w:r>
+      <w:r>
+        <w:rPr>
+          <w:rStyle w:val="VerbatimChar"/>
+        </w:rPr>
+        <w:t xml:space="preserve">#&gt;  CRAN (R 3.4.0)                        </w:t>
+      </w:r>
+      <w:r>
+        <w:br w:type="textWrapping"/>
+      </w:r>
+      <w:r>
+        <w:rPr>
+          <w:rStyle w:val="VerbatimChar"/>
+        </w:rPr>
+        <w:t xml:space="preserve">#&gt;  Github (tidyverse/ggplot2@ffb40f3)    </w:t>
+      </w:r>
+      <w:r>
+        <w:br w:type="textWrapping"/>
+      </w:r>
+      <w:r>
+        <w:rPr>
+          <w:rStyle w:val="VerbatimChar"/>
+        </w:rPr>
+        <w:t xml:space="preserve">#&gt;  Github (slowkow/ggrepel@680db17)      </w:t>
+      </w:r>
+      <w:r>
+        <w:br w:type="textWrapping"/>
+      </w:r>
+      <w:r>
+        <w:rPr>
+          <w:rStyle w:val="VerbatimChar"/>
+        </w:rPr>
+        <w:t xml:space="preserve">#&gt;  CRAN (R 3.4.2)                        </w:t>
+      </w:r>
+      <w:r>
+        <w:br w:type="textWrapping"/>
+      </w:r>
+      <w:r>
+        <w:rPr>
+          <w:rStyle w:val="VerbatimChar"/>
+        </w:rPr>
+        <w:t xml:space="preserve">#&gt;  local                                 </w:t>
+      </w:r>
+      <w:r>
+        <w:br w:type="textWrapping"/>
+      </w:r>
+      <w:r>
+        <w:rPr>
+          <w:rStyle w:val="VerbatimChar"/>
+        </w:rPr>
+        <w:t xml:space="preserve">#&gt;  local                                 </w:t>
+      </w:r>
+      <w:r>
+        <w:br w:type="textWrapping"/>
+      </w:r>
+      <w:r>
+        <w:rPr>
+          <w:rStyle w:val="VerbatimChar"/>
+        </w:rPr>
+        <w:t xml:space="preserve">#&gt;  local                                 </w:t>
+      </w:r>
+      <w:r>
+        <w:br w:type="textWrapping"/>
+      </w:r>
+      <w:r>
+        <w:rPr>
+          <w:rStyle w:val="VerbatimChar"/>
+        </w:rPr>
+        <w:t xml:space="preserve">#&gt;  CRAN (R 3.4.1)                        </w:t>
+      </w:r>
+      <w:r>
+        <w:br w:type="textWrapping"/>
+      </w:r>
+      <w:r>
+        <w:rPr>
+          <w:rStyle w:val="VerbatimChar"/>
+        </w:rPr>
+        <w:t xml:space="preserve">#&gt;  CRAN (R 3.4.0)                        </w:t>
+      </w:r>
+      <w:r>
+        <w:br w:type="textWrapping"/>
+      </w:r>
+      <w:r>
+        <w:rPr>
+          <w:rStyle w:val="VerbatimChar"/>
+        </w:rPr>
+        <w:t xml:space="preserve">#&gt;  CRAN (R 3.4.1)                        </w:t>
+      </w:r>
+      <w:r>
+        <w:br w:type="textWrapping"/>
+      </w:r>
+      <w:r>
+        <w:rPr>
+          <w:rStyle w:val="VerbatimChar"/>
+        </w:rPr>
+        <w:t xml:space="preserve">#&gt;  CRAN (R 3.4.0)                        </w:t>
+      </w:r>
+      <w:r>
+        <w:br w:type="textWrapping"/>
+      </w:r>
+      <w:r>
+        <w:rPr>
+          <w:rStyle w:val="VerbatimChar"/>
+        </w:rPr>
+        <w:t xml:space="preserve">#&gt;  CRAN (R 3.4.0)                        </w:t>
+      </w:r>
+      <w:r>
+        <w:br w:type="textWrapping"/>
+      </w:r>
+      <w:r>
+        <w:rPr>
+          <w:rStyle w:val="VerbatimChar"/>
+        </w:rPr>
+        <w:t xml:space="preserve">#&gt;  CRAN (R 3.4.0)                        </w:t>
+      </w:r>
+      <w:r>
+        <w:br w:type="textWrapping"/>
+      </w:r>
+      <w:r>
+        <w:rPr>
+          <w:rStyle w:val="VerbatimChar"/>
+        </w:rPr>
+        <w:t xml:space="preserve">#&gt;  CRAN (R 3.4.1)                        </w:t>
+      </w:r>
+      <w:r>
+        <w:br w:type="textWrapping"/>
+      </w:r>
+      <w:r>
+        <w:rPr>
+          <w:rStyle w:val="VerbatimChar"/>
+        </w:rPr>
+        <w:t xml:space="preserve">#&gt;  CRAN (R 3.4.0)                        </w:t>
+      </w:r>
+      <w:r>
+        <w:br w:type="textWrapping"/>
+      </w:r>
+      <w:r>
+        <w:rPr>
+          <w:rStyle w:val="VerbatimChar"/>
+        </w:rPr>
+        <w:t xml:space="preserve">#&gt;  CRAN (R 3.4.1)                        </w:t>
+      </w:r>
+      <w:r>
+        <w:br w:type="textWrapping"/>
+      </w:r>
+      <w:r>
+        <w:rPr>
+          <w:rStyle w:val="VerbatimChar"/>
+        </w:rPr>
+        <w:t xml:space="preserve">#&gt;  CRAN (R 3.4.0)                        </w:t>
+      </w:r>
+      <w:r>
+        <w:br w:type="textWrapping"/>
+      </w:r>
+      <w:r>
+        <w:rPr>
+          <w:rStyle w:val="VerbatimChar"/>
+        </w:rPr>
+        <w:t xml:space="preserve">#&gt;  CRAN (R 3.4.0)                        </w:t>
+      </w:r>
+      <w:r>
+        <w:br w:type="textWrapping"/>
+      </w:r>
+      <w:r>
+        <w:rPr>
+          <w:rStyle w:val="VerbatimChar"/>
+        </w:rPr>
+        <w:t xml:space="preserve">#&gt;  CRAN (R 3.4.1)                        </w:t>
+      </w:r>
+      <w:r>
+        <w:br w:type="textWrapping"/>
+      </w:r>
+      <w:r>
+        <w:rPr>
+          <w:rStyle w:val="VerbatimChar"/>
+        </w:rPr>
+        <w:t xml:space="preserve">#&gt;  CRAN (R 3.4.2)                        </w:t>
+      </w:r>
+      <w:r>
+        <w:br w:type="textWrapping"/>
+      </w:r>
+      <w:r>
+        <w:rPr>
+          <w:rStyle w:val="VerbatimChar"/>
+        </w:rPr>
+        <w:t xml:space="preserve">#&gt;  CRAN (R 3.4.2)                        </w:t>
+      </w:r>
+      <w:r>
+        <w:br w:type="textWrapping"/>
+      </w:r>
+      <w:r>
+        <w:rPr>
+          <w:rStyle w:val="VerbatimChar"/>
+        </w:rPr>
+        <w:t xml:space="preserve">#&gt;  CRAN (R 3.4.0)                        </w:t>
+      </w:r>
+      <w:r>
+        <w:br w:type="textWrapping"/>
+      </w:r>
+      <w:r>
+        <w:rPr>
+          <w:rStyle w:val="VerbatimChar"/>
+        </w:rPr>
+        <w:t xml:space="preserve">#&gt;  CRAN (R 3.4.0)                        </w:t>
+      </w:r>
+      <w:r>
+        <w:br w:type="textWrapping"/>
+      </w:r>
+      <w:r>
+        <w:rPr>
+          <w:rStyle w:val="VerbatimChar"/>
+        </w:rPr>
+        <w:t xml:space="preserve">#&gt;  local                                 </w:t>
+      </w:r>
+      <w:r>
+        <w:br w:type="textWrapping"/>
+      </w:r>
+      <w:r>
+        <w:rPr>
+          <w:rStyle w:val="VerbatimChar"/>
+        </w:rPr>
+        <w:t xml:space="preserve">#&gt;  CRAN (R 3.4.0)                        </w:t>
+      </w:r>
+      <w:r>
+        <w:br w:type="textWrapping"/>
+      </w:r>
+      <w:r>
+        <w:rPr>
+          <w:rStyle w:val="VerbatimChar"/>
+        </w:rPr>
+        <w:t xml:space="preserve">#&gt;  CRAN (R 3.4.1)                        </w:t>
+      </w:r>
+      <w:r>
+        <w:br w:type="textWrapping"/>
+      </w:r>
+      <w:r>
+        <w:rPr>
+          <w:rStyle w:val="VerbatimChar"/>
+        </w:rPr>
+        <w:t xml:space="preserve">#&gt;  CRAN (R 3.4.0)                        </w:t>
+      </w:r>
+      <w:r>
+        <w:br w:type="textWrapping"/>
+      </w:r>
+      <w:r>
+        <w:rPr>
+          <w:rStyle w:val="VerbatimChar"/>
+        </w:rPr>
+        <w:t xml:space="preserve">#&gt;  CRAN (R 3.4.1)                        </w:t>
+      </w:r>
+      <w:r>
+        <w:br w:type="textWrapping"/>
+      </w:r>
+      <w:r>
+        <w:rPr>
+          <w:rStyle w:val="VerbatimChar"/>
+        </w:rPr>
+        <w:t xml:space="preserve">#&gt;  Github (crsh/papaja@ede6845)          </w:t>
+      </w:r>
+      <w:r>
+        <w:br w:type="textWrapping"/>
+      </w:r>
+      <w:r>
+        <w:rPr>
+          <w:rStyle w:val="VerbatimChar"/>
+        </w:rPr>
+        <w:t xml:space="preserve">#&gt;  local                                 </w:t>
+      </w:r>
+      <w:r>
+        <w:br w:type="textWrapping"/>
+      </w:r>
+      <w:r>
+        <w:rPr>
+          <w:rStyle w:val="VerbatimChar"/>
+        </w:rPr>
+        <w:t xml:space="preserve">#&gt;  CRAN (R 3.4.0)                        </w:t>
+      </w:r>
+      <w:r>
+        <w:br w:type="textWrapping"/>
+      </w:r>
+      <w:r>
+        <w:rPr>
+          <w:rStyle w:val="VerbatimChar"/>
+        </w:rPr>
+        <w:t xml:space="preserve">#&gt;  CRAN (R 3.4.0)                        </w:t>
+      </w:r>
+      <w:r>
+        <w:br w:type="textWrapping"/>
+      </w:r>
+      <w:r>
+        <w:rPr>
+          <w:rStyle w:val="VerbatimChar"/>
+        </w:rPr>
+        <w:t xml:space="preserve">#&gt;  CRAN (R 3.4.0)                        </w:t>
+      </w:r>
+      <w:r>
+        <w:br w:type="textWrapping"/>
+      </w:r>
+      <w:r>
+        <w:rPr>
+          <w:rStyle w:val="VerbatimChar"/>
+        </w:rPr>
+        <w:t xml:space="preserve">#&gt;  CRAN (R 3.4.2)                        </w:t>
+      </w:r>
+      <w:r>
+        <w:br w:type="textWrapping"/>
+      </w:r>
+      <w:r>
+        <w:rPr>
+          <w:rStyle w:val="VerbatimChar"/>
+        </w:rPr>
+        <w:t xml:space="preserve">#&gt;  CRAN (R 3.4.2)                        </w:t>
+      </w:r>
+      <w:r>
+        <w:br w:type="textWrapping"/>
+      </w:r>
+      <w:r>
+        <w:rPr>
+          <w:rStyle w:val="VerbatimChar"/>
+        </w:rPr>
+        <w:t xml:space="preserve">#&gt;  CRAN (R 3.4.0)                        </w:t>
+      </w:r>
+      <w:r>
+        <w:br w:type="textWrapping"/>
+      </w:r>
+      <w:r>
+        <w:rPr>
+          <w:rStyle w:val="VerbatimChar"/>
+        </w:rPr>
+        <w:t xml:space="preserve">#&gt;  CRAN (R 3.4.2)                        </w:t>
+      </w:r>
+      <w:r>
+        <w:br w:type="textWrapping"/>
+      </w:r>
+      <w:r>
+        <w:rPr>
+          <w:rStyle w:val="VerbatimChar"/>
+        </w:rPr>
+        <w:t xml:space="preserve">#&gt;  CRAN (R 3.4.0)                        </w:t>
+      </w:r>
+      <w:r>
+        <w:br w:type="textWrapping"/>
+      </w:r>
+      <w:r>
+        <w:rPr>
+          <w:rStyle w:val="VerbatimChar"/>
+        </w:rPr>
+        <w:t xml:space="preserve">#&gt;  CRAN (R 3.4.0)                        </w:t>
+      </w:r>
+      <w:r>
+        <w:br w:type="textWrapping"/>
+      </w:r>
+      <w:r>
+        <w:rPr>
+          <w:rStyle w:val="VerbatimChar"/>
+        </w:rPr>
+        <w:t xml:space="preserve">#&gt;  CRAN (R 3.4.0)                        </w:t>
+      </w:r>
+      <w:r>
+        <w:br w:type="textWrapping"/>
+      </w:r>
+      <w:r>
+        <w:rPr>
+          <w:rStyle w:val="VerbatimChar"/>
+        </w:rPr>
+        <w:t xml:space="preserve">#&gt;  CRAN (R 3.4.2)                        </w:t>
+      </w:r>
+      <w:r>
+        <w:br w:type="textWrapping"/>
+      </w:r>
+      <w:r>
+        <w:rPr>
+          <w:rStyle w:val="VerbatimChar"/>
+        </w:rPr>
+        <w:t xml:space="preserve">#&gt;  CRAN (R 3.4.2)                        </w:t>
+      </w:r>
+      <w:r>
+        <w:br w:type="textWrapping"/>
+      </w:r>
+      <w:r>
+        <w:rPr>
+          <w:rStyle w:val="VerbatimChar"/>
+        </w:rPr>
+        <w:t xml:space="preserve">#&gt;  CRAN (R 3.4.0)                        </w:t>
+      </w:r>
+      <w:r>
+        <w:br w:type="textWrapping"/>
+      </w:r>
+      <w:r>
+        <w:rPr>
+          <w:rStyle w:val="VerbatimChar"/>
+        </w:rPr>
+        <w:t xml:space="preserve">#&gt;  Github (rstudio/rstudioapi@335f257)   </w:t>
+      </w:r>
+      <w:r>
+        <w:br w:type="textWrapping"/>
+      </w:r>
+      <w:r>
+        <w:rPr>
+          <w:rStyle w:val="VerbatimChar"/>
+        </w:rPr>
+        <w:t xml:space="preserve">#&gt;  CRAN (R 3.4.0)                        </w:t>
+      </w:r>
+      <w:r>
+        <w:br w:type="textWrapping"/>
+      </w:r>
+      <w:r>
+        <w:rPr>
+          <w:rStyle w:val="VerbatimChar"/>
+        </w:rPr>
+        <w:t xml:space="preserve">#&gt;  Github (hadley/scales@d767915)        </w:t>
+      </w:r>
+      <w:r>
+        <w:br w:type="textWrapping"/>
+      </w:r>
+      <w:r>
+        <w:rPr>
+          <w:rStyle w:val="VerbatimChar"/>
+        </w:rPr>
+        <w:t xml:space="preserve">#&gt;  local                                 </w:t>
+      </w:r>
+      <w:r>
+        <w:br w:type="textWrapping"/>
+      </w:r>
+      <w:r>
+        <w:rPr>
+          <w:rStyle w:val="VerbatimChar"/>
+        </w:rPr>
+        <w:t xml:space="preserve">#&gt;  CRAN (R 3.4.2)                        </w:t>
+      </w:r>
+      <w:r>
+        <w:br w:type="textWrapping"/>
+      </w:r>
+      <w:r>
+        <w:rPr>
+          <w:rStyle w:val="VerbatimChar"/>
+        </w:rPr>
+        <w:t xml:space="preserve">#&gt;  CRAN (R 3.4.0)                        </w:t>
+      </w:r>
+      <w:r>
+        <w:br w:type="textWrapping"/>
+      </w:r>
+      <w:r>
+        <w:rPr>
+          <w:rStyle w:val="VerbatimChar"/>
+        </w:rPr>
+        <w:t xml:space="preserve">#&gt;  CRAN (R 3.4.1)                        </w:t>
+      </w:r>
+      <w:r>
+        <w:br w:type="textWrapping"/>
+      </w:r>
+      <w:r>
+        <w:rPr>
+          <w:rStyle w:val="VerbatimChar"/>
+        </w:rPr>
+        <w:t xml:space="preserve">#&gt;  CRAN (R 3.4.2)                        </w:t>
+      </w:r>
+      <w:r>
+        <w:br w:type="textWrapping"/>
+      </w:r>
+      <w:r>
+        <w:rPr>
+          <w:rStyle w:val="VerbatimChar"/>
+        </w:rPr>
+        <w:t xml:space="preserve">#&gt;  CRAN (R 3.4.2)                        </w:t>
+      </w:r>
+      <w:r>
+        <w:br w:type="textWrapping"/>
+      </w:r>
+      <w:r>
+        <w:rPr>
+          <w:rStyle w:val="VerbatimChar"/>
+        </w:rPr>
+        <w:t xml:space="preserve">#&gt;  CRAN (R 3.4.2)                        </w:t>
+      </w:r>
+      <w:r>
+        <w:br w:type="textWrapping"/>
+      </w:r>
+      <w:r>
+        <w:rPr>
+          <w:rStyle w:val="VerbatimChar"/>
+        </w:rPr>
+        <w:t xml:space="preserve">#&gt;  local                                 </w:t>
+      </w:r>
+      <w:r>
+        <w:br w:type="textWrapping"/>
+      </w:r>
+      <w:r>
+        <w:rPr>
+          <w:rStyle w:val="VerbatimChar"/>
+        </w:rPr>
+        <w:t xml:space="preserve">#&gt;  CRAN (R 3.4.1)                        </w:t>
+      </w:r>
+      <w:r>
+        <w:br w:type="textWrapping"/>
+      </w:r>
+      <w:r>
+        <w:rPr>
+          <w:rStyle w:val="VerbatimChar"/>
+        </w:rPr>
+        <w:t xml:space="preserve">#&gt;  CRAN (R 3.4.1)                        </w:t>
+      </w:r>
+      <w:r>
+        <w:br w:type="textWrapping"/>
+      </w:r>
+      <w:r>
+        <w:rPr>
+          <w:rStyle w:val="VerbatimChar"/>
+        </w:rPr>
+        <w:t xml:space="preserve">#&gt;  local                                 </w:t>
+      </w:r>
+      <w:r>
+        <w:br w:type="textWrapping"/>
+      </w:r>
+      <w:r>
+        <w:rPr>
+          <w:rStyle w:val="VerbatimChar"/>
+        </w:rPr>
+        <w:t xml:space="preserve">#&gt;  CRAN (R 3.4.0)                        </w:t>
+      </w:r>
+      <w:r>
+        <w:br w:type="textWrapping"/>
+      </w:r>
+      <w:r>
+        <w:rPr>
+          <w:rStyle w:val="VerbatimChar"/>
+        </w:rPr>
+        <w:t xml:space="preserve">#&gt;  CRAN (R 3.4.0)                        </w:t>
+      </w:r>
+      <w:r>
+        <w:br w:type="textWrapping"/>
+      </w:r>
+      <w:r>
+        <w:rPr>
+          <w:rStyle w:val="VerbatimChar"/>
+        </w:rPr>
+        <w:t xml:space="preserve">#&gt;  CRAN (R 3.4.2)                        </w:t>
+      </w:r>
+      <w:r>
+        <w:br w:type="textWrapping"/>
+      </w:r>
+      <w:r>
+        <w:rPr>
+          <w:rStyle w:val="VerbatimChar"/>
+        </w:rPr>
+        <w:t xml:space="preserve">#&gt;  CRAN (R 3.4.2)                        </w:t>
+      </w:r>
+      <w:r>
+        <w:br w:type="textWrapping"/>
+      </w:r>
+      <w:r>
+        <w:rPr>
+          <w:rStyle w:val="VerbatimChar"/>
+        </w:rPr>
+        <w:t xml:space="preserve">#&gt;  local                                 </w:t>
+      </w:r>
+      <w:r>
+        <w:br w:type="textWrapping"/>
+      </w:r>
+      <w:r>
+        <w:rPr>
+          <w:rStyle w:val="VerbatimChar"/>
+        </w:rPr>
+        <w:t xml:space="preserve">#&gt;  CRAN (R 3.4.1)                        </w:t>
+      </w:r>
+      <w:r>
+        <w:br w:type="textWrapping"/>
+      </w:r>
+      <w:r>
+        <w:rPr>
+          <w:rStyle w:val="VerbatimChar"/>
+        </w:rPr>
+        <w:t xml:space="preserve">#&gt;  CRAN (R 3.4.0)                        </w:t>
       </w:r>
       <w:r>
         <w:br w:type="textWrapping"/>
@@ -7112,7 +7365,7 @@
         <w:rPr>
           <w:rStyle w:val="VerbatimChar"/>
         </w:rPr>
-        <w:t xml:space="preserve">#&gt; Head:     [192f50d] 2017-10-06: fix some typos spotted by Stefano Costa &lt;steko@iosa.it&gt;</w:t>
+        <w:t xml:space="preserve">#&gt; Head:     [34922af] 2017-11-27: add citation of dataset plot</w:t>
       </w:r>
     </w:p>
     <w:sectPr>
@@ -7239,7 +7492,7 @@
     </w:lvl>
   </w:abstractNum>
   <w:abstractNum w:abstractNumId="990">
-    <w:nsid w:val="1bb5dc15"/>
+    <w:nsid w:val="433084de"/>
     <w:multiLevelType w:val="multilevel"/>
     <w:lvl w:ilvl="0">
       <w:numFmt w:val="bullet"/>
@@ -7320,7 +7573,7 @@
     </w:lvl>
   </w:abstractNum>
   <w:abstractNum w:abstractNumId="991">
-    <w:nsid w:val="d8a9345e"/>
+    <w:nsid w:val="2c5760ab"/>
     <w:multiLevelType w:val="multilevel"/>
     <w:lvl w:ilvl="0">
       <w:numFmt w:val="bullet"/>
@@ -7407,6 +7660,9 @@
     <w:abstractNumId w:val="990"/>
   </w:num>
   <w:num w:numId="1001">
+    <w:abstractNumId w:val="991"/>
+  </w:num>
+  <w:num w:numId="1002">
     <w:abstractNumId w:val="991"/>
   </w:num>
 </w:numbering>

</xml_diff>

<commit_message>
just need to check the citations and refererences
</commit_message>
<xml_diff>
--- a/analysis/paper/paper.docx
+++ b/analysis/paper/paper.docx
@@ -372,15 +372,15 @@
         <w:pStyle w:val="FirstParagraph"/>
       </w:pPr>
       <w:r>
-        <w:t xml:space="preserve">Data are the building blocks of research, and access to data is necessary to fully understand and extend the work of others (Fienberg et al 1985). Yet archaeological data are often not available for a variety of reasons, including a perceived lack of credit for making data available. The goal of this paper is to present a standard for the scholarly citation of archaeological data, akin to the way we cite publications. The need for this has been motivated by Huggert’s (2017) findings of low levels of data citation and reuse in archaeology, and Clarke’s (2015) analysis that digital data preservation and management systems are under-developed in archaeology, despite our obligations as stewards of cultural heritage. A standard for data citation is important because it gives credit to the authors or compilers of the data, and so accords them visibility and recognition for their scholarly contribution in a way that is valued broadly in the discipline. A citation standard is also important for tracking the use of the data, and generating metrics about the impact of the dataset on the discipline. Understanding the use of resources such as datasets is important for allocating resources within archaeology and identifying novel research directions.</w:t>
-      </w:r>
-    </w:p>
-    <w:p>
-      <w:pPr>
-        <w:pStyle w:val="BodyText"/>
-      </w:pPr>
-      <w:r>
-        <w:t xml:space="preserve">Archaeologists work with data in research, commercial, government, and other contexts. A full investigation of data in each of these contexts is beyond the scope of this paper, so we limit this study to what we are most famliar with, the research context. However, many of the practical details we discuss here will also be relevant to archaeologists working in other contexts. We begin by defining what we mean by</w:t>
+        <w:t xml:space="preserve">Data are the building blocks of research, and access to data is necessary to fully understand and extend the work of others (Fienberg et al 1985). Yet archaeological data are often not available for a variety of reasons, including a perceived lack of credit for making data available. The goal of this paper is to present a standard for the scholarly citation of archaeological data, akin to the way we cite publications. The need for this has been motivated by Huggett’s (2017) findings of low levels of data citation and reuse in archaeology, and Clarke’s (2015) analysis that digital data preservation and management systems are under-developed in archaeology, despite our obligations as stewards of cultural heritage. A standard for data citation is important because it gives credit to the authors or compilers of the data, and so accords them visibility and recognition for their scholarly contribution in a way that is valued broadly in the discipline. A citation standard is also important for tracking the use of the data, and generating metrics about the impact of the dataset on the discipline. Understanding the use of resources such as datasets is important for allocating resources within archaeology and identifying novel research directions.</w:t>
+      </w:r>
+    </w:p>
+    <w:p>
+      <w:pPr>
+        <w:pStyle w:val="BodyText"/>
+      </w:pPr>
+      <w:r>
+        <w:t xml:space="preserve">Archaeologists work with data in research, commercial, government, and other contexts. A full investigation of data in each of these contexts is beyond the scope of this paper, so we limit this study to what we are most familiar with, the research context. However, many of the practical details we discuss here will also be relevant to archaeologists working in other contexts. We begin by defining what we mean by</w:t>
       </w:r>
       <w:r>
         <w:t xml:space="preserve"> </w:t>
@@ -395,7 +395,7 @@
         <w:t xml:space="preserve">’</w:t>
       </w:r>
       <w:r>
-        <w:t xml:space="preserve">, and reviewing previous work on researchers’ attitudes to sharing data. We motivate data sharing and citing behaviours by explaining why data sharing is beneficial to archaeology as a discipline, and to individual researchers. Then we survey some of the data sharing and citing norms that have emerged in other research areas. From these norms we derive a standard suitable for citation of archaeological data. Finally, we present some basic instructions on how to share archaeological data.</w:t>
+        <w:t xml:space="preserve">, and reviewing previous work on researchers’ attitudes to sharing data. We motivate data sharing and citing behaviors by explaining why data sharing is beneficial to archaeology as a discipline, and to individual researchers. Then we survey some of the data sharing and citing norms that have emerged in other research areas. From these norms we derive a standard suitable for citation of archaeological data. Finally, we present some basic instructions on how to share archaeological data.</w:t>
       </w:r>
     </w:p>
     <w:p>
@@ -405,7 +405,7 @@
       <w:bookmarkStart w:id="23" w:name="what-are-data"/>
       <w:bookmarkEnd w:id="23"/>
       <w:r>
-        <w:t xml:space="preserve">What are data?</w:t>
+        <w:t xml:space="preserve">What are Data?</w:t>
       </w:r>
     </w:p>
     <w:p>
@@ -425,7 +425,7 @@
         <w:t xml:space="preserve"> </w:t>
       </w:r>
       <w:r>
-        <w:t xml:space="preserve">summarises some of the definitions debated in the philosophy of science literature. A more concrete starting point is this definition from the National Academies of Sciences:</w:t>
+        <w:t xml:space="preserve">summarizes some of the definitions debated in the philosophy of science literature. A more concrete starting point is this definition from the National Academies of Sciences:</w:t>
       </w:r>
     </w:p>
     <w:p>
@@ -680,15 +680,15 @@
         <w:t xml:space="preserve"> </w:t>
       </w:r>
       <w:r>
-        <w:t xml:space="preserve">These definitions in policy are consistent with the relational account of data in philosophy of science scholarship, which holds that what data are is dependent on who uses it, how and for what purpose (Leonelli 2015; Daston and Galison 1992). How can these definitions and philosophical discussions inform our practice? They tell us that what counts as data is emergent from our professional interactions. Data are the materials we request when we do peer review of manuscripts and grant proposals, or when we make an informal request for more information by email. Ther are not exclusively objective archaeometric records, but include interpretive and derivative results. In short, data are anything another person needs to understand our work better.</w:t>
-      </w:r>
-    </w:p>
-    <w:p>
-      <w:pPr>
-        <w:pStyle w:val="BodyText"/>
-      </w:pPr>
-      <w:r>
-        <w:t xml:space="preserve">To translate this into a more applied context, our practice of data sharing it to make available the computer files (e.g. containing text, raw structured data, images, etc.) that we analyse or otherwise use to create the figures, tables and quantitative results that we include in our reports and publications. These include our derived results and secondary data, such as taxonomic and typological classifications. This selection omits materials that could also be considered data according to the definitions noted above (e.g. field notes), but we feel our selection represents the most information-dense and meaningful items that are useful for our community of interest. These are also the items that have been most frequently requested from us by others in our professional interactions. Our citation standard is inclusive and imposes no constraints on what data can be, but we propose a few minimal qualities for how data should be organised that will help ground our discussion.</w:t>
+        <w:t xml:space="preserve">These definitions in policy are consistent with the relational account of data in philosophy of science scholarship, which holds that what data are is dependent on who uses it, how and for what purpose (Leonelli 2015; Daston and Galison 1992). How can these definitions and philosophical discussions inform our practice? They tell us that what counts as data is emergent from our professional interactions. Data are the materials we request when we do peer review of manuscripts and grant proposals, or when we make an informal request for more information by email. They are not exclusively objective archaeometric records, but include interpretive and derivative results. In short, data are anything another person needs to understand our work better.</w:t>
+      </w:r>
+    </w:p>
+    <w:p>
+      <w:pPr>
+        <w:pStyle w:val="BodyText"/>
+      </w:pPr>
+      <w:r>
+        <w:t xml:space="preserve">To translate this into a more applied context, our practice of data sharing it to make available the computer files (e.g. containing text, raw structured data, images, etc.) that we analyze or otherwise use to create the figures, tables and quantitative results that we include in our reports and publications. These include our derived results and secondary data, such as taxonomic and typological classifications. This selection omits materials that could also be considered data according to the definitions noted above (e.g. field notes), but we feel our selection represents the most information-dense and meaningful items that are useful for our community of interest. These are also the items that have been most frequently requested from us by others in our professional interactions. Our citation standard is inclusive and imposes no constraints on what data can be, but we propose a few minimal qualities for how data should be organised that will help ground our discussion.</w:t>
       </w:r>
     </w:p>
     <w:p>
@@ -850,7 +850,7 @@
       <w:bookmarkStart w:id="24" w:name="what-are-the-ethics-of-data-sharing"/>
       <w:bookmarkEnd w:id="24"/>
       <w:r>
-        <w:t xml:space="preserve">What are the ethics of data sharing?</w:t>
+        <w:t xml:space="preserve">What are the Ethics of Data Sharing?</w:t>
       </w:r>
     </w:p>
     <w:p>
@@ -917,7 +917,7 @@
       <w:bookmarkStart w:id="25" w:name="what-are-the-benefits-of-data-sharing-to-the-individual-researcher"/>
       <w:bookmarkEnd w:id="25"/>
       <w:r>
-        <w:t xml:space="preserve">What are the benefits of data sharing to the individual researcher?</w:t>
+        <w:t xml:space="preserve">What are the Benefits of Data Sharing to the Individual Researcher?</w:t>
       </w:r>
     </w:p>
     <w:p>
@@ -958,7 +958,7 @@
         <w:t xml:space="preserve"> </w:t>
       </w:r>
       <w:r>
-        <w:t xml:space="preserve">for a summary). Increased publication productivity also appeared to be associated with data sharing behaviours. Across over 7,000 NSF and NIH awards, Pienta et al. (2010) reported that research projects with archived data produced a median of 10 publications, versus only five for projects without archived data.</w:t>
+        <w:t xml:space="preserve">for a summary). Increased publication productivity also appeared to be associated with data sharing behaviors. Across over 7,000 NSF and NIH awards, Pienta et al. (2010) reported that research projects with archived data produced a median of 10 publications, versus only five for projects without archived data.</w:t>
       </w:r>
     </w:p>
     <w:p>
@@ -1480,7 +1480,7 @@
               <w:jc w:val="left"/>
             </w:pPr>
             <w:r>
-              <w:t xml:space="preserve">Increase in publicity</w:t>
+              <w:t xml:space="preserve">Increase in publicity, track metrics of impact</w:t>
             </w:r>
           </w:p>
         </w:tc>
@@ -1896,7 +1896,7 @@
       <w:bookmarkStart w:id="26" w:name="what-do-researchers-think-about-sharing-data"/>
       <w:bookmarkEnd w:id="26"/>
       <w:r>
-        <w:t xml:space="preserve">What do researchers think about sharing data?</w:t>
+        <w:t xml:space="preserve">What do Researchers Think about Sharing Data?</w:t>
       </w:r>
     </w:p>
     <w:p>
@@ -1996,7 +1996,7 @@
         <w:t xml:space="preserve">’</w:t>
       </w:r>
       <w:r>
-        <w:t xml:space="preserve">, summarised in Table</w:t>
+        <w:t xml:space="preserve">, summarized in Table</w:t>
       </w:r>
       <w:r>
         <w:t xml:space="preserve"> </w:t>
@@ -2266,7 +2266,7 @@
       <w:bookmarkStart w:id="27" w:name="what-are-the-current-norms-of-data-sharing"/>
       <w:bookmarkEnd w:id="27"/>
       <w:r>
-        <w:t xml:space="preserve">What are the current norms of data sharing?</w:t>
+        <w:t xml:space="preserve">What are the Current Norms of Data Sharing?</w:t>
       </w:r>
     </w:p>
     <w:p>
@@ -2274,7 +2274,7 @@
         <w:pStyle w:val="FirstParagraph"/>
       </w:pPr>
       <w:r>
-        <w:t xml:space="preserve">The surveys above show that data sharing practices tend to be a private activity, but where public sharing does occur, what forms does it take, and how do these vary across different fields of research? Wouters and Haak (2017) surveyed 1,200 researchers about data sharing behaviours and found a spectrum from</w:t>
+        <w:t xml:space="preserve">The surveys above show that data sharing practices tend to be a private activity, but where public sharing does occur, what forms does it take, and how do these vary across different fields of research? Wouters and Haak (2017) surveyed 1,200 researchers about data sharing behaviors and found a spectrum from</w:t>
       </w:r>
       <w:r>
         <w:t xml:space="preserve"> </w:t>
@@ -2315,15 +2315,15 @@
         <w:pStyle w:val="BodyText"/>
       </w:pPr>
       <w:r>
-        <w:t xml:space="preserve">Archaeologists can be found all over this spectrum because of the diversity of archaeological research. However, our observations of data sharing in archaeology, and the nature of archaeological research generally, is that it is, for the most part, currently a restricted data-sharing and a data-poor field. There are few standardised and widely used methods for sharing and citing data, a challenge for archaeological data sharing that we hope this paper will help to address.</w:t>
-      </w:r>
-    </w:p>
-    <w:p>
-      <w:pPr>
-        <w:pStyle w:val="BodyText"/>
-      </w:pPr>
-      <w:r>
-        <w:t xml:space="preserve">Even though there is a wide spectrum of data sharing behaviours, overall rates of data sharing by individual researchers are very low in many fields. Wicherts et al. (2006) emailed authors of 141 empirical articles recently published by the American Psychological Association (APA) journals to request a copy of the original data reported in the articles. They received 64 of the 249 datasets they requested, resulting in a data sharing rate of about 26%, despite all the authors of the articles in their study being bound to the APA’s Ethical Principles, which state authors must</w:t>
+        <w:t xml:space="preserve">Archaeologists can be found all over this spectrum because of the diversity of archaeological research. However, our observations of data sharing in archaeology, and the nature of archaeological research generally, is that it is, for the most part, currently a restricted data-sharing and a data-poor field. There are few standardized and widely used methods for sharing and citing data, a challenge for archaeological data sharing that we hope this paper will help to address.</w:t>
+      </w:r>
+    </w:p>
+    <w:p>
+      <w:pPr>
+        <w:pStyle w:val="BodyText"/>
+      </w:pPr>
+      <w:r>
+        <w:t xml:space="preserve">Even though there is a wide spectrum of data sharing behaviors, overall rates of data sharing by individual researchers are very low in many fields. Wicherts et al. (2006) emailed authors of 141 empirical articles recently published by the American Psychological Association (APA) journals to request a copy of the original data reported in the articles. They received 64 of the 249 datasets they requested, resulting in a data sharing rate of about 26%, despite all the authors of the articles in their study being bound to the APA’s Ethical Principles, which state authors must</w:t>
       </w:r>
       <w:r>
         <w:t xml:space="preserve"> </w:t>
@@ -2408,7 +2408,7 @@
         <w:pStyle w:val="BodyText"/>
       </w:pPr>
       <w:r>
-        <w:t xml:space="preserve">The absence of a standardised and sustainable approach to data sharing is starkly demonstrated by Vines et al.’s (2014) study of data availability over time in biology publications. They examined the availability of data from 516 studies of plants or animal morphology between 2 and 22 years old. Vines et al. found that odds of a data set referred to in a publication being available fell by 17% per year. They found that the key factors responsible for the unavailability of data was that the data were lost or on inaccessible storage media.</w:t>
+        <w:t xml:space="preserve">The absence of a standardized and sustainable approach to data sharing is starkly demonstrated by Vines et al.’s (2014) study of data availability over time in biology publications. They examined the availability of data from 516 studies of plants or animal morphology between 2 and 22 years old. Vines et al. found that odds of a data set referred to in a publication being available fell by 17% per year. They found that the key factors responsible for the unavailability of data was that the data were lost or on inaccessible storage media.</w:t>
       </w:r>
     </w:p>
     <w:p>
@@ -2418,7 +2418,7 @@
       <w:bookmarkStart w:id="28" w:name="do-archaeologists-share-data"/>
       <w:bookmarkEnd w:id="28"/>
       <w:r>
-        <w:t xml:space="preserve">Do archaeologists share data?</w:t>
+        <w:t xml:space="preserve">Do Archaeologists Share Data?</w:t>
       </w:r>
     </w:p>
     <w:p>
@@ -2426,7 +2426,7 @@
         <w:pStyle w:val="FirstParagraph"/>
       </w:pPr>
       <w:r>
-        <w:t xml:space="preserve">Here we present the results of three small pilot studies aimed at understanding how archaeologists share their data. First, we emailed a sample of authors of research publications to request access to the data behind their publication. Second, we surveyed a sample of journal articles to see what data was available. Third, we analysed information about archaeological data files in online repositories tracked by DataCite (an organisation that provides persistent identifiers, or DOIs for research data). The small sample sizes of the first two of these pilot studies limit how generalisable the results are, but as the first of their kind for archaeology, they are valuable for proposing hypotheses for larger-scale investigations.</w:t>
+        <w:t xml:space="preserve">Here we present the results of three small pilot studies aimed at understanding how archaeologists share their data. First, we emailed a sample of authors of research publications to request access to the data behind their publication. Second, we surveyed a sample of journal articles to see what data was available. Third, we analyzed information about archaeological data files in online repositories tracked by DataCite (an organisation that provides persistent identifiers, or DOIs for research data). The small sample sizes of the first two of these pilot studies limit how generalisable the results are, but as the first of their kind for archaeology, they are valuable for proposing hypotheses for larger-scale investigations.</w:t>
       </w:r>
     </w:p>
     <w:p>
@@ -2436,7 +2436,7 @@
       <w:bookmarkStart w:id="29" w:name="reproducibility-and-open-source-materials-for-this-study"/>
       <w:bookmarkEnd w:id="29"/>
       <w:r>
-        <w:t xml:space="preserve">Reproducibility and open source materials for this study</w:t>
+        <w:t xml:space="preserve">Reproducibility and Open Source Materials for this Study</w:t>
       </w:r>
     </w:p>
     <w:p>
@@ -2468,7 +2468,7 @@
       <w:bookmarkStart w:id="31" w:name="email-requests-for-data-in-a-published-article"/>
       <w:bookmarkEnd w:id="31"/>
       <w:r>
-        <w:t xml:space="preserve">Email requests for data in a published article</w:t>
+        <w:t xml:space="preserve">Email Requests for Data in a Published Article</w:t>
       </w:r>
     </w:p>
     <w:p>
@@ -2506,23 +2506,23 @@
         <w:t xml:space="preserve"> </w:t>
       </w:r>
       <w:r>
-        <w:t xml:space="preserve">research interests (i.e. stone artefacts for BM), this is a targeted, non-random sample that may not be representative of the entire archaeological community. In contacting the authors, we requested the datasets for use in a graduate seminar with the aim of reproducing the published results and further exploring the data (this stage is still in progress). We promised to contact the authors if we discovered anything new, and not to share the data further without their permission. The data included with this paper is anonymised so the specific authors we contacted are not identifiable.</w:t>
-      </w:r>
-    </w:p>
-    <w:p>
-      <w:pPr>
-        <w:pStyle w:val="BodyText"/>
-      </w:pPr>
-      <w:r>
-        <w:t xml:space="preserve">We sent out emails to the first authors of 23 stone artefact experiment papers, and received 15 replies, resulting in a 70% response rate. We received 5 responses that included data files, giving an overall sharing rate of 20%. Our small sample size limits the robustness of our analysis, but points to some observations that may be worth following up in a larger study. We found no clear relationship of data sharing and date of publication. We do not have any insights into why authors of older papers decline to share, but three of the six responses for papers published in 2014-2015 said they declined to share data because they intend to use these data in a future publication. Other noteworthy reasons provided by respondents for declining to share include the author about to defend their thesis or about to go on vacation. We found no effect on the author’s student status at time of publication on data sharing behaviours, with roughly equal proportions of students and non-students sharing and not sharing.</w:t>
-      </w:r>
-    </w:p>
-    <w:p>
-      <w:pPr>
-        <w:pStyle w:val="BodyText"/>
-      </w:pPr>
-      <w:r>
-        <w:t xml:space="preserve">Similarly there are no clear patterns data sharing of among different journals. It is remarkable that the authors of the PLOS One paper we contacted declined to share because that refusal violates the policy of that journal at the time of publication of that paper (early 2014). Our finding is not unique - Chambers’ (2017) examined 50 PLOS One papers on brain images published in November 2014 - May 2015 and found that only 38% of these papers archived their data in an open repository. Similarly, Nuijten et al. (2017) found that of 462 PLOS One articles that promised data availability, 29% of these did not have any available data. Unfulfilled promises to share data are not unique to PLOS One (Kidwell et al. 2016), but these studies highlight the need to resolve ambiguity among authors about what counts as data, and for editors and peer reviwers to more critically assess whether an author has made their data openly available.</w:t>
+        <w:t xml:space="preserve">research interests (i.e. stone artefacts for BM), this is a targeted, non-random sample that may not be representative of the entire archaeological community. In contacting the authors, we requested the datasets for use in a graduate seminar with the aim of reproducing the published results and further exploring the data (this stage is still in progress). We promised to contact the authors if we discovered anything new, and not to share the data further without their permission. The data included with this paper is anonymized so the specific authors we contacted are not identifiable.</w:t>
+      </w:r>
+    </w:p>
+    <w:p>
+      <w:pPr>
+        <w:pStyle w:val="BodyText"/>
+      </w:pPr>
+      <w:r>
+        <w:t xml:space="preserve">We sent out emails to the first authors of 23 stone artefact experiment papers, and received 15 replies, resulting in a 70% response rate. We received 5 responses that included data files, giving an overall sharing rate of 20%. Our small sample size limits the robustness of our analysis, but points to some observations that may be worth following up in a larger study. We found no clear relationship of data sharing and date of publication. We do not have any insights into why authors of older papers decline to share, but three of the six responses for papers published in 2014-2015 said they declined to share data because they intend to use these data in a future publication. Other noteworthy reasons provided by respondents for declining to share include the author about to defend their thesis or about to go on vacation. We found no effect on the author’s student status at time of publication on data sharing behaviors, with roughly equal proportions of students and non-students sharing and not sharing.</w:t>
+      </w:r>
+    </w:p>
+    <w:p>
+      <w:pPr>
+        <w:pStyle w:val="BodyText"/>
+      </w:pPr>
+      <w:r>
+        <w:t xml:space="preserve">Similarly there are no clear patterns data sharing of among different journals. It is remarkable that the authors of the PLOS One paper we contacted declined to share because that refusal violates the policy of that journal at the time of publication of that paper (early 2014). Our finding is not unique - Chambers’ (2017) examined 50 PLOS One papers on brain images published in November 2014 - May 2015 and found that only 38% of these papers archived their data in an open repository. Similarly, Nuijten et al. (2017) found that of 462 PLOS One articles that promised data availability, 29% of these did not have any available data. Unfulfilled promises to share data are not unique to PLOS One (Kidwell et al. 2016), but these studies highlight the need to resolve ambiguity among authors about what counts as data, and for editors and peer reviewers to more critically assess whether an author has made their data openly available.</w:t>
       </w:r>
     </w:p>
     <w:p>
@@ -2539,7 +2539,7 @@
         <w:t xml:space="preserve">7</w:t>
       </w:r>
       <w:r>
-        <w:t xml:space="preserve">, Tenopir et al. 2015; Vanpaemel et al. 2015). However, our result may overestimate the true rate because our sample did not include datasets that authors might not be able or willing to share because they contain sensitive location or cultural information. Analysis of the qualitative responses we received suggests two key reasons why authors are reluctant to share: they are fearful that they will lose the opportunity to produce further publications from those data (a typical concern of researchers in data-poor fields), and that their data are not in a form suitable for sharing and the task of organising those data is not a high priority. These reasons not to share have also been documented in other research areas, noted above. The absence of patterns in the date of the paper, student status of the author and other variables (Figure</w:t>
+        <w:t xml:space="preserve">, Tenopir et al. 2015; Vanpaemel et al. 2015). However, our result may overestimate the true rate because our sample did not include datasets that authors might not be able or willing to share because they contain sensitive location or cultural information. Analysis of the qualitative responses we received suggests two key reasons why authors are reluctant to share: they are fearful that they will lose the opportunity to produce further publications from those data (a typical concern of researchers in data-poor fields), and that their data are not in a form suitable for sharing and the task of organizing those data is not a high priority. These reasons not to share have also been documented in other research areas, noted above. The absence of patterns in the date of the paper, student status of the author and other variables (Figure</w:t>
       </w:r>
       <w:r>
         <w:t xml:space="preserve"> </w:t>
@@ -2548,7 +2548,7 @@
         <w:t xml:space="preserve">1</w:t>
       </w:r>
       <w:r>
-        <w:t xml:space="preserve">) may relate to more to our small sample size than a real absence of relationships in data sharing behaviour.</w:t>
+        <w:t xml:space="preserve">) may relate to more to our small sample size than a real absence of relationships in data sharing behavior.</w:t>
       </w:r>
     </w:p>
     <w:p>
@@ -3176,7 +3176,7 @@
       <w:bookmarkStart w:id="33" w:name="survey-of-articles-published-in-the-journal-of-archaeological-science"/>
       <w:bookmarkEnd w:id="33"/>
       <w:r>
-        <w:t xml:space="preserve">Survey of articles published in the</w:t>
+        <w:t xml:space="preserve">Survey of Articles Published in the</w:t>
       </w:r>
       <w:r>
         <w:t xml:space="preserve"> </w:t>
@@ -3208,7 +3208,7 @@
         <w:t xml:space="preserve"> </w:t>
       </w:r>
       <w:r>
-        <w:t xml:space="preserve">to investigate data sharing behaviours. In this sample we found openly available raw data in 18 papers (53%), even though only 7 articles (21%) include a data availability statement. For papers where data was available, 9 papers (50%) have data contained in supplementary files published with the paper, 6 (33%) have all the raw data in tables in the text of the paper, and 3 (17%) have data in an online repository. The most frequently shared type of data is compositional (e.g. element concentrations, n = 9, 28%), followed by radiocarbon and luminescence age data (where the dates are the primary object of analysis, n = 5, 16%) and DNA sequences (n = 4, 12%). Generally, compositional data is presented in tables in the text, dating data is presented in supplementary files, and DNA data are in repositories (as is typical for DNA data) (Figure</w:t>
+        <w:t xml:space="preserve">to investigate data sharing behaviors. In this sample we found openly available raw data in 18 papers (53%), even though only 7 articles (21%) include a data availability statement. For papers where data was available, 9 papers (50%) have data contained in supplementary files published with the paper, 6 (33%) have all the raw data in tables in the text of the paper, and 3 (17%) have data in an online repository. The most frequently shared type of data is compositional (e.g. element concentrations, n = 9, 28%), followed by radiocarbon and luminescence age data (where the dates are the primary object of analysis, n = 5, 16%) and DNA sequences (n = 4, 12%). Generally, compositional data is presented in tables in the text, dating data is presented in supplementary files, and DNA data are in repositories (as is typical for DNA data) (Figure</w:t>
       </w:r>
       <w:r>
         <w:t xml:space="preserve"> </w:t>
@@ -3273,7 +3273,7 @@
         <w:t xml:space="preserve">”</w:t>
       </w:r>
       <w:r>
-        <w:t xml:space="preserve">. The data availability rate of 53% reported in our pilot study reflects either weak enforcement of this policy or an incomplete understanding among editors, reviewers, and authors of how to interpret and implement this policy. The prominence of compositional and dating data among the shared data types suggests a least effort strategy by authors sharing data that do not require extensive cleaning and tidying (because the data are generated by instruments rather than entered by hand, such as artefact attribute data). The size of compositional and dating datasets means that they mostly fit easily into tables in the text or supplementary files, and do not require much effort to organise (e.g. very little metadata is required for others to use these data). The small proportion of papers in our sample using or sharing a scripting language suggests that unlike other fields (Eglen et al. 2017), archaeologists do not appear to recognise code for data analysis as a primary research object to share with the research community. Code for even the simplest operations should be shared along with data because code communicates decisions made about the data analysis that can help others understand, analyse, and reuse the data.</w:t>
+        <w:t xml:space="preserve">. The data availability rate of 53% reported in our pilot study reflects either weak enforcement of this policy or an incomplete understanding among editors, reviewers, and authors of how to interpret and implement this policy. The prominence of compositional and dating data among the shared data types suggests a least effort strategy by authors sharing data that do not require extensive cleaning and tidying (because the data are generated by instruments rather than entered by hand, such as artefact attribute data). The size of compositional and dating datasets means that they mostly fit easily into tables in the text or supplementary files, and do not require much effort to organize (e.g. very little metadata is required for others to use these data). The small proportion of papers in our sample using or sharing a scripting language suggests that unlike other fields (Eglen et al. 2017), archaeologists do not appear to recognize code for data analysis as a primary research object to share with the research community. Code written by the researcher for even the simplest operations should be shared along with data because code communicates decisions made about the data analysis that can help others understand, analyze, and reuse the data.</w:t>
       </w:r>
     </w:p>
     <w:p>
@@ -3335,10 +3335,10 @@
       <w:pPr>
         <w:pStyle w:val="Heading2"/>
       </w:pPr>
-      <w:bookmarkStart w:id="35" w:name="data-sets-in-repositories-tracked-by-datacite"/>
+      <w:bookmarkStart w:id="35" w:name="datasets-in-repositories-tracked-by-datacite"/>
       <w:bookmarkEnd w:id="35"/>
       <w:r>
-        <w:t xml:space="preserve">Data sets in repositories tracked by DataCite</w:t>
+        <w:t xml:space="preserve">Datasets in Repositories Tracked by DataCite</w:t>
       </w:r>
     </w:p>
     <w:p>
@@ -3456,7 +3456,7 @@
         <w:pStyle w:val="BodyText"/>
       </w:pPr>
       <w:r>
-        <w:t xml:space="preserve">Our third investigation of archaeologists’ data sharing behaviours is an analysis of all records (n = 118,311, as of August 2017) of archaeological data files in online repositories tracked by DataCite. DataCite is the primary (but not the only) organisation that provides persistent identifiers, or DOIs, for research data. Although DataCite is an international organisation, our results are highly concentrated in just a few locations in Europe. The majority of records come from the Archaeology Data Service (ADS) in the UK, followed by the Dutch Archiving and Network Services (DANS-EASY) (Figure</w:t>
+        <w:t xml:space="preserve">Our third investigation of archaeologists’ data sharing behaviors is an analysis of all records (n = 118,311, as of August 2017) of archaeological data files in online repositories tracked by DataCite. DataCite is the primary (but not the only) organisation that provides persistent identifiers, or DOIs, for research data. Although DataCite is an international organisation, our results are highly concentrated in just a few locations in Europe. The majority of records come from the Archaeology Data Service (ADS) in the UK, followed by the Dutch Archiving and Network Services (DANS-EASY) (Figure</w:t>
       </w:r>
       <w:r>
         <w:t xml:space="preserve"> </w:t>
@@ -3685,7 +3685,7 @@
         <w:t xml:space="preserve">Medieval Archaeology</w:t>
       </w:r>
       <w:r>
-        <w:t xml:space="preserve">, which appear here because volumes 1-50 are hosted by the Archaeology Data Service. According to the Crossref data, citation of archaeological data in repositories is a recent phenomena, with the majority in our sample occuring over the last twelve months. We found only one example of a dataset DOI cited in a journal article (McCoy and Codlin 2016). This may be an underestimate, given Huggett’s (2017) finding that 56 of 476 archaeology data sources in Thomson Reuters’ Data Citation Index have citations in Web of Science databases. However, Huggett notes that the Thomson Reuters citation data is unreliable, for example, with incomplete citations, and citations that pre-date the cited dataset. Huggett also shows an example of archaeologists citing datasets but omitting the DOI (e.g. Nugent and Williams 2012), so the citation is not captured by services such as Crossref or Thomson Reuters. These malformed citations add to the difficulty of accurately measuring data citation in archaeology.</w:t>
+        <w:t xml:space="preserve">, which appear here because volumes 1-50 are hosted by the Archaeology Data Service. According to the Crossref data, citation of archaeological data in repositories is a recent phenomena, with the majority in our sample occurring over the last twelve months. We found only one example of a dataset DOI cited in a journal article (McCoy and Codlin 2016). This may be an underestimate, given Huggett’s (2017) finding that 56 of 476 archaeology data sources in Thomson Reuters’ Data Citation Index have citations in Web of Science databases. However, Huggett notes that the Thomson Reuters citation data is unreliable, for example, with incomplete citations, and citations that pre-date the cited dataset. Huggett also shows an example of archaeologists citing datasets but omitting the DOI (e.g. Nugent and Williams 2012), so the citation is not captured by services such as Crossref or Thomson Reuters. These malformed citations add to the difficulty of accurately measuring data citation in archaeology.</w:t>
       </w:r>
     </w:p>
     <w:p>
@@ -3750,7 +3750,7 @@
       <w:bookmarkStart w:id="41" w:name="how-to-share-archaeological-data"/>
       <w:bookmarkEnd w:id="41"/>
       <w:r>
-        <w:t xml:space="preserve">How to share archaeological data?</w:t>
+        <w:t xml:space="preserve">How to Share Archaeological Data?</w:t>
       </w:r>
     </w:p>
     <w:p>
@@ -3799,15 +3799,15 @@
         <w:t xml:space="preserve"> </w:t>
       </w:r>
       <w:r>
-        <w:t xml:space="preserve">summarises some of these, and recommendations specifically written for archaeologists can be found in UK Archaeology Data Service (n.d.), ARCHES project. (n.d.). Many of these guidelines may create new technical and practical challenges to archaeologists who are not accustomed to sharing data, and many not want to dedicate resources to sharing data. However, we should not let the perfect be the enemy of the good. In our own work we try to follow these guidelines with no dedicated resources for data sharing, and with an incomplete knowledge of some of the technical details of repository operations. While we recognise that our data sharing practises fall short of all the guidelines, we still see value in sharing data imperfectly, rather than not at all.</w:t>
-      </w:r>
-    </w:p>
-    <w:p>
-      <w:pPr>
-        <w:pStyle w:val="BodyText"/>
-      </w:pPr>
-      <w:r>
-        <w:t xml:space="preserve">Data sharing is a relatively new behaviour for most archaeologists, so it is important to clarify what does not count as data sharing. Making data available on a web site that is not a trustworthy, persistent-identifier-issuing repository is not data sharing. For example, data files hosted on a personal faculty webpage or the web server of a research project is problematic because these files could disappear at any time, the data can change in untracked ways, and published links to the files are broken when these websites are reorganised, making the files inaccessible. Sharing data via supplementary files attached to a journal article is problematic because they are inaccessible to non-subscribers for paywalled journals, because publishers often alter the data file formats and file names during the production process, and because publishers own that data, and the original author may need to request permission to reuse their own data. For example, machine-readable formats such as CSV are sometimes presented as PDF or Microsoft Word files in supplementary files. The modification of supplementary file names during the article production process can break scripts that attempt to read files by referring to file names as they were prior to the publisher handling the files.</w:t>
+        <w:t xml:space="preserve">summarizes some of these, and recommendations specifically written for archaeologists can be found in UK Archaeology Data Service (n.d.), ARCHES project. (n.d.). Many of these guidelines may create new technical and practical challenges to archaeologists who are not accustomed to sharing data, and many not want to dedicate resources to sharing data. However, we should not let the perfect be the enemy of the good. In our own work we try to follow these guidelines with no dedicated resources for data sharing, and with an incomplete knowledge of some of the technical details of repository operations. While we recognize that our data sharing practices fall short of all the guidelines, we still see value in sharing data imperfectly, rather than not at all.</w:t>
+      </w:r>
+    </w:p>
+    <w:p>
+      <w:pPr>
+        <w:pStyle w:val="BodyText"/>
+      </w:pPr>
+      <w:r>
+        <w:t xml:space="preserve">Data sharing is a relatively new behavior for most archaeologists, so it is important to clarify what does not count as data sharing. Making data available on a web site that is not a trustworthy, persistent-identifier-issuing repository is not data sharing. For example, data files hosted on a personal faculty webpage or the web server of a research project is problematic because these files could disappear at any time, the data can change in untracked ways, and published links to the files are broken when these websites are reorganized, making the files inaccessible. Sharing data via supplementary files attached to a journal article is problematic because they are inaccessible to non-subscribers for paywalled journals, because publishers often alter the data file formats and file names during the production process, and because publishers own that data, and the original author may need to request permission to reuse their own data. For example, machine-readable formats such as CSV are sometimes presented as PDF or Microsoft Word files in supplementary files. The modification of supplementary file names during the article production process can break scripts that attempt to read files by referring to file names as they were prior to the publisher handling the files.</w:t>
       </w:r>
     </w:p>
     <w:p>
@@ -3833,7 +3833,7 @@
         <w:t xml:space="preserve"> </w:t>
       </w:r>
       <w:r>
-        <w:t xml:space="preserve">are not sharing data. Not only are the data not actually available, but there is no way to enforce that the authors will actually honour any requests for their data. A simple strategy for avoiding these pseudo-sharing behaviours is to deposit data files in a trustworthy data repository, and use persistent links to the files in reports and manuscripts. In our own work we have used figshare.com, zenodo.org, osf.io, neotomadb.org, opencontext.org and our University repositories. However, there are many other options, and a full discussion of how to choose the ideal data repository is beyond the scope of this paper. We recommend seeking advice from librarians and funding agencies to help with finding the most suitable service.</w:t>
+        <w:t xml:space="preserve">are not sharing data. Not only are the data not actually available, but there is no way to enforce that the authors will actually honor any requests for their data. A simple strategy for avoiding these pseudo-sharing behaviors is to deposit data files in a trustworthy data repository, and use persistent links to the files in reports and manuscripts. In our own work we have used figshare.com, zenodo.org, osf.io, neotomadb.org, opencontext.org and our University repositories. However, there are many other options, and a full discussion of how to choose the ideal data repository is beyond the scope of this paper. We recommend seeking advice from librarians and funding agencies to help with finding the most suitable service.</w:t>
       </w:r>
     </w:p>
     <w:p>
@@ -3843,7 +3843,7 @@
       <w:bookmarkStart w:id="43" w:name="how-to-cite-archaeological-data"/>
       <w:bookmarkEnd w:id="43"/>
       <w:r>
-        <w:t xml:space="preserve">How to cite archaeological data?</w:t>
+        <w:t xml:space="preserve">How to Cite Archaeological Data?</w:t>
       </w:r>
     </w:p>
     <w:p>
@@ -4073,7 +4073,7 @@
         <w:pStyle w:val="FirstParagraph"/>
       </w:pPr>
       <w:r>
-        <w:t xml:space="preserve">A DOI alone is not sufficient for citing a dataset because, like many things on the internet, the files can change over time. For example we might upload data files to the repository when we submit a paper for peer review, then get a DOI and cite that in our manuscript so the peer reviewers can see them (some services provide a private URL that can be shared with reviewers but is not publicly accessible or discoverable by a search engine). Then when we resubmit our manuscript after peer review, we might update the repository to include additional data files relating to additional analyses requested by the reviewers. We still have the same DOI in our manuscript for this data set, but the files have changed because of the revisions we did in response to the peer reviewers’ comments. Most data repositories will keep each version of the files that you upload, so in this scenario there will be at least two versions of the files in our data repository. Even if we do not follow this exact sequence of updating the files, we may still change them in the future, after our paper has been published. Because of this potential to change the files stored at the DOI, it is necessary to identify specific file versions in our citation of the data. A simple method to record the version is to include the date that the data files were accessed, as when citing any other resource found on the internet. Some repositories also provide DOIs that have a version number suffix like</w:t>
+        <w:t xml:space="preserve">A DOI alone is not sufficient for citing a dataset because, like many things on the internet, the files can change over time. For example we might upload data files to the repository when we submit a paper for peer review, then get a DOI and cite that in our manuscript so the peer reviewers can see them (some services provide a private URL that can be shared with reviewers but is not publicly accessible or discoverable by a search engine). Then when we resubmit our manuscript after peer review, we might update the repository to include additional data files relating to additional analyzes requested by the reviewers. We still have the same DOI in our manuscript for this data set, but the files have changed because of the revisions we did in response to the peer reviewers’ comments. Most data repositories will keep each version of the files that you upload, so in this scenario there will be at least two versions of the files in our data repository. Even if we do not follow this exact sequence of updating the files, we may still change them in the future, after our paper has been published. Because of this potential to change the files stored at the DOI, it is necessary to identify specific file versions in our citation of the data. A simple method to record the version is to include the date that the data files were accessed, as when citing any other resource found on the internet. Some repositories also provide DOIs that have a version number suffix like</w:t>
       </w:r>
       <w:r>
         <w:t xml:space="preserve"> </w:t>
@@ -4225,54 +4225,6 @@
       <w:r>
         <w:t xml:space="preserve"> </w:t>
       </w:r>
-      <w:hyperlink r:id="rId48">
-        <w:r>
-          <w:rPr>
-            <w:rStyle w:val="Hyperlink"/>
-          </w:rPr>
-          <w:t xml:space="preserve">http://dx.doi.org/10.17605/OSF.IO/32A87</w:t>
-        </w:r>
-      </w:hyperlink>
-      <w:r>
-        <w:t xml:space="preserve"> </w:t>
-      </w:r>
-      <w:r>
-        <w:t xml:space="preserve">(Marwick 2017).</w:t>
-      </w:r>
-    </w:p>
-    <w:p>
-      <w:pPr>
-        <w:pStyle w:val="BodyText"/>
-      </w:pPr>
-      <w:r>
-        <w:t xml:space="preserve">With the reference list of that paper including Marwick (2017) as:</w:t>
-      </w:r>
-    </w:p>
-    <w:p>
-      <w:pPr>
-        <w:pStyle w:val="BodyText"/>
-      </w:pPr>
-      <w:r>
-        <w:t xml:space="preserve">Marwick, B. (2017). Dataset and R code for</w:t>
-      </w:r>
-      <w:r>
-        <w:t xml:space="preserve"> </w:t>
-      </w:r>
-      <w:r>
-        <w:t xml:space="preserve">“</w:t>
-      </w:r>
-      <w:r>
-        <w:t xml:space="preserve">Movement of lithics by trampling: An experiment in the Madjedbebe sediments</w:t>
-      </w:r>
-      <w:r>
-        <w:t xml:space="preserve">”</w:t>
-      </w:r>
-      <w:r>
-        <w:t xml:space="preserve">,</w:t>
-      </w:r>
-      <w:r>
-        <w:t xml:space="preserve"> </w:t>
-      </w:r>
       <w:hyperlink r:id="rId47">
         <w:r>
           <w:rPr>
@@ -4282,6 +4234,54 @@
         </w:r>
       </w:hyperlink>
       <w:r>
+        <w:t xml:space="preserve"> </w:t>
+      </w:r>
+      <w:r>
+        <w:t xml:space="preserve">(Marwick 2017).</w:t>
+      </w:r>
+    </w:p>
+    <w:p>
+      <w:pPr>
+        <w:pStyle w:val="BodyText"/>
+      </w:pPr>
+      <w:r>
+        <w:t xml:space="preserve">With the reference list of that paper including Marwick (2017) as:</w:t>
+      </w:r>
+    </w:p>
+    <w:p>
+      <w:pPr>
+        <w:pStyle w:val="BodyText"/>
+      </w:pPr>
+      <w:r>
+        <w:t xml:space="preserve">Marwick, B. (2017). Dataset and R code for</w:t>
+      </w:r>
+      <w:r>
+        <w:t xml:space="preserve"> </w:t>
+      </w:r>
+      <w:r>
+        <w:t xml:space="preserve">“</w:t>
+      </w:r>
+      <w:r>
+        <w:t xml:space="preserve">Movement of lithics by trampling: An experiment in the Madjedbebe sediments</w:t>
+      </w:r>
+      <w:r>
+        <w:t xml:space="preserve">”</w:t>
+      </w:r>
+      <w:r>
+        <w:t xml:space="preserve">,</w:t>
+      </w:r>
+      <w:r>
+        <w:t xml:space="preserve"> </w:t>
+      </w:r>
+      <w:hyperlink r:id="rId47">
+        <w:r>
+          <w:rPr>
+            <w:rStyle w:val="Hyperlink"/>
+          </w:rPr>
+          <w:t xml:space="preserve">http://doi.org/10.17605/OSF.IO/32A87</w:t>
+        </w:r>
+      </w:hyperlink>
+      <w:r>
         <w:t xml:space="preserve">, Open Science Framework, Accessed 7 Sept 2017.</w:t>
       </w:r>
     </w:p>
@@ -4289,8 +4289,8 @@
       <w:pPr>
         <w:pStyle w:val="Heading1"/>
       </w:pPr>
-      <w:bookmarkStart w:id="49" w:name="summary-and-conclusion"/>
-      <w:bookmarkEnd w:id="49"/>
+      <w:bookmarkStart w:id="48" w:name="summary-and-conclusion"/>
+      <w:bookmarkEnd w:id="48"/>
       <w:r>
         <w:t xml:space="preserve">Summary and Conclusion</w:t>
       </w:r>
@@ -4336,7 +4336,7 @@
         <w:t xml:space="preserve"> </w:t>
       </w:r>
       <w:r>
-        <w:t xml:space="preserve">data-poor sciences such as archaeology, where collaborative groups are small, data sharing is still mostly ad hoc and disaggregated. Our pilot studies, while small and limited in many ways, support this statement with an overall sharing rate of 20% in responses to private requests for data, and 53% of sampled journal articles with openly available data, in a wide variety of formats and locations. We found that legislation requiring data sharing resulted in a substantial increase in the rate of data deposition, and that archaeologists are sensitive to repository fees. In examining archaeological data deposited in repositories, we found that most of the contents are PDF files of reports, and only a very small fraction of the data files are structured data such as spreadsheets. Archaeologists still have a long way to go in making their data easier to reuse by sharing data in plain text structured data formats such as CSV. We found that citation of datasets, although problematic to measure, appears to be almost non-existant in archaeological literature. Table</w:t>
+        <w:t xml:space="preserve">data-poor sciences such as archaeology, where collaborative groups are small, data sharing is still mostly ad hoc and dis-aggregated. Our pilot studies, while small and limited in many ways, support this statement with an overall sharing rate of 20% in responses to private requests for data, and 53% of sampled journal articles with openly available data, in a wide variety of formats and locations. We found that legislation requiring data sharing resulted in a substantial increase in the rate of data deposition, and that archaeologists are sensitive to repository fees. In examining archaeological data deposited in repositories, we found that most of the contents are PDF files of reports, and only a very small fraction of the data files are structured data such as spreadsheets. Archaeologists still have a long way to go in making their data easier to reuse by sharing data in plain text structured data formats such as CSV. We found that citation of datasets, although problematic to measure, appears to be almost non-existent in archaeological literature. Table</w:t>
       </w:r>
       <w:r>
         <w:t xml:space="preserve"> </w:t>
@@ -4348,7 +4348,7 @@
         <w:t xml:space="preserve"> </w:t>
       </w:r>
       <w:r>
-        <w:t xml:space="preserve">summarises nine key tasks archaeologists should do to their data to optimise its discovery and reuse.</w:t>
+        <w:t xml:space="preserve">summarizes nine key tasks archaeologists should do to their data to optimize its discovery and reuse.</w:t>
       </w:r>
     </w:p>
     <w:p>
@@ -4646,15 +4646,15 @@
         <w:t xml:space="preserve"> </w:t>
       </w:r>
       <w:r>
-        <w:t xml:space="preserve">sciences is that data sharing is unfunded, unrewarded and is only rarely required. Who is responsible for changing this? There is no simple answer, but we believe the task must be shared between individuals and institutions, with individuals pushing for institutial change. The challenge of funding can be tackled by practical action from members of professional societies. For example, the Society of American Archaeology should communicate to funding bodies, such as the National Science Foundation, about the importance of allocating funds specifically for data sharing, and providing reliable information on how to choose and and use data repositories. The challenge of requiring data sharing can also be addressed by funding bodies and federal agencies, through more rigourous evaluation and enforcement of data mangement plans during the review process. However, changes in the policies of professional societies and other agencies are primarily responses to changes in norms in the community of researchers. In practice, individual researchers are responsible for communicating the value of data sharing to professional societies and funding agencies (e.g. by holding peers to high standards of data sharing during grant reviews). Changes in individual practice will demonstrate a change in norms, and motivate our institutions to formalise these new data sharing values through policies and regulations.</w:t>
-      </w:r>
-    </w:p>
-    <w:p>
-      <w:pPr>
-        <w:pStyle w:val="BodyText"/>
-      </w:pPr>
-      <w:r>
-        <w:t xml:space="preserve">One area where changes in individual practice may be especially effective is among journal editors and editorial boards. For example, editors of archaeology journals should adopt the Transparency and Openness Protocols of the Centre for Open Science (Nosek et al. 2015). Editors should then educate their editorial boards members, peer reviewers, and contributors about their obligations to these protocols. Editors should only accept papers that, minimally, provide the raw data used to produce each table and visualisation in the manuscript. Changes in journal-specific submission guidelines can result in substantial changes in authors’ research practices (Giofrè et al 2017). For example, if archaeology journals adopt incentives such as badging (Kidwell et al. 2016), and require as a condition of publication that submitted articles include in the text a properly formatted citation to the data analysed in the article (or if the data cannot be shared, an explanation why the data are not available), authors would quickly adapt to this new requirement to ensure their article will be published.</w:t>
+        <w:t xml:space="preserve">sciences is that data sharing is unfunded, unrewarded and is only rarely required. Who is responsible for changing this? There is no simple answer, but we believe the task must be shared between individuals and institutions, with individuals pushing for institutional change. The challenge of funding can be tackled by practical action from members of professional societies. For example, the Society of American Archaeology should communicate to funding bodies, such as the National Science Foundation, about the importance of allocating funds specifically for data sharing, and providing reliable information on how to choose and and use data repositories. The challenge of requiring data sharing can also be addressed by funding bodies and federal agencies, through more rigorous evaluation and enforcement of data management plans during the review process. However, changes in the policies of professional societies and other agencies are primarily responses to changes in norms in the community of researchers. In practice, individual researchers are responsible for communicating the value of data sharing to professional societies and funding agencies (e.g. by holding peers to high standards of data sharing during grant reviews). Changes in individual practice will demonstrate a change in norms, and motivate our institutions to formalize these new data sharing values through policies and regulations.</w:t>
+      </w:r>
+    </w:p>
+    <w:p>
+      <w:pPr>
+        <w:pStyle w:val="BodyText"/>
+      </w:pPr>
+      <w:r>
+        <w:t xml:space="preserve">One area where changes in individual practice may be especially effective is among journal editors and editorial boards. For example, editors of archaeology journals should adopt the Transparency and Openness Protocols of the Center for Open Science (Nosek et al. 2015). Editors should then educate their editorial boards members, peer reviewers, and contributors about their obligations to these protocols. Editors should only accept papers that, minimally, provide the raw data used to produce each table and visualisation in the manuscript. Changes in journal-specific submission guidelines can result in substantial changes in authors’ research practices (Giofrè et al 2017). For example, if archaeology journals adopt incentives such as badging (Kidwell et al. 2016), and require as a condition of publication that submitted articles include in the text a properly formatted citation to the data analyzed in the article (or if the data cannot be shared, an explanation why the data are not available), authors would quickly adapt to this new requirement to ensure their article will be published.</w:t>
       </w:r>
     </w:p>
     <w:p>
@@ -4689,7 +4689,7 @@
         </w:numPr>
       </w:pPr>
       <w:r>
-        <w:t xml:space="preserve">When writing peer reviews of journal articles, we can tell editors that we require data to be available for papers that we read, and that the manuscripts we review must include citations of datasets analysed in the manuscript. We can write in our peer reviews that data need to be available for us to make a proper assessment of the manuscript.</w:t>
+        <w:t xml:space="preserve">When writing peer reviews of journal articles, we can tell editors that we require data to be available for papers that we read, and that the manuscripts we review must include citations of datasets analyzed in the manuscript. We can write in our peer reviews that data need to be available for us to make a proper assessment of the manuscript.</w:t>
       </w:r>
       <w:r>
         <w:br w:type="textWrapping"/>
@@ -4719,7 +4719,7 @@
         </w:numPr>
       </w:pPr>
       <w:r>
-        <w:t xml:space="preserve">When teaching students, we can teach them how to prepare data for sharing, and how to find and use publicly available datasets to give students experience analysing and writing about shared data, and to cultivate the expectation that data sharing is a normal part of archaeological research.</w:t>
+        <w:t xml:space="preserve">When teaching students, we can teach them how to prepare data for sharing, and how to find and use publicly available datasets to give students experience analyzing and writing about shared data, and to cultivate the expectation that data sharing is a normal part of archaeological research.</w:t>
       </w:r>
       <w:r>
         <w:br w:type="textWrapping"/>
@@ -4742,17 +4742,62 @@
         <w:pStyle w:val="FirstParagraph"/>
       </w:pPr>
       <w:r>
-        <w:t xml:space="preserve">The challenge of data sharing as an unrewarded behaviour was the primary motivation for this article. By specifying a standard for the scholarly citation of archaeological data we provide a method for giving credit to the authors or compilers of the data. This rewards those authors with visibility and recognition for their effort with citations, a currency that is valued broadly in the discipline. The data citation standard outlined above is easy for humans and search engines to understand, and is highly functional, with a full internet address to the data contained in the citation. The standard can accommodate the addition of additional information required by different citation styles and publishers’ requirements. The data citation standard is not dependent on any specific choices of software, archive, data producer, publisher, or author and is easy to adapt into existing writing and research workflows. There are still many unresolved challenges in data sharing, such as how to manage high volumes of data generated by photogrammetry. However, we are confident that solutions to many of these challenges will emerge as data sharing is increasingly valued by the research community.</w:t>
+        <w:t xml:space="preserve">The challenge of data sharing as an unrewarded behavior was the primary motivation for this article. By specifying a standard for the scholarly citation of archaeological data we provide a method for giving credit to the authors or compilers of the data. This rewards those authors with visibility and recognition for their effort with citations, a currency that is valued broadly in the discipline. The data citation standard outlined above is easy for humans and search engines to understand, and is highly functional, with a full internet address to the data contained in the citation. The standard can accommodate the addition of additional information required by different citation styles and publishers’ requirements. The data citation standard is not dependent on any specific choices of software, archive, data producer, publisher, or author and is easy to adapt into existing writing and research workflows. There are still many unresolved challenges in data sharing, such as how to manage high volumes of data generated by photogrammetry. However, we are confident that solutions to many of these challenges will emerge as data sharing is increasingly valued by the research community.</w:t>
       </w:r>
     </w:p>
     <w:p>
       <w:pPr>
         <w:pStyle w:val="Heading1"/>
       </w:pPr>
-      <w:bookmarkStart w:id="50" w:name="acknowledgements"/>
+      <w:bookmarkStart w:id="49" w:name="acknowledgements"/>
+      <w:bookmarkEnd w:id="49"/>
+      <w:r>
+        <w:t xml:space="preserve">Acknowledgements</w:t>
+      </w:r>
+    </w:p>
+    <w:p>
+      <w:pPr>
+        <w:pStyle w:val="FirstParagraph"/>
+      </w:pPr>
+      <w:r>
+        <w:t xml:space="preserve">This paper emerged out of discussions at the 2017 SAA meeting, specifically the forum</w:t>
+      </w:r>
+      <w:r>
+        <w:t xml:space="preserve"> </w:t>
+      </w:r>
+      <w:r>
+        <w:t xml:space="preserve">‘</w:t>
+      </w:r>
+      <w:r>
+        <w:t xml:space="preserve">Beyond Data Management: A Conversation about</w:t>
+      </w:r>
+      <w:r>
+        <w:t xml:space="preserve"> </w:t>
+      </w:r>
+      <w:r>
+        <w:t xml:space="preserve">“</w:t>
+      </w:r>
+      <w:r>
+        <w:t xml:space="preserve">Digital Data Realities</w:t>
+      </w:r>
+      <w:r>
+        <w:t xml:space="preserve">”</w:t>
+      </w:r>
+      <w:r>
+        <w:t xml:space="preserve">’</w:t>
+      </w:r>
+      <w:r>
+        <w:t xml:space="preserve">, organised by Sarah Kansa and Eric Kansa, and the SAA publications committee meeting. Thanks to Canan Cakirlar for insights into the history of archaeological data sharing in the Netherlands, and Stefano Costa for many helpful suggestions. BM was supported by an Australian Research Council Future Fellowship (FT140100101). Thanks to Stefanie Crabtree and the other four peer reviewers for their constructive suggestions.</w:t>
+      </w:r>
+    </w:p>
+    <w:p>
+      <w:pPr>
+        <w:pStyle w:val="Heading1"/>
+      </w:pPr>
+      <w:bookmarkStart w:id="50" w:name="references"/>
       <w:bookmarkEnd w:id="50"/>
       <w:r>
-        <w:t xml:space="preserve">Acknowledgements</w:t>
+        <w:t xml:space="preserve">References</w:t>
       </w:r>
     </w:p>
     <w:p>
@@ -4760,57 +4805,12 @@
         <w:pStyle w:val="FirstParagraph"/>
       </w:pPr>
       <w:r>
-        <w:t xml:space="preserve">This paper emerged out of discussions at the 2017 SAA meeting, specifically the forum</w:t>
-      </w:r>
-      <w:r>
-        <w:t xml:space="preserve"> </w:t>
-      </w:r>
-      <w:r>
-        <w:t xml:space="preserve">‘</w:t>
-      </w:r>
-      <w:r>
-        <w:t xml:space="preserve">Beyond Data Management: A Conversation about</w:t>
-      </w:r>
-      <w:r>
-        <w:t xml:space="preserve"> </w:t>
-      </w:r>
-      <w:r>
-        <w:t xml:space="preserve">“</w:t>
-      </w:r>
-      <w:r>
-        <w:t xml:space="preserve">Digital Data Realities</w:t>
-      </w:r>
-      <w:r>
-        <w:t xml:space="preserve">”</w:t>
-      </w:r>
-      <w:r>
-        <w:t xml:space="preserve">’</w:t>
-      </w:r>
-      <w:r>
-        <w:t xml:space="preserve">, organised by Sarah Kansa and Eric Kansa, and the SAA publications committee meeting. Thanks to Canan Cakirlar for insights into the history of archaeological data sharing in the Netherlands, and Stefano Costa for many helpful suggestions. BM was supported by an Australian Research Council Future Fellowship (FT140100101). Thanks to Stefanie Crabtree and the other four peer reviewers for their constructive suggestions.</w:t>
-      </w:r>
-    </w:p>
-    <w:p>
-      <w:pPr>
-        <w:pStyle w:val="Heading1"/>
-      </w:pPr>
-      <w:bookmarkStart w:id="51" w:name="references"/>
-      <w:bookmarkEnd w:id="51"/>
-      <w:r>
-        <w:t xml:space="preserve">References</w:t>
-      </w:r>
-    </w:p>
-    <w:p>
-      <w:pPr>
-        <w:pStyle w:val="FirstParagraph"/>
-      </w:pPr>
-      <w:r>
         <w:t xml:space="preserve">Alsheikh-Ali AA, Qureshi W, Al-Mallah MH, Ioannidis JPA (2011) Public Availability of Published Research Data in High-Impact Journals. PLOS ONE 6(9): e24357.</w:t>
       </w:r>
       <w:r>
         <w:t xml:space="preserve"> </w:t>
       </w:r>
-      <w:hyperlink r:id="rId52">
+      <w:hyperlink r:id="rId51">
         <w:r>
           <w:rPr>
             <w:rStyle w:val="Hyperlink"/>
@@ -4837,7 +4837,7 @@
       <w:r>
         <w:t xml:space="preserve"> </w:t>
       </w:r>
-      <w:hyperlink r:id="rId53">
+      <w:hyperlink r:id="rId52">
         <w:r>
           <w:rPr>
             <w:rStyle w:val="Hyperlink"/>
@@ -4872,7 +4872,7 @@
       <w:r>
         <w:t xml:space="preserve"> </w:t>
       </w:r>
-      <w:hyperlink r:id="rId54">
+      <w:hyperlink r:id="rId53">
         <w:r>
           <w:rPr>
             <w:rStyle w:val="Hyperlink"/>
@@ -4907,7 +4907,7 @@
       <w:r>
         <w:t xml:space="preserve"> </w:t>
       </w:r>
-      <w:hyperlink r:id="rId55">
+      <w:hyperlink r:id="rId54">
         <w:r>
           <w:rPr>
             <w:rStyle w:val="Hyperlink"/>
@@ -4942,7 +4942,7 @@
       <w:r>
         <w:t xml:space="preserve"> </w:t>
       </w:r>
-      <w:hyperlink r:id="rId56">
+      <w:hyperlink r:id="rId55">
         <w:r>
           <w:rPr>
             <w:rStyle w:val="Hyperlink"/>
@@ -4961,7 +4961,7 @@
       <w:r>
         <w:t xml:space="preserve"> </w:t>
       </w:r>
-      <w:hyperlink r:id="rId57">
+      <w:hyperlink r:id="rId56">
         <w:r>
           <w:rPr>
             <w:rStyle w:val="Hyperlink"/>
@@ -4980,7 +4980,7 @@
       <w:r>
         <w:t xml:space="preserve"> </w:t>
       </w:r>
-      <w:hyperlink r:id="rId58">
+      <w:hyperlink r:id="rId57">
         <w:r>
           <w:rPr>
             <w:rStyle w:val="Hyperlink"/>
@@ -4999,7 +4999,7 @@
       <w:r>
         <w:t xml:space="preserve"> </w:t>
       </w:r>
-      <w:hyperlink r:id="rId59">
+      <w:hyperlink r:id="rId58">
         <w:r>
           <w:rPr>
             <w:rStyle w:val="Hyperlink"/>
@@ -5026,7 +5026,7 @@
       <w:r>
         <w:t xml:space="preserve"> </w:t>
       </w:r>
-      <w:hyperlink r:id="rId60">
+      <w:hyperlink r:id="rId59">
         <w:r>
           <w:rPr>
             <w:rStyle w:val="Hyperlink"/>
@@ -5061,7 +5061,7 @@
       <w:r>
         <w:t xml:space="preserve"> </w:t>
       </w:r>
-      <w:hyperlink r:id="rId61">
+      <w:hyperlink r:id="rId60">
         <w:r>
           <w:rPr>
             <w:rStyle w:val="Hyperlink"/>
@@ -5088,7 +5088,7 @@
       <w:r>
         <w:t xml:space="preserve"> </w:t>
       </w:r>
-      <w:hyperlink r:id="rId62">
+      <w:hyperlink r:id="rId61">
         <w:r>
           <w:rPr>
             <w:rStyle w:val="Hyperlink"/>
@@ -5193,7 +5193,7 @@
       <w:r>
         <w:t xml:space="preserve"> </w:t>
       </w:r>
-      <w:hyperlink r:id="rId63">
+      <w:hyperlink r:id="rId62">
         <w:r>
           <w:rPr>
             <w:rStyle w:val="Hyperlink"/>
@@ -5220,7 +5220,7 @@
       <w:r>
         <w:t xml:space="preserve"> </w:t>
       </w:r>
-      <w:hyperlink r:id="rId64">
+      <w:hyperlink r:id="rId63">
         <w:r>
           <w:rPr>
             <w:rStyle w:val="Hyperlink"/>
@@ -5318,7 +5318,7 @@
       <w:r>
         <w:t xml:space="preserve"> </w:t>
       </w:r>
-      <w:hyperlink r:id="rId65">
+      <w:hyperlink r:id="rId64">
         <w:r>
           <w:rPr>
             <w:rStyle w:val="Hyperlink"/>
@@ -5337,7 +5337,7 @@
       <w:r>
         <w:t xml:space="preserve"> </w:t>
       </w:r>
-      <w:hyperlink r:id="rId66">
+      <w:hyperlink r:id="rId65">
         <w:r>
           <w:rPr>
             <w:rStyle w:val="Hyperlink"/>
@@ -5356,7 +5356,7 @@
       <w:r>
         <w:t xml:space="preserve"> </w:t>
       </w:r>
-      <w:hyperlink r:id="rId67">
+      <w:hyperlink r:id="rId66">
         <w:r>
           <w:rPr>
             <w:rStyle w:val="Hyperlink"/>
@@ -5399,7 +5399,7 @@
       <w:r>
         <w:t xml:space="preserve"> </w:t>
       </w:r>
-      <w:hyperlink r:id="rId68">
+      <w:hyperlink r:id="rId67">
         <w:r>
           <w:rPr>
             <w:rStyle w:val="Hyperlink"/>
@@ -5418,7 +5418,7 @@
       <w:r>
         <w:t xml:space="preserve"> </w:t>
       </w:r>
-      <w:hyperlink r:id="rId69">
+      <w:hyperlink r:id="rId68">
         <w:r>
           <w:rPr>
             <w:rStyle w:val="Hyperlink"/>
@@ -5437,7 +5437,7 @@
       <w:r>
         <w:t xml:space="preserve"> </w:t>
       </w:r>
-      <w:hyperlink r:id="rId70">
+      <w:hyperlink r:id="rId69">
         <w:r>
           <w:rPr>
             <w:rStyle w:val="Hyperlink"/>
@@ -5456,7 +5456,7 @@
       <w:r>
         <w:t xml:space="preserve"> </w:t>
       </w:r>
-      <w:hyperlink r:id="rId71">
+      <w:hyperlink r:id="rId70">
         <w:r>
           <w:rPr>
             <w:rStyle w:val="Hyperlink"/>
@@ -5494,7 +5494,7 @@
       <w:r>
         <w:t xml:space="preserve"> </w:t>
       </w:r>
-      <w:hyperlink r:id="rId72">
+      <w:hyperlink r:id="rId71">
         <w:r>
           <w:rPr>
             <w:rStyle w:val="Hyperlink"/>
@@ -5513,7 +5513,7 @@
       <w:r>
         <w:t xml:space="preserve"> </w:t>
       </w:r>
-      <w:hyperlink r:id="rId73">
+      <w:hyperlink r:id="rId72">
         <w:r>
           <w:rPr>
             <w:rStyle w:val="Hyperlink"/>
@@ -5540,7 +5540,7 @@
       <w:r>
         <w:t xml:space="preserve"> </w:t>
       </w:r>
-      <w:hyperlink r:id="rId74">
+      <w:hyperlink r:id="rId73">
         <w:r>
           <w:rPr>
             <w:rStyle w:val="Hyperlink"/>
@@ -5559,7 +5559,7 @@
       <w:r>
         <w:t xml:space="preserve"> </w:t>
       </w:r>
-      <w:hyperlink r:id="rId75">
+      <w:hyperlink r:id="rId74">
         <w:r>
           <w:rPr>
             <w:rStyle w:val="Hyperlink"/>
@@ -5584,7 +5584,7 @@
       <w:r>
         <w:t xml:space="preserve"> </w:t>
       </w:r>
-      <w:hyperlink r:id="rId76">
+      <w:hyperlink r:id="rId75">
         <w:r>
           <w:rPr>
             <w:rStyle w:val="Hyperlink"/>
@@ -5603,7 +5603,7 @@
       <w:r>
         <w:t xml:space="preserve"> </w:t>
       </w:r>
-      <w:hyperlink r:id="rId77">
+      <w:hyperlink r:id="rId76">
         <w:r>
           <w:rPr>
             <w:rStyle w:val="Hyperlink"/>
@@ -5630,7 +5630,7 @@
       <w:r>
         <w:t xml:space="preserve"> </w:t>
       </w:r>
-      <w:hyperlink r:id="rId78">
+      <w:hyperlink r:id="rId77">
         <w:r>
           <w:rPr>
             <w:rStyle w:val="Hyperlink"/>
@@ -5649,7 +5649,7 @@
       <w:r>
         <w:t xml:space="preserve"> </w:t>
       </w:r>
-      <w:hyperlink r:id="rId79">
+      <w:hyperlink r:id="rId78">
         <w:r>
           <w:rPr>
             <w:rStyle w:val="Hyperlink"/>
@@ -5671,7 +5671,7 @@
       <w:r>
         <w:t xml:space="preserve"> </w:t>
       </w:r>
-      <w:hyperlink r:id="rId80">
+      <w:hyperlink r:id="rId79">
         <w:r>
           <w:rPr>
             <w:rStyle w:val="Hyperlink"/>
@@ -5690,7 +5690,7 @@
       <w:r>
         <w:t xml:space="preserve"> </w:t>
       </w:r>
-      <w:hyperlink r:id="rId81">
+      <w:hyperlink r:id="rId80">
         <w:r>
           <w:rPr>
             <w:rStyle w:val="Hyperlink"/>
@@ -5717,7 +5717,7 @@
       <w:r>
         <w:t xml:space="preserve"> </w:t>
       </w:r>
-      <w:hyperlink r:id="rId82">
+      <w:hyperlink r:id="rId81">
         <w:r>
           <w:rPr>
             <w:rStyle w:val="Hyperlink"/>
@@ -5736,7 +5736,7 @@
       <w:r>
         <w:t xml:space="preserve"> </w:t>
       </w:r>
-      <w:hyperlink r:id="rId83">
+      <w:hyperlink r:id="rId82">
         <w:r>
           <w:rPr>
             <w:rStyle w:val="Hyperlink"/>
@@ -5771,7 +5771,7 @@
       <w:r>
         <w:t xml:space="preserve"> </w:t>
       </w:r>
-      <w:hyperlink r:id="rId84">
+      <w:hyperlink r:id="rId83">
         <w:r>
           <w:rPr>
             <w:rStyle w:val="Hyperlink"/>
@@ -5806,7 +5806,7 @@
       <w:r>
         <w:t xml:space="preserve"> </w:t>
       </w:r>
-      <w:hyperlink r:id="rId85">
+      <w:hyperlink r:id="rId84">
         <w:r>
           <w:rPr>
             <w:rStyle w:val="Hyperlink"/>
@@ -5835,8 +5835,8 @@
       <w:pPr>
         <w:pStyle w:val="Heading3"/>
       </w:pPr>
-      <w:bookmarkStart w:id="86" w:name="colophon"/>
-      <w:bookmarkEnd w:id="86"/>
+      <w:bookmarkStart w:id="85" w:name="colophon"/>
+      <w:bookmarkEnd w:id="85"/>
       <w:r>
         <w:t xml:space="preserve">Colophon</w:t>
       </w:r>
@@ -5846,7 +5846,7 @@
         <w:pStyle w:val="FirstParagraph"/>
       </w:pPr>
       <w:r>
-        <w:t xml:space="preserve">This document contains 17,661 words and was generated on 2017-11-28 15:29:41 using the following computational environment and dependencies:</w:t>
+        <w:t xml:space="preserve">This document contains 17,670 words and was generated on 2017-11-28 16:52:55 using the following computational environment and dependencies:</w:t>
       </w:r>
     </w:p>
     <w:p>
@@ -7550,7 +7550,7 @@
         <w:rPr>
           <w:rStyle w:val="VerbatimChar"/>
         </w:rPr>
-        <w:t xml:space="preserve">#&gt; Head:     [aa459d7] 2017-11-28: finish working in citation data and discussion</w:t>
+        <w:t xml:space="preserve">#&gt; Head:     [3d085d0] 2017-11-28: use custom render template &amp; fn to get SAA-style cover page, change spelling to US</w:t>
       </w:r>
     </w:p>
     <w:sectPr>
@@ -7677,7 +7677,7 @@
     </w:lvl>
   </w:abstractNum>
   <w:abstractNum w:abstractNumId="990">
-    <w:nsid w:val="d854af1f"/>
+    <w:nsid w:val="aed5cf02"/>
     <w:multiLevelType w:val="multilevel"/>
     <w:lvl w:ilvl="0">
       <w:numFmt w:val="bullet"/>
@@ -7758,7 +7758,7 @@
     </w:lvl>
   </w:abstractNum>
   <w:abstractNum w:abstractNumId="991">
-    <w:nsid w:val="4b0a4c21"/>
+    <w:nsid w:val="24061c35"/>
     <w:multiLevelType w:val="multilevel"/>
     <w:lvl w:ilvl="0">
       <w:numFmt w:val="bullet"/>

</xml_diff>

<commit_message>
clean up the reference list and citations
</commit_message>
<xml_diff>
--- a/analysis/paper/paper.docx
+++ b/analysis/paper/paper.docx
@@ -5846,7 +5846,7 @@
         <w:pStyle w:val="FirstParagraph"/>
       </w:pPr>
       <w:r>
-        <w:t xml:space="preserve">This document contains 17,670 words and was generated on 2017-11-28 16:52:55 using the following computational environment and dependencies:</w:t>
+        <w:t xml:space="preserve">This document contains 17,670 words and was generated on 2017-11-29 12:30:28 using the following computational environment and dependencies:</w:t>
       </w:r>
     </w:p>
     <w:p>
@@ -5920,7 +5920,7 @@
         <w:rPr>
           <w:rStyle w:val="VerbatimChar"/>
         </w:rPr>
-        <w:t xml:space="preserve">#&gt;  date     2017-11-28                  </w:t>
+        <w:t xml:space="preserve">#&gt;  date     2017-11-29                  </w:t>
       </w:r>
       <w:r>
         <w:br w:type="textWrapping"/>
@@ -7550,7 +7550,7 @@
         <w:rPr>
           <w:rStyle w:val="VerbatimChar"/>
         </w:rPr>
-        <w:t xml:space="preserve">#&gt; Head:     [3d085d0] 2017-11-28: use custom render template &amp; fn to get SAA-style cover page, change spelling to US</w:t>
+        <w:t xml:space="preserve">#&gt; Head:     [89b028d] 2017-11-28: just need to check the citations and refererences</w:t>
       </w:r>
     </w:p>
     <w:sectPr>
@@ -7677,7 +7677,7 @@
     </w:lvl>
   </w:abstractNum>
   <w:abstractNum w:abstractNumId="990">
-    <w:nsid w:val="aed5cf02"/>
+    <w:nsid w:val="276a7e92"/>
     <w:multiLevelType w:val="multilevel"/>
     <w:lvl w:ilvl="0">
       <w:numFmt w:val="bullet"/>
@@ -7758,7 +7758,7 @@
     </w:lvl>
   </w:abstractNum>
   <w:abstractNum w:abstractNumId="991">
-    <w:nsid w:val="24061c35"/>
+    <w:nsid w:val="e98dd718"/>
     <w:multiLevelType w:val="multilevel"/>
     <w:lvl w:ilvl="0">
       <w:numFmt w:val="bullet"/>

</xml_diff>

<commit_message>
small requests from editor, reference list
</commit_message>
<xml_diff>
--- a/analysis/paper/paper.docx
+++ b/analysis/paper/paper.docx
@@ -6,11 +6,33 @@
       <w:tblPr>
         <w:tblStyle w:val="TableNormal"/>
         <w:tblW w:type="pct" w:w="5000.0"/>
-        <w:tblLook/>
+        <w:tblLook w:firstRow="1"/>
       </w:tblPr>
       <w:tblGrid>
         <w:gridCol w:w="7920"/>
       </w:tblGrid>
+      <w:tr>
+        <w:trPr>
+          <w:cnfStyle w:firstRow="1"/>
+        </w:trPr>
+        <w:tc>
+          <w:tcPr>
+            <w:tcBorders>
+              <w:bottom w:val="single"/>
+            </w:tcBorders>
+            <w:vAlign w:val="bottom"/>
+          </w:tcPr>
+          <w:p>
+            <w:pPr>
+              <w:pStyle w:val="Compact"/>
+              <w:jc w:val="center"/>
+            </w:pPr>
+            <w:r>
+              <w:t xml:space="preserve">x</w:t>
+            </w:r>
+          </w:p>
+        </w:tc>
+      </w:tr>
       <w:tr>
         <w:tc>
           <w:p>
@@ -556,7 +578,7 @@
               <w:jc w:val="left"/>
             </w:pPr>
             <w:r>
-              <w:t xml:space="preserve">Traces or signals that have been manipulated so that the can be stored and retrieved</w:t>
+              <w:t xml:space="preserve">Traces or signals that have been manipulated so that they can be stored and retrieved</w:t>
             </w:r>
           </w:p>
         </w:tc>
@@ -662,7 +684,7 @@
         <w:t xml:space="preserve"> </w:t>
       </w:r>
       <w:r>
-        <w:t xml:space="preserve">are useful as a rough guide to what data can be, although this table is not comprehensive, and does not represent the full diversity of data used by archaeologists. Ultimately, data are whatever the community decides, as the The National Science Foundation notes in their commentary on Data Management Plans:</w:t>
+        <w:t xml:space="preserve">are useful as a rough guide to what data can be, although this table is not comprehensive, and does not represent the full diversity of data used by archaeologists. Ultimately, data are whatever the community decides, as the The National Science Foundation (2010) notes in their commentary on Data Management Plans:</w:t>
       </w:r>
       <w:r>
         <w:t xml:space="preserve"> </w:t>
@@ -765,7 +787,7 @@
               <w:jc w:val="left"/>
             </w:pPr>
             <w:r>
-              <w:t xml:space="preserve">Includes site descriptions and artefact measurements, which may be associated with specific places and times, or multiple places and times, as well as ethnoarchaeological observations.</w:t>
+              <w:t xml:space="preserve">Includes site descriptions and artifact measurements, which may be associated with specific places and times, or multiple places and times, as well as ethnoarchaeological observations.</w:t>
             </w:r>
           </w:p>
         </w:tc>
@@ -813,7 +835,7 @@
               <w:jc w:val="left"/>
             </w:pPr>
             <w:r>
-              <w:t xml:space="preserve">Includes results from laboratory procedures, such as instrumental analyses and chemical reactions to determine artefact composition, or field experiments such as knapping, trampling and taphonomic studies</w:t>
+              <w:t xml:space="preserve">Includes results from laboratory procedures, such as instrumental analyses and chemical reactions to determine artifact composition, or field experiments such as knapping, trampling and taphonomic studies</w:t>
             </w:r>
           </w:p>
         </w:tc>
@@ -1826,7 +1848,7 @@
               <w:jc w:val="left"/>
             </w:pPr>
             <w:r>
-              <w:t xml:space="preserve">Palaeocenography</w:t>
+              <w:t xml:space="preserve">Palaeoceanography</w:t>
             </w:r>
           </w:p>
         </w:tc>
@@ -1978,7 +2000,7 @@
         <w:t xml:space="preserve"> </w:t>
       </w:r>
       <w:r>
-        <w:t xml:space="preserve">??</w:t>
+        <w:t xml:space="preserve">4</w:t>
       </w:r>
       <w:r>
         <w:t xml:space="preserve">). Stodden found that communitarian factors influence scientists to share their data, but private incentives determine when scientists choose not to share their code and data. In the top three reasons not to share, we see a lack of incentives to invest time in data sharing (however, there are many other time-consuming tasks in research, and they get done because clear reward structures are in place); a lack of faith in data citation (which we hope this paper will help with); and a lack of an efficient copyright process. Stodden’s (2009a, b)</w:t>
@@ -2153,7 +2175,7 @@
               <w:jc w:val="left"/>
             </w:pPr>
             <w:r>
-              <w:t xml:space="preserve">License permits free reuse only with appropriate attribution to give credit to the original author. Allows commercial reuse (e.g. in CRM reports). Author permission not required for reuse.</w:t>
+              <w:t xml:space="preserve">Creative Commons Attribution: License permits free reuse only with appropriate attribution to give credit to the original author. Allows commercial reuse (e.g. in CRM reports). Author permission not required for reuse.</w:t>
             </w:r>
           </w:p>
         </w:tc>
@@ -2199,7 +2221,7 @@
               <w:jc w:val="left"/>
             </w:pPr>
             <w:r>
-              <w:t xml:space="preserve">Licenses permit free reuse with minimal restrictions on the use and redistribution of code. Gives no warranty to other users of the code. Allows the code to be incorporated into proprietary products (e.g. CRM software). Author permission not required for reuse.</w:t>
+              <w:t xml:space="preserve">Berkeley Software Distribution, GNU General Public License: Licenses permit free reuse with minimal restrictions on the use and redistribution of code. Gives no warranty to other users of the code. Allows the code to be incorporated into proprietary products (e.g. CRM software). Author permission not required for reuse.</w:t>
             </w:r>
           </w:p>
         </w:tc>
@@ -2245,7 +2267,7 @@
               <w:jc w:val="left"/>
             </w:pPr>
             <w:r>
-              <w:t xml:space="preserve">License places data in the public domain by waiving all of the author’s rights to the work worldwide under copyright law. Author permission not required for reuse.</w:t>
+              <w:t xml:space="preserve">Public Domain: License places data in the public domain by waiving all of the author’s rights to the work worldwide under copyright law. Author permission not required for reuse.</w:t>
             </w:r>
           </w:p>
         </w:tc>
@@ -2812,7 +2834,49 @@
               <w:jc w:val="left"/>
             </w:pPr>
             <w:r>
-              <w:t xml:space="preserve">Journal of Personality and Social Psychology, Developmental Psychology, Journal of Consulting and Clinical Psychology, Journal of Experimental Psychology: Learning, Memory, and Cognition.</w:t>
+              <w:rPr>
+                <w:i/>
+              </w:rPr>
+              <w:t xml:space="preserve">Journal of Personality and Social Psychology</w:t>
+            </w:r>
+            <w:r>
+              <w:t xml:space="preserve">,</w:t>
+            </w:r>
+            <w:r>
+              <w:t xml:space="preserve"> </w:t>
+            </w:r>
+            <w:r>
+              <w:rPr>
+                <w:i/>
+              </w:rPr>
+              <w:t xml:space="preserve">Developmental Psychology</w:t>
+            </w:r>
+            <w:r>
+              <w:t xml:space="preserve">,</w:t>
+            </w:r>
+            <w:r>
+              <w:t xml:space="preserve"> </w:t>
+            </w:r>
+            <w:r>
+              <w:rPr>
+                <w:i/>
+              </w:rPr>
+              <w:t xml:space="preserve">Journal of Consulting and Clinical Psychology</w:t>
+            </w:r>
+            <w:r>
+              <w:t xml:space="preserve">,</w:t>
+            </w:r>
+            <w:r>
+              <w:t xml:space="preserve"> </w:t>
+            </w:r>
+            <w:r>
+              <w:rPr>
+                <w:i/>
+              </w:rPr>
+              <w:t xml:space="preserve">Journal of Experimental Psychology: Learning, Memory, and Cognition</w:t>
+            </w:r>
+            <w:r>
+              <w:t xml:space="preserve">.</w:t>
             </w:r>
           </w:p>
         </w:tc>
@@ -2869,7 +2933,34 @@
               <w:jc w:val="left"/>
             </w:pPr>
             <w:r>
-              <w:t xml:space="preserve">American Economic Review, the International Journal of Industrial Organization, and the Journal of International Economics</w:t>
+              <w:rPr>
+                <w:i/>
+              </w:rPr>
+              <w:t xml:space="preserve">American Economic Review</w:t>
+            </w:r>
+            <w:r>
+              <w:t xml:space="preserve">,</w:t>
+            </w:r>
+            <w:r>
+              <w:t xml:space="preserve"> </w:t>
+            </w:r>
+            <w:r>
+              <w:rPr>
+                <w:i/>
+              </w:rPr>
+              <w:t xml:space="preserve">International Journal of Industrial Organization</w:t>
+            </w:r>
+            <w:r>
+              <w:t xml:space="preserve">, and</w:t>
+            </w:r>
+            <w:r>
+              <w:t xml:space="preserve"> </w:t>
+            </w:r>
+            <w:r>
+              <w:rPr>
+                <w:i/>
+              </w:rPr>
+              <w:t xml:space="preserve">Journal of International Economics</w:t>
             </w:r>
           </w:p>
         </w:tc>
@@ -2926,6 +3017,9 @@
               <w:jc w:val="left"/>
             </w:pPr>
             <w:r>
+              <w:rPr>
+                <w:i/>
+              </w:rPr>
               <w:t xml:space="preserve">Jounal of Money, Credit and Banking</w:t>
             </w:r>
           </w:p>
@@ -2983,7 +3077,22 @@
               <w:jc w:val="left"/>
             </w:pPr>
             <w:r>
-              <w:t xml:space="preserve">PLoS Medicine, PLoS Clinical Trials</w:t>
+              <w:rPr>
+                <w:i/>
+              </w:rPr>
+              <w:t xml:space="preserve">PLoS Medicine</w:t>
+            </w:r>
+            <w:r>
+              <w:t xml:space="preserve">,</w:t>
+            </w:r>
+            <w:r>
+              <w:t xml:space="preserve"> </w:t>
+            </w:r>
+            <w:r>
+              <w:rPr>
+                <w:i/>
+              </w:rPr>
+              <w:t xml:space="preserve">PLoS Clinical Trials</w:t>
             </w:r>
           </w:p>
         </w:tc>
@@ -3040,6 +3149,9 @@
               <w:jc w:val="left"/>
             </w:pPr>
             <w:r>
+              <w:rPr>
+                <w:i/>
+              </w:rPr>
               <w:t xml:space="preserve">British Medical Journal</w:t>
             </w:r>
           </w:p>
@@ -3097,7 +3209,22 @@
               <w:jc w:val="left"/>
             </w:pPr>
             <w:r>
-              <w:t xml:space="preserve">American Journal of Epidemiology, Journal of the American Medical Association</w:t>
+              <w:rPr>
+                <w:i/>
+              </w:rPr>
+              <w:t xml:space="preserve">American Journal of Epidemiology</w:t>
+            </w:r>
+            <w:r>
+              <w:t xml:space="preserve">,</w:t>
+            </w:r>
+            <w:r>
+              <w:t xml:space="preserve"> </w:t>
+            </w:r>
+            <w:r>
+              <w:rPr>
+                <w:i/>
+              </w:rPr>
+              <w:t xml:space="preserve">Journal of the American Medical Association</w:t>
             </w:r>
           </w:p>
         </w:tc>
@@ -3123,7 +3250,7 @@
           <wp:inline>
             <wp:extent cx="5753100" cy="4112158"/>
             <wp:effectExtent b="0" l="0" r="0" t="0"/>
-            <wp:docPr descr="Figure 1 Summary of results of email requests for data. A. Responses by year of journal article publication, B. Student status of first author, C. Country location of first author, D. Journal (AAS = Archaeological and Anthropological Sciences, AQ = American Antiquity, ARCHMTRY = Archaeometry, JAS = Journal of Archaeological Science, JFA = Journal of Field Archaeology, JHE = Journal of Human Evolution, LT = Lithic Technology, SCI = Science." title="" id="1" name="Picture"/>
+            <wp:docPr descr="Figure 1 Summary of results of email requests for data: a. Responses by year of journal article publication, b. Student status of first author, c. Country location of first author, d. Journal (AAS = Archaeological and Anthropological Sciences, AQ = American Antiquity, ARCHMTRY = Archaeometry, JAS = Journal of Archaeological Science, JFA = Journal of Field Archaeology, JHE = Journal of Human Evolution, LT = Lithic Technology, SCI = Science." title="" id="1" name="Picture"/>
             <a:graphic>
               <a:graphicData uri="http://schemas.openxmlformats.org/drawingml/2006/picture">
                 <pic:pic>
@@ -3166,7 +3293,7 @@
         <w:pStyle w:val="ImageCaption"/>
       </w:pPr>
       <w:r>
-        <w:t xml:space="preserve">Figure 1 Summary of results of email requests for data. A. Responses by year of journal article publication, B. Student status of first author, C. Country location of first author, D. Journal (AAS = Archaeological and Anthropological Sciences, AQ = American Antiquity, ARCHMTRY = Archaeometry, JAS = Journal of Archaeological Science, JFA = Journal of Field Archaeology, JHE = Journal of Human Evolution, LT = Lithic Technology, SCI = Science.</w:t>
+        <w:t xml:space="preserve">Figure 1 Summary of results of email requests for data: a. Responses by year of journal article publication, b. Student status of first author, c. Country location of first author, d. Journal (AAS = Archaeological and Anthropological Sciences, AQ = American Antiquity, ARCHMTRY = Archaeometry, JAS = Journal of Archaeological Science, JFA = Journal of Field Archaeology, JHE = Journal of Human Evolution, LT = Lithic Technology, SCI = Science.</w:t>
       </w:r>
     </w:p>
     <w:p>
@@ -3193,7 +3320,7 @@
         <w:pStyle w:val="FirstParagraph"/>
       </w:pPr>
       <w:r>
-        <w:t xml:space="preserve">In addition to our email survey, we also conducted a pilot study of a random sample of 34 48 articles published during February-May 2017 in the</w:t>
+        <w:t xml:space="preserve">In addition to our email survey, we also conducted a pilot study of a random sample of 48 articles published during February-May 2017 in the</w:t>
       </w:r>
       <w:r>
         <w:t xml:space="preserve"> </w:t>
@@ -3285,7 +3412,7 @@
           <wp:inline>
             <wp:extent cx="4620126" cy="3696101"/>
             <wp:effectExtent b="0" l="0" r="0" t="0"/>
-            <wp:docPr descr="Figure 2 Summary of relationships between file types, data types, and data locations. A. File types and data locations, B. Data types and data locations." title="" id="1" name="Picture"/>
+            <wp:docPr descr="Figure 2 Summary of relationships between file types, data types, and data locations: a. File types and data locations, b. Data types and data locations." title="" id="1" name="Picture"/>
             <a:graphic>
               <a:graphicData uri="http://schemas.openxmlformats.org/drawingml/2006/picture">
                 <pic:pic>
@@ -3328,7 +3455,7 @@
         <w:pStyle w:val="ImageCaption"/>
       </w:pPr>
       <w:r>
-        <w:t xml:space="preserve">Figure 2 Summary of relationships between file types, data types, and data locations. A. File types and data locations, B. Data types and data locations.</w:t>
+        <w:t xml:space="preserve">Figure 2 Summary of relationships between file types, data types, and data locations: a. File types and data locations, b. Data types and data locations.</w:t>
       </w:r>
     </w:p>
     <w:p>
@@ -3350,7 +3477,7 @@
           <wp:inline>
             <wp:extent cx="5753100" cy="5230090"/>
             <wp:effectExtent b="0" l="0" r="0" t="0"/>
-            <wp:docPr descr="Figure 3 Change over time in archaeology datasets known to DataCite. A. Counts of datasets per year by the major data centres, red lines indicate major increases in the number of datasets in repositories. Note that the date on the horizontal axis indicates when the data was collected, not when it was deposited in the data centre, B. Temporal trends in the number of DOIs at individual data centres." title="" id="1" name="Picture"/>
+            <wp:docPr descr="Figure 3 Change over time in archaeology datasets known to DataCite: a. Counts of datasets per year by the major data centers, red lines indicate major increases in the number of datasets in repositories. Note that the date on the horizontal axis indicates when the data was collected, not when it was deposited in the data center, b. Temporal trends in the number of DOIs at individual data centers." title="" id="1" name="Picture"/>
             <a:graphic>
               <a:graphicData uri="http://schemas.openxmlformats.org/drawingml/2006/picture">
                 <pic:pic>
@@ -3393,7 +3520,7 @@
         <w:pStyle w:val="ImageCaption"/>
       </w:pPr>
       <w:r>
-        <w:t xml:space="preserve">Figure 3 Change over time in archaeology datasets known to DataCite. A. Counts of datasets per year by the major data centres, red lines indicate major increases in the number of datasets in repositories. Note that the date on the horizontal axis indicates when the data was collected, not when it was deposited in the data centre, B. Temporal trends in the number of DOIs at individual data centres.</w:t>
+        <w:t xml:space="preserve">Figure 3 Change over time in archaeology datasets known to DataCite: a. Counts of datasets per year by the major data centers, red lines indicate major increases in the number of datasets in repositories. Note that the date on the horizontal axis indicates when the data was collected, not when it was deposited in the data center, b. Temporal trends in the number of DOIs at individual data centers.</w:t>
       </w:r>
     </w:p>
     <w:p>
@@ -3405,7 +3532,7 @@
           <wp:inline>
             <wp:extent cx="5753100" cy="2301240"/>
             <wp:effectExtent b="0" l="0" r="0" t="0"/>
-            <wp:docPr descr="Figure 4 Relationships between data centres and file formats. The ten most frequently found file formats are shown here, in the data centres with these files from the top ten data centres by number of DOIs. Open file formats for structured data, such as CSV, are not common." title="" id="1" name="Picture"/>
+            <wp:docPr descr="Figure 4 Relationships between data centers and file formats. The ten most frequently found file formats are shown here, in the data centers with these files from the top ten data centers by number of DOIs. Open file formats for structured data, such as CSV, are not common." title="" id="1" name="Picture"/>
             <a:graphic>
               <a:graphicData uri="http://schemas.openxmlformats.org/drawingml/2006/picture">
                 <pic:pic>
@@ -3448,7 +3575,7 @@
         <w:pStyle w:val="ImageCaption"/>
       </w:pPr>
       <w:r>
-        <w:t xml:space="preserve">Figure 4 Relationships between data centres and file formats. The ten most frequently found file formats are shown here, in the data centres with these files from the top ten data centres by number of DOIs. Open file formats for structured data, such as CSV, are not common.</w:t>
+        <w:t xml:space="preserve">Figure 4 Relationships between data centers and file formats. The ten most frequently found file formats are shown here, in the data centers with these files from the top ten data centers by number of DOIs. Open file formats for structured data, such as CSV, are not common.</w:t>
       </w:r>
     </w:p>
     <w:p>
@@ -3664,7 +3791,7 @@
         <w:pStyle w:val="BodyText"/>
       </w:pPr>
       <w:r>
-        <w:t xml:space="preserve">We can get some insights into the impact of repository data by querying the Crossref (2017) Events Data service, a freely accessible DOI citation dataset produced by periodic scanning of a variety of online sources. Crossref is an official DOI registration agency, focused on issuing DOIs for scholarly materials such as journal articles, books, ebooks, etc. Another source for data citation data is Thomson Reuters’ Data Citation Index (Pavlech 2016), but this resource is not free, and we did not have access to a subscription. Of the 118,311 DOIs in our sample, we found a total of 366 citations of 80 unique DOIs in the Crossref events data. The majority of these citations were found on Wikipedia</w:t>
+        <w:t xml:space="preserve">We can get some insights into the impact of repository data by querying the Crossref (2017) Events Data service, a freely accessible DOI citation dataset produced by periodic scanning of a variety of online sources. Crossref is an official DOI registration agency, focused on issuing DOIs for scholarly materials such as journal articles, books, ebooks, etc. Another source for data citation data is Thomson Reuters’ Data Citation Index (Pavlech 2016), but this resource is not free, and we did not have access to a subscription. Of the 118,311 DOIs in our sample, we found a total of 366 citations of 80 unique DOIs in the Crossref events data. The majority of these citations were found on Wikipedia (Figure</w:t>
       </w:r>
       <w:r>
         <w:t xml:space="preserve"> </w:t>
@@ -3673,7 +3800,7 @@
         <w:t xml:space="preserve">7</w:t>
       </w:r>
       <w:r>
-        <w:t xml:space="preserve">, followed by other data repositories (i.e. cross-citations from one data set to another in the same repository). The largest source of citations is the Zenodo repository, followed by articles in the journal</w:t>
+        <w:t xml:space="preserve">), followed by other data repositories (i.e. cross-citations from one data set to another in the same repository). The largest source of citations is the Zenodo repository, followed by articles in the journal</w:t>
       </w:r>
       <w:r>
         <w:t xml:space="preserve"> </w:t>
@@ -3799,7 +3926,7 @@
         <w:t xml:space="preserve"> </w:t>
       </w:r>
       <w:r>
-        <w:t xml:space="preserve">summarizes some of these, and recommendations specifically written for archaeologists can be found in UK Archaeology Data Service (n.d.), ARCHES project. (n.d.). Many of these guidelines may create new technical and practical challenges to archaeologists who are not accustomed to sharing data, and many not want to dedicate resources to sharing data. However, we should not let the perfect be the enemy of the good. In our own work we try to follow these guidelines with no dedicated resources for data sharing, and with an incomplete knowledge of some of the technical details of repository operations. While we recognize that our data sharing practices fall short of all the guidelines, we still see value in sharing data imperfectly, rather than not at all.</w:t>
+        <w:t xml:space="preserve">summarizes some of these, and recommendations specifically written for archaeologists can be found in Archaeology Data Service / Digital Antiquity (2011) and ARCHES project. (n.d.). Many of these guidelines may create new technical and practical challenges to archaeologists who are not accustomed to sharing data, and many not want to dedicate resources to sharing data. However, we should not let the perfect be the enemy of the good. In our own work we try to follow these guidelines with no dedicated resources for data sharing, and with an incomplete knowledge of some of the technical details of repository operations. While we recognize that our data sharing practices fall short of all the guidelines, we still see value in sharing data imperfectly, rather than not at all.</w:t>
       </w:r>
     </w:p>
     <w:p>
@@ -4220,7 +4347,10 @@
         <w:pStyle w:val="BodyText"/>
       </w:pPr>
       <w:r>
-        <w:t xml:space="preserve">“The data underpinning the analysis reported in this paper were deposited in the Open Science Framework Repository at</w:t>
+        <w:t xml:space="preserve">“</w:t>
+      </w:r>
+      <w:r>
+        <w:t xml:space="preserve">The data underpinning the analysis reported in this paper were deposited in the Open Science Framework Repository at</w:t>
       </w:r>
       <w:r>
         <w:t xml:space="preserve"> </w:t>
@@ -4239,6 +4369,9 @@
       <w:r>
         <w:t xml:space="preserve">(Marwick 2017).</w:t>
       </w:r>
+      <w:r>
+        <w:t xml:space="preserve">”</w:t>
+      </w:r>
     </w:p>
     <w:p>
       <w:pPr>
@@ -4356,7 +4489,7 @@
         <w:pStyle w:val="TableCaption"/>
       </w:pPr>
       <w:r>
-        <w:t xml:space="preserve">Table 8 Nine key things to do with your data, from Hart et al. (2016)</w:t>
+        <w:t xml:space="preserve">Table 8 Nine key things to do before sharing your data, from Hart et al. (2016) and White et al. (2013)</w:t>
       </w:r>
     </w:p>
     <w:tbl>
@@ -4364,7 +4497,7 @@
         <w:tblStyle w:val="TableNormal"/>
         <w:tblW w:type="pct" w:w="0.0"/>
         <w:tblLook w:firstRow="1"/>
-        <w:tblCaption w:val="Table 8 Nine key things to do with your data, from Hart et al. (2016)"/>
+        <w:tblCaption w:val="Table 8 Nine key things to do before sharing your data, from Hart et al. (2016) and White et al. (2013)"/>
       </w:tblPr>
       <w:tblGrid/>
       <w:tr>
@@ -4794,10 +4927,10 @@
       <w:pPr>
         <w:pStyle w:val="Heading1"/>
       </w:pPr>
-      <w:bookmarkStart w:id="50" w:name="references"/>
+      <w:bookmarkStart w:id="50" w:name="references-cited"/>
       <w:bookmarkEnd w:id="50"/>
       <w:r>
-        <w:t xml:space="preserve">References</w:t>
+        <w:t xml:space="preserve">References Cited</w:t>
       </w:r>
     </w:p>
     <w:p>
@@ -4805,7 +4938,13 @@
         <w:pStyle w:val="FirstParagraph"/>
       </w:pPr>
       <w:r>
-        <w:t xml:space="preserve">Alsheikh-Ali AA, Qureshi W, Al-Mallah MH, Ioannidis JPA (2011) Public Availability of Published Research Data in High-Impact Journals. PLOS ONE 6(9): e24357.</w:t>
+        <w:t xml:space="preserve">Alsheikh-Ali A.A., Qureshi W., Al-Mallah M.H. and J. Ioannidis</w:t>
+      </w:r>
+      <w:r>
+        <w:t xml:space="preserve"> </w:t>
+      </w:r>
+      <w:r>
+        <w:t xml:space="preserve">2011. Public Availability of Published Research Data in High-Impact Journals. PLOS ONE 6(9): e24357.</w:t>
       </w:r>
       <w:r>
         <w:t xml:space="preserve"> </w:t>
@@ -4815,24 +4954,35 @@
           <w:rPr>
             <w:rStyle w:val="Hyperlink"/>
           </w:rPr>
-          <w:t xml:space="preserve">https://doi.org/10.1371/journal.pone.0024357</w:t>
+          <w:t xml:space="preserve">DOI:10.1371/journal.pone.0024357</w:t>
         </w:r>
       </w:hyperlink>
-    </w:p>
-    <w:p>
-      <w:pPr>
-        <w:pStyle w:val="BodyText"/>
-      </w:pPr>
-      <w:r>
-        <w:t xml:space="preserve">American Psychological Association. (2001). Ethical standards for the reporting and publishing of scientiﬁc information. In Publication manual of the American Psychological Association (5th ed., pp. 387–396). Washington, DC</w:t>
-      </w:r>
-    </w:p>
-    <w:p>
-      <w:pPr>
-        <w:pStyle w:val="BodyText"/>
-      </w:pPr>
-      <w:r>
-        <w:t xml:space="preserve">ARCHES project. (n.d.). The Standard and Guide to Best Practice in Archaeological Archiving in Europe. Retrieved September 7, 2017, from</w:t>
+      <w:r>
+        <w:t xml:space="preserve">, accessed 7 September 2017.</w:t>
+      </w:r>
+      <w:r>
+        <w:t xml:space="preserve"> </w:t>
+      </w:r>
+      <w:r>
+        <w:t xml:space="preserve">American Psychological Association</w:t>
+      </w:r>
+      <w:r>
+        <w:t xml:space="preserve"> </w:t>
+      </w:r>
+      <w:r>
+        <w:t xml:space="preserve">2001. Ethical Standards for the Reporting and Publishing of Scientiﬁc Information. In Publication Manual edited by American Psychological Association, pp. 387–396. Washington, DC</w:t>
+      </w:r>
+      <w:r>
+        <w:t xml:space="preserve"> </w:t>
+      </w:r>
+      <w:r>
+        <w:t xml:space="preserve">ARCHES project</w:t>
+      </w:r>
+      <w:r>
+        <w:t xml:space="preserve"> </w:t>
+      </w:r>
+      <w:r>
+        <w:t xml:space="preserve">n.d. The Standard and Guide to Best Practice in Archaeological Archiving in Europe. Electronic document,</w:t>
       </w:r>
       <w:r>
         <w:t xml:space="preserve"> </w:t>
@@ -4845,69 +4995,97 @@
           <w:t xml:space="preserve">http://archaeologydataservice.ac.uk/arches/Wiki.jsp?page=ARCHES%20Introduction</w:t>
         </w:r>
       </w:hyperlink>
-    </w:p>
-    <w:p>
-      <w:pPr>
-        <w:pStyle w:val="BodyText"/>
-      </w:pPr>
-      <w:r>
-        <w:t xml:space="preserve">Bierer, B.E., Crosas, M., Pierce, H.H., 2017. Data Authorship as an Incentive to Data Sharing, New England Journal of Medicine. 376(17):1684-1687</w:t>
-      </w:r>
-    </w:p>
-    <w:p>
-      <w:pPr>
-        <w:pStyle w:val="BodyText"/>
-      </w:pPr>
-      <w:r>
-        <w:t xml:space="preserve">Borgman, C. L. (2015). Big data, little data, no data: Scholarship in the networked world. MIT press.</w:t>
-      </w:r>
-    </w:p>
-    <w:p>
-      <w:pPr>
-        <w:pStyle w:val="BodyText"/>
-      </w:pPr>
-      <w:r>
-        <w:t xml:space="preserve">Borgman, C. L. (2012). The conundrum of sharing research data. Journal of the American Society for Information Science and Technology, 63(6), 1059–1078.</w:t>
+      <w:r>
+        <w:t xml:space="preserve">, accessed on 7 September 2017.</w:t>
+      </w:r>
+      <w:r>
+        <w:t xml:space="preserve"> </w:t>
+      </w:r>
+      <w:r>
+        <w:t xml:space="preserve">Bogen J, and J. Woodward</w:t>
+      </w:r>
+      <w:r>
+        <w:t xml:space="preserve"> </w:t>
+      </w:r>
+      <w:r>
+        <w:t xml:space="preserve">1998. Saving the Phenomena. The Philosophical Review 97(3): 303–352</w:t>
+      </w:r>
+      <w:r>
+        <w:t xml:space="preserve"> </w:t>
+      </w:r>
+      <w:r>
+        <w:t xml:space="preserve">Borgman, C. L.</w:t>
+      </w:r>
+      <w:r>
+        <w:t xml:space="preserve"> </w:t>
+      </w:r>
+      <w:r>
+        <w:t xml:space="preserve">2015. Big Data, Little Data, No Data: Scholarship in the Networked World. MIT Press, Massachusetts.</w:t>
+      </w:r>
+      <w:r>
+        <w:t xml:space="preserve"> </w:t>
+      </w:r>
+      <w:r>
+        <w:t xml:space="preserve">Borgman, C. L.</w:t>
+      </w:r>
+      <w:r>
+        <w:t xml:space="preserve"> </w:t>
+      </w:r>
+      <w:r>
+        <w:t xml:space="preserve">2012. The Conundrum of Sharing Research Data. Journal of the American Society for Information Science and Technology, 63(6), 1059–1078.</w:t>
+      </w:r>
+      <w:r>
+        <w:t xml:space="preserve"> </w:t>
+      </w:r>
+      <w:r>
+        <w:t xml:space="preserve">Chambers, C.</w:t>
+      </w:r>
+      <w:r>
+        <w:t xml:space="preserve"> </w:t>
+      </w:r>
+      <w:r>
+        <w:t xml:space="preserve">2017. The Seven Deadly Sins of Psychology: A Manifesto for Reforming the Culture of Scientific Practice. Princeton University Press, Princeton, New Jersey.</w:t>
+      </w:r>
+      <w:r>
+        <w:t xml:space="preserve"> </w:t>
+      </w:r>
+      <w:r>
+        <w:t xml:space="preserve">Clarke, M.</w:t>
+      </w:r>
+      <w:r>
+        <w:t xml:space="preserve"> </w:t>
+      </w:r>
+      <w:r>
+        <w:t xml:space="preserve">2015. The Digital Dilemma: Preservation and the Digital. Archaeological Record. Advances in Archaeological Practice. 3(4): 313-330.</w:t>
+      </w:r>
+      <w:r>
+        <w:t xml:space="preserve"> </w:t>
+      </w:r>
+      <w:r>
+        <w:t xml:space="preserve">Cranston K, Harmon L. J., O’Leary, M. A. and C. Lisle</w:t>
+      </w:r>
+      <w:r>
+        <w:t xml:space="preserve"> </w:t>
+      </w:r>
+      <w:r>
+        <w:t xml:space="preserve">2014. Best Practices for Data Sharing in Phylogenetic Research. PLOS Currents Tree of Life. (blog) 19 Jun 2014, DOI: 10.1371/currents.tol.bf01eff4a6b60ca4825c69293dc59645, accessed 7 September 2017</w:t>
+      </w:r>
+      <w:r>
+        <w:t xml:space="preserve"> </w:t>
+      </w:r>
+      <w:r>
+        <w:t xml:space="preserve">Crossref</w:t>
+      </w:r>
+      <w:r>
+        <w:t xml:space="preserve"> </w:t>
+      </w:r>
+      <w:r>
+        <w:t xml:space="preserve">2017. Event Data User Guide, Version 1.0.0 - Beta. Electronic document,</w:t>
       </w:r>
       <w:r>
         <w:t xml:space="preserve"> </w:t>
       </w:r>
       <w:hyperlink r:id="rId53">
-        <w:r>
-          <w:rPr>
-            <w:rStyle w:val="Hyperlink"/>
-          </w:rPr>
-          <w:t xml:space="preserve">doi:10.1002/asi.22634</w:t>
-        </w:r>
-      </w:hyperlink>
-    </w:p>
-    <w:p>
-      <w:pPr>
-        <w:pStyle w:val="BodyText"/>
-      </w:pPr>
-      <w:r>
-        <w:t xml:space="preserve">Chambers, C. (2017). The seven deadly sins of psychology: A manifesto for reforming the culture of scientific practice. Princeton, NJ: Princeton University Press.</w:t>
-      </w:r>
-    </w:p>
-    <w:p>
-      <w:pPr>
-        <w:pStyle w:val="BodyText"/>
-      </w:pPr>
-      <w:r>
-        <w:t xml:space="preserve">Clarke, Mary. (2015). The Digital Dilemma: Preservation and the Digital. Archaeological Record. Advances in Archaeological Practice. 3(4): 313-330.</w:t>
-      </w:r>
-    </w:p>
-    <w:p>
-      <w:pPr>
-        <w:pStyle w:val="BodyText"/>
-      </w:pPr>
-      <w:r>
-        <w:t xml:space="preserve">Crossref (2017). Event Data User Guide, Version 1.0.0 - Beta. Retrieved November 7, 2017, from</w:t>
-      </w:r>
-      <w:r>
-        <w:t xml:space="preserve"> </w:t>
-      </w:r>
-      <w:hyperlink r:id="rId54">
         <w:r>
           <w:rPr>
             <w:rStyle w:val="Hyperlink"/>
@@ -4915,53 +5093,87 @@
           <w:t xml:space="preserve">https://www.eventdata.crossref.org/guide/</w:t>
         </w:r>
       </w:hyperlink>
-    </w:p>
-    <w:p>
-      <w:pPr>
-        <w:pStyle w:val="BodyText"/>
-      </w:pPr>
-      <w:r>
-        <w:t xml:space="preserve">Daston, Lorraine, Galison Peter. (1992) The Image of Objectivity. Representations. 40:81–128.</w:t>
-      </w:r>
-    </w:p>
-    <w:p>
-      <w:pPr>
-        <w:pStyle w:val="BodyText"/>
-      </w:pPr>
-      <w:r>
-        <w:t xml:space="preserve">Dorch, B. F., Drachen, T. M., &amp; Ellegaard, O. (2015). The data sharing advantage in astrophysics. Proceedings of the International Astronomical Union, 11(A29A), 172-175.</w:t>
-      </w:r>
-    </w:p>
-    <w:p>
-      <w:pPr>
-        <w:pStyle w:val="BodyText"/>
-      </w:pPr>
-      <w:r>
-        <w:t xml:space="preserve">Duke, C. S., &amp; Porter, J. H. (2013). The Ethics of Data Sharing and Reuse in Biology. BioScience, 63(6), 483–489.</w:t>
-      </w:r>
-      <w:r>
-        <w:t xml:space="preserve"> </w:t>
-      </w:r>
-      <w:hyperlink r:id="rId55">
+      <w:r>
+        <w:t xml:space="preserve">, accessed 7 November 2017.</w:t>
+      </w:r>
+      <w:r>
+        <w:t xml:space="preserve"> </w:t>
+      </w:r>
+      <w:r>
+        <w:t xml:space="preserve">Daston, L, and P. Galison</w:t>
+      </w:r>
+      <w:r>
+        <w:t xml:space="preserve"> </w:t>
+      </w:r>
+      <w:r>
+        <w:t xml:space="preserve">1992. The Image of Objectivity. Representations. 40:81–128.</w:t>
+      </w:r>
+      <w:r>
+        <w:t xml:space="preserve"> </w:t>
+      </w:r>
+      <w:r>
+        <w:t xml:space="preserve">Data Citation Synthesis Group</w:t>
+      </w:r>
+      <w:r>
+        <w:t xml:space="preserve"> </w:t>
+      </w:r>
+      <w:r>
+        <w:t xml:space="preserve">2014. Joint Declaration of Data Citation Principles. In FORCE11; 2014 edited by Martone M., Electronic document,</w:t>
+      </w:r>
+      <w:r>
+        <w:t xml:space="preserve"> </w:t>
+      </w:r>
+      <w:hyperlink r:id="rId54">
         <w:r>
           <w:rPr>
             <w:rStyle w:val="Hyperlink"/>
           </w:rPr>
-          <w:t xml:space="preserve">https://doi.org/10.1525/bio.2013.63.6.10</w:t>
+          <w:t xml:space="preserve">https://doi.org/10.25490/a97f-egyk</w:t>
         </w:r>
       </w:hyperlink>
-    </w:p>
-    <w:p>
-      <w:pPr>
-        <w:pStyle w:val="BodyText"/>
-      </w:pPr>
-      <w:r>
-        <w:t xml:space="preserve">Editors, (2013). Guide for Authors. Journal of Archaeological Science. Retrieved September 7, 2017, from</w:t>
-      </w:r>
-      <w:r>
-        <w:t xml:space="preserve"> </w:t>
-      </w:r>
-      <w:hyperlink r:id="rId56">
+      <w:r>
+        <w:t xml:space="preserve">, accessed on 7 September 2017.</w:t>
+      </w:r>
+      <w:r>
+        <w:t xml:space="preserve"> </w:t>
+      </w:r>
+      <w:r>
+        <w:t xml:space="preserve">Dorch, B. F., Drachen, T. M., and O. Ellegaard</w:t>
+      </w:r>
+      <w:r>
+        <w:t xml:space="preserve"> </w:t>
+      </w:r>
+      <w:r>
+        <w:t xml:space="preserve">2015. The Data Sharing Advantage in Astrophysics. Proceedings of the International Astronomical Union, 11(A29A), 172-175.</w:t>
+      </w:r>
+      <w:r>
+        <w:t xml:space="preserve"> </w:t>
+      </w:r>
+      <w:r>
+        <w:t xml:space="preserve">Duke, C. S., and J. H. Porter</w:t>
+      </w:r>
+      <w:r>
+        <w:t xml:space="preserve"> </w:t>
+      </w:r>
+      <w:r>
+        <w:t xml:space="preserve">2013. The Ethics of Data Sharing and Reuse in Biology. BioScience, 63(6), 483–489.</w:t>
+      </w:r>
+      <w:r>
+        <w:t xml:space="preserve"> </w:t>
+      </w:r>
+      <w:r>
+        <w:t xml:space="preserve">Editors</w:t>
+      </w:r>
+      <w:r>
+        <w:t xml:space="preserve"> </w:t>
+      </w:r>
+      <w:r>
+        <w:t xml:space="preserve">2013. Guide for Authors. Journal of Archaeological Science. Electronic document,</w:t>
+      </w:r>
+      <w:r>
+        <w:t xml:space="preserve"> </w:t>
+      </w:r>
+      <w:hyperlink r:id="rId55">
         <w:r>
           <w:rPr>
             <w:rStyle w:val="Hyperlink"/>
@@ -4969,18 +5181,25 @@
           <w:t xml:space="preserve">https://web.archive.org/web/20130125222940/https://www.elsevier.com/journals/journal-of-archaeological-science/0305-4403/guide-for-authors</w:t>
         </w:r>
       </w:hyperlink>
-    </w:p>
-    <w:p>
-      <w:pPr>
-        <w:pStyle w:val="BodyText"/>
-      </w:pPr>
-      <w:r>
-        <w:t xml:space="preserve">Ellison, L. A. (2012). Just 20 days left!! Upload your archaeological information FREE to tDAR!! | The Digital Archaeological Record. Retrieved September 7, 2017, from</w:t>
-      </w:r>
-      <w:r>
-        <w:t xml:space="preserve"> </w:t>
-      </w:r>
-      <w:hyperlink r:id="rId57">
+      <w:r>
+        <w:t xml:space="preserve">, accessed 7 September 7, 2017</w:t>
+      </w:r>
+      <w:r>
+        <w:t xml:space="preserve"> </w:t>
+      </w:r>
+      <w:r>
+        <w:t xml:space="preserve">Ellison, L. A.</w:t>
+      </w:r>
+      <w:r>
+        <w:t xml:space="preserve"> </w:t>
+      </w:r>
+      <w:r>
+        <w:t xml:space="preserve">2012. Just 20 days left!! Upload Your Archaeological Information FREE to tDAR!! | The Digital Archaeological Record (blog). Electronic document</w:t>
+      </w:r>
+      <w:r>
+        <w:t xml:space="preserve"> </w:t>
+      </w:r>
+      <w:hyperlink r:id="rId56">
         <w:r>
           <w:rPr>
             <w:rStyle w:val="Hyperlink"/>
@@ -4988,13 +5207,130 @@
           <w:t xml:space="preserve">https://www.tdar.org/news/2012/12/just-20-days-left-upload-your-archaeological-information-free-to-tdar/</w:t>
         </w:r>
       </w:hyperlink>
-    </w:p>
-    <w:p>
-      <w:pPr>
-        <w:pStyle w:val="BodyText"/>
-      </w:pPr>
-      <w:r>
-        <w:t xml:space="preserve">Eglen, S. J., Marwick, B., Halchenko, Y. O., Hanke, M., Sufi, S., Gleeson, P., Poline, J.-B. (2017). Toward standard practices for sharing computer code and programs in neuroscience. Nature Neuroscience, 20(6), 770–773.</w:t>
+      <w:r>
+        <w:t xml:space="preserve">, accessed 7 September 2017</w:t>
+      </w:r>
+      <w:r>
+        <w:t xml:space="preserve"> </w:t>
+      </w:r>
+      <w:r>
+        <w:t xml:space="preserve">Eglen, S. J., Marwick, B., Halchenko, Y. O., Hanke, M., Sufi, S., Gleeson, P., J.-B. Poline</w:t>
+      </w:r>
+      <w:r>
+        <w:t xml:space="preserve"> </w:t>
+      </w:r>
+      <w:r>
+        <w:t xml:space="preserve">2017. Toward Standard Practices for Sharing Computer Code and Programs in Neuroscience. Nature Neuroscience, 20(6), 770–773.</w:t>
+      </w:r>
+      <w:r>
+        <w:t xml:space="preserve"> </w:t>
+      </w:r>
+      <w:r>
+        <w:t xml:space="preserve">Fienberg, S. E., Martin, M. E., &amp; Straf, M. L.</w:t>
+      </w:r>
+      <w:r>
+        <w:t xml:space="preserve"> </w:t>
+      </w:r>
+      <w:r>
+        <w:t xml:space="preserve">1985 Sharing Research Data. National Academy Press, Washington DC.</w:t>
+      </w:r>
+      <w:r>
+        <w:t xml:space="preserve"> </w:t>
+      </w:r>
+      <w:r>
+        <w:t xml:space="preserve">Floridi, L.</w:t>
+      </w:r>
+      <w:r>
+        <w:t xml:space="preserve"> </w:t>
+      </w:r>
+      <w:r>
+        <w:t xml:space="preserve">2011. The Philosophy of Information. Oxford University Press, London.</w:t>
+      </w:r>
+      <w:r>
+        <w:t xml:space="preserve"> </w:t>
+      </w:r>
+      <w:r>
+        <w:t xml:space="preserve">Giofrè, D., Cumming, G., Fresc, L., Boedker, I., and P. Tressoldi</w:t>
+      </w:r>
+      <w:r>
+        <w:t xml:space="preserve"> </w:t>
+      </w:r>
+      <w:r>
+        <w:t xml:space="preserve">2017. The influence of journal submission guidelines on authors’ reporting of statistics and use of open research practices. PLoS ONE, 12(4).</w:t>
+      </w:r>
+      <w:r>
+        <w:t xml:space="preserve"> </w:t>
+      </w:r>
+      <w:hyperlink r:id="rId57">
+        <w:r>
+          <w:rPr>
+            <w:rStyle w:val="Hyperlink"/>
+          </w:rPr>
+          <w:t xml:space="preserve">DOI:10.1371/journal.pone.0175583</w:t>
+        </w:r>
+      </w:hyperlink>
+      <w:r>
+        <w:t xml:space="preserve">, accessed on 7 September 2017</w:t>
+      </w:r>
+      <w:r>
+        <w:t xml:space="preserve"> </w:t>
+      </w:r>
+      <w:r>
+        <w:t xml:space="preserve">Gleditsch, N. P., Metelits, C., and H. Strand</w:t>
+      </w:r>
+      <w:r>
+        <w:t xml:space="preserve"> </w:t>
+      </w:r>
+      <w:r>
+        <w:t xml:space="preserve">2003. Posting Your Data: Will You be Scooped or will You be Famous. International Studies Perspectives, 4(1), 89-97.</w:t>
+      </w:r>
+      <w:r>
+        <w:t xml:space="preserve"> </w:t>
+      </w:r>
+      <w:r>
+        <w:t xml:space="preserve">Hacking I.</w:t>
+      </w:r>
+      <w:r>
+        <w:t xml:space="preserve"> </w:t>
+      </w:r>
+      <w:r>
+        <w:t xml:space="preserve">1992. The Self-Vindication of the Laboratory Sciences. In Science as Practice and Culture, edited by Andrew Pickering. The University of Chicago Press, pp. 29–64, Chicago, Illinois.</w:t>
+      </w:r>
+      <w:r>
+        <w:t xml:space="preserve"> </w:t>
+      </w:r>
+      <w:r>
+        <w:t xml:space="preserve">Hagstrom, W O.</w:t>
+      </w:r>
+      <w:r>
+        <w:t xml:space="preserve"> </w:t>
+      </w:r>
+      <w:r>
+        <w:t xml:space="preserve">1982. Gift Giving as an Organising Principle in Science In Science in Context: Readings in the Sociology of Science edited by B. Barnes and D. Edge, pp. 21–34, The Open University Press, Milton Keynes.</w:t>
+      </w:r>
+      <w:r>
+        <w:t xml:space="preserve"> </w:t>
+      </w:r>
+      <w:r>
+        <w:t xml:space="preserve">Harding, A., Harper, B., Stone, D., O’Neill, C., Berger, P., Harris, S., and J. Donatuto</w:t>
+      </w:r>
+      <w:r>
+        <w:t xml:space="preserve"> </w:t>
+      </w:r>
+      <w:r>
+        <w:t xml:space="preserve">2012. Conducting Research with Tribal Communities: Sovereignty, Ethics, and Data-Sharing Issues. Environmental Health Perspectives, 120(1), 6.</w:t>
+      </w:r>
+      <w:r>
+        <w:t xml:space="preserve"> </w:t>
+      </w:r>
+      <w:r>
+        <w:t xml:space="preserve">Hart, E. M., Barmby, P., LeBauer, D., Michonneau, F., Mount, S., Mulrooney, P., and , J. W. Hollister</w:t>
+      </w:r>
+      <w:r>
+        <w:t xml:space="preserve"> </w:t>
+      </w:r>
+      <w:r>
+        <w:t xml:space="preserve">2016. Ten Simple Rules for Digital Data Storage. PLOS Computational Biology, 12(10), e1005097.</w:t>
       </w:r>
       <w:r>
         <w:t xml:space="preserve"> </w:t>
@@ -5004,24 +5340,23 @@
           <w:rPr>
             <w:rStyle w:val="Hyperlink"/>
           </w:rPr>
-          <w:t xml:space="preserve">https://doi.org/10.1038/nn.4550</w:t>
+          <w:t xml:space="preserve">DOI:10.1371/journal.pcbi.1005097</w:t>
         </w:r>
       </w:hyperlink>
-    </w:p>
-    <w:p>
-      <w:pPr>
-        <w:pStyle w:val="BodyText"/>
-      </w:pPr>
-      <w:r>
-        <w:t xml:space="preserve">Fienberg, S. E., Martin, M. E., &amp; Straf, M. L. (1985). Sharing research data. National Academy Press, Washington DC.</w:t>
-      </w:r>
-    </w:p>
-    <w:p>
-      <w:pPr>
-        <w:pStyle w:val="BodyText"/>
-      </w:pPr>
-      <w:r>
-        <w:t xml:space="preserve">Giofrè, D., Cumming, G., Fresc, L., Boedker, I., &amp; Tressoldi, P. (2017). The influence of journal submission guidelines on authors’ reporting of statistics and use of open research practices. PLoS ONE, 12(4).</w:t>
+      <w:r>
+        <w:t xml:space="preserve">, accessed on 7 September 2017</w:t>
+      </w:r>
+      <w:r>
+        <w:t xml:space="preserve"> </w:t>
+      </w:r>
+      <w:r>
+        <w:t xml:space="preserve">Henneken, E. A., and A. Accomazzi</w:t>
+      </w:r>
+      <w:r>
+        <w:t xml:space="preserve"> </w:t>
+      </w:r>
+      <w:r>
+        <w:t xml:space="preserve">2011. Linking to Data-Effect on Citation Rates in Astronomy. Electronic document,</w:t>
       </w:r>
       <w:r>
         <w:t xml:space="preserve"> </w:t>
@@ -5031,64 +5366,28 @@
           <w:rPr>
             <w:rStyle w:val="Hyperlink"/>
           </w:rPr>
-          <w:t xml:space="preserve">https://doi.org/10.1371/journal.pone.0175583</w:t>
+          <w:t xml:space="preserve">https://arxiv.org/abs/1111.3618</w:t>
         </w:r>
       </w:hyperlink>
-    </w:p>
-    <w:p>
-      <w:pPr>
-        <w:pStyle w:val="BodyText"/>
-      </w:pPr>
-      <w:r>
-        <w:t xml:space="preserve">Gleditsch, N. P., Metelits, C., &amp; Strand, H. (2003). Posting your data: will you be scooped or will you be famous. International Studies Perspectives, 4(1), 89-97.</w:t>
-      </w:r>
-    </w:p>
-    <w:p>
-      <w:pPr>
-        <w:pStyle w:val="BodyText"/>
-      </w:pPr>
-      <w:r>
-        <w:t xml:space="preserve">Hagstrom, W O (1982). Gift Giving as an Organising Principle in Science In: Barnes, B and Edge, D eds. Science in Context: Readings in the Sociology of Science. Milton Keynes, United Kingdom: The Open University Press, pp. 21–34.</w:t>
-      </w:r>
-    </w:p>
-    <w:p>
-      <w:pPr>
-        <w:pStyle w:val="BodyText"/>
-      </w:pPr>
-      <w:r>
-        <w:t xml:space="preserve">Hart, E. M., Barmby, P., LeBauer, D., Michonneau, F., Mount, S., Mulrooney, P., Hollister, J. W. (2016). Ten Simple Rules for Digital Data Storage. PLOS Computational Biology, 12(10), e1005097.</w:t>
+      <w:r>
+        <w:t xml:space="preserve">, accessed 17 September 2017</w:t>
+      </w:r>
+      <w:r>
+        <w:t xml:space="preserve"> </w:t>
+      </w:r>
+      <w:r>
+        <w:t xml:space="preserve">Huggett, J.</w:t>
+      </w:r>
+      <w:r>
+        <w:t xml:space="preserve"> </w:t>
+      </w:r>
+      <w:r>
+        <w:t xml:space="preserve">2017 Citing Data Reuse. Electronic document,</w:t>
       </w:r>
       <w:r>
         <w:t xml:space="preserve"> </w:t>
       </w:r>
       <w:hyperlink r:id="rId60">
-        <w:r>
-          <w:rPr>
-            <w:rStyle w:val="Hyperlink"/>
-          </w:rPr>
-          <w:t xml:space="preserve">https://doi.org/10.1371/journal.pcbi.1005097</w:t>
-        </w:r>
-      </w:hyperlink>
-    </w:p>
-    <w:p>
-      <w:pPr>
-        <w:pStyle w:val="BodyText"/>
-      </w:pPr>
-      <w:r>
-        <w:t xml:space="preserve">Henneken, E. A., &amp; Accomazzi, A. (2011). Linking to data-effect on citation rates in astronomy. arXiv preprint, arXiv:1111.3618.</w:t>
-      </w:r>
-    </w:p>
-    <w:p>
-      <w:pPr>
-        <w:pStyle w:val="BodyText"/>
-      </w:pPr>
-      <w:r>
-        <w:t xml:space="preserve">Huggett, J. (2017, May 23). Citing Data Reuse. Retrieved September 7, 2017, from</w:t>
-      </w:r>
-      <w:r>
-        <w:t xml:space="preserve"> </w:t>
-      </w:r>
-      <w:hyperlink r:id="rId61">
         <w:r>
           <w:rPr>
             <w:rStyle w:val="Hyperlink"/>
@@ -5096,99 +5395,118 @@
           <w:t xml:space="preserve">https://introspectivedigitalarchaeology.wordpress.com/2017/05/23/citing-data-reuse/</w:t>
         </w:r>
       </w:hyperlink>
-    </w:p>
-    <w:p>
-      <w:pPr>
-        <w:pStyle w:val="BodyText"/>
-      </w:pPr>
-      <w:r>
-        <w:t xml:space="preserve">Hymes, D. (1972). 1974. Reinventing anthropology. New York: Pantheon</w:t>
-      </w:r>
-    </w:p>
-    <w:p>
-      <w:pPr>
-        <w:pStyle w:val="BodyText"/>
-      </w:pPr>
-      <w:r>
-        <w:t xml:space="preserve">Inter-university Consortium for Political and Social Research (ICPSR). (2012). Guide to Social Science Data Preparation and Archiving: Best Practice Throughout the Data Life Cycle (5th ed.). Ann Arbor, MI</w:t>
-      </w:r>
-    </w:p>
-    <w:p>
-      <w:pPr>
-        <w:pStyle w:val="BodyText"/>
-      </w:pPr>
-      <w:r>
-        <w:t xml:space="preserve">Kidwell, M. C., Lazarević, L. B., Baranski, E., Hardwicke, T. E., Piechowski, S., Falkenberg, L. S., &amp; Errington, T. M. (2016). Badges to acknowledge open practices: A simple, low-cost, effective method for increasing transparency. PLoS Biol, 14(5), e1002456.</w:t>
-      </w:r>
-    </w:p>
-    <w:p>
-      <w:pPr>
-        <w:pStyle w:val="BodyText"/>
-      </w:pPr>
-      <w:r>
-        <w:t xml:space="preserve">Keers, G., van der Reijden, H., and van Rossum, H. 2011. Planning Archaeology: A Synthesis of the Thematic Sub-reports. Amsterdam: Rigo.</w:t>
-      </w:r>
-    </w:p>
-    <w:p>
-      <w:pPr>
-        <w:pStyle w:val="BodyText"/>
-      </w:pPr>
-      <w:r>
-        <w:t xml:space="preserve">Kratz JE, Strasser C (2015) Researcher Perspectives on Publication and Peer Review of Data. PLOS ONE 10(2): e0117619. doi: 10.1371/journal.pone.0117619</w:t>
-      </w:r>
-    </w:p>
-    <w:p>
-      <w:pPr>
-        <w:pStyle w:val="BodyText"/>
-      </w:pPr>
-      <w:r>
-        <w:t xml:space="preserve">Kratz J and Strasser C. Data publication consensus and controversies [version 1; referees: 1 approved with reservations]. F1000Research 2014, 3:94</w:t>
-      </w:r>
-      <w:r>
-        <w:t xml:space="preserve"> </w:t>
-      </w:r>
-      <w:r>
-        <w:t xml:space="preserve">(doi: 10.12688/f1000research.3979.1)</w:t>
-      </w:r>
-    </w:p>
-    <w:p>
-      <w:pPr>
-        <w:pStyle w:val="BodyText"/>
-      </w:pPr>
-      <w:r>
-        <w:t xml:space="preserve">Kyzas PA, Loizou KT, and Ioannidis JP. (2005) Selective reporting biases in cancer prognostic factor studies. Journal of the National Cancer Institute 97, 1043-1055.</w:t>
-      </w:r>
-    </w:p>
-    <w:p>
-      <w:pPr>
-        <w:pStyle w:val="BodyText"/>
-      </w:pPr>
-      <w:r>
-        <w:t xml:space="preserve">Leonelli, S. (2016). The philosophy of data, In Floridi, L. (Ed.) The Routledge Handbook of Philosophy of Information. Routledge, NY.</w:t>
-      </w:r>
-    </w:p>
-    <w:p>
-      <w:pPr>
-        <w:pStyle w:val="BodyText"/>
-      </w:pPr>
-      <w:r>
-        <w:t xml:space="preserve">Marwick, B. (2017). Computational reproducibility in archaeological research: Basic principles and a case study of their implementation. Journal of Archaeological Method and Theory, 24(2), 424-450.</w:t>
-      </w:r>
-    </w:p>
-    <w:p>
-      <w:pPr>
-        <w:pStyle w:val="BodyText"/>
-      </w:pPr>
-      <w:r>
-        <w:t xml:space="preserve">McCoy, M. D., and M. C. Codlin. (2016). The Influence of Religious Authority in Everyday Life: A Landscape-Scale Study of Domestic Architecture and Religious Law in Ancient Hawai’i. World Archaeology 48 (3):411–30.</w:t>
-      </w:r>
-    </w:p>
-    <w:p>
-      <w:pPr>
-        <w:pStyle w:val="BodyText"/>
-      </w:pPr>
-      <w:r>
-        <w:t xml:space="preserve">McCullough BD, McGeary KA, Harrison TD. (2006) Lessons from the JMCB Archive. Journal of Money, Credit, and Banking 38(4), 1093-1107.</w:t>
+      <w:r>
+        <w:t xml:space="preserve">, accessed September 7, 2017</w:t>
+      </w:r>
+      <w:r>
+        <w:t xml:space="preserve"> </w:t>
+      </w:r>
+      <w:r>
+        <w:t xml:space="preserve">Hymes, D.</w:t>
+      </w:r>
+      <w:r>
+        <w:t xml:space="preserve"> </w:t>
+      </w:r>
+      <w:r>
+        <w:t xml:space="preserve">1972. Reinventing Anthropology. Pantheon, New York.</w:t>
+      </w:r>
+      <w:r>
+        <w:t xml:space="preserve"> </w:t>
+      </w:r>
+      <w:r>
+        <w:t xml:space="preserve">Inter-university Consortium for Political and Social Research</w:t>
+      </w:r>
+      <w:r>
+        <w:t xml:space="preserve"> </w:t>
+      </w:r>
+      <w:r>
+        <w:t xml:space="preserve">2012. Guide to Social Science Data Preparation and Archiving: Best Practice Throughout the Data Life Cycle (5th ed.). Institute for Social Research University of Michigan, Ann Arbor, Michigan</w:t>
+      </w:r>
+      <w:r>
+        <w:t xml:space="preserve"> </w:t>
+      </w:r>
+      <w:r>
+        <w:t xml:space="preserve">Kansa, E. C. and S. W. Kansa</w:t>
+      </w:r>
+      <w:r>
+        <w:t xml:space="preserve"> </w:t>
+      </w:r>
+      <w:r>
+        <w:t xml:space="preserve">2013. Open Archaeology: We All Know That a 14 Is a Sheep: Data Publication and Professionalism in Archaeological Communication. Journal of Eastern Mediterranean Archaeology &amp; Heritage Studies, 1(1), 88-97.</w:t>
+      </w:r>
+      <w:r>
+        <w:t xml:space="preserve"> </w:t>
+      </w:r>
+      <w:r>
+        <w:t xml:space="preserve">Kansa, E. C., S. W. Kansa and E. Watrall, E. (editors)</w:t>
+      </w:r>
+      <w:r>
+        <w:t xml:space="preserve"> </w:t>
+      </w:r>
+      <w:r>
+        <w:t xml:space="preserve">2011. Archaeology 2.0: new approaches to communication and collaboration. Cotsen Digital Archaeology Series, University of California, Electronic document,</w:t>
+      </w:r>
+      <w:r>
+        <w:t xml:space="preserve"> </w:t>
+      </w:r>
+      <w:hyperlink r:id="rId61">
+        <w:r>
+          <w:rPr>
+            <w:rStyle w:val="Hyperlink"/>
+          </w:rPr>
+          <w:t xml:space="preserve">https://escholarship.org/uc/item/1r6137tb</w:t>
+        </w:r>
+      </w:hyperlink>
+      <w:r>
+        <w:t xml:space="preserve">, accessed 7 November 2017</w:t>
+      </w:r>
+      <w:r>
+        <w:t xml:space="preserve"> </w:t>
+      </w:r>
+      <w:r>
+        <w:t xml:space="preserve">Kidwell, M. C., Lazarević, L. B., Baranski, E., Hardwicke, T. E., Piechowski, S., Falkenberg, L. S. and T. M. Errington</w:t>
+      </w:r>
+      <w:r>
+        <w:t xml:space="preserve"> </w:t>
+      </w:r>
+      <w:r>
+        <w:t xml:space="preserve">2016. Badges to Acknowledge Open Practices: A Simple, Low-cost, Effective Method for Increasing Transparency. PLoS Biology, 14(5), e1002456.</w:t>
+      </w:r>
+      <w:r>
+        <w:t xml:space="preserve"> </w:t>
+      </w:r>
+      <w:r>
+        <w:t xml:space="preserve">Kintigh, K.</w:t>
+      </w:r>
+      <w:r>
+        <w:t xml:space="preserve"> </w:t>
+      </w:r>
+      <w:r>
+        <w:t xml:space="preserve">2006. The Promise and Challenge of Archaeological Data Integration. American Antiquity, 71(3), 567-578.</w:t>
+      </w:r>
+      <w:r>
+        <w:t xml:space="preserve"> </w:t>
+      </w:r>
+      <w:r>
+        <w:t xml:space="preserve">Keers, G., van der Reijden, H., and H. van Rossum</w:t>
+      </w:r>
+      <w:r>
+        <w:t xml:space="preserve"> </w:t>
+      </w:r>
+      <w:r>
+        <w:t xml:space="preserve">2011. Planning Archaeology: A Synthesis of the Thematic Sub-reports. RIGO Research en Advies, Amsterdam.</w:t>
+      </w:r>
+      <w:r>
+        <w:t xml:space="preserve"> </w:t>
+      </w:r>
+      <w:r>
+        <w:t xml:space="preserve">Kratz J. and C. Strasser</w:t>
+      </w:r>
+      <w:r>
+        <w:t xml:space="preserve"> </w:t>
+      </w:r>
+      <w:r>
+        <w:t xml:space="preserve">2015. Researcher Perspectives on Publication and Peer Review of Data. PLOS ONE 10(2): e0117619.</w:t>
       </w:r>
       <w:r>
         <w:t xml:space="preserve"> </w:t>
@@ -5198,24 +5516,23 @@
           <w:rPr>
             <w:rStyle w:val="Hyperlink"/>
           </w:rPr>
-          <w:t xml:space="preserve">doi:10.1353/mcb.2006.0061</w:t>
+          <w:t xml:space="preserve">DOI:10.1371/journal.pone.0117619</w:t>
         </w:r>
       </w:hyperlink>
-    </w:p>
-    <w:p>
-      <w:pPr>
-        <w:pStyle w:val="BodyText"/>
-      </w:pPr>
-      <w:r>
-        <w:t xml:space="preserve">McCullough BD and Vinod HD. (2005) Comment: Econometrics and Software. Journal of Economic Perspectives 17(1), 223-224.</w:t>
-      </w:r>
-    </w:p>
-    <w:p>
-      <w:pPr>
-        <w:pStyle w:val="BodyText"/>
-      </w:pPr>
-      <w:r>
-        <w:t xml:space="preserve">McMurry, J. A., Juty, N., Blomberg, N., Burdett, T., Conlin, T., Conte, N., Parkinson, H., Winfree, L., Mungall, C., Haendel, M., H. Parkinson (2017). Identifiers for the 21st century: How to design, provision, and reuse persistent identifiers to maximize utility and impact of life science data. PLOS Biology, 15(6), e2001414.</w:t>
+      <w:r>
+        <w:t xml:space="preserve">, accessed 7 September 2017.</w:t>
+      </w:r>
+      <w:r>
+        <w:t xml:space="preserve"> </w:t>
+      </w:r>
+      <w:r>
+        <w:t xml:space="preserve">Kratz J. and C. Strasser</w:t>
+      </w:r>
+      <w:r>
+        <w:t xml:space="preserve"> </w:t>
+      </w:r>
+      <w:r>
+        <w:t xml:space="preserve">2014. Data publication consensus and controversies [version 1; referees: 1 approved with reservations]. F1000Research, Electronic document,</w:t>
       </w:r>
       <w:r>
         <w:t xml:space="preserve"> </w:t>
@@ -5225,95 +5542,131 @@
           <w:rPr>
             <w:rStyle w:val="Hyperlink"/>
           </w:rPr>
-          <w:t xml:space="preserve">https://doi.org/10.1371/journal.pbio.2001414</w:t>
+          <w:t xml:space="preserve">https://f1000research.com/articles/3-94/v1</w:t>
         </w:r>
       </w:hyperlink>
-    </w:p>
-    <w:p>
-      <w:pPr>
-        <w:pStyle w:val="BodyText"/>
-      </w:pPr>
-      <w:r>
-        <w:t xml:space="preserve">Merton, R.K. (1942)</w:t>
-      </w:r>
-      <w:r>
-        <w:t xml:space="preserve"> </w:t>
-      </w:r>
-      <w:r>
-        <w:t xml:space="preserve">“</w:t>
-      </w:r>
-      <w:r>
-        <w:t xml:space="preserve">The Normative Structure of Science</w:t>
-      </w:r>
-      <w:r>
-        <w:t xml:space="preserve">”</w:t>
-      </w:r>
-      <w:r>
-        <w:t xml:space="preserve">. In: Merton, R. K., The Sociology of Science: Theoretical and Empirical Investigations, Chicago, IL: University Of Chicago Press.</w:t>
-      </w:r>
-    </w:p>
-    <w:p>
-      <w:pPr>
-        <w:pStyle w:val="BodyText"/>
-      </w:pPr>
-      <w:r>
-        <w:t xml:space="preserve">Moore, R., &amp; Richards, J. (2015). Here Today, Gone Tomorrow: Open Access, Open Data and Digital Preservation. In Andrew T. Wilson, Ben Edwards (eds) Open Source Archaeology: Ethics and Practice. De Gruyter, Netherlands</w:t>
-      </w:r>
-    </w:p>
-    <w:p>
-      <w:pPr>
-        <w:pStyle w:val="BodyText"/>
-      </w:pPr>
-      <w:r>
-        <w:t xml:space="preserve">Nicholas, G. (2014). Indigenous cultural heritage in the age of technological reproducibility: Towards a postcolonial ethic of the public domain. In Coombe, R. J., Wershler, D., &amp; Zeilinger, M. (Eds.) Dynamic fair dealing: creating Canadian culture online. University of Toronto Press. pp. 213-24.</w:t>
-      </w:r>
-    </w:p>
-    <w:p>
-      <w:pPr>
-        <w:pStyle w:val="BodyText"/>
-      </w:pPr>
-      <w:r>
-        <w:t xml:space="preserve">Nichols, D.M., Twidale, M.B., (2017). Metrics for openness, Journal of the Association for Information Science and Technology 68, 1048-1060.</w:t>
-      </w:r>
-    </w:p>
-    <w:p>
-      <w:pPr>
-        <w:pStyle w:val="BodyText"/>
-      </w:pPr>
-      <w:r>
-        <w:t xml:space="preserve">Nicholas, G. P., &amp; Wylie, A. (2012). Do Not Do Unto Others…’: Cultural misrecognition and the harms of appropriation in an open-source world. Appropriating the Past: Philosophical Perspectives on Archaeological Practice, 195-221.</w:t>
-      </w:r>
-    </w:p>
-    <w:p>
-      <w:pPr>
-        <w:pStyle w:val="BodyText"/>
-      </w:pPr>
-      <w:r>
-        <w:t xml:space="preserve">Nicholas, G. P., &amp; Wylie, A. (2009). Archaeological finds: legacies of appropriation, modes of response. The Ethics of Cultural Appropriation, 11-54.</w:t>
-      </w:r>
-    </w:p>
-    <w:p>
-      <w:pPr>
-        <w:pStyle w:val="BodyText"/>
-      </w:pPr>
-      <w:r>
-        <w:t xml:space="preserve">Nosek, B. A., Alter, G., Banks, G. C., Borsboom, D., Bowman, S. D., Breckler, S. J., Yarkoni, T. (2015). Promoting an open research culture: Author guidelines for journals could help to promote transparency, openness, and reproducibility. Science, 348, 1422–5.</w:t>
-      </w:r>
-    </w:p>
-    <w:p>
-      <w:pPr>
-        <w:pStyle w:val="BodyText"/>
-      </w:pPr>
-      <w:r>
-        <w:t xml:space="preserve">Nuijten, M. B., Borghuis, J., Veldkamp, C. L. S., Alvarez, L. D., van Assen, M. A. L. M., &amp; Wicherts, J. M. (2017, July 13). Journal Data Sharing Policies and Statistical Reporting Inconsistencies in Psychology. Retrieved September 7, 2017, from psyarxiv.com/sgbta</w:t>
-      </w:r>
-    </w:p>
-    <w:p>
-      <w:pPr>
-        <w:pStyle w:val="BodyText"/>
-      </w:pPr>
-      <w:r>
-        <w:t xml:space="preserve">National Science Board. (2005). Long-lived digital data collections. Retrieved September 7, 2017, from</w:t>
+      <w:r>
+        <w:t xml:space="preserve">, accessed 7 September 2017.</w:t>
+      </w:r>
+      <w:r>
+        <w:t xml:space="preserve"> </w:t>
+      </w:r>
+      <w:r>
+        <w:t xml:space="preserve">Kyzas P.A, K.T. Loizou, and J.P. Ioannidis</w:t>
+      </w:r>
+      <w:r>
+        <w:t xml:space="preserve"> </w:t>
+      </w:r>
+      <w:r>
+        <w:t xml:space="preserve">2005. Selective reporting biases in cancer prognostic factor studies. Journal of the National Cancer Institute 97, 1043-1055.</w:t>
+      </w:r>
+      <w:r>
+        <w:t xml:space="preserve"> </w:t>
+      </w:r>
+      <w:r>
+        <w:t xml:space="preserve">Latour, B.</w:t>
+      </w:r>
+      <w:r>
+        <w:t xml:space="preserve"> </w:t>
+      </w:r>
+      <w:r>
+        <w:t xml:space="preserve">1999. Pandora’s Hope: Essays on the Reality of Science Studies. Harvard University Press, Massachusetts.</w:t>
+      </w:r>
+      <w:r>
+        <w:t xml:space="preserve"> </w:t>
+      </w:r>
+      <w:r>
+        <w:t xml:space="preserve">Leonelli, S.</w:t>
+      </w:r>
+      <w:r>
+        <w:t xml:space="preserve"> </w:t>
+      </w:r>
+      <w:r>
+        <w:t xml:space="preserve">2016. The Philosophy of Data, In The Routledge Handbook of Philosophy of Information, edited by L. Floridi. Routledge, New York.</w:t>
+      </w:r>
+      <w:r>
+        <w:t xml:space="preserve"> </w:t>
+      </w:r>
+      <w:r>
+        <w:t xml:space="preserve">Leonelli, S.</w:t>
+      </w:r>
+      <w:r>
+        <w:t xml:space="preserve"> </w:t>
+      </w:r>
+      <w:r>
+        <w:t xml:space="preserve">2015. What Counts as Scientific Data? A Relational Framework. Philosophy of Science, 82(5), 810-821.</w:t>
+      </w:r>
+      <w:r>
+        <w:t xml:space="preserve"> </w:t>
+      </w:r>
+      <w:r>
+        <w:t xml:space="preserve">Marwick, B.</w:t>
+      </w:r>
+      <w:r>
+        <w:t xml:space="preserve"> </w:t>
+      </w:r>
+      <w:r>
+        <w:t xml:space="preserve">2017. Computational Reproducibility in Archaeological Research: Basic Principles and a Case Study of their Implementation. Journal of Archaeological Method and Theory, 24(2), 424-450.</w:t>
+      </w:r>
+      <w:r>
+        <w:t xml:space="preserve"> </w:t>
+      </w:r>
+      <w:r>
+        <w:t xml:space="preserve">Marwick, B., E. Hayes, C. Clarkson and R. Fullagar</w:t>
+      </w:r>
+      <w:r>
+        <w:t xml:space="preserve"> </w:t>
+      </w:r>
+      <w:r>
+        <w:t xml:space="preserve">2017. Movement of Lithics by Trampling: An Experiment in the Madjedbebe Sediments, Northern Australia. Journal of Archaeological Science 79:73-85.</w:t>
+      </w:r>
+      <w:r>
+        <w:t xml:space="preserve"> </w:t>
+      </w:r>
+      <w:r>
+        <w:t xml:space="preserve">McCoy, M. D. and M. C. Codlin</w:t>
+      </w:r>
+      <w:r>
+        <w:t xml:space="preserve"> </w:t>
+      </w:r>
+      <w:r>
+        <w:t xml:space="preserve">2016. The Influence of Religious Authority in Everyday Life: A Landscape-Scale Study of Domestic Architecture and Religious Law in Ancient Hawai’i. World Archaeology 48 (3):411–30.</w:t>
+      </w:r>
+      <w:r>
+        <w:t xml:space="preserve"> </w:t>
+      </w:r>
+      <w:r>
+        <w:t xml:space="preserve">McCullough B. D., K.A. McGeary and T. D. Harrison</w:t>
+      </w:r>
+      <w:r>
+        <w:t xml:space="preserve"> </w:t>
+      </w:r>
+      <w:r>
+        <w:t xml:space="preserve">2006. Lessons from the JMCB Archive. Journal of Money, Credit, and Banking 38(4), 1093-1107.</w:t>
+      </w:r>
+      <w:r>
+        <w:t xml:space="preserve"> </w:t>
+      </w:r>
+      <w:r>
+        <w:t xml:space="preserve">McCullough B. D. and H. D. Vinod</w:t>
+      </w:r>
+      <w:r>
+        <w:t xml:space="preserve"> </w:t>
+      </w:r>
+      <w:r>
+        <w:t xml:space="preserve">2005. Comment: Econometrics and Software. Journal of Economic Perspectives 17(1), 223-224.</w:t>
+      </w:r>
+      <w:r>
+        <w:t xml:space="preserve"> </w:t>
+      </w:r>
+      <w:r>
+        <w:t xml:space="preserve">McMurry, J. A., Juty, N., Blomberg, N., Burdett, T., Conlin, T., Conte, N., Parkinson, H., Winfree, L., Mungall, C., Haendel, M. and H. Parkinson</w:t>
+      </w:r>
+      <w:r>
+        <w:t xml:space="preserve"> </w:t>
+      </w:r>
+      <w:r>
+        <w:t xml:space="preserve">2017. Identifiers for the 21st Century: How to Design, Provision, and Reuse Persistent Identifiers to Maximize Utility and Impact of Life Science Data. PLOS Biology, 15(6), e2001414.</w:t>
       </w:r>
       <w:r>
         <w:t xml:space="preserve"> </w:t>
@@ -5323,21 +5676,176 @@
           <w:rPr>
             <w:rStyle w:val="Hyperlink"/>
           </w:rPr>
-          <w:t xml:space="preserve">http://www.nsf.gov/pubs/2005/nsb0540/</w:t>
+          <w:t xml:space="preserve">DOI:10.1371/journal.pbio.2001414</w:t>
         </w:r>
       </w:hyperlink>
-    </w:p>
-    <w:p>
-      <w:pPr>
-        <w:pStyle w:val="BodyText"/>
-      </w:pPr>
-      <w:r>
-        <w:t xml:space="preserve">National Science Foundation. (2010). Data Management &amp; Sharing Frequently Asked Questions (FAQs). Retrieved September 7, 2017, from</w:t>
+      <w:r>
+        <w:t xml:space="preserve">, accessed on 7 September 2017.</w:t>
+      </w:r>
+      <w:r>
+        <w:t xml:space="preserve"> </w:t>
+      </w:r>
+      <w:r>
+        <w:t xml:space="preserve">Merton, R.K.</w:t>
+      </w:r>
+      <w:r>
+        <w:t xml:space="preserve"> </w:t>
+      </w:r>
+      <w:r>
+        <w:t xml:space="preserve">1942. The Normative Structure of Science. In The Sociology of Science: Theoretical and Empirical Investigations, edited by R. K. Merton, University Of Chicago Press, Chicago, Illinois.</w:t>
+      </w:r>
+      <w:r>
+        <w:t xml:space="preserve"> </w:t>
+      </w:r>
+      <w:r>
+        <w:t xml:space="preserve">Moore, R., and J. Richards</w:t>
+      </w:r>
+      <w:r>
+        <w:t xml:space="preserve"> </w:t>
+      </w:r>
+      <w:r>
+        <w:t xml:space="preserve">2015. Here Today, Gone Tomorrow: Open Access, Open Data and Digital Preservation. In Open Source Archaeology: Ethics and Practice, edited by Andrew T. Wilson, Ben Edwards, De Gruyter, Netherlands</w:t>
+      </w:r>
+      <w:r>
+        <w:t xml:space="preserve"> </w:t>
+      </w:r>
+      <w:r>
+        <w:t xml:space="preserve">Mounce, R.</w:t>
+      </w:r>
+      <w:r>
+        <w:t xml:space="preserve"> </w:t>
+      </w:r>
+      <w:r>
+        <w:t xml:space="preserve">2014. Open Data and Palaeontology. In Issues in Open Research Data, edited by S. A. Moore. pp. 151–164. Ubiquity Press, London.</w:t>
+      </w:r>
+      <w:r>
+        <w:t xml:space="preserve"> </w:t>
+      </w:r>
+      <w:r>
+        <w:t xml:space="preserve">National Science Foundation</w:t>
+      </w:r>
+      <w:r>
+        <w:t xml:space="preserve"> </w:t>
+      </w:r>
+      <w:r>
+        <w:t xml:space="preserve">2016. Dissemination and Sharing of Research Results. Electronic document,</w:t>
       </w:r>
       <w:r>
         <w:t xml:space="preserve"> </w:t>
       </w:r>
       <w:hyperlink r:id="rId65">
+        <w:r>
+          <w:rPr>
+            <w:rStyle w:val="Hyperlink"/>
+          </w:rPr>
+          <w:t xml:space="preserve">https://www.nsf.gov/bfa/dias/policy/dmp.jsp</w:t>
+        </w:r>
+      </w:hyperlink>
+      <w:r>
+        <w:t xml:space="preserve">, accessed 7 September 2017</w:t>
+      </w:r>
+      <w:r>
+        <w:t xml:space="preserve"> </w:t>
+      </w:r>
+      <w:r>
+        <w:t xml:space="preserve">Nicholas, G. P.</w:t>
+      </w:r>
+      <w:r>
+        <w:t xml:space="preserve"> </w:t>
+      </w:r>
+      <w:r>
+        <w:t xml:space="preserve">2014. Indigenous cultural heritage in the age of technological reproducibility: Towards a postcolonial ethic of the public domain. In Dynamic Fair Dealing: Creating Canadian Culture Online, edited by Coombe, R. J., Wershler, D., and M. Zeilinger, pp. 213-24. University of Toronto Press, Toronto.</w:t>
+      </w:r>
+      <w:r>
+        <w:t xml:space="preserve"> </w:t>
+      </w:r>
+      <w:r>
+        <w:t xml:space="preserve">Nicholas, G. P., and A. Wylie</w:t>
+      </w:r>
+      <w:r>
+        <w:t xml:space="preserve"> </w:t>
+      </w:r>
+      <w:r>
+        <w:t xml:space="preserve">2012. Do Not Do Unto Others…’: Cultural misrecognition and the harms of appropriation in an open-source world. In Appropriating the Past: Philosophical Perspectives on Archaeological Practice, edited by R. Coningham and G. Scarre, pp. 195-221, Cambridge University Press, Cambridge.</w:t>
+      </w:r>
+      <w:r>
+        <w:t xml:space="preserve"> </w:t>
+      </w:r>
+      <w:r>
+        <w:t xml:space="preserve">Nicholas, G. P. and A. Wylie</w:t>
+      </w:r>
+      <w:r>
+        <w:t xml:space="preserve"> </w:t>
+      </w:r>
+      <w:r>
+        <w:t xml:space="preserve">2009. Archaeological Finds: Legacies of Appropriation, Modes of Response. The Ethics of Cultural Appropriation, edited by J. O. Young and C. G. Brunk, pp. 11-54, Wiley-Blackwell, Oxford.</w:t>
+      </w:r>
+      <w:r>
+        <w:t xml:space="preserve"> </w:t>
+      </w:r>
+      <w:r>
+        <w:t xml:space="preserve">Nosek, B. A., Alter, G., Banks, G. C., Borsboom, D., Bowman, S. D., Breckler, S. J. and T. Yarkoni</w:t>
+      </w:r>
+      <w:r>
+        <w:t xml:space="preserve"> </w:t>
+      </w:r>
+      <w:r>
+        <w:t xml:space="preserve">2015. Promoting an Open Research Culture: Author Guidelines for Journals Could Help to Promote Transparency, Openness, and Reproducibility. Science, 348, 1422–5.</w:t>
+      </w:r>
+      <w:r>
+        <w:t xml:space="preserve"> </w:t>
+      </w:r>
+      <w:r>
+        <w:t xml:space="preserve">Nugent, R., &amp; Williams, H.</w:t>
+      </w:r>
+      <w:r>
+        <w:t xml:space="preserve"> </w:t>
+      </w:r>
+      <w:r>
+        <w:t xml:space="preserve">2012. Sighted surfaces: ocular agency in early Anglo-Saxon cremation burials. In Encountering Imagery: Materialities, Perceptions, Relations, edited by I.-M. Back Danielsson, F. Fahlander and Y. Sjöstrand. pp. 187-208, Stockholm University, Stockholm.</w:t>
+      </w:r>
+      <w:r>
+        <w:t xml:space="preserve"> </w:t>
+      </w:r>
+      <w:r>
+        <w:t xml:space="preserve">Nuijten, M. B., Borghuis, J., Veldkamp, C. L. S., Alvarez, L. D., van Assen, M. A. L. M., and J. M. Wicherts</w:t>
+      </w:r>
+      <w:r>
+        <w:t xml:space="preserve"> </w:t>
+      </w:r>
+      <w:r>
+        <w:t xml:space="preserve">2017. Journal Data Sharing Policies and Statistical Reporting Inconsistencies in Psychology. Electronic document,</w:t>
+      </w:r>
+      <w:r>
+        <w:t xml:space="preserve"> </w:t>
+      </w:r>
+      <w:hyperlink r:id="rId66">
+        <w:r>
+          <w:rPr>
+            <w:rStyle w:val="Hyperlink"/>
+          </w:rPr>
+          <w:t xml:space="preserve">https://psyarxiv.com/sgbta</w:t>
+        </w:r>
+      </w:hyperlink>
+      <w:r>
+        <w:t xml:space="preserve">, accessed 7 September 2017</w:t>
+      </w:r>
+      <w:r>
+        <w:t xml:space="preserve"> </w:t>
+      </w:r>
+      <w:r>
+        <w:t xml:space="preserve">National Science Foundation</w:t>
+      </w:r>
+      <w:r>
+        <w:t xml:space="preserve"> </w:t>
+      </w:r>
+      <w:r>
+        <w:t xml:space="preserve">2010. Data Management &amp; Sharing Frequently Asked Questions (FAQs). Electronic document,</w:t>
+      </w:r>
+      <w:r>
+        <w:t xml:space="preserve"> </w:t>
+      </w:r>
+      <w:hyperlink r:id="rId67">
         <w:r>
           <w:rPr>
             <w:rStyle w:val="Hyperlink"/>
@@ -5345,75 +5853,56 @@
           <w:t xml:space="preserve">https://www.nsf.gov/bfa/dias/policy/dmpfaqs.jsp#1</w:t>
         </w:r>
       </w:hyperlink>
-    </w:p>
-    <w:p>
-      <w:pPr>
-        <w:pStyle w:val="BodyText"/>
-      </w:pPr>
-      <w:r>
-        <w:t xml:space="preserve">National Science Foundation. (2016). Dissemination and Sharing of Research Results. Retrieved September 7, 2017, from</w:t>
-      </w:r>
-      <w:r>
-        <w:t xml:space="preserve"> </w:t>
-      </w:r>
-      <w:hyperlink r:id="rId66">
-        <w:r>
-          <w:rPr>
-            <w:rStyle w:val="Hyperlink"/>
-          </w:rPr>
-          <w:t xml:space="preserve">https://www.nsf.gov/bfa/dias/policy/dmp.jsp</w:t>
-        </w:r>
-      </w:hyperlink>
-    </w:p>
-    <w:p>
-      <w:pPr>
-        <w:pStyle w:val="BodyText"/>
-      </w:pPr>
-      <w:r>
-        <w:t xml:space="preserve">Pampel, H., Vierkant, P., Scholze, F., Bertelmann, R., Kindling, M., Klump, J. &amp; Dierolf, U. (2013). Making research data repositories visible: The re3data.org registry. PloS one, 8(11), e78080.</w:t>
-      </w:r>
-    </w:p>
-    <w:p>
-      <w:pPr>
-        <w:pStyle w:val="BodyText"/>
-      </w:pPr>
-      <w:r>
-        <w:t xml:space="preserve">Pavlech, L. L. (2016). Data Citation Index. Journal of the Medical Library Association : JMLA, 104(1), 88–90.</w:t>
-      </w:r>
-    </w:p>
-    <w:p>
-      <w:pPr>
-        <w:pStyle w:val="BodyText"/>
-      </w:pPr>
-      <w:r>
-        <w:t xml:space="preserve">Peng RD, Dominici F, and Zeger SL. (2006) Reproducible Epidemiological Research. American Journal of Epidemology 163, 783-789 doi: 10.1093/aje/kwj093</w:t>
-      </w:r>
-    </w:p>
-    <w:p>
-      <w:pPr>
-        <w:pStyle w:val="BodyText"/>
-      </w:pPr>
-      <w:r>
-        <w:t xml:space="preserve">Penev L, Mietchen D, Chavan V, Hagedorn G, Smith V, Shotton D, Ó Tuama É, Senderov V, Georgiev T, Stoev P, Groom Q, Remsen D, Edmunds S (2017) Strategies and guidelines for scholarly publishing of biodiversity data. Research Ideas and Outcomes 3: e12431.</w:t>
-      </w:r>
-      <w:r>
-        <w:t xml:space="preserve"> </w:t>
-      </w:r>
-      <w:hyperlink r:id="rId67">
-        <w:r>
-          <w:rPr>
-            <w:rStyle w:val="Hyperlink"/>
-          </w:rPr>
-          <w:t xml:space="preserve">https://doi.org/10.3897/rio.3.e12431</w:t>
-        </w:r>
-      </w:hyperlink>
-    </w:p>
-    <w:p>
-      <w:pPr>
-        <w:pStyle w:val="BodyText"/>
-      </w:pPr>
-      <w:r>
-        <w:t xml:space="preserve">Piwowar HA, Day RS, Fridsma DB (2007) Sharing Detailed Research Data Is Associated with Increased Citation Rate. PLOS ONE 2(3): e308.</w:t>
+      <w:r>
+        <w:t xml:space="preserve">, accessed on 7 September 2017</w:t>
+      </w:r>
+      <w:r>
+        <w:t xml:space="preserve"> </w:t>
+      </w:r>
+      <w:r>
+        <w:t xml:space="preserve">Pampel, H., Vierkant, P., Scholze, F., Bertelmann, R., Kindling, M., Klump, J. and U. Dierolf</w:t>
+      </w:r>
+      <w:r>
+        <w:t xml:space="preserve"> </w:t>
+      </w:r>
+      <w:r>
+        <w:t xml:space="preserve">2013 Making research data repositories visible: The re3data.org registry. PloS ONE, 8(11), e78080, DOI: 10.1371/journal.pone.0078080, accessed 7 September 2017.</w:t>
+      </w:r>
+      <w:r>
+        <w:t xml:space="preserve"> </w:t>
+      </w:r>
+      <w:r>
+        <w:t xml:space="preserve">Pavlech, L. L.</w:t>
+      </w:r>
+      <w:r>
+        <w:t xml:space="preserve"> </w:t>
+      </w:r>
+      <w:r>
+        <w:t xml:space="preserve">2016 Data Citation Index. Journal of the Medical Library Association, 104(1), 88–90.</w:t>
+      </w:r>
+      <w:r>
+        <w:t xml:space="preserve"> </w:t>
+      </w:r>
+      <w:r>
+        <w:t xml:space="preserve">Peng R. D., F. Dominici F, and S. L. Zege</w:t>
+      </w:r>
+      <w:r>
+        <w:t xml:space="preserve"> </w:t>
+      </w:r>
+      <w:r>
+        <w:t xml:space="preserve">2006. Reproducible Epidemiological Research. American Journal of Epidemology 163, 783-789</w:t>
+      </w:r>
+      <w:r>
+        <w:t xml:space="preserve"> </w:t>
+      </w:r>
+      <w:r>
+        <w:t xml:space="preserve">Penev L, Mietchen D, Chavan V, Hagedorn G, Smith V, Shotton D, Ó Tuama É, Senderov V, Georgiev T, Stoev P, Groom Q, Remsen D, and S. Edmunds</w:t>
+      </w:r>
+      <w:r>
+        <w:t xml:space="preserve"> </w:t>
+      </w:r>
+      <w:r>
+        <w:t xml:space="preserve">2017 Strategies and guidelines for Scholarly Publishing of Biodiversity Data. Research Ideas and Outcomes 3: e12431.</w:t>
       </w:r>
       <w:r>
         <w:t xml:space="preserve"> </w:t>
@@ -5423,16 +5912,23 @@
           <w:rPr>
             <w:rStyle w:val="Hyperlink"/>
           </w:rPr>
-          <w:t xml:space="preserve">https://doi.org/10.1371/journal.pone.0000308</w:t>
+          <w:t xml:space="preserve">DOI:10.3897/rio.3.e12431</w:t>
         </w:r>
       </w:hyperlink>
-    </w:p>
-    <w:p>
-      <w:pPr>
-        <w:pStyle w:val="BodyText"/>
-      </w:pPr>
-      <w:r>
-        <w:t xml:space="preserve">Piwowar, H. A., &amp; Vision, T. J. (2013). Data reuse and the open data citation advantage. PeerJ, 1, e175.</w:t>
+      <w:r>
+        <w:t xml:space="preserve">, accessed 7 September 2017.</w:t>
+      </w:r>
+      <w:r>
+        <w:t xml:space="preserve"> </w:t>
+      </w:r>
+      <w:r>
+        <w:t xml:space="preserve">Pienta, A. M., Alter, G. C., and J. A Lyle</w:t>
+      </w:r>
+      <w:r>
+        <w:t xml:space="preserve"> </w:t>
+      </w:r>
+      <w:r>
+        <w:t xml:space="preserve">2010 The Enduring Value of Social Science Research: The Use and Reuse of Primary Research Data. Electronic document,</w:t>
       </w:r>
       <w:r>
         <w:t xml:space="preserve"> </w:t>
@@ -5442,21 +5938,69 @@
           <w:rPr>
             <w:rStyle w:val="Hyperlink"/>
           </w:rPr>
-          <w:t xml:space="preserve">https://doi.org/10.7717/peerj.175</w:t>
+          <w:t xml:space="preserve">http://deepblue.lib.umich.edu/handle/2027.42/78307</w:t>
         </w:r>
       </w:hyperlink>
-    </w:p>
-    <w:p>
-      <w:pPr>
-        <w:pStyle w:val="BodyText"/>
-      </w:pPr>
-      <w:r>
-        <w:t xml:space="preserve">PLoS Medicine Editorial and Publishing Policies. 13. Sharing of Materials, Methods and Data. PLoS Medicine Editorial and Publishing Policies. Retrieved September 7, 2017, from</w:t>
+      <w:r>
+        <w:t xml:space="preserve">, accessed 27 September 2017</w:t>
+      </w:r>
+      <w:r>
+        <w:t xml:space="preserve"> </w:t>
+      </w:r>
+      <w:r>
+        <w:t xml:space="preserve">Piwowar H. A., R. S. Day and D. B. Fridsma</w:t>
+      </w:r>
+      <w:r>
+        <w:t xml:space="preserve"> </w:t>
+      </w:r>
+      <w:r>
+        <w:t xml:space="preserve">2007. Sharing Detailed Research Data is Associated with Increased Citation Rate. PLOS ONE 2(3): e308.</w:t>
+      </w:r>
+      <w:r>
+        <w:t xml:space="preserve"> </w:t>
+      </w:r>
+      <w:r>
+        <w:t xml:space="preserve">Piwowar, H. A. and T. J. Vision</w:t>
+      </w:r>
+      <w:r>
+        <w:t xml:space="preserve"> </w:t>
+      </w:r>
+      <w:r>
+        <w:t xml:space="preserve">2013. Data reuse and the open data citation advantage. PeerJ, 1, e175.</w:t>
       </w:r>
       <w:r>
         <w:t xml:space="preserve"> </w:t>
       </w:r>
       <w:hyperlink r:id="rId70">
+        <w:r>
+          <w:rPr>
+            <w:rStyle w:val="Hyperlink"/>
+          </w:rPr>
+          <w:t xml:space="preserve">DOI:10.7717/peerj.175</w:t>
+        </w:r>
+      </w:hyperlink>
+      <w:r>
+        <w:t xml:space="preserve"> </w:t>
+      </w:r>
+      <w:r>
+        <w:t xml:space="preserve">accessed on 7 September 2017</w:t>
+      </w:r>
+      <w:r>
+        <w:t xml:space="preserve"> </w:t>
+      </w:r>
+      <w:r>
+        <w:t xml:space="preserve">PLoS Medicine Editorial and Publishing Policies.</w:t>
+      </w:r>
+      <w:r>
+        <w:t xml:space="preserve"> </w:t>
+      </w:r>
+      <w:r>
+        <w:t xml:space="preserve">2017. Sharing of Materials, Methods and Data. PLoS Medicine Editorial and Publishing Policies. Electronic document.</w:t>
+      </w:r>
+      <w:r>
+        <w:t xml:space="preserve"> </w:t>
+      </w:r>
+      <w:hyperlink r:id="rId71">
         <w:r>
           <w:rPr>
             <w:rStyle w:val="Hyperlink"/>
@@ -5465,50 +6009,55 @@
         </w:r>
       </w:hyperlink>
       <w:r>
-        <w:t xml:space="preserve">.</w:t>
-      </w:r>
-    </w:p>
-    <w:p>
-      <w:pPr>
-        <w:pStyle w:val="BodyText"/>
-      </w:pPr>
-      <w:r>
-        <w:t xml:space="preserve">Reichman, J. H., &amp; Uhlir, P. F. (2003). A contractually reconstructed research commons for scientific data in a highly protectionist intellectual property environment. Law and Contemporary problems, 66(1/2), 315-462.</w:t>
-      </w:r>
-    </w:p>
-    <w:p>
-      <w:pPr>
-        <w:pStyle w:val="BodyText"/>
-      </w:pPr>
-      <w:r>
-        <w:t xml:space="preserve">Reidpath DD, and Allotey PA. Data Sharing in Medical Research: An Empirical Investigation. Bioethics 15(2), 125- 134 (2002). doi: 10.1111/1467-8519.00220</w:t>
-      </w:r>
-    </w:p>
-    <w:p>
-      <w:pPr>
-        <w:pStyle w:val="BodyText"/>
-      </w:pPr>
-      <w:r>
-        <w:t xml:space="preserve">Rowhani-Farid, A., Allen, M., &amp; Barnett, A. G. (2017). What incentives increase data sharing in health and medical research? A systematic review. Research Integrity and Peer Review, 2(1), 4.</w:t>
-      </w:r>
-      <w:r>
-        <w:t xml:space="preserve"> </w:t>
-      </w:r>
-      <w:hyperlink r:id="rId71">
-        <w:r>
-          <w:rPr>
-            <w:rStyle w:val="Hyperlink"/>
-          </w:rPr>
-          <w:t xml:space="preserve">https://doi.org/10.1186/s41073-017-0028-9</w:t>
-        </w:r>
-      </w:hyperlink>
-    </w:p>
-    <w:p>
-      <w:pPr>
-        <w:pStyle w:val="BodyText"/>
-      </w:pPr>
-      <w:r>
-        <w:t xml:space="preserve">Savage CJ, Vickers AJ (2009) Empirical Study of Data Sharing by Authors Publishing in PLoS Journals. PLoS ONE 4(9): e7078.</w:t>
+        <w:t xml:space="preserve">, accessed on 7 September 2017</w:t>
+      </w:r>
+      <w:r>
+        <w:t xml:space="preserve"> </w:t>
+      </w:r>
+      <w:r>
+        <w:t xml:space="preserve">Reichman, J. H., and P. F. Uhlir</w:t>
+      </w:r>
+      <w:r>
+        <w:t xml:space="preserve"> </w:t>
+      </w:r>
+      <w:r>
+        <w:t xml:space="preserve">2003. A Contractually Reconstructed Research Commons for Scientific Data in a Highly Protectionist Intellectual Property Environment. Law and Contemporary Problems, 66(1/2), 315-462.</w:t>
+      </w:r>
+      <w:r>
+        <w:t xml:space="preserve"> </w:t>
+      </w:r>
+      <w:r>
+        <w:t xml:space="preserve">Reidpath D. D. and P. A. Allotey</w:t>
+      </w:r>
+      <w:r>
+        <w:t xml:space="preserve"> </w:t>
+      </w:r>
+      <w:r>
+        <w:t xml:space="preserve">2002. Data Sharing in Medical Research: An Empirical Investigation. Bioethics 15(2), 125- 134.</w:t>
+      </w:r>
+      <w:r>
+        <w:t xml:space="preserve"> </w:t>
+      </w:r>
+      <w:r>
+        <w:t xml:space="preserve">Rowhani-Farid, A., Allen, M., and A. G.Barnett</w:t>
+      </w:r>
+      <w:r>
+        <w:t xml:space="preserve"> </w:t>
+      </w:r>
+      <w:r>
+        <w:t xml:space="preserve">2017. What Incentives Increase Data Sharing in Health and Medical Research? A Systematic Review. Research Integrity and Peer Review, 2(1), 4.</w:t>
+      </w:r>
+      <w:r>
+        <w:t xml:space="preserve"> </w:t>
+      </w:r>
+      <w:r>
+        <w:t xml:space="preserve">Savage C. J. and A. J. Vickers</w:t>
+      </w:r>
+      <w:r>
+        <w:t xml:space="preserve"> </w:t>
+      </w:r>
+      <w:r>
+        <w:t xml:space="preserve">2009. Empirical Study of Data Sharing by Authors Publishing in PLoS Journals. PLoS ONE 4(9): e7078.</w:t>
       </w:r>
       <w:r>
         <w:t xml:space="preserve"> </w:t>
@@ -5521,21 +6070,32 @@
           <w:t xml:space="preserve">doi:10.1371/journal.pone.0007078</w:t>
         </w:r>
       </w:hyperlink>
-    </w:p>
-    <w:p>
-      <w:pPr>
-        <w:pStyle w:val="BodyText"/>
-      </w:pPr>
-      <w:r>
-        <w:t xml:space="preserve">Sawyer, S. (2008). Data wealth, data poverty, science and cyberinfrastructure 1. Prometheus, 26(4), 355-371.</w:t>
-      </w:r>
-    </w:p>
-    <w:p>
-      <w:pPr>
-        <w:pStyle w:val="BodyText"/>
-      </w:pPr>
-      <w:r>
-        <w:t xml:space="preserve">Scientific Data Editors (n.d) Recommended Data Repositories. Retrieved September 13, 2017, from</w:t>
+      <w:r>
+        <w:t xml:space="preserve">, accessed 7 September 2017.</w:t>
+      </w:r>
+      <w:r>
+        <w:t xml:space="preserve"> </w:t>
+      </w:r>
+      <w:r>
+        <w:t xml:space="preserve">Sawyer, S.</w:t>
+      </w:r>
+      <w:r>
+        <w:t xml:space="preserve"> </w:t>
+      </w:r>
+      <w:r>
+        <w:t xml:space="preserve">2008. Data Wealth, Data Poverty, Science and Cyberinfrastructure. Prometheus, 26(4), 355-371.</w:t>
+      </w:r>
+      <w:r>
+        <w:t xml:space="preserve"> </w:t>
+      </w:r>
+      <w:r>
+        <w:t xml:space="preserve">Scientific Data Editors</w:t>
+      </w:r>
+      <w:r>
+        <w:t xml:space="preserve"> </w:t>
+      </w:r>
+      <w:r>
+        <w:t xml:space="preserve">n.d Recommended Data Repositories. Electronic document,</w:t>
       </w:r>
       <w:r>
         <w:t xml:space="preserve"> </w:t>
@@ -5548,13 +6108,20 @@
           <w:t xml:space="preserve">https://www.nature.com/sdata/policies/repositories</w:t>
         </w:r>
       </w:hyperlink>
-    </w:p>
-    <w:p>
-      <w:pPr>
-        <w:pStyle w:val="BodyText"/>
-      </w:pPr>
-      <w:r>
-        <w:t xml:space="preserve">Sears, J.R.L (2011) Data sharing effect on article citation rate in paleoceanography. Presented at Fall Meeting of the American Geophysical Union. Retrieved September 7, 2017, from</w:t>
+      <w:r>
+        <w:t xml:space="preserve">, accessed 13 September 2017</w:t>
+      </w:r>
+      <w:r>
+        <w:t xml:space="preserve"> </w:t>
+      </w:r>
+      <w:r>
+        <w:t xml:space="preserve">Sears, J.R.L</w:t>
+      </w:r>
+      <w:r>
+        <w:t xml:space="preserve"> </w:t>
+      </w:r>
+      <w:r>
+        <w:t xml:space="preserve">2011. Data Sharing Effect on Article Citation Rate in Paleoceanography. Presented at Fall Meeting of the American Geophysical Union. Electronic document,</w:t>
       </w:r>
       <w:r>
         <w:t xml:space="preserve"> </w:t>
@@ -5567,19 +6134,20 @@
           <w:t xml:space="preserve">https://doi.org/10.6084/M9.FIGSHARE.1222998.V1</w:t>
         </w:r>
       </w:hyperlink>
-    </w:p>
-    <w:p>
-      <w:pPr>
-        <w:pStyle w:val="BodyText"/>
-      </w:pPr>
-      <w:r>
-        <w:t xml:space="preserve">Spencer, Hilary (2010). Thoughts on the sharing of data and research</w:t>
-      </w:r>
-      <w:r>
-        <w:t xml:space="preserve"> </w:t>
-      </w:r>
-      <w:r>
-        <w:t xml:space="preserve">materials and the role of journal policies. Retrieved September 7, 2017, from</w:t>
+      <w:r>
+        <w:t xml:space="preserve">, accessed 7 September 2017.</w:t>
+      </w:r>
+      <w:r>
+        <w:t xml:space="preserve"> </w:t>
+      </w:r>
+      <w:r>
+        <w:t xml:space="preserve">Spencer, H.</w:t>
+      </w:r>
+      <w:r>
+        <w:t xml:space="preserve"> </w:t>
+      </w:r>
+      <w:r>
+        <w:t xml:space="preserve">2010. Thoughts on the Sharing of Data and Research Materials and the Role of Journal Policies. Electronic document,</w:t>
       </w:r>
       <w:r>
         <w:t xml:space="preserve"> </w:t>
@@ -5592,13 +6160,20 @@
           <w:t xml:space="preserve">https://web.stanford.edu/~vcs/Nov21/hilary_spencer_rdcscsJan2010.pdf</w:t>
         </w:r>
       </w:hyperlink>
-    </w:p>
-    <w:p>
-      <w:pPr>
-        <w:pStyle w:val="BodyText"/>
-      </w:pPr>
-      <w:r>
-        <w:t xml:space="preserve">Strasser, C., Cook, R., Michener, W., &amp; Budden, A. (2012). Primer on Data Management: What you always wanted to know. EScholarship. Retrieved September 7, 2017, from</w:t>
+      <w:r>
+        <w:t xml:space="preserve">, accessed 7 September 2017</w:t>
+      </w:r>
+      <w:r>
+        <w:t xml:space="preserve"> </w:t>
+      </w:r>
+      <w:r>
+        <w:t xml:space="preserve">Strasser, C., Cook, R., Michener, W. and A. Budden</w:t>
+      </w:r>
+      <w:r>
+        <w:t xml:space="preserve"> </w:t>
+      </w:r>
+      <w:r>
+        <w:t xml:space="preserve">2012. Primer on Data Management: What you always wanted to know. DataONE Best Practices Primer. Electronic document,</w:t>
       </w:r>
       <w:r>
         <w:t xml:space="preserve"> </w:t>
@@ -5611,26 +6186,63 @@
           <w:t xml:space="preserve">https://doi.org/10.5060/D2251G48</w:t>
         </w:r>
       </w:hyperlink>
-    </w:p>
-    <w:p>
-      <w:pPr>
-        <w:pStyle w:val="BodyText"/>
-      </w:pPr>
-      <w:r>
-        <w:t xml:space="preserve">Stodden, V. (2009a). The legal framework for reproducible scientific research: Licensing and copyright. Computing in Science &amp; Engineering, 11(1), 35-40.</w:t>
-      </w:r>
-    </w:p>
-    <w:p>
-      <w:pPr>
-        <w:pStyle w:val="BodyText"/>
-      </w:pPr>
-      <w:r>
-        <w:t xml:space="preserve">Stodden, V. (2009b) Enabling Reproducible Research: Open Licensing for Scientific Innovation. International Journal of Communications Law and Policy. Retrieved September 7, 2017, from</w:t>
+      <w:r>
+        <w:t xml:space="preserve">, accessed, 7 September 2017</w:t>
+      </w:r>
+      <w:r>
+        <w:t xml:space="preserve"> </w:t>
+      </w:r>
+      <w:r>
+        <w:t xml:space="preserve">Stodden, V.</w:t>
+      </w:r>
+      <w:r>
+        <w:t xml:space="preserve"> </w:t>
+      </w:r>
+      <w:r>
+        <w:t xml:space="preserve">2010. The Scientific Method in Practice: Reproducibility in the Computational Sciences, Columbia University Academic Commons, Electronic document,</w:t>
       </w:r>
       <w:r>
         <w:t xml:space="preserve"> </w:t>
       </w:r>
       <w:hyperlink r:id="rId77">
+        <w:r>
+          <w:rPr>
+            <w:rStyle w:val="Hyperlink"/>
+          </w:rPr>
+          <w:t xml:space="preserve">http://hdl.handle.net/10022/AC:P:11417</w:t>
+        </w:r>
+      </w:hyperlink>
+      <w:r>
+        <w:t xml:space="preserve">, Accessed 7 September 2017.</w:t>
+      </w:r>
+      <w:r>
+        <w:t xml:space="preserve"> </w:t>
+      </w:r>
+      <w:r>
+        <w:t xml:space="preserve">Stodden, V.</w:t>
+      </w:r>
+      <w:r>
+        <w:t xml:space="preserve"> </w:t>
+      </w:r>
+      <w:r>
+        <w:t xml:space="preserve">2009a. The Legal Framework for Reproducible Scientific Research: Licensing and Copyright. Computing in Science &amp; Engineering, 11(1), 35-40.</w:t>
+      </w:r>
+      <w:r>
+        <w:t xml:space="preserve"> </w:t>
+      </w:r>
+      <w:r>
+        <w:t xml:space="preserve">Stodden, V.</w:t>
+      </w:r>
+      <w:r>
+        <w:t xml:space="preserve"> </w:t>
+      </w:r>
+      <w:r>
+        <w:t xml:space="preserve">2009b. Enabling Reproducible Research: Open Licensing for Scientific Innovation. International Journal of Communications Law and Policy.</w:t>
+      </w:r>
+      <w:r>
+        <w:t xml:space="preserve"> </w:t>
+      </w:r>
+      <w:hyperlink r:id="rId78">
         <w:r>
           <w:rPr>
             <w:rStyle w:val="Hyperlink"/>
@@ -5638,35 +6250,20 @@
           <w:t xml:space="preserve">https://ssrn.com/abstract=1362040</w:t>
         </w:r>
       </w:hyperlink>
-    </w:p>
-    <w:p>
-      <w:pPr>
-        <w:pStyle w:val="BodyText"/>
-      </w:pPr>
-      <w:r>
-        <w:t xml:space="preserve">Stodden, V. 2010, The Scientific Method in Practice: Reproducibility in the Computational Sciences, Columbia University Academic Commons, Retrieved September 7, 2017, from</w:t>
-      </w:r>
-      <w:r>
-        <w:t xml:space="preserve"> </w:t>
-      </w:r>
-      <w:hyperlink r:id="rId78">
-        <w:r>
-          <w:rPr>
-            <w:rStyle w:val="Hyperlink"/>
-          </w:rPr>
-          <w:t xml:space="preserve">http://hdl.handle.net/10022/AC:P:11417</w:t>
-        </w:r>
-      </w:hyperlink>
-      <w:r>
-        <w:t xml:space="preserve">.</w:t>
-      </w:r>
-    </w:p>
-    <w:p>
-      <w:pPr>
-        <w:pStyle w:val="BodyText"/>
-      </w:pPr>
-      <w:r>
-        <w:t xml:space="preserve">Tenopir, C., Dalton, E. D., Allard, S., Frame, M., Pjesivac, I., Birch, B., … Dorsett, K. (2015). Changes in Data Sharing and Data Reuse Practices and Perceptions among Scientists Worldwide. PLOS ONE, 10(8), e0134826.</w:t>
+      <w:r>
+        <w:t xml:space="preserve">, accessed 7 September 2017.</w:t>
+      </w:r>
+      <w:r>
+        <w:t xml:space="preserve"> </w:t>
+      </w:r>
+      <w:r>
+        <w:t xml:space="preserve">Tenopir, C., Dalton, E. D., Allard, S., Frame, M., Pjesivac, I., Birch, B and K. Dorsett</w:t>
+      </w:r>
+      <w:r>
+        <w:t xml:space="preserve"> </w:t>
+      </w:r>
+      <w:r>
+        <w:t xml:space="preserve">2015. Changes in Data Sharing and Data Reuse Practices and Perceptions among Scientists Worldwide. PLOS ONE, 10(8), e0134826.</w:t>
       </w:r>
       <w:r>
         <w:t xml:space="preserve"> </w:t>
@@ -5676,16 +6273,23 @@
           <w:rPr>
             <w:rStyle w:val="Hyperlink"/>
           </w:rPr>
-          <w:t xml:space="preserve">https://doi.org/10.1371/journal.pone.0134826</w:t>
+          <w:t xml:space="preserve">DOI:10.1371/journal.pone.0134826</w:t>
         </w:r>
       </w:hyperlink>
-    </w:p>
-    <w:p>
-      <w:pPr>
-        <w:pStyle w:val="BodyText"/>
-      </w:pPr>
-      <w:r>
-        <w:t xml:space="preserve">Tsosie, R. (2007). Cultural challenges to biotechnology: Native American genetic resources and the concept of cultural harm. The Journal of Law, Medicine &amp; Ethics: A Journal of the American Society of Law, Medicine &amp; Ethics, 35(3), 396–411.</w:t>
+      <w:r>
+        <w:t xml:space="preserve">, accessed 7 September 2017.</w:t>
+      </w:r>
+      <w:r>
+        <w:t xml:space="preserve"> </w:t>
+      </w:r>
+      <w:r>
+        <w:t xml:space="preserve">Thessen, A. E. and D. J. Patterson</w:t>
+      </w:r>
+      <w:r>
+        <w:t xml:space="preserve"> </w:t>
+      </w:r>
+      <w:r>
+        <w:t xml:space="preserve">2011. Data issues in the life sciences. ZooKeys 150, 15–51.</w:t>
       </w:r>
       <w:r>
         <w:t xml:space="preserve"> </w:t>
@@ -5695,24 +6299,47 @@
           <w:rPr>
             <w:rStyle w:val="Hyperlink"/>
           </w:rPr>
-          <w:t xml:space="preserve">https://doi.org/10.1111/j.1748-720X.2007.00163.x</w:t>
+          <w:t xml:space="preserve">DOI:10.3897/zookeys.150.1766</w:t>
         </w:r>
       </w:hyperlink>
-    </w:p>
-    <w:p>
-      <w:pPr>
-        <w:pStyle w:val="BodyText"/>
-      </w:pPr>
-      <w:r>
-        <w:t xml:space="preserve">Uhlir, P.F., &amp; Cohen, D. (2011). Internal document. Board on Research Data and Information, Policy and Global Affairs Division, National Academy of Sciences. 18 March 2011.</w:t>
-      </w:r>
-    </w:p>
-    <w:p>
-      <w:pPr>
-        <w:pStyle w:val="BodyText"/>
-      </w:pPr>
-      <w:r>
-        <w:t xml:space="preserve">UK Archaeology Data Service. (n.d.). Guides to Good Practice: Main. Retrieved September 7, 2017, from</w:t>
+      <w:r>
+        <w:t xml:space="preserve">, accessed 7 September 2017.</w:t>
+      </w:r>
+      <w:r>
+        <w:t xml:space="preserve"> </w:t>
+      </w:r>
+      <w:r>
+        <w:t xml:space="preserve">Tsosie, R.</w:t>
+      </w:r>
+      <w:r>
+        <w:t xml:space="preserve"> </w:t>
+      </w:r>
+      <w:r>
+        <w:t xml:space="preserve">2007. Cultural Challenges to Biotechnology: Native American Genetic Resources and the Concept of Cultural Harm. The Journal of Law, Medicine &amp; Ethics 35(3), 396–411.</w:t>
+      </w:r>
+      <w:r>
+        <w:t xml:space="preserve"> </w:t>
+      </w:r>
+      <w:r>
+        <w:t xml:space="preserve">Uhlir, P.F., &amp; Cohen, D.</w:t>
+      </w:r>
+      <w:r>
+        <w:t xml:space="preserve"> </w:t>
+      </w:r>
+      <w:r>
+        <w:t xml:space="preserve">2011. Internal document. Board on Research Data and Information, Policy and Global Affairs Division, National Academy of Sciences. 18 March 2011. Washington, DC.</w:t>
+      </w:r>
+      <w:r>
+        <w:t xml:space="preserve"> </w:t>
+      </w:r>
+      <w:r>
+        <w:t xml:space="preserve">Archaeology Data Service / Digital Antiquity</w:t>
+      </w:r>
+      <w:r>
+        <w:t xml:space="preserve"> </w:t>
+      </w:r>
+      <w:r>
+        <w:t xml:space="preserve">2011. Guides to Good Practice. Electronic document,</w:t>
       </w:r>
       <w:r>
         <w:t xml:space="preserve"> </w:t>
@@ -5725,13 +6352,23 @@
           <w:t xml:space="preserve">http://guides.archaeologydataservice.ac.uk/</w:t>
         </w:r>
       </w:hyperlink>
-    </w:p>
-    <w:p>
-      <w:pPr>
-        <w:pStyle w:val="BodyText"/>
-      </w:pPr>
-      <w:r>
-        <w:t xml:space="preserve">Vanpaemel, W., Vermorgen, M., Deriemaecker, L., &amp; Storms, G. (2015). Are We Wasting a Good Crisis? The Availability of Psychological Research Data after the Storm. Collabra, 1(1), Art. 3. DOI:</w:t>
+      <w:r>
+        <w:t xml:space="preserve"> </w:t>
+      </w:r>
+      <w:r>
+        <w:t xml:space="preserve">accessed on 7 September 2017.</w:t>
+      </w:r>
+      <w:r>
+        <w:t xml:space="preserve"> </w:t>
+      </w:r>
+      <w:r>
+        <w:t xml:space="preserve">Vanpaemel, W., Vermorgen, M., Deriemaecker, L., and G. Storms</w:t>
+      </w:r>
+      <w:r>
+        <w:t xml:space="preserve"> </w:t>
+      </w:r>
+      <w:r>
+        <w:t xml:space="preserve">2015. Are We Wasting a Good Crisis? The Availability of Psychological Research Data after the Storm. Collabra, 1(1): 3.</w:t>
       </w:r>
       <w:r>
         <w:t xml:space="preserve"> </w:t>
@@ -5741,32 +6378,47 @@
           <w:rPr>
             <w:rStyle w:val="Hyperlink"/>
           </w:rPr>
-          <w:t xml:space="preserve">http://doi.org/10.1525/collabra.13</w:t>
+          <w:t xml:space="preserve">DOI:10.1525/collabra.13</w:t>
         </w:r>
       </w:hyperlink>
-    </w:p>
-    <w:p>
-      <w:pPr>
-        <w:pStyle w:val="BodyText"/>
-      </w:pPr>
-      <w:r>
-        <w:t xml:space="preserve">Vines, Timothy H, et al. 2014 The Availability of Research Data Declines Rapidly with Article Age. Current Biology 24(1):94-97.</w:t>
-      </w:r>
-    </w:p>
-    <w:p>
-      <w:pPr>
-        <w:pStyle w:val="BodyText"/>
-      </w:pPr>
-      <w:r>
-        <w:t xml:space="preserve">Vitelli, K. D., &amp; Colwell-Chanthaphonh, J. S. (Eds.). (2006). Archaeological ethics. Rowman Altamira.</w:t>
-      </w:r>
-    </w:p>
-    <w:p>
-      <w:pPr>
-        <w:pStyle w:val="BodyText"/>
-      </w:pPr>
-      <w:r>
-        <w:t xml:space="preserve">Wallis, J. C., Rolando, E., &amp; Borgman, C. L. (2013). If We Share Data, Will Anyone Use Them? Data Sharing and Reuse in the Long Tail of Science and Technology. PLoS ONE, 8(7), e67332.</w:t>
+      <w:r>
+        <w:t xml:space="preserve">, accessed 7 September 2017.</w:t>
+      </w:r>
+      <w:r>
+        <w:t xml:space="preserve"> </w:t>
+      </w:r>
+      <w:r>
+        <w:t xml:space="preserve">Vines, T.H, A. Y. Albert, R. L. Andrew, F. Débarre, D. G.Bock, M. T. Franklin and D. J. Rennison</w:t>
+      </w:r>
+      <w:r>
+        <w:t xml:space="preserve"> </w:t>
+      </w:r>
+      <w:r>
+        <w:t xml:space="preserve">2014. The Availability of Research Data Declines Rapidly with Article Age. Current Biology 24(1):94-97.</w:t>
+      </w:r>
+      <w:r>
+        <w:t xml:space="preserve"> </w:t>
+      </w:r>
+      <w:r>
+        <w:t xml:space="preserve">Vitelli, K. D. and J. S. Colwell-Chanthaphonh, (editors)</w:t>
+      </w:r>
+      <w:r>
+        <w:t xml:space="preserve"> </w:t>
+      </w:r>
+      <w:r>
+        <w:t xml:space="preserve">2006. Archaeological Ethics. Rowman Altamira, New York.</w:t>
+      </w:r>
+      <w:r>
+        <w:t xml:space="preserve"> </w:t>
+      </w:r>
+      <w:r>
+        <w:t xml:space="preserve">Wallis, J. C., Rolando, E. and C. L. Borgman</w:t>
+      </w:r>
+      <w:r>
+        <w:t xml:space="preserve"> </w:t>
+      </w:r>
+      <w:r>
+        <w:t xml:space="preserve">2013. If We Share Data, Will Anyone Use Them? Data Sharing and Reuse in the Long Tail of Science and Technology. PLoS ONE, 8(7), e67332.</w:t>
       </w:r>
       <w:r>
         <w:t xml:space="preserve"> </w:t>
@@ -5776,32 +6428,23 @@
           <w:rPr>
             <w:rStyle w:val="Hyperlink"/>
           </w:rPr>
-          <w:t xml:space="preserve">doi:10.1371/journal.pone.0067332</w:t>
+          <w:t xml:space="preserve">DOI:10.1371/journal.pone.0067332</w:t>
         </w:r>
       </w:hyperlink>
-    </w:p>
-    <w:p>
-      <w:pPr>
-        <w:pStyle w:val="BodyText"/>
-      </w:pPr>
-      <w:r>
-        <w:t xml:space="preserve">White E, Baldridge E, Brym Z, Locey K, McGlinn D, Supp S. (2013) Nine simple ways to make it easier to (re)use your data. Ideas in Ecology and Evolution. 2013;6: 1–10. doi: 10.4033/iee.2013.6b.6.f.</w:t>
-      </w:r>
-    </w:p>
-    <w:p>
-      <w:pPr>
-        <w:pStyle w:val="BodyText"/>
-      </w:pPr>
-      <w:r>
-        <w:t xml:space="preserve">Wicherts, J. M., Borsboom, D., Kats, J., &amp; Molenaar, D. (2006). The poor availability of psychological research data for reanalysis. American Psychologist, 61(7), 726.</w:t>
-      </w:r>
-    </w:p>
-    <w:p>
-      <w:pPr>
-        <w:pStyle w:val="BodyText"/>
-      </w:pPr>
-      <w:r>
-        <w:t xml:space="preserve">Wilkinson, M. D., Dumontier, M., Aalbersberg, Ij. J., Appleton, G., Axton, M., Baak, A., Bourne, P. E. (2016). The FAIR Guiding Principles for scientific data management and stewardship. Scientific Data, 3, 160018.</w:t>
+      <w:r>
+        <w:t xml:space="preserve">, accessed 7 September 2017.</w:t>
+      </w:r>
+      <w:r>
+        <w:t xml:space="preserve"> </w:t>
+      </w:r>
+      <w:r>
+        <w:t xml:space="preserve">White E, Baldridge E, Brym Z, Locey K, McGlinn D and S. Supp</w:t>
+      </w:r>
+      <w:r>
+        <w:t xml:space="preserve"> </w:t>
+      </w:r>
+      <w:r>
+        <w:t xml:space="preserve">2013. Nine simple ways to make it easier to (re)use your data. Ideas in Ecology and Evolution. 2013;6: 1–10.</w:t>
       </w:r>
       <w:r>
         <w:t xml:space="preserve"> </w:t>
@@ -5811,32 +6454,133 @@
           <w:rPr>
             <w:rStyle w:val="Hyperlink"/>
           </w:rPr>
-          <w:t xml:space="preserve">https://doi.org/10.1038/sdata.2016.18</w:t>
+          <w:t xml:space="preserve">DOI:10.4033/iee.2013.6b.6.f</w:t>
         </w:r>
       </w:hyperlink>
-    </w:p>
-    <w:p>
-      <w:pPr>
-        <w:pStyle w:val="BodyText"/>
-      </w:pPr>
-      <w:r>
-        <w:t xml:space="preserve">Womack RP (2015) Research Data in Core Journals in Biology, Chemistry, Mathematics, and Physics. PLOS ONE 10(12): e0143460. doi: 10.1371/journal.pone.0143460</w:t>
-      </w:r>
-    </w:p>
-    <w:p>
-      <w:pPr>
-        <w:pStyle w:val="BodyText"/>
-      </w:pPr>
-      <w:r>
-        <w:t xml:space="preserve">Zimmerman, L. J., Vitelli, K. D., &amp; Hollowell-Zimmer, J. (Eds.). (2003). Ethical issues in archaeology. Rowman Altamira.</w:t>
+      <w:r>
+        <w:t xml:space="preserve">, accessed on 7 September 2017</w:t>
+      </w:r>
+      <w:r>
+        <w:t xml:space="preserve"> </w:t>
+      </w:r>
+      <w:r>
+        <w:t xml:space="preserve">Whitlock, M. C.</w:t>
+      </w:r>
+      <w:r>
+        <w:t xml:space="preserve"> </w:t>
+      </w:r>
+      <w:r>
+        <w:t xml:space="preserve">2011. Data Archiving in Ecology and Evolution: Best Practices. Trends in Ecology &amp; Evolution, 26(2), 61-65.</w:t>
+      </w:r>
+      <w:r>
+        <w:t xml:space="preserve"> </w:t>
+      </w:r>
+      <w:r>
+        <w:t xml:space="preserve">Wicherts, J. M., Borsboom, D., Kats, J. and D. Molenaar</w:t>
+      </w:r>
+      <w:r>
+        <w:t xml:space="preserve"> </w:t>
+      </w:r>
+      <w:r>
+        <w:t xml:space="preserve">2006. The Poor Availability of Psychological Research Data for Reanalysis. American Psychologist, 61(7), 726.</w:t>
+      </w:r>
+      <w:r>
+        <w:t xml:space="preserve"> </w:t>
+      </w:r>
+      <w:r>
+        <w:t xml:space="preserve">Wilkinson, M. D., Dumontier, M., Aalbersberg, I. J., Appleton, G., Axton, M., Baak, A. and P. E. Bourne</w:t>
+      </w:r>
+      <w:r>
+        <w:t xml:space="preserve"> </w:t>
+      </w:r>
+      <w:r>
+        <w:t xml:space="preserve">2016. The FAIR Guiding Principles for scientific data management and stewardship. Scientific Data, 3, 160018.</w:t>
+      </w:r>
+      <w:r>
+        <w:t xml:space="preserve"> </w:t>
+      </w:r>
+      <w:hyperlink r:id="rId85">
+        <w:r>
+          <w:rPr>
+            <w:rStyle w:val="Hyperlink"/>
+          </w:rPr>
+          <w:t xml:space="preserve">DOI:10.1038/sdata.2016.18</w:t>
+        </w:r>
+      </w:hyperlink>
+      <w:r>
+        <w:t xml:space="preserve">, accessed on 7 September 2017.</w:t>
+      </w:r>
+      <w:r>
+        <w:t xml:space="preserve"> </w:t>
+      </w:r>
+      <w:r>
+        <w:t xml:space="preserve">Womack R.P.</w:t>
+      </w:r>
+      <w:r>
+        <w:t xml:space="preserve"> </w:t>
+      </w:r>
+      <w:r>
+        <w:t xml:space="preserve">2015. Research Data in Core Journals in Biology, Chemistry, Mathematics, and Physics. PLOS ONE 10(12): e0143460.</w:t>
+      </w:r>
+      <w:r>
+        <w:t xml:space="preserve"> </w:t>
+      </w:r>
+      <w:hyperlink r:id="rId86">
+        <w:r>
+          <w:rPr>
+            <w:rStyle w:val="Hyperlink"/>
+          </w:rPr>
+          <w:t xml:space="preserve">DOI:10.1371/journal.pone.0143460</w:t>
+        </w:r>
+      </w:hyperlink>
+      <w:r>
+        <w:t xml:space="preserve">, accessed on 7 September 2017.</w:t>
+      </w:r>
+      <w:r>
+        <w:t xml:space="preserve"> </w:t>
+      </w:r>
+      <w:r>
+        <w:t xml:space="preserve">Wouters P. and W. Haak</w:t>
+      </w:r>
+      <w:r>
+        <w:t xml:space="preserve"> </w:t>
+      </w:r>
+      <w:r>
+        <w:t xml:space="preserve">2017. Open Data Report: The Researcher Perspective. Electronic document</w:t>
+      </w:r>
+      <w:r>
+        <w:t xml:space="preserve"> </w:t>
+      </w:r>
+      <w:hyperlink r:id="rId87">
+        <w:r>
+          <w:rPr>
+            <w:rStyle w:val="Hyperlink"/>
+          </w:rPr>
+          <w:t xml:space="preserve">https://www.elsevier.com/about/open-science/research-data/open-data-report</w:t>
+        </w:r>
+      </w:hyperlink>
+      <w:r>
+        <w:t xml:space="preserve">, accessed 11 October 2017</w:t>
+      </w:r>
+      <w:r>
+        <w:t xml:space="preserve"> </w:t>
+      </w:r>
+      <w:r>
+        <w:t xml:space="preserve">Zimmerman, L. J., Vitelli, K. D., and J. Hollowell-Zimmer, (editors)</w:t>
+      </w:r>
+      <w:r>
+        <w:t xml:space="preserve"> </w:t>
+      </w:r>
+      <w:r>
+        <w:t xml:space="preserve">2003. Ethical Issues in Archaeology. Rowman Altamira, New York.</w:t>
       </w:r>
     </w:p>
     <w:p>
       <w:pPr>
         <w:pStyle w:val="Heading3"/>
       </w:pPr>
-      <w:bookmarkStart w:id="85" w:name="colophon"/>
-      <w:bookmarkEnd w:id="85"/>
+      <w:bookmarkStart w:id="88" w:name="colophon"/>
+      <w:bookmarkEnd w:id="88"/>
       <w:r>
         <w:t xml:space="preserve">Colophon</w:t>
       </w:r>
@@ -5846,7 +6590,7 @@
         <w:pStyle w:val="FirstParagraph"/>
       </w:pPr>
       <w:r>
-        <w:t xml:space="preserve">This document contains 17,670 words and was generated on 2017-11-29 12:30:28 using the following computational environment and dependencies:</w:t>
+        <w:t xml:space="preserve">This document contains 18,284 words and was generated on 2017-12-28 12:08:57 using the following computational environment and dependencies:</w:t>
       </w:r>
     </w:p>
     <w:p>
@@ -5866,7 +6610,7 @@
         <w:rPr>
           <w:rStyle w:val="VerbatimChar"/>
         </w:rPr>
-        <w:t xml:space="preserve">#&gt;  version  R version 3.4.1 (2017-06-30)</w:t>
+        <w:t xml:space="preserve">#&gt;  version  R version 3.4.3 (2017-11-30)</w:t>
       </w:r>
       <w:r>
         <w:br w:type="textWrapping"/>
@@ -5920,7 +6664,7 @@
         <w:rPr>
           <w:rStyle w:val="VerbatimChar"/>
         </w:rPr>
-        <w:t xml:space="preserve">#&gt;  date     2017-11-29                  </w:t>
+        <w:t xml:space="preserve">#&gt;  date     2017-12-28                  </w:t>
       </w:r>
       <w:r>
         <w:br w:type="textWrapping"/>
@@ -5956,16 +6700,16 @@
         <w:rPr>
           <w:rStyle w:val="VerbatimChar"/>
         </w:rPr>
-        <w:t xml:space="preserve">#&gt;  backports        1.1.1      2017-09-25</w:t>
-      </w:r>
-      <w:r>
-        <w:br w:type="textWrapping"/>
-      </w:r>
-      <w:r>
-        <w:rPr>
-          <w:rStyle w:val="VerbatimChar"/>
-        </w:rPr>
-        <w:t xml:space="preserve">#&gt;  base           * 3.4.1      2017-06-30</w:t>
+        <w:t xml:space="preserve">#&gt;  backports        1.1.2      2017-12-13</w:t>
+      </w:r>
+      <w:r>
+        <w:br w:type="textWrapping"/>
+      </w:r>
+      <w:r>
+        <w:rPr>
+          <w:rStyle w:val="VerbatimChar"/>
+        </w:rPr>
+        <w:t xml:space="preserve">#&gt;  base           * 3.4.3      2017-12-06</w:t>
       </w:r>
       <w:r>
         <w:br w:type="textWrapping"/>
@@ -5992,16 +6736,16 @@
         <w:rPr>
           <w:rStyle w:val="VerbatimChar"/>
         </w:rPr>
-        <w:t xml:space="preserve">#&gt;  bookdown         0.5.10     2017-11-28</w:t>
-      </w:r>
-      <w:r>
-        <w:br w:type="textWrapping"/>
-      </w:r>
-      <w:r>
-        <w:rPr>
-          <w:rStyle w:val="VerbatimChar"/>
-        </w:rPr>
-        <w:t xml:space="preserve">#&gt;  broom            0.4.2      2017-02-13</w:t>
+        <w:t xml:space="preserve">#&gt;  bookdown         0.5        2017-08-20</w:t>
+      </w:r>
+      <w:r>
+        <w:br w:type="textWrapping"/>
+      </w:r>
+      <w:r>
+        <w:rPr>
+          <w:rStyle w:val="VerbatimChar"/>
+        </w:rPr>
+        <w:t xml:space="preserve">#&gt;  broom            0.4.3      2017-11-20</w:t>
       </w:r>
       <w:r>
         <w:br w:type="textWrapping"/>
@@ -6046,16 +6790,16 @@
         <w:rPr>
           <w:rStyle w:val="VerbatimChar"/>
         </w:rPr>
-        <w:t xml:space="preserve">#&gt;  compiler         3.4.1      2017-06-30</w:t>
-      </w:r>
-      <w:r>
-        <w:br w:type="textWrapping"/>
-      </w:r>
-      <w:r>
-        <w:rPr>
-          <w:rStyle w:val="VerbatimChar"/>
-        </w:rPr>
-        <w:t xml:space="preserve">#&gt;  cowplot        * 0.8.0      2017-07-30</w:t>
+        <w:t xml:space="preserve">#&gt;  compiler         3.4.3      2017-12-06</w:t>
+      </w:r>
+      <w:r>
+        <w:br w:type="textWrapping"/>
+      </w:r>
+      <w:r>
+        <w:rPr>
+          <w:rStyle w:val="VerbatimChar"/>
+        </w:rPr>
+        <w:t xml:space="preserve">#&gt;  cowplot        * 0.9.2      2017-12-17</w:t>
       </w:r>
       <w:r>
         <w:br w:type="textWrapping"/>
@@ -6100,7 +6844,7 @@
         <w:rPr>
           <w:rStyle w:val="VerbatimChar"/>
         </w:rPr>
-        <w:t xml:space="preserve">#&gt;  datasets       * 3.4.1      2017-06-30</w:t>
+        <w:t xml:space="preserve">#&gt;  datasets       * 3.4.3      2017-12-06</w:t>
       </w:r>
       <w:r>
         <w:br w:type="textWrapping"/>
@@ -6118,7 +6862,7 @@
         <w:rPr>
           <w:rStyle w:val="VerbatimChar"/>
         </w:rPr>
-        <w:t xml:space="preserve">#&gt;  digest           0.6.12     2017-01-27</w:t>
+        <w:t xml:space="preserve">#&gt;  digest           0.6.13     2017-12-14</w:t>
       </w:r>
       <w:r>
         <w:br w:type="textWrapping"/>
@@ -6163,6 +6907,15 @@
         <w:rPr>
           <w:rStyle w:val="VerbatimChar"/>
         </w:rPr>
+        <w:t xml:space="preserve">#&gt;  gdtools        * 0.1.6      2017-09-01</w:t>
+      </w:r>
+      <w:r>
+        <w:br w:type="textWrapping"/>
+      </w:r>
+      <w:r>
+        <w:rPr>
+          <w:rStyle w:val="VerbatimChar"/>
+        </w:rPr>
         <w:t xml:space="preserve">#&gt;  ggplot2        * 2.2.1.9000 2017-10-24</w:t>
       </w:r>
       <w:r>
@@ -6190,25 +6943,25 @@
         <w:rPr>
           <w:rStyle w:val="VerbatimChar"/>
         </w:rPr>
-        <w:t xml:space="preserve">#&gt;  graphics       * 3.4.1      2017-06-30</w:t>
-      </w:r>
-      <w:r>
-        <w:br w:type="textWrapping"/>
-      </w:r>
-      <w:r>
-        <w:rPr>
-          <w:rStyle w:val="VerbatimChar"/>
-        </w:rPr>
-        <w:t xml:space="preserve">#&gt;  grDevices      * 3.4.1      2017-06-30</w:t>
-      </w:r>
-      <w:r>
-        <w:br w:type="textWrapping"/>
-      </w:r>
-      <w:r>
-        <w:rPr>
-          <w:rStyle w:val="VerbatimChar"/>
-        </w:rPr>
-        <w:t xml:space="preserve">#&gt;  grid           * 3.4.1      2017-06-30</w:t>
+        <w:t xml:space="preserve">#&gt;  graphics       * 3.4.3      2017-12-06</w:t>
+      </w:r>
+      <w:r>
+        <w:br w:type="textWrapping"/>
+      </w:r>
+      <w:r>
+        <w:rPr>
+          <w:rStyle w:val="VerbatimChar"/>
+        </w:rPr>
+        <w:t xml:space="preserve">#&gt;  grDevices      * 3.4.3      2017-12-06</w:t>
+      </w:r>
+      <w:r>
+        <w:br w:type="textWrapping"/>
+      </w:r>
+      <w:r>
+        <w:rPr>
+          <w:rStyle w:val="VerbatimChar"/>
+        </w:rPr>
+        <w:t xml:space="preserve">#&gt;  grid           * 3.4.3      2017-12-06</w:t>
       </w:r>
       <w:r>
         <w:br w:type="textWrapping"/>
@@ -6253,7 +7006,7 @@
         <w:rPr>
           <w:rStyle w:val="VerbatimChar"/>
         </w:rPr>
-        <w:t xml:space="preserve">#&gt;  hms              0.3        2016-11-22</w:t>
+        <w:t xml:space="preserve">#&gt;  hms              0.4.0      2017-11-23</w:t>
       </w:r>
       <w:r>
         <w:br w:type="textWrapping"/>
@@ -6289,7 +7042,7 @@
         <w:rPr>
           <w:rStyle w:val="VerbatimChar"/>
         </w:rPr>
-        <w:t xml:space="preserve">#&gt;  knitr            1.17       2017-08-10</w:t>
+        <w:t xml:space="preserve">#&gt;  knitr            1.18       2017-12-27</w:t>
       </w:r>
       <w:r>
         <w:br w:type="textWrapping"/>
@@ -6361,7 +7114,7 @@
         <w:rPr>
           <w:rStyle w:val="VerbatimChar"/>
         </w:rPr>
-        <w:t xml:space="preserve">#&gt;  methods        * 3.4.1      2017-06-30</w:t>
+        <w:t xml:space="preserve">#&gt;  methods        * 3.4.3      2017-12-06</w:t>
       </w:r>
       <w:r>
         <w:br w:type="textWrapping"/>
@@ -6406,7 +7159,16 @@
         <w:rPr>
           <w:rStyle w:val="VerbatimChar"/>
         </w:rPr>
-        <w:t xml:space="preserve">#&gt;  parallel         3.4.1      2017-06-30</w:t>
+        <w:t xml:space="preserve">#&gt;  parallel         3.4.3      2017-12-06</w:t>
+      </w:r>
+      <w:r>
+        <w:br w:type="textWrapping"/>
+      </w:r>
+      <w:r>
+        <w:rPr>
+          <w:rStyle w:val="VerbatimChar"/>
+        </w:rPr>
+        <w:t xml:space="preserve">#&gt;  pillar           1.0.1      2017-11-27</w:t>
       </w:r>
       <w:r>
         <w:br w:type="textWrapping"/>
@@ -6469,7 +7231,7 @@
         <w:rPr>
           <w:rStyle w:val="VerbatimChar"/>
         </w:rPr>
-        <w:t xml:space="preserve">#&gt;  Rcpp             0.12.13    2017-09-28</w:t>
+        <w:t xml:space="preserve">#&gt;  Rcpp             0.12.14    2017-11-23</w:t>
       </w:r>
       <w:r>
         <w:br w:type="textWrapping"/>
@@ -6496,16 +7258,16 @@
         <w:rPr>
           <w:rStyle w:val="VerbatimChar"/>
         </w:rPr>
-        <w:t xml:space="preserve">#&gt;  reshape2         1.4.2      2016-10-22</w:t>
-      </w:r>
-      <w:r>
-        <w:br w:type="textWrapping"/>
-      </w:r>
-      <w:r>
-        <w:rPr>
-          <w:rStyle w:val="VerbatimChar"/>
-        </w:rPr>
-        <w:t xml:space="preserve">#&gt;  rlang            0.1.4      2017-11-05</w:t>
+        <w:t xml:space="preserve">#&gt;  reshape2         1.4.3      2017-12-11</w:t>
+      </w:r>
+      <w:r>
+        <w:br w:type="textWrapping"/>
+      </w:r>
+      <w:r>
+        <w:rPr>
+          <w:rStyle w:val="VerbatimChar"/>
+        </w:rPr>
+        <w:t xml:space="preserve">#&gt;  rlang            0.1.6      2017-12-21</w:t>
       </w:r>
       <w:r>
         <w:br w:type="textWrapping"/>
@@ -6523,16 +7285,16 @@
         <w:rPr>
           <w:rStyle w:val="VerbatimChar"/>
         </w:rPr>
-        <w:t xml:space="preserve">#&gt;  rprojroot        1.2        2017-01-16</w:t>
-      </w:r>
-      <w:r>
-        <w:br w:type="textWrapping"/>
-      </w:r>
-      <w:r>
-        <w:rPr>
-          <w:rStyle w:val="VerbatimChar"/>
-        </w:rPr>
-        <w:t xml:space="preserve">#&gt;  rstudioapi       0.7.0-9000 2017-10-09</w:t>
+        <w:t xml:space="preserve">#&gt;  rprojroot        1.3-1      2017-12-18</w:t>
+      </w:r>
+      <w:r>
+        <w:br w:type="textWrapping"/>
+      </w:r>
+      <w:r>
+        <w:rPr>
+          <w:rStyle w:val="VerbatimChar"/>
+        </w:rPr>
+        <w:t xml:space="preserve">#&gt;  rstudioapi       0.7.0-9000 2017-12-23</w:t>
       </w:r>
       <w:r>
         <w:br w:type="textWrapping"/>
@@ -6559,7 +7321,7 @@
         <w:rPr>
           <w:rStyle w:val="VerbatimChar"/>
         </w:rPr>
-        <w:t xml:space="preserve">#&gt;  stats          * 3.4.1      2017-06-30</w:t>
+        <w:t xml:space="preserve">#&gt;  stats          * 3.4.3      2017-12-06</w:t>
       </w:r>
       <w:r>
         <w:br w:type="textWrapping"/>
@@ -6586,7 +7348,16 @@
         <w:rPr>
           <w:rStyle w:val="VerbatimChar"/>
         </w:rPr>
-        <w:t xml:space="preserve">#&gt;  tibble         * 1.3.4      2017-08-22</w:t>
+        <w:t xml:space="preserve">#&gt;  svglite          1.2.1      2017-09-11</w:t>
+      </w:r>
+      <w:r>
+        <w:br w:type="textWrapping"/>
+      </w:r>
+      <w:r>
+        <w:rPr>
+          <w:rStyle w:val="VerbatimChar"/>
+        </w:rPr>
+        <w:t xml:space="preserve">#&gt;  tibble         * 1.4.1      2017-12-25</w:t>
       </w:r>
       <w:r>
         <w:br w:type="textWrapping"/>
@@ -6613,16 +7384,16 @@
         <w:rPr>
           <w:rStyle w:val="VerbatimChar"/>
         </w:rPr>
-        <w:t xml:space="preserve">#&gt;  tidyverse      * 1.2.0      2017-11-07</w:t>
-      </w:r>
-      <w:r>
-        <w:br w:type="textWrapping"/>
-      </w:r>
-      <w:r>
-        <w:rPr>
-          <w:rStyle w:val="VerbatimChar"/>
-        </w:rPr>
-        <w:t xml:space="preserve">#&gt;  tools            3.4.1      2017-06-30</w:t>
+        <w:t xml:space="preserve">#&gt;  tidyverse      * 1.2.1      2017-11-14</w:t>
+      </w:r>
+      <w:r>
+        <w:br w:type="textWrapping"/>
+      </w:r>
+      <w:r>
+        <w:rPr>
+          <w:rStyle w:val="VerbatimChar"/>
+        </w:rPr>
+        <w:t xml:space="preserve">#&gt;  tools            3.4.3      2017-12-06</w:t>
       </w:r>
       <w:r>
         <w:br w:type="textWrapping"/>
@@ -6649,7 +7420,7 @@
         <w:rPr>
           <w:rStyle w:val="VerbatimChar"/>
         </w:rPr>
-        <w:t xml:space="preserve">#&gt;  utils          * 3.4.1      2017-06-30</w:t>
+        <w:t xml:space="preserve">#&gt;  utils          * 3.4.3      2017-12-06</w:t>
       </w:r>
       <w:r>
         <w:br w:type="textWrapping"/>
@@ -6685,7 +7456,7 @@
         <w:rPr>
           <w:rStyle w:val="VerbatimChar"/>
         </w:rPr>
-        <w:t xml:space="preserve">#&gt;  withr            2.1.0      2017-11-01</w:t>
+        <w:t xml:space="preserve">#&gt;  withr            2.1.1      2017-12-19</w:t>
       </w:r>
       <w:r>
         <w:br w:type="textWrapping"/>
@@ -6712,7 +7483,7 @@
         <w:rPr>
           <w:rStyle w:val="VerbatimChar"/>
         </w:rPr>
-        <w:t xml:space="preserve">#&gt;  yaml             2.1.14     2016-11-12</w:t>
+        <w:t xml:space="preserve">#&gt;  yaml             2.1.16     2017-12-12</w:t>
       </w:r>
       <w:r>
         <w:br w:type="textWrapping"/>
@@ -6748,6 +7519,69 @@
         <w:rPr>
           <w:rStyle w:val="VerbatimChar"/>
         </w:rPr>
+        <w:t xml:space="preserve">#&gt;  CRAN (R 3.4.3)                        </w:t>
+      </w:r>
+      <w:r>
+        <w:br w:type="textWrapping"/>
+      </w:r>
+      <w:r>
+        <w:rPr>
+          <w:rStyle w:val="VerbatimChar"/>
+        </w:rPr>
+        <w:t xml:space="preserve">#&gt;  local                                 </w:t>
+      </w:r>
+      <w:r>
+        <w:br w:type="textWrapping"/>
+      </w:r>
+      <w:r>
+        <w:rPr>
+          <w:rStyle w:val="VerbatimChar"/>
+        </w:rPr>
+        <w:t xml:space="preserve">#&gt;  CRAN (R 3.4.0)                        </w:t>
+      </w:r>
+      <w:r>
+        <w:br w:type="textWrapping"/>
+      </w:r>
+      <w:r>
+        <w:rPr>
+          <w:rStyle w:val="VerbatimChar"/>
+        </w:rPr>
+        <w:t xml:space="preserve">#&gt;  CRAN (R 3.4.0)                        </w:t>
+      </w:r>
+      <w:r>
+        <w:br w:type="textWrapping"/>
+      </w:r>
+      <w:r>
+        <w:rPr>
+          <w:rStyle w:val="VerbatimChar"/>
+        </w:rPr>
+        <w:t xml:space="preserve">#&gt;  CRAN (R 3.4.3)                        </w:t>
+      </w:r>
+      <w:r>
+        <w:br w:type="textWrapping"/>
+      </w:r>
+      <w:r>
+        <w:rPr>
+          <w:rStyle w:val="VerbatimChar"/>
+        </w:rPr>
+        <w:t xml:space="preserve">#&gt;  CRAN (R 3.4.3)                        </w:t>
+      </w:r>
+      <w:r>
+        <w:br w:type="textWrapping"/>
+      </w:r>
+      <w:r>
+        <w:rPr>
+          <w:rStyle w:val="VerbatimChar"/>
+        </w:rPr>
+        <w:t xml:space="preserve">#&gt;  Github (rsheets/cellranger@024d5ba)   </w:t>
+      </w:r>
+      <w:r>
+        <w:br w:type="textWrapping"/>
+      </w:r>
+      <w:r>
+        <w:rPr>
+          <w:rStyle w:val="VerbatimChar"/>
+        </w:rPr>
         <w:t xml:space="preserve">#&gt;  CRAN (R 3.4.1)                        </w:t>
       </w:r>
       <w:r>
@@ -6757,6 +7591,24 @@
         <w:rPr>
           <w:rStyle w:val="VerbatimChar"/>
         </w:rPr>
+        <w:t xml:space="preserve">#&gt;  CRAN (R 3.4.2)                        </w:t>
+      </w:r>
+      <w:r>
+        <w:br w:type="textWrapping"/>
+      </w:r>
+      <w:r>
+        <w:rPr>
+          <w:rStyle w:val="VerbatimChar"/>
+        </w:rPr>
+        <w:t xml:space="preserve">#&gt;  CRAN (R 3.4.0)                        </w:t>
+      </w:r>
+      <w:r>
+        <w:br w:type="textWrapping"/>
+      </w:r>
+      <w:r>
+        <w:rPr>
+          <w:rStyle w:val="VerbatimChar"/>
+        </w:rPr>
         <w:t xml:space="preserve">#&gt;  local                                 </w:t>
       </w:r>
       <w:r>
@@ -6766,6 +7618,87 @@
         <w:rPr>
           <w:rStyle w:val="VerbatimChar"/>
         </w:rPr>
+        <w:t xml:space="preserve">#&gt;  CRAN (R 3.4.3)                        </w:t>
+      </w:r>
+      <w:r>
+        <w:br w:type="textWrapping"/>
+      </w:r>
+      <w:r>
+        <w:rPr>
+          <w:rStyle w:val="VerbatimChar"/>
+        </w:rPr>
+        <w:t xml:space="preserve">#&gt;  Github (gaborcsardi/crayon@b5221ab)   </w:t>
+      </w:r>
+      <w:r>
+        <w:br w:type="textWrapping"/>
+      </w:r>
+      <w:r>
+        <w:rPr>
+          <w:rStyle w:val="VerbatimChar"/>
+        </w:rPr>
+        <w:t xml:space="preserve">#&gt;  Github (ropenscilabs/crevents@2d1fad8)</w:t>
+      </w:r>
+      <w:r>
+        <w:br w:type="textWrapping"/>
+      </w:r>
+      <w:r>
+        <w:rPr>
+          <w:rStyle w:val="VerbatimChar"/>
+        </w:rPr>
+        <w:t xml:space="preserve">#&gt;  CRAN (R 3.4.2)                        </w:t>
+      </w:r>
+      <w:r>
+        <w:br w:type="textWrapping"/>
+      </w:r>
+      <w:r>
+        <w:rPr>
+          <w:rStyle w:val="VerbatimChar"/>
+        </w:rPr>
+        <w:t xml:space="preserve">#&gt;  local                                 </w:t>
+      </w:r>
+      <w:r>
+        <w:br w:type="textWrapping"/>
+      </w:r>
+      <w:r>
+        <w:rPr>
+          <w:rStyle w:val="VerbatimChar"/>
+        </w:rPr>
+        <w:t xml:space="preserve">#&gt;  local                                 </w:t>
+      </w:r>
+      <w:r>
+        <w:br w:type="textWrapping"/>
+      </w:r>
+      <w:r>
+        <w:rPr>
+          <w:rStyle w:val="VerbatimChar"/>
+        </w:rPr>
+        <w:t xml:space="preserve">#&gt;  CRAN (R 3.4.2)                        </w:t>
+      </w:r>
+      <w:r>
+        <w:br w:type="textWrapping"/>
+      </w:r>
+      <w:r>
+        <w:rPr>
+          <w:rStyle w:val="VerbatimChar"/>
+        </w:rPr>
+        <w:t xml:space="preserve">#&gt;  CRAN (R 3.4.3)                        </w:t>
+      </w:r>
+      <w:r>
+        <w:br w:type="textWrapping"/>
+      </w:r>
+      <w:r>
+        <w:rPr>
+          <w:rStyle w:val="VerbatimChar"/>
+        </w:rPr>
+        <w:t xml:space="preserve">#&gt;  CRAN (R 3.4.2)                        </w:t>
+      </w:r>
+      <w:r>
+        <w:br w:type="textWrapping"/>
+      </w:r>
+      <w:r>
+        <w:rPr>
+          <w:rStyle w:val="VerbatimChar"/>
+        </w:rPr>
         <w:t xml:space="preserve">#&gt;  CRAN (R 3.4.0)                        </w:t>
       </w:r>
       <w:r>
@@ -6784,15 +7717,6 @@
         <w:rPr>
           <w:rStyle w:val="VerbatimChar"/>
         </w:rPr>
-        <w:t xml:space="preserve">#&gt;  Github (rstudio/bookdown@d78c661)     </w:t>
-      </w:r>
-      <w:r>
-        <w:br w:type="textWrapping"/>
-      </w:r>
-      <w:r>
-        <w:rPr>
-          <w:rStyle w:val="VerbatimChar"/>
-        </w:rPr>
         <w:t xml:space="preserve">#&gt;  CRAN (R 3.4.0)                        </w:t>
       </w:r>
       <w:r>
@@ -6802,15 +7726,6 @@
         <w:rPr>
           <w:rStyle w:val="VerbatimChar"/>
         </w:rPr>
-        <w:t xml:space="preserve">#&gt;  Github (rsheets/cellranger@024d5ba)   </w:t>
-      </w:r>
-      <w:r>
-        <w:br w:type="textWrapping"/>
-      </w:r>
-      <w:r>
-        <w:rPr>
-          <w:rStyle w:val="VerbatimChar"/>
-        </w:rPr>
         <w:t xml:space="preserve">#&gt;  CRAN (R 3.4.1)                        </w:t>
       </w:r>
       <w:r>
@@ -6820,6 +7735,24 @@
         <w:rPr>
           <w:rStyle w:val="VerbatimChar"/>
         </w:rPr>
+        <w:t xml:space="preserve">#&gt;  Github (tidyverse/ggplot2@ffb40f3)    </w:t>
+      </w:r>
+      <w:r>
+        <w:br w:type="textWrapping"/>
+      </w:r>
+      <w:r>
+        <w:rPr>
+          <w:rStyle w:val="VerbatimChar"/>
+        </w:rPr>
+        <w:t xml:space="preserve">#&gt;  Github (slowkow/ggrepel@680db17)      </w:t>
+      </w:r>
+      <w:r>
+        <w:br w:type="textWrapping"/>
+      </w:r>
+      <w:r>
+        <w:rPr>
+          <w:rStyle w:val="VerbatimChar"/>
+        </w:rPr>
         <w:t xml:space="preserve">#&gt;  CRAN (R 3.4.2)                        </w:t>
       </w:r>
       <w:r>
@@ -6829,6 +7762,42 @@
         <w:rPr>
           <w:rStyle w:val="VerbatimChar"/>
         </w:rPr>
+        <w:t xml:space="preserve">#&gt;  local                                 </w:t>
+      </w:r>
+      <w:r>
+        <w:br w:type="textWrapping"/>
+      </w:r>
+      <w:r>
+        <w:rPr>
+          <w:rStyle w:val="VerbatimChar"/>
+        </w:rPr>
+        <w:t xml:space="preserve">#&gt;  local                                 </w:t>
+      </w:r>
+      <w:r>
+        <w:br w:type="textWrapping"/>
+      </w:r>
+      <w:r>
+        <w:rPr>
+          <w:rStyle w:val="VerbatimChar"/>
+        </w:rPr>
+        <w:t xml:space="preserve">#&gt;  local                                 </w:t>
+      </w:r>
+      <w:r>
+        <w:br w:type="textWrapping"/>
+      </w:r>
+      <w:r>
+        <w:rPr>
+          <w:rStyle w:val="VerbatimChar"/>
+        </w:rPr>
+        <w:t xml:space="preserve">#&gt;  CRAN (R 3.4.1)                        </w:t>
+      </w:r>
+      <w:r>
+        <w:br w:type="textWrapping"/>
+      </w:r>
+      <w:r>
+        <w:rPr>
+          <w:rStyle w:val="VerbatimChar"/>
+        </w:rPr>
         <w:t xml:space="preserve">#&gt;  CRAN (R 3.4.0)                        </w:t>
       </w:r>
       <w:r>
@@ -6838,6 +7807,132 @@
         <w:rPr>
           <w:rStyle w:val="VerbatimChar"/>
         </w:rPr>
+        <w:t xml:space="preserve">#&gt;  CRAN (R 3.4.1)                        </w:t>
+      </w:r>
+      <w:r>
+        <w:br w:type="textWrapping"/>
+      </w:r>
+      <w:r>
+        <w:rPr>
+          <w:rStyle w:val="VerbatimChar"/>
+        </w:rPr>
+        <w:t xml:space="preserve">#&gt;  CRAN (R 3.4.0)                        </w:t>
+      </w:r>
+      <w:r>
+        <w:br w:type="textWrapping"/>
+      </w:r>
+      <w:r>
+        <w:rPr>
+          <w:rStyle w:val="VerbatimChar"/>
+        </w:rPr>
+        <w:t xml:space="preserve">#&gt;  CRAN (R 3.4.3)                        </w:t>
+      </w:r>
+      <w:r>
+        <w:br w:type="textWrapping"/>
+      </w:r>
+      <w:r>
+        <w:rPr>
+          <w:rStyle w:val="VerbatimChar"/>
+        </w:rPr>
+        <w:t xml:space="preserve">#&gt;  CRAN (R 3.4.0)                        </w:t>
+      </w:r>
+      <w:r>
+        <w:br w:type="textWrapping"/>
+      </w:r>
+      <w:r>
+        <w:rPr>
+          <w:rStyle w:val="VerbatimChar"/>
+        </w:rPr>
+        <w:t xml:space="preserve">#&gt;  CRAN (R 3.4.1)                        </w:t>
+      </w:r>
+      <w:r>
+        <w:br w:type="textWrapping"/>
+      </w:r>
+      <w:r>
+        <w:rPr>
+          <w:rStyle w:val="VerbatimChar"/>
+        </w:rPr>
+        <w:t xml:space="preserve">#&gt;  CRAN (R 3.4.0)                        </w:t>
+      </w:r>
+      <w:r>
+        <w:br w:type="textWrapping"/>
+      </w:r>
+      <w:r>
+        <w:rPr>
+          <w:rStyle w:val="VerbatimChar"/>
+        </w:rPr>
+        <w:t xml:space="preserve">#&gt;  CRAN (R 3.4.3)                        </w:t>
+      </w:r>
+      <w:r>
+        <w:br w:type="textWrapping"/>
+      </w:r>
+      <w:r>
+        <w:rPr>
+          <w:rStyle w:val="VerbatimChar"/>
+        </w:rPr>
+        <w:t xml:space="preserve">#&gt;  CRAN (R 3.4.0)                        </w:t>
+      </w:r>
+      <w:r>
+        <w:br w:type="textWrapping"/>
+      </w:r>
+      <w:r>
+        <w:rPr>
+          <w:rStyle w:val="VerbatimChar"/>
+        </w:rPr>
+        <w:t xml:space="preserve">#&gt;  CRAN (R 3.4.0)                        </w:t>
+      </w:r>
+      <w:r>
+        <w:br w:type="textWrapping"/>
+      </w:r>
+      <w:r>
+        <w:rPr>
+          <w:rStyle w:val="VerbatimChar"/>
+        </w:rPr>
+        <w:t xml:space="preserve">#&gt;  CRAN (R 3.4.3)                        </w:t>
+      </w:r>
+      <w:r>
+        <w:br w:type="textWrapping"/>
+      </w:r>
+      <w:r>
+        <w:rPr>
+          <w:rStyle w:val="VerbatimChar"/>
+        </w:rPr>
+        <w:t xml:space="preserve">#&gt;  CRAN (R 3.4.2)                        </w:t>
+      </w:r>
+      <w:r>
+        <w:br w:type="textWrapping"/>
+      </w:r>
+      <w:r>
+        <w:rPr>
+          <w:rStyle w:val="VerbatimChar"/>
+        </w:rPr>
+        <w:t xml:space="preserve">#&gt;  CRAN (R 3.4.2)                        </w:t>
+      </w:r>
+      <w:r>
+        <w:br w:type="textWrapping"/>
+      </w:r>
+      <w:r>
+        <w:rPr>
+          <w:rStyle w:val="VerbatimChar"/>
+        </w:rPr>
+        <w:t xml:space="preserve">#&gt;  CRAN (R 3.4.0)                        </w:t>
+      </w:r>
+      <w:r>
+        <w:br w:type="textWrapping"/>
+      </w:r>
+      <w:r>
+        <w:rPr>
+          <w:rStyle w:val="VerbatimChar"/>
+        </w:rPr>
+        <w:t xml:space="preserve">#&gt;  CRAN (R 3.4.0)                        </w:t>
+      </w:r>
+      <w:r>
+        <w:br w:type="textWrapping"/>
+      </w:r>
+      <w:r>
+        <w:rPr>
+          <w:rStyle w:val="VerbatimChar"/>
+        </w:rPr>
         <w:t xml:space="preserve">#&gt;  local                                 </w:t>
       </w:r>
       <w:r>
@@ -6847,6 +7942,15 @@
         <w:rPr>
           <w:rStyle w:val="VerbatimChar"/>
         </w:rPr>
+        <w:t xml:space="preserve">#&gt;  CRAN (R 3.4.0)                        </w:t>
+      </w:r>
+      <w:r>
+        <w:br w:type="textWrapping"/>
+      </w:r>
+      <w:r>
+        <w:rPr>
+          <w:rStyle w:val="VerbatimChar"/>
+        </w:rPr>
         <w:t xml:space="preserve">#&gt;  CRAN (R 3.4.1)                        </w:t>
       </w:r>
       <w:r>
@@ -6856,16 +7960,61 @@
         <w:rPr>
           <w:rStyle w:val="VerbatimChar"/>
         </w:rPr>
-        <w:t xml:space="preserve">#&gt;  Github (gaborcsardi/crayon@b5221ab)   </w:t>
-      </w:r>
-      <w:r>
-        <w:br w:type="textWrapping"/>
-      </w:r>
-      <w:r>
-        <w:rPr>
-          <w:rStyle w:val="VerbatimChar"/>
-        </w:rPr>
-        <w:t xml:space="preserve">#&gt;  Github (ropenscilabs/crevents@2d1fad8)</w:t>
+        <w:t xml:space="preserve">#&gt;  CRAN (R 3.4.0)                        </w:t>
+      </w:r>
+      <w:r>
+        <w:br w:type="textWrapping"/>
+      </w:r>
+      <w:r>
+        <w:rPr>
+          <w:rStyle w:val="VerbatimChar"/>
+        </w:rPr>
+        <w:t xml:space="preserve">#&gt;  CRAN (R 3.4.3)                        </w:t>
+      </w:r>
+      <w:r>
+        <w:br w:type="textWrapping"/>
+      </w:r>
+      <w:r>
+        <w:rPr>
+          <w:rStyle w:val="VerbatimChar"/>
+        </w:rPr>
+        <w:t xml:space="preserve">#&gt;  local                                 </w:t>
+      </w:r>
+      <w:r>
+        <w:br w:type="textWrapping"/>
+      </w:r>
+      <w:r>
+        <w:rPr>
+          <w:rStyle w:val="VerbatimChar"/>
+        </w:rPr>
+        <w:t xml:space="preserve">#&gt;  CRAN (R 3.4.3)                        </w:t>
+      </w:r>
+      <w:r>
+        <w:br w:type="textWrapping"/>
+      </w:r>
+      <w:r>
+        <w:rPr>
+          <w:rStyle w:val="VerbatimChar"/>
+        </w:rPr>
+        <w:t xml:space="preserve">#&gt;  CRAN (R 3.4.0)                        </w:t>
+      </w:r>
+      <w:r>
+        <w:br w:type="textWrapping"/>
+      </w:r>
+      <w:r>
+        <w:rPr>
+          <w:rStyle w:val="VerbatimChar"/>
+        </w:rPr>
+        <w:t xml:space="preserve">#&gt;  CRAN (R 3.4.0)                        </w:t>
+      </w:r>
+      <w:r>
+        <w:br w:type="textWrapping"/>
+      </w:r>
+      <w:r>
+        <w:rPr>
+          <w:rStyle w:val="VerbatimChar"/>
+        </w:rPr>
+        <w:t xml:space="preserve">#&gt;  CRAN (R 3.4.0)                        </w:t>
       </w:r>
       <w:r>
         <w:br w:type="textWrapping"/>
@@ -6883,6 +8032,114 @@
         <w:rPr>
           <w:rStyle w:val="VerbatimChar"/>
         </w:rPr>
+        <w:t xml:space="preserve">#&gt;  CRAN (R 3.4.2)                        </w:t>
+      </w:r>
+      <w:r>
+        <w:br w:type="textWrapping"/>
+      </w:r>
+      <w:r>
+        <w:rPr>
+          <w:rStyle w:val="VerbatimChar"/>
+        </w:rPr>
+        <w:t xml:space="preserve">#&gt;  CRAN (R 3.4.0)                        </w:t>
+      </w:r>
+      <w:r>
+        <w:br w:type="textWrapping"/>
+      </w:r>
+      <w:r>
+        <w:rPr>
+          <w:rStyle w:val="VerbatimChar"/>
+        </w:rPr>
+        <w:t xml:space="preserve">#&gt;  CRAN (R 3.4.3)                        </w:t>
+      </w:r>
+      <w:r>
+        <w:br w:type="textWrapping"/>
+      </w:r>
+      <w:r>
+        <w:rPr>
+          <w:rStyle w:val="VerbatimChar"/>
+        </w:rPr>
+        <w:t xml:space="preserve">#&gt;  CRAN (R 3.4.0)                        </w:t>
+      </w:r>
+      <w:r>
+        <w:br w:type="textWrapping"/>
+      </w:r>
+      <w:r>
+        <w:rPr>
+          <w:rStyle w:val="VerbatimChar"/>
+        </w:rPr>
+        <w:t xml:space="preserve">#&gt;  CRAN (R 3.4.0)                        </w:t>
+      </w:r>
+      <w:r>
+        <w:br w:type="textWrapping"/>
+      </w:r>
+      <w:r>
+        <w:rPr>
+          <w:rStyle w:val="VerbatimChar"/>
+        </w:rPr>
+        <w:t xml:space="preserve">#&gt;  CRAN (R 3.4.3)                        </w:t>
+      </w:r>
+      <w:r>
+        <w:br w:type="textWrapping"/>
+      </w:r>
+      <w:r>
+        <w:rPr>
+          <w:rStyle w:val="VerbatimChar"/>
+        </w:rPr>
+        <w:t xml:space="preserve">#&gt;  CRAN (R 3.4.3)                        </w:t>
+      </w:r>
+      <w:r>
+        <w:br w:type="textWrapping"/>
+      </w:r>
+      <w:r>
+        <w:rPr>
+          <w:rStyle w:val="VerbatimChar"/>
+        </w:rPr>
+        <w:t xml:space="preserve">#&gt;  CRAN (R 3.4.2)                        </w:t>
+      </w:r>
+      <w:r>
+        <w:br w:type="textWrapping"/>
+      </w:r>
+      <w:r>
+        <w:rPr>
+          <w:rStyle w:val="VerbatimChar"/>
+        </w:rPr>
+        <w:t xml:space="preserve">#&gt;  CRAN (R 3.4.3)                        </w:t>
+      </w:r>
+      <w:r>
+        <w:br w:type="textWrapping"/>
+      </w:r>
+      <w:r>
+        <w:rPr>
+          <w:rStyle w:val="VerbatimChar"/>
+        </w:rPr>
+        <w:t xml:space="preserve">#&gt;  Github (rstudio/rstudioapi@109e593)   </w:t>
+      </w:r>
+      <w:r>
+        <w:br w:type="textWrapping"/>
+      </w:r>
+      <w:r>
+        <w:rPr>
+          <w:rStyle w:val="VerbatimChar"/>
+        </w:rPr>
+        <w:t xml:space="preserve">#&gt;  CRAN (R 3.4.0)                        </w:t>
+      </w:r>
+      <w:r>
+        <w:br w:type="textWrapping"/>
+      </w:r>
+      <w:r>
+        <w:rPr>
+          <w:rStyle w:val="VerbatimChar"/>
+        </w:rPr>
+        <w:t xml:space="preserve">#&gt;  Github (hadley/scales@d767915)        </w:t>
+      </w:r>
+      <w:r>
+        <w:br w:type="textWrapping"/>
+      </w:r>
+      <w:r>
+        <w:rPr>
+          <w:rStyle w:val="VerbatimChar"/>
+        </w:rPr>
         <w:t xml:space="preserve">#&gt;  local                                 </w:t>
       </w:r>
       <w:r>
@@ -6892,6 +8149,69 @@
         <w:rPr>
           <w:rStyle w:val="VerbatimChar"/>
         </w:rPr>
+        <w:t xml:space="preserve">#&gt;  CRAN (R 3.4.2)                        </w:t>
+      </w:r>
+      <w:r>
+        <w:br w:type="textWrapping"/>
+      </w:r>
+      <w:r>
+        <w:rPr>
+          <w:rStyle w:val="VerbatimChar"/>
+        </w:rPr>
+        <w:t xml:space="preserve">#&gt;  CRAN (R 3.4.0)                        </w:t>
+      </w:r>
+      <w:r>
+        <w:br w:type="textWrapping"/>
+      </w:r>
+      <w:r>
+        <w:rPr>
+          <w:rStyle w:val="VerbatimChar"/>
+        </w:rPr>
+        <w:t xml:space="preserve">#&gt;  CRAN (R 3.4.2)                        </w:t>
+      </w:r>
+      <w:r>
+        <w:br w:type="textWrapping"/>
+      </w:r>
+      <w:r>
+        <w:rPr>
+          <w:rStyle w:val="VerbatimChar"/>
+        </w:rPr>
+        <w:t xml:space="preserve">#&gt;  CRAN (R 3.4.3)                        </w:t>
+      </w:r>
+      <w:r>
+        <w:br w:type="textWrapping"/>
+      </w:r>
+      <w:r>
+        <w:rPr>
+          <w:rStyle w:val="VerbatimChar"/>
+        </w:rPr>
+        <w:t xml:space="preserve">#&gt;  CRAN (R 3.4.2)                        </w:t>
+      </w:r>
+      <w:r>
+        <w:br w:type="textWrapping"/>
+      </w:r>
+      <w:r>
+        <w:rPr>
+          <w:rStyle w:val="VerbatimChar"/>
+        </w:rPr>
+        <w:t xml:space="preserve">#&gt;  CRAN (R 3.4.2)                        </w:t>
+      </w:r>
+      <w:r>
+        <w:br w:type="textWrapping"/>
+      </w:r>
+      <w:r>
+        <w:rPr>
+          <w:rStyle w:val="VerbatimChar"/>
+        </w:rPr>
+        <w:t xml:space="preserve">#&gt;  CRAN (R 3.4.3)                        </w:t>
+      </w:r>
+      <w:r>
+        <w:br w:type="textWrapping"/>
+      </w:r>
+      <w:r>
+        <w:rPr>
+          <w:rStyle w:val="VerbatimChar"/>
+        </w:rPr>
         <w:t xml:space="preserve">#&gt;  local                                 </w:t>
       </w:r>
       <w:r>
@@ -6901,6 +8221,51 @@
         <w:rPr>
           <w:rStyle w:val="VerbatimChar"/>
         </w:rPr>
+        <w:t xml:space="preserve">#&gt;  CRAN (R 3.4.1)                        </w:t>
+      </w:r>
+      <w:r>
+        <w:br w:type="textWrapping"/>
+      </w:r>
+      <w:r>
+        <w:rPr>
+          <w:rStyle w:val="VerbatimChar"/>
+        </w:rPr>
+        <w:t xml:space="preserve">#&gt;  CRAN (R 3.4.1)                        </w:t>
+      </w:r>
+      <w:r>
+        <w:br w:type="textWrapping"/>
+      </w:r>
+      <w:r>
+        <w:rPr>
+          <w:rStyle w:val="VerbatimChar"/>
+        </w:rPr>
+        <w:t xml:space="preserve">#&gt;  local                                 </w:t>
+      </w:r>
+      <w:r>
+        <w:br w:type="textWrapping"/>
+      </w:r>
+      <w:r>
+        <w:rPr>
+          <w:rStyle w:val="VerbatimChar"/>
+        </w:rPr>
+        <w:t xml:space="preserve">#&gt;  CRAN (R 3.4.0)                        </w:t>
+      </w:r>
+      <w:r>
+        <w:br w:type="textWrapping"/>
+      </w:r>
+      <w:r>
+        <w:rPr>
+          <w:rStyle w:val="VerbatimChar"/>
+        </w:rPr>
+        <w:t xml:space="preserve">#&gt;  CRAN (R 3.4.0)                        </w:t>
+      </w:r>
+      <w:r>
+        <w:br w:type="textWrapping"/>
+      </w:r>
+      <w:r>
+        <w:rPr>
+          <w:rStyle w:val="VerbatimChar"/>
+        </w:rPr>
         <w:t xml:space="preserve">#&gt;  CRAN (R 3.4.2)                        </w:t>
       </w:r>
       <w:r>
@@ -6910,70 +8275,7 @@
         <w:rPr>
           <w:rStyle w:val="VerbatimChar"/>
         </w:rPr>
-        <w:t xml:space="preserve">#&gt;  CRAN (R 3.4.0)                        </w:t>
-      </w:r>
-      <w:r>
-        <w:br w:type="textWrapping"/>
-      </w:r>
-      <w:r>
-        <w:rPr>
-          <w:rStyle w:val="VerbatimChar"/>
-        </w:rPr>
-        <w:t xml:space="preserve">#&gt;  CRAN (R 3.4.2)                        </w:t>
-      </w:r>
-      <w:r>
-        <w:br w:type="textWrapping"/>
-      </w:r>
-      <w:r>
-        <w:rPr>
-          <w:rStyle w:val="VerbatimChar"/>
-        </w:rPr>
-        <w:t xml:space="preserve">#&gt;  CRAN (R 3.4.0)                        </w:t>
-      </w:r>
-      <w:r>
-        <w:br w:type="textWrapping"/>
-      </w:r>
-      <w:r>
-        <w:rPr>
-          <w:rStyle w:val="VerbatimChar"/>
-        </w:rPr>
-        <w:t xml:space="preserve">#&gt;  CRAN (R 3.4.0)                        </w:t>
-      </w:r>
-      <w:r>
-        <w:br w:type="textWrapping"/>
-      </w:r>
-      <w:r>
-        <w:rPr>
-          <w:rStyle w:val="VerbatimChar"/>
-        </w:rPr>
-        <w:t xml:space="preserve">#&gt;  CRAN (R 3.4.0)                        </w:t>
-      </w:r>
-      <w:r>
-        <w:br w:type="textWrapping"/>
-      </w:r>
-      <w:r>
-        <w:rPr>
-          <w:rStyle w:val="VerbatimChar"/>
-        </w:rPr>
-        <w:t xml:space="preserve">#&gt;  Github (tidyverse/ggplot2@ffb40f3)    </w:t>
-      </w:r>
-      <w:r>
-        <w:br w:type="textWrapping"/>
-      </w:r>
-      <w:r>
-        <w:rPr>
-          <w:rStyle w:val="VerbatimChar"/>
-        </w:rPr>
-        <w:t xml:space="preserve">#&gt;  Github (slowkow/ggrepel@680db17)      </w:t>
-      </w:r>
-      <w:r>
-        <w:br w:type="textWrapping"/>
-      </w:r>
-      <w:r>
-        <w:rPr>
-          <w:rStyle w:val="VerbatimChar"/>
-        </w:rPr>
-        <w:t xml:space="preserve">#&gt;  CRAN (R 3.4.2)                        </w:t>
+        <w:t xml:space="preserve">#&gt;  CRAN (R 3.4.3)                        </w:t>
       </w:r>
       <w:r>
         <w:br w:type="textWrapping"/>
@@ -6991,24 +8293,6 @@
         <w:rPr>
           <w:rStyle w:val="VerbatimChar"/>
         </w:rPr>
-        <w:t xml:space="preserve">#&gt;  local                                 </w:t>
-      </w:r>
-      <w:r>
-        <w:br w:type="textWrapping"/>
-      </w:r>
-      <w:r>
-        <w:rPr>
-          <w:rStyle w:val="VerbatimChar"/>
-        </w:rPr>
-        <w:t xml:space="preserve">#&gt;  local                                 </w:t>
-      </w:r>
-      <w:r>
-        <w:br w:type="textWrapping"/>
-      </w:r>
-      <w:r>
-        <w:rPr>
-          <w:rStyle w:val="VerbatimChar"/>
-        </w:rPr>
         <w:t xml:space="preserve">#&gt;  CRAN (R 3.4.1)                        </w:t>
       </w:r>
       <w:r>
@@ -7018,493 +8302,7 @@
         <w:rPr>
           <w:rStyle w:val="VerbatimChar"/>
         </w:rPr>
-        <w:t xml:space="preserve">#&gt;  CRAN (R 3.4.0)                        </w:t>
-      </w:r>
-      <w:r>
-        <w:br w:type="textWrapping"/>
-      </w:r>
-      <w:r>
-        <w:rPr>
-          <w:rStyle w:val="VerbatimChar"/>
-        </w:rPr>
-        <w:t xml:space="preserve">#&gt;  CRAN (R 3.4.1)                        </w:t>
-      </w:r>
-      <w:r>
-        <w:br w:type="textWrapping"/>
-      </w:r>
-      <w:r>
-        <w:rPr>
-          <w:rStyle w:val="VerbatimChar"/>
-        </w:rPr>
-        <w:t xml:space="preserve">#&gt;  CRAN (R 3.4.0)                        </w:t>
-      </w:r>
-      <w:r>
-        <w:br w:type="textWrapping"/>
-      </w:r>
-      <w:r>
-        <w:rPr>
-          <w:rStyle w:val="VerbatimChar"/>
-        </w:rPr>
-        <w:t xml:space="preserve">#&gt;  CRAN (R 3.4.0)                        </w:t>
-      </w:r>
-      <w:r>
-        <w:br w:type="textWrapping"/>
-      </w:r>
-      <w:r>
-        <w:rPr>
-          <w:rStyle w:val="VerbatimChar"/>
-        </w:rPr>
-        <w:t xml:space="preserve">#&gt;  CRAN (R 3.4.0)                        </w:t>
-      </w:r>
-      <w:r>
-        <w:br w:type="textWrapping"/>
-      </w:r>
-      <w:r>
-        <w:rPr>
-          <w:rStyle w:val="VerbatimChar"/>
-        </w:rPr>
-        <w:t xml:space="preserve">#&gt;  CRAN (R 3.4.1)                        </w:t>
-      </w:r>
-      <w:r>
-        <w:br w:type="textWrapping"/>
-      </w:r>
-      <w:r>
-        <w:rPr>
-          <w:rStyle w:val="VerbatimChar"/>
-        </w:rPr>
-        <w:t xml:space="preserve">#&gt;  CRAN (R 3.4.0)                        </w:t>
-      </w:r>
-      <w:r>
-        <w:br w:type="textWrapping"/>
-      </w:r>
-      <w:r>
-        <w:rPr>
-          <w:rStyle w:val="VerbatimChar"/>
-        </w:rPr>
-        <w:t xml:space="preserve">#&gt;  CRAN (R 3.4.1)                        </w:t>
-      </w:r>
-      <w:r>
-        <w:br w:type="textWrapping"/>
-      </w:r>
-      <w:r>
-        <w:rPr>
-          <w:rStyle w:val="VerbatimChar"/>
-        </w:rPr>
-        <w:t xml:space="preserve">#&gt;  CRAN (R 3.4.0)                        </w:t>
-      </w:r>
-      <w:r>
-        <w:br w:type="textWrapping"/>
-      </w:r>
-      <w:r>
-        <w:rPr>
-          <w:rStyle w:val="VerbatimChar"/>
-        </w:rPr>
-        <w:t xml:space="preserve">#&gt;  CRAN (R 3.4.0)                        </w:t>
-      </w:r>
-      <w:r>
-        <w:br w:type="textWrapping"/>
-      </w:r>
-      <w:r>
-        <w:rPr>
-          <w:rStyle w:val="VerbatimChar"/>
-        </w:rPr>
-        <w:t xml:space="preserve">#&gt;  CRAN (R 3.4.1)                        </w:t>
-      </w:r>
-      <w:r>
-        <w:br w:type="textWrapping"/>
-      </w:r>
-      <w:r>
-        <w:rPr>
-          <w:rStyle w:val="VerbatimChar"/>
-        </w:rPr>
-        <w:t xml:space="preserve">#&gt;  CRAN (R 3.4.2)                        </w:t>
-      </w:r>
-      <w:r>
-        <w:br w:type="textWrapping"/>
-      </w:r>
-      <w:r>
-        <w:rPr>
-          <w:rStyle w:val="VerbatimChar"/>
-        </w:rPr>
-        <w:t xml:space="preserve">#&gt;  CRAN (R 3.4.2)                        </w:t>
-      </w:r>
-      <w:r>
-        <w:br w:type="textWrapping"/>
-      </w:r>
-      <w:r>
-        <w:rPr>
-          <w:rStyle w:val="VerbatimChar"/>
-        </w:rPr>
-        <w:t xml:space="preserve">#&gt;  CRAN (R 3.4.0)                        </w:t>
-      </w:r>
-      <w:r>
-        <w:br w:type="textWrapping"/>
-      </w:r>
-      <w:r>
-        <w:rPr>
-          <w:rStyle w:val="VerbatimChar"/>
-        </w:rPr>
-        <w:t xml:space="preserve">#&gt;  CRAN (R 3.4.0)                        </w:t>
-      </w:r>
-      <w:r>
-        <w:br w:type="textWrapping"/>
-      </w:r>
-      <w:r>
-        <w:rPr>
-          <w:rStyle w:val="VerbatimChar"/>
-        </w:rPr>
-        <w:t xml:space="preserve">#&gt;  local                                 </w:t>
-      </w:r>
-      <w:r>
-        <w:br w:type="textWrapping"/>
-      </w:r>
-      <w:r>
-        <w:rPr>
-          <w:rStyle w:val="VerbatimChar"/>
-        </w:rPr>
-        <w:t xml:space="preserve">#&gt;  CRAN (R 3.4.0)                        </w:t>
-      </w:r>
-      <w:r>
-        <w:br w:type="textWrapping"/>
-      </w:r>
-      <w:r>
-        <w:rPr>
-          <w:rStyle w:val="VerbatimChar"/>
-        </w:rPr>
-        <w:t xml:space="preserve">#&gt;  CRAN (R 3.4.1)                        </w:t>
-      </w:r>
-      <w:r>
-        <w:br w:type="textWrapping"/>
-      </w:r>
-      <w:r>
-        <w:rPr>
-          <w:rStyle w:val="VerbatimChar"/>
-        </w:rPr>
-        <w:t xml:space="preserve">#&gt;  CRAN (R 3.4.0)                        </w:t>
-      </w:r>
-      <w:r>
-        <w:br w:type="textWrapping"/>
-      </w:r>
-      <w:r>
-        <w:rPr>
-          <w:rStyle w:val="VerbatimChar"/>
-        </w:rPr>
-        <w:t xml:space="preserve">#&gt;  CRAN (R 3.4.1)                        </w:t>
-      </w:r>
-      <w:r>
-        <w:br w:type="textWrapping"/>
-      </w:r>
-      <w:r>
-        <w:rPr>
-          <w:rStyle w:val="VerbatimChar"/>
-        </w:rPr>
-        <w:t xml:space="preserve">#&gt;  local                                 </w:t>
-      </w:r>
-      <w:r>
-        <w:br w:type="textWrapping"/>
-      </w:r>
-      <w:r>
-        <w:rPr>
-          <w:rStyle w:val="VerbatimChar"/>
-        </w:rPr>
-        <w:t xml:space="preserve">#&gt;  CRAN (R 3.4.0)                        </w:t>
-      </w:r>
-      <w:r>
-        <w:br w:type="textWrapping"/>
-      </w:r>
-      <w:r>
-        <w:rPr>
-          <w:rStyle w:val="VerbatimChar"/>
-        </w:rPr>
-        <w:t xml:space="preserve">#&gt;  CRAN (R 3.4.0)                        </w:t>
-      </w:r>
-      <w:r>
-        <w:br w:type="textWrapping"/>
-      </w:r>
-      <w:r>
-        <w:rPr>
-          <w:rStyle w:val="VerbatimChar"/>
-        </w:rPr>
-        <w:t xml:space="preserve">#&gt;  CRAN (R 3.4.0)                        </w:t>
-      </w:r>
-      <w:r>
-        <w:br w:type="textWrapping"/>
-      </w:r>
-      <w:r>
-        <w:rPr>
-          <w:rStyle w:val="VerbatimChar"/>
-        </w:rPr>
-        <w:t xml:space="preserve">#&gt;  CRAN (R 3.4.2)                        </w:t>
-      </w:r>
-      <w:r>
-        <w:br w:type="textWrapping"/>
-      </w:r>
-      <w:r>
-        <w:rPr>
-          <w:rStyle w:val="VerbatimChar"/>
-        </w:rPr>
-        <w:t xml:space="preserve">#&gt;  CRAN (R 3.4.2)                        </w:t>
-      </w:r>
-      <w:r>
-        <w:br w:type="textWrapping"/>
-      </w:r>
-      <w:r>
-        <w:rPr>
-          <w:rStyle w:val="VerbatimChar"/>
-        </w:rPr>
-        <w:t xml:space="preserve">#&gt;  CRAN (R 3.4.0)                        </w:t>
-      </w:r>
-      <w:r>
-        <w:br w:type="textWrapping"/>
-      </w:r>
-      <w:r>
-        <w:rPr>
-          <w:rStyle w:val="VerbatimChar"/>
-        </w:rPr>
-        <w:t xml:space="preserve">#&gt;  CRAN (R 3.4.2)                        </w:t>
-      </w:r>
-      <w:r>
-        <w:br w:type="textWrapping"/>
-      </w:r>
-      <w:r>
-        <w:rPr>
-          <w:rStyle w:val="VerbatimChar"/>
-        </w:rPr>
-        <w:t xml:space="preserve">#&gt;  CRAN (R 3.4.0)                        </w:t>
-      </w:r>
-      <w:r>
-        <w:br w:type="textWrapping"/>
-      </w:r>
-      <w:r>
-        <w:rPr>
-          <w:rStyle w:val="VerbatimChar"/>
-        </w:rPr>
-        <w:t xml:space="preserve">#&gt;  CRAN (R 3.4.0)                        </w:t>
-      </w:r>
-      <w:r>
-        <w:br w:type="textWrapping"/>
-      </w:r>
-      <w:r>
-        <w:rPr>
-          <w:rStyle w:val="VerbatimChar"/>
-        </w:rPr>
-        <w:t xml:space="preserve">#&gt;  CRAN (R 3.4.0)                        </w:t>
-      </w:r>
-      <w:r>
-        <w:br w:type="textWrapping"/>
-      </w:r>
-      <w:r>
-        <w:rPr>
-          <w:rStyle w:val="VerbatimChar"/>
-        </w:rPr>
-        <w:t xml:space="preserve">#&gt;  CRAN (R 3.4.2)                        </w:t>
-      </w:r>
-      <w:r>
-        <w:br w:type="textWrapping"/>
-      </w:r>
-      <w:r>
-        <w:rPr>
-          <w:rStyle w:val="VerbatimChar"/>
-        </w:rPr>
-        <w:t xml:space="preserve">#&gt;  CRAN (R 3.4.2)                        </w:t>
-      </w:r>
-      <w:r>
-        <w:br w:type="textWrapping"/>
-      </w:r>
-      <w:r>
-        <w:rPr>
-          <w:rStyle w:val="VerbatimChar"/>
-        </w:rPr>
-        <w:t xml:space="preserve">#&gt;  CRAN (R 3.4.0)                        </w:t>
-      </w:r>
-      <w:r>
-        <w:br w:type="textWrapping"/>
-      </w:r>
-      <w:r>
-        <w:rPr>
-          <w:rStyle w:val="VerbatimChar"/>
-        </w:rPr>
-        <w:t xml:space="preserve">#&gt;  Github (rstudio/rstudioapi@335f257)   </w:t>
-      </w:r>
-      <w:r>
-        <w:br w:type="textWrapping"/>
-      </w:r>
-      <w:r>
-        <w:rPr>
-          <w:rStyle w:val="VerbatimChar"/>
-        </w:rPr>
-        <w:t xml:space="preserve">#&gt;  CRAN (R 3.4.0)                        </w:t>
-      </w:r>
-      <w:r>
-        <w:br w:type="textWrapping"/>
-      </w:r>
-      <w:r>
-        <w:rPr>
-          <w:rStyle w:val="VerbatimChar"/>
-        </w:rPr>
-        <w:t xml:space="preserve">#&gt;  Github (hadley/scales@d767915)        </w:t>
-      </w:r>
-      <w:r>
-        <w:br w:type="textWrapping"/>
-      </w:r>
-      <w:r>
-        <w:rPr>
-          <w:rStyle w:val="VerbatimChar"/>
-        </w:rPr>
-        <w:t xml:space="preserve">#&gt;  local                                 </w:t>
-      </w:r>
-      <w:r>
-        <w:br w:type="textWrapping"/>
-      </w:r>
-      <w:r>
-        <w:rPr>
-          <w:rStyle w:val="VerbatimChar"/>
-        </w:rPr>
-        <w:t xml:space="preserve">#&gt;  CRAN (R 3.4.2)                        </w:t>
-      </w:r>
-      <w:r>
-        <w:br w:type="textWrapping"/>
-      </w:r>
-      <w:r>
-        <w:rPr>
-          <w:rStyle w:val="VerbatimChar"/>
-        </w:rPr>
-        <w:t xml:space="preserve">#&gt;  CRAN (R 3.4.0)                        </w:t>
-      </w:r>
-      <w:r>
-        <w:br w:type="textWrapping"/>
-      </w:r>
-      <w:r>
-        <w:rPr>
-          <w:rStyle w:val="VerbatimChar"/>
-        </w:rPr>
-        <w:t xml:space="preserve">#&gt;  CRAN (R 3.4.1)                        </w:t>
-      </w:r>
-      <w:r>
-        <w:br w:type="textWrapping"/>
-      </w:r>
-      <w:r>
-        <w:rPr>
-          <w:rStyle w:val="VerbatimChar"/>
-        </w:rPr>
-        <w:t xml:space="preserve">#&gt;  CRAN (R 3.4.2)                        </w:t>
-      </w:r>
-      <w:r>
-        <w:br w:type="textWrapping"/>
-      </w:r>
-      <w:r>
-        <w:rPr>
-          <w:rStyle w:val="VerbatimChar"/>
-        </w:rPr>
-        <w:t xml:space="preserve">#&gt;  CRAN (R 3.4.2)                        </w:t>
-      </w:r>
-      <w:r>
-        <w:br w:type="textWrapping"/>
-      </w:r>
-      <w:r>
-        <w:rPr>
-          <w:rStyle w:val="VerbatimChar"/>
-        </w:rPr>
-        <w:t xml:space="preserve">#&gt;  CRAN (R 3.4.2)                        </w:t>
-      </w:r>
-      <w:r>
-        <w:br w:type="textWrapping"/>
-      </w:r>
-      <w:r>
-        <w:rPr>
-          <w:rStyle w:val="VerbatimChar"/>
-        </w:rPr>
-        <w:t xml:space="preserve">#&gt;  local                                 </w:t>
-      </w:r>
-      <w:r>
-        <w:br w:type="textWrapping"/>
-      </w:r>
-      <w:r>
-        <w:rPr>
-          <w:rStyle w:val="VerbatimChar"/>
-        </w:rPr>
-        <w:t xml:space="preserve">#&gt;  CRAN (R 3.4.1)                        </w:t>
-      </w:r>
-      <w:r>
-        <w:br w:type="textWrapping"/>
-      </w:r>
-      <w:r>
-        <w:rPr>
-          <w:rStyle w:val="VerbatimChar"/>
-        </w:rPr>
-        <w:t xml:space="preserve">#&gt;  CRAN (R 3.4.1)                        </w:t>
-      </w:r>
-      <w:r>
-        <w:br w:type="textWrapping"/>
-      </w:r>
-      <w:r>
-        <w:rPr>
-          <w:rStyle w:val="VerbatimChar"/>
-        </w:rPr>
-        <w:t xml:space="preserve">#&gt;  local                                 </w:t>
-      </w:r>
-      <w:r>
-        <w:br w:type="textWrapping"/>
-      </w:r>
-      <w:r>
-        <w:rPr>
-          <w:rStyle w:val="VerbatimChar"/>
-        </w:rPr>
-        <w:t xml:space="preserve">#&gt;  CRAN (R 3.4.0)                        </w:t>
-      </w:r>
-      <w:r>
-        <w:br w:type="textWrapping"/>
-      </w:r>
-      <w:r>
-        <w:rPr>
-          <w:rStyle w:val="VerbatimChar"/>
-        </w:rPr>
-        <w:t xml:space="preserve">#&gt;  CRAN (R 3.4.0)                        </w:t>
-      </w:r>
-      <w:r>
-        <w:br w:type="textWrapping"/>
-      </w:r>
-      <w:r>
-        <w:rPr>
-          <w:rStyle w:val="VerbatimChar"/>
-        </w:rPr>
-        <w:t xml:space="preserve">#&gt;  CRAN (R 3.4.2)                        </w:t>
-      </w:r>
-      <w:r>
-        <w:br w:type="textWrapping"/>
-      </w:r>
-      <w:r>
-        <w:rPr>
-          <w:rStyle w:val="VerbatimChar"/>
-        </w:rPr>
-        <w:t xml:space="preserve">#&gt;  CRAN (R 3.4.2)                        </w:t>
-      </w:r>
-      <w:r>
-        <w:br w:type="textWrapping"/>
-      </w:r>
-      <w:r>
-        <w:rPr>
-          <w:rStyle w:val="VerbatimChar"/>
-        </w:rPr>
-        <w:t xml:space="preserve">#&gt;  local                                 </w:t>
-      </w:r>
-      <w:r>
-        <w:br w:type="textWrapping"/>
-      </w:r>
-      <w:r>
-        <w:rPr>
-          <w:rStyle w:val="VerbatimChar"/>
-        </w:rPr>
-        <w:t xml:space="preserve">#&gt;  CRAN (R 3.4.1)                        </w:t>
-      </w:r>
-      <w:r>
-        <w:br w:type="textWrapping"/>
-      </w:r>
-      <w:r>
-        <w:rPr>
-          <w:rStyle w:val="VerbatimChar"/>
-        </w:rPr>
-        <w:t xml:space="preserve">#&gt;  CRAN (R 3.4.0)                        </w:t>
+        <w:t xml:space="preserve">#&gt;  CRAN (R 3.4.3)                        </w:t>
       </w:r>
       <w:r>
         <w:br w:type="textWrapping"/>
@@ -7550,7 +8348,7 @@
         <w:rPr>
           <w:rStyle w:val="VerbatimChar"/>
         </w:rPr>
-        <w:t xml:space="preserve">#&gt; Head:     [89b028d] 2017-11-28: just need to check the citations and refererences</w:t>
+        <w:t xml:space="preserve">#&gt; Head:     [303d947] 2017-11-30: delete some old figs</w:t>
       </w:r>
     </w:p>
     <w:sectPr>
@@ -7677,7 +8475,7 @@
     </w:lvl>
   </w:abstractNum>
   <w:abstractNum w:abstractNumId="990">
-    <w:nsid w:val="276a7e92"/>
+    <w:nsid w:val="bf332f26"/>
     <w:multiLevelType w:val="multilevel"/>
     <w:lvl w:ilvl="0">
       <w:numFmt w:val="bullet"/>
@@ -7758,7 +8556,7 @@
     </w:lvl>
   </w:abstractNum>
   <w:abstractNum w:abstractNumId="991">
-    <w:nsid w:val="e98dd718"/>
+    <w:nsid w:val="75cc4f30"/>
     <w:multiLevelType w:val="multilevel"/>
     <w:lvl w:ilvl="0">
       <w:numFmt w:val="bullet"/>

</xml_diff>

<commit_message>
working on reference list
</commit_message>
<xml_diff>
--- a/analysis/paper/paper.docx
+++ b/analysis/paper/paper.docx
@@ -2578,7 +2578,7 @@
         <w:pStyle w:val="TableCaption"/>
       </w:pPr>
       <w:r>
-        <w:t xml:space="preserve">Table 7 Summary of a selection of previous studies of data sharing in various fields, from Spencer (2010). In the study by Peng et al., the authors did not attempt to contact other researchers, but noted the availability of data as described in the published article.</w:t>
+        <w:t xml:space="preserve">Table 7 Summary of a selection of previous studies of data sharing in various fields, from Spencer (2010). In the study by Peng et al. (2006), the authors did not attempt to contact other researchers, but noted the availability of data as described in the published article.</w:t>
       </w:r>
     </w:p>
     <w:tbl>
@@ -2586,7 +2586,7 @@
         <w:tblStyle w:val="TableNormal"/>
         <w:tblW w:type="pct" w:w="0.0"/>
         <w:tblLook w:firstRow="1"/>
-        <w:tblCaption w:val="Table 7 Summary of a selection of previous studies of data sharing in various fields, from Spencer (2010). In the study by Peng et al., the authors did not attempt to contact other researchers, but noted the availability of data as described in the published article."/>
+        <w:tblCaption w:val="Table 7 Summary of a selection of previous studies of data sharing in various fields, from Spencer (2010). In the study by Peng et al. (2006), the authors did not attempt to contact other researchers, but noted the availability of data as described in the published article."/>
       </w:tblPr>
       <w:tblGrid/>
       <w:tr>
@@ -4739,7 +4739,7 @@
               <w:jc w:val="left"/>
             </w:pPr>
             <w:r>
-              <w:t xml:space="preserve">Use an open licence</w:t>
+              <w:t xml:space="preserve">Use an open license</w:t>
             </w:r>
           </w:p>
         </w:tc>
@@ -4938,13 +4938,28 @@
         <w:pStyle w:val="FirstParagraph"/>
       </w:pPr>
       <w:r>
-        <w:t xml:space="preserve">Alsheikh-Ali A.A., Qureshi W., Al-Mallah M.H. and J. Ioannidis</w:t>
-      </w:r>
-      <w:r>
-        <w:t xml:space="preserve"> </w:t>
-      </w:r>
-      <w:r>
-        <w:t xml:space="preserve">2011. Public Availability of Published Research Data in High-Impact Journals. PLOS ONE 6(9): e24357.</w:t>
+        <w:t xml:space="preserve">Alsheikh-Ali, Alawi A., Waqas Qureshi, Mouaz H. Al-Mallah and John P. A. Ioannidis</w:t>
+      </w:r>
+      <w:r>
+        <w:t xml:space="preserve"> </w:t>
+      </w:r>
+      <w:r>
+        <w:t xml:space="preserve">2011 Public Availability of Published Research Data in High-Impact Journals.</w:t>
+      </w:r>
+      <w:r>
+        <w:t xml:space="preserve"> </w:t>
+      </w:r>
+      <w:r>
+        <w:rPr>
+          <w:i/>
+        </w:rPr>
+        <w:t xml:space="preserve">PLOS ONE</w:t>
+      </w:r>
+      <w:r>
+        <w:t xml:space="preserve"> </w:t>
+      </w:r>
+      <w:r>
+        <w:t xml:space="preserve">6(9): e24357.</w:t>
       </w:r>
       <w:r>
         <w:t xml:space="preserve"> </w:t>
@@ -4960,9 +4975,11 @@
       <w:r>
         <w:t xml:space="preserve">, accessed 7 September 2017.</w:t>
       </w:r>
-      <w:r>
-        <w:t xml:space="preserve"> </w:t>
-      </w:r>
+    </w:p>
+    <w:p>
+      <w:pPr>
+        <w:pStyle w:val="BodyText"/>
+      </w:pPr>
       <w:r>
         <w:t xml:space="preserve">American Psychological Association</w:t>
       </w:r>
@@ -4970,11 +4987,25 @@
         <w:t xml:space="preserve"> </w:t>
       </w:r>
       <w:r>
-        <w:t xml:space="preserve">2001. Ethical Standards for the Reporting and Publishing of Scientiﬁc Information. In Publication Manual edited by American Psychological Association, pp. 387–396. Washington, DC</w:t>
-      </w:r>
-      <w:r>
-        <w:t xml:space="preserve"> </w:t>
-      </w:r>
+        <w:t xml:space="preserve">2001 Ethical Standards for the Reporting and Publishing of Scientiﬁc Information. In</w:t>
+      </w:r>
+      <w:r>
+        <w:t xml:space="preserve"> </w:t>
+      </w:r>
+      <w:r>
+        <w:rPr>
+          <w:i/>
+        </w:rPr>
+        <w:t xml:space="preserve">Publication Manual edited by American Psychological Association</w:t>
+      </w:r>
+      <w:r>
+        <w:t xml:space="preserve">, pp. 387–396. Washington, DC</w:t>
+      </w:r>
+    </w:p>
+    <w:p>
+      <w:pPr>
+        <w:pStyle w:val="BodyText"/>
+      </w:pPr>
       <w:r>
         <w:t xml:space="preserve">ARCHES project</w:t>
       </w:r>
@@ -4982,7 +5013,22 @@
         <w:t xml:space="preserve"> </w:t>
       </w:r>
       <w:r>
-        <w:t xml:space="preserve">n.d. The Standard and Guide to Best Practice in Archaeological Archiving in Europe. Electronic document,</w:t>
+        <w:t xml:space="preserve">n.d.</w:t>
+      </w:r>
+      <w:r>
+        <w:t xml:space="preserve"> </w:t>
+      </w:r>
+      <w:r>
+        <w:rPr>
+          <w:i/>
+        </w:rPr>
+        <w:t xml:space="preserve">The Standard and Guide to Best Practice in Archaeological Archiving in Europe.</w:t>
+      </w:r>
+      <w:r>
+        <w:t xml:space="preserve"> </w:t>
+      </w:r>
+      <w:r>
+        <w:t xml:space="preserve">Electronic document,</w:t>
       </w:r>
       <w:r>
         <w:t xml:space="preserve"> </w:t>
@@ -4998,81 +5044,185 @@
       <w:r>
         <w:t xml:space="preserve">, accessed on 7 September 2017.</w:t>
       </w:r>
-      <w:r>
-        <w:t xml:space="preserve"> </w:t>
-      </w:r>
-      <w:r>
-        <w:t xml:space="preserve">Bogen J, and J. Woodward</w:t>
-      </w:r>
-      <w:r>
-        <w:t xml:space="preserve"> </w:t>
-      </w:r>
-      <w:r>
-        <w:t xml:space="preserve">1998. Saving the Phenomena. The Philosophical Review 97(3): 303–352</w:t>
-      </w:r>
-      <w:r>
-        <w:t xml:space="preserve"> </w:t>
-      </w:r>
-      <w:r>
-        <w:t xml:space="preserve">Borgman, C. L.</w:t>
-      </w:r>
-      <w:r>
-        <w:t xml:space="preserve"> </w:t>
-      </w:r>
-      <w:r>
-        <w:t xml:space="preserve">2015. Big Data, Little Data, No Data: Scholarship in the Networked World. MIT Press, Massachusetts.</w:t>
-      </w:r>
-      <w:r>
-        <w:t xml:space="preserve"> </w:t>
-      </w:r>
-      <w:r>
-        <w:t xml:space="preserve">Borgman, C. L.</w:t>
-      </w:r>
-      <w:r>
-        <w:t xml:space="preserve"> </w:t>
-      </w:r>
-      <w:r>
-        <w:t xml:space="preserve">2012. The Conundrum of Sharing Research Data. Journal of the American Society for Information Science and Technology, 63(6), 1059–1078.</w:t>
-      </w:r>
-      <w:r>
-        <w:t xml:space="preserve"> </w:t>
-      </w:r>
-      <w:r>
-        <w:t xml:space="preserve">Chambers, C.</w:t>
-      </w:r>
-      <w:r>
-        <w:t xml:space="preserve"> </w:t>
-      </w:r>
-      <w:r>
-        <w:t xml:space="preserve">2017. The Seven Deadly Sins of Psychology: A Manifesto for Reforming the Culture of Scientific Practice. Princeton University Press, Princeton, New Jersey.</w:t>
-      </w:r>
-      <w:r>
-        <w:t xml:space="preserve"> </w:t>
-      </w:r>
-      <w:r>
-        <w:t xml:space="preserve">Clarke, M.</w:t>
-      </w:r>
-      <w:r>
-        <w:t xml:space="preserve"> </w:t>
-      </w:r>
-      <w:r>
-        <w:t xml:space="preserve">2015. The Digital Dilemma: Preservation and the Digital. Archaeological Record. Advances in Archaeological Practice. 3(4): 313-330.</w:t>
-      </w:r>
-      <w:r>
-        <w:t xml:space="preserve"> </w:t>
-      </w:r>
-      <w:r>
-        <w:t xml:space="preserve">Cranston K, Harmon L. J., O’Leary, M. A. and C. Lisle</w:t>
-      </w:r>
-      <w:r>
-        <w:t xml:space="preserve"> </w:t>
-      </w:r>
-      <w:r>
-        <w:t xml:space="preserve">2014. Best Practices for Data Sharing in Phylogenetic Research. PLOS Currents Tree of Life. (blog) 19 Jun 2014, DOI: 10.1371/currents.tol.bf01eff4a6b60ca4825c69293dc59645, accessed 7 September 2017</w:t>
-      </w:r>
-      <w:r>
-        <w:t xml:space="preserve"> </w:t>
-      </w:r>
+    </w:p>
+    <w:p>
+      <w:pPr>
+        <w:pStyle w:val="BodyText"/>
+      </w:pPr>
+      <w:r>
+        <w:t xml:space="preserve">Bogen, James, and James Woodward</w:t>
+      </w:r>
+      <w:r>
+        <w:t xml:space="preserve"> </w:t>
+      </w:r>
+      <w:r>
+        <w:t xml:space="preserve">1998 Saving the Phenomena.</w:t>
+      </w:r>
+      <w:r>
+        <w:t xml:space="preserve"> </w:t>
+      </w:r>
+      <w:r>
+        <w:rPr>
+          <w:i/>
+        </w:rPr>
+        <w:t xml:space="preserve">The Philosophical Review</w:t>
+      </w:r>
+      <w:r>
+        <w:t xml:space="preserve"> </w:t>
+      </w:r>
+      <w:r>
+        <w:t xml:space="preserve">97(3): 303–352</w:t>
+      </w:r>
+    </w:p>
+    <w:p>
+      <w:pPr>
+        <w:pStyle w:val="BodyText"/>
+      </w:pPr>
+      <w:r>
+        <w:t xml:space="preserve">Borgman, Christine L.</w:t>
+      </w:r>
+      <w:r>
+        <w:t xml:space="preserve"> </w:t>
+      </w:r>
+      <w:r>
+        <w:t xml:space="preserve">2015</w:t>
+      </w:r>
+      <w:r>
+        <w:t xml:space="preserve"> </w:t>
+      </w:r>
+      <w:r>
+        <w:rPr>
+          <w:i/>
+        </w:rPr>
+        <w:t xml:space="preserve">Big Data, Little Data, No Data: Scholarship in the Networked World.</w:t>
+      </w:r>
+      <w:r>
+        <w:t xml:space="preserve"> </w:t>
+      </w:r>
+      <w:r>
+        <w:t xml:space="preserve">MIT Press, Massachusetts.</w:t>
+      </w:r>
+    </w:p>
+    <w:p>
+      <w:pPr>
+        <w:pStyle w:val="BodyText"/>
+      </w:pPr>
+      <w:r>
+        <w:t xml:space="preserve">Borgman, Christine L.</w:t>
+      </w:r>
+      <w:r>
+        <w:t xml:space="preserve"> </w:t>
+      </w:r>
+      <w:r>
+        <w:t xml:space="preserve">2012 The Conundrum of Sharing Research Data.</w:t>
+      </w:r>
+      <w:r>
+        <w:t xml:space="preserve"> </w:t>
+      </w:r>
+      <w:r>
+        <w:rPr>
+          <w:i/>
+        </w:rPr>
+        <w:t xml:space="preserve">Journal of the American Society for Information Science and Technology</w:t>
+      </w:r>
+      <w:r>
+        <w:t xml:space="preserve"> </w:t>
+      </w:r>
+      <w:r>
+        <w:t xml:space="preserve">63(6): 1059–1078.</w:t>
+      </w:r>
+    </w:p>
+    <w:p>
+      <w:pPr>
+        <w:pStyle w:val="BodyText"/>
+      </w:pPr>
+      <w:r>
+        <w:t xml:space="preserve">Chambers, Chris</w:t>
+      </w:r>
+      <w:r>
+        <w:t xml:space="preserve"> </w:t>
+      </w:r>
+      <w:r>
+        <w:t xml:space="preserve">2017</w:t>
+      </w:r>
+      <w:r>
+        <w:t xml:space="preserve"> </w:t>
+      </w:r>
+      <w:r>
+        <w:rPr>
+          <w:i/>
+        </w:rPr>
+        <w:t xml:space="preserve">The Seven Deadly Sins of Psychology: A Manifesto for Reforming the Culture of Scientific Practice.</w:t>
+      </w:r>
+      <w:r>
+        <w:t xml:space="preserve"> </w:t>
+      </w:r>
+      <w:r>
+        <w:t xml:space="preserve">Princeton University Press, Princeton, New Jersey.</w:t>
+      </w:r>
+    </w:p>
+    <w:p>
+      <w:pPr>
+        <w:pStyle w:val="BodyText"/>
+      </w:pPr>
+      <w:r>
+        <w:t xml:space="preserve">Clarke, Mary E.</w:t>
+      </w:r>
+      <w:r>
+        <w:t xml:space="preserve"> </w:t>
+      </w:r>
+      <w:r>
+        <w:t xml:space="preserve">2015 The Digital Dilemma: Preservation and the Digital. Archaeological Record.</w:t>
+      </w:r>
+      <w:r>
+        <w:t xml:space="preserve"> </w:t>
+      </w:r>
+      <w:r>
+        <w:rPr>
+          <w:i/>
+        </w:rPr>
+        <w:t xml:space="preserve">Advances in Archaeological Practice</w:t>
+      </w:r>
+      <w:r>
+        <w:t xml:space="preserve"> </w:t>
+      </w:r>
+      <w:r>
+        <w:t xml:space="preserve">3(4): 313-330.</w:t>
+      </w:r>
+    </w:p>
+    <w:p>
+      <w:pPr>
+        <w:pStyle w:val="BodyText"/>
+      </w:pPr>
+      <w:r>
+        <w:t xml:space="preserve">Cranston, Karen, Luke J. Harmon, Maureen A. O’Leary, and Curtis Lisle</w:t>
+      </w:r>
+      <w:r>
+        <w:t xml:space="preserve"> </w:t>
+      </w:r>
+      <w:r>
+        <w:t xml:space="preserve">2014 Best Practices for Data Sharing in Phylogenetic Research.</w:t>
+      </w:r>
+      <w:r>
+        <w:t xml:space="preserve"> </w:t>
+      </w:r>
+      <w:r>
+        <w:rPr>
+          <w:i/>
+        </w:rPr>
+        <w:t xml:space="preserve">PLOS Currents Tree of Life.</w:t>
+      </w:r>
+      <w:r>
+        <w:t xml:space="preserve"> </w:t>
+      </w:r>
+      <w:r>
+        <w:t xml:space="preserve">(blog) 19 June 2014, DOI: 10.1371/currents.tol.bf01eff4a6b60ca4825c69293dc59645, accessed 7 September 2017</w:t>
+      </w:r>
+    </w:p>
+    <w:p>
+      <w:pPr>
+        <w:pStyle w:val="BodyText"/>
+      </w:pPr>
       <w:r>
         <w:t xml:space="preserve">Crossref</w:t>
       </w:r>
@@ -5080,7 +5230,7 @@
         <w:t xml:space="preserve"> </w:t>
       </w:r>
       <w:r>
-        <w:t xml:space="preserve">2017. Event Data User Guide, Version 1.0.0 - Beta. Electronic document,</w:t>
+        <w:t xml:space="preserve">2017 Event Data User Guide, Version 1.0.0 - Beta. Electronic document,</w:t>
       </w:r>
       <w:r>
         <w:t xml:space="preserve"> </w:t>
@@ -5096,21 +5246,40 @@
       <w:r>
         <w:t xml:space="preserve">, accessed 7 November 2017.</w:t>
       </w:r>
-      <w:r>
-        <w:t xml:space="preserve"> </w:t>
-      </w:r>
-      <w:r>
-        <w:t xml:space="preserve">Daston, L, and P. Galison</w:t>
-      </w:r>
-      <w:r>
-        <w:t xml:space="preserve"> </w:t>
-      </w:r>
-      <w:r>
-        <w:t xml:space="preserve">1992. The Image of Objectivity. Representations. 40:81–128.</w:t>
-      </w:r>
-      <w:r>
-        <w:t xml:space="preserve"> </w:t>
-      </w:r>
+    </w:p>
+    <w:p>
+      <w:pPr>
+        <w:pStyle w:val="BodyText"/>
+      </w:pPr>
+      <w:r>
+        <w:t xml:space="preserve">Daston, LLorraine, and Peter Galison</w:t>
+      </w:r>
+      <w:r>
+        <w:t xml:space="preserve"> </w:t>
+      </w:r>
+      <w:r>
+        <w:t xml:space="preserve">1992 The Image of Objectivity.</w:t>
+      </w:r>
+      <w:r>
+        <w:t xml:space="preserve"> </w:t>
+      </w:r>
+      <w:r>
+        <w:rPr>
+          <w:i/>
+        </w:rPr>
+        <w:t xml:space="preserve">Representations</w:t>
+      </w:r>
+      <w:r>
+        <w:t xml:space="preserve"> </w:t>
+      </w:r>
+      <w:r>
+        <w:t xml:space="preserve">40:81–128.</w:t>
+      </w:r>
+    </w:p>
+    <w:p>
+      <w:pPr>
+        <w:pStyle w:val="BodyText"/>
+      </w:pPr>
       <w:r>
         <w:t xml:space="preserve">Data Citation Synthesis Group</w:t>
       </w:r>
@@ -5118,7 +5287,22 @@
         <w:t xml:space="preserve"> </w:t>
       </w:r>
       <w:r>
-        <w:t xml:space="preserve">2014. Joint Declaration of Data Citation Principles. In FORCE11; 2014 edited by Martone M., Electronic document,</w:t>
+        <w:t xml:space="preserve">2014 Joint Declaration of Data Citation Principles. In</w:t>
+      </w:r>
+      <w:r>
+        <w:t xml:space="preserve"> </w:t>
+      </w:r>
+      <w:r>
+        <w:rPr>
+          <w:i/>
+        </w:rPr>
+        <w:t xml:space="preserve">FORCE11; 2014</w:t>
+      </w:r>
+      <w:r>
+        <w:t xml:space="preserve"> </w:t>
+      </w:r>
+      <w:r>
+        <w:t xml:space="preserve">edited by M. Martone, Electronic document,</w:t>
       </w:r>
       <w:r>
         <w:t xml:space="preserve"> </w:t>
@@ -5134,33 +5318,54 @@
       <w:r>
         <w:t xml:space="preserve">, accessed on 7 September 2017.</w:t>
       </w:r>
-      <w:r>
-        <w:t xml:space="preserve"> </w:t>
-      </w:r>
-      <w:r>
-        <w:t xml:space="preserve">Dorch, B. F., Drachen, T. M., and O. Ellegaard</w:t>
-      </w:r>
-      <w:r>
-        <w:t xml:space="preserve"> </w:t>
-      </w:r>
-      <w:r>
-        <w:t xml:space="preserve">2015. The Data Sharing Advantage in Astrophysics. Proceedings of the International Astronomical Union, 11(A29A), 172-175.</w:t>
-      </w:r>
-      <w:r>
-        <w:t xml:space="preserve"> </w:t>
-      </w:r>
-      <w:r>
-        <w:t xml:space="preserve">Duke, C. S., and J. H. Porter</w:t>
-      </w:r>
-      <w:r>
-        <w:t xml:space="preserve"> </w:t>
-      </w:r>
-      <w:r>
-        <w:t xml:space="preserve">2013. The Ethics of Data Sharing and Reuse in Biology. BioScience, 63(6), 483–489.</w:t>
-      </w:r>
-      <w:r>
-        <w:t xml:space="preserve"> </w:t>
-      </w:r>
+    </w:p>
+    <w:p>
+      <w:pPr>
+        <w:pStyle w:val="BodyText"/>
+      </w:pPr>
+      <w:r>
+        <w:t xml:space="preserve">Dorch, Bertil. F., Thea M. Drachen, and Ole Ellegaard</w:t>
+      </w:r>
+      <w:r>
+        <w:t xml:space="preserve"> </w:t>
+      </w:r>
+      <w:r>
+        <w:t xml:space="preserve">2015 The Data Sharing Advantage in Astrophysics.</w:t>
+      </w:r>
+      <w:r>
+        <w:t xml:space="preserve"> </w:t>
+      </w:r>
+      <w:r>
+        <w:rPr>
+          <w:i/>
+        </w:rPr>
+        <w:t xml:space="preserve">Proceedings of the International Astronomical Union</w:t>
+      </w:r>
+      <w:r>
+        <w:t xml:space="preserve"> </w:t>
+      </w:r>
+      <w:r>
+        <w:t xml:space="preserve">11(A29A): 172-175.</w:t>
+      </w:r>
+    </w:p>
+    <w:p>
+      <w:pPr>
+        <w:pStyle w:val="BodyText"/>
+      </w:pPr>
+      <w:r>
+        <w:t xml:space="preserve">Duke, Clifford S. and John H. Porter</w:t>
+      </w:r>
+      <w:r>
+        <w:t xml:space="preserve"> </w:t>
+      </w:r>
+      <w:r>
+        <w:t xml:space="preserve">2013 The Ethics of Data Sharing and Reuse in Biology. BioScience, 63(6): 483–489.</w:t>
+      </w:r>
+    </w:p>
+    <w:p>
+      <w:pPr>
+        <w:pStyle w:val="BodyText"/>
+      </w:pPr>
       <w:r>
         <w:t xml:space="preserve">Editors</w:t>
       </w:r>
@@ -5184,17 +5389,34 @@
       <w:r>
         <w:t xml:space="preserve">, accessed 7 September 7, 2017</w:t>
       </w:r>
-      <w:r>
-        <w:t xml:space="preserve"> </w:t>
-      </w:r>
-      <w:r>
-        <w:t xml:space="preserve">Ellison, L. A.</w:t>
-      </w:r>
-      <w:r>
-        <w:t xml:space="preserve"> </w:t>
-      </w:r>
-      <w:r>
-        <w:t xml:space="preserve">2012. Just 20 days left!! Upload Your Archaeological Information FREE to tDAR!! | The Digital Archaeological Record (blog). Electronic document</w:t>
+    </w:p>
+    <w:p>
+      <w:pPr>
+        <w:pStyle w:val="BodyText"/>
+      </w:pPr>
+      <w:r>
+        <w:t xml:space="preserve">Ellison, Leigh A.</w:t>
+      </w:r>
+      <w:r>
+        <w:t xml:space="preserve"> </w:t>
+      </w:r>
+      <w:r>
+        <w:t xml:space="preserve">2012. Just 20 days left!! Upload Your Archaeological Information FREE to tDAR!!</w:t>
+      </w:r>
+      <w:r>
+        <w:t xml:space="preserve"> </w:t>
+      </w:r>
+      <w:r>
+        <w:rPr>
+          <w:i/>
+        </w:rPr>
+        <w:t xml:space="preserve">The Digital Archaeological Record</w:t>
+      </w:r>
+      <w:r>
+        <w:t xml:space="preserve"> </w:t>
+      </w:r>
+      <w:r>
+        <w:t xml:space="preserve">(blog). Electronic document</w:t>
       </w:r>
       <w:r>
         <w:t xml:space="preserve"> </w:t>
@@ -5210,53 +5432,103 @@
       <w:r>
         <w:t xml:space="preserve">, accessed 7 September 2017</w:t>
       </w:r>
-      <w:r>
-        <w:t xml:space="preserve"> </w:t>
-      </w:r>
-      <w:r>
-        <w:t xml:space="preserve">Eglen, S. J., Marwick, B., Halchenko, Y. O., Hanke, M., Sufi, S., Gleeson, P., J.-B. Poline</w:t>
-      </w:r>
-      <w:r>
-        <w:t xml:space="preserve"> </w:t>
-      </w:r>
-      <w:r>
-        <w:t xml:space="preserve">2017. Toward Standard Practices for Sharing Computer Code and Programs in Neuroscience. Nature Neuroscience, 20(6), 770–773.</w:t>
-      </w:r>
-      <w:r>
-        <w:t xml:space="preserve"> </w:t>
-      </w:r>
-      <w:r>
-        <w:t xml:space="preserve">Fienberg, S. E., Martin, M. E., &amp; Straf, M. L.</w:t>
-      </w:r>
-      <w:r>
-        <w:t xml:space="preserve"> </w:t>
-      </w:r>
-      <w:r>
-        <w:t xml:space="preserve">1985 Sharing Research Data. National Academy Press, Washington DC.</w:t>
-      </w:r>
-      <w:r>
-        <w:t xml:space="preserve"> </w:t>
-      </w:r>
-      <w:r>
-        <w:t xml:space="preserve">Floridi, L.</w:t>
-      </w:r>
-      <w:r>
-        <w:t xml:space="preserve"> </w:t>
-      </w:r>
-      <w:r>
-        <w:t xml:space="preserve">2011. The Philosophy of Information. Oxford University Press, London.</w:t>
-      </w:r>
-      <w:r>
-        <w:t xml:space="preserve"> </w:t>
-      </w:r>
-      <w:r>
-        <w:t xml:space="preserve">Giofrè, D., Cumming, G., Fresc, L., Boedker, I., and P. Tressoldi</w:t>
-      </w:r>
-      <w:r>
-        <w:t xml:space="preserve"> </w:t>
-      </w:r>
-      <w:r>
-        <w:t xml:space="preserve">2017. The influence of journal submission guidelines on authors’ reporting of statistics and use of open research practices. PLoS ONE, 12(4).</w:t>
+    </w:p>
+    <w:p>
+      <w:pPr>
+        <w:pStyle w:val="BodyText"/>
+      </w:pPr>
+      <w:r>
+        <w:t xml:space="preserve">Eglen, Stephen. J., Ben Marwick, Yaroslav O. Halchenko, Michael Hanke, Shoaib Sufi, Padraig Gleeson, Jean-Baptist Poline</w:t>
+      </w:r>
+      <w:r>
+        <w:t xml:space="preserve"> </w:t>
+      </w:r>
+      <w:r>
+        <w:t xml:space="preserve">2017 Toward Standard Practices for Sharing Computer Code and Programs in Neuroscience.</w:t>
+      </w:r>
+      <w:r>
+        <w:t xml:space="preserve"> </w:t>
+      </w:r>
+      <w:r>
+        <w:rPr>
+          <w:i/>
+        </w:rPr>
+        <w:t xml:space="preserve">Nature Neuroscience</w:t>
+      </w:r>
+      <w:r>
+        <w:t xml:space="preserve"> </w:t>
+      </w:r>
+      <w:r>
+        <w:t xml:space="preserve">20(6), 770–773.</w:t>
+      </w:r>
+    </w:p>
+    <w:p>
+      <w:pPr>
+        <w:pStyle w:val="BodyText"/>
+      </w:pPr>
+      <w:r>
+        <w:t xml:space="preserve">Fienberg, Stephen E., Margaret E. Martin, &amp; Miron L. Straf</w:t>
+      </w:r>
+      <w:r>
+        <w:t xml:space="preserve"> </w:t>
+      </w:r>
+      <w:r>
+        <w:t xml:space="preserve">1985</w:t>
+      </w:r>
+      <w:r>
+        <w:t xml:space="preserve"> </w:t>
+      </w:r>
+      <w:r>
+        <w:rPr>
+          <w:i/>
+        </w:rPr>
+        <w:t xml:space="preserve">Sharing Research Data</w:t>
+      </w:r>
+      <w:r>
+        <w:t xml:space="preserve">. National Academy Press, Washington DC.</w:t>
+      </w:r>
+    </w:p>
+    <w:p>
+      <w:pPr>
+        <w:pStyle w:val="BodyText"/>
+      </w:pPr>
+      <w:r>
+        <w:t xml:space="preserve">Floridi, Luciano</w:t>
+      </w:r>
+      <w:r>
+        <w:t xml:space="preserve"> </w:t>
+      </w:r>
+      <w:r>
+        <w:t xml:space="preserve">2011 The Philosophy of Information. Oxford University Press, London.</w:t>
+      </w:r>
+    </w:p>
+    <w:p>
+      <w:pPr>
+        <w:pStyle w:val="BodyText"/>
+      </w:pPr>
+      <w:r>
+        <w:t xml:space="preserve">Giofrè, David, Geoff Cumming, Luca Fresc, Ingrid Boedker and Patrizio Tressoldi</w:t>
+      </w:r>
+      <w:r>
+        <w:t xml:space="preserve"> </w:t>
+      </w:r>
+      <w:r>
+        <w:t xml:space="preserve">2017 The influence of journal submission guidelines on authors’ reporting of statistics and use of open research practices.</w:t>
+      </w:r>
+      <w:r>
+        <w:t xml:space="preserve"> </w:t>
+      </w:r>
+      <w:r>
+        <w:rPr>
+          <w:i/>
+        </w:rPr>
+        <w:t xml:space="preserve">PLoS ONE</w:t>
+      </w:r>
+      <w:r>
+        <w:t xml:space="preserve"> </w:t>
+      </w:r>
+      <w:r>
+        <w:t xml:space="preserve">12(4).</w:t>
       </w:r>
       <w:r>
         <w:t xml:space="preserve"> </w:t>
@@ -5272,65 +5544,147 @@
       <w:r>
         <w:t xml:space="preserve">, accessed on 7 September 2017</w:t>
       </w:r>
-      <w:r>
-        <w:t xml:space="preserve"> </w:t>
-      </w:r>
-      <w:r>
-        <w:t xml:space="preserve">Gleditsch, N. P., Metelits, C., and H. Strand</w:t>
-      </w:r>
-      <w:r>
-        <w:t xml:space="preserve"> </w:t>
-      </w:r>
-      <w:r>
-        <w:t xml:space="preserve">2003. Posting Your Data: Will You be Scooped or will You be Famous. International Studies Perspectives, 4(1), 89-97.</w:t>
-      </w:r>
-      <w:r>
-        <w:t xml:space="preserve"> </w:t>
-      </w:r>
-      <w:r>
-        <w:t xml:space="preserve">Hacking I.</w:t>
-      </w:r>
-      <w:r>
-        <w:t xml:space="preserve"> </w:t>
-      </w:r>
-      <w:r>
-        <w:t xml:space="preserve">1992. The Self-Vindication of the Laboratory Sciences. In Science as Practice and Culture, edited by Andrew Pickering. The University of Chicago Press, pp. 29–64, Chicago, Illinois.</w:t>
-      </w:r>
-      <w:r>
-        <w:t xml:space="preserve"> </w:t>
-      </w:r>
-      <w:r>
-        <w:t xml:space="preserve">Hagstrom, W O.</w:t>
-      </w:r>
-      <w:r>
-        <w:t xml:space="preserve"> </w:t>
-      </w:r>
-      <w:r>
-        <w:t xml:space="preserve">1982. Gift Giving as an Organising Principle in Science In Science in Context: Readings in the Sociology of Science edited by B. Barnes and D. Edge, pp. 21–34, The Open University Press, Milton Keynes.</w:t>
-      </w:r>
-      <w:r>
-        <w:t xml:space="preserve"> </w:t>
-      </w:r>
-      <w:r>
-        <w:t xml:space="preserve">Harding, A., Harper, B., Stone, D., O’Neill, C., Berger, P., Harris, S., and J. Donatuto</w:t>
-      </w:r>
-      <w:r>
-        <w:t xml:space="preserve"> </w:t>
-      </w:r>
-      <w:r>
-        <w:t xml:space="preserve">2012. Conducting Research with Tribal Communities: Sovereignty, Ethics, and Data-Sharing Issues. Environmental Health Perspectives, 120(1), 6.</w:t>
-      </w:r>
-      <w:r>
-        <w:t xml:space="preserve"> </w:t>
-      </w:r>
-      <w:r>
-        <w:t xml:space="preserve">Hart, E. M., Barmby, P., LeBauer, D., Michonneau, F., Mount, S., Mulrooney, P., and , J. W. Hollister</w:t>
-      </w:r>
-      <w:r>
-        <w:t xml:space="preserve"> </w:t>
-      </w:r>
-      <w:r>
-        <w:t xml:space="preserve">2016. Ten Simple Rules for Digital Data Storage. PLOS Computational Biology, 12(10), e1005097.</w:t>
+    </w:p>
+    <w:p>
+      <w:pPr>
+        <w:pStyle w:val="BodyText"/>
+      </w:pPr>
+      <w:r>
+        <w:t xml:space="preserve">Gleditsch, Nils. P., Claire Metelits and Håvard Strand</w:t>
+      </w:r>
+      <w:r>
+        <w:t xml:space="preserve"> </w:t>
+      </w:r>
+      <w:r>
+        <w:t xml:space="preserve">2003 Posting Your Data: Will You be Scooped or will You be Famous.</w:t>
+      </w:r>
+      <w:r>
+        <w:t xml:space="preserve"> </w:t>
+      </w:r>
+      <w:r>
+        <w:rPr>
+          <w:i/>
+        </w:rPr>
+        <w:t xml:space="preserve">International Studies Perspectives</w:t>
+      </w:r>
+      <w:r>
+        <w:t xml:space="preserve"> </w:t>
+      </w:r>
+      <w:r>
+        <w:t xml:space="preserve">4(1): 89-97.</w:t>
+      </w:r>
+    </w:p>
+    <w:p>
+      <w:pPr>
+        <w:pStyle w:val="BodyText"/>
+      </w:pPr>
+      <w:r>
+        <w:t xml:space="preserve">Hacking, Ian</w:t>
+      </w:r>
+      <w:r>
+        <w:t xml:space="preserve"> </w:t>
+      </w:r>
+      <w:r>
+        <w:t xml:space="preserve">1992 The Self-Vindication of the Laboratory Sciences. In</w:t>
+      </w:r>
+      <w:r>
+        <w:t xml:space="preserve"> </w:t>
+      </w:r>
+      <w:r>
+        <w:rPr>
+          <w:i/>
+        </w:rPr>
+        <w:t xml:space="preserve">Science as Practice and Culture</w:t>
+      </w:r>
+      <w:r>
+        <w:t xml:space="preserve">, edited by Andrew Pickering. The University of Chicago Press, pp. 29–64, Chicago, Illinois.</w:t>
+      </w:r>
+    </w:p>
+    <w:p>
+      <w:pPr>
+        <w:pStyle w:val="BodyText"/>
+      </w:pPr>
+      <w:r>
+        <w:t xml:space="preserve">Hagstrom, Warren O.</w:t>
+      </w:r>
+      <w:r>
+        <w:t xml:space="preserve"> </w:t>
+      </w:r>
+      <w:r>
+        <w:t xml:space="preserve">1982 Gift Giving as an Organising Principle in Science. In</w:t>
+      </w:r>
+      <w:r>
+        <w:t xml:space="preserve"> </w:t>
+      </w:r>
+      <w:r>
+        <w:rPr>
+          <w:i/>
+        </w:rPr>
+        <w:t xml:space="preserve">Science in Context: Readings in the Sociology of Science</w:t>
+      </w:r>
+      <w:r>
+        <w:t xml:space="preserve"> </w:t>
+      </w:r>
+      <w:r>
+        <w:t xml:space="preserve">edited by B. Barnes and D. Edge, pp. 21–34, The Open University Press, Milton Keynes.</w:t>
+      </w:r>
+    </w:p>
+    <w:p>
+      <w:pPr>
+        <w:pStyle w:val="BodyText"/>
+      </w:pPr>
+      <w:r>
+        <w:t xml:space="preserve">Harding, Anna, Barbara Harper, Dave Stone, Catherine O’Neill, Patricia Berger, Stuart Harris and Jamie Donatuto</w:t>
+      </w:r>
+      <w:r>
+        <w:t xml:space="preserve"> </w:t>
+      </w:r>
+      <w:r>
+        <w:t xml:space="preserve">2012 Conducting Research with Tribal Communities: Sovereignty, Ethics, and Data-Sharing Issues.</w:t>
+      </w:r>
+      <w:r>
+        <w:t xml:space="preserve"> </w:t>
+      </w:r>
+      <w:r>
+        <w:rPr>
+          <w:i/>
+        </w:rPr>
+        <w:t xml:space="preserve">Environmental Health Perspectives</w:t>
+      </w:r>
+      <w:r>
+        <w:t xml:space="preserve"> </w:t>
+      </w:r>
+      <w:r>
+        <w:t xml:space="preserve">120(1): 6-10.</w:t>
+      </w:r>
+    </w:p>
+    <w:p>
+      <w:pPr>
+        <w:pStyle w:val="BodyText"/>
+      </w:pPr>
+      <w:r>
+        <w:t xml:space="preserve">Hart, Edmund M., Pauline Barmby, David LeBauer, François Michonneau, Sarah Mount, Patrick Mulrooney and Jeffrey. W. Hollister</w:t>
+      </w:r>
+      <w:r>
+        <w:t xml:space="preserve"> </w:t>
+      </w:r>
+      <w:r>
+        <w:t xml:space="preserve">2016 Ten Simple Rules for Digital Data Storage.</w:t>
+      </w:r>
+      <w:r>
+        <w:t xml:space="preserve"> </w:t>
+      </w:r>
+      <w:r>
+        <w:rPr>
+          <w:i/>
+        </w:rPr>
+        <w:t xml:space="preserve">PLOS Computational Biology</w:t>
+      </w:r>
+      <w:r>
+        <w:t xml:space="preserve"> </w:t>
+      </w:r>
+      <w:r>
+        <w:t xml:space="preserve">12(10), e1005097.</w:t>
       </w:r>
       <w:r>
         <w:t xml:space="preserve"> </w:t>
@@ -5346,17 +5700,19 @@
       <w:r>
         <w:t xml:space="preserve">, accessed on 7 September 2017</w:t>
       </w:r>
-      <w:r>
-        <w:t xml:space="preserve"> </w:t>
-      </w:r>
-      <w:r>
-        <w:t xml:space="preserve">Henneken, E. A., and A. Accomazzi</w:t>
-      </w:r>
-      <w:r>
-        <w:t xml:space="preserve"> </w:t>
-      </w:r>
-      <w:r>
-        <w:t xml:space="preserve">2011. Linking to Data-Effect on Citation Rates in Astronomy. Electronic document,</w:t>
+    </w:p>
+    <w:p>
+      <w:pPr>
+        <w:pStyle w:val="BodyText"/>
+      </w:pPr>
+      <w:r>
+        <w:t xml:space="preserve">Henneken, Edwin A., and Alberto Accomazzi</w:t>
+      </w:r>
+      <w:r>
+        <w:t xml:space="preserve"> </w:t>
+      </w:r>
+      <w:r>
+        <w:t xml:space="preserve">2011 Linking to Data-Effect on Citation Rates in Astronomy. Electronic document,</w:t>
       </w:r>
       <w:r>
         <w:t xml:space="preserve"> </w:t>
@@ -5372,11 +5728,13 @@
       <w:r>
         <w:t xml:space="preserve">, accessed 17 September 2017</w:t>
       </w:r>
-      <w:r>
-        <w:t xml:space="preserve"> </w:t>
-      </w:r>
-      <w:r>
-        <w:t xml:space="preserve">Huggett, J.</w:t>
+    </w:p>
+    <w:p>
+      <w:pPr>
+        <w:pStyle w:val="BodyText"/>
+      </w:pPr>
+      <w:r>
+        <w:t xml:space="preserve">Huggett, Jeremy</w:t>
       </w:r>
       <w:r>
         <w:t xml:space="preserve"> </w:t>
@@ -5398,21 +5756,37 @@
       <w:r>
         <w:t xml:space="preserve">, accessed September 7, 2017</w:t>
       </w:r>
-      <w:r>
-        <w:t xml:space="preserve"> </w:t>
-      </w:r>
-      <w:r>
-        <w:t xml:space="preserve">Hymes, D.</w:t>
-      </w:r>
-      <w:r>
-        <w:t xml:space="preserve"> </w:t>
-      </w:r>
-      <w:r>
-        <w:t xml:space="preserve">1972. Reinventing Anthropology. Pantheon, New York.</w:t>
-      </w:r>
-      <w:r>
-        <w:t xml:space="preserve"> </w:t>
-      </w:r>
+    </w:p>
+    <w:p>
+      <w:pPr>
+        <w:pStyle w:val="BodyText"/>
+      </w:pPr>
+      <w:r>
+        <w:t xml:space="preserve">Hymes, Dell</w:t>
+      </w:r>
+      <w:r>
+        <w:t xml:space="preserve"> </w:t>
+      </w:r>
+      <w:r>
+        <w:t xml:space="preserve">1972</w:t>
+      </w:r>
+      <w:r>
+        <w:t xml:space="preserve"> </w:t>
+      </w:r>
+      <w:r>
+        <w:rPr>
+          <w:i/>
+        </w:rPr>
+        <w:t xml:space="preserve">Reinventing Anthropology</w:t>
+      </w:r>
+      <w:r>
+        <w:t xml:space="preserve">. Pantheon, New York.</w:t>
+      </w:r>
+    </w:p>
+    <w:p>
+      <w:pPr>
+        <w:pStyle w:val="BodyText"/>
+      </w:pPr>
       <w:r>
         <w:t xml:space="preserve">Inter-university Consortium for Political and Social Research</w:t>
       </w:r>
@@ -5420,31 +5794,77 @@
         <w:t xml:space="preserve"> </w:t>
       </w:r>
       <w:r>
-        <w:t xml:space="preserve">2012. Guide to Social Science Data Preparation and Archiving: Best Practice Throughout the Data Life Cycle (5th ed.). Institute for Social Research University of Michigan, Ann Arbor, Michigan</w:t>
-      </w:r>
-      <w:r>
-        <w:t xml:space="preserve"> </w:t>
-      </w:r>
-      <w:r>
-        <w:t xml:space="preserve">Kansa, E. C. and S. W. Kansa</w:t>
-      </w:r>
-      <w:r>
-        <w:t xml:space="preserve"> </w:t>
-      </w:r>
-      <w:r>
-        <w:t xml:space="preserve">2013. Open Archaeology: We All Know That a 14 Is a Sheep: Data Publication and Professionalism in Archaeological Communication. Journal of Eastern Mediterranean Archaeology &amp; Heritage Studies, 1(1), 88-97.</w:t>
-      </w:r>
-      <w:r>
-        <w:t xml:space="preserve"> </w:t>
-      </w:r>
-      <w:r>
-        <w:t xml:space="preserve">Kansa, E. C., S. W. Kansa and E. Watrall, E. (editors)</w:t>
-      </w:r>
-      <w:r>
-        <w:t xml:space="preserve"> </w:t>
-      </w:r>
-      <w:r>
-        <w:t xml:space="preserve">2011. Archaeology 2.0: new approaches to communication and collaboration. Cotsen Digital Archaeology Series, University of California, Electronic document,</w:t>
+        <w:t xml:space="preserve">2012</w:t>
+      </w:r>
+      <w:r>
+        <w:t xml:space="preserve"> </w:t>
+      </w:r>
+      <w:r>
+        <w:rPr>
+          <w:i/>
+        </w:rPr>
+        <w:t xml:space="preserve">Guide to Social Science Data Preparation and Archiving: Best Practice Throughout the Data Life Cycle</w:t>
+      </w:r>
+      <w:r>
+        <w:t xml:space="preserve"> </w:t>
+      </w:r>
+      <w:r>
+        <w:t xml:space="preserve">(5th ed.). Institute for Social Research University of Michigan, Ann Arbor, Michigan</w:t>
+      </w:r>
+    </w:p>
+    <w:p>
+      <w:pPr>
+        <w:pStyle w:val="BodyText"/>
+      </w:pPr>
+      <w:r>
+        <w:t xml:space="preserve">Kansa, Eric C. and Sarah W. Kansa</w:t>
+      </w:r>
+      <w:r>
+        <w:t xml:space="preserve"> </w:t>
+      </w:r>
+      <w:r>
+        <w:t xml:space="preserve">2013 Open Archaeology: We All Know That a 14 Is a Sheep: Data Publication and Professionalism in Archaeological Communication.</w:t>
+      </w:r>
+      <w:r>
+        <w:t xml:space="preserve"> </w:t>
+      </w:r>
+      <w:r>
+        <w:rPr>
+          <w:i/>
+        </w:rPr>
+        <w:t xml:space="preserve">Journal of Eastern Mediterranean Archaeology &amp; Heritage Studies</w:t>
+      </w:r>
+      <w:r>
+        <w:t xml:space="preserve"> </w:t>
+      </w:r>
+      <w:r>
+        <w:t xml:space="preserve">1(1): 88-97.</w:t>
+      </w:r>
+    </w:p>
+    <w:p>
+      <w:pPr>
+        <w:pStyle w:val="BodyText"/>
+      </w:pPr>
+      <w:r>
+        <w:t xml:space="preserve">Kansa, Eric C., Sarah. W. Kansa and Ethan Watrall (editors)</w:t>
+      </w:r>
+      <w:r>
+        <w:t xml:space="preserve"> </w:t>
+      </w:r>
+      <w:r>
+        <w:t xml:space="preserve">2011</w:t>
+      </w:r>
+      <w:r>
+        <w:t xml:space="preserve"> </w:t>
+      </w:r>
+      <w:r>
+        <w:rPr>
+          <w:i/>
+        </w:rPr>
+        <w:t xml:space="preserve">Archaeology 2.0: new approaches to communication and collaboration</w:t>
+      </w:r>
+      <w:r>
+        <w:t xml:space="preserve">. Cotsen Digital Archaeology Series, University of California, Electronic document,</w:t>
       </w:r>
       <w:r>
         <w:t xml:space="preserve"> </w:t>
@@ -5460,53 +5880,118 @@
       <w:r>
         <w:t xml:space="preserve">, accessed 7 November 2017</w:t>
       </w:r>
-      <w:r>
-        <w:t xml:space="preserve"> </w:t>
-      </w:r>
-      <w:r>
-        <w:t xml:space="preserve">Kidwell, M. C., Lazarević, L. B., Baranski, E., Hardwicke, T. E., Piechowski, S., Falkenberg, L. S. and T. M. Errington</w:t>
-      </w:r>
-      <w:r>
-        <w:t xml:space="preserve"> </w:t>
-      </w:r>
-      <w:r>
-        <w:t xml:space="preserve">2016. Badges to Acknowledge Open Practices: A Simple, Low-cost, Effective Method for Increasing Transparency. PLoS Biology, 14(5), e1002456.</w:t>
-      </w:r>
-      <w:r>
-        <w:t xml:space="preserve"> </w:t>
-      </w:r>
-      <w:r>
-        <w:t xml:space="preserve">Kintigh, K.</w:t>
-      </w:r>
-      <w:r>
-        <w:t xml:space="preserve"> </w:t>
-      </w:r>
-      <w:r>
-        <w:t xml:space="preserve">2006. The Promise and Challenge of Archaeological Data Integration. American Antiquity, 71(3), 567-578.</w:t>
-      </w:r>
-      <w:r>
-        <w:t xml:space="preserve"> </w:t>
-      </w:r>
-      <w:r>
-        <w:t xml:space="preserve">Keers, G., van der Reijden, H., and H. van Rossum</w:t>
-      </w:r>
-      <w:r>
-        <w:t xml:space="preserve"> </w:t>
-      </w:r>
-      <w:r>
-        <w:t xml:space="preserve">2011. Planning Archaeology: A Synthesis of the Thematic Sub-reports. RIGO Research en Advies, Amsterdam.</w:t>
-      </w:r>
-      <w:r>
-        <w:t xml:space="preserve"> </w:t>
-      </w:r>
-      <w:r>
-        <w:t xml:space="preserve">Kratz J. and C. Strasser</w:t>
-      </w:r>
-      <w:r>
-        <w:t xml:space="preserve"> </w:t>
-      </w:r>
-      <w:r>
-        <w:t xml:space="preserve">2015. Researcher Perspectives on Publication and Peer Review of Data. PLOS ONE 10(2): e0117619.</w:t>
+    </w:p>
+    <w:p>
+      <w:pPr>
+        <w:pStyle w:val="BodyText"/>
+      </w:pPr>
+      <w:r>
+        <w:t xml:space="preserve">Kidwell, Mallory C., Ljiljana B. Lazarević, Erica Baranski, Tom Hardwicke, Sarah Piechowski, Lina-Sophia Falkenberg and Brian Nosek</w:t>
+      </w:r>
+      <w:r>
+        <w:t xml:space="preserve"> </w:t>
+      </w:r>
+      <w:r>
+        <w:t xml:space="preserve">2016 Badges to Acknowledge Open Practices: A Simple, Low-cost, Effective Method for Increasing Transparency.</w:t>
+      </w:r>
+      <w:r>
+        <w:t xml:space="preserve"> </w:t>
+      </w:r>
+      <w:r>
+        <w:rPr>
+          <w:i/>
+        </w:rPr>
+        <w:t xml:space="preserve">PLoS Biology</w:t>
+      </w:r>
+      <w:r>
+        <w:t xml:space="preserve"> </w:t>
+      </w:r>
+      <w:r>
+        <w:t xml:space="preserve">14(5), e1002456.</w:t>
+      </w:r>
+    </w:p>
+    <w:p>
+      <w:pPr>
+        <w:pStyle w:val="BodyText"/>
+      </w:pPr>
+      <w:r>
+        <w:t xml:space="preserve">Kintigh, Keith</w:t>
+      </w:r>
+      <w:r>
+        <w:t xml:space="preserve"> </w:t>
+      </w:r>
+      <w:r>
+        <w:t xml:space="preserve">2006. The Promise and Challenge of Archaeological Data Integration.</w:t>
+      </w:r>
+      <w:r>
+        <w:t xml:space="preserve"> </w:t>
+      </w:r>
+      <w:r>
+        <w:rPr>
+          <w:i/>
+        </w:rPr>
+        <w:t xml:space="preserve">American Antiquity</w:t>
+      </w:r>
+      <w:r>
+        <w:t xml:space="preserve"> </w:t>
+      </w:r>
+      <w:r>
+        <w:t xml:space="preserve">71(3): 567-578.</w:t>
+      </w:r>
+    </w:p>
+    <w:p>
+      <w:pPr>
+        <w:pStyle w:val="BodyText"/>
+      </w:pPr>
+      <w:r>
+        <w:t xml:space="preserve">Keers, Geurt, Hans van der Reijden and Hans van Rossum</w:t>
+      </w:r>
+      <w:r>
+        <w:t xml:space="preserve"> </w:t>
+      </w:r>
+      <w:r>
+        <w:t xml:space="preserve">2011</w:t>
+      </w:r>
+      <w:r>
+        <w:t xml:space="preserve"> </w:t>
+      </w:r>
+      <w:r>
+        <w:rPr>
+          <w:i/>
+        </w:rPr>
+        <w:t xml:space="preserve">Planning Archaeology: A Synthesis of the Thematic Sub-reports</w:t>
+      </w:r>
+      <w:r>
+        <w:t xml:space="preserve">. RIGO Research en Advies, Amsterdam.</w:t>
+      </w:r>
+    </w:p>
+    <w:p>
+      <w:pPr>
+        <w:pStyle w:val="BodyText"/>
+      </w:pPr>
+      <w:r>
+        <w:t xml:space="preserve">Kratz John and Carly Strasser</w:t>
+      </w:r>
+      <w:r>
+        <w:t xml:space="preserve"> </w:t>
+      </w:r>
+      <w:r>
+        <w:t xml:space="preserve">2015 Researcher Perspectives on Publication and Peer Review of Data.</w:t>
+      </w:r>
+      <w:r>
+        <w:t xml:space="preserve"> </w:t>
+      </w:r>
+      <w:r>
+        <w:rPr>
+          <w:i/>
+        </w:rPr>
+        <w:t xml:space="preserve">PLOS ONE</w:t>
+      </w:r>
+      <w:r>
+        <w:t xml:space="preserve"> </w:t>
+      </w:r>
+      <w:r>
+        <w:t xml:space="preserve">10(2): e0117619.</w:t>
       </w:r>
       <w:r>
         <w:t xml:space="preserve"> </w:t>
@@ -5522,17 +6007,19 @@
       <w:r>
         <w:t xml:space="preserve">, accessed 7 September 2017.</w:t>
       </w:r>
-      <w:r>
-        <w:t xml:space="preserve"> </w:t>
-      </w:r>
-      <w:r>
-        <w:t xml:space="preserve">Kratz J. and C. Strasser</w:t>
-      </w:r>
-      <w:r>
-        <w:t xml:space="preserve"> </w:t>
-      </w:r>
-      <w:r>
-        <w:t xml:space="preserve">2014. Data publication consensus and controversies [version 1; referees: 1 approved with reservations]. F1000Research, Electronic document,</w:t>
+    </w:p>
+    <w:p>
+      <w:pPr>
+        <w:pStyle w:val="BodyText"/>
+      </w:pPr>
+      <w:r>
+        <w:t xml:space="preserve">Kratz John and Carly Strasser</w:t>
+      </w:r>
+      <w:r>
+        <w:t xml:space="preserve"> </w:t>
+      </w:r>
+      <w:r>
+        <w:t xml:space="preserve">2014 Data publication consensus and controversies [version 1; referees: 1 approved with reservations]. F1000Research, Electronic document,</w:t>
       </w:r>
       <w:r>
         <w:t xml:space="preserve"> </w:t>
@@ -5548,125 +6035,289 @@
       <w:r>
         <w:t xml:space="preserve">, accessed 7 September 2017.</w:t>
       </w:r>
-      <w:r>
-        <w:t xml:space="preserve"> </w:t>
-      </w:r>
-      <w:r>
-        <w:t xml:space="preserve">Kyzas P.A, K.T. Loizou, and J.P. Ioannidis</w:t>
-      </w:r>
-      <w:r>
-        <w:t xml:space="preserve"> </w:t>
-      </w:r>
-      <w:r>
-        <w:t xml:space="preserve">2005. Selective reporting biases in cancer prognostic factor studies. Journal of the National Cancer Institute 97, 1043-1055.</w:t>
-      </w:r>
-      <w:r>
-        <w:t xml:space="preserve"> </w:t>
-      </w:r>
-      <w:r>
-        <w:t xml:space="preserve">Latour, B.</w:t>
-      </w:r>
-      <w:r>
-        <w:t xml:space="preserve"> </w:t>
-      </w:r>
-      <w:r>
-        <w:t xml:space="preserve">1999. Pandora’s Hope: Essays on the Reality of Science Studies. Harvard University Press, Massachusetts.</w:t>
-      </w:r>
-      <w:r>
-        <w:t xml:space="preserve"> </w:t>
-      </w:r>
-      <w:r>
-        <w:t xml:space="preserve">Leonelli, S.</w:t>
-      </w:r>
-      <w:r>
-        <w:t xml:space="preserve"> </w:t>
-      </w:r>
-      <w:r>
-        <w:t xml:space="preserve">2016. The Philosophy of Data, In The Routledge Handbook of Philosophy of Information, edited by L. Floridi. Routledge, New York.</w:t>
-      </w:r>
-      <w:r>
-        <w:t xml:space="preserve"> </w:t>
-      </w:r>
-      <w:r>
-        <w:t xml:space="preserve">Leonelli, S.</w:t>
-      </w:r>
-      <w:r>
-        <w:t xml:space="preserve"> </w:t>
-      </w:r>
-      <w:r>
-        <w:t xml:space="preserve">2015. What Counts as Scientific Data? A Relational Framework. Philosophy of Science, 82(5), 810-821.</w:t>
-      </w:r>
-      <w:r>
-        <w:t xml:space="preserve"> </w:t>
-      </w:r>
-      <w:r>
-        <w:t xml:space="preserve">Marwick, B.</w:t>
-      </w:r>
-      <w:r>
-        <w:t xml:space="preserve"> </w:t>
-      </w:r>
-      <w:r>
-        <w:t xml:space="preserve">2017. Computational Reproducibility in Archaeological Research: Basic Principles and a Case Study of their Implementation. Journal of Archaeological Method and Theory, 24(2), 424-450.</w:t>
-      </w:r>
-      <w:r>
-        <w:t xml:space="preserve"> </w:t>
-      </w:r>
-      <w:r>
-        <w:t xml:space="preserve">Marwick, B., E. Hayes, C. Clarkson and R. Fullagar</w:t>
-      </w:r>
-      <w:r>
-        <w:t xml:space="preserve"> </w:t>
-      </w:r>
-      <w:r>
-        <w:t xml:space="preserve">2017. Movement of Lithics by Trampling: An Experiment in the Madjedbebe Sediments, Northern Australia. Journal of Archaeological Science 79:73-85.</w:t>
-      </w:r>
-      <w:r>
-        <w:t xml:space="preserve"> </w:t>
-      </w:r>
-      <w:r>
-        <w:t xml:space="preserve">McCoy, M. D. and M. C. Codlin</w:t>
-      </w:r>
-      <w:r>
-        <w:t xml:space="preserve"> </w:t>
-      </w:r>
-      <w:r>
-        <w:t xml:space="preserve">2016. The Influence of Religious Authority in Everyday Life: A Landscape-Scale Study of Domestic Architecture and Religious Law in Ancient Hawai’i. World Archaeology 48 (3):411–30.</w:t>
-      </w:r>
-      <w:r>
-        <w:t xml:space="preserve"> </w:t>
-      </w:r>
-      <w:r>
-        <w:t xml:space="preserve">McCullough B. D., K.A. McGeary and T. D. Harrison</w:t>
-      </w:r>
-      <w:r>
-        <w:t xml:space="preserve"> </w:t>
-      </w:r>
-      <w:r>
-        <w:t xml:space="preserve">2006. Lessons from the JMCB Archive. Journal of Money, Credit, and Banking 38(4), 1093-1107.</w:t>
-      </w:r>
-      <w:r>
-        <w:t xml:space="preserve"> </w:t>
-      </w:r>
-      <w:r>
-        <w:t xml:space="preserve">McCullough B. D. and H. D. Vinod</w:t>
-      </w:r>
-      <w:r>
-        <w:t xml:space="preserve"> </w:t>
-      </w:r>
-      <w:r>
-        <w:t xml:space="preserve">2005. Comment: Econometrics and Software. Journal of Economic Perspectives 17(1), 223-224.</w:t>
-      </w:r>
-      <w:r>
-        <w:t xml:space="preserve"> </w:t>
-      </w:r>
-      <w:r>
-        <w:t xml:space="preserve">McMurry, J. A., Juty, N., Blomberg, N., Burdett, T., Conlin, T., Conte, N., Parkinson, H., Winfree, L., Mungall, C., Haendel, M. and H. Parkinson</w:t>
-      </w:r>
-      <w:r>
-        <w:t xml:space="preserve"> </w:t>
-      </w:r>
-      <w:r>
-        <w:t xml:space="preserve">2017. Identifiers for the 21st Century: How to Design, Provision, and Reuse Persistent Identifiers to Maximize Utility and Impact of Life Science Data. PLOS Biology, 15(6), e2001414.</w:t>
+    </w:p>
+    <w:p>
+      <w:pPr>
+        <w:pStyle w:val="BodyText"/>
+      </w:pPr>
+      <w:r>
+        <w:t xml:space="preserve">Kyzas Panayiotis A., Konstantinos T. Loizou and John P. A. Ioannidis</w:t>
+      </w:r>
+      <w:r>
+        <w:t xml:space="preserve"> </w:t>
+      </w:r>
+      <w:r>
+        <w:t xml:space="preserve">2005. Selective reporting biases in cancer prognostic factor studies.</w:t>
+      </w:r>
+      <w:r>
+        <w:t xml:space="preserve"> </w:t>
+      </w:r>
+      <w:r>
+        <w:rPr>
+          <w:i/>
+        </w:rPr>
+        <w:t xml:space="preserve">Journal of the National Cancer Institute</w:t>
+      </w:r>
+      <w:r>
+        <w:t xml:space="preserve"> </w:t>
+      </w:r>
+      <w:r>
+        <w:t xml:space="preserve">97: 1043-1055.</w:t>
+      </w:r>
+    </w:p>
+    <w:p>
+      <w:pPr>
+        <w:pStyle w:val="BodyText"/>
+      </w:pPr>
+      <w:r>
+        <w:t xml:space="preserve">Latour, Bruno</w:t>
+      </w:r>
+      <w:r>
+        <w:t xml:space="preserve"> </w:t>
+      </w:r>
+      <w:r>
+        <w:t xml:space="preserve">1999</w:t>
+      </w:r>
+      <w:r>
+        <w:t xml:space="preserve"> </w:t>
+      </w:r>
+      <w:r>
+        <w:rPr>
+          <w:i/>
+        </w:rPr>
+        <w:t xml:space="preserve">Pandora’s Hope: Essays on the Reality of Science Studies</w:t>
+      </w:r>
+      <w:r>
+        <w:t xml:space="preserve">. Harvard University Press, Massachusetts.</w:t>
+      </w:r>
+    </w:p>
+    <w:p>
+      <w:pPr>
+        <w:pStyle w:val="BodyText"/>
+      </w:pPr>
+      <w:r>
+        <w:t xml:space="preserve">Leonelli, Sabina</w:t>
+      </w:r>
+      <w:r>
+        <w:t xml:space="preserve"> </w:t>
+      </w:r>
+      <w:r>
+        <w:t xml:space="preserve">2016 The Philosophy of Data, In</w:t>
+      </w:r>
+      <w:r>
+        <w:t xml:space="preserve"> </w:t>
+      </w:r>
+      <w:r>
+        <w:rPr>
+          <w:i/>
+        </w:rPr>
+        <w:t xml:space="preserve">The Routledge Handbook of Philosophy of Information</w:t>
+      </w:r>
+      <w:r>
+        <w:t xml:space="preserve">, edited by L. Floridi. Routledge, New York.</w:t>
+      </w:r>
+    </w:p>
+    <w:p>
+      <w:pPr>
+        <w:pStyle w:val="BodyText"/>
+      </w:pPr>
+      <w:r>
+        <w:t xml:space="preserve">Leonelli, Sabina</w:t>
+      </w:r>
+      <w:r>
+        <w:t xml:space="preserve"> </w:t>
+      </w:r>
+      <w:r>
+        <w:t xml:space="preserve">2015 What Counts as Scientific Data? A Relational Framework.</w:t>
+      </w:r>
+      <w:r>
+        <w:t xml:space="preserve"> </w:t>
+      </w:r>
+      <w:r>
+        <w:rPr>
+          <w:i/>
+        </w:rPr>
+        <w:t xml:space="preserve">Philosophy of Science</w:t>
+      </w:r>
+      <w:r>
+        <w:t xml:space="preserve"> </w:t>
+      </w:r>
+      <w:r>
+        <w:t xml:space="preserve">82(5): 810-821.</w:t>
+      </w:r>
+    </w:p>
+    <w:p>
+      <w:pPr>
+        <w:pStyle w:val="BodyText"/>
+      </w:pPr>
+      <w:r>
+        <w:t xml:space="preserve">Marwick, Ben</w:t>
+      </w:r>
+      <w:r>
+        <w:t xml:space="preserve"> </w:t>
+      </w:r>
+      <w:r>
+        <w:t xml:space="preserve">2017 Computational Reproducibility in Archaeological Research: Basic Principles and a Case Study of their Implementation.</w:t>
+      </w:r>
+      <w:r>
+        <w:t xml:space="preserve"> </w:t>
+      </w:r>
+      <w:r>
+        <w:rPr>
+          <w:i/>
+        </w:rPr>
+        <w:t xml:space="preserve">Journal of Archaeological Method and Theory</w:t>
+      </w:r>
+      <w:r>
+        <w:t xml:space="preserve"> </w:t>
+      </w:r>
+      <w:r>
+        <w:t xml:space="preserve">24(2): 424-450.</w:t>
+      </w:r>
+    </w:p>
+    <w:p>
+      <w:pPr>
+        <w:pStyle w:val="BodyText"/>
+      </w:pPr>
+      <w:r>
+        <w:t xml:space="preserve">Marwick, Ben, Elspeth Hayes, Chris Clarkson and Richard. Fullagar</w:t>
+      </w:r>
+      <w:r>
+        <w:t xml:space="preserve"> </w:t>
+      </w:r>
+      <w:r>
+        <w:t xml:space="preserve">2017 Movement of Lithics by Trampling: An Experiment in the Madjedbebe Sediments, Northern Australia.</w:t>
+      </w:r>
+      <w:r>
+        <w:t xml:space="preserve"> </w:t>
+      </w:r>
+      <w:r>
+        <w:rPr>
+          <w:i/>
+        </w:rPr>
+        <w:t xml:space="preserve">Journal of Archaeological Science</w:t>
+      </w:r>
+      <w:r>
+        <w:t xml:space="preserve"> </w:t>
+      </w:r>
+      <w:r>
+        <w:t xml:space="preserve">79:73-85.</w:t>
+      </w:r>
+    </w:p>
+    <w:p>
+      <w:pPr>
+        <w:pStyle w:val="BodyText"/>
+      </w:pPr>
+      <w:r>
+        <w:t xml:space="preserve">McCoy, Mark D. and Maria C. Codlin</w:t>
+      </w:r>
+      <w:r>
+        <w:t xml:space="preserve"> </w:t>
+      </w:r>
+      <w:r>
+        <w:t xml:space="preserve">2016 The Influence of Religious Authority in Everyday Life: A Landscape-Scale Study of Domestic Architecture and Religious Law in Ancient Hawai’i.</w:t>
+      </w:r>
+      <w:r>
+        <w:t xml:space="preserve"> </w:t>
+      </w:r>
+      <w:r>
+        <w:rPr>
+          <w:i/>
+        </w:rPr>
+        <w:t xml:space="preserve">World Archaeology</w:t>
+      </w:r>
+      <w:r>
+        <w:t xml:space="preserve"> </w:t>
+      </w:r>
+      <w:r>
+        <w:t xml:space="preserve">48(3):411–30.</w:t>
+      </w:r>
+    </w:p>
+    <w:p>
+      <w:pPr>
+        <w:pStyle w:val="BodyText"/>
+      </w:pPr>
+      <w:r>
+        <w:t xml:space="preserve">McCullough, Bruce D., Kerry A. McGeary and Teresa D. Harrison</w:t>
+      </w:r>
+      <w:r>
+        <w:t xml:space="preserve"> </w:t>
+      </w:r>
+      <w:r>
+        <w:t xml:space="preserve">2006 Lessons from the JMCB Archive.</w:t>
+      </w:r>
+      <w:r>
+        <w:t xml:space="preserve"> </w:t>
+      </w:r>
+      <w:r>
+        <w:rPr>
+          <w:i/>
+        </w:rPr>
+        <w:t xml:space="preserve">Journal of Money, Credit, and Banking</w:t>
+      </w:r>
+      <w:r>
+        <w:t xml:space="preserve"> </w:t>
+      </w:r>
+      <w:r>
+        <w:t xml:space="preserve">38(4): 1093-1107.</w:t>
+      </w:r>
+    </w:p>
+    <w:p>
+      <w:pPr>
+        <w:pStyle w:val="BodyText"/>
+      </w:pPr>
+      <w:r>
+        <w:t xml:space="preserve">McCullough Bruce D. and Hrishikesh D. Vinod</w:t>
+      </w:r>
+      <w:r>
+        <w:t xml:space="preserve"> </w:t>
+      </w:r>
+      <w:r>
+        <w:t xml:space="preserve">2005 Comment: Econometrics and Software.</w:t>
+      </w:r>
+      <w:r>
+        <w:t xml:space="preserve"> </w:t>
+      </w:r>
+      <w:r>
+        <w:rPr>
+          <w:i/>
+        </w:rPr>
+        <w:t xml:space="preserve">Journal of Economic Perspectives</w:t>
+      </w:r>
+      <w:r>
+        <w:t xml:space="preserve"> </w:t>
+      </w:r>
+      <w:r>
+        <w:t xml:space="preserve">17(1): 223-224.</w:t>
+      </w:r>
+    </w:p>
+    <w:p>
+      <w:pPr>
+        <w:pStyle w:val="BodyText"/>
+      </w:pPr>
+      <w:r>
+        <w:t xml:space="preserve">McMurry, Julie A., Nick Juty, Niklas Blomberg, Tony Burdett, Tom Conlin, Nathalie Conte and Helen Parkinson</w:t>
+      </w:r>
+      <w:r>
+        <w:t xml:space="preserve"> </w:t>
+      </w:r>
+      <w:r>
+        <w:t xml:space="preserve">2017 Identifiers for the 21st Century: How to Design, Provision, and Reuse Persistent Identifiers to Maximize Utility and Impact of Life Science Data.</w:t>
+      </w:r>
+      <w:r>
+        <w:t xml:space="preserve"> </w:t>
+      </w:r>
+      <w:r>
+        <w:rPr>
+          <w:i/>
+        </w:rPr>
+        <w:t xml:space="preserve">PLOS Biology</w:t>
+      </w:r>
+      <w:r>
+        <w:t xml:space="preserve"> </w:t>
+      </w:r>
+      <w:r>
+        <w:t xml:space="preserve">15(6), e2001414.</w:t>
       </w:r>
       <w:r>
         <w:t xml:space="preserve"> </w:t>
@@ -5682,45 +6333,89 @@
       <w:r>
         <w:t xml:space="preserve">, accessed on 7 September 2017.</w:t>
       </w:r>
-      <w:r>
-        <w:t xml:space="preserve"> </w:t>
-      </w:r>
-      <w:r>
-        <w:t xml:space="preserve">Merton, R.K.</w:t>
-      </w:r>
-      <w:r>
-        <w:t xml:space="preserve"> </w:t>
-      </w:r>
-      <w:r>
-        <w:t xml:space="preserve">1942. The Normative Structure of Science. In The Sociology of Science: Theoretical and Empirical Investigations, edited by R. K. Merton, University Of Chicago Press, Chicago, Illinois.</w:t>
-      </w:r>
-      <w:r>
-        <w:t xml:space="preserve"> </w:t>
-      </w:r>
-      <w:r>
-        <w:t xml:space="preserve">Moore, R., and J. Richards</w:t>
-      </w:r>
-      <w:r>
-        <w:t xml:space="preserve"> </w:t>
-      </w:r>
-      <w:r>
-        <w:t xml:space="preserve">2015. Here Today, Gone Tomorrow: Open Access, Open Data and Digital Preservation. In Open Source Archaeology: Ethics and Practice, edited by Andrew T. Wilson, Ben Edwards, De Gruyter, Netherlands</w:t>
-      </w:r>
-      <w:r>
-        <w:t xml:space="preserve"> </w:t>
-      </w:r>
-      <w:r>
-        <w:t xml:space="preserve">Mounce, R.</w:t>
-      </w:r>
-      <w:r>
-        <w:t xml:space="preserve"> </w:t>
-      </w:r>
-      <w:r>
-        <w:t xml:space="preserve">2014. Open Data and Palaeontology. In Issues in Open Research Data, edited by S. A. Moore. pp. 151–164. Ubiquity Press, London.</w:t>
-      </w:r>
-      <w:r>
-        <w:t xml:space="preserve"> </w:t>
-      </w:r>
+    </w:p>
+    <w:p>
+      <w:pPr>
+        <w:pStyle w:val="BodyText"/>
+      </w:pPr>
+      <w:r>
+        <w:t xml:space="preserve">Merton, Robert K.</w:t>
+      </w:r>
+      <w:r>
+        <w:t xml:space="preserve"> </w:t>
+      </w:r>
+      <w:r>
+        <w:t xml:space="preserve">1942 The Normative Structure of Science. In</w:t>
+      </w:r>
+      <w:r>
+        <w:t xml:space="preserve"> </w:t>
+      </w:r>
+      <w:r>
+        <w:rPr>
+          <w:i/>
+        </w:rPr>
+        <w:t xml:space="preserve">The Sociology of Science: Theoretical and Empirical Investigations</w:t>
+      </w:r>
+      <w:r>
+        <w:t xml:space="preserve">, edited by Robert K. Merton, University Of Chicago Press, Chicago, Illinois.</w:t>
+      </w:r>
+    </w:p>
+    <w:p>
+      <w:pPr>
+        <w:pStyle w:val="BodyText"/>
+      </w:pPr>
+      <w:r>
+        <w:t xml:space="preserve">Moore, Ray, and Julian Richards</w:t>
+      </w:r>
+      <w:r>
+        <w:t xml:space="preserve"> </w:t>
+      </w:r>
+      <w:r>
+        <w:t xml:space="preserve">2015 Here Today, Gone Tomorrow: Open Access, Open Data and Digital Preservation. In</w:t>
+      </w:r>
+      <w:r>
+        <w:t xml:space="preserve"> </w:t>
+      </w:r>
+      <w:r>
+        <w:rPr>
+          <w:i/>
+        </w:rPr>
+        <w:t xml:space="preserve">Open Source Archaeology: Ethics and Practice</w:t>
+      </w:r>
+      <w:r>
+        <w:t xml:space="preserve">, edited by Andrew T. Wilson, Ben Edwards, De Gruyter, Netherlands</w:t>
+      </w:r>
+    </w:p>
+    <w:p>
+      <w:pPr>
+        <w:pStyle w:val="BodyText"/>
+      </w:pPr>
+      <w:r>
+        <w:t xml:space="preserve">Mounce, Ross.</w:t>
+      </w:r>
+      <w:r>
+        <w:t xml:space="preserve"> </w:t>
+      </w:r>
+      <w:r>
+        <w:t xml:space="preserve">2014 Open Data and Palaeontology. In</w:t>
+      </w:r>
+      <w:r>
+        <w:t xml:space="preserve"> </w:t>
+      </w:r>
+      <w:r>
+        <w:rPr>
+          <w:i/>
+        </w:rPr>
+        <w:t xml:space="preserve">Issues in Open Research Data</w:t>
+      </w:r>
+      <w:r>
+        <w:t xml:space="preserve">, edited by S. A. Moore. pp. 151–164. Ubiquity Press, London.</w:t>
+      </w:r>
+    </w:p>
+    <w:p>
+      <w:pPr>
+        <w:pStyle w:val="BodyText"/>
+      </w:pPr>
       <w:r>
         <w:t xml:space="preserve">National Science Foundation</w:t>
       </w:r>
@@ -5728,7 +6423,7 @@
         <w:t xml:space="preserve"> </w:t>
       </w:r>
       <w:r>
-        <w:t xml:space="preserve">2016. Dissemination and Sharing of Research Results. Electronic document,</w:t>
+        <w:t xml:space="preserve">2016 Dissemination and Sharing of Research Results. Electronic document,</w:t>
       </w:r>
       <w:r>
         <w:t xml:space="preserve"> </w:t>
@@ -5744,45 +6439,89 @@
       <w:r>
         <w:t xml:space="preserve">, accessed 7 September 2017</w:t>
       </w:r>
-      <w:r>
-        <w:t xml:space="preserve"> </w:t>
-      </w:r>
-      <w:r>
-        <w:t xml:space="preserve">Nicholas, G. P.</w:t>
-      </w:r>
-      <w:r>
-        <w:t xml:space="preserve"> </w:t>
-      </w:r>
-      <w:r>
-        <w:t xml:space="preserve">2014. Indigenous cultural heritage in the age of technological reproducibility: Towards a postcolonial ethic of the public domain. In Dynamic Fair Dealing: Creating Canadian Culture Online, edited by Coombe, R. J., Wershler, D., and M. Zeilinger, pp. 213-24. University of Toronto Press, Toronto.</w:t>
-      </w:r>
-      <w:r>
-        <w:t xml:space="preserve"> </w:t>
-      </w:r>
-      <w:r>
-        <w:t xml:space="preserve">Nicholas, G. P., and A. Wylie</w:t>
-      </w:r>
-      <w:r>
-        <w:t xml:space="preserve"> </w:t>
-      </w:r>
-      <w:r>
-        <w:t xml:space="preserve">2012. Do Not Do Unto Others…’: Cultural misrecognition and the harms of appropriation in an open-source world. In Appropriating the Past: Philosophical Perspectives on Archaeological Practice, edited by R. Coningham and G. Scarre, pp. 195-221, Cambridge University Press, Cambridge.</w:t>
-      </w:r>
-      <w:r>
-        <w:t xml:space="preserve"> </w:t>
-      </w:r>
-      <w:r>
-        <w:t xml:space="preserve">Nicholas, G. P. and A. Wylie</w:t>
-      </w:r>
-      <w:r>
-        <w:t xml:space="preserve"> </w:t>
-      </w:r>
-      <w:r>
-        <w:t xml:space="preserve">2009. Archaeological Finds: Legacies of Appropriation, Modes of Response. The Ethics of Cultural Appropriation, edited by J. O. Young and C. G. Brunk, pp. 11-54, Wiley-Blackwell, Oxford.</w:t>
-      </w:r>
-      <w:r>
-        <w:t xml:space="preserve"> </w:t>
-      </w:r>
+    </w:p>
+    <w:p>
+      <w:pPr>
+        <w:pStyle w:val="BodyText"/>
+      </w:pPr>
+      <w:r>
+        <w:t xml:space="preserve">Nicholas, George P.</w:t>
+      </w:r>
+      <w:r>
+        <w:t xml:space="preserve"> </w:t>
+      </w:r>
+      <w:r>
+        <w:t xml:space="preserve">2014 Indigenous cultural heritage in the age of technological reproducibility: Towards a postcolonial ethic of the public domain. In</w:t>
+      </w:r>
+      <w:r>
+        <w:t xml:space="preserve"> </w:t>
+      </w:r>
+      <w:r>
+        <w:rPr>
+          <w:i/>
+        </w:rPr>
+        <w:t xml:space="preserve">Dynamic Fair Dealing: Creating Canadian Culture Online</w:t>
+      </w:r>
+      <w:r>
+        <w:t xml:space="preserve">, edited by Rosemary Coombe, Darren Wershler and Martin Zeilinger, pp. 213-24. University of Toronto Press, Toronto.</w:t>
+      </w:r>
+    </w:p>
+    <w:p>
+      <w:pPr>
+        <w:pStyle w:val="BodyText"/>
+      </w:pPr>
+      <w:r>
+        <w:t xml:space="preserve">Nicholas, George P. and Alison Wylie</w:t>
+      </w:r>
+      <w:r>
+        <w:t xml:space="preserve"> </w:t>
+      </w:r>
+      <w:r>
+        <w:t xml:space="preserve">2012 Do Not Do Unto Others…’: Cultural misrecognition and the harms of appropriation in an open-source world. In</w:t>
+      </w:r>
+      <w:r>
+        <w:t xml:space="preserve"> </w:t>
+      </w:r>
+      <w:r>
+        <w:rPr>
+          <w:i/>
+        </w:rPr>
+        <w:t xml:space="preserve">Appropriating the Past: Philosophical Perspectives on Archaeological Practice</w:t>
+      </w:r>
+      <w:r>
+        <w:t xml:space="preserve">, edited by Robin Coningham and Geoffrey Scarre, pp. 195-221, Cambridge University Press, Cambridge.</w:t>
+      </w:r>
+    </w:p>
+    <w:p>
+      <w:pPr>
+        <w:pStyle w:val="BodyText"/>
+      </w:pPr>
+      <w:r>
+        <w:t xml:space="preserve">Nicholas, George P. and Alison Wylie</w:t>
+      </w:r>
+      <w:r>
+        <w:t xml:space="preserve"> </w:t>
+      </w:r>
+      <w:r>
+        <w:t xml:space="preserve">2009 Archaeological Finds: Legacies of Appropriation, Modes of Response. In</w:t>
+      </w:r>
+      <w:r>
+        <w:t xml:space="preserve"> </w:t>
+      </w:r>
+      <w:r>
+        <w:rPr>
+          <w:i/>
+        </w:rPr>
+        <w:t xml:space="preserve">The Ethics of Cultural Appropriation</w:t>
+      </w:r>
+      <w:r>
+        <w:t xml:space="preserve">, edited by James O. Young and Conrad G. Brunk, pp. 11-54, Wiley-Blackwell, Oxford.</w:t>
+      </w:r>
+    </w:p>
+    <w:p>
+      <w:pPr>
+        <w:pStyle w:val="BodyText"/>
+      </w:pPr>
       <w:r>
         <w:t xml:space="preserve">Nosek, B. A., Alter, G., Banks, G. C., Borsboom, D., Bowman, S. D., Breckler, S. J. and T. Yarkoni</w:t>
       </w:r>
@@ -5790,31 +6529,77 @@
         <w:t xml:space="preserve"> </w:t>
       </w:r>
       <w:r>
-        <w:t xml:space="preserve">2015. Promoting an Open Research Culture: Author Guidelines for Journals Could Help to Promote Transparency, Openness, and Reproducibility. Science, 348, 1422–5.</w:t>
-      </w:r>
-      <w:r>
-        <w:t xml:space="preserve"> </w:t>
-      </w:r>
-      <w:r>
-        <w:t xml:space="preserve">Nugent, R., &amp; Williams, H.</w:t>
-      </w:r>
-      <w:r>
-        <w:t xml:space="preserve"> </w:t>
-      </w:r>
-      <w:r>
-        <w:t xml:space="preserve">2012. Sighted surfaces: ocular agency in early Anglo-Saxon cremation burials. In Encountering Imagery: Materialities, Perceptions, Relations, edited by I.-M. Back Danielsson, F. Fahlander and Y. Sjöstrand. pp. 187-208, Stockholm University, Stockholm.</w:t>
-      </w:r>
-      <w:r>
-        <w:t xml:space="preserve"> </w:t>
-      </w:r>
-      <w:r>
-        <w:t xml:space="preserve">Nuijten, M. B., Borghuis, J., Veldkamp, C. L. S., Alvarez, L. D., van Assen, M. A. L. M., and J. M. Wicherts</w:t>
-      </w:r>
-      <w:r>
-        <w:t xml:space="preserve"> </w:t>
-      </w:r>
-      <w:r>
-        <w:t xml:space="preserve">2017. Journal Data Sharing Policies and Statistical Reporting Inconsistencies in Psychology. Electronic document,</w:t>
+        <w:t xml:space="preserve">2015 Promoting an Open Research Culture: Author Guidelines for Journals Could Help to Promote Transparency, Openness, and Reproducibility.</w:t>
+      </w:r>
+      <w:r>
+        <w:t xml:space="preserve"> </w:t>
+      </w:r>
+      <w:r>
+        <w:rPr>
+          <w:i/>
+        </w:rPr>
+        <w:t xml:space="preserve">Science</w:t>
+      </w:r>
+      <w:r>
+        <w:t xml:space="preserve"> </w:t>
+      </w:r>
+      <w:r>
+        <w:t xml:space="preserve">348: 1422–5.</w:t>
+      </w:r>
+    </w:p>
+    <w:p>
+      <w:pPr>
+        <w:pStyle w:val="BodyText"/>
+      </w:pPr>
+      <w:r>
+        <w:t xml:space="preserve">Nugent, Ruth &amp; Howard Williams</w:t>
+      </w:r>
+      <w:r>
+        <w:t xml:space="preserve"> </w:t>
+      </w:r>
+      <w:r>
+        <w:t xml:space="preserve">2012 Sighted surfaces: ocular agency in early Anglo-Saxon cremation burials. In</w:t>
+      </w:r>
+      <w:r>
+        <w:t xml:space="preserve"> </w:t>
+      </w:r>
+      <w:r>
+        <w:rPr>
+          <w:i/>
+        </w:rPr>
+        <w:t xml:space="preserve">Encountering Imagery: Materialities, Perceptions, Relations</w:t>
+      </w:r>
+      <w:r>
+        <w:t xml:space="preserve">, edited by Ing-Marie Back Danielsson, Fredrik Fahlander and Ylva Sjöstrand. pp. 187-208, Stockholm University, Stockholm.</w:t>
+      </w:r>
+    </w:p>
+    <w:p>
+      <w:pPr>
+        <w:pStyle w:val="BodyText"/>
+      </w:pPr>
+      <w:r>
+        <w:t xml:space="preserve">Nuijten, Michèle B., Jeroen Borghuis, Coosje Veldkamp, Linda Alvarez, Marvel van Assen and Jelte M. Wicherts</w:t>
+      </w:r>
+      <w:r>
+        <w:t xml:space="preserve"> </w:t>
+      </w:r>
+      <w:r>
+        <w:t xml:space="preserve">2017 Journal Data Sharing Policies and Statistical Reporting Inconsistencies in Psychology.</w:t>
+      </w:r>
+      <w:r>
+        <w:t xml:space="preserve"> </w:t>
+      </w:r>
+      <w:r>
+        <w:rPr>
+          <w:i/>
+        </w:rPr>
+        <w:t xml:space="preserve">Collabra: Psychology</w:t>
+      </w:r>
+      <w:r>
+        <w:t xml:space="preserve"> </w:t>
+      </w:r>
+      <w:r>
+        <w:t xml:space="preserve">3(1), 31.</w:t>
       </w:r>
       <w:r>
         <w:t xml:space="preserve"> </w:t>
@@ -5824,15 +6609,17 @@
           <w:rPr>
             <w:rStyle w:val="Hyperlink"/>
           </w:rPr>
-          <w:t xml:space="preserve">https://psyarxiv.com/sgbta</w:t>
+          <w:t xml:space="preserve">DOI:10.1525/collabra.102</w:t>
         </w:r>
       </w:hyperlink>
       <w:r>
-        <w:t xml:space="preserve">, accessed 7 September 2017</w:t>
-      </w:r>
-      <w:r>
-        <w:t xml:space="preserve"> </w:t>
-      </w:r>
+        <w:t xml:space="preserve">, accessed 7 September 2017.</w:t>
+      </w:r>
+    </w:p>
+    <w:p>
+      <w:pPr>
+        <w:pStyle w:val="BodyText"/>
+      </w:pPr>
       <w:r>
         <w:t xml:space="preserve">National Science Foundation</w:t>
       </w:r>
@@ -5840,7 +6627,7 @@
         <w:t xml:space="preserve"> </w:t>
       </w:r>
       <w:r>
-        <w:t xml:space="preserve">2010. Data Management &amp; Sharing Frequently Asked Questions (FAQs). Electronic document,</w:t>
+        <w:t xml:space="preserve">2010 Data Management &amp; Sharing Frequently Asked Questions (FAQs). Electronic document,</w:t>
       </w:r>
       <w:r>
         <w:t xml:space="preserve"> </w:t>
@@ -5856,58 +6643,140 @@
       <w:r>
         <w:t xml:space="preserve">, accessed on 7 September 2017</w:t>
       </w:r>
-      <w:r>
-        <w:t xml:space="preserve"> </w:t>
-      </w:r>
-      <w:r>
-        <w:t xml:space="preserve">Pampel, H., Vierkant, P., Scholze, F., Bertelmann, R., Kindling, M., Klump, J. and U. Dierolf</w:t>
-      </w:r>
-      <w:r>
-        <w:t xml:space="preserve"> </w:t>
-      </w:r>
-      <w:r>
-        <w:t xml:space="preserve">2013 Making research data repositories visible: The re3data.org registry. PloS ONE, 8(11), e78080, DOI: 10.1371/journal.pone.0078080, accessed 7 September 2017.</w:t>
-      </w:r>
-      <w:r>
-        <w:t xml:space="preserve"> </w:t>
-      </w:r>
-      <w:r>
-        <w:t xml:space="preserve">Pavlech, L. L.</w:t>
-      </w:r>
-      <w:r>
-        <w:t xml:space="preserve"> </w:t>
-      </w:r>
-      <w:r>
-        <w:t xml:space="preserve">2016 Data Citation Index. Journal of the Medical Library Association, 104(1), 88–90.</w:t>
-      </w:r>
-      <w:r>
-        <w:t xml:space="preserve"> </w:t>
-      </w:r>
-      <w:r>
-        <w:t xml:space="preserve">Peng R. D., F. Dominici F, and S. L. Zege</w:t>
-      </w:r>
-      <w:r>
-        <w:t xml:space="preserve"> </w:t>
-      </w:r>
-      <w:r>
-        <w:t xml:space="preserve">2006. Reproducible Epidemiological Research. American Journal of Epidemology 163, 783-789</w:t>
-      </w:r>
-      <w:r>
-        <w:t xml:space="preserve"> </w:t>
-      </w:r>
-      <w:r>
-        <w:t xml:space="preserve">Penev L, Mietchen D, Chavan V, Hagedorn G, Smith V, Shotton D, Ó Tuama É, Senderov V, Georgiev T, Stoev P, Groom Q, Remsen D, and S. Edmunds</w:t>
-      </w:r>
-      <w:r>
-        <w:t xml:space="preserve"> </w:t>
-      </w:r>
-      <w:r>
-        <w:t xml:space="preserve">2017 Strategies and guidelines for Scholarly Publishing of Biodiversity Data. Research Ideas and Outcomes 3: e12431.</w:t>
+    </w:p>
+    <w:p>
+      <w:pPr>
+        <w:pStyle w:val="BodyText"/>
+      </w:pPr>
+      <w:r>
+        <w:t xml:space="preserve">Pampel, Heinz, Paul Vierkant, Frank Scholze, Roland Bertelmann, Maxi Kindling, Jens Klump and Uwe Dierolf</w:t>
+      </w:r>
+      <w:r>
+        <w:t xml:space="preserve"> </w:t>
+      </w:r>
+      <w:r>
+        <w:t xml:space="preserve">2013 Making research data repositories visible: The re3data.org registry.</w:t>
+      </w:r>
+      <w:r>
+        <w:t xml:space="preserve"> </w:t>
+      </w:r>
+      <w:r>
+        <w:rPr>
+          <w:i/>
+        </w:rPr>
+        <w:t xml:space="preserve">PloS ONE</w:t>
+      </w:r>
+      <w:r>
+        <w:t xml:space="preserve"> </w:t>
+      </w:r>
+      <w:r>
+        <w:t xml:space="preserve">8(11), e78080,</w:t>
       </w:r>
       <w:r>
         <w:t xml:space="preserve"> </w:t>
       </w:r>
       <w:hyperlink r:id="rId68">
+        <w:r>
+          <w:rPr>
+            <w:rStyle w:val="Hyperlink"/>
+          </w:rPr>
+          <w:t xml:space="preserve">DOI:10.1371/journal.pone.0078080</w:t>
+        </w:r>
+      </w:hyperlink>
+      <w:r>
+        <w:t xml:space="preserve">, accessed 7 September 2017.</w:t>
+      </w:r>
+    </w:p>
+    <w:p>
+      <w:pPr>
+        <w:pStyle w:val="BodyText"/>
+      </w:pPr>
+      <w:r>
+        <w:t xml:space="preserve">Pavlech, Laura L.</w:t>
+      </w:r>
+      <w:r>
+        <w:t xml:space="preserve"> </w:t>
+      </w:r>
+      <w:r>
+        <w:t xml:space="preserve">2016 Data Citation Index.</w:t>
+      </w:r>
+      <w:r>
+        <w:t xml:space="preserve"> </w:t>
+      </w:r>
+      <w:r>
+        <w:rPr>
+          <w:i/>
+        </w:rPr>
+        <w:t xml:space="preserve">Journal of the Medical Library Association</w:t>
+      </w:r>
+      <w:r>
+        <w:t xml:space="preserve"> </w:t>
+      </w:r>
+      <w:r>
+        <w:t xml:space="preserve">104(1): 88–90.</w:t>
+      </w:r>
+    </w:p>
+    <w:p>
+      <w:pPr>
+        <w:pStyle w:val="BodyText"/>
+      </w:pPr>
+      <w:r>
+        <w:t xml:space="preserve">Peng Roger D., Francesca Dominici and Scott L. Zege</w:t>
+      </w:r>
+      <w:r>
+        <w:t xml:space="preserve"> </w:t>
+      </w:r>
+      <w:r>
+        <w:t xml:space="preserve">2006 Reproducible Epidemiological Research.</w:t>
+      </w:r>
+      <w:r>
+        <w:t xml:space="preserve"> </w:t>
+      </w:r>
+      <w:r>
+        <w:rPr>
+          <w:i/>
+        </w:rPr>
+        <w:t xml:space="preserve">American Journal of Epidemology</w:t>
+      </w:r>
+      <w:r>
+        <w:t xml:space="preserve"> </w:t>
+      </w:r>
+      <w:r>
+        <w:t xml:space="preserve">163: 783-789.</w:t>
+      </w:r>
+    </w:p>
+    <w:p>
+      <w:pPr>
+        <w:pStyle w:val="BodyText"/>
+      </w:pPr>
+      <w:r>
+        <w:t xml:space="preserve">Penev, Lyubomir, Daniel Mietchen, Vishwas Shravan Chavan, Gregor Hagedorn, Vincent Stuart Smith, David Shotton, Éamonn Ó Tuama, Viktor Senderov, Teodor Georgiev, Pavel Stoev, Quentin John Groom, David Remsen and Scott C. Edmunds</w:t>
+      </w:r>
+      <w:r>
+        <w:t xml:space="preserve"> </w:t>
+      </w:r>
+      <w:r>
+        <w:t xml:space="preserve">2017 Strategies and guidelines for Scholarly Publishing of Biodiversity Data.</w:t>
+      </w:r>
+      <w:r>
+        <w:t xml:space="preserve"> </w:t>
+      </w:r>
+      <w:r>
+        <w:rPr>
+          <w:i/>
+        </w:rPr>
+        <w:t xml:space="preserve">Research Ideas and Outcomes</w:t>
+      </w:r>
+      <w:r>
+        <w:t xml:space="preserve"> </w:t>
+      </w:r>
+      <w:r>
+        <w:t xml:space="preserve">3, e12431.</w:t>
+      </w:r>
+      <w:r>
+        <w:t xml:space="preserve"> </w:t>
+      </w:r>
+      <w:hyperlink r:id="rId69">
         <w:r>
           <w:rPr>
             <w:rStyle w:val="Hyperlink"/>
@@ -5918,11 +6787,13 @@
       <w:r>
         <w:t xml:space="preserve">, accessed 7 September 2017.</w:t>
       </w:r>
-      <w:r>
-        <w:t xml:space="preserve"> </w:t>
-      </w:r>
-      <w:r>
-        <w:t xml:space="preserve">Pienta, A. M., Alter, G. C., and J. A Lyle</w:t>
+    </w:p>
+    <w:p>
+      <w:pPr>
+        <w:pStyle w:val="BodyText"/>
+      </w:pPr>
+      <w:r>
+        <w:t xml:space="preserve">Pienta, Amy M., George Alter and Jared A. Lyle</w:t>
       </w:r>
       <w:r>
         <w:t xml:space="preserve"> </w:t>
@@ -5933,7 +6804,7 @@
       <w:r>
         <w:t xml:space="preserve"> </w:t>
       </w:r>
-      <w:hyperlink r:id="rId69">
+      <w:hyperlink r:id="rId70">
         <w:r>
           <w:rPr>
             <w:rStyle w:val="Hyperlink"/>
@@ -5944,34 +6815,65 @@
       <w:r>
         <w:t xml:space="preserve">, accessed 27 September 2017</w:t>
       </w:r>
-      <w:r>
-        <w:t xml:space="preserve"> </w:t>
-      </w:r>
-      <w:r>
-        <w:t xml:space="preserve">Piwowar H. A., R. S. Day and D. B. Fridsma</w:t>
-      </w:r>
-      <w:r>
-        <w:t xml:space="preserve"> </w:t>
-      </w:r>
-      <w:r>
-        <w:t xml:space="preserve">2007. Sharing Detailed Research Data is Associated with Increased Citation Rate. PLOS ONE 2(3): e308.</w:t>
-      </w:r>
-      <w:r>
-        <w:t xml:space="preserve"> </w:t>
-      </w:r>
-      <w:r>
-        <w:t xml:space="preserve">Piwowar, H. A. and T. J. Vision</w:t>
-      </w:r>
-      <w:r>
-        <w:t xml:space="preserve"> </w:t>
-      </w:r>
-      <w:r>
-        <w:t xml:space="preserve">2013. Data reuse and the open data citation advantage. PeerJ, 1, e175.</w:t>
-      </w:r>
-      <w:r>
-        <w:t xml:space="preserve"> </w:t>
-      </w:r>
-      <w:hyperlink r:id="rId70">
+    </w:p>
+    <w:p>
+      <w:pPr>
+        <w:pStyle w:val="BodyText"/>
+      </w:pPr>
+      <w:r>
+        <w:t xml:space="preserve">Piwowar, Heather A., Roger S. Day and Douglas B. Fridsma</w:t>
+      </w:r>
+      <w:r>
+        <w:t xml:space="preserve"> </w:t>
+      </w:r>
+      <w:r>
+        <w:t xml:space="preserve">2007 Sharing Detailed Research Data is Associated with Increased Citation Rate.</w:t>
+      </w:r>
+      <w:r>
+        <w:t xml:space="preserve"> </w:t>
+      </w:r>
+      <w:r>
+        <w:rPr>
+          <w:i/>
+        </w:rPr>
+        <w:t xml:space="preserve">PLOS ONE</w:t>
+      </w:r>
+      <w:r>
+        <w:t xml:space="preserve"> </w:t>
+      </w:r>
+      <w:r>
+        <w:t xml:space="preserve">2(3): e308.</w:t>
+      </w:r>
+    </w:p>
+    <w:p>
+      <w:pPr>
+        <w:pStyle w:val="BodyText"/>
+      </w:pPr>
+      <w:r>
+        <w:t xml:space="preserve">Piwowar, Heather A. and Todd. J. Vision</w:t>
+      </w:r>
+      <w:r>
+        <w:t xml:space="preserve"> </w:t>
+      </w:r>
+      <w:r>
+        <w:t xml:space="preserve">2013 Data reuse and the open data citation advantage.</w:t>
+      </w:r>
+      <w:r>
+        <w:t xml:space="preserve"> </w:t>
+      </w:r>
+      <w:r>
+        <w:rPr>
+          <w:i/>
+        </w:rPr>
+        <w:t xml:space="preserve">PeerJ</w:t>
+      </w:r>
+      <w:r>
+        <w:t xml:space="preserve">, 1, e175.</w:t>
+      </w:r>
+      <w:r>
+        <w:t xml:space="preserve"> </w:t>
+      </w:r>
+      <w:hyperlink r:id="rId71">
         <w:r>
           <w:rPr>
             <w:rStyle w:val="Hyperlink"/>
@@ -5985,9 +6887,11 @@
       <w:r>
         <w:t xml:space="preserve">accessed on 7 September 2017</w:t>
       </w:r>
-      <w:r>
-        <w:t xml:space="preserve"> </w:t>
-      </w:r>
+    </w:p>
+    <w:p>
+      <w:pPr>
+        <w:pStyle w:val="BodyText"/>
+      </w:pPr>
       <w:r>
         <w:t xml:space="preserve">PLoS Medicine Editorial and Publishing Policies.</w:t>
       </w:r>
@@ -5995,12 +6899,12 @@
         <w:t xml:space="preserve"> </w:t>
       </w:r>
       <w:r>
-        <w:t xml:space="preserve">2017. Sharing of Materials, Methods and Data. PLoS Medicine Editorial and Publishing Policies. Electronic document.</w:t>
-      </w:r>
-      <w:r>
-        <w:t xml:space="preserve"> </w:t>
-      </w:r>
-      <w:hyperlink r:id="rId71">
+        <w:t xml:space="preserve">2017 Sharing of Materials, Methods and Data. PLoS Medicine Editorial and Publishing Policies. Electronic document.</w:t>
+      </w:r>
+      <w:r>
+        <w:t xml:space="preserve"> </w:t>
+      </w:r>
+      <w:hyperlink r:id="rId72">
         <w:r>
           <w:rPr>
             <w:rStyle w:val="Hyperlink"/>
@@ -6011,58 +6915,140 @@
       <w:r>
         <w:t xml:space="preserve">, accessed on 7 September 2017</w:t>
       </w:r>
-      <w:r>
-        <w:t xml:space="preserve"> </w:t>
-      </w:r>
-      <w:r>
-        <w:t xml:space="preserve">Reichman, J. H., and P. F. Uhlir</w:t>
-      </w:r>
-      <w:r>
-        <w:t xml:space="preserve"> </w:t>
-      </w:r>
-      <w:r>
-        <w:t xml:space="preserve">2003. A Contractually Reconstructed Research Commons for Scientific Data in a Highly Protectionist Intellectual Property Environment. Law and Contemporary Problems, 66(1/2), 315-462.</w:t>
-      </w:r>
-      <w:r>
-        <w:t xml:space="preserve"> </w:t>
-      </w:r>
-      <w:r>
-        <w:t xml:space="preserve">Reidpath D. D. and P. A. Allotey</w:t>
-      </w:r>
-      <w:r>
-        <w:t xml:space="preserve"> </w:t>
-      </w:r>
-      <w:r>
-        <w:t xml:space="preserve">2002. Data Sharing in Medical Research: An Empirical Investigation. Bioethics 15(2), 125- 134.</w:t>
-      </w:r>
-      <w:r>
-        <w:t xml:space="preserve"> </w:t>
-      </w:r>
-      <w:r>
-        <w:t xml:space="preserve">Rowhani-Farid, A., Allen, M., and A. G.Barnett</w:t>
-      </w:r>
-      <w:r>
-        <w:t xml:space="preserve"> </w:t>
-      </w:r>
-      <w:r>
-        <w:t xml:space="preserve">2017. What Incentives Increase Data Sharing in Health and Medical Research? A Systematic Review. Research Integrity and Peer Review, 2(1), 4.</w:t>
-      </w:r>
-      <w:r>
-        <w:t xml:space="preserve"> </w:t>
-      </w:r>
-      <w:r>
-        <w:t xml:space="preserve">Savage C. J. and A. J. Vickers</w:t>
-      </w:r>
-      <w:r>
-        <w:t xml:space="preserve"> </w:t>
-      </w:r>
-      <w:r>
-        <w:t xml:space="preserve">2009. Empirical Study of Data Sharing by Authors Publishing in PLoS Journals. PLoS ONE 4(9): e7078.</w:t>
-      </w:r>
-      <w:r>
-        <w:t xml:space="preserve"> </w:t>
-      </w:r>
-      <w:hyperlink r:id="rId72">
+    </w:p>
+    <w:p>
+      <w:pPr>
+        <w:pStyle w:val="BodyText"/>
+      </w:pPr>
+      <w:r>
+        <w:t xml:space="preserve">Reichman, James H., and Paul F. Uhlir</w:t>
+      </w:r>
+      <w:r>
+        <w:t xml:space="preserve"> </w:t>
+      </w:r>
+      <w:r>
+        <w:t xml:space="preserve">2003 A Contractually Reconstructed Research Commons for Scientific Data in a Highly Protectionist Intellectual Property Environment.</w:t>
+      </w:r>
+      <w:r>
+        <w:t xml:space="preserve"> </w:t>
+      </w:r>
+      <w:r>
+        <w:rPr>
+          <w:i/>
+        </w:rPr>
+        <w:t xml:space="preserve">Law and Contemporary Problems</w:t>
+      </w:r>
+      <w:r>
+        <w:t xml:space="preserve"> </w:t>
+      </w:r>
+      <w:r>
+        <w:t xml:space="preserve">66(1/2): 315-462.</w:t>
+      </w:r>
+    </w:p>
+    <w:p>
+      <w:pPr>
+        <w:pStyle w:val="BodyText"/>
+      </w:pPr>
+      <w:r>
+        <w:t xml:space="preserve">Reidpath, Daniel D. and Pascale A. Allotey</w:t>
+      </w:r>
+      <w:r>
+        <w:t xml:space="preserve"> </w:t>
+      </w:r>
+      <w:r>
+        <w:t xml:space="preserve">2002 Data Sharing in Medical Research: An Empirical Investigation.</w:t>
+      </w:r>
+      <w:r>
+        <w:t xml:space="preserve"> </w:t>
+      </w:r>
+      <w:r>
+        <w:rPr>
+          <w:i/>
+        </w:rPr>
+        <w:t xml:space="preserve">Bioethics</w:t>
+      </w:r>
+      <w:r>
+        <w:t xml:space="preserve"> </w:t>
+      </w:r>
+      <w:r>
+        <w:t xml:space="preserve">15(2): 125-134.</w:t>
+      </w:r>
+    </w:p>
+    <w:p>
+      <w:pPr>
+        <w:pStyle w:val="BodyText"/>
+      </w:pPr>
+      <w:r>
+        <w:t xml:space="preserve">Rowhani-Farid, Anisa, Michelle Allen and Adrian G. Barnett</w:t>
+      </w:r>
+      <w:r>
+        <w:t xml:space="preserve"> </w:t>
+      </w:r>
+      <w:r>
+        <w:t xml:space="preserve">2017 What Incentives Increase Data Sharing in Health and Medical Research? A Systematic Review.</w:t>
+      </w:r>
+      <w:r>
+        <w:t xml:space="preserve"> </w:t>
+      </w:r>
+      <w:r>
+        <w:rPr>
+          <w:i/>
+        </w:rPr>
+        <w:t xml:space="preserve">Research Integrity and Peer Review</w:t>
+      </w:r>
+      <w:r>
+        <w:t xml:space="preserve"> </w:t>
+      </w:r>
+      <w:r>
+        <w:t xml:space="preserve">2(1): 4.</w:t>
+      </w:r>
+      <w:r>
+        <w:t xml:space="preserve"> </w:t>
+      </w:r>
+      <w:hyperlink r:id="rId73">
+        <w:r>
+          <w:rPr>
+            <w:rStyle w:val="Hyperlink"/>
+          </w:rPr>
+          <w:t xml:space="preserve">DOI:10.1186/s41073-017-0028-9</w:t>
+        </w:r>
+      </w:hyperlink>
+      <w:r>
+        <w:t xml:space="preserve">, accessed 7 September 2017.</w:t>
+      </w:r>
+    </w:p>
+    <w:p>
+      <w:pPr>
+        <w:pStyle w:val="BodyText"/>
+      </w:pPr>
+      <w:r>
+        <w:t xml:space="preserve">Savage Caroline J. and Andrew J. Vickers</w:t>
+      </w:r>
+      <w:r>
+        <w:t xml:space="preserve"> </w:t>
+      </w:r>
+      <w:r>
+        <w:t xml:space="preserve">2009 Empirical Study of Data Sharing by Authors Publishing in PLoS Journals.</w:t>
+      </w:r>
+      <w:r>
+        <w:t xml:space="preserve"> </w:t>
+      </w:r>
+      <w:r>
+        <w:rPr>
+          <w:i/>
+        </w:rPr>
+        <w:t xml:space="preserve">PLoS ONE</w:t>
+      </w:r>
+      <w:r>
+        <w:t xml:space="preserve"> </w:t>
+      </w:r>
+      <w:r>
+        <w:t xml:space="preserve">4(9): e7078.</w:t>
+      </w:r>
+      <w:r>
+        <w:t xml:space="preserve"> </w:t>
+      </w:r>
+      <w:hyperlink r:id="rId74">
         <w:r>
           <w:rPr>
             <w:rStyle w:val="Hyperlink"/>
@@ -6073,21 +7059,40 @@
       <w:r>
         <w:t xml:space="preserve">, accessed 7 September 2017.</w:t>
       </w:r>
-      <w:r>
-        <w:t xml:space="preserve"> </w:t>
-      </w:r>
-      <w:r>
-        <w:t xml:space="preserve">Sawyer, S.</w:t>
-      </w:r>
-      <w:r>
-        <w:t xml:space="preserve"> </w:t>
-      </w:r>
-      <w:r>
-        <w:t xml:space="preserve">2008. Data Wealth, Data Poverty, Science and Cyberinfrastructure. Prometheus, 26(4), 355-371.</w:t>
-      </w:r>
-      <w:r>
-        <w:t xml:space="preserve"> </w:t>
-      </w:r>
+    </w:p>
+    <w:p>
+      <w:pPr>
+        <w:pStyle w:val="BodyText"/>
+      </w:pPr>
+      <w:r>
+        <w:t xml:space="preserve">Sawyer, Steve</w:t>
+      </w:r>
+      <w:r>
+        <w:t xml:space="preserve"> </w:t>
+      </w:r>
+      <w:r>
+        <w:t xml:space="preserve">2008 Data Wealth, Data Poverty, Science and Cyberinfrastructure.</w:t>
+      </w:r>
+      <w:r>
+        <w:t xml:space="preserve"> </w:t>
+      </w:r>
+      <w:r>
+        <w:rPr>
+          <w:i/>
+        </w:rPr>
+        <w:t xml:space="preserve">Prometheus</w:t>
+      </w:r>
+      <w:r>
+        <w:t xml:space="preserve"> </w:t>
+      </w:r>
+      <w:r>
+        <w:t xml:space="preserve">26(4), 355-371.</w:t>
+      </w:r>
+    </w:p>
+    <w:p>
+      <w:pPr>
+        <w:pStyle w:val="BodyText"/>
+      </w:pPr>
       <w:r>
         <w:t xml:space="preserve">Scientific Data Editors</w:t>
       </w:r>
@@ -6100,7 +7105,7 @@
       <w:r>
         <w:t xml:space="preserve"> </w:t>
       </w:r>
-      <w:hyperlink r:id="rId73">
+      <w:hyperlink r:id="rId75">
         <w:r>
           <w:rPr>
             <w:rStyle w:val="Hyperlink"/>
@@ -6111,22 +7116,24 @@
       <w:r>
         <w:t xml:space="preserve">, accessed 13 September 2017</w:t>
       </w:r>
-      <w:r>
-        <w:t xml:space="preserve"> </w:t>
-      </w:r>
-      <w:r>
-        <w:t xml:space="preserve">Sears, J.R.L</w:t>
-      </w:r>
-      <w:r>
-        <w:t xml:space="preserve"> </w:t>
-      </w:r>
-      <w:r>
-        <w:t xml:space="preserve">2011. Data Sharing Effect on Article Citation Rate in Paleoceanography. Presented at Fall Meeting of the American Geophysical Union. Electronic document,</w:t>
-      </w:r>
-      <w:r>
-        <w:t xml:space="preserve"> </w:t>
-      </w:r>
-      <w:hyperlink r:id="rId74">
+    </w:p>
+    <w:p>
+      <w:pPr>
+        <w:pStyle w:val="BodyText"/>
+      </w:pPr>
+      <w:r>
+        <w:t xml:space="preserve">Sears, Jonathan R. L.</w:t>
+      </w:r>
+      <w:r>
+        <w:t xml:space="preserve"> </w:t>
+      </w:r>
+      <w:r>
+        <w:t xml:space="preserve">2011 Data Sharing Effect on Article Citation Rate in Paleoceanography. Presented at Fall Meeting of the American Geophysical Union. Electronic document,</w:t>
+      </w:r>
+      <w:r>
+        <w:t xml:space="preserve"> </w:t>
+      </w:r>
+      <w:hyperlink r:id="rId76">
         <w:r>
           <w:rPr>
             <w:rStyle w:val="Hyperlink"/>
@@ -6137,22 +7144,24 @@
       <w:r>
         <w:t xml:space="preserve">, accessed 7 September 2017.</w:t>
       </w:r>
-      <w:r>
-        <w:t xml:space="preserve"> </w:t>
-      </w:r>
-      <w:r>
-        <w:t xml:space="preserve">Spencer, H.</w:t>
-      </w:r>
-      <w:r>
-        <w:t xml:space="preserve"> </w:t>
-      </w:r>
-      <w:r>
-        <w:t xml:space="preserve">2010. Thoughts on the Sharing of Data and Research Materials and the Role of Journal Policies. Electronic document,</w:t>
-      </w:r>
-      <w:r>
-        <w:t xml:space="preserve"> </w:t>
-      </w:r>
-      <w:hyperlink r:id="rId75">
+    </w:p>
+    <w:p>
+      <w:pPr>
+        <w:pStyle w:val="BodyText"/>
+      </w:pPr>
+      <w:r>
+        <w:t xml:space="preserve">Spencer, Hilary.</w:t>
+      </w:r>
+      <w:r>
+        <w:t xml:space="preserve"> </w:t>
+      </w:r>
+      <w:r>
+        <w:t xml:space="preserve">2010 Thoughts on the Sharing of Data and Research Materials and the Role of Journal Policies. Electronic document,</w:t>
+      </w:r>
+      <w:r>
+        <w:t xml:space="preserve"> </w:t>
+      </w:r>
+      <w:hyperlink r:id="rId77">
         <w:r>
           <w:rPr>
             <w:rStyle w:val="Hyperlink"/>
@@ -6161,24 +7170,26 @@
         </w:r>
       </w:hyperlink>
       <w:r>
-        <w:t xml:space="preserve">, accessed 7 September 2017</w:t>
-      </w:r>
-      <w:r>
-        <w:t xml:space="preserve"> </w:t>
-      </w:r>
-      <w:r>
-        <w:t xml:space="preserve">Strasser, C., Cook, R., Michener, W. and A. Budden</w:t>
-      </w:r>
-      <w:r>
-        <w:t xml:space="preserve"> </w:t>
-      </w:r>
-      <w:r>
-        <w:t xml:space="preserve">2012. Primer on Data Management: What you always wanted to know. DataONE Best Practices Primer. Electronic document,</w:t>
-      </w:r>
-      <w:r>
-        <w:t xml:space="preserve"> </w:t>
-      </w:r>
-      <w:hyperlink r:id="rId76">
+        <w:t xml:space="preserve">, accessed 7 September2017</w:t>
+      </w:r>
+    </w:p>
+    <w:p>
+      <w:pPr>
+        <w:pStyle w:val="BodyText"/>
+      </w:pPr>
+      <w:r>
+        <w:t xml:space="preserve">Strasser, Carly, Robert Cook, William Michener and Amber Budden</w:t>
+      </w:r>
+      <w:r>
+        <w:t xml:space="preserve"> </w:t>
+      </w:r>
+      <w:r>
+        <w:t xml:space="preserve">2012 Primer on Data Management: What you always wanted to know. DataONE Best Practices Primer. Electronic document,</w:t>
+      </w:r>
+      <w:r>
+        <w:t xml:space="preserve"> </w:t>
+      </w:r>
+      <w:hyperlink r:id="rId78">
         <w:r>
           <w:rPr>
             <w:rStyle w:val="Hyperlink"/>
@@ -6189,22 +7200,24 @@
       <w:r>
         <w:t xml:space="preserve">, accessed, 7 September 2017</w:t>
       </w:r>
-      <w:r>
-        <w:t xml:space="preserve"> </w:t>
-      </w:r>
-      <w:r>
-        <w:t xml:space="preserve">Stodden, V.</w:t>
-      </w:r>
-      <w:r>
-        <w:t xml:space="preserve"> </w:t>
-      </w:r>
-      <w:r>
-        <w:t xml:space="preserve">2010. The Scientific Method in Practice: Reproducibility in the Computational Sciences, Columbia University Academic Commons, Electronic document,</w:t>
-      </w:r>
-      <w:r>
-        <w:t xml:space="preserve"> </w:t>
-      </w:r>
-      <w:hyperlink r:id="rId77">
+    </w:p>
+    <w:p>
+      <w:pPr>
+        <w:pStyle w:val="BodyText"/>
+      </w:pPr>
+      <w:r>
+        <w:t xml:space="preserve">Stodden, Victoria</w:t>
+      </w:r>
+      <w:r>
+        <w:t xml:space="preserve"> </w:t>
+      </w:r>
+      <w:r>
+        <w:t xml:space="preserve">2010 The Scientific Method in Practice: Reproducibility in the Computational Sciences, Columbia University Academic Commons, Electronic document,</w:t>
+      </w:r>
+      <w:r>
+        <w:t xml:space="preserve"> </w:t>
+      </w:r>
+      <w:hyperlink r:id="rId79">
         <w:r>
           <w:rPr>
             <w:rStyle w:val="Hyperlink"/>
@@ -6215,34 +7228,62 @@
       <w:r>
         <w:t xml:space="preserve">, Accessed 7 September 2017.</w:t>
       </w:r>
-      <w:r>
-        <w:t xml:space="preserve"> </w:t>
-      </w:r>
-      <w:r>
-        <w:t xml:space="preserve">Stodden, V.</w:t>
-      </w:r>
-      <w:r>
-        <w:t xml:space="preserve"> </w:t>
-      </w:r>
-      <w:r>
-        <w:t xml:space="preserve">2009a. The Legal Framework for Reproducible Scientific Research: Licensing and Copyright. Computing in Science &amp; Engineering, 11(1), 35-40.</w:t>
-      </w:r>
-      <w:r>
-        <w:t xml:space="preserve"> </w:t>
-      </w:r>
-      <w:r>
-        <w:t xml:space="preserve">Stodden, V.</w:t>
-      </w:r>
-      <w:r>
-        <w:t xml:space="preserve"> </w:t>
-      </w:r>
-      <w:r>
-        <w:t xml:space="preserve">2009b. Enabling Reproducible Research: Open Licensing for Scientific Innovation. International Journal of Communications Law and Policy.</w:t>
-      </w:r>
-      <w:r>
-        <w:t xml:space="preserve"> </w:t>
-      </w:r>
-      <w:hyperlink r:id="rId78">
+    </w:p>
+    <w:p>
+      <w:pPr>
+        <w:pStyle w:val="BodyText"/>
+      </w:pPr>
+      <w:r>
+        <w:t xml:space="preserve">Stodden, Victoria</w:t>
+      </w:r>
+      <w:r>
+        <w:t xml:space="preserve"> </w:t>
+      </w:r>
+      <w:r>
+        <w:t xml:space="preserve">2009a The Legal Framework for Reproducible Scientific Research: Licensing and Copyright.</w:t>
+      </w:r>
+      <w:r>
+        <w:t xml:space="preserve"> </w:t>
+      </w:r>
+      <w:r>
+        <w:rPr>
+          <w:i/>
+        </w:rPr>
+        <w:t xml:space="preserve">Computing in Science &amp; Engineering</w:t>
+      </w:r>
+      <w:r>
+        <w:t xml:space="preserve"> </w:t>
+      </w:r>
+      <w:r>
+        <w:t xml:space="preserve">11(1): 35-40.</w:t>
+      </w:r>
+    </w:p>
+    <w:p>
+      <w:pPr>
+        <w:pStyle w:val="BodyText"/>
+      </w:pPr>
+      <w:r>
+        <w:t xml:space="preserve">Stodden, Victoria</w:t>
+      </w:r>
+      <w:r>
+        <w:t xml:space="preserve"> </w:t>
+      </w:r>
+      <w:r>
+        <w:t xml:space="preserve">2009b Enabling Reproducible Research: Open Licensing for Scientific Innovation.</w:t>
+      </w:r>
+      <w:r>
+        <w:t xml:space="preserve"> </w:t>
+      </w:r>
+      <w:r>
+        <w:rPr>
+          <w:i/>
+        </w:rPr>
+        <w:t xml:space="preserve">International Journal of Communications Law and Policy</w:t>
+      </w:r>
+      <w:r>
+        <w:t xml:space="preserve"> </w:t>
+      </w:r>
+      <w:hyperlink r:id="rId80">
         <w:r>
           <w:rPr>
             <w:rStyle w:val="Hyperlink"/>
@@ -6253,22 +7294,39 @@
       <w:r>
         <w:t xml:space="preserve">, accessed 7 September 2017.</w:t>
       </w:r>
-      <w:r>
-        <w:t xml:space="preserve"> </w:t>
-      </w:r>
-      <w:r>
-        <w:t xml:space="preserve">Tenopir, C., Dalton, E. D., Allard, S., Frame, M., Pjesivac, I., Birch, B and K. Dorsett</w:t>
-      </w:r>
-      <w:r>
-        <w:t xml:space="preserve"> </w:t>
-      </w:r>
-      <w:r>
-        <w:t xml:space="preserve">2015. Changes in Data Sharing and Data Reuse Practices and Perceptions among Scientists Worldwide. PLOS ONE, 10(8), e0134826.</w:t>
-      </w:r>
-      <w:r>
-        <w:t xml:space="preserve"> </w:t>
-      </w:r>
-      <w:hyperlink r:id="rId79">
+    </w:p>
+    <w:p>
+      <w:pPr>
+        <w:pStyle w:val="BodyText"/>
+      </w:pPr>
+      <w:r>
+        <w:t xml:space="preserve">Tenopir, Carol, Elizabeth Dalton, Suzie Allard, Mike Frame, Ivanka Pjesivac, Ben Birch and Kristina Dorsett</w:t>
+      </w:r>
+      <w:r>
+        <w:t xml:space="preserve"> </w:t>
+      </w:r>
+      <w:r>
+        <w:t xml:space="preserve">2015 Changes in Data Sharing and Data Reuse Practices and Perceptions among Scientists Worldwide.</w:t>
+      </w:r>
+      <w:r>
+        <w:t xml:space="preserve"> </w:t>
+      </w:r>
+      <w:r>
+        <w:rPr>
+          <w:i/>
+        </w:rPr>
+        <w:t xml:space="preserve">PLOS ONE</w:t>
+      </w:r>
+      <w:r>
+        <w:t xml:space="preserve"> </w:t>
+      </w:r>
+      <w:r>
+        <w:t xml:space="preserve">10(8), e0134826.</w:t>
+      </w:r>
+      <w:r>
+        <w:t xml:space="preserve"> </w:t>
+      </w:r>
+      <w:hyperlink r:id="rId81">
         <w:r>
           <w:rPr>
             <w:rStyle w:val="Hyperlink"/>
@@ -6279,22 +7337,39 @@
       <w:r>
         <w:t xml:space="preserve">, accessed 7 September 2017.</w:t>
       </w:r>
-      <w:r>
-        <w:t xml:space="preserve"> </w:t>
-      </w:r>
-      <w:r>
-        <w:t xml:space="preserve">Thessen, A. E. and D. J. Patterson</w:t>
-      </w:r>
-      <w:r>
-        <w:t xml:space="preserve"> </w:t>
-      </w:r>
-      <w:r>
-        <w:t xml:space="preserve">2011. Data issues in the life sciences. ZooKeys 150, 15–51.</w:t>
-      </w:r>
-      <w:r>
-        <w:t xml:space="preserve"> </w:t>
-      </w:r>
-      <w:hyperlink r:id="rId80">
+    </w:p>
+    <w:p>
+      <w:pPr>
+        <w:pStyle w:val="BodyText"/>
+      </w:pPr>
+      <w:r>
+        <w:t xml:space="preserve">Thessen, Anne E. and David J. Patterson</w:t>
+      </w:r>
+      <w:r>
+        <w:t xml:space="preserve"> </w:t>
+      </w:r>
+      <w:r>
+        <w:t xml:space="preserve">2011 Data issues in the life sciences.</w:t>
+      </w:r>
+      <w:r>
+        <w:t xml:space="preserve"> </w:t>
+      </w:r>
+      <w:r>
+        <w:rPr>
+          <w:i/>
+        </w:rPr>
+        <w:t xml:space="preserve">ZooKeys</w:t>
+      </w:r>
+      <w:r>
+        <w:t xml:space="preserve"> </w:t>
+      </w:r>
+      <w:r>
+        <w:t xml:space="preserve">150, 15–51.</w:t>
+      </w:r>
+      <w:r>
+        <w:t xml:space="preserve"> </w:t>
+      </w:r>
+      <w:hyperlink r:id="rId82">
         <w:r>
           <w:rPr>
             <w:rStyle w:val="Hyperlink"/>
@@ -6305,33 +7380,54 @@
       <w:r>
         <w:t xml:space="preserve">, accessed 7 September 2017.</w:t>
       </w:r>
-      <w:r>
-        <w:t xml:space="preserve"> </w:t>
-      </w:r>
-      <w:r>
-        <w:t xml:space="preserve">Tsosie, R.</w:t>
-      </w:r>
-      <w:r>
-        <w:t xml:space="preserve"> </w:t>
-      </w:r>
-      <w:r>
-        <w:t xml:space="preserve">2007. Cultural Challenges to Biotechnology: Native American Genetic Resources and the Concept of Cultural Harm. The Journal of Law, Medicine &amp; Ethics 35(3), 396–411.</w:t>
-      </w:r>
-      <w:r>
-        <w:t xml:space="preserve"> </w:t>
-      </w:r>
-      <w:r>
-        <w:t xml:space="preserve">Uhlir, P.F., &amp; Cohen, D.</w:t>
-      </w:r>
-      <w:r>
-        <w:t xml:space="preserve"> </w:t>
-      </w:r>
-      <w:r>
-        <w:t xml:space="preserve">2011. Internal document. Board on Research Data and Information, Policy and Global Affairs Division, National Academy of Sciences. 18 March 2011. Washington, DC.</w:t>
-      </w:r>
-      <w:r>
-        <w:t xml:space="preserve"> </w:t>
-      </w:r>
+    </w:p>
+    <w:p>
+      <w:pPr>
+        <w:pStyle w:val="BodyText"/>
+      </w:pPr>
+      <w:r>
+        <w:t xml:space="preserve">Tsosie, Rebecca</w:t>
+      </w:r>
+      <w:r>
+        <w:t xml:space="preserve"> </w:t>
+      </w:r>
+      <w:r>
+        <w:t xml:space="preserve">2007 Cultural Challenges to Biotechnology: Native American Genetic Resources and the Concept of Cultural Harm.</w:t>
+      </w:r>
+      <w:r>
+        <w:t xml:space="preserve"> </w:t>
+      </w:r>
+      <w:r>
+        <w:rPr>
+          <w:i/>
+        </w:rPr>
+        <w:t xml:space="preserve">The Journal of Law, Medicine &amp; Ethics</w:t>
+      </w:r>
+      <w:r>
+        <w:t xml:space="preserve"> </w:t>
+      </w:r>
+      <w:r>
+        <w:t xml:space="preserve">35(3), 396–411.</w:t>
+      </w:r>
+    </w:p>
+    <w:p>
+      <w:pPr>
+        <w:pStyle w:val="BodyText"/>
+      </w:pPr>
+      <w:r>
+        <w:t xml:space="preserve">Uhlir, Paul F. and Daniel Cohen</w:t>
+      </w:r>
+      <w:r>
+        <w:t xml:space="preserve"> </w:t>
+      </w:r>
+      <w:r>
+        <w:t xml:space="preserve">2011 Internal document. Board on Research Data and Information, Policy and Global Affairs Division, National Academy of Sciences. 18 March 2011. Washington, DC.</w:t>
+      </w:r>
+    </w:p>
+    <w:p>
+      <w:pPr>
+        <w:pStyle w:val="BodyText"/>
+      </w:pPr>
       <w:r>
         <w:t xml:space="preserve">Archaeology Data Service / Digital Antiquity</w:t>
       </w:r>
@@ -6339,12 +7435,12 @@
         <w:t xml:space="preserve"> </w:t>
       </w:r>
       <w:r>
-        <w:t xml:space="preserve">2011. Guides to Good Practice. Electronic document,</w:t>
-      </w:r>
-      <w:r>
-        <w:t xml:space="preserve"> </w:t>
-      </w:r>
-      <w:hyperlink r:id="rId81">
+        <w:t xml:space="preserve">2011 Guides to Good Practice. Electronic document,</w:t>
+      </w:r>
+      <w:r>
+        <w:t xml:space="preserve"> </w:t>
+      </w:r>
+      <w:hyperlink r:id="rId83">
         <w:r>
           <w:rPr>
             <w:rStyle w:val="Hyperlink"/>
@@ -6358,22 +7454,39 @@
       <w:r>
         <w:t xml:space="preserve">accessed on 7 September 2017.</w:t>
       </w:r>
-      <w:r>
-        <w:t xml:space="preserve"> </w:t>
-      </w:r>
-      <w:r>
-        <w:t xml:space="preserve">Vanpaemel, W., Vermorgen, M., Deriemaecker, L., and G. Storms</w:t>
-      </w:r>
-      <w:r>
-        <w:t xml:space="preserve"> </w:t>
-      </w:r>
-      <w:r>
-        <w:t xml:space="preserve">2015. Are We Wasting a Good Crisis? The Availability of Psychological Research Data after the Storm. Collabra, 1(1): 3.</w:t>
-      </w:r>
-      <w:r>
-        <w:t xml:space="preserve"> </w:t>
-      </w:r>
-      <w:hyperlink r:id="rId82">
+    </w:p>
+    <w:p>
+      <w:pPr>
+        <w:pStyle w:val="BodyText"/>
+      </w:pPr>
+      <w:r>
+        <w:t xml:space="preserve">Vanpaemel, Wolf, Maarten Vermorgen, Leen Deriemaecker and Gert Storms</w:t>
+      </w:r>
+      <w:r>
+        <w:t xml:space="preserve"> </w:t>
+      </w:r>
+      <w:r>
+        <w:t xml:space="preserve">2015 Are We Wasting a Good Crisis? The Availability of Psychological Research Data after the Storm.</w:t>
+      </w:r>
+      <w:r>
+        <w:t xml:space="preserve"> </w:t>
+      </w:r>
+      <w:r>
+        <w:rPr>
+          <w:i/>
+        </w:rPr>
+        <w:t xml:space="preserve">Collabra</w:t>
+      </w:r>
+      <w:r>
+        <w:t xml:space="preserve"> </w:t>
+      </w:r>
+      <w:r>
+        <w:t xml:space="preserve">1(1): 3.</w:t>
+      </w:r>
+      <w:r>
+        <w:t xml:space="preserve"> </w:t>
+      </w:r>
+      <w:hyperlink r:id="rId84">
         <w:r>
           <w:rPr>
             <w:rStyle w:val="Hyperlink"/>
@@ -6384,46 +7497,94 @@
       <w:r>
         <w:t xml:space="preserve">, accessed 7 September 2017.</w:t>
       </w:r>
-      <w:r>
-        <w:t xml:space="preserve"> </w:t>
-      </w:r>
-      <w:r>
-        <w:t xml:space="preserve">Vines, T.H, A. Y. Albert, R. L. Andrew, F. Débarre, D. G.Bock, M. T. Franklin and D. J. Rennison</w:t>
-      </w:r>
-      <w:r>
-        <w:t xml:space="preserve"> </w:t>
-      </w:r>
-      <w:r>
-        <w:t xml:space="preserve">2014. The Availability of Research Data Declines Rapidly with Article Age. Current Biology 24(1):94-97.</w:t>
-      </w:r>
-      <w:r>
-        <w:t xml:space="preserve"> </w:t>
-      </w:r>
-      <w:r>
-        <w:t xml:space="preserve">Vitelli, K. D. and J. S. Colwell-Chanthaphonh, (editors)</w:t>
-      </w:r>
-      <w:r>
-        <w:t xml:space="preserve"> </w:t>
-      </w:r>
-      <w:r>
-        <w:t xml:space="preserve">2006. Archaeological Ethics. Rowman Altamira, New York.</w:t>
-      </w:r>
-      <w:r>
-        <w:t xml:space="preserve"> </w:t>
-      </w:r>
-      <w:r>
-        <w:t xml:space="preserve">Wallis, J. C., Rolando, E. and C. L. Borgman</w:t>
-      </w:r>
-      <w:r>
-        <w:t xml:space="preserve"> </w:t>
-      </w:r>
-      <w:r>
-        <w:t xml:space="preserve">2013. If We Share Data, Will Anyone Use Them? Data Sharing and Reuse in the Long Tail of Science and Technology. PLoS ONE, 8(7), e67332.</w:t>
-      </w:r>
-      <w:r>
-        <w:t xml:space="preserve"> </w:t>
-      </w:r>
-      <w:hyperlink r:id="rId83">
+    </w:p>
+    <w:p>
+      <w:pPr>
+        <w:pStyle w:val="BodyText"/>
+      </w:pPr>
+      <w:r>
+        <w:t xml:space="preserve">Vines, Timothy H., Arianne Y. Albert, Rose L. Andrew, Florence Débarre, Dan G. Bock, Michelle T. Franklin and Diana J. Rennison</w:t>
+      </w:r>
+      <w:r>
+        <w:t xml:space="preserve"> </w:t>
+      </w:r>
+      <w:r>
+        <w:t xml:space="preserve">2014 The Availability of Research Data Declines Rapidly with Article Age.</w:t>
+      </w:r>
+      <w:r>
+        <w:t xml:space="preserve"> </w:t>
+      </w:r>
+      <w:r>
+        <w:rPr>
+          <w:i/>
+        </w:rPr>
+        <w:t xml:space="preserve">Current Biology</w:t>
+      </w:r>
+      <w:r>
+        <w:t xml:space="preserve"> </w:t>
+      </w:r>
+      <w:r>
+        <w:t xml:space="preserve">24(1):94-97.</w:t>
+      </w:r>
+    </w:p>
+    <w:p>
+      <w:pPr>
+        <w:pStyle w:val="BodyText"/>
+      </w:pPr>
+      <w:r>
+        <w:t xml:space="preserve">Vitelli, Karen D. and John. S. Colwell-Chanthaphonh, (editors)</w:t>
+      </w:r>
+      <w:r>
+        <w:t xml:space="preserve"> </w:t>
+      </w:r>
+      <w:r>
+        <w:t xml:space="preserve">2006</w:t>
+      </w:r>
+      <w:r>
+        <w:t xml:space="preserve"> </w:t>
+      </w:r>
+      <w:r>
+        <w:rPr>
+          <w:i/>
+        </w:rPr>
+        <w:t xml:space="preserve">Archaeological Ethics</w:t>
+      </w:r>
+      <w:r>
+        <w:t xml:space="preserve">. Rowman Altamira, New York.</w:t>
+      </w:r>
+    </w:p>
+    <w:p>
+      <w:pPr>
+        <w:pStyle w:val="BodyText"/>
+      </w:pPr>
+      <w:r>
+        <w:t xml:space="preserve">Wallis, Jillian C., Elizabeth Rolando and Christine L. Borgman</w:t>
+      </w:r>
+      <w:r>
+        <w:t xml:space="preserve"> </w:t>
+      </w:r>
+      <w:r>
+        <w:t xml:space="preserve">2013 If We Share Data, Will Anyone Use Them? Data Sharing and Reuse in the Long Tail of Science and Technology.</w:t>
+      </w:r>
+      <w:r>
+        <w:t xml:space="preserve"> </w:t>
+      </w:r>
+      <w:r>
+        <w:rPr>
+          <w:i/>
+        </w:rPr>
+        <w:t xml:space="preserve">PLoS ONE</w:t>
+      </w:r>
+      <w:r>
+        <w:t xml:space="preserve"> </w:t>
+      </w:r>
+      <w:r>
+        <w:t xml:space="preserve">8(7), e67332.</w:t>
+      </w:r>
+      <w:r>
+        <w:t xml:space="preserve"> </w:t>
+      </w:r>
+      <w:hyperlink r:id="rId85">
         <w:r>
           <w:rPr>
             <w:rStyle w:val="Hyperlink"/>
@@ -6434,22 +7595,24 @@
       <w:r>
         <w:t xml:space="preserve">, accessed 7 September 2017.</w:t>
       </w:r>
-      <w:r>
-        <w:t xml:space="preserve"> </w:t>
-      </w:r>
-      <w:r>
-        <w:t xml:space="preserve">White E, Baldridge E, Brym Z, Locey K, McGlinn D and S. Supp</w:t>
-      </w:r>
-      <w:r>
-        <w:t xml:space="preserve"> </w:t>
-      </w:r>
-      <w:r>
-        <w:t xml:space="preserve">2013. Nine simple ways to make it easier to (re)use your data. Ideas in Ecology and Evolution. 2013;6: 1–10.</w:t>
-      </w:r>
-      <w:r>
-        <w:t xml:space="preserve"> </w:t>
-      </w:r>
-      <w:hyperlink r:id="rId84">
+    </w:p>
+    <w:p>
+      <w:pPr>
+        <w:pStyle w:val="BodyText"/>
+      </w:pPr>
+      <w:r>
+        <w:t xml:space="preserve">White, Ethan, Elita Baldridge, Zachary T. Brym, Kenneth Locey, Daniel McGlinn, and Sarah Supp</w:t>
+      </w:r>
+      <w:r>
+        <w:t xml:space="preserve"> </w:t>
+      </w:r>
+      <w:r>
+        <w:t xml:space="preserve">2013 Nine simple ways to make it easier to (re)use your data. Ideas in Ecology and Evolution. 2013(6): 1–10.</w:t>
+      </w:r>
+      <w:r>
+        <w:t xml:space="preserve"> </w:t>
+      </w:r>
+      <w:hyperlink r:id="rId86">
         <w:r>
           <w:rPr>
             <w:rStyle w:val="Hyperlink"/>
@@ -6460,46 +7623,82 @@
       <w:r>
         <w:t xml:space="preserve">, accessed on 7 September 2017</w:t>
       </w:r>
-      <w:r>
-        <w:t xml:space="preserve"> </w:t>
-      </w:r>
-      <w:r>
-        <w:t xml:space="preserve">Whitlock, M. C.</w:t>
-      </w:r>
-      <w:r>
-        <w:t xml:space="preserve"> </w:t>
-      </w:r>
-      <w:r>
-        <w:t xml:space="preserve">2011. Data Archiving in Ecology and Evolution: Best Practices. Trends in Ecology &amp; Evolution, 26(2), 61-65.</w:t>
-      </w:r>
-      <w:r>
-        <w:t xml:space="preserve"> </w:t>
-      </w:r>
-      <w:r>
-        <w:t xml:space="preserve">Wicherts, J. M., Borsboom, D., Kats, J. and D. Molenaar</w:t>
-      </w:r>
-      <w:r>
-        <w:t xml:space="preserve"> </w:t>
-      </w:r>
-      <w:r>
-        <w:t xml:space="preserve">2006. The Poor Availability of Psychological Research Data for Reanalysis. American Psychologist, 61(7), 726.</w:t>
-      </w:r>
-      <w:r>
-        <w:t xml:space="preserve"> </w:t>
-      </w:r>
-      <w:r>
-        <w:t xml:space="preserve">Wilkinson, M. D., Dumontier, M., Aalbersberg, I. J., Appleton, G., Axton, M., Baak, A. and P. E. Bourne</w:t>
-      </w:r>
-      <w:r>
-        <w:t xml:space="preserve"> </w:t>
-      </w:r>
-      <w:r>
-        <w:t xml:space="preserve">2016. The FAIR Guiding Principles for scientific data management and stewardship. Scientific Data, 3, 160018.</w:t>
-      </w:r>
-      <w:r>
-        <w:t xml:space="preserve"> </w:t>
-      </w:r>
-      <w:hyperlink r:id="rId85">
+    </w:p>
+    <w:p>
+      <w:pPr>
+        <w:pStyle w:val="BodyText"/>
+      </w:pPr>
+      <w:r>
+        <w:t xml:space="preserve">Whitlock, Michael C.</w:t>
+      </w:r>
+      <w:r>
+        <w:t xml:space="preserve"> </w:t>
+      </w:r>
+      <w:r>
+        <w:t xml:space="preserve">2011 Data Archiving in Ecology and Evolution: Best Practices. Trends in Ecology &amp; Evolution, 26(2), 61-65.</w:t>
+      </w:r>
+    </w:p>
+    <w:p>
+      <w:pPr>
+        <w:pStyle w:val="BodyText"/>
+      </w:pPr>
+      <w:r>
+        <w:t xml:space="preserve">Wicherts, Jelte M., Denny Borsboom, Judith Kats and Dylan Molenaar</w:t>
+      </w:r>
+      <w:r>
+        <w:t xml:space="preserve"> </w:t>
+      </w:r>
+      <w:r>
+        <w:t xml:space="preserve">2006 The Poor Availability of Psychological Research Data for Reanalysis.</w:t>
+      </w:r>
+      <w:r>
+        <w:t xml:space="preserve"> </w:t>
+      </w:r>
+      <w:r>
+        <w:rPr>
+          <w:i/>
+        </w:rPr>
+        <w:t xml:space="preserve">American Psychologist</w:t>
+      </w:r>
+      <w:r>
+        <w:t xml:space="preserve"> </w:t>
+      </w:r>
+      <w:r>
+        <w:t xml:space="preserve">61(7): 726.</w:t>
+      </w:r>
+    </w:p>
+    <w:p>
+      <w:pPr>
+        <w:pStyle w:val="BodyText"/>
+      </w:pPr>
+      <w:r>
+        <w:t xml:space="preserve">Wilkinson, Mark D., Michel Dumontier, Isbrand J. Aalbersberg, Gabrielle Appleton, Myles Axton, Arie Baak and Barend Mons</w:t>
+      </w:r>
+      <w:r>
+        <w:t xml:space="preserve"> </w:t>
+      </w:r>
+      <w:r>
+        <w:t xml:space="preserve">2016 The FAIR Guiding Principles for scientific data management and stewardship.</w:t>
+      </w:r>
+      <w:r>
+        <w:t xml:space="preserve"> </w:t>
+      </w:r>
+      <w:r>
+        <w:rPr>
+          <w:i/>
+        </w:rPr>
+        <w:t xml:space="preserve">Scientific Data</w:t>
+      </w:r>
+      <w:r>
+        <w:t xml:space="preserve"> </w:t>
+      </w:r>
+      <w:r>
+        <w:t xml:space="preserve">3, 160018.</w:t>
+      </w:r>
+      <w:r>
+        <w:t xml:space="preserve"> </w:t>
+      </w:r>
+      <w:hyperlink r:id="rId87">
         <w:r>
           <w:rPr>
             <w:rStyle w:val="Hyperlink"/>
@@ -6510,22 +7709,39 @@
       <w:r>
         <w:t xml:space="preserve">, accessed on 7 September 2017.</w:t>
       </w:r>
-      <w:r>
-        <w:t xml:space="preserve"> </w:t>
-      </w:r>
-      <w:r>
-        <w:t xml:space="preserve">Womack R.P.</w:t>
-      </w:r>
-      <w:r>
-        <w:t xml:space="preserve"> </w:t>
-      </w:r>
-      <w:r>
-        <w:t xml:space="preserve">2015. Research Data in Core Journals in Biology, Chemistry, Mathematics, and Physics. PLOS ONE 10(12): e0143460.</w:t>
-      </w:r>
-      <w:r>
-        <w:t xml:space="preserve"> </w:t>
-      </w:r>
-      <w:hyperlink r:id="rId86">
+    </w:p>
+    <w:p>
+      <w:pPr>
+        <w:pStyle w:val="BodyText"/>
+      </w:pPr>
+      <w:r>
+        <w:t xml:space="preserve">Womack Ryan P.</w:t>
+      </w:r>
+      <w:r>
+        <w:t xml:space="preserve"> </w:t>
+      </w:r>
+      <w:r>
+        <w:t xml:space="preserve">2015 Research Data in Core Journals in Biology, Chemistry, Mathematics, and Physics.</w:t>
+      </w:r>
+      <w:r>
+        <w:t xml:space="preserve"> </w:t>
+      </w:r>
+      <w:r>
+        <w:rPr>
+          <w:i/>
+        </w:rPr>
+        <w:t xml:space="preserve">PLOS ONE</w:t>
+      </w:r>
+      <w:r>
+        <w:t xml:space="preserve"> </w:t>
+      </w:r>
+      <w:r>
+        <w:t xml:space="preserve">10(12): e0143460.</w:t>
+      </w:r>
+      <w:r>
+        <w:t xml:space="preserve"> </w:t>
+      </w:r>
+      <w:hyperlink r:id="rId88">
         <w:r>
           <w:rPr>
             <w:rStyle w:val="Hyperlink"/>
@@ -6536,22 +7752,24 @@
       <w:r>
         <w:t xml:space="preserve">, accessed on 7 September 2017.</w:t>
       </w:r>
-      <w:r>
-        <w:t xml:space="preserve"> </w:t>
-      </w:r>
-      <w:r>
-        <w:t xml:space="preserve">Wouters P. and W. Haak</w:t>
-      </w:r>
-      <w:r>
-        <w:t xml:space="preserve"> </w:t>
-      </w:r>
-      <w:r>
-        <w:t xml:space="preserve">2017. Open Data Report: The Researcher Perspective. Electronic document</w:t>
-      </w:r>
-      <w:r>
-        <w:t xml:space="preserve"> </w:t>
-      </w:r>
-      <w:hyperlink r:id="rId87">
+    </w:p>
+    <w:p>
+      <w:pPr>
+        <w:pStyle w:val="BodyText"/>
+      </w:pPr>
+      <w:r>
+        <w:t xml:space="preserve">Wouters Paul and Wouter. Haak</w:t>
+      </w:r>
+      <w:r>
+        <w:t xml:space="preserve"> </w:t>
+      </w:r>
+      <w:r>
+        <w:t xml:space="preserve">2017 Open Data Report: The Researcher Perspective. Electronic document</w:t>
+      </w:r>
+      <w:r>
+        <w:t xml:space="preserve"> </w:t>
+      </w:r>
+      <w:hyperlink r:id="rId89">
         <w:r>
           <w:rPr>
             <w:rStyle w:val="Hyperlink"/>
@@ -6562,25 +7780,39 @@
       <w:r>
         <w:t xml:space="preserve">, accessed 11 October 2017</w:t>
       </w:r>
-      <w:r>
-        <w:t xml:space="preserve"> </w:t>
-      </w:r>
-      <w:r>
-        <w:t xml:space="preserve">Zimmerman, L. J., Vitelli, K. D., and J. Hollowell-Zimmer, (editors)</w:t>
-      </w:r>
-      <w:r>
-        <w:t xml:space="preserve"> </w:t>
-      </w:r>
-      <w:r>
-        <w:t xml:space="preserve">2003. Ethical Issues in Archaeology. Rowman Altamira, New York.</w:t>
+    </w:p>
+    <w:p>
+      <w:pPr>
+        <w:pStyle w:val="BodyText"/>
+      </w:pPr>
+      <w:r>
+        <w:t xml:space="preserve">Zimmerman, Larry J., Karen Vitelli, and Julie Hollowell-Zimmer (editors)</w:t>
+      </w:r>
+      <w:r>
+        <w:t xml:space="preserve"> </w:t>
+      </w:r>
+      <w:r>
+        <w:t xml:space="preserve">2003</w:t>
+      </w:r>
+      <w:r>
+        <w:t xml:space="preserve"> </w:t>
+      </w:r>
+      <w:r>
+        <w:rPr>
+          <w:i/>
+        </w:rPr>
+        <w:t xml:space="preserve">Ethical Issues in Archaeology</w:t>
+      </w:r>
+      <w:r>
+        <w:t xml:space="preserve">. Rowman Altamira, New York.</w:t>
       </w:r>
     </w:p>
     <w:p>
       <w:pPr>
         <w:pStyle w:val="Heading3"/>
       </w:pPr>
-      <w:bookmarkStart w:id="88" w:name="colophon"/>
-      <w:bookmarkEnd w:id="88"/>
+      <w:bookmarkStart w:id="90" w:name="colophon"/>
+      <w:bookmarkEnd w:id="90"/>
       <w:r>
         <w:t xml:space="preserve">Colophon</w:t>
       </w:r>
@@ -6590,7 +7822,7 @@
         <w:pStyle w:val="FirstParagraph"/>
       </w:pPr>
       <w:r>
-        <w:t xml:space="preserve">This document contains 18,284 words and was generated on 2017-12-28 12:08:57 using the following computational environment and dependencies:</w:t>
+        <w:t xml:space="preserve">This document contains 18,299 words and was generated on 2017-12-29 11:55:15 using the following computational environment and dependencies:</w:t>
       </w:r>
     </w:p>
     <w:p>
@@ -6664,7 +7896,7 @@
         <w:rPr>
           <w:rStyle w:val="VerbatimChar"/>
         </w:rPr>
-        <w:t xml:space="preserve">#&gt;  date     2017-12-28                  </w:t>
+        <w:t xml:space="preserve">#&gt;  date     2017-12-29                  </w:t>
       </w:r>
       <w:r>
         <w:br w:type="textWrapping"/>
@@ -8348,7 +9580,7 @@
         <w:rPr>
           <w:rStyle w:val="VerbatimChar"/>
         </w:rPr>
-        <w:t xml:space="preserve">#&gt; Head:     [303d947] 2017-11-30: delete some old figs</w:t>
+        <w:t xml:space="preserve">#&gt; Head:     [6a55609] 2017-12-28: working on reference list</w:t>
       </w:r>
     </w:p>
     <w:sectPr>
@@ -8475,7 +9707,7 @@
     </w:lvl>
   </w:abstractNum>
   <w:abstractNum w:abstractNumId="990">
-    <w:nsid w:val="bf332f26"/>
+    <w:nsid w:val="f155fa91"/>
     <w:multiLevelType w:val="multilevel"/>
     <w:lvl w:ilvl="0">
       <w:numFmt w:val="bullet"/>
@@ -8556,7 +9788,7 @@
     </w:lvl>
   </w:abstractNum>
   <w:abstractNum w:abstractNumId="991">
-    <w:nsid w:val="75cc4f30"/>
+    <w:nsid w:val="16af9ccd"/>
     <w:multiLevelType w:val="multilevel"/>
     <w:lvl w:ilvl="0">
       <w:numFmt w:val="bullet"/>

</xml_diff>

<commit_message>
minor edits to plots while checking proofs
</commit_message>
<xml_diff>
--- a/analysis/paper/paper.docx
+++ b/analysis/paper/paper.docx
@@ -1765,7 +1765,7 @@
               <w:jc w:val="left"/>
             </w:pPr>
             <w:r>
-              <w:t xml:space="preserve">Piwowar and Vision (2013)</w:t>
+              <w:t xml:space="preserve">Piwowar and Vision 2013</w:t>
             </w:r>
           </w:p>
         </w:tc>
@@ -1800,7 +1800,7 @@
               <w:jc w:val="left"/>
             </w:pPr>
             <w:r>
-              <w:t xml:space="preserve">Henneken and Accomazzi (2011)</w:t>
+              <w:t xml:space="preserve">Henneken and Accomazzi 2011</w:t>
             </w:r>
           </w:p>
         </w:tc>
@@ -1870,7 +1870,7 @@
               <w:jc w:val="left"/>
             </w:pPr>
             <w:r>
-              <w:t xml:space="preserve">Sears (2011)</w:t>
+              <w:t xml:space="preserve">Sears 2011</w:t>
             </w:r>
           </w:p>
         </w:tc>
@@ -2476,7 +2476,7 @@
           <w:rPr>
             <w:rStyle w:val="Hyperlink"/>
           </w:rPr>
-          <w:t xml:space="preserve">http://dx.doi.org/10.17605/OSF.IO/KSRUZ</w:t>
+          <w:t xml:space="preserve">http://doi.org/10.17605/OSF.IO/KSRUZ</w:t>
         </w:r>
       </w:hyperlink>
       <w:r>
@@ -3248,7 +3248,7 @@
       <w:r>
         <w:drawing>
           <wp:inline>
-            <wp:extent cx="5753100" cy="4112158"/>
+            <wp:extent cx="5753100" cy="4061492"/>
             <wp:effectExtent b="0" l="0" r="0" t="0"/>
             <wp:docPr descr="Figure 1 Summary of results of email requests for data: a. Responses by year of journal article publication, b. Student status of first author, c. Country location of first author, d. Journal (AAS = Archaeological and Anthropological Sciences, AQ = American Antiquity, ARCHMTRY = Archaeometry, JAS = Journal of Archaeological Science, JFA = Journal of Field Archaeology, JHE = Journal of Human Evolution, LT = Lithic Technology, SCI = Science." title="" id="1" name="Picture"/>
             <a:graphic>
@@ -3269,7 +3269,7 @@
                   <pic:spPr bwMode="auto">
                     <a:xfrm>
                       <a:off x="0" y="0"/>
-                      <a:ext cx="5753100" cy="4112158"/>
+                      <a:ext cx="5753100" cy="4061492"/>
                     </a:xfrm>
                     <a:prstGeom prst="rect">
                       <a:avLst/>
@@ -7886,7 +7886,7 @@
         <w:pStyle w:val="FirstParagraph"/>
       </w:pPr>
       <w:r>
-        <w:t xml:space="preserve">This document contains 18,359 words and was generated on 2017-12-30 10:44:10 using the following computational environment and dependencies:</w:t>
+        <w:t xml:space="preserve">This document contains 18,349 words and was generated on 2018-03-11 14:46:09 using the following computational environment and dependencies:</w:t>
       </w:r>
     </w:p>
     <w:p>
@@ -7960,7 +7960,7 @@
         <w:rPr>
           <w:rStyle w:val="VerbatimChar"/>
         </w:rPr>
-        <w:t xml:space="preserve">#&gt;  date     2017-12-30                  </w:t>
+        <w:t xml:space="preserve">#&gt;  date     2018-03-11                  </w:t>
       </w:r>
       <w:r>
         <w:br w:type="textWrapping"/>
@@ -8032,7 +8032,7 @@
         <w:rPr>
           <w:rStyle w:val="VerbatimChar"/>
         </w:rPr>
-        <w:t xml:space="preserve">#&gt;  bookdown         0.5        2017-08-20</w:t>
+        <w:t xml:space="preserve">#&gt;  bookdown         0.7        2018-02-18</w:t>
       </w:r>
       <w:r>
         <w:br w:type="textWrapping"/>
@@ -8104,7 +8104,7 @@
         <w:rPr>
           <w:rStyle w:val="VerbatimChar"/>
         </w:rPr>
-        <w:t xml:space="preserve">#&gt;  crayon           1.3.4      2017-09-26</w:t>
+        <w:t xml:space="preserve">#&gt;  crayon           1.3.4      2018-03-11</w:t>
       </w:r>
       <w:r>
         <w:br w:type="textWrapping"/>
@@ -8149,16 +8149,16 @@
         <w:rPr>
           <w:rStyle w:val="VerbatimChar"/>
         </w:rPr>
-        <w:t xml:space="preserve">#&gt;  devtools         1.13.4     2017-11-09</w:t>
-      </w:r>
-      <w:r>
-        <w:br w:type="textWrapping"/>
-      </w:r>
-      <w:r>
-        <w:rPr>
-          <w:rStyle w:val="VerbatimChar"/>
-        </w:rPr>
-        <w:t xml:space="preserve">#&gt;  digest           0.6.13     2017-12-14</w:t>
+        <w:t xml:space="preserve">#&gt;  devtools         1.13.5     2018-02-18</w:t>
+      </w:r>
+      <w:r>
+        <w:br w:type="textWrapping"/>
+      </w:r>
+      <w:r>
+        <w:rPr>
+          <w:rStyle w:val="VerbatimChar"/>
+        </w:rPr>
+        <w:t xml:space="preserve">#&gt;  digest           0.6.15     2018-01-28</w:t>
       </w:r>
       <w:r>
         <w:br w:type="textWrapping"/>
@@ -8185,7 +8185,7 @@
         <w:rPr>
           <w:rStyle w:val="VerbatimChar"/>
         </w:rPr>
-        <w:t xml:space="preserve">#&gt;  forcats        * 0.2.0      2017-01-23</w:t>
+        <w:t xml:space="preserve">#&gt;  forcats        * 0.3.0      2018-02-19</w:t>
       </w:r>
       <w:r>
         <w:br w:type="textWrapping"/>
@@ -8203,25 +8203,25 @@
         <w:rPr>
           <w:rStyle w:val="VerbatimChar"/>
         </w:rPr>
-        <w:t xml:space="preserve">#&gt;  gdtools        * 0.1.6      2017-09-01</w:t>
-      </w:r>
-      <w:r>
-        <w:br w:type="textWrapping"/>
-      </w:r>
-      <w:r>
-        <w:rPr>
-          <w:rStyle w:val="VerbatimChar"/>
-        </w:rPr>
-        <w:t xml:space="preserve">#&gt;  ggplot2        * 2.2.1.9000 2017-10-24</w:t>
-      </w:r>
-      <w:r>
-        <w:br w:type="textWrapping"/>
-      </w:r>
-      <w:r>
-        <w:rPr>
-          <w:rStyle w:val="VerbatimChar"/>
-        </w:rPr>
-        <w:t xml:space="preserve">#&gt;  ggrepel        * 0.7.0      2017-10-26</w:t>
+        <w:t xml:space="preserve">#&gt;  gdtools        * 0.1.7      2018-02-27</w:t>
+      </w:r>
+      <w:r>
+        <w:br w:type="textWrapping"/>
+      </w:r>
+      <w:r>
+        <w:rPr>
+          <w:rStyle w:val="VerbatimChar"/>
+        </w:rPr>
+        <w:t xml:space="preserve">#&gt;  ggplot2        * 2.2.1.9000 2018-03-11</w:t>
+      </w:r>
+      <w:r>
+        <w:br w:type="textWrapping"/>
+      </w:r>
+      <w:r>
+        <w:rPr>
+          <w:rStyle w:val="VerbatimChar"/>
+        </w:rPr>
+        <w:t xml:space="preserve">#&gt;  ggrepel        * 0.7.2      2018-01-26</w:t>
       </w:r>
       <w:r>
         <w:br w:type="textWrapping"/>
@@ -8284,7 +8284,7 @@
         <w:rPr>
           <w:rStyle w:val="VerbatimChar"/>
         </w:rPr>
-        <w:t xml:space="preserve">#&gt;  haven            1.1.0      2017-07-09</w:t>
+        <w:t xml:space="preserve">#&gt;  haven            1.1.1      2018-01-18</w:t>
       </w:r>
       <w:r>
         <w:br w:type="textWrapping"/>
@@ -8302,7 +8302,7 @@
         <w:rPr>
           <w:rStyle w:val="VerbatimChar"/>
         </w:rPr>
-        <w:t xml:space="preserve">#&gt;  hms              0.4.0      2017-11-23</w:t>
+        <w:t xml:space="preserve">#&gt;  hms              0.4.1      2018-03-11</w:t>
       </w:r>
       <w:r>
         <w:br w:type="textWrapping"/>
@@ -8338,7 +8338,7 @@
         <w:rPr>
           <w:rStyle w:val="VerbatimChar"/>
         </w:rPr>
-        <w:t xml:space="preserve">#&gt;  knitr            1.18       2017-12-27</w:t>
+        <w:t xml:space="preserve">#&gt;  knitr            1.20       2018-02-20</w:t>
       </w:r>
       <w:r>
         <w:br w:type="textWrapping"/>
@@ -8383,7 +8383,7 @@
         <w:rPr>
           <w:rStyle w:val="VerbatimChar"/>
         </w:rPr>
-        <w:t xml:space="preserve">#&gt;  lubridate        1.7.1      2017-11-03</w:t>
+        <w:t xml:space="preserve">#&gt;  lubridate        1.7.3      2018-02-27</w:t>
       </w:r>
       <w:r>
         <w:br w:type="textWrapping"/>
@@ -8446,7 +8446,7 @@
         <w:rPr>
           <w:rStyle w:val="VerbatimChar"/>
         </w:rPr>
-        <w:t xml:space="preserve">#&gt;  nlme             3.1-131    2017-02-06</w:t>
+        <w:t xml:space="preserve">#&gt;  nlme             3.1-131.1  2018-02-16</w:t>
       </w:r>
       <w:r>
         <w:br w:type="textWrapping"/>
@@ -8464,7 +8464,7 @@
         <w:rPr>
           <w:rStyle w:val="VerbatimChar"/>
         </w:rPr>
-        <w:t xml:space="preserve">#&gt;  pillar           1.0.1      2017-11-27</w:t>
+        <w:t xml:space="preserve">#&gt;  pillar           1.2.1      2018-02-27</w:t>
       </w:r>
       <w:r>
         <w:br w:type="textWrapping"/>
@@ -8527,16 +8527,16 @@
         <w:rPr>
           <w:rStyle w:val="VerbatimChar"/>
         </w:rPr>
-        <w:t xml:space="preserve">#&gt;  Rcpp             0.12.14    2017-11-23</w:t>
-      </w:r>
-      <w:r>
-        <w:br w:type="textWrapping"/>
-      </w:r>
-      <w:r>
-        <w:rPr>
-          <w:rStyle w:val="VerbatimChar"/>
-        </w:rPr>
-        <w:t xml:space="preserve">#&gt;  readr          * 1.1.1      2017-05-16</w:t>
+        <w:t xml:space="preserve">#&gt;  Rcpp             0.12.15    2018-01-20</w:t>
+      </w:r>
+      <w:r>
+        <w:br w:type="textWrapping"/>
+      </w:r>
+      <w:r>
+        <w:rPr>
+          <w:rStyle w:val="VerbatimChar"/>
+        </w:rPr>
+        <w:t xml:space="preserve">#&gt;  readr          * 1.2.0      2018-03-11</w:t>
       </w:r>
       <w:r>
         <w:br w:type="textWrapping"/>
@@ -8563,34 +8563,34 @@
         <w:rPr>
           <w:rStyle w:val="VerbatimChar"/>
         </w:rPr>
-        <w:t xml:space="preserve">#&gt;  rlang            0.1.6      2017-12-21</w:t>
-      </w:r>
-      <w:r>
-        <w:br w:type="textWrapping"/>
-      </w:r>
-      <w:r>
-        <w:rPr>
-          <w:rStyle w:val="VerbatimChar"/>
-        </w:rPr>
-        <w:t xml:space="preserve">#&gt;  rmarkdown        1.8        2017-11-17</w:t>
-      </w:r>
-      <w:r>
-        <w:br w:type="textWrapping"/>
-      </w:r>
-      <w:r>
-        <w:rPr>
-          <w:rStyle w:val="VerbatimChar"/>
-        </w:rPr>
-        <w:t xml:space="preserve">#&gt;  rprojroot        1.3-1      2017-12-18</w:t>
-      </w:r>
-      <w:r>
-        <w:br w:type="textWrapping"/>
-      </w:r>
-      <w:r>
-        <w:rPr>
-          <w:rStyle w:val="VerbatimChar"/>
-        </w:rPr>
-        <w:t xml:space="preserve">#&gt;  rstudioapi       0.7.0-9000 2017-12-23</w:t>
+        <w:t xml:space="preserve">#&gt;  rlang            0.2.0.9000 2018-03-11</w:t>
+      </w:r>
+      <w:r>
+        <w:br w:type="textWrapping"/>
+      </w:r>
+      <w:r>
+        <w:rPr>
+          <w:rStyle w:val="VerbatimChar"/>
+        </w:rPr>
+        <w:t xml:space="preserve">#&gt;  rmarkdown        1.9        2018-03-01</w:t>
+      </w:r>
+      <w:r>
+        <w:br w:type="textWrapping"/>
+      </w:r>
+      <w:r>
+        <w:rPr>
+          <w:rStyle w:val="VerbatimChar"/>
+        </w:rPr>
+        <w:t xml:space="preserve">#&gt;  rprojroot        1.3-2      2018-01-03</w:t>
+      </w:r>
+      <w:r>
+        <w:br w:type="textWrapping"/>
+      </w:r>
+      <w:r>
+        <w:rPr>
+          <w:rStyle w:val="VerbatimChar"/>
+        </w:rPr>
+        <w:t xml:space="preserve">#&gt;  rstudioapi       0.7.0-9000 2018-03-11</w:t>
       </w:r>
       <w:r>
         <w:br w:type="textWrapping"/>
@@ -8608,7 +8608,7 @@
         <w:rPr>
           <w:rStyle w:val="VerbatimChar"/>
         </w:rPr>
-        <w:t xml:space="preserve">#&gt;  scales         * 0.5.0.9000 2017-09-07</w:t>
+        <w:t xml:space="preserve">#&gt;  scales         * 0.5.0.9000 2018-03-11</w:t>
       </w:r>
       <w:r>
         <w:br w:type="textWrapping"/>
@@ -8635,7 +8635,7 @@
         <w:rPr>
           <w:rStyle w:val="VerbatimChar"/>
         </w:rPr>
-        <w:t xml:space="preserve">#&gt;  stringr        * 1.2.0      2017-02-18</w:t>
+        <w:t xml:space="preserve">#&gt;  stringr        * 1.3.0      2018-02-19</w:t>
       </w:r>
       <w:r>
         <w:br w:type="textWrapping"/>
@@ -8653,34 +8653,34 @@
         <w:rPr>
           <w:rStyle w:val="VerbatimChar"/>
         </w:rPr>
-        <w:t xml:space="preserve">#&gt;  tibble         * 1.4.1      2017-12-25</w:t>
-      </w:r>
-      <w:r>
-        <w:br w:type="textWrapping"/>
-      </w:r>
-      <w:r>
-        <w:rPr>
-          <w:rStyle w:val="VerbatimChar"/>
-        </w:rPr>
-        <w:t xml:space="preserve">#&gt;  tidyr          * 0.7.2      2017-10-16</w:t>
-      </w:r>
-      <w:r>
-        <w:br w:type="textWrapping"/>
-      </w:r>
-      <w:r>
-        <w:rPr>
-          <w:rStyle w:val="VerbatimChar"/>
-        </w:rPr>
-        <w:t xml:space="preserve">#&gt;  tidyselect       0.2.3      2017-11-06</w:t>
-      </w:r>
-      <w:r>
-        <w:br w:type="textWrapping"/>
-      </w:r>
-      <w:r>
-        <w:rPr>
-          <w:rStyle w:val="VerbatimChar"/>
-        </w:rPr>
-        <w:t xml:space="preserve">#&gt;  tidyverse      * 1.2.1      2017-11-14</w:t>
+        <w:t xml:space="preserve">#&gt;  tibble         * 1.4.2      2018-01-22</w:t>
+      </w:r>
+      <w:r>
+        <w:br w:type="textWrapping"/>
+      </w:r>
+      <w:r>
+        <w:rPr>
+          <w:rStyle w:val="VerbatimChar"/>
+        </w:rPr>
+        <w:t xml:space="preserve">#&gt;  tidyr          * 0.8.0.9000 2018-03-11</w:t>
+      </w:r>
+      <w:r>
+        <w:br w:type="textWrapping"/>
+      </w:r>
+      <w:r>
+        <w:rPr>
+          <w:rStyle w:val="VerbatimChar"/>
+        </w:rPr>
+        <w:t xml:space="preserve">#&gt;  tidyselect       0.2.4      2018-02-26</w:t>
+      </w:r>
+      <w:r>
+        <w:br w:type="textWrapping"/>
+      </w:r>
+      <w:r>
+        <w:rPr>
+          <w:rStyle w:val="VerbatimChar"/>
+        </w:rPr>
+        <w:t xml:space="preserve">#&gt;  tidyverse      * 1.2.1      2018-03-11</w:t>
       </w:r>
       <w:r>
         <w:br w:type="textWrapping"/>
@@ -8707,7 +8707,7 @@
         <w:rPr>
           <w:rStyle w:val="VerbatimChar"/>
         </w:rPr>
-        <w:t xml:space="preserve">#&gt;  urltools       * 1.6.0      2016-10-17</w:t>
+        <w:t xml:space="preserve">#&gt;  urltools       * 1.7.0      2018-01-20</w:t>
       </w:r>
       <w:r>
         <w:br w:type="textWrapping"/>
@@ -8725,34 +8725,16 @@
         <w:rPr>
           <w:rStyle w:val="VerbatimChar"/>
         </w:rPr>
-        <w:t xml:space="preserve">#&gt;  viridis        * 0.4.0      2017-03-27</w:t>
-      </w:r>
-      <w:r>
-        <w:br w:type="textWrapping"/>
-      </w:r>
-      <w:r>
-        <w:rPr>
-          <w:rStyle w:val="VerbatimChar"/>
-        </w:rPr>
-        <w:t xml:space="preserve">#&gt;  viridisLite    * 0.2.0      2017-03-24</w:t>
-      </w:r>
-      <w:r>
-        <w:br w:type="textWrapping"/>
-      </w:r>
-      <w:r>
-        <w:rPr>
-          <w:rStyle w:val="VerbatimChar"/>
-        </w:rPr>
-        <w:t xml:space="preserve">#&gt;  wesanderson    * 0.3.2      2015-01-22</w:t>
-      </w:r>
-      <w:r>
-        <w:br w:type="textWrapping"/>
-      </w:r>
-      <w:r>
-        <w:rPr>
-          <w:rStyle w:val="VerbatimChar"/>
-        </w:rPr>
-        <w:t xml:space="preserve">#&gt;  withr            2.1.1      2017-12-19</w:t>
+        <w:t xml:space="preserve">#&gt;  wesanderson    * 0.3.4      2018-02-05</w:t>
+      </w:r>
+      <w:r>
+        <w:br w:type="textWrapping"/>
+      </w:r>
+      <w:r>
+        <w:rPr>
+          <w:rStyle w:val="VerbatimChar"/>
+        </w:rPr>
+        <w:t xml:space="preserve">#&gt;  withr            2.1.1.9000 2018-03-11</w:t>
       </w:r>
       <w:r>
         <w:br w:type="textWrapping"/>
@@ -8770,25 +8752,34 @@
         <w:rPr>
           <w:rStyle w:val="VerbatimChar"/>
         </w:rPr>
-        <w:t xml:space="preserve">#&gt;  xml2             1.1.1      2017-01-24</w:t>
-      </w:r>
-      <w:r>
-        <w:br w:type="textWrapping"/>
-      </w:r>
-      <w:r>
-        <w:rPr>
-          <w:rStyle w:val="VerbatimChar"/>
-        </w:rPr>
-        <w:t xml:space="preserve">#&gt;  yaml             2.1.16     2017-12-12</w:t>
-      </w:r>
-      <w:r>
-        <w:br w:type="textWrapping"/>
-      </w:r>
-      <w:r>
-        <w:rPr>
-          <w:rStyle w:val="VerbatimChar"/>
-        </w:rPr>
-        <w:t xml:space="preserve">#&gt;  zoo            * 1.8-0      2017-04-12</w:t>
+        <w:t xml:space="preserve">#&gt;  xfun             0.1        2018-01-22</w:t>
+      </w:r>
+      <w:r>
+        <w:br w:type="textWrapping"/>
+      </w:r>
+      <w:r>
+        <w:rPr>
+          <w:rStyle w:val="VerbatimChar"/>
+        </w:rPr>
+        <w:t xml:space="preserve">#&gt;  xml2             1.2.0      2018-01-24</w:t>
+      </w:r>
+      <w:r>
+        <w:br w:type="textWrapping"/>
+      </w:r>
+      <w:r>
+        <w:rPr>
+          <w:rStyle w:val="VerbatimChar"/>
+        </w:rPr>
+        <w:t xml:space="preserve">#&gt;  yaml             2.1.17     2018-02-27</w:t>
+      </w:r>
+      <w:r>
+        <w:br w:type="textWrapping"/>
+      </w:r>
+      <w:r>
+        <w:rPr>
+          <w:rStyle w:val="VerbatimChar"/>
+        </w:rPr>
+        <w:t xml:space="preserve">#&gt;  zoo            * 1.8-1      2018-01-08</w:t>
       </w:r>
       <w:r>
         <w:br w:type="textWrapping"/>
@@ -8923,7 +8914,7 @@
         <w:rPr>
           <w:rStyle w:val="VerbatimChar"/>
         </w:rPr>
-        <w:t xml:space="preserve">#&gt;  Github (gaborcsardi/crayon@b5221ab)   </w:t>
+        <w:t xml:space="preserve">#&gt;  Github (gaborcsardi/crayon@95b3eae)   </w:t>
       </w:r>
       <w:r>
         <w:br w:type="textWrapping"/>
@@ -8968,6 +8959,87 @@
         <w:rPr>
           <w:rStyle w:val="VerbatimChar"/>
         </w:rPr>
+        <w:t xml:space="preserve">#&gt;  CRAN (R 3.4.3)                        </w:t>
+      </w:r>
+      <w:r>
+        <w:br w:type="textWrapping"/>
+      </w:r>
+      <w:r>
+        <w:rPr>
+          <w:rStyle w:val="VerbatimChar"/>
+        </w:rPr>
+        <w:t xml:space="preserve">#&gt;  CRAN (R 3.4.3)                        </w:t>
+      </w:r>
+      <w:r>
+        <w:br w:type="textWrapping"/>
+      </w:r>
+      <w:r>
+        <w:rPr>
+          <w:rStyle w:val="VerbatimChar"/>
+        </w:rPr>
+        <w:t xml:space="preserve">#&gt;  CRAN (R 3.4.3)                        </w:t>
+      </w:r>
+      <w:r>
+        <w:br w:type="textWrapping"/>
+      </w:r>
+      <w:r>
+        <w:rPr>
+          <w:rStyle w:val="VerbatimChar"/>
+        </w:rPr>
+        <w:t xml:space="preserve">#&gt;  CRAN (R 3.4.0)                        </w:t>
+      </w:r>
+      <w:r>
+        <w:br w:type="textWrapping"/>
+      </w:r>
+      <w:r>
+        <w:rPr>
+          <w:rStyle w:val="VerbatimChar"/>
+        </w:rPr>
+        <w:t xml:space="preserve">#&gt;  CRAN (R 3.4.3)                        </w:t>
+      </w:r>
+      <w:r>
+        <w:br w:type="textWrapping"/>
+      </w:r>
+      <w:r>
+        <w:rPr>
+          <w:rStyle w:val="VerbatimChar"/>
+        </w:rPr>
+        <w:t xml:space="preserve">#&gt;  CRAN (R 3.4.0)                        </w:t>
+      </w:r>
+      <w:r>
+        <w:br w:type="textWrapping"/>
+      </w:r>
+      <w:r>
+        <w:rPr>
+          <w:rStyle w:val="VerbatimChar"/>
+        </w:rPr>
+        <w:t xml:space="preserve">#&gt;  CRAN (R 3.4.3)                        </w:t>
+      </w:r>
+      <w:r>
+        <w:br w:type="textWrapping"/>
+      </w:r>
+      <w:r>
+        <w:rPr>
+          <w:rStyle w:val="VerbatimChar"/>
+        </w:rPr>
+        <w:t xml:space="preserve">#&gt;  Github (tidyverse/ggplot2@39e4a3b)    </w:t>
+      </w:r>
+      <w:r>
+        <w:br w:type="textWrapping"/>
+      </w:r>
+      <w:r>
+        <w:rPr>
+          <w:rStyle w:val="VerbatimChar"/>
+        </w:rPr>
+        <w:t xml:space="preserve">#&gt;  Github (slowkow/ggrepel@222fbc9)      </w:t>
+      </w:r>
+      <w:r>
+        <w:br w:type="textWrapping"/>
+      </w:r>
+      <w:r>
+        <w:rPr>
+          <w:rStyle w:val="VerbatimChar"/>
+        </w:rPr>
         <w:t xml:space="preserve">#&gt;  CRAN (R 3.4.2)                        </w:t>
       </w:r>
       <w:r>
@@ -8977,6 +9049,51 @@
         <w:rPr>
           <w:rStyle w:val="VerbatimChar"/>
         </w:rPr>
+        <w:t xml:space="preserve">#&gt;  local                                 </w:t>
+      </w:r>
+      <w:r>
+        <w:br w:type="textWrapping"/>
+      </w:r>
+      <w:r>
+        <w:rPr>
+          <w:rStyle w:val="VerbatimChar"/>
+        </w:rPr>
+        <w:t xml:space="preserve">#&gt;  local                                 </w:t>
+      </w:r>
+      <w:r>
+        <w:br w:type="textWrapping"/>
+      </w:r>
+      <w:r>
+        <w:rPr>
+          <w:rStyle w:val="VerbatimChar"/>
+        </w:rPr>
+        <w:t xml:space="preserve">#&gt;  local                                 </w:t>
+      </w:r>
+      <w:r>
+        <w:br w:type="textWrapping"/>
+      </w:r>
+      <w:r>
+        <w:rPr>
+          <w:rStyle w:val="VerbatimChar"/>
+        </w:rPr>
+        <w:t xml:space="preserve">#&gt;  CRAN (R 3.4.1)                        </w:t>
+      </w:r>
+      <w:r>
+        <w:br w:type="textWrapping"/>
+      </w:r>
+      <w:r>
+        <w:rPr>
+          <w:rStyle w:val="VerbatimChar"/>
+        </w:rPr>
+        <w:t xml:space="preserve">#&gt;  CRAN (R 3.4.0)                        </w:t>
+      </w:r>
+      <w:r>
+        <w:br w:type="textWrapping"/>
+      </w:r>
+      <w:r>
+        <w:rPr>
+          <w:rStyle w:val="VerbatimChar"/>
+        </w:rPr>
         <w:t xml:space="preserve">#&gt;  CRAN (R 3.4.3)                        </w:t>
       </w:r>
       <w:r>
@@ -8986,6 +9103,87 @@
         <w:rPr>
           <w:rStyle w:val="VerbatimChar"/>
         </w:rPr>
+        <w:t xml:space="preserve">#&gt;  CRAN (R 3.4.0)                        </w:t>
+      </w:r>
+      <w:r>
+        <w:br w:type="textWrapping"/>
+      </w:r>
+      <w:r>
+        <w:rPr>
+          <w:rStyle w:val="VerbatimChar"/>
+        </w:rPr>
+        <w:t xml:space="preserve">#&gt;  Github (tidyverse/hms@e68d386)        </w:t>
+      </w:r>
+      <w:r>
+        <w:br w:type="textWrapping"/>
+      </w:r>
+      <w:r>
+        <w:rPr>
+          <w:rStyle w:val="VerbatimChar"/>
+        </w:rPr>
+        <w:t xml:space="preserve">#&gt;  CRAN (R 3.4.0)                        </w:t>
+      </w:r>
+      <w:r>
+        <w:br w:type="textWrapping"/>
+      </w:r>
+      <w:r>
+        <w:rPr>
+          <w:rStyle w:val="VerbatimChar"/>
+        </w:rPr>
+        <w:t xml:space="preserve">#&gt;  CRAN (R 3.4.1)                        </w:t>
+      </w:r>
+      <w:r>
+        <w:br w:type="textWrapping"/>
+      </w:r>
+      <w:r>
+        <w:rPr>
+          <w:rStyle w:val="VerbatimChar"/>
+        </w:rPr>
+        <w:t xml:space="preserve">#&gt;  CRAN (R 3.4.0)                        </w:t>
+      </w:r>
+      <w:r>
+        <w:br w:type="textWrapping"/>
+      </w:r>
+      <w:r>
+        <w:rPr>
+          <w:rStyle w:val="VerbatimChar"/>
+        </w:rPr>
+        <w:t xml:space="preserve">#&gt;  CRAN (R 3.4.3)                        </w:t>
+      </w:r>
+      <w:r>
+        <w:br w:type="textWrapping"/>
+      </w:r>
+      <w:r>
+        <w:rPr>
+          <w:rStyle w:val="VerbatimChar"/>
+        </w:rPr>
+        <w:t xml:space="preserve">#&gt;  CRAN (R 3.4.0)                        </w:t>
+      </w:r>
+      <w:r>
+        <w:br w:type="textWrapping"/>
+      </w:r>
+      <w:r>
+        <w:rPr>
+          <w:rStyle w:val="VerbatimChar"/>
+        </w:rPr>
+        <w:t xml:space="preserve">#&gt;  CRAN (R 3.4.0)                        </w:t>
+      </w:r>
+      <w:r>
+        <w:br w:type="textWrapping"/>
+      </w:r>
+      <w:r>
+        <w:rPr>
+          <w:rStyle w:val="VerbatimChar"/>
+        </w:rPr>
+        <w:t xml:space="preserve">#&gt;  CRAN (R 3.4.3)                        </w:t>
+      </w:r>
+      <w:r>
+        <w:br w:type="textWrapping"/>
+      </w:r>
+      <w:r>
+        <w:rPr>
+          <w:rStyle w:val="VerbatimChar"/>
+        </w:rPr>
         <w:t xml:space="preserve">#&gt;  CRAN (R 3.4.2)                        </w:t>
       </w:r>
       <w:r>
@@ -8995,6 +9193,15 @@
         <w:rPr>
           <w:rStyle w:val="VerbatimChar"/>
         </w:rPr>
+        <w:t xml:space="preserve">#&gt;  CRAN (R 3.4.3)                        </w:t>
+      </w:r>
+      <w:r>
+        <w:br w:type="textWrapping"/>
+      </w:r>
+      <w:r>
+        <w:rPr>
+          <w:rStyle w:val="VerbatimChar"/>
+        </w:rPr>
         <w:t xml:space="preserve">#&gt;  CRAN (R 3.4.0)                        </w:t>
       </w:r>
       <w:r>
@@ -9013,6 +9220,15 @@
         <w:rPr>
           <w:rStyle w:val="VerbatimChar"/>
         </w:rPr>
+        <w:t xml:space="preserve">#&gt;  local                                 </w:t>
+      </w:r>
+      <w:r>
+        <w:br w:type="textWrapping"/>
+      </w:r>
+      <w:r>
+        <w:rPr>
+          <w:rStyle w:val="VerbatimChar"/>
+        </w:rPr>
         <w:t xml:space="preserve">#&gt;  CRAN (R 3.4.0)                        </w:t>
       </w:r>
       <w:r>
@@ -9031,16 +9247,61 @@
         <w:rPr>
           <w:rStyle w:val="VerbatimChar"/>
         </w:rPr>
-        <w:t xml:space="preserve">#&gt;  Github (tidyverse/ggplot2@ffb40f3)    </w:t>
-      </w:r>
-      <w:r>
-        <w:br w:type="textWrapping"/>
-      </w:r>
-      <w:r>
-        <w:rPr>
-          <w:rStyle w:val="VerbatimChar"/>
-        </w:rPr>
-        <w:t xml:space="preserve">#&gt;  Github (slowkow/ggrepel@680db17)      </w:t>
+        <w:t xml:space="preserve">#&gt;  CRAN (R 3.4.0)                        </w:t>
+      </w:r>
+      <w:r>
+        <w:br w:type="textWrapping"/>
+      </w:r>
+      <w:r>
+        <w:rPr>
+          <w:rStyle w:val="VerbatimChar"/>
+        </w:rPr>
+        <w:t xml:space="preserve">#&gt;  CRAN (R 3.4.3)                        </w:t>
+      </w:r>
+      <w:r>
+        <w:br w:type="textWrapping"/>
+      </w:r>
+      <w:r>
+        <w:rPr>
+          <w:rStyle w:val="VerbatimChar"/>
+        </w:rPr>
+        <w:t xml:space="preserve">#&gt;  local                                 </w:t>
+      </w:r>
+      <w:r>
+        <w:br w:type="textWrapping"/>
+      </w:r>
+      <w:r>
+        <w:rPr>
+          <w:rStyle w:val="VerbatimChar"/>
+        </w:rPr>
+        <w:t xml:space="preserve">#&gt;  CRAN (R 3.4.3)                        </w:t>
+      </w:r>
+      <w:r>
+        <w:br w:type="textWrapping"/>
+      </w:r>
+      <w:r>
+        <w:rPr>
+          <w:rStyle w:val="VerbatimChar"/>
+        </w:rPr>
+        <w:t xml:space="preserve">#&gt;  CRAN (R 3.4.0)                        </w:t>
+      </w:r>
+      <w:r>
+        <w:br w:type="textWrapping"/>
+      </w:r>
+      <w:r>
+        <w:rPr>
+          <w:rStyle w:val="VerbatimChar"/>
+        </w:rPr>
+        <w:t xml:space="preserve">#&gt;  CRAN (R 3.4.0)                        </w:t>
+      </w:r>
+      <w:r>
+        <w:br w:type="textWrapping"/>
+      </w:r>
+      <w:r>
+        <w:rPr>
+          <w:rStyle w:val="VerbatimChar"/>
+        </w:rPr>
+        <w:t xml:space="preserve">#&gt;  CRAN (R 3.4.0)                        </w:t>
       </w:r>
       <w:r>
         <w:br w:type="textWrapping"/>
@@ -9058,6 +9319,114 @@
         <w:rPr>
           <w:rStyle w:val="VerbatimChar"/>
         </w:rPr>
+        <w:t xml:space="preserve">#&gt;  CRAN (R 3.4.2)                        </w:t>
+      </w:r>
+      <w:r>
+        <w:br w:type="textWrapping"/>
+      </w:r>
+      <w:r>
+        <w:rPr>
+          <w:rStyle w:val="VerbatimChar"/>
+        </w:rPr>
+        <w:t xml:space="preserve">#&gt;  CRAN (R 3.4.0)                        </w:t>
+      </w:r>
+      <w:r>
+        <w:br w:type="textWrapping"/>
+      </w:r>
+      <w:r>
+        <w:rPr>
+          <w:rStyle w:val="VerbatimChar"/>
+        </w:rPr>
+        <w:t xml:space="preserve">#&gt;  CRAN (R 3.4.3)                        </w:t>
+      </w:r>
+      <w:r>
+        <w:br w:type="textWrapping"/>
+      </w:r>
+      <w:r>
+        <w:rPr>
+          <w:rStyle w:val="VerbatimChar"/>
+        </w:rPr>
+        <w:t xml:space="preserve">#&gt;  Github (tidyverse/readr@f75ab8b)      </w:t>
+      </w:r>
+      <w:r>
+        <w:br w:type="textWrapping"/>
+      </w:r>
+      <w:r>
+        <w:rPr>
+          <w:rStyle w:val="VerbatimChar"/>
+        </w:rPr>
+        <w:t xml:space="preserve">#&gt;  CRAN (R 3.4.3)                        </w:t>
+      </w:r>
+      <w:r>
+        <w:br w:type="textWrapping"/>
+      </w:r>
+      <w:r>
+        <w:rPr>
+          <w:rStyle w:val="VerbatimChar"/>
+        </w:rPr>
+        <w:t xml:space="preserve">#&gt;  CRAN (R 3.4.3)                        </w:t>
+      </w:r>
+      <w:r>
+        <w:br w:type="textWrapping"/>
+      </w:r>
+      <w:r>
+        <w:rPr>
+          <w:rStyle w:val="VerbatimChar"/>
+        </w:rPr>
+        <w:t xml:space="preserve">#&gt;  Github (tidyverse/rlang@6cb6587)      </w:t>
+      </w:r>
+      <w:r>
+        <w:br w:type="textWrapping"/>
+      </w:r>
+      <w:r>
+        <w:rPr>
+          <w:rStyle w:val="VerbatimChar"/>
+        </w:rPr>
+        <w:t xml:space="preserve">#&gt;  CRAN (R 3.4.3)                        </w:t>
+      </w:r>
+      <w:r>
+        <w:br w:type="textWrapping"/>
+      </w:r>
+      <w:r>
+        <w:rPr>
+          <w:rStyle w:val="VerbatimChar"/>
+        </w:rPr>
+        <w:t xml:space="preserve">#&gt;  CRAN (R 3.4.3)                        </w:t>
+      </w:r>
+      <w:r>
+        <w:br w:type="textWrapping"/>
+      </w:r>
+      <w:r>
+        <w:rPr>
+          <w:rStyle w:val="VerbatimChar"/>
+        </w:rPr>
+        <w:t xml:space="preserve">#&gt;  Github (rstudio/rstudioapi@423d925)   </w:t>
+      </w:r>
+      <w:r>
+        <w:br w:type="textWrapping"/>
+      </w:r>
+      <w:r>
+        <w:rPr>
+          <w:rStyle w:val="VerbatimChar"/>
+        </w:rPr>
+        <w:t xml:space="preserve">#&gt;  CRAN (R 3.4.0)                        </w:t>
+      </w:r>
+      <w:r>
+        <w:br w:type="textWrapping"/>
+      </w:r>
+      <w:r>
+        <w:rPr>
+          <w:rStyle w:val="VerbatimChar"/>
+        </w:rPr>
+        <w:t xml:space="preserve">#&gt;  Github (hadley/scales@d767915)        </w:t>
+      </w:r>
+      <w:r>
+        <w:br w:type="textWrapping"/>
+      </w:r>
+      <w:r>
+        <w:rPr>
+          <w:rStyle w:val="VerbatimChar"/>
+        </w:rPr>
         <w:t xml:space="preserve">#&gt;  local                                 </w:t>
       </w:r>
       <w:r>
@@ -9067,6 +9436,69 @@
         <w:rPr>
           <w:rStyle w:val="VerbatimChar"/>
         </w:rPr>
+        <w:t xml:space="preserve">#&gt;  CRAN (R 3.4.2)                        </w:t>
+      </w:r>
+      <w:r>
+        <w:br w:type="textWrapping"/>
+      </w:r>
+      <w:r>
+        <w:rPr>
+          <w:rStyle w:val="VerbatimChar"/>
+        </w:rPr>
+        <w:t xml:space="preserve">#&gt;  CRAN (R 3.4.3)                        </w:t>
+      </w:r>
+      <w:r>
+        <w:br w:type="textWrapping"/>
+      </w:r>
+      <w:r>
+        <w:rPr>
+          <w:rStyle w:val="VerbatimChar"/>
+        </w:rPr>
+        <w:t xml:space="preserve">#&gt;  CRAN (R 3.4.2)                        </w:t>
+      </w:r>
+      <w:r>
+        <w:br w:type="textWrapping"/>
+      </w:r>
+      <w:r>
+        <w:rPr>
+          <w:rStyle w:val="VerbatimChar"/>
+        </w:rPr>
+        <w:t xml:space="preserve">#&gt;  CRAN (R 3.4.3)                        </w:t>
+      </w:r>
+      <w:r>
+        <w:br w:type="textWrapping"/>
+      </w:r>
+      <w:r>
+        <w:rPr>
+          <w:rStyle w:val="VerbatimChar"/>
+        </w:rPr>
+        <w:t xml:space="preserve">#&gt;  Github (tidyverse/tidyr@96ded3f)      </w:t>
+      </w:r>
+      <w:r>
+        <w:br w:type="textWrapping"/>
+      </w:r>
+      <w:r>
+        <w:rPr>
+          <w:rStyle w:val="VerbatimChar"/>
+        </w:rPr>
+        <w:t xml:space="preserve">#&gt;  CRAN (R 3.4.3)                        </w:t>
+      </w:r>
+      <w:r>
+        <w:br w:type="textWrapping"/>
+      </w:r>
+      <w:r>
+        <w:rPr>
+          <w:rStyle w:val="VerbatimChar"/>
+        </w:rPr>
+        <w:t xml:space="preserve">#&gt;  Github (tidyverse/tidyverse@03ccf9c)  </w:t>
+      </w:r>
+      <w:r>
+        <w:br w:type="textWrapping"/>
+      </w:r>
+      <w:r>
+        <w:rPr>
+          <w:rStyle w:val="VerbatimChar"/>
+        </w:rPr>
         <w:t xml:space="preserve">#&gt;  local                                 </w:t>
       </w:r>
       <w:r>
@@ -9076,6 +9508,24 @@
         <w:rPr>
           <w:rStyle w:val="VerbatimChar"/>
         </w:rPr>
+        <w:t xml:space="preserve">#&gt;  CRAN (R 3.4.1)                        </w:t>
+      </w:r>
+      <w:r>
+        <w:br w:type="textWrapping"/>
+      </w:r>
+      <w:r>
+        <w:rPr>
+          <w:rStyle w:val="VerbatimChar"/>
+        </w:rPr>
+        <w:t xml:space="preserve">#&gt;  CRAN (R 3.4.3)                        </w:t>
+      </w:r>
+      <w:r>
+        <w:br w:type="textWrapping"/>
+      </w:r>
+      <w:r>
+        <w:rPr>
+          <w:rStyle w:val="VerbatimChar"/>
+        </w:rPr>
         <w:t xml:space="preserve">#&gt;  local                                 </w:t>
       </w:r>
       <w:r>
@@ -9085,34 +9535,25 @@
         <w:rPr>
           <w:rStyle w:val="VerbatimChar"/>
         </w:rPr>
-        <w:t xml:space="preserve">#&gt;  CRAN (R 3.4.1)                        </w:t>
-      </w:r>
-      <w:r>
-        <w:br w:type="textWrapping"/>
-      </w:r>
-      <w:r>
-        <w:rPr>
-          <w:rStyle w:val="VerbatimChar"/>
-        </w:rPr>
-        <w:t xml:space="preserve">#&gt;  CRAN (R 3.4.0)                        </w:t>
-      </w:r>
-      <w:r>
-        <w:br w:type="textWrapping"/>
-      </w:r>
-      <w:r>
-        <w:rPr>
-          <w:rStyle w:val="VerbatimChar"/>
-        </w:rPr>
-        <w:t xml:space="preserve">#&gt;  CRAN (R 3.4.1)                        </w:t>
-      </w:r>
-      <w:r>
-        <w:br w:type="textWrapping"/>
-      </w:r>
-      <w:r>
-        <w:rPr>
-          <w:rStyle w:val="VerbatimChar"/>
-        </w:rPr>
-        <w:t xml:space="preserve">#&gt;  CRAN (R 3.4.0)                        </w:t>
+        <w:t xml:space="preserve">#&gt;  Github (karthik/wesanderson@4dc1083)  </w:t>
+      </w:r>
+      <w:r>
+        <w:br w:type="textWrapping"/>
+      </w:r>
+      <w:r>
+        <w:rPr>
+          <w:rStyle w:val="VerbatimChar"/>
+        </w:rPr>
+        <w:t xml:space="preserve">#&gt;  Github (jimhester/withr@5d05571)      </w:t>
+      </w:r>
+      <w:r>
+        <w:br w:type="textWrapping"/>
+      </w:r>
+      <w:r>
+        <w:rPr>
+          <w:rStyle w:val="VerbatimChar"/>
+        </w:rPr>
+        <w:t xml:space="preserve">#&gt;  local                                 </w:t>
       </w:r>
       <w:r>
         <w:br w:type="textWrapping"/>
@@ -9130,33 +9571,6 @@
         <w:rPr>
           <w:rStyle w:val="VerbatimChar"/>
         </w:rPr>
-        <w:t xml:space="preserve">#&gt;  CRAN (R 3.4.0)                        </w:t>
-      </w:r>
-      <w:r>
-        <w:br w:type="textWrapping"/>
-      </w:r>
-      <w:r>
-        <w:rPr>
-          <w:rStyle w:val="VerbatimChar"/>
-        </w:rPr>
-        <w:t xml:space="preserve">#&gt;  CRAN (R 3.4.1)                        </w:t>
-      </w:r>
-      <w:r>
-        <w:br w:type="textWrapping"/>
-      </w:r>
-      <w:r>
-        <w:rPr>
-          <w:rStyle w:val="VerbatimChar"/>
-        </w:rPr>
-        <w:t xml:space="preserve">#&gt;  CRAN (R 3.4.0)                        </w:t>
-      </w:r>
-      <w:r>
-        <w:br w:type="textWrapping"/>
-      </w:r>
-      <w:r>
-        <w:rPr>
-          <w:rStyle w:val="VerbatimChar"/>
-        </w:rPr>
         <w:t xml:space="preserve">#&gt;  CRAN (R 3.4.3)                        </w:t>
       </w:r>
       <w:r>
@@ -9166,24 +9580,6 @@
         <w:rPr>
           <w:rStyle w:val="VerbatimChar"/>
         </w:rPr>
-        <w:t xml:space="preserve">#&gt;  CRAN (R 3.4.0)                        </w:t>
-      </w:r>
-      <w:r>
-        <w:br w:type="textWrapping"/>
-      </w:r>
-      <w:r>
-        <w:rPr>
-          <w:rStyle w:val="VerbatimChar"/>
-        </w:rPr>
-        <w:t xml:space="preserve">#&gt;  CRAN (R 3.4.0)                        </w:t>
-      </w:r>
-      <w:r>
-        <w:br w:type="textWrapping"/>
-      </w:r>
-      <w:r>
-        <w:rPr>
-          <w:rStyle w:val="VerbatimChar"/>
-        </w:rPr>
         <w:t xml:space="preserve">#&gt;  CRAN (R 3.4.3)                        </w:t>
       </w:r>
       <w:r>
@@ -9193,421 +9589,7 @@
         <w:rPr>
           <w:rStyle w:val="VerbatimChar"/>
         </w:rPr>
-        <w:t xml:space="preserve">#&gt;  CRAN (R 3.4.2)                        </w:t>
-      </w:r>
-      <w:r>
-        <w:br w:type="textWrapping"/>
-      </w:r>
-      <w:r>
-        <w:rPr>
-          <w:rStyle w:val="VerbatimChar"/>
-        </w:rPr>
-        <w:t xml:space="preserve">#&gt;  CRAN (R 3.4.2)                        </w:t>
-      </w:r>
-      <w:r>
-        <w:br w:type="textWrapping"/>
-      </w:r>
-      <w:r>
-        <w:rPr>
-          <w:rStyle w:val="VerbatimChar"/>
-        </w:rPr>
-        <w:t xml:space="preserve">#&gt;  CRAN (R 3.4.0)                        </w:t>
-      </w:r>
-      <w:r>
-        <w:br w:type="textWrapping"/>
-      </w:r>
-      <w:r>
-        <w:rPr>
-          <w:rStyle w:val="VerbatimChar"/>
-        </w:rPr>
-        <w:t xml:space="preserve">#&gt;  CRAN (R 3.4.0)                        </w:t>
-      </w:r>
-      <w:r>
-        <w:br w:type="textWrapping"/>
-      </w:r>
-      <w:r>
-        <w:rPr>
-          <w:rStyle w:val="VerbatimChar"/>
-        </w:rPr>
-        <w:t xml:space="preserve">#&gt;  local                                 </w:t>
-      </w:r>
-      <w:r>
-        <w:br w:type="textWrapping"/>
-      </w:r>
-      <w:r>
-        <w:rPr>
-          <w:rStyle w:val="VerbatimChar"/>
-        </w:rPr>
-        <w:t xml:space="preserve">#&gt;  CRAN (R 3.4.0)                        </w:t>
-      </w:r>
-      <w:r>
-        <w:br w:type="textWrapping"/>
-      </w:r>
-      <w:r>
-        <w:rPr>
-          <w:rStyle w:val="VerbatimChar"/>
-        </w:rPr>
-        <w:t xml:space="preserve">#&gt;  CRAN (R 3.4.1)                        </w:t>
-      </w:r>
-      <w:r>
-        <w:br w:type="textWrapping"/>
-      </w:r>
-      <w:r>
-        <w:rPr>
-          <w:rStyle w:val="VerbatimChar"/>
-        </w:rPr>
-        <w:t xml:space="preserve">#&gt;  CRAN (R 3.4.0)                        </w:t>
-      </w:r>
-      <w:r>
-        <w:br w:type="textWrapping"/>
-      </w:r>
-      <w:r>
-        <w:rPr>
-          <w:rStyle w:val="VerbatimChar"/>
-        </w:rPr>
-        <w:t xml:space="preserve">#&gt;  CRAN (R 3.4.3)                        </w:t>
-      </w:r>
-      <w:r>
-        <w:br w:type="textWrapping"/>
-      </w:r>
-      <w:r>
-        <w:rPr>
-          <w:rStyle w:val="VerbatimChar"/>
-        </w:rPr>
-        <w:t xml:space="preserve">#&gt;  local                                 </w:t>
-      </w:r>
-      <w:r>
-        <w:br w:type="textWrapping"/>
-      </w:r>
-      <w:r>
-        <w:rPr>
-          <w:rStyle w:val="VerbatimChar"/>
-        </w:rPr>
-        <w:t xml:space="preserve">#&gt;  CRAN (R 3.4.3)                        </w:t>
-      </w:r>
-      <w:r>
-        <w:br w:type="textWrapping"/>
-      </w:r>
-      <w:r>
-        <w:rPr>
-          <w:rStyle w:val="VerbatimChar"/>
-        </w:rPr>
-        <w:t xml:space="preserve">#&gt;  CRAN (R 3.4.0)                        </w:t>
-      </w:r>
-      <w:r>
-        <w:br w:type="textWrapping"/>
-      </w:r>
-      <w:r>
-        <w:rPr>
-          <w:rStyle w:val="VerbatimChar"/>
-        </w:rPr>
-        <w:t xml:space="preserve">#&gt;  CRAN (R 3.4.0)                        </w:t>
-      </w:r>
-      <w:r>
-        <w:br w:type="textWrapping"/>
-      </w:r>
-      <w:r>
-        <w:rPr>
-          <w:rStyle w:val="VerbatimChar"/>
-        </w:rPr>
-        <w:t xml:space="preserve">#&gt;  CRAN (R 3.4.0)                        </w:t>
-      </w:r>
-      <w:r>
-        <w:br w:type="textWrapping"/>
-      </w:r>
-      <w:r>
-        <w:rPr>
-          <w:rStyle w:val="VerbatimChar"/>
-        </w:rPr>
-        <w:t xml:space="preserve">#&gt;  CRAN (R 3.4.2)                        </w:t>
-      </w:r>
-      <w:r>
-        <w:br w:type="textWrapping"/>
-      </w:r>
-      <w:r>
-        <w:rPr>
-          <w:rStyle w:val="VerbatimChar"/>
-        </w:rPr>
-        <w:t xml:space="preserve">#&gt;  CRAN (R 3.4.2)                        </w:t>
-      </w:r>
-      <w:r>
-        <w:br w:type="textWrapping"/>
-      </w:r>
-      <w:r>
-        <w:rPr>
-          <w:rStyle w:val="VerbatimChar"/>
-        </w:rPr>
-        <w:t xml:space="preserve">#&gt;  CRAN (R 3.4.0)                        </w:t>
-      </w:r>
-      <w:r>
-        <w:br w:type="textWrapping"/>
-      </w:r>
-      <w:r>
-        <w:rPr>
-          <w:rStyle w:val="VerbatimChar"/>
-        </w:rPr>
-        <w:t xml:space="preserve">#&gt;  CRAN (R 3.4.3)                        </w:t>
-      </w:r>
-      <w:r>
-        <w:br w:type="textWrapping"/>
-      </w:r>
-      <w:r>
-        <w:rPr>
-          <w:rStyle w:val="VerbatimChar"/>
-        </w:rPr>
-        <w:t xml:space="preserve">#&gt;  CRAN (R 3.4.0)                        </w:t>
-      </w:r>
-      <w:r>
-        <w:br w:type="textWrapping"/>
-      </w:r>
-      <w:r>
-        <w:rPr>
-          <w:rStyle w:val="VerbatimChar"/>
-        </w:rPr>
-        <w:t xml:space="preserve">#&gt;  CRAN (R 3.4.0)                        </w:t>
-      </w:r>
-      <w:r>
-        <w:br w:type="textWrapping"/>
-      </w:r>
-      <w:r>
-        <w:rPr>
-          <w:rStyle w:val="VerbatimChar"/>
-        </w:rPr>
-        <w:t xml:space="preserve">#&gt;  CRAN (R 3.4.3)                        </w:t>
-      </w:r>
-      <w:r>
-        <w:br w:type="textWrapping"/>
-      </w:r>
-      <w:r>
-        <w:rPr>
-          <w:rStyle w:val="VerbatimChar"/>
-        </w:rPr>
-        <w:t xml:space="preserve">#&gt;  CRAN (R 3.4.3)                        </w:t>
-      </w:r>
-      <w:r>
-        <w:br w:type="textWrapping"/>
-      </w:r>
-      <w:r>
-        <w:rPr>
-          <w:rStyle w:val="VerbatimChar"/>
-        </w:rPr>
-        <w:t xml:space="preserve">#&gt;  CRAN (R 3.4.2)                        </w:t>
-      </w:r>
-      <w:r>
-        <w:br w:type="textWrapping"/>
-      </w:r>
-      <w:r>
-        <w:rPr>
-          <w:rStyle w:val="VerbatimChar"/>
-        </w:rPr>
-        <w:t xml:space="preserve">#&gt;  CRAN (R 3.4.3)                        </w:t>
-      </w:r>
-      <w:r>
-        <w:br w:type="textWrapping"/>
-      </w:r>
-      <w:r>
-        <w:rPr>
-          <w:rStyle w:val="VerbatimChar"/>
-        </w:rPr>
-        <w:t xml:space="preserve">#&gt;  Github (rstudio/rstudioapi@109e593)   </w:t>
-      </w:r>
-      <w:r>
-        <w:br w:type="textWrapping"/>
-      </w:r>
-      <w:r>
-        <w:rPr>
-          <w:rStyle w:val="VerbatimChar"/>
-        </w:rPr>
-        <w:t xml:space="preserve">#&gt;  CRAN (R 3.4.0)                        </w:t>
-      </w:r>
-      <w:r>
-        <w:br w:type="textWrapping"/>
-      </w:r>
-      <w:r>
-        <w:rPr>
-          <w:rStyle w:val="VerbatimChar"/>
-        </w:rPr>
-        <w:t xml:space="preserve">#&gt;  Github (hadley/scales@d767915)        </w:t>
-      </w:r>
-      <w:r>
-        <w:br w:type="textWrapping"/>
-      </w:r>
-      <w:r>
-        <w:rPr>
-          <w:rStyle w:val="VerbatimChar"/>
-        </w:rPr>
-        <w:t xml:space="preserve">#&gt;  local                                 </w:t>
-      </w:r>
-      <w:r>
-        <w:br w:type="textWrapping"/>
-      </w:r>
-      <w:r>
-        <w:rPr>
-          <w:rStyle w:val="VerbatimChar"/>
-        </w:rPr>
-        <w:t xml:space="preserve">#&gt;  CRAN (R 3.4.2)                        </w:t>
-      </w:r>
-      <w:r>
-        <w:br w:type="textWrapping"/>
-      </w:r>
-      <w:r>
-        <w:rPr>
-          <w:rStyle w:val="VerbatimChar"/>
-        </w:rPr>
-        <w:t xml:space="preserve">#&gt;  CRAN (R 3.4.0)                        </w:t>
-      </w:r>
-      <w:r>
-        <w:br w:type="textWrapping"/>
-      </w:r>
-      <w:r>
-        <w:rPr>
-          <w:rStyle w:val="VerbatimChar"/>
-        </w:rPr>
-        <w:t xml:space="preserve">#&gt;  CRAN (R 3.4.2)                        </w:t>
-      </w:r>
-      <w:r>
-        <w:br w:type="textWrapping"/>
-      </w:r>
-      <w:r>
-        <w:rPr>
-          <w:rStyle w:val="VerbatimChar"/>
-        </w:rPr>
-        <w:t xml:space="preserve">#&gt;  CRAN (R 3.4.3)                        </w:t>
-      </w:r>
-      <w:r>
-        <w:br w:type="textWrapping"/>
-      </w:r>
-      <w:r>
-        <w:rPr>
-          <w:rStyle w:val="VerbatimChar"/>
-        </w:rPr>
-        <w:t xml:space="preserve">#&gt;  CRAN (R 3.4.2)                        </w:t>
-      </w:r>
-      <w:r>
-        <w:br w:type="textWrapping"/>
-      </w:r>
-      <w:r>
-        <w:rPr>
-          <w:rStyle w:val="VerbatimChar"/>
-        </w:rPr>
-        <w:t xml:space="preserve">#&gt;  CRAN (R 3.4.2)                        </w:t>
-      </w:r>
-      <w:r>
-        <w:br w:type="textWrapping"/>
-      </w:r>
-      <w:r>
-        <w:rPr>
-          <w:rStyle w:val="VerbatimChar"/>
-        </w:rPr>
-        <w:t xml:space="preserve">#&gt;  CRAN (R 3.4.3)                        </w:t>
-      </w:r>
-      <w:r>
-        <w:br w:type="textWrapping"/>
-      </w:r>
-      <w:r>
-        <w:rPr>
-          <w:rStyle w:val="VerbatimChar"/>
-        </w:rPr>
-        <w:t xml:space="preserve">#&gt;  local                                 </w:t>
-      </w:r>
-      <w:r>
-        <w:br w:type="textWrapping"/>
-      </w:r>
-      <w:r>
-        <w:rPr>
-          <w:rStyle w:val="VerbatimChar"/>
-        </w:rPr>
-        <w:t xml:space="preserve">#&gt;  CRAN (R 3.4.1)                        </w:t>
-      </w:r>
-      <w:r>
-        <w:br w:type="textWrapping"/>
-      </w:r>
-      <w:r>
-        <w:rPr>
-          <w:rStyle w:val="VerbatimChar"/>
-        </w:rPr>
-        <w:t xml:space="preserve">#&gt;  CRAN (R 3.4.1)                        </w:t>
-      </w:r>
-      <w:r>
-        <w:br w:type="textWrapping"/>
-      </w:r>
-      <w:r>
-        <w:rPr>
-          <w:rStyle w:val="VerbatimChar"/>
-        </w:rPr>
-        <w:t xml:space="preserve">#&gt;  local                                 </w:t>
-      </w:r>
-      <w:r>
-        <w:br w:type="textWrapping"/>
-      </w:r>
-      <w:r>
-        <w:rPr>
-          <w:rStyle w:val="VerbatimChar"/>
-        </w:rPr>
-        <w:t xml:space="preserve">#&gt;  CRAN (R 3.4.0)                        </w:t>
-      </w:r>
-      <w:r>
-        <w:br w:type="textWrapping"/>
-      </w:r>
-      <w:r>
-        <w:rPr>
-          <w:rStyle w:val="VerbatimChar"/>
-        </w:rPr>
-        <w:t xml:space="preserve">#&gt;  CRAN (R 3.4.0)                        </w:t>
-      </w:r>
-      <w:r>
-        <w:br w:type="textWrapping"/>
-      </w:r>
-      <w:r>
-        <w:rPr>
-          <w:rStyle w:val="VerbatimChar"/>
-        </w:rPr>
-        <w:t xml:space="preserve">#&gt;  CRAN (R 3.4.2)                        </w:t>
-      </w:r>
-      <w:r>
-        <w:br w:type="textWrapping"/>
-      </w:r>
-      <w:r>
-        <w:rPr>
-          <w:rStyle w:val="VerbatimChar"/>
-        </w:rPr>
-        <w:t xml:space="preserve">#&gt;  CRAN (R 3.4.3)                        </w:t>
-      </w:r>
-      <w:r>
-        <w:br w:type="textWrapping"/>
-      </w:r>
-      <w:r>
-        <w:rPr>
-          <w:rStyle w:val="VerbatimChar"/>
-        </w:rPr>
-        <w:t xml:space="preserve">#&gt;  local                                 </w:t>
-      </w:r>
-      <w:r>
-        <w:br w:type="textWrapping"/>
-      </w:r>
-      <w:r>
-        <w:rPr>
-          <w:rStyle w:val="VerbatimChar"/>
-        </w:rPr>
-        <w:t xml:space="preserve">#&gt;  CRAN (R 3.4.1)                        </w:t>
-      </w:r>
-      <w:r>
-        <w:br w:type="textWrapping"/>
-      </w:r>
-      <w:r>
-        <w:rPr>
-          <w:rStyle w:val="VerbatimChar"/>
-        </w:rPr>
-        <w:t xml:space="preserve">#&gt;  CRAN (R 3.4.3)                        </w:t>
-      </w:r>
-      <w:r>
-        <w:br w:type="textWrapping"/>
-      </w:r>
-      <w:r>
-        <w:rPr>
-          <w:rStyle w:val="VerbatimChar"/>
-        </w:rPr>
-        <w:t xml:space="preserve">#&gt;  CRAN (R 3.4.0)</w:t>
+        <w:t xml:space="preserve">#&gt;  CRAN (R 3.4.3)</w:t>
       </w:r>
     </w:p>
     <w:p>
@@ -9644,7 +9626,7 @@
         <w:rPr>
           <w:rStyle w:val="VerbatimChar"/>
         </w:rPr>
-        <w:t xml:space="preserve">#&gt; Head:     [c2aed71] 2017-12-29: working on reference list</w:t>
+        <w:t xml:space="preserve">#&gt; Head:     [c648433] 2017-12-30: Editor's revisions submitted</w:t>
       </w:r>
     </w:p>
     <w:sectPr>
@@ -9771,7 +9753,7 @@
     </w:lvl>
   </w:abstractNum>
   <w:abstractNum w:abstractNumId="990">
-    <w:nsid w:val="5d7a2344"/>
+    <w:nsid w:val="cef76f26"/>
     <w:multiLevelType w:val="multilevel"/>
     <w:lvl w:ilvl="0">
       <w:numFmt w:val="bullet"/>
@@ -9852,7 +9834,7 @@
     </w:lvl>
   </w:abstractNum>
   <w:abstractNum w:abstractNumId="991">
-    <w:nsid w:val="88caa832"/>
+    <w:nsid w:val="b8a1c156"/>
     <w:multiLevelType w:val="multilevel"/>
     <w:lvl w:ilvl="0">
       <w:numFmt w:val="bullet"/>

</xml_diff>

<commit_message>
get osfr from github, and larger data files from osf, since they wont fit on GH
</commit_message>
<xml_diff>
--- a/analysis/paper/paper.docx
+++ b/analysis/paper/paper.docx
@@ -7886,7 +7886,7 @@
         <w:pStyle w:val="FirstParagraph"/>
       </w:pPr>
       <w:r>
-        <w:t xml:space="preserve">This document contains 18,349 words and was generated on 2018-03-11 14:46:09 using the following computational environment and dependencies:</w:t>
+        <w:t xml:space="preserve">This document contains 18,401 words and was generated on 2018-03-11 20:58:52 using the following computational environment and dependencies:</w:t>
       </w:r>
     </w:p>
     <w:p>
@@ -8131,7 +8131,7 @@
         <w:rPr>
           <w:rStyle w:val="VerbatimChar"/>
         </w:rPr>
-        <w:t xml:space="preserve">#&gt;  datacitation   * 0.0.0.9000 2017-11-28</w:t>
+        <w:t xml:space="preserve">#&gt;  datacitation   * 0.0.0.9000 2018-03-11</w:t>
       </w:r>
       <w:r>
         <w:br w:type="textWrapping"/>
@@ -9626,7 +9626,7 @@
         <w:rPr>
           <w:rStyle w:val="VerbatimChar"/>
         </w:rPr>
-        <w:t xml:space="preserve">#&gt; Head:     [c648433] 2017-12-30: Editor's revisions submitted</w:t>
+        <w:t xml:space="preserve">#&gt; Head:     [3e51c1e] 2018-03-11: need dev version of wesanderson colours</w:t>
       </w:r>
     </w:p>
     <w:sectPr>
@@ -9753,7 +9753,7 @@
     </w:lvl>
   </w:abstractNum>
   <w:abstractNum w:abstractNumId="990">
-    <w:nsid w:val="cef76f26"/>
+    <w:nsid w:val="cfa18b66"/>
     <w:multiLevelType w:val="multilevel"/>
     <w:lvl w:ilvl="0">
       <w:numFmt w:val="bullet"/>
@@ -9834,7 +9834,7 @@
     </w:lvl>
   </w:abstractNum>
   <w:abstractNum w:abstractNumId="991">
-    <w:nsid w:val="b8a1c156"/>
+    <w:nsid w:val="b40706a4"/>
     <w:multiLevelType w:val="multilevel"/>
     <w:lvl w:ilvl="0">
       <w:numFmt w:val="bullet"/>
@@ -9961,6 +9961,26 @@
     </w:pPr>
     <w:rPr>
       <w:rFonts w:ascii="Times" w:hAnsi="Times"/>
+    </w:rPr>
+  </w:style>
+  <w:style w:type="paragraph" w:styleId="Heading1">
+    <w:name w:val="heading 1"/>
+    <w:basedOn w:val="Normal"/>
+    <w:next w:val="Normal"/>
+    <w:link w:val="Heading1Char"/>
+    <w:rsid w:val="008040A5"/>
+    <w:pPr>
+      <w:keepNext/>
+      <w:keepLines/>
+      <w:spacing w:before="480" w:after="0"/>
+      <w:outlineLvl w:val="0"/>
+    </w:pPr>
+    <w:rPr>
+      <w:rFonts w:asciiTheme="majorHAnsi" w:eastAsiaTheme="majorEastAsia" w:hAnsiTheme="majorHAnsi" w:cstheme="majorBidi"/>
+      <w:b/>
+      <w:bCs/>
+      <w:sz w:val="28"/>
+      <w:szCs w:val="28"/>
     </w:rPr>
   </w:style>
   <w:style w:type="paragraph" w:styleId="Heading5">
@@ -10459,6 +10479,19 @@
       <w:rFonts w:ascii="Times" w:hAnsi="Times"/>
     </w:rPr>
   </w:style>
+  <w:style w:type="character" w:customStyle="1" w:styleId="Heading1Char">
+    <w:name w:val="Heading 1 Char"/>
+    <w:basedOn w:val="DefaultParagraphFont"/>
+    <w:link w:val="Heading1"/>
+    <w:rsid w:val="008040A5"/>
+    <w:rPr>
+      <w:rFonts w:asciiTheme="majorHAnsi" w:eastAsiaTheme="majorEastAsia" w:hAnsiTheme="majorHAnsi" w:cstheme="majorBidi"/>
+      <w:b/>
+      <w:bCs/>
+      <w:sz w:val="28"/>
+      <w:szCs w:val="28"/>
+    </w:rPr>
+  </w:style>
   <w:style w:type="character" w:customStyle="1" w:styleId="ConstantTok">
     <w:name w:val="ConstantTok"/>
     <w:basedOn w:val="VerbatimChar"/>

</xml_diff>